<commit_message>
Updated Template to include paging
</commit_message>
<xml_diff>
--- a/Studienarbeit_Mobile_App_Für_Foto_Überweisungen.docx
+++ b/Studienarbeit_Mobile_App_Für_Foto_Überweisungen.docx
@@ -1,6 +1,6 @@
 
 <file path=word/document.xml><?xml version="1.0" encoding="utf-8"?>
-<w:document xmlns:wpc="http://schemas.microsoft.com/office/word/2010/wordprocessingCanvas" xmlns:cx="http://schemas.microsoft.com/office/drawing/2014/chartex" xmlns:cx1="http://schemas.microsoft.com/office/drawing/2015/9/8/chartex" xmlns:cx2="http://schemas.microsoft.com/office/drawing/2015/10/21/chartex" xmlns:cx3="http://schemas.microsoft.com/office/drawing/2016/5/9/chartex" xmlns:cx4="http://schemas.microsoft.com/office/drawing/2016/5/10/chartex" xmlns:cx5="http://schemas.microsoft.com/office/drawing/2016/5/11/chartex" xmlns:cx6="http://schemas.microsoft.com/office/drawing/2016/5/12/chartex" xmlns:cx7="http://schemas.microsoft.com/office/drawing/2016/5/13/chartex" xmlns:cx8="http://schemas.microsoft.com/office/drawing/2016/5/14/chartex" xmlns:mc="http://schemas.openxmlformats.org/markup-compatibility/2006" xmlns:aink="http://schemas.microsoft.com/office/drawing/2016/ink" xmlns:am3d="http://schemas.microsoft.com/office/drawing/2017/model3d" xmlns:o="urn:schemas-microsoft-com:office:office" xmlns:r="http://schemas.openxmlformats.org/officeDocument/2006/relationships" xmlns:m="http://schemas.openxmlformats.org/officeDocument/2006/math" xmlns:v="urn:schemas-microsoft-com:vml" xmlns:wp14="http://schemas.microsoft.com/office/word/2010/wordprocessingDrawing" xmlns:wp="http://schemas.openxmlformats.org/drawingml/2006/wordprocessingDrawing" xmlns:w10="urn:schemas-microsoft-com:office:word" xmlns:w="http://schemas.openxmlformats.org/wordprocessingml/2006/main" xmlns:w14="http://schemas.microsoft.com/office/word/2010/wordml" xmlns:w15="http://schemas.microsoft.com/office/word/2012/wordml" xmlns:w16cid="http://schemas.microsoft.com/office/word/2016/wordml/cid" xmlns:w16se="http://schemas.microsoft.com/office/word/2015/wordml/symex" xmlns:wpg="http://schemas.microsoft.com/office/word/2010/wordprocessingGroup" xmlns:wpi="http://schemas.microsoft.com/office/word/2010/wordprocessingInk" xmlns:wne="http://schemas.microsoft.com/office/word/2006/wordml" xmlns:wps="http://schemas.microsoft.com/office/word/2010/wordprocessingShape" mc:Ignorable="w14 w15 w16se w16cid wp14">
+<w:document xmlns:wpc="http://schemas.microsoft.com/office/word/2010/wordprocessingCanvas" xmlns:cx="http://schemas.microsoft.com/office/drawing/2014/chartex" xmlns:cx1="http://schemas.microsoft.com/office/drawing/2015/9/8/chartex" xmlns:mc="http://schemas.openxmlformats.org/markup-compatibility/2006" xmlns:o="urn:schemas-microsoft-com:office:office" xmlns:r="http://schemas.openxmlformats.org/officeDocument/2006/relationships" xmlns:m="http://schemas.openxmlformats.org/officeDocument/2006/math" xmlns:v="urn:schemas-microsoft-com:vml" xmlns:wp14="http://schemas.microsoft.com/office/word/2010/wordprocessingDrawing" xmlns:wp="http://schemas.openxmlformats.org/drawingml/2006/wordprocessingDrawing" xmlns:w10="urn:schemas-microsoft-com:office:word" xmlns:w="http://schemas.openxmlformats.org/wordprocessingml/2006/main" xmlns:w14="http://schemas.microsoft.com/office/word/2010/wordml" xmlns:w15="http://schemas.microsoft.com/office/word/2012/wordml" xmlns:w16se="http://schemas.microsoft.com/office/word/2015/wordml/symex" xmlns:wpg="http://schemas.microsoft.com/office/word/2010/wordprocessingGroup" xmlns:wpi="http://schemas.microsoft.com/office/word/2010/wordprocessingInk" xmlns:wne="http://schemas.microsoft.com/office/word/2006/wordml" xmlns:wps="http://schemas.microsoft.com/office/word/2010/wordprocessingShape" mc:Ignorable="w14 w15 w16se wp14">
   <w:body>
     <w:p>
       <w:pPr>
@@ -28,12 +28,12 @@
       <w:pPr>
         <w:pStyle w:val="berschrift1"/>
       </w:pPr>
-      <w:bookmarkStart w:id="0" w:name="_Toc507165641"/>
+      <w:bookmarkStart w:id="1" w:name="_Toc507165641"/>
       <w:r>
         <w:lastRenderedPageBreak/>
         <w:t>Versionshistorie</w:t>
       </w:r>
-      <w:bookmarkEnd w:id="0"/>
+      <w:bookmarkEnd w:id="1"/>
     </w:p>
     <w:tbl>
       <w:tblPr>
@@ -414,110 +414,63 @@
           <w:r>
             <w:fldChar w:fldCharType="separate"/>
           </w:r>
-          <w:bookmarkStart w:id="1" w:name="_GoBack"/>
-          <w:bookmarkEnd w:id="1"/>
-          <w:r>
-            <w:rPr>
-              <w:rStyle w:val="Hyperlink"/>
-              <w:noProof/>
-            </w:rPr>
-            <w:fldChar w:fldCharType="begin"/>
-          </w:r>
-          <w:r>
-            <w:rPr>
-              <w:rStyle w:val="Hyperlink"/>
-              <w:noProof/>
-            </w:rPr>
-            <w:instrText xml:space="preserve"> </w:instrText>
-          </w:r>
-          <w:r>
-            <w:rPr>
-              <w:noProof/>
-            </w:rPr>
-            <w:instrText>HYPERLINK \l "_Toc507165641"</w:instrText>
-          </w:r>
-          <w:r>
-            <w:rPr>
-              <w:rStyle w:val="Hyperlink"/>
-              <w:noProof/>
-            </w:rPr>
-            <w:instrText xml:space="preserve"> </w:instrText>
-          </w:r>
-          <w:r>
-            <w:rPr>
-              <w:rStyle w:val="Hyperlink"/>
-              <w:noProof/>
-            </w:rPr>
-          </w:r>
-          <w:r>
-            <w:rPr>
-              <w:rStyle w:val="Hyperlink"/>
-              <w:noProof/>
-            </w:rPr>
-            <w:fldChar w:fldCharType="separate"/>
-          </w:r>
-          <w:r>
-            <w:rPr>
-              <w:rStyle w:val="Hyperlink"/>
-              <w:noProof/>
-            </w:rPr>
-            <w:t>Versionshistorie</w:t>
-          </w:r>
-          <w:r>
-            <w:rPr>
-              <w:noProof/>
-              <w:webHidden/>
-            </w:rPr>
-            <w:tab/>
-          </w:r>
-          <w:r>
-            <w:rPr>
-              <w:noProof/>
-              <w:webHidden/>
-            </w:rPr>
-            <w:fldChar w:fldCharType="begin"/>
-          </w:r>
-          <w:r>
-            <w:rPr>
-              <w:noProof/>
-              <w:webHidden/>
-            </w:rPr>
-            <w:instrText xml:space="preserve"> PAGEREF _Toc507165641 \h </w:instrText>
-          </w:r>
-          <w:r>
-            <w:rPr>
-              <w:noProof/>
-              <w:webHidden/>
-            </w:rPr>
-          </w:r>
-          <w:r>
-            <w:rPr>
-              <w:noProof/>
-              <w:webHidden/>
-            </w:rPr>
-            <w:fldChar w:fldCharType="separate"/>
-          </w:r>
-          <w:r>
-            <w:rPr>
-              <w:noProof/>
-              <w:webHidden/>
-            </w:rPr>
-            <w:t>2</w:t>
-          </w:r>
-          <w:r>
-            <w:rPr>
-              <w:noProof/>
-              <w:webHidden/>
-            </w:rPr>
-            <w:fldChar w:fldCharType="end"/>
-          </w:r>
-          <w:r>
-            <w:rPr>
-              <w:rStyle w:val="Hyperlink"/>
-              <w:noProof/>
-            </w:rPr>
-            <w:fldChar w:fldCharType="end"/>
-          </w:r>
+          <w:hyperlink w:anchor="_Toc507165641" w:history="1">
+            <w:r>
+              <w:rPr>
+                <w:rStyle w:val="Hyperlink"/>
+                <w:noProof/>
+              </w:rPr>
+              <w:t>Versionshistorie</w:t>
+            </w:r>
+            <w:r>
+              <w:rPr>
+                <w:noProof/>
+                <w:webHidden/>
+              </w:rPr>
+              <w:tab/>
+            </w:r>
+            <w:r>
+              <w:rPr>
+                <w:noProof/>
+                <w:webHidden/>
+              </w:rPr>
+              <w:fldChar w:fldCharType="begin"/>
+            </w:r>
+            <w:r>
+              <w:rPr>
+                <w:noProof/>
+                <w:webHidden/>
+              </w:rPr>
+              <w:instrText xml:space="preserve"> PAGEREF _Toc507165641 \h </w:instrText>
+            </w:r>
+            <w:r>
+              <w:rPr>
+                <w:noProof/>
+                <w:webHidden/>
+              </w:rPr>
+            </w:r>
+            <w:r>
+              <w:rPr>
+                <w:noProof/>
+                <w:webHidden/>
+              </w:rPr>
+              <w:fldChar w:fldCharType="separate"/>
+            </w:r>
+            <w:r>
+              <w:rPr>
+                <w:noProof/>
+                <w:webHidden/>
+              </w:rPr>
+              <w:t>2</w:t>
+            </w:r>
+            <w:r>
+              <w:rPr>
+                <w:noProof/>
+                <w:webHidden/>
+              </w:rPr>
+              <w:fldChar w:fldCharType="end"/>
+            </w:r>
+          </w:hyperlink>
         </w:p>
         <w:p>
           <w:pPr>
@@ -1253,7 +1206,7 @@
 </file>
 
 <file path=word/endnotes.xml><?xml version="1.0" encoding="utf-8"?>
-<w:endnotes xmlns:wpc="http://schemas.microsoft.com/office/word/2010/wordprocessingCanvas" xmlns:cx="http://schemas.microsoft.com/office/drawing/2014/chartex" xmlns:cx1="http://schemas.microsoft.com/office/drawing/2015/9/8/chartex" xmlns:cx2="http://schemas.microsoft.com/office/drawing/2015/10/21/chartex" xmlns:cx3="http://schemas.microsoft.com/office/drawing/2016/5/9/chartex" xmlns:cx4="http://schemas.microsoft.com/office/drawing/2016/5/10/chartex" xmlns:cx5="http://schemas.microsoft.com/office/drawing/2016/5/11/chartex" xmlns:cx6="http://schemas.microsoft.com/office/drawing/2016/5/12/chartex" xmlns:cx7="http://schemas.microsoft.com/office/drawing/2016/5/13/chartex" xmlns:cx8="http://schemas.microsoft.com/office/drawing/2016/5/14/chartex" xmlns:mc="http://schemas.openxmlformats.org/markup-compatibility/2006" xmlns:aink="http://schemas.microsoft.com/office/drawing/2016/ink" xmlns:am3d="http://schemas.microsoft.com/office/drawing/2017/model3d" xmlns:o="urn:schemas-microsoft-com:office:office" xmlns:r="http://schemas.openxmlformats.org/officeDocument/2006/relationships" xmlns:m="http://schemas.openxmlformats.org/officeDocument/2006/math" xmlns:v="urn:schemas-microsoft-com:vml" xmlns:wp14="http://schemas.microsoft.com/office/word/2010/wordprocessingDrawing" xmlns:wp="http://schemas.openxmlformats.org/drawingml/2006/wordprocessingDrawing" xmlns:w10="urn:schemas-microsoft-com:office:word" xmlns:w="http://schemas.openxmlformats.org/wordprocessingml/2006/main" xmlns:w14="http://schemas.microsoft.com/office/word/2010/wordml" xmlns:w15="http://schemas.microsoft.com/office/word/2012/wordml" xmlns:w16cid="http://schemas.microsoft.com/office/word/2016/wordml/cid" xmlns:w16se="http://schemas.microsoft.com/office/word/2015/wordml/symex" xmlns:wpg="http://schemas.microsoft.com/office/word/2010/wordprocessingGroup" xmlns:wpi="http://schemas.microsoft.com/office/word/2010/wordprocessingInk" xmlns:wne="http://schemas.microsoft.com/office/word/2006/wordml" xmlns:wps="http://schemas.microsoft.com/office/word/2010/wordprocessingShape" mc:Ignorable="w14 w15 w16se w16cid wp14">
+<w:endnotes xmlns:wpc="http://schemas.microsoft.com/office/word/2010/wordprocessingCanvas" xmlns:cx="http://schemas.microsoft.com/office/drawing/2014/chartex" xmlns:cx1="http://schemas.microsoft.com/office/drawing/2015/9/8/chartex" xmlns:mc="http://schemas.openxmlformats.org/markup-compatibility/2006" xmlns:o="urn:schemas-microsoft-com:office:office" xmlns:r="http://schemas.openxmlformats.org/officeDocument/2006/relationships" xmlns:m="http://schemas.openxmlformats.org/officeDocument/2006/math" xmlns:v="urn:schemas-microsoft-com:vml" xmlns:wp14="http://schemas.microsoft.com/office/word/2010/wordprocessingDrawing" xmlns:wp="http://schemas.openxmlformats.org/drawingml/2006/wordprocessingDrawing" xmlns:w10="urn:schemas-microsoft-com:office:word" xmlns:w="http://schemas.openxmlformats.org/wordprocessingml/2006/main" xmlns:w14="http://schemas.microsoft.com/office/word/2010/wordml" xmlns:w15="http://schemas.microsoft.com/office/word/2012/wordml" xmlns:w16se="http://schemas.microsoft.com/office/word/2015/wordml/symex" xmlns:wpg="http://schemas.microsoft.com/office/word/2010/wordprocessingGroup" xmlns:wpi="http://schemas.microsoft.com/office/word/2010/wordprocessingInk" xmlns:wne="http://schemas.microsoft.com/office/word/2006/wordml" xmlns:wps="http://schemas.microsoft.com/office/word/2010/wordprocessingShape" mc:Ignorable="w14 w15 w16se wp14">
   <w:endnote w:type="separator" w:id="-1">
     <w:p>
       <w:r>
@@ -1272,7 +1225,7 @@
 </file>
 
 <file path=word/footer1.xml><?xml version="1.0" encoding="utf-8"?>
-<w:ftr xmlns:wpc="http://schemas.microsoft.com/office/word/2010/wordprocessingCanvas" xmlns:cx="http://schemas.microsoft.com/office/drawing/2014/chartex" xmlns:cx1="http://schemas.microsoft.com/office/drawing/2015/9/8/chartex" xmlns:cx2="http://schemas.microsoft.com/office/drawing/2015/10/21/chartex" xmlns:cx3="http://schemas.microsoft.com/office/drawing/2016/5/9/chartex" xmlns:cx4="http://schemas.microsoft.com/office/drawing/2016/5/10/chartex" xmlns:cx5="http://schemas.microsoft.com/office/drawing/2016/5/11/chartex" xmlns:cx6="http://schemas.microsoft.com/office/drawing/2016/5/12/chartex" xmlns:cx7="http://schemas.microsoft.com/office/drawing/2016/5/13/chartex" xmlns:cx8="http://schemas.microsoft.com/office/drawing/2016/5/14/chartex" xmlns:mc="http://schemas.openxmlformats.org/markup-compatibility/2006" xmlns:aink="http://schemas.microsoft.com/office/drawing/2016/ink" xmlns:am3d="http://schemas.microsoft.com/office/drawing/2017/model3d" xmlns:o="urn:schemas-microsoft-com:office:office" xmlns:r="http://schemas.openxmlformats.org/officeDocument/2006/relationships" xmlns:m="http://schemas.openxmlformats.org/officeDocument/2006/math" xmlns:v="urn:schemas-microsoft-com:vml" xmlns:wp14="http://schemas.microsoft.com/office/word/2010/wordprocessingDrawing" xmlns:wp="http://schemas.openxmlformats.org/drawingml/2006/wordprocessingDrawing" xmlns:w10="urn:schemas-microsoft-com:office:word" xmlns:w="http://schemas.openxmlformats.org/wordprocessingml/2006/main" xmlns:w14="http://schemas.microsoft.com/office/word/2010/wordml" xmlns:w15="http://schemas.microsoft.com/office/word/2012/wordml" xmlns:w16cid="http://schemas.microsoft.com/office/word/2016/wordml/cid" xmlns:w16se="http://schemas.microsoft.com/office/word/2015/wordml/symex" xmlns:wpg="http://schemas.microsoft.com/office/word/2010/wordprocessingGroup" xmlns:wpi="http://schemas.microsoft.com/office/word/2010/wordprocessingInk" xmlns:wne="http://schemas.microsoft.com/office/word/2006/wordml" xmlns:wps="http://schemas.microsoft.com/office/word/2010/wordprocessingShape" mc:Ignorable="w14 w15 w16se w16cid wp14">
+<w:ftr xmlns:wpc="http://schemas.microsoft.com/office/word/2010/wordprocessingCanvas" xmlns:cx="http://schemas.microsoft.com/office/drawing/2014/chartex" xmlns:cx1="http://schemas.microsoft.com/office/drawing/2015/9/8/chartex" xmlns:mc="http://schemas.openxmlformats.org/markup-compatibility/2006" xmlns:o="urn:schemas-microsoft-com:office:office" xmlns:r="http://schemas.openxmlformats.org/officeDocument/2006/relationships" xmlns:m="http://schemas.openxmlformats.org/officeDocument/2006/math" xmlns:v="urn:schemas-microsoft-com:vml" xmlns:wp14="http://schemas.microsoft.com/office/word/2010/wordprocessingDrawing" xmlns:wp="http://schemas.openxmlformats.org/drawingml/2006/wordprocessingDrawing" xmlns:w10="urn:schemas-microsoft-com:office:word" xmlns:w="http://schemas.openxmlformats.org/wordprocessingml/2006/main" xmlns:w14="http://schemas.microsoft.com/office/word/2010/wordml" xmlns:w15="http://schemas.microsoft.com/office/word/2012/wordml" xmlns:w16se="http://schemas.microsoft.com/office/word/2015/wordml/symex" xmlns:wpg="http://schemas.microsoft.com/office/word/2010/wordprocessingGroup" xmlns:wpi="http://schemas.microsoft.com/office/word/2010/wordprocessingInk" xmlns:wne="http://schemas.microsoft.com/office/word/2006/wordml" xmlns:wps="http://schemas.microsoft.com/office/word/2010/wordprocessingShape" mc:Ignorable="w14 w15 w16se wp14">
   <w:p>
     <w:pPr>
       <w:pStyle w:val="Fuzeile"/>
@@ -1282,17 +1235,41 @@
 </file>
 
 <file path=word/footer2.xml><?xml version="1.0" encoding="utf-8"?>
-<w:ftr xmlns:wpc="http://schemas.microsoft.com/office/word/2010/wordprocessingCanvas" xmlns:cx="http://schemas.microsoft.com/office/drawing/2014/chartex" xmlns:cx1="http://schemas.microsoft.com/office/drawing/2015/9/8/chartex" xmlns:cx2="http://schemas.microsoft.com/office/drawing/2015/10/21/chartex" xmlns:cx3="http://schemas.microsoft.com/office/drawing/2016/5/9/chartex" xmlns:cx4="http://schemas.microsoft.com/office/drawing/2016/5/10/chartex" xmlns:cx5="http://schemas.microsoft.com/office/drawing/2016/5/11/chartex" xmlns:cx6="http://schemas.microsoft.com/office/drawing/2016/5/12/chartex" xmlns:cx7="http://schemas.microsoft.com/office/drawing/2016/5/13/chartex" xmlns:cx8="http://schemas.microsoft.com/office/drawing/2016/5/14/chartex" xmlns:mc="http://schemas.openxmlformats.org/markup-compatibility/2006" xmlns:aink="http://schemas.microsoft.com/office/drawing/2016/ink" xmlns:am3d="http://schemas.microsoft.com/office/drawing/2017/model3d" xmlns:o="urn:schemas-microsoft-com:office:office" xmlns:r="http://schemas.openxmlformats.org/officeDocument/2006/relationships" xmlns:m="http://schemas.openxmlformats.org/officeDocument/2006/math" xmlns:v="urn:schemas-microsoft-com:vml" xmlns:wp14="http://schemas.microsoft.com/office/word/2010/wordprocessingDrawing" xmlns:wp="http://schemas.openxmlformats.org/drawingml/2006/wordprocessingDrawing" xmlns:w10="urn:schemas-microsoft-com:office:word" xmlns:w="http://schemas.openxmlformats.org/wordprocessingml/2006/main" xmlns:w14="http://schemas.microsoft.com/office/word/2010/wordml" xmlns:w15="http://schemas.microsoft.com/office/word/2012/wordml" xmlns:w16cid="http://schemas.microsoft.com/office/word/2016/wordml/cid" xmlns:w16se="http://schemas.microsoft.com/office/word/2015/wordml/symex" xmlns:wpg="http://schemas.microsoft.com/office/word/2010/wordprocessingGroup" xmlns:wpi="http://schemas.microsoft.com/office/word/2010/wordprocessingInk" xmlns:wne="http://schemas.microsoft.com/office/word/2006/wordml" xmlns:wps="http://schemas.microsoft.com/office/word/2010/wordprocessingShape" mc:Ignorable="w14 w15 w16se w16cid wp14">
+<w:ftr xmlns:wpc="http://schemas.microsoft.com/office/word/2010/wordprocessingCanvas" xmlns:cx="http://schemas.microsoft.com/office/drawing/2014/chartex" xmlns:cx1="http://schemas.microsoft.com/office/drawing/2015/9/8/chartex" xmlns:mc="http://schemas.openxmlformats.org/markup-compatibility/2006" xmlns:o="urn:schemas-microsoft-com:office:office" xmlns:r="http://schemas.openxmlformats.org/officeDocument/2006/relationships" xmlns:m="http://schemas.openxmlformats.org/officeDocument/2006/math" xmlns:v="urn:schemas-microsoft-com:vml" xmlns:wp14="http://schemas.microsoft.com/office/word/2010/wordprocessingDrawing" xmlns:wp="http://schemas.openxmlformats.org/drawingml/2006/wordprocessingDrawing" xmlns:w10="urn:schemas-microsoft-com:office:word" xmlns:w="http://schemas.openxmlformats.org/wordprocessingml/2006/main" xmlns:w14="http://schemas.microsoft.com/office/word/2010/wordml" xmlns:w15="http://schemas.microsoft.com/office/word/2012/wordml" xmlns:w16se="http://schemas.microsoft.com/office/word/2015/wordml/symex" xmlns:wpg="http://schemas.microsoft.com/office/word/2010/wordprocessingGroup" xmlns:wpi="http://schemas.microsoft.com/office/word/2010/wordprocessingInk" xmlns:wne="http://schemas.microsoft.com/office/word/2006/wordml" xmlns:wps="http://schemas.microsoft.com/office/word/2010/wordprocessingShape" mc:Ignorable="w14 w15 w16se wp14">
   <w:p>
     <w:pPr>
       <w:pStyle w:val="Fuzeile"/>
+      <w:jc w:val="right"/>
     </w:pPr>
+    <w:bookmarkStart w:id="0" w:name="_GoBack"/>
+    <w:bookmarkEnd w:id="0"/>
+    <w:r>
+      <w:t xml:space="preserve">Seite </w:t>
+    </w:r>
+    <w:r>
+      <w:fldChar w:fldCharType="begin"/>
+    </w:r>
+    <w:r>
+      <w:instrText xml:space="preserve"> PAGE  \* Arabic  \* MERGEFORMAT </w:instrText>
+    </w:r>
+    <w:r>
+      <w:fldChar w:fldCharType="separate"/>
+    </w:r>
+    <w:r>
+      <w:rPr>
+        <w:noProof/>
+      </w:rPr>
+      <w:t>2</w:t>
+    </w:r>
+    <w:r>
+      <w:fldChar w:fldCharType="end"/>
+    </w:r>
   </w:p>
 </w:ftr>
 </file>
 
 <file path=word/footer3.xml><?xml version="1.0" encoding="utf-8"?>
-<w:ftr xmlns:wpc="http://schemas.microsoft.com/office/word/2010/wordprocessingCanvas" xmlns:cx="http://schemas.microsoft.com/office/drawing/2014/chartex" xmlns:cx1="http://schemas.microsoft.com/office/drawing/2015/9/8/chartex" xmlns:cx2="http://schemas.microsoft.com/office/drawing/2015/10/21/chartex" xmlns:cx3="http://schemas.microsoft.com/office/drawing/2016/5/9/chartex" xmlns:cx4="http://schemas.microsoft.com/office/drawing/2016/5/10/chartex" xmlns:cx5="http://schemas.microsoft.com/office/drawing/2016/5/11/chartex" xmlns:cx6="http://schemas.microsoft.com/office/drawing/2016/5/12/chartex" xmlns:cx7="http://schemas.microsoft.com/office/drawing/2016/5/13/chartex" xmlns:cx8="http://schemas.microsoft.com/office/drawing/2016/5/14/chartex" xmlns:mc="http://schemas.openxmlformats.org/markup-compatibility/2006" xmlns:aink="http://schemas.microsoft.com/office/drawing/2016/ink" xmlns:am3d="http://schemas.microsoft.com/office/drawing/2017/model3d" xmlns:o="urn:schemas-microsoft-com:office:office" xmlns:r="http://schemas.openxmlformats.org/officeDocument/2006/relationships" xmlns:m="http://schemas.openxmlformats.org/officeDocument/2006/math" xmlns:v="urn:schemas-microsoft-com:vml" xmlns:wp14="http://schemas.microsoft.com/office/word/2010/wordprocessingDrawing" xmlns:wp="http://schemas.openxmlformats.org/drawingml/2006/wordprocessingDrawing" xmlns:w10="urn:schemas-microsoft-com:office:word" xmlns:w="http://schemas.openxmlformats.org/wordprocessingml/2006/main" xmlns:w14="http://schemas.microsoft.com/office/word/2010/wordml" xmlns:w15="http://schemas.microsoft.com/office/word/2012/wordml" xmlns:w16cid="http://schemas.microsoft.com/office/word/2016/wordml/cid" xmlns:w16se="http://schemas.microsoft.com/office/word/2015/wordml/symex" xmlns:wpg="http://schemas.microsoft.com/office/word/2010/wordprocessingGroup" xmlns:wpi="http://schemas.microsoft.com/office/word/2010/wordprocessingInk" xmlns:wne="http://schemas.microsoft.com/office/word/2006/wordml" xmlns:wps="http://schemas.microsoft.com/office/word/2010/wordprocessingShape" mc:Ignorable="w14 w15 w16se w16cid wp14">
+<w:ftr xmlns:wpc="http://schemas.microsoft.com/office/word/2010/wordprocessingCanvas" xmlns:cx="http://schemas.microsoft.com/office/drawing/2014/chartex" xmlns:cx1="http://schemas.microsoft.com/office/drawing/2015/9/8/chartex" xmlns:mc="http://schemas.openxmlformats.org/markup-compatibility/2006" xmlns:o="urn:schemas-microsoft-com:office:office" xmlns:r="http://schemas.openxmlformats.org/officeDocument/2006/relationships" xmlns:m="http://schemas.openxmlformats.org/officeDocument/2006/math" xmlns:v="urn:schemas-microsoft-com:vml" xmlns:wp14="http://schemas.microsoft.com/office/word/2010/wordprocessingDrawing" xmlns:wp="http://schemas.openxmlformats.org/drawingml/2006/wordprocessingDrawing" xmlns:w10="urn:schemas-microsoft-com:office:word" xmlns:w="http://schemas.openxmlformats.org/wordprocessingml/2006/main" xmlns:w14="http://schemas.microsoft.com/office/word/2010/wordml" xmlns:w15="http://schemas.microsoft.com/office/word/2012/wordml" xmlns:w16se="http://schemas.microsoft.com/office/word/2015/wordml/symex" xmlns:wpg="http://schemas.microsoft.com/office/word/2010/wordprocessingGroup" xmlns:wpi="http://schemas.microsoft.com/office/word/2010/wordprocessingInk" xmlns:wne="http://schemas.microsoft.com/office/word/2006/wordml" xmlns:wps="http://schemas.microsoft.com/office/word/2010/wordprocessingShape" mc:Ignorable="w14 w15 w16se wp14">
   <w:p>
     <w:pPr>
       <w:pStyle w:val="Fuzeile"/>
@@ -1302,7 +1279,7 @@
 </file>
 
 <file path=word/footnotes.xml><?xml version="1.0" encoding="utf-8"?>
-<w:footnotes xmlns:wpc="http://schemas.microsoft.com/office/word/2010/wordprocessingCanvas" xmlns:cx="http://schemas.microsoft.com/office/drawing/2014/chartex" xmlns:cx1="http://schemas.microsoft.com/office/drawing/2015/9/8/chartex" xmlns:cx2="http://schemas.microsoft.com/office/drawing/2015/10/21/chartex" xmlns:cx3="http://schemas.microsoft.com/office/drawing/2016/5/9/chartex" xmlns:cx4="http://schemas.microsoft.com/office/drawing/2016/5/10/chartex" xmlns:cx5="http://schemas.microsoft.com/office/drawing/2016/5/11/chartex" xmlns:cx6="http://schemas.microsoft.com/office/drawing/2016/5/12/chartex" xmlns:cx7="http://schemas.microsoft.com/office/drawing/2016/5/13/chartex" xmlns:cx8="http://schemas.microsoft.com/office/drawing/2016/5/14/chartex" xmlns:mc="http://schemas.openxmlformats.org/markup-compatibility/2006" xmlns:aink="http://schemas.microsoft.com/office/drawing/2016/ink" xmlns:am3d="http://schemas.microsoft.com/office/drawing/2017/model3d" xmlns:o="urn:schemas-microsoft-com:office:office" xmlns:r="http://schemas.openxmlformats.org/officeDocument/2006/relationships" xmlns:m="http://schemas.openxmlformats.org/officeDocument/2006/math" xmlns:v="urn:schemas-microsoft-com:vml" xmlns:wp14="http://schemas.microsoft.com/office/word/2010/wordprocessingDrawing" xmlns:wp="http://schemas.openxmlformats.org/drawingml/2006/wordprocessingDrawing" xmlns:w10="urn:schemas-microsoft-com:office:word" xmlns:w="http://schemas.openxmlformats.org/wordprocessingml/2006/main" xmlns:w14="http://schemas.microsoft.com/office/word/2010/wordml" xmlns:w15="http://schemas.microsoft.com/office/word/2012/wordml" xmlns:w16cid="http://schemas.microsoft.com/office/word/2016/wordml/cid" xmlns:w16se="http://schemas.microsoft.com/office/word/2015/wordml/symex" xmlns:wpg="http://schemas.microsoft.com/office/word/2010/wordprocessingGroup" xmlns:wpi="http://schemas.microsoft.com/office/word/2010/wordprocessingInk" xmlns:wne="http://schemas.microsoft.com/office/word/2006/wordml" xmlns:wps="http://schemas.microsoft.com/office/word/2010/wordprocessingShape" mc:Ignorable="w14 w15 w16se w16cid wp14">
+<w:footnotes xmlns:wpc="http://schemas.microsoft.com/office/word/2010/wordprocessingCanvas" xmlns:cx="http://schemas.microsoft.com/office/drawing/2014/chartex" xmlns:cx1="http://schemas.microsoft.com/office/drawing/2015/9/8/chartex" xmlns:mc="http://schemas.openxmlformats.org/markup-compatibility/2006" xmlns:o="urn:schemas-microsoft-com:office:office" xmlns:r="http://schemas.openxmlformats.org/officeDocument/2006/relationships" xmlns:m="http://schemas.openxmlformats.org/officeDocument/2006/math" xmlns:v="urn:schemas-microsoft-com:vml" xmlns:wp14="http://schemas.microsoft.com/office/word/2010/wordprocessingDrawing" xmlns:wp="http://schemas.openxmlformats.org/drawingml/2006/wordprocessingDrawing" xmlns:w10="urn:schemas-microsoft-com:office:word" xmlns:w="http://schemas.openxmlformats.org/wordprocessingml/2006/main" xmlns:w14="http://schemas.microsoft.com/office/word/2010/wordml" xmlns:w15="http://schemas.microsoft.com/office/word/2012/wordml" xmlns:w16se="http://schemas.microsoft.com/office/word/2015/wordml/symex" xmlns:wpg="http://schemas.microsoft.com/office/word/2010/wordprocessingGroup" xmlns:wpi="http://schemas.microsoft.com/office/word/2010/wordprocessingInk" xmlns:wne="http://schemas.microsoft.com/office/word/2006/wordml" xmlns:wps="http://schemas.microsoft.com/office/word/2010/wordprocessingShape" mc:Ignorable="w14 w15 w16se wp14">
   <w:footnote w:type="separator" w:id="-1">
     <w:p>
       <w:r>
@@ -1321,7 +1298,7 @@
 </file>
 
 <file path=word/header1.xml><?xml version="1.0" encoding="utf-8"?>
-<w:hdr xmlns:wpc="http://schemas.microsoft.com/office/word/2010/wordprocessingCanvas" xmlns:cx="http://schemas.microsoft.com/office/drawing/2014/chartex" xmlns:cx1="http://schemas.microsoft.com/office/drawing/2015/9/8/chartex" xmlns:cx2="http://schemas.microsoft.com/office/drawing/2015/10/21/chartex" xmlns:cx3="http://schemas.microsoft.com/office/drawing/2016/5/9/chartex" xmlns:cx4="http://schemas.microsoft.com/office/drawing/2016/5/10/chartex" xmlns:cx5="http://schemas.microsoft.com/office/drawing/2016/5/11/chartex" xmlns:cx6="http://schemas.microsoft.com/office/drawing/2016/5/12/chartex" xmlns:cx7="http://schemas.microsoft.com/office/drawing/2016/5/13/chartex" xmlns:cx8="http://schemas.microsoft.com/office/drawing/2016/5/14/chartex" xmlns:mc="http://schemas.openxmlformats.org/markup-compatibility/2006" xmlns:aink="http://schemas.microsoft.com/office/drawing/2016/ink" xmlns:am3d="http://schemas.microsoft.com/office/drawing/2017/model3d" xmlns:o="urn:schemas-microsoft-com:office:office" xmlns:r="http://schemas.openxmlformats.org/officeDocument/2006/relationships" xmlns:m="http://schemas.openxmlformats.org/officeDocument/2006/math" xmlns:v="urn:schemas-microsoft-com:vml" xmlns:wp14="http://schemas.microsoft.com/office/word/2010/wordprocessingDrawing" xmlns:wp="http://schemas.openxmlformats.org/drawingml/2006/wordprocessingDrawing" xmlns:w10="urn:schemas-microsoft-com:office:word" xmlns:w="http://schemas.openxmlformats.org/wordprocessingml/2006/main" xmlns:w14="http://schemas.microsoft.com/office/word/2010/wordml" xmlns:w15="http://schemas.microsoft.com/office/word/2012/wordml" xmlns:w16cid="http://schemas.microsoft.com/office/word/2016/wordml/cid" xmlns:w16se="http://schemas.microsoft.com/office/word/2015/wordml/symex" xmlns:wpg="http://schemas.microsoft.com/office/word/2010/wordprocessingGroup" xmlns:wpi="http://schemas.microsoft.com/office/word/2010/wordprocessingInk" xmlns:wne="http://schemas.microsoft.com/office/word/2006/wordml" xmlns:wps="http://schemas.microsoft.com/office/word/2010/wordprocessingShape" mc:Ignorable="w14 w15 w16se w16cid wp14">
+<w:hdr xmlns:wpc="http://schemas.microsoft.com/office/word/2010/wordprocessingCanvas" xmlns:cx="http://schemas.microsoft.com/office/drawing/2014/chartex" xmlns:cx1="http://schemas.microsoft.com/office/drawing/2015/9/8/chartex" xmlns:mc="http://schemas.openxmlformats.org/markup-compatibility/2006" xmlns:o="urn:schemas-microsoft-com:office:office" xmlns:r="http://schemas.openxmlformats.org/officeDocument/2006/relationships" xmlns:m="http://schemas.openxmlformats.org/officeDocument/2006/math" xmlns:v="urn:schemas-microsoft-com:vml" xmlns:wp14="http://schemas.microsoft.com/office/word/2010/wordprocessingDrawing" xmlns:wp="http://schemas.openxmlformats.org/drawingml/2006/wordprocessingDrawing" xmlns:w10="urn:schemas-microsoft-com:office:word" xmlns:w="http://schemas.openxmlformats.org/wordprocessingml/2006/main" xmlns:w14="http://schemas.microsoft.com/office/word/2010/wordml" xmlns:w15="http://schemas.microsoft.com/office/word/2012/wordml" xmlns:w16se="http://schemas.microsoft.com/office/word/2015/wordml/symex" xmlns:wpg="http://schemas.microsoft.com/office/word/2010/wordprocessingGroup" xmlns:wpi="http://schemas.microsoft.com/office/word/2010/wordprocessingInk" xmlns:wne="http://schemas.microsoft.com/office/word/2006/wordml" xmlns:wps="http://schemas.microsoft.com/office/word/2010/wordprocessingShape" mc:Ignorable="w14 w15 w16se wp14">
   <w:p>
     <w:pPr>
       <w:pStyle w:val="Kopfzeile"/>
@@ -1331,7 +1308,7 @@
 </file>
 
 <file path=word/header2.xml><?xml version="1.0" encoding="utf-8"?>
-<w:hdr xmlns:wpc="http://schemas.microsoft.com/office/word/2010/wordprocessingCanvas" xmlns:cx="http://schemas.microsoft.com/office/drawing/2014/chartex" xmlns:cx1="http://schemas.microsoft.com/office/drawing/2015/9/8/chartex" xmlns:cx2="http://schemas.microsoft.com/office/drawing/2015/10/21/chartex" xmlns:cx3="http://schemas.microsoft.com/office/drawing/2016/5/9/chartex" xmlns:cx4="http://schemas.microsoft.com/office/drawing/2016/5/10/chartex" xmlns:cx5="http://schemas.microsoft.com/office/drawing/2016/5/11/chartex" xmlns:cx6="http://schemas.microsoft.com/office/drawing/2016/5/12/chartex" xmlns:cx7="http://schemas.microsoft.com/office/drawing/2016/5/13/chartex" xmlns:cx8="http://schemas.microsoft.com/office/drawing/2016/5/14/chartex" xmlns:mc="http://schemas.openxmlformats.org/markup-compatibility/2006" xmlns:aink="http://schemas.microsoft.com/office/drawing/2016/ink" xmlns:am3d="http://schemas.microsoft.com/office/drawing/2017/model3d" xmlns:o="urn:schemas-microsoft-com:office:office" xmlns:r="http://schemas.openxmlformats.org/officeDocument/2006/relationships" xmlns:m="http://schemas.openxmlformats.org/officeDocument/2006/math" xmlns:v="urn:schemas-microsoft-com:vml" xmlns:wp14="http://schemas.microsoft.com/office/word/2010/wordprocessingDrawing" xmlns:wp="http://schemas.openxmlformats.org/drawingml/2006/wordprocessingDrawing" xmlns:w10="urn:schemas-microsoft-com:office:word" xmlns:w="http://schemas.openxmlformats.org/wordprocessingml/2006/main" xmlns:w14="http://schemas.microsoft.com/office/word/2010/wordml" xmlns:w15="http://schemas.microsoft.com/office/word/2012/wordml" xmlns:w16cid="http://schemas.microsoft.com/office/word/2016/wordml/cid" xmlns:w16se="http://schemas.microsoft.com/office/word/2015/wordml/symex" xmlns:wpg="http://schemas.microsoft.com/office/word/2010/wordprocessingGroup" xmlns:wpi="http://schemas.microsoft.com/office/word/2010/wordprocessingInk" xmlns:wne="http://schemas.microsoft.com/office/word/2006/wordml" xmlns:wps="http://schemas.microsoft.com/office/word/2010/wordprocessingShape" mc:Ignorable="w14 w15 w16se w16cid wp14">
+<w:hdr xmlns:wpc="http://schemas.microsoft.com/office/word/2010/wordprocessingCanvas" xmlns:cx="http://schemas.microsoft.com/office/drawing/2014/chartex" xmlns:cx1="http://schemas.microsoft.com/office/drawing/2015/9/8/chartex" xmlns:mc="http://schemas.openxmlformats.org/markup-compatibility/2006" xmlns:o="urn:schemas-microsoft-com:office:office" xmlns:r="http://schemas.openxmlformats.org/officeDocument/2006/relationships" xmlns:m="http://schemas.openxmlformats.org/officeDocument/2006/math" xmlns:v="urn:schemas-microsoft-com:vml" xmlns:wp14="http://schemas.microsoft.com/office/word/2010/wordprocessingDrawing" xmlns:wp="http://schemas.openxmlformats.org/drawingml/2006/wordprocessingDrawing" xmlns:w10="urn:schemas-microsoft-com:office:word" xmlns:w="http://schemas.openxmlformats.org/wordprocessingml/2006/main" xmlns:w14="http://schemas.microsoft.com/office/word/2010/wordml" xmlns:w15="http://schemas.microsoft.com/office/word/2012/wordml" xmlns:w16se="http://schemas.microsoft.com/office/word/2015/wordml/symex" xmlns:wpg="http://schemas.microsoft.com/office/word/2010/wordprocessingGroup" xmlns:wpi="http://schemas.microsoft.com/office/word/2010/wordprocessingInk" xmlns:wne="http://schemas.microsoft.com/office/word/2006/wordml" xmlns:wps="http://schemas.microsoft.com/office/word/2010/wordprocessingShape" mc:Ignorable="w14 w15 w16se wp14">
   <w:p>
     <w:pPr>
       <w:rPr>
@@ -1430,7 +1407,7 @@
 </file>
 
 <file path=word/header3.xml><?xml version="1.0" encoding="utf-8"?>
-<w:hdr xmlns:wpc="http://schemas.microsoft.com/office/word/2010/wordprocessingCanvas" xmlns:cx="http://schemas.microsoft.com/office/drawing/2014/chartex" xmlns:cx1="http://schemas.microsoft.com/office/drawing/2015/9/8/chartex" xmlns:cx2="http://schemas.microsoft.com/office/drawing/2015/10/21/chartex" xmlns:cx3="http://schemas.microsoft.com/office/drawing/2016/5/9/chartex" xmlns:cx4="http://schemas.microsoft.com/office/drawing/2016/5/10/chartex" xmlns:cx5="http://schemas.microsoft.com/office/drawing/2016/5/11/chartex" xmlns:cx6="http://schemas.microsoft.com/office/drawing/2016/5/12/chartex" xmlns:cx7="http://schemas.microsoft.com/office/drawing/2016/5/13/chartex" xmlns:cx8="http://schemas.microsoft.com/office/drawing/2016/5/14/chartex" xmlns:mc="http://schemas.openxmlformats.org/markup-compatibility/2006" xmlns:aink="http://schemas.microsoft.com/office/drawing/2016/ink" xmlns:am3d="http://schemas.microsoft.com/office/drawing/2017/model3d" xmlns:o="urn:schemas-microsoft-com:office:office" xmlns:r="http://schemas.openxmlformats.org/officeDocument/2006/relationships" xmlns:m="http://schemas.openxmlformats.org/officeDocument/2006/math" xmlns:v="urn:schemas-microsoft-com:vml" xmlns:wp14="http://schemas.microsoft.com/office/word/2010/wordprocessingDrawing" xmlns:wp="http://schemas.openxmlformats.org/drawingml/2006/wordprocessingDrawing" xmlns:w10="urn:schemas-microsoft-com:office:word" xmlns:w="http://schemas.openxmlformats.org/wordprocessingml/2006/main" xmlns:w14="http://schemas.microsoft.com/office/word/2010/wordml" xmlns:w15="http://schemas.microsoft.com/office/word/2012/wordml" xmlns:w16cid="http://schemas.microsoft.com/office/word/2016/wordml/cid" xmlns:w16se="http://schemas.microsoft.com/office/word/2015/wordml/symex" xmlns:wpg="http://schemas.microsoft.com/office/word/2010/wordprocessingGroup" xmlns:wpi="http://schemas.microsoft.com/office/word/2010/wordprocessingInk" xmlns:wne="http://schemas.microsoft.com/office/word/2006/wordml" xmlns:wps="http://schemas.microsoft.com/office/word/2010/wordprocessingShape" mc:Ignorable="w14 w15 w16se w16cid wp14">
+<w:hdr xmlns:wpc="http://schemas.microsoft.com/office/word/2010/wordprocessingCanvas" xmlns:cx="http://schemas.microsoft.com/office/drawing/2014/chartex" xmlns:cx1="http://schemas.microsoft.com/office/drawing/2015/9/8/chartex" xmlns:mc="http://schemas.openxmlformats.org/markup-compatibility/2006" xmlns:o="urn:schemas-microsoft-com:office:office" xmlns:r="http://schemas.openxmlformats.org/officeDocument/2006/relationships" xmlns:m="http://schemas.openxmlformats.org/officeDocument/2006/math" xmlns:v="urn:schemas-microsoft-com:vml" xmlns:wp14="http://schemas.microsoft.com/office/word/2010/wordprocessingDrawing" xmlns:wp="http://schemas.openxmlformats.org/drawingml/2006/wordprocessingDrawing" xmlns:w10="urn:schemas-microsoft-com:office:word" xmlns:w="http://schemas.openxmlformats.org/wordprocessingml/2006/main" xmlns:w14="http://schemas.microsoft.com/office/word/2010/wordml" xmlns:w15="http://schemas.microsoft.com/office/word/2012/wordml" xmlns:w16se="http://schemas.microsoft.com/office/word/2015/wordml/symex" xmlns:wpg="http://schemas.microsoft.com/office/word/2010/wordprocessingGroup" xmlns:wpi="http://schemas.microsoft.com/office/word/2010/wordprocessingInk" xmlns:wne="http://schemas.microsoft.com/office/word/2006/wordml" xmlns:wps="http://schemas.microsoft.com/office/word/2010/wordprocessingShape" mc:Ignorable="w14 w15 w16se wp14">
   <w:p>
     <w:pPr>
       <w:rPr>
@@ -1444,7 +1421,7 @@
 </file>
 
 <file path=word/header4.xml><?xml version="1.0" encoding="utf-8"?>
-<w:hdr xmlns:wpc="http://schemas.microsoft.com/office/word/2010/wordprocessingCanvas" xmlns:cx="http://schemas.microsoft.com/office/drawing/2014/chartex" xmlns:cx1="http://schemas.microsoft.com/office/drawing/2015/9/8/chartex" xmlns:cx2="http://schemas.microsoft.com/office/drawing/2015/10/21/chartex" xmlns:cx3="http://schemas.microsoft.com/office/drawing/2016/5/9/chartex" xmlns:cx4="http://schemas.microsoft.com/office/drawing/2016/5/10/chartex" xmlns:cx5="http://schemas.microsoft.com/office/drawing/2016/5/11/chartex" xmlns:cx6="http://schemas.microsoft.com/office/drawing/2016/5/12/chartex" xmlns:cx7="http://schemas.microsoft.com/office/drawing/2016/5/13/chartex" xmlns:cx8="http://schemas.microsoft.com/office/drawing/2016/5/14/chartex" xmlns:mc="http://schemas.openxmlformats.org/markup-compatibility/2006" xmlns:aink="http://schemas.microsoft.com/office/drawing/2016/ink" xmlns:am3d="http://schemas.microsoft.com/office/drawing/2017/model3d" xmlns:o="urn:schemas-microsoft-com:office:office" xmlns:r="http://schemas.openxmlformats.org/officeDocument/2006/relationships" xmlns:m="http://schemas.openxmlformats.org/officeDocument/2006/math" xmlns:v="urn:schemas-microsoft-com:vml" xmlns:wp14="http://schemas.microsoft.com/office/word/2010/wordprocessingDrawing" xmlns:wp="http://schemas.openxmlformats.org/drawingml/2006/wordprocessingDrawing" xmlns:w10="urn:schemas-microsoft-com:office:word" xmlns:w="http://schemas.openxmlformats.org/wordprocessingml/2006/main" xmlns:w14="http://schemas.microsoft.com/office/word/2010/wordml" xmlns:w15="http://schemas.microsoft.com/office/word/2012/wordml" xmlns:w16cid="http://schemas.microsoft.com/office/word/2016/wordml/cid" xmlns:w16se="http://schemas.microsoft.com/office/word/2015/wordml/symex" xmlns:wpg="http://schemas.microsoft.com/office/word/2010/wordprocessingGroup" xmlns:wpi="http://schemas.microsoft.com/office/word/2010/wordprocessingInk" xmlns:wne="http://schemas.microsoft.com/office/word/2006/wordml" xmlns:wps="http://schemas.microsoft.com/office/word/2010/wordprocessingShape" mc:Ignorable="w14 w15 w16se w16cid wp14">
+<w:hdr xmlns:wpc="http://schemas.microsoft.com/office/word/2010/wordprocessingCanvas" xmlns:cx="http://schemas.microsoft.com/office/drawing/2014/chartex" xmlns:cx1="http://schemas.microsoft.com/office/drawing/2015/9/8/chartex" xmlns:mc="http://schemas.openxmlformats.org/markup-compatibility/2006" xmlns:o="urn:schemas-microsoft-com:office:office" xmlns:r="http://schemas.openxmlformats.org/officeDocument/2006/relationships" xmlns:m="http://schemas.openxmlformats.org/officeDocument/2006/math" xmlns:v="urn:schemas-microsoft-com:vml" xmlns:wp14="http://schemas.microsoft.com/office/word/2010/wordprocessingDrawing" xmlns:wp="http://schemas.openxmlformats.org/drawingml/2006/wordprocessingDrawing" xmlns:w10="urn:schemas-microsoft-com:office:word" xmlns:w="http://schemas.openxmlformats.org/wordprocessingml/2006/main" xmlns:w14="http://schemas.microsoft.com/office/word/2010/wordml" xmlns:w15="http://schemas.microsoft.com/office/word/2012/wordml" xmlns:w16se="http://schemas.microsoft.com/office/word/2015/wordml/symex" xmlns:wpg="http://schemas.microsoft.com/office/word/2010/wordprocessingGroup" xmlns:wpi="http://schemas.microsoft.com/office/word/2010/wordprocessingInk" xmlns:wne="http://schemas.microsoft.com/office/word/2006/wordml" xmlns:wps="http://schemas.microsoft.com/office/word/2010/wordprocessingShape" mc:Ignorable="w14 w15 w16se wp14">
   <w:p>
     <w:pPr>
       <w:rPr>
@@ -1543,7 +1520,7 @@
 </file>
 
 <file path=word/numbering.xml><?xml version="1.0" encoding="utf-8"?>
-<w:numbering xmlns:wpc="http://schemas.microsoft.com/office/word/2010/wordprocessingCanvas" xmlns:cx="http://schemas.microsoft.com/office/drawing/2014/chartex" xmlns:cx1="http://schemas.microsoft.com/office/drawing/2015/9/8/chartex" xmlns:cx2="http://schemas.microsoft.com/office/drawing/2015/10/21/chartex" xmlns:cx3="http://schemas.microsoft.com/office/drawing/2016/5/9/chartex" xmlns:cx4="http://schemas.microsoft.com/office/drawing/2016/5/10/chartex" xmlns:cx5="http://schemas.microsoft.com/office/drawing/2016/5/11/chartex" xmlns:cx6="http://schemas.microsoft.com/office/drawing/2016/5/12/chartex" xmlns:cx7="http://schemas.microsoft.com/office/drawing/2016/5/13/chartex" xmlns:cx8="http://schemas.microsoft.com/office/drawing/2016/5/14/chartex" xmlns:mc="http://schemas.openxmlformats.org/markup-compatibility/2006" xmlns:aink="http://schemas.microsoft.com/office/drawing/2016/ink" xmlns:am3d="http://schemas.microsoft.com/office/drawing/2017/model3d" xmlns:o="urn:schemas-microsoft-com:office:office" xmlns:r="http://schemas.openxmlformats.org/officeDocument/2006/relationships" xmlns:m="http://schemas.openxmlformats.org/officeDocument/2006/math" xmlns:v="urn:schemas-microsoft-com:vml" xmlns:wp14="http://schemas.microsoft.com/office/word/2010/wordprocessingDrawing" xmlns:wp="http://schemas.openxmlformats.org/drawingml/2006/wordprocessingDrawing" xmlns:w10="urn:schemas-microsoft-com:office:word" xmlns:w="http://schemas.openxmlformats.org/wordprocessingml/2006/main" xmlns:w14="http://schemas.microsoft.com/office/word/2010/wordml" xmlns:w15="http://schemas.microsoft.com/office/word/2012/wordml" xmlns:w16cid="http://schemas.microsoft.com/office/word/2016/wordml/cid" xmlns:w16se="http://schemas.microsoft.com/office/word/2015/wordml/symex" xmlns:wpg="http://schemas.microsoft.com/office/word/2010/wordprocessingGroup" xmlns:wpi="http://schemas.microsoft.com/office/word/2010/wordprocessingInk" xmlns:wne="http://schemas.microsoft.com/office/word/2006/wordml" xmlns:wps="http://schemas.microsoft.com/office/word/2010/wordprocessingShape" mc:Ignorable="w14 w15 w16se w16cid wp14">
+<w:numbering xmlns:wpc="http://schemas.microsoft.com/office/word/2010/wordprocessingCanvas" xmlns:cx="http://schemas.microsoft.com/office/drawing/2014/chartex" xmlns:cx1="http://schemas.microsoft.com/office/drawing/2015/9/8/chartex" xmlns:mc="http://schemas.openxmlformats.org/markup-compatibility/2006" xmlns:o="urn:schemas-microsoft-com:office:office" xmlns:r="http://schemas.openxmlformats.org/officeDocument/2006/relationships" xmlns:m="http://schemas.openxmlformats.org/officeDocument/2006/math" xmlns:v="urn:schemas-microsoft-com:vml" xmlns:wp14="http://schemas.microsoft.com/office/word/2010/wordprocessingDrawing" xmlns:wp="http://schemas.openxmlformats.org/drawingml/2006/wordprocessingDrawing" xmlns:w10="urn:schemas-microsoft-com:office:word" xmlns:w="http://schemas.openxmlformats.org/wordprocessingml/2006/main" xmlns:w14="http://schemas.microsoft.com/office/word/2010/wordml" xmlns:w15="http://schemas.microsoft.com/office/word/2012/wordml" xmlns:w16se="http://schemas.microsoft.com/office/word/2015/wordml/symex" xmlns:wpg="http://schemas.microsoft.com/office/word/2010/wordprocessingGroup" xmlns:wpi="http://schemas.microsoft.com/office/word/2010/wordprocessingInk" xmlns:wne="http://schemas.microsoft.com/office/word/2006/wordml" xmlns:wps="http://schemas.microsoft.com/office/word/2010/wordprocessingShape" mc:Ignorable="w14 w15 w16se wp14">
   <w:abstractNum w:abstractNumId="0" w15:restartNumberingAfterBreak="0">
     <w:nsid w:val="0F351AF4"/>
     <w:multiLevelType w:val="hybridMultilevel"/>
@@ -2636,7 +2613,7 @@
 </file>
 
 <file path=word/styles.xml><?xml version="1.0" encoding="utf-8"?>
-<w:styles xmlns:mc="http://schemas.openxmlformats.org/markup-compatibility/2006" xmlns:r="http://schemas.openxmlformats.org/officeDocument/2006/relationships" xmlns:w="http://schemas.openxmlformats.org/wordprocessingml/2006/main" xmlns:w14="http://schemas.microsoft.com/office/word/2010/wordml" xmlns:w15="http://schemas.microsoft.com/office/word/2012/wordml" xmlns:w16cid="http://schemas.microsoft.com/office/word/2016/wordml/cid" xmlns:w16se="http://schemas.microsoft.com/office/word/2015/wordml/symex" mc:Ignorable="w14 w15 w16se w16cid">
+<w:styles xmlns:mc="http://schemas.openxmlformats.org/markup-compatibility/2006" xmlns:r="http://schemas.openxmlformats.org/officeDocument/2006/relationships" xmlns:w="http://schemas.openxmlformats.org/wordprocessingml/2006/main" xmlns:w14="http://schemas.microsoft.com/office/word/2010/wordml" xmlns:w15="http://schemas.microsoft.com/office/word/2012/wordml" xmlns:w16se="http://schemas.microsoft.com/office/word/2015/wordml/symex" mc:Ignorable="w14 w15 w16se">
   <w:docDefaults>
     <w:rPrDefault>
       <w:rPr>
@@ -2652,7 +2629,7 @@
       </w:pPr>
     </w:pPrDefault>
   </w:docDefaults>
-  <w:latentStyles w:defLockedState="0" w:defUIPriority="99" w:defSemiHidden="0" w:defUnhideWhenUsed="0" w:defQFormat="0" w:count="375">
+  <w:latentStyles w:defLockedState="0" w:defUIPriority="99" w:defSemiHidden="0" w:defUnhideWhenUsed="0" w:defQFormat="0" w:count="371">
     <w:lsdException w:name="Normal" w:uiPriority="0" w:qFormat="1"/>
     <w:lsdException w:name="heading 1" w:uiPriority="9" w:qFormat="1"/>
     <w:lsdException w:name="heading 2" w:semiHidden="1" w:uiPriority="9" w:unhideWhenUsed="1" w:qFormat="1"/>
@@ -3024,10 +3001,6 @@
     <w:lsdException w:name="List Table 5 Dark Accent 6" w:uiPriority="50"/>
     <w:lsdException w:name="List Table 6 Colorful Accent 6" w:uiPriority="51"/>
     <w:lsdException w:name="List Table 7 Colorful Accent 6" w:uiPriority="52"/>
-    <w:lsdException w:name="Mention" w:semiHidden="1" w:unhideWhenUsed="1"/>
-    <w:lsdException w:name="Smart Hyperlink" w:semiHidden="1" w:unhideWhenUsed="1"/>
-    <w:lsdException w:name="Hashtag" w:semiHidden="1" w:unhideWhenUsed="1"/>
-    <w:lsdException w:name="Unresolved Mention" w:semiHidden="1" w:unhideWhenUsed="1"/>
   </w:latentStyles>
   <w:style w:type="paragraph" w:default="1" w:styleId="Standard">
     <w:name w:val="Normal"/>
@@ -3719,7 +3692,7 @@
 </file>
 
 <file path=customXml/itemProps1.xml><?xml version="1.0" encoding="utf-8"?>
-<ds:datastoreItem xmlns:ds="http://schemas.openxmlformats.org/officeDocument/2006/customXml" ds:itemID="{9A58819C-E38F-447E-A319-FDE0F37BBA26}">
+<ds:datastoreItem xmlns:ds="http://schemas.openxmlformats.org/officeDocument/2006/customXml" ds:itemID="{678D1DDC-0943-46BB-97C0-CB3AE56379E3}">
   <ds:schemaRefs>
     <ds:schemaRef ds:uri="http://schemas.openxmlformats.org/officeDocument/2006/bibliography"/>
   </ds:schemaRefs>

</xml_diff>

<commit_message>
add dhbw logo to documents
</commit_message>
<xml_diff>
--- a/Studienarbeit_Mobile_App_Für_Foto_Überweisungen.docx
+++ b/Studienarbeit_Mobile_App_Für_Foto_Überweisungen.docx
@@ -1,17 +1,13 @@
 
 <file path=word/document.xml><?xml version="1.0" encoding="utf-8"?>
-<w:document xmlns:wpc="http://schemas.microsoft.com/office/word/2010/wordprocessingCanvas" xmlns:cx="http://schemas.microsoft.com/office/drawing/2014/chartex" xmlns:cx1="http://schemas.microsoft.com/office/drawing/2015/9/8/chartex" xmlns:mc="http://schemas.openxmlformats.org/markup-compatibility/2006" xmlns:o="urn:schemas-microsoft-com:office:office" xmlns:r="http://schemas.openxmlformats.org/officeDocument/2006/relationships" xmlns:m="http://schemas.openxmlformats.org/officeDocument/2006/math" xmlns:v="urn:schemas-microsoft-com:vml" xmlns:wp14="http://schemas.microsoft.com/office/word/2010/wordprocessingDrawing" xmlns:wp="http://schemas.openxmlformats.org/drawingml/2006/wordprocessingDrawing" xmlns:w10="urn:schemas-microsoft-com:office:word" xmlns:w="http://schemas.openxmlformats.org/wordprocessingml/2006/main" xmlns:w14="http://schemas.microsoft.com/office/word/2010/wordml" xmlns:w15="http://schemas.microsoft.com/office/word/2012/wordml" xmlns:w16se="http://schemas.microsoft.com/office/word/2015/wordml/symex" xmlns:wpg="http://schemas.microsoft.com/office/word/2010/wordprocessingGroup" xmlns:wpi="http://schemas.microsoft.com/office/word/2010/wordprocessingInk" xmlns:wne="http://schemas.microsoft.com/office/word/2006/wordml" xmlns:wps="http://schemas.microsoft.com/office/word/2010/wordprocessingShape" mc:Ignorable="w14 w15 w16se wp14">
+<w:document xmlns:wpc="http://schemas.microsoft.com/office/word/2010/wordprocessingCanvas" xmlns:cx="http://schemas.microsoft.com/office/drawing/2014/chartex" xmlns:cx1="http://schemas.microsoft.com/office/drawing/2015/9/8/chartex" xmlns:cx2="http://schemas.microsoft.com/office/drawing/2015/10/21/chartex" xmlns:cx3="http://schemas.microsoft.com/office/drawing/2016/5/9/chartex" xmlns:cx4="http://schemas.microsoft.com/office/drawing/2016/5/10/chartex" xmlns:cx5="http://schemas.microsoft.com/office/drawing/2016/5/11/chartex" xmlns:cx6="http://schemas.microsoft.com/office/drawing/2016/5/12/chartex" xmlns:cx7="http://schemas.microsoft.com/office/drawing/2016/5/13/chartex" xmlns:cx8="http://schemas.microsoft.com/office/drawing/2016/5/14/chartex" xmlns:mc="http://schemas.openxmlformats.org/markup-compatibility/2006" xmlns:aink="http://schemas.microsoft.com/office/drawing/2016/ink" xmlns:am3d="http://schemas.microsoft.com/office/drawing/2017/model3d" xmlns:o="urn:schemas-microsoft-com:office:office" xmlns:r="http://schemas.openxmlformats.org/officeDocument/2006/relationships" xmlns:m="http://schemas.openxmlformats.org/officeDocument/2006/math" xmlns:v="urn:schemas-microsoft-com:vml" xmlns:wp14="http://schemas.microsoft.com/office/word/2010/wordprocessingDrawing" xmlns:wp="http://schemas.openxmlformats.org/drawingml/2006/wordprocessingDrawing" xmlns:w10="urn:schemas-microsoft-com:office:word" xmlns:w="http://schemas.openxmlformats.org/wordprocessingml/2006/main" xmlns:w14="http://schemas.microsoft.com/office/word/2010/wordml" xmlns:w15="http://schemas.microsoft.com/office/word/2012/wordml" xmlns:w16cid="http://schemas.microsoft.com/office/word/2016/wordml/cid" xmlns:w16se="http://schemas.microsoft.com/office/word/2015/wordml/symex" xmlns:wpg="http://schemas.microsoft.com/office/word/2010/wordprocessingGroup" xmlns:wpi="http://schemas.microsoft.com/office/word/2010/wordprocessingInk" xmlns:wne="http://schemas.microsoft.com/office/word/2006/wordml" xmlns:wps="http://schemas.microsoft.com/office/word/2010/wordprocessingShape" mc:Ignorable="w14 w15 w16se w16cid wp14">
   <w:body>
     <w:p>
       <w:pPr>
         <w:pStyle w:val="Titel"/>
         <w:sectPr>
-          <w:headerReference w:type="even" r:id="rId8"/>
-          <w:headerReference w:type="default" r:id="rId9"/>
-          <w:footerReference w:type="even" r:id="rId10"/>
-          <w:footerReference w:type="default" r:id="rId11"/>
-          <w:headerReference w:type="first" r:id="rId12"/>
-          <w:footerReference w:type="first" r:id="rId13"/>
+          <w:headerReference w:type="default" r:id="rId8"/>
+          <w:footerReference w:type="default" r:id="rId9"/>
           <w:pgSz w:w="11906" w:h="16838" w:code="9"/>
           <w:pgMar w:top="1418" w:right="1418" w:bottom="1134" w:left="1418" w:header="709" w:footer="709" w:gutter="0"/>
           <w:cols w:space="708"/>
@@ -28,12 +24,12 @@
       <w:pPr>
         <w:pStyle w:val="berschrift1"/>
       </w:pPr>
-      <w:bookmarkStart w:id="1" w:name="_Toc507165641"/>
+      <w:bookmarkStart w:id="0" w:name="_Toc507165641"/>
       <w:r>
         <w:lastRenderedPageBreak/>
         <w:t>Versionshistorie</w:t>
       </w:r>
-      <w:bookmarkEnd w:id="1"/>
+      <w:bookmarkEnd w:id="0"/>
     </w:p>
     <w:tbl>
       <w:tblPr>
@@ -360,6 +356,8 @@
       <w:r>
         <w:br w:type="page"/>
       </w:r>
+      <w:bookmarkStart w:id="1" w:name="_GoBack"/>
+      <w:bookmarkEnd w:id="1"/>
     </w:p>
     <w:sdt>
       <w:sdtPr>
@@ -1195,7 +1193,7 @@
       </w:r>
     </w:p>
     <w:sectPr>
-      <w:headerReference w:type="default" r:id="rId14"/>
+      <w:headerReference w:type="default" r:id="rId10"/>
       <w:pgSz w:w="11906" w:h="16838"/>
       <w:pgMar w:top="1417" w:right="1417" w:bottom="1134" w:left="1417" w:header="708" w:footer="708" w:gutter="0"/>
       <w:cols w:space="708"/>
@@ -1206,7 +1204,7 @@
 </file>
 
 <file path=word/endnotes.xml><?xml version="1.0" encoding="utf-8"?>
-<w:endnotes xmlns:wpc="http://schemas.microsoft.com/office/word/2010/wordprocessingCanvas" xmlns:cx="http://schemas.microsoft.com/office/drawing/2014/chartex" xmlns:cx1="http://schemas.microsoft.com/office/drawing/2015/9/8/chartex" xmlns:mc="http://schemas.openxmlformats.org/markup-compatibility/2006" xmlns:o="urn:schemas-microsoft-com:office:office" xmlns:r="http://schemas.openxmlformats.org/officeDocument/2006/relationships" xmlns:m="http://schemas.openxmlformats.org/officeDocument/2006/math" xmlns:v="urn:schemas-microsoft-com:vml" xmlns:wp14="http://schemas.microsoft.com/office/word/2010/wordprocessingDrawing" xmlns:wp="http://schemas.openxmlformats.org/drawingml/2006/wordprocessingDrawing" xmlns:w10="urn:schemas-microsoft-com:office:word" xmlns:w="http://schemas.openxmlformats.org/wordprocessingml/2006/main" xmlns:w14="http://schemas.microsoft.com/office/word/2010/wordml" xmlns:w15="http://schemas.microsoft.com/office/word/2012/wordml" xmlns:w16se="http://schemas.microsoft.com/office/word/2015/wordml/symex" xmlns:wpg="http://schemas.microsoft.com/office/word/2010/wordprocessingGroup" xmlns:wpi="http://schemas.microsoft.com/office/word/2010/wordprocessingInk" xmlns:wne="http://schemas.microsoft.com/office/word/2006/wordml" xmlns:wps="http://schemas.microsoft.com/office/word/2010/wordprocessingShape" mc:Ignorable="w14 w15 w16se wp14">
+<w:endnotes xmlns:wpc="http://schemas.microsoft.com/office/word/2010/wordprocessingCanvas" xmlns:cx="http://schemas.microsoft.com/office/drawing/2014/chartex" xmlns:cx1="http://schemas.microsoft.com/office/drawing/2015/9/8/chartex" xmlns:cx2="http://schemas.microsoft.com/office/drawing/2015/10/21/chartex" xmlns:cx3="http://schemas.microsoft.com/office/drawing/2016/5/9/chartex" xmlns:cx4="http://schemas.microsoft.com/office/drawing/2016/5/10/chartex" xmlns:cx5="http://schemas.microsoft.com/office/drawing/2016/5/11/chartex" xmlns:cx6="http://schemas.microsoft.com/office/drawing/2016/5/12/chartex" xmlns:cx7="http://schemas.microsoft.com/office/drawing/2016/5/13/chartex" xmlns:cx8="http://schemas.microsoft.com/office/drawing/2016/5/14/chartex" xmlns:mc="http://schemas.openxmlformats.org/markup-compatibility/2006" xmlns:aink="http://schemas.microsoft.com/office/drawing/2016/ink" xmlns:am3d="http://schemas.microsoft.com/office/drawing/2017/model3d" xmlns:o="urn:schemas-microsoft-com:office:office" xmlns:r="http://schemas.openxmlformats.org/officeDocument/2006/relationships" xmlns:m="http://schemas.openxmlformats.org/officeDocument/2006/math" xmlns:v="urn:schemas-microsoft-com:vml" xmlns:wp14="http://schemas.microsoft.com/office/word/2010/wordprocessingDrawing" xmlns:wp="http://schemas.openxmlformats.org/drawingml/2006/wordprocessingDrawing" xmlns:w10="urn:schemas-microsoft-com:office:word" xmlns:w="http://schemas.openxmlformats.org/wordprocessingml/2006/main" xmlns:w14="http://schemas.microsoft.com/office/word/2010/wordml" xmlns:w15="http://schemas.microsoft.com/office/word/2012/wordml" xmlns:w16cid="http://schemas.microsoft.com/office/word/2016/wordml/cid" xmlns:w16se="http://schemas.microsoft.com/office/word/2015/wordml/symex" xmlns:wpg="http://schemas.microsoft.com/office/word/2010/wordprocessingGroup" xmlns:wpi="http://schemas.microsoft.com/office/word/2010/wordprocessingInk" xmlns:wne="http://schemas.microsoft.com/office/word/2006/wordml" xmlns:wps="http://schemas.microsoft.com/office/word/2010/wordprocessingShape" mc:Ignorable="w14 w15 w16se w16cid wp14">
   <w:endnote w:type="separator" w:id="-1">
     <w:p>
       <w:r>
@@ -1225,24 +1223,12 @@
 </file>
 
 <file path=word/footer1.xml><?xml version="1.0" encoding="utf-8"?>
-<w:ftr xmlns:wpc="http://schemas.microsoft.com/office/word/2010/wordprocessingCanvas" xmlns:cx="http://schemas.microsoft.com/office/drawing/2014/chartex" xmlns:cx1="http://schemas.microsoft.com/office/drawing/2015/9/8/chartex" xmlns:mc="http://schemas.openxmlformats.org/markup-compatibility/2006" xmlns:o="urn:schemas-microsoft-com:office:office" xmlns:r="http://schemas.openxmlformats.org/officeDocument/2006/relationships" xmlns:m="http://schemas.openxmlformats.org/officeDocument/2006/math" xmlns:v="urn:schemas-microsoft-com:vml" xmlns:wp14="http://schemas.microsoft.com/office/word/2010/wordprocessingDrawing" xmlns:wp="http://schemas.openxmlformats.org/drawingml/2006/wordprocessingDrawing" xmlns:w10="urn:schemas-microsoft-com:office:word" xmlns:w="http://schemas.openxmlformats.org/wordprocessingml/2006/main" xmlns:w14="http://schemas.microsoft.com/office/word/2010/wordml" xmlns:w15="http://schemas.microsoft.com/office/word/2012/wordml" xmlns:w16se="http://schemas.microsoft.com/office/word/2015/wordml/symex" xmlns:wpg="http://schemas.microsoft.com/office/word/2010/wordprocessingGroup" xmlns:wpi="http://schemas.microsoft.com/office/word/2010/wordprocessingInk" xmlns:wne="http://schemas.microsoft.com/office/word/2006/wordml" xmlns:wps="http://schemas.microsoft.com/office/word/2010/wordprocessingShape" mc:Ignorable="w14 w15 w16se wp14">
-  <w:p>
-    <w:pPr>
-      <w:pStyle w:val="Fuzeile"/>
-    </w:pPr>
-  </w:p>
-</w:ftr>
-</file>
-
-<file path=word/footer2.xml><?xml version="1.0" encoding="utf-8"?>
-<w:ftr xmlns:wpc="http://schemas.microsoft.com/office/word/2010/wordprocessingCanvas" xmlns:cx="http://schemas.microsoft.com/office/drawing/2014/chartex" xmlns:cx1="http://schemas.microsoft.com/office/drawing/2015/9/8/chartex" xmlns:mc="http://schemas.openxmlformats.org/markup-compatibility/2006" xmlns:o="urn:schemas-microsoft-com:office:office" xmlns:r="http://schemas.openxmlformats.org/officeDocument/2006/relationships" xmlns:m="http://schemas.openxmlformats.org/officeDocument/2006/math" xmlns:v="urn:schemas-microsoft-com:vml" xmlns:wp14="http://schemas.microsoft.com/office/word/2010/wordprocessingDrawing" xmlns:wp="http://schemas.openxmlformats.org/drawingml/2006/wordprocessingDrawing" xmlns:w10="urn:schemas-microsoft-com:office:word" xmlns:w="http://schemas.openxmlformats.org/wordprocessingml/2006/main" xmlns:w14="http://schemas.microsoft.com/office/word/2010/wordml" xmlns:w15="http://schemas.microsoft.com/office/word/2012/wordml" xmlns:w16se="http://schemas.microsoft.com/office/word/2015/wordml/symex" xmlns:wpg="http://schemas.microsoft.com/office/word/2010/wordprocessingGroup" xmlns:wpi="http://schemas.microsoft.com/office/word/2010/wordprocessingInk" xmlns:wne="http://schemas.microsoft.com/office/word/2006/wordml" xmlns:wps="http://schemas.microsoft.com/office/word/2010/wordprocessingShape" mc:Ignorable="w14 w15 w16se wp14">
+<w:ftr xmlns:wpc="http://schemas.microsoft.com/office/word/2010/wordprocessingCanvas" xmlns:cx="http://schemas.microsoft.com/office/drawing/2014/chartex" xmlns:cx1="http://schemas.microsoft.com/office/drawing/2015/9/8/chartex" xmlns:cx2="http://schemas.microsoft.com/office/drawing/2015/10/21/chartex" xmlns:cx3="http://schemas.microsoft.com/office/drawing/2016/5/9/chartex" xmlns:cx4="http://schemas.microsoft.com/office/drawing/2016/5/10/chartex" xmlns:cx5="http://schemas.microsoft.com/office/drawing/2016/5/11/chartex" xmlns:cx6="http://schemas.microsoft.com/office/drawing/2016/5/12/chartex" xmlns:cx7="http://schemas.microsoft.com/office/drawing/2016/5/13/chartex" xmlns:cx8="http://schemas.microsoft.com/office/drawing/2016/5/14/chartex" xmlns:mc="http://schemas.openxmlformats.org/markup-compatibility/2006" xmlns:aink="http://schemas.microsoft.com/office/drawing/2016/ink" xmlns:am3d="http://schemas.microsoft.com/office/drawing/2017/model3d" xmlns:o="urn:schemas-microsoft-com:office:office" xmlns:r="http://schemas.openxmlformats.org/officeDocument/2006/relationships" xmlns:m="http://schemas.openxmlformats.org/officeDocument/2006/math" xmlns:v="urn:schemas-microsoft-com:vml" xmlns:wp14="http://schemas.microsoft.com/office/word/2010/wordprocessingDrawing" xmlns:wp="http://schemas.openxmlformats.org/drawingml/2006/wordprocessingDrawing" xmlns:w10="urn:schemas-microsoft-com:office:word" xmlns:w="http://schemas.openxmlformats.org/wordprocessingml/2006/main" xmlns:w14="http://schemas.microsoft.com/office/word/2010/wordml" xmlns:w15="http://schemas.microsoft.com/office/word/2012/wordml" xmlns:w16cid="http://schemas.microsoft.com/office/word/2016/wordml/cid" xmlns:w16se="http://schemas.microsoft.com/office/word/2015/wordml/symex" xmlns:wpg="http://schemas.microsoft.com/office/word/2010/wordprocessingGroup" xmlns:wpi="http://schemas.microsoft.com/office/word/2010/wordprocessingInk" xmlns:wne="http://schemas.microsoft.com/office/word/2006/wordml" xmlns:wps="http://schemas.microsoft.com/office/word/2010/wordprocessingShape" mc:Ignorable="w14 w15 w16se w16cid wp14">
   <w:p>
     <w:pPr>
       <w:pStyle w:val="Fuzeile"/>
       <w:jc w:val="right"/>
     </w:pPr>
-    <w:bookmarkStart w:id="0" w:name="_GoBack"/>
-    <w:bookmarkEnd w:id="0"/>
     <w:r>
       <w:t xml:space="preserve">Seite </w:t>
     </w:r>
@@ -1268,18 +1254,8 @@
 </w:ftr>
 </file>
 
-<file path=word/footer3.xml><?xml version="1.0" encoding="utf-8"?>
-<w:ftr xmlns:wpc="http://schemas.microsoft.com/office/word/2010/wordprocessingCanvas" xmlns:cx="http://schemas.microsoft.com/office/drawing/2014/chartex" xmlns:cx1="http://schemas.microsoft.com/office/drawing/2015/9/8/chartex" xmlns:mc="http://schemas.openxmlformats.org/markup-compatibility/2006" xmlns:o="urn:schemas-microsoft-com:office:office" xmlns:r="http://schemas.openxmlformats.org/officeDocument/2006/relationships" xmlns:m="http://schemas.openxmlformats.org/officeDocument/2006/math" xmlns:v="urn:schemas-microsoft-com:vml" xmlns:wp14="http://schemas.microsoft.com/office/word/2010/wordprocessingDrawing" xmlns:wp="http://schemas.openxmlformats.org/drawingml/2006/wordprocessingDrawing" xmlns:w10="urn:schemas-microsoft-com:office:word" xmlns:w="http://schemas.openxmlformats.org/wordprocessingml/2006/main" xmlns:w14="http://schemas.microsoft.com/office/word/2010/wordml" xmlns:w15="http://schemas.microsoft.com/office/word/2012/wordml" xmlns:w16se="http://schemas.microsoft.com/office/word/2015/wordml/symex" xmlns:wpg="http://schemas.microsoft.com/office/word/2010/wordprocessingGroup" xmlns:wpi="http://schemas.microsoft.com/office/word/2010/wordprocessingInk" xmlns:wne="http://schemas.microsoft.com/office/word/2006/wordml" xmlns:wps="http://schemas.microsoft.com/office/word/2010/wordprocessingShape" mc:Ignorable="w14 w15 w16se wp14">
-  <w:p>
-    <w:pPr>
-      <w:pStyle w:val="Fuzeile"/>
-    </w:pPr>
-  </w:p>
-</w:ftr>
-</file>
-
 <file path=word/footnotes.xml><?xml version="1.0" encoding="utf-8"?>
-<w:footnotes xmlns:wpc="http://schemas.microsoft.com/office/word/2010/wordprocessingCanvas" xmlns:cx="http://schemas.microsoft.com/office/drawing/2014/chartex" xmlns:cx1="http://schemas.microsoft.com/office/drawing/2015/9/8/chartex" xmlns:mc="http://schemas.openxmlformats.org/markup-compatibility/2006" xmlns:o="urn:schemas-microsoft-com:office:office" xmlns:r="http://schemas.openxmlformats.org/officeDocument/2006/relationships" xmlns:m="http://schemas.openxmlformats.org/officeDocument/2006/math" xmlns:v="urn:schemas-microsoft-com:vml" xmlns:wp14="http://schemas.microsoft.com/office/word/2010/wordprocessingDrawing" xmlns:wp="http://schemas.openxmlformats.org/drawingml/2006/wordprocessingDrawing" xmlns:w10="urn:schemas-microsoft-com:office:word" xmlns:w="http://schemas.openxmlformats.org/wordprocessingml/2006/main" xmlns:w14="http://schemas.microsoft.com/office/word/2010/wordml" xmlns:w15="http://schemas.microsoft.com/office/word/2012/wordml" xmlns:w16se="http://schemas.microsoft.com/office/word/2015/wordml/symex" xmlns:wpg="http://schemas.microsoft.com/office/word/2010/wordprocessingGroup" xmlns:wpi="http://schemas.microsoft.com/office/word/2010/wordprocessingInk" xmlns:wne="http://schemas.microsoft.com/office/word/2006/wordml" xmlns:wps="http://schemas.microsoft.com/office/word/2010/wordprocessingShape" mc:Ignorable="w14 w15 w16se wp14">
+<w:footnotes xmlns:wpc="http://schemas.microsoft.com/office/word/2010/wordprocessingCanvas" xmlns:cx="http://schemas.microsoft.com/office/drawing/2014/chartex" xmlns:cx1="http://schemas.microsoft.com/office/drawing/2015/9/8/chartex" xmlns:cx2="http://schemas.microsoft.com/office/drawing/2015/10/21/chartex" xmlns:cx3="http://schemas.microsoft.com/office/drawing/2016/5/9/chartex" xmlns:cx4="http://schemas.microsoft.com/office/drawing/2016/5/10/chartex" xmlns:cx5="http://schemas.microsoft.com/office/drawing/2016/5/11/chartex" xmlns:cx6="http://schemas.microsoft.com/office/drawing/2016/5/12/chartex" xmlns:cx7="http://schemas.microsoft.com/office/drawing/2016/5/13/chartex" xmlns:cx8="http://schemas.microsoft.com/office/drawing/2016/5/14/chartex" xmlns:mc="http://schemas.openxmlformats.org/markup-compatibility/2006" xmlns:aink="http://schemas.microsoft.com/office/drawing/2016/ink" xmlns:am3d="http://schemas.microsoft.com/office/drawing/2017/model3d" xmlns:o="urn:schemas-microsoft-com:office:office" xmlns:r="http://schemas.openxmlformats.org/officeDocument/2006/relationships" xmlns:m="http://schemas.openxmlformats.org/officeDocument/2006/math" xmlns:v="urn:schemas-microsoft-com:vml" xmlns:wp14="http://schemas.microsoft.com/office/word/2010/wordprocessingDrawing" xmlns:wp="http://schemas.openxmlformats.org/drawingml/2006/wordprocessingDrawing" xmlns:w10="urn:schemas-microsoft-com:office:word" xmlns:w="http://schemas.openxmlformats.org/wordprocessingml/2006/main" xmlns:w14="http://schemas.microsoft.com/office/word/2010/wordml" xmlns:w15="http://schemas.microsoft.com/office/word/2012/wordml" xmlns:w16cid="http://schemas.microsoft.com/office/word/2016/wordml/cid" xmlns:w16se="http://schemas.microsoft.com/office/word/2015/wordml/symex" xmlns:wpg="http://schemas.microsoft.com/office/word/2010/wordprocessingGroup" xmlns:wpi="http://schemas.microsoft.com/office/word/2010/wordprocessingInk" xmlns:wne="http://schemas.microsoft.com/office/word/2006/wordml" xmlns:wps="http://schemas.microsoft.com/office/word/2010/wordprocessingShape" mc:Ignorable="w14 w15 w16se w16cid wp14">
   <w:footnote w:type="separator" w:id="-1">
     <w:p>
       <w:r>
@@ -1298,17 +1274,7 @@
 </file>
 
 <file path=word/header1.xml><?xml version="1.0" encoding="utf-8"?>
-<w:hdr xmlns:wpc="http://schemas.microsoft.com/office/word/2010/wordprocessingCanvas" xmlns:cx="http://schemas.microsoft.com/office/drawing/2014/chartex" xmlns:cx1="http://schemas.microsoft.com/office/drawing/2015/9/8/chartex" xmlns:mc="http://schemas.openxmlformats.org/markup-compatibility/2006" xmlns:o="urn:schemas-microsoft-com:office:office" xmlns:r="http://schemas.openxmlformats.org/officeDocument/2006/relationships" xmlns:m="http://schemas.openxmlformats.org/officeDocument/2006/math" xmlns:v="urn:schemas-microsoft-com:vml" xmlns:wp14="http://schemas.microsoft.com/office/word/2010/wordprocessingDrawing" xmlns:wp="http://schemas.openxmlformats.org/drawingml/2006/wordprocessingDrawing" xmlns:w10="urn:schemas-microsoft-com:office:word" xmlns:w="http://schemas.openxmlformats.org/wordprocessingml/2006/main" xmlns:w14="http://schemas.microsoft.com/office/word/2010/wordml" xmlns:w15="http://schemas.microsoft.com/office/word/2012/wordml" xmlns:w16se="http://schemas.microsoft.com/office/word/2015/wordml/symex" xmlns:wpg="http://schemas.microsoft.com/office/word/2010/wordprocessingGroup" xmlns:wpi="http://schemas.microsoft.com/office/word/2010/wordprocessingInk" xmlns:wne="http://schemas.microsoft.com/office/word/2006/wordml" xmlns:wps="http://schemas.microsoft.com/office/word/2010/wordprocessingShape" mc:Ignorable="w14 w15 w16se wp14">
-  <w:p>
-    <w:pPr>
-      <w:pStyle w:val="Kopfzeile"/>
-    </w:pPr>
-  </w:p>
-</w:hdr>
-</file>
-
-<file path=word/header2.xml><?xml version="1.0" encoding="utf-8"?>
-<w:hdr xmlns:wpc="http://schemas.microsoft.com/office/word/2010/wordprocessingCanvas" xmlns:cx="http://schemas.microsoft.com/office/drawing/2014/chartex" xmlns:cx1="http://schemas.microsoft.com/office/drawing/2015/9/8/chartex" xmlns:mc="http://schemas.openxmlformats.org/markup-compatibility/2006" xmlns:o="urn:schemas-microsoft-com:office:office" xmlns:r="http://schemas.openxmlformats.org/officeDocument/2006/relationships" xmlns:m="http://schemas.openxmlformats.org/officeDocument/2006/math" xmlns:v="urn:schemas-microsoft-com:vml" xmlns:wp14="http://schemas.microsoft.com/office/word/2010/wordprocessingDrawing" xmlns:wp="http://schemas.openxmlformats.org/drawingml/2006/wordprocessingDrawing" xmlns:w10="urn:schemas-microsoft-com:office:word" xmlns:w="http://schemas.openxmlformats.org/wordprocessingml/2006/main" xmlns:w14="http://schemas.microsoft.com/office/word/2010/wordml" xmlns:w15="http://schemas.microsoft.com/office/word/2012/wordml" xmlns:w16se="http://schemas.microsoft.com/office/word/2015/wordml/symex" xmlns:wpg="http://schemas.microsoft.com/office/word/2010/wordprocessingGroup" xmlns:wpi="http://schemas.microsoft.com/office/word/2010/wordprocessingInk" xmlns:wne="http://schemas.microsoft.com/office/word/2006/wordml" xmlns:wps="http://schemas.microsoft.com/office/word/2010/wordprocessingShape" mc:Ignorable="w14 w15 w16se wp14">
+<w:hdr xmlns:wpc="http://schemas.microsoft.com/office/word/2010/wordprocessingCanvas" xmlns:cx="http://schemas.microsoft.com/office/drawing/2014/chartex" xmlns:cx1="http://schemas.microsoft.com/office/drawing/2015/9/8/chartex" xmlns:cx2="http://schemas.microsoft.com/office/drawing/2015/10/21/chartex" xmlns:cx3="http://schemas.microsoft.com/office/drawing/2016/5/9/chartex" xmlns:cx4="http://schemas.microsoft.com/office/drawing/2016/5/10/chartex" xmlns:cx5="http://schemas.microsoft.com/office/drawing/2016/5/11/chartex" xmlns:cx6="http://schemas.microsoft.com/office/drawing/2016/5/12/chartex" xmlns:cx7="http://schemas.microsoft.com/office/drawing/2016/5/13/chartex" xmlns:cx8="http://schemas.microsoft.com/office/drawing/2016/5/14/chartex" xmlns:mc="http://schemas.openxmlformats.org/markup-compatibility/2006" xmlns:aink="http://schemas.microsoft.com/office/drawing/2016/ink" xmlns:am3d="http://schemas.microsoft.com/office/drawing/2017/model3d" xmlns:o="urn:schemas-microsoft-com:office:office" xmlns:r="http://schemas.openxmlformats.org/officeDocument/2006/relationships" xmlns:m="http://schemas.openxmlformats.org/officeDocument/2006/math" xmlns:v="urn:schemas-microsoft-com:vml" xmlns:wp14="http://schemas.microsoft.com/office/word/2010/wordprocessingDrawing" xmlns:wp="http://schemas.openxmlformats.org/drawingml/2006/wordprocessingDrawing" xmlns:w10="urn:schemas-microsoft-com:office:word" xmlns:w="http://schemas.openxmlformats.org/wordprocessingml/2006/main" xmlns:w14="http://schemas.microsoft.com/office/word/2010/wordml" xmlns:w15="http://schemas.microsoft.com/office/word/2012/wordml" xmlns:w16cid="http://schemas.microsoft.com/office/word/2016/wordml/cid" xmlns:w16se="http://schemas.microsoft.com/office/word/2015/wordml/symex" xmlns:wpg="http://schemas.microsoft.com/office/word/2010/wordprocessingGroup" xmlns:wpi="http://schemas.microsoft.com/office/word/2010/wordprocessingInk" xmlns:wne="http://schemas.microsoft.com/office/word/2006/wordml" xmlns:wps="http://schemas.microsoft.com/office/word/2010/wordprocessingShape" mc:Ignorable="w14 w15 w16se w16cid wp14">
   <w:p>
     <w:pPr>
       <w:rPr>
@@ -1406,22 +1372,8 @@
 </w:hdr>
 </file>
 
-<file path=word/header3.xml><?xml version="1.0" encoding="utf-8"?>
-<w:hdr xmlns:wpc="http://schemas.microsoft.com/office/word/2010/wordprocessingCanvas" xmlns:cx="http://schemas.microsoft.com/office/drawing/2014/chartex" xmlns:cx1="http://schemas.microsoft.com/office/drawing/2015/9/8/chartex" xmlns:mc="http://schemas.openxmlformats.org/markup-compatibility/2006" xmlns:o="urn:schemas-microsoft-com:office:office" xmlns:r="http://schemas.openxmlformats.org/officeDocument/2006/relationships" xmlns:m="http://schemas.openxmlformats.org/officeDocument/2006/math" xmlns:v="urn:schemas-microsoft-com:vml" xmlns:wp14="http://schemas.microsoft.com/office/word/2010/wordprocessingDrawing" xmlns:wp="http://schemas.openxmlformats.org/drawingml/2006/wordprocessingDrawing" xmlns:w10="urn:schemas-microsoft-com:office:word" xmlns:w="http://schemas.openxmlformats.org/wordprocessingml/2006/main" xmlns:w14="http://schemas.microsoft.com/office/word/2010/wordml" xmlns:w15="http://schemas.microsoft.com/office/word/2012/wordml" xmlns:w16se="http://schemas.microsoft.com/office/word/2015/wordml/symex" xmlns:wpg="http://schemas.microsoft.com/office/word/2010/wordprocessingGroup" xmlns:wpi="http://schemas.microsoft.com/office/word/2010/wordprocessingInk" xmlns:wne="http://schemas.microsoft.com/office/word/2006/wordml" xmlns:wps="http://schemas.microsoft.com/office/word/2010/wordprocessingShape" mc:Ignorable="w14 w15 w16se wp14">
-  <w:p>
-    <w:pPr>
-      <w:rPr>
-        <w:rFonts w:cstheme="minorHAnsi"/>
-        <w:sz w:val="22"/>
-        <w:szCs w:val="22"/>
-      </w:rPr>
-    </w:pPr>
-  </w:p>
-</w:hdr>
-</file>
-
-<file path=word/header4.xml><?xml version="1.0" encoding="utf-8"?>
-<w:hdr xmlns:wpc="http://schemas.microsoft.com/office/word/2010/wordprocessingCanvas" xmlns:cx="http://schemas.microsoft.com/office/drawing/2014/chartex" xmlns:cx1="http://schemas.microsoft.com/office/drawing/2015/9/8/chartex" xmlns:mc="http://schemas.openxmlformats.org/markup-compatibility/2006" xmlns:o="urn:schemas-microsoft-com:office:office" xmlns:r="http://schemas.openxmlformats.org/officeDocument/2006/relationships" xmlns:m="http://schemas.openxmlformats.org/officeDocument/2006/math" xmlns:v="urn:schemas-microsoft-com:vml" xmlns:wp14="http://schemas.microsoft.com/office/word/2010/wordprocessingDrawing" xmlns:wp="http://schemas.openxmlformats.org/drawingml/2006/wordprocessingDrawing" xmlns:w10="urn:schemas-microsoft-com:office:word" xmlns:w="http://schemas.openxmlformats.org/wordprocessingml/2006/main" xmlns:w14="http://schemas.microsoft.com/office/word/2010/wordml" xmlns:w15="http://schemas.microsoft.com/office/word/2012/wordml" xmlns:w16se="http://schemas.microsoft.com/office/word/2015/wordml/symex" xmlns:wpg="http://schemas.microsoft.com/office/word/2010/wordprocessingGroup" xmlns:wpi="http://schemas.microsoft.com/office/word/2010/wordprocessingInk" xmlns:wne="http://schemas.microsoft.com/office/word/2006/wordml" xmlns:wps="http://schemas.microsoft.com/office/word/2010/wordprocessingShape" mc:Ignorable="w14 w15 w16se wp14">
+<file path=word/header2.xml><?xml version="1.0" encoding="utf-8"?>
+<w:hdr xmlns:wpc="http://schemas.microsoft.com/office/word/2010/wordprocessingCanvas" xmlns:cx="http://schemas.microsoft.com/office/drawing/2014/chartex" xmlns:cx1="http://schemas.microsoft.com/office/drawing/2015/9/8/chartex" xmlns:cx2="http://schemas.microsoft.com/office/drawing/2015/10/21/chartex" xmlns:cx3="http://schemas.microsoft.com/office/drawing/2016/5/9/chartex" xmlns:cx4="http://schemas.microsoft.com/office/drawing/2016/5/10/chartex" xmlns:cx5="http://schemas.microsoft.com/office/drawing/2016/5/11/chartex" xmlns:cx6="http://schemas.microsoft.com/office/drawing/2016/5/12/chartex" xmlns:cx7="http://schemas.microsoft.com/office/drawing/2016/5/13/chartex" xmlns:cx8="http://schemas.microsoft.com/office/drawing/2016/5/14/chartex" xmlns:mc="http://schemas.openxmlformats.org/markup-compatibility/2006" xmlns:aink="http://schemas.microsoft.com/office/drawing/2016/ink" xmlns:am3d="http://schemas.microsoft.com/office/drawing/2017/model3d" xmlns:o="urn:schemas-microsoft-com:office:office" xmlns:r="http://schemas.openxmlformats.org/officeDocument/2006/relationships" xmlns:m="http://schemas.openxmlformats.org/officeDocument/2006/math" xmlns:v="urn:schemas-microsoft-com:vml" xmlns:wp14="http://schemas.microsoft.com/office/word/2010/wordprocessingDrawing" xmlns:wp="http://schemas.openxmlformats.org/drawingml/2006/wordprocessingDrawing" xmlns:w10="urn:schemas-microsoft-com:office:word" xmlns:w="http://schemas.openxmlformats.org/wordprocessingml/2006/main" xmlns:w14="http://schemas.microsoft.com/office/word/2010/wordml" xmlns:w15="http://schemas.microsoft.com/office/word/2012/wordml" xmlns:w16cid="http://schemas.microsoft.com/office/word/2016/wordml/cid" xmlns:w16se="http://schemas.microsoft.com/office/word/2015/wordml/symex" xmlns:wpg="http://schemas.microsoft.com/office/word/2010/wordprocessingGroup" xmlns:wpi="http://schemas.microsoft.com/office/word/2010/wordprocessingInk" xmlns:wne="http://schemas.microsoft.com/office/word/2006/wordml" xmlns:wps="http://schemas.microsoft.com/office/word/2010/wordprocessingShape" mc:Ignorable="w14 w15 w16se w16cid wp14">
   <w:p>
     <w:pPr>
       <w:rPr>
@@ -1463,6 +1415,69 @@
         <w:szCs w:val="22"/>
       </w:rPr>
     </w:pPr>
+    <w:r>
+      <w:rPr>
+        <w:noProof/>
+      </w:rPr>
+      <w:drawing>
+        <wp:anchor distT="0" distB="0" distL="114300" distR="114300" simplePos="0" relativeHeight="251658240" behindDoc="0" locked="0" layoutInCell="1" allowOverlap="1" wp14:anchorId="266C5698">
+          <wp:simplePos x="0" y="0"/>
+          <wp:positionH relativeFrom="margin">
+            <wp:align>right</wp:align>
+          </wp:positionH>
+          <wp:positionV relativeFrom="paragraph">
+            <wp:posOffset>10795</wp:posOffset>
+          </wp:positionV>
+          <wp:extent cx="1485900" cy="628650"/>
+          <wp:effectExtent l="0" t="0" r="0" b="0"/>
+          <wp:wrapSquare wrapText="bothSides"/>
+          <wp:docPr id="3" name="Grafik 3" descr="D:\Mahir\DHBW\Arbeiten\T1000\Logos\DHBW-Logo.wmf"/>
+          <wp:cNvGraphicFramePr/>
+          <a:graphic xmlns:a="http://schemas.openxmlformats.org/drawingml/2006/main">
+            <a:graphicData uri="http://schemas.openxmlformats.org/drawingml/2006/picture">
+              <pic:pic xmlns:pic="http://schemas.openxmlformats.org/drawingml/2006/picture">
+                <pic:nvPicPr>
+                  <pic:cNvPr id="3" name="Grafik 3" descr="D:\Mahir\DHBW\Arbeiten\T1000\Logos\DHBW-Logo.wmf"/>
+                  <pic:cNvPicPr/>
+                </pic:nvPicPr>
+                <pic:blipFill>
+                  <a:blip r:embed="rId1" cstate="print">
+                    <a:extLst>
+                      <a:ext uri="{28A0092B-C50C-407E-A947-70E740481C1C}">
+                        <a14:useLocalDpi xmlns:a14="http://schemas.microsoft.com/office/drawing/2010/main" val="0"/>
+                      </a:ext>
+                    </a:extLst>
+                  </a:blip>
+                  <a:srcRect/>
+                  <a:stretch>
+                    <a:fillRect/>
+                  </a:stretch>
+                </pic:blipFill>
+                <pic:spPr bwMode="auto">
+                  <a:xfrm>
+                    <a:off x="0" y="0"/>
+                    <a:ext cx="1485900" cy="628650"/>
+                  </a:xfrm>
+                  <a:prstGeom prst="rect">
+                    <a:avLst/>
+                  </a:prstGeom>
+                  <a:noFill/>
+                  <a:ln>
+                    <a:noFill/>
+                  </a:ln>
+                </pic:spPr>
+              </pic:pic>
+            </a:graphicData>
+          </a:graphic>
+          <wp14:sizeRelH relativeFrom="page">
+            <wp14:pctWidth>0</wp14:pctWidth>
+          </wp14:sizeRelH>
+          <wp14:sizeRelV relativeFrom="page">
+            <wp14:pctHeight>0</wp14:pctHeight>
+          </wp14:sizeRelV>
+        </wp:anchor>
+      </w:drawing>
+    </w:r>
     <w:r>
       <w:rPr>
         <w:rFonts w:cstheme="minorHAnsi"/>
@@ -1520,7 +1535,7 @@
 </file>
 
 <file path=word/numbering.xml><?xml version="1.0" encoding="utf-8"?>
-<w:numbering xmlns:wpc="http://schemas.microsoft.com/office/word/2010/wordprocessingCanvas" xmlns:cx="http://schemas.microsoft.com/office/drawing/2014/chartex" xmlns:cx1="http://schemas.microsoft.com/office/drawing/2015/9/8/chartex" xmlns:mc="http://schemas.openxmlformats.org/markup-compatibility/2006" xmlns:o="urn:schemas-microsoft-com:office:office" xmlns:r="http://schemas.openxmlformats.org/officeDocument/2006/relationships" xmlns:m="http://schemas.openxmlformats.org/officeDocument/2006/math" xmlns:v="urn:schemas-microsoft-com:vml" xmlns:wp14="http://schemas.microsoft.com/office/word/2010/wordprocessingDrawing" xmlns:wp="http://schemas.openxmlformats.org/drawingml/2006/wordprocessingDrawing" xmlns:w10="urn:schemas-microsoft-com:office:word" xmlns:w="http://schemas.openxmlformats.org/wordprocessingml/2006/main" xmlns:w14="http://schemas.microsoft.com/office/word/2010/wordml" xmlns:w15="http://schemas.microsoft.com/office/word/2012/wordml" xmlns:w16se="http://schemas.microsoft.com/office/word/2015/wordml/symex" xmlns:wpg="http://schemas.microsoft.com/office/word/2010/wordprocessingGroup" xmlns:wpi="http://schemas.microsoft.com/office/word/2010/wordprocessingInk" xmlns:wne="http://schemas.microsoft.com/office/word/2006/wordml" xmlns:wps="http://schemas.microsoft.com/office/word/2010/wordprocessingShape" mc:Ignorable="w14 w15 w16se wp14">
+<w:numbering xmlns:wpc="http://schemas.microsoft.com/office/word/2010/wordprocessingCanvas" xmlns:cx="http://schemas.microsoft.com/office/drawing/2014/chartex" xmlns:cx1="http://schemas.microsoft.com/office/drawing/2015/9/8/chartex" xmlns:cx2="http://schemas.microsoft.com/office/drawing/2015/10/21/chartex" xmlns:cx3="http://schemas.microsoft.com/office/drawing/2016/5/9/chartex" xmlns:cx4="http://schemas.microsoft.com/office/drawing/2016/5/10/chartex" xmlns:cx5="http://schemas.microsoft.com/office/drawing/2016/5/11/chartex" xmlns:cx6="http://schemas.microsoft.com/office/drawing/2016/5/12/chartex" xmlns:cx7="http://schemas.microsoft.com/office/drawing/2016/5/13/chartex" xmlns:cx8="http://schemas.microsoft.com/office/drawing/2016/5/14/chartex" xmlns:mc="http://schemas.openxmlformats.org/markup-compatibility/2006" xmlns:aink="http://schemas.microsoft.com/office/drawing/2016/ink" xmlns:am3d="http://schemas.microsoft.com/office/drawing/2017/model3d" xmlns:o="urn:schemas-microsoft-com:office:office" xmlns:r="http://schemas.openxmlformats.org/officeDocument/2006/relationships" xmlns:m="http://schemas.openxmlformats.org/officeDocument/2006/math" xmlns:v="urn:schemas-microsoft-com:vml" xmlns:wp14="http://schemas.microsoft.com/office/word/2010/wordprocessingDrawing" xmlns:wp="http://schemas.openxmlformats.org/drawingml/2006/wordprocessingDrawing" xmlns:w10="urn:schemas-microsoft-com:office:word" xmlns:w="http://schemas.openxmlformats.org/wordprocessingml/2006/main" xmlns:w14="http://schemas.microsoft.com/office/word/2010/wordml" xmlns:w15="http://schemas.microsoft.com/office/word/2012/wordml" xmlns:w16cid="http://schemas.microsoft.com/office/word/2016/wordml/cid" xmlns:w16se="http://schemas.microsoft.com/office/word/2015/wordml/symex" xmlns:wpg="http://schemas.microsoft.com/office/word/2010/wordprocessingGroup" xmlns:wpi="http://schemas.microsoft.com/office/word/2010/wordprocessingInk" xmlns:wne="http://schemas.microsoft.com/office/word/2006/wordml" xmlns:wps="http://schemas.microsoft.com/office/word/2010/wordprocessingShape" mc:Ignorable="w14 w15 w16se w16cid wp14">
   <w:abstractNum w:abstractNumId="0" w15:restartNumberingAfterBreak="0">
     <w:nsid w:val="0F351AF4"/>
     <w:multiLevelType w:val="hybridMultilevel"/>
@@ -2613,7 +2628,7 @@
 </file>
 
 <file path=word/styles.xml><?xml version="1.0" encoding="utf-8"?>
-<w:styles xmlns:mc="http://schemas.openxmlformats.org/markup-compatibility/2006" xmlns:r="http://schemas.openxmlformats.org/officeDocument/2006/relationships" xmlns:w="http://schemas.openxmlformats.org/wordprocessingml/2006/main" xmlns:w14="http://schemas.microsoft.com/office/word/2010/wordml" xmlns:w15="http://schemas.microsoft.com/office/word/2012/wordml" xmlns:w16se="http://schemas.microsoft.com/office/word/2015/wordml/symex" mc:Ignorable="w14 w15 w16se">
+<w:styles xmlns:mc="http://schemas.openxmlformats.org/markup-compatibility/2006" xmlns:r="http://schemas.openxmlformats.org/officeDocument/2006/relationships" xmlns:w="http://schemas.openxmlformats.org/wordprocessingml/2006/main" xmlns:w14="http://schemas.microsoft.com/office/word/2010/wordml" xmlns:w15="http://schemas.microsoft.com/office/word/2012/wordml" xmlns:w16cid="http://schemas.microsoft.com/office/word/2016/wordml/cid" xmlns:w16se="http://schemas.microsoft.com/office/word/2015/wordml/symex" mc:Ignorable="w14 w15 w16se w16cid">
   <w:docDefaults>
     <w:rPrDefault>
       <w:rPr>
@@ -2629,7 +2644,7 @@
       </w:pPr>
     </w:pPrDefault>
   </w:docDefaults>
-  <w:latentStyles w:defLockedState="0" w:defUIPriority="99" w:defSemiHidden="0" w:defUnhideWhenUsed="0" w:defQFormat="0" w:count="371">
+  <w:latentStyles w:defLockedState="0" w:defUIPriority="99" w:defSemiHidden="0" w:defUnhideWhenUsed="0" w:defQFormat="0" w:count="375">
     <w:lsdException w:name="Normal" w:uiPriority="0" w:qFormat="1"/>
     <w:lsdException w:name="heading 1" w:uiPriority="9" w:qFormat="1"/>
     <w:lsdException w:name="heading 2" w:semiHidden="1" w:uiPriority="9" w:unhideWhenUsed="1" w:qFormat="1"/>
@@ -2735,7 +2750,6 @@
     <w:lsdException w:name="HTML Sample" w:semiHidden="1" w:unhideWhenUsed="1"/>
     <w:lsdException w:name="HTML Typewriter" w:semiHidden="1" w:unhideWhenUsed="1"/>
     <w:lsdException w:name="HTML Variable" w:semiHidden="1" w:unhideWhenUsed="1"/>
-    <w:lsdException w:name="Normal Table" w:semiHidden="1" w:unhideWhenUsed="1"/>
     <w:lsdException w:name="annotation subject" w:semiHidden="1" w:unhideWhenUsed="1"/>
     <w:lsdException w:name="No List" w:semiHidden="1" w:unhideWhenUsed="1"/>
     <w:lsdException w:name="Outline List 1" w:semiHidden="1" w:unhideWhenUsed="1"/>
@@ -2779,10 +2793,8 @@
     <w:lsdException w:name="Table Elegant" w:semiHidden="1" w:unhideWhenUsed="1"/>
     <w:lsdException w:name="Table Professional" w:semiHidden="1" w:unhideWhenUsed="1"/>
     <w:lsdException w:name="Table Subtle 1" w:semiHidden="1" w:unhideWhenUsed="1"/>
-    <w:lsdException w:name="Table Subtle 2" w:semiHidden="1" w:unhideWhenUsed="1"/>
     <w:lsdException w:name="Table Web 1" w:semiHidden="1" w:unhideWhenUsed="1"/>
     <w:lsdException w:name="Table Web 2" w:semiHidden="1" w:unhideWhenUsed="1"/>
-    <w:lsdException w:name="Table Web 3" w:semiHidden="1" w:unhideWhenUsed="1"/>
     <w:lsdException w:name="Balloon Text" w:semiHidden="1" w:unhideWhenUsed="1"/>
     <w:lsdException w:name="Table Grid" w:uiPriority="39"/>
     <w:lsdException w:name="Table Theme" w:semiHidden="1" w:unhideWhenUsed="1"/>
@@ -3001,6 +3013,10 @@
     <w:lsdException w:name="List Table 5 Dark Accent 6" w:uiPriority="50"/>
     <w:lsdException w:name="List Table 6 Colorful Accent 6" w:uiPriority="51"/>
     <w:lsdException w:name="List Table 7 Colorful Accent 6" w:uiPriority="52"/>
+    <w:lsdException w:name="Mention" w:semiHidden="1" w:unhideWhenUsed="1"/>
+    <w:lsdException w:name="Smart Hyperlink" w:semiHidden="1" w:unhideWhenUsed="1"/>
+    <w:lsdException w:name="Hashtag" w:semiHidden="1" w:unhideWhenUsed="1"/>
+    <w:lsdException w:name="Unresolved Mention" w:semiHidden="1" w:unhideWhenUsed="1"/>
   </w:latentStyles>
   <w:style w:type="paragraph" w:default="1" w:styleId="Standard">
     <w:name w:val="Normal"/>
@@ -3692,7 +3708,7 @@
 </file>
 
 <file path=customXml/itemProps1.xml><?xml version="1.0" encoding="utf-8"?>
-<ds:datastoreItem xmlns:ds="http://schemas.openxmlformats.org/officeDocument/2006/customXml" ds:itemID="{678D1DDC-0943-46BB-97C0-CB3AE56379E3}">
+<ds:datastoreItem xmlns:ds="http://schemas.openxmlformats.org/officeDocument/2006/customXml" ds:itemID="{0AF3D17B-0691-4015-AAF2-4CBA1215916C}">
   <ds:schemaRefs>
     <ds:schemaRef ds:uri="http://schemas.openxmlformats.org/officeDocument/2006/bibliography"/>
   </ds:schemaRefs>

</xml_diff>

<commit_message>
Chapter Einleitung Version 1
</commit_message>
<xml_diff>
--- a/Studienarbeit_Mobile_App_Für_Foto_Überweisungen.docx
+++ b/Studienarbeit_Mobile_App_Für_Foto_Überweisungen.docx
@@ -1,13 +1,17 @@
 
 <file path=word/document.xml><?xml version="1.0" encoding="utf-8"?>
-<w:document xmlns:wpc="http://schemas.microsoft.com/office/word/2010/wordprocessingCanvas" xmlns:cx="http://schemas.microsoft.com/office/drawing/2014/chartex" xmlns:cx1="http://schemas.microsoft.com/office/drawing/2015/9/8/chartex" xmlns:cx2="http://schemas.microsoft.com/office/drawing/2015/10/21/chartex" xmlns:cx3="http://schemas.microsoft.com/office/drawing/2016/5/9/chartex" xmlns:cx4="http://schemas.microsoft.com/office/drawing/2016/5/10/chartex" xmlns:cx5="http://schemas.microsoft.com/office/drawing/2016/5/11/chartex" xmlns:cx6="http://schemas.microsoft.com/office/drawing/2016/5/12/chartex" xmlns:cx7="http://schemas.microsoft.com/office/drawing/2016/5/13/chartex" xmlns:cx8="http://schemas.microsoft.com/office/drawing/2016/5/14/chartex" xmlns:mc="http://schemas.openxmlformats.org/markup-compatibility/2006" xmlns:aink="http://schemas.microsoft.com/office/drawing/2016/ink" xmlns:am3d="http://schemas.microsoft.com/office/drawing/2017/model3d" xmlns:o="urn:schemas-microsoft-com:office:office" xmlns:r="http://schemas.openxmlformats.org/officeDocument/2006/relationships" xmlns:m="http://schemas.openxmlformats.org/officeDocument/2006/math" xmlns:v="urn:schemas-microsoft-com:vml" xmlns:wp14="http://schemas.microsoft.com/office/word/2010/wordprocessingDrawing" xmlns:wp="http://schemas.openxmlformats.org/drawingml/2006/wordprocessingDrawing" xmlns:w10="urn:schemas-microsoft-com:office:word" xmlns:w="http://schemas.openxmlformats.org/wordprocessingml/2006/main" xmlns:w14="http://schemas.microsoft.com/office/word/2010/wordml" xmlns:w15="http://schemas.microsoft.com/office/word/2012/wordml" xmlns:w16cid="http://schemas.microsoft.com/office/word/2016/wordml/cid" xmlns:w16se="http://schemas.microsoft.com/office/word/2015/wordml/symex" xmlns:wpg="http://schemas.microsoft.com/office/word/2010/wordprocessingGroup" xmlns:wpi="http://schemas.microsoft.com/office/word/2010/wordprocessingInk" xmlns:wne="http://schemas.microsoft.com/office/word/2006/wordml" xmlns:wps="http://schemas.microsoft.com/office/word/2010/wordprocessingShape" mc:Ignorable="w14 w15 w16se w16cid wp14">
+<w:document xmlns:wpc="http://schemas.microsoft.com/office/word/2010/wordprocessingCanvas" xmlns:cx="http://schemas.microsoft.com/office/drawing/2014/chartex" xmlns:cx1="http://schemas.microsoft.com/office/drawing/2015/9/8/chartex" xmlns:mc="http://schemas.openxmlformats.org/markup-compatibility/2006" xmlns:o="urn:schemas-microsoft-com:office:office" xmlns:r="http://schemas.openxmlformats.org/officeDocument/2006/relationships" xmlns:m="http://schemas.openxmlformats.org/officeDocument/2006/math" xmlns:v="urn:schemas-microsoft-com:vml" xmlns:wp14="http://schemas.microsoft.com/office/word/2010/wordprocessingDrawing" xmlns:wp="http://schemas.openxmlformats.org/drawingml/2006/wordprocessingDrawing" xmlns:w10="urn:schemas-microsoft-com:office:word" xmlns:w="http://schemas.openxmlformats.org/wordprocessingml/2006/main" xmlns:w14="http://schemas.microsoft.com/office/word/2010/wordml" xmlns:w15="http://schemas.microsoft.com/office/word/2012/wordml" xmlns:w16se="http://schemas.microsoft.com/office/word/2015/wordml/symex" xmlns:wpg="http://schemas.microsoft.com/office/word/2010/wordprocessingGroup" xmlns:wpi="http://schemas.microsoft.com/office/word/2010/wordprocessingInk" xmlns:wne="http://schemas.microsoft.com/office/word/2006/wordml" xmlns:wps="http://schemas.microsoft.com/office/word/2010/wordprocessingShape" mc:Ignorable="w14 w15 w16se wp14">
   <w:body>
     <w:p>
       <w:pPr>
         <w:pStyle w:val="Titel"/>
         <w:sectPr>
-          <w:headerReference w:type="default" r:id="rId8"/>
-          <w:footerReference w:type="default" r:id="rId9"/>
+          <w:headerReference w:type="even" r:id="rId8"/>
+          <w:headerReference w:type="default" r:id="rId9"/>
+          <w:footerReference w:type="even" r:id="rId10"/>
+          <w:footerReference w:type="default" r:id="rId11"/>
+          <w:headerReference w:type="first" r:id="rId12"/>
+          <w:footerReference w:type="first" r:id="rId13"/>
           <w:pgSz w:w="11906" w:h="16838" w:code="9"/>
           <w:pgMar w:top="1418" w:right="1418" w:bottom="1134" w:left="1418" w:header="709" w:footer="709" w:gutter="0"/>
           <w:cols w:space="708"/>
@@ -356,8 +360,6 @@
       <w:r>
         <w:br w:type="page"/>
       </w:r>
-      <w:bookmarkStart w:id="1" w:name="_GoBack"/>
-      <w:bookmarkEnd w:id="1"/>
     </w:p>
     <w:sdt>
       <w:sdtPr>
@@ -1000,66 +1002,69 @@
       <w:pPr>
         <w:pStyle w:val="berschrift1"/>
       </w:pPr>
-      <w:bookmarkStart w:id="2" w:name="_Toc507165642"/>
+      <w:bookmarkStart w:id="1" w:name="_Toc507165642"/>
       <w:r>
         <w:lastRenderedPageBreak/>
         <w:t>Einleitung</w:t>
       </w:r>
+      <w:bookmarkEnd w:id="1"/>
+    </w:p>
+    <w:p>
+      <w:r>
+        <w:t>Das Scannen von Dokumenten erfolgt meist als Bild</w:t>
+      </w:r>
+      <w:r>
+        <w:t xml:space="preserve">datei, was dazu führt, dass </w:t>
+      </w:r>
+      <w:r>
+        <w:t>der digitalisierte Text weder kopiert, noch bearbeitet werden kann.</w:t>
+      </w:r>
+      <w:r>
+        <w:t xml:space="preserve"> Um dies zu ermöglichen kann der Text</w:t>
+      </w:r>
+      <w:r>
+        <w:t xml:space="preserve"> als Buchstaben erkannt und ausgegeben werden. Diese Methode der Texterkennung wird als Optical Character Recognition, kurz OCR, bezeichnet.</w:t>
+      </w:r>
+    </w:p>
+    <w:p>
+      <w:r>
+        <w:t>Moderne Banking Applikationen</w:t>
+      </w:r>
+      <w:r>
+        <w:t>, beispielsweise die der Sparkasse,</w:t>
+      </w:r>
+      <w:r>
+        <w:t xml:space="preserve"> </w:t>
+      </w:r>
+      <w:r>
+        <w:t>bieten die Möglichkeit an aus F</w:t>
+      </w:r>
+      <w:r>
+        <w:t xml:space="preserve">otos </w:t>
+      </w:r>
+      <w:r>
+        <w:t>Überweisungsdaten wie IBAN, Betrag oder Verwendungszweck zu erkennen um den Überweisungsprozess zu vereinfachen.</w:t>
+      </w:r>
+    </w:p>
+    <w:p>
+      <w:r>
+        <w:t>Ziel dieses Projekts ist eine Applikation für Mobilgeräte zu entwickeln, die anhand eines Fotos Überweisungsdaten erkennt und diese auf dem Bildschirm ausgibt.</w:t>
+      </w:r>
+      <w:bookmarkStart w:id="2" w:name="_GoBack"/>
       <w:bookmarkEnd w:id="2"/>
     </w:p>
     <w:p>
+      <w:pPr>
+        <w:pStyle w:val="berschrift1"/>
+      </w:pPr>
+      <w:bookmarkStart w:id="3" w:name="_Toc507165643"/>
       <w:r>
-        <w:t xml:space="preserve">Wir sind </w:t>
-      </w:r>
-      <w:proofErr w:type="spellStart"/>
-      <w:r>
-        <w:t>blabla</w:t>
-      </w:r>
-      <w:proofErr w:type="spellEnd"/>
-      <w:r>
-        <w:t xml:space="preserve">, das Projekt ist </w:t>
-      </w:r>
-      <w:proofErr w:type="spellStart"/>
-      <w:r>
-        <w:t>blalbla</w:t>
-      </w:r>
-      <w:proofErr w:type="spellEnd"/>
-      <w:r>
-        <w:t xml:space="preserve">, </w:t>
-      </w:r>
-      <w:proofErr w:type="spellStart"/>
-      <w:proofErr w:type="gramStart"/>
-      <w:r>
-        <w:t>Problemstellung</w:t>
+        <w:t>Requirements Engi</w:t>
       </w:r>
       <w:r>
-        <w:t>,Wo</w:t>
-      </w:r>
-      <w:proofErr w:type="spellEnd"/>
-      <w:proofErr w:type="gramEnd"/>
-      <w:r>
-        <w:t xml:space="preserve"> kann es eingesetzt werden ?</w:t>
-      </w:r>
-    </w:p>
-    <w:p>
-      <w:pPr>
-        <w:pStyle w:val="berschrift1"/>
-      </w:pPr>
-      <w:bookmarkStart w:id="3" w:name="_Toc507165643"/>
-      <w:proofErr w:type="spellStart"/>
-      <w:r>
-        <w:t>Requirements</w:t>
-      </w:r>
-      <w:proofErr w:type="spellEnd"/>
-      <w:r>
-        <w:t xml:space="preserve"> </w:t>
-      </w:r>
-      <w:proofErr w:type="spellStart"/>
-      <w:r>
-        <w:t>Engeneering</w:t>
+        <w:t>neering</w:t>
       </w:r>
       <w:bookmarkEnd w:id="3"/>
-      <w:proofErr w:type="spellEnd"/>
     </w:p>
     <w:p>
       <w:r>
@@ -1098,18 +1103,10 @@
     </w:p>
     <w:p>
       <w:r>
-        <w:t xml:space="preserve">Designrichtlinien, Welche </w:t>
-      </w:r>
-      <w:proofErr w:type="gramStart"/>
-      <w:r>
-        <w:t>IDE?</w:t>
+        <w:t>Designrichtlinien, Welche IDE?</w:t>
       </w:r>
       <w:r>
-        <w:t>,</w:t>
-      </w:r>
-      <w:proofErr w:type="gramEnd"/>
-      <w:r>
-        <w:t xml:space="preserve"> Layout-Vorlagen?, Wieso Android ?</w:t>
+        <w:t>, Layout-Vorlagen?, Wieso Android ?</w:t>
       </w:r>
     </w:p>
     <w:p>
@@ -1127,31 +1124,7 @@
         <w:t>Wie funktioniert es?</w:t>
       </w:r>
       <w:r>
-        <w:t xml:space="preserve"> Welche Möglichkeiten gibt es? Mobil? Selber schreiben oder fertige </w:t>
-      </w:r>
-      <w:proofErr w:type="spellStart"/>
-      <w:r>
-        <w:t>Bib</w:t>
-      </w:r>
-      <w:proofErr w:type="spellEnd"/>
-      <w:r>
-        <w:t xml:space="preserve">? Wie machen es </w:t>
-      </w:r>
-      <w:proofErr w:type="gramStart"/>
-      <w:r>
-        <w:t>andere(</w:t>
-      </w:r>
-      <w:proofErr w:type="gramEnd"/>
-      <w:r>
-        <w:t xml:space="preserve">Sparkasse, andere </w:t>
-      </w:r>
-      <w:proofErr w:type="spellStart"/>
-      <w:r>
-        <w:t>Bankingapps</w:t>
-      </w:r>
-      <w:proofErr w:type="spellEnd"/>
-      <w:r>
-        <w:t>)? Wie könnte man Vorhandenes für die eigene Anwendung einsetzten/optimieren? Für was entscheiden wir uns im Endeffekt?</w:t>
+        <w:t xml:space="preserve"> Welche Möglichkeiten gibt es? Mobil? Selber schreiben oder fertige Bib? Wie machen es andere(Sparkasse, andere Bankingapps)? Wie könnte man Vorhandenes für die eigene Anwendung einsetzten/optimieren? Für was entscheiden wir uns im Endeffekt?</w:t>
       </w:r>
     </w:p>
     <w:p>
@@ -1160,6 +1133,7 @@
       </w:pPr>
       <w:bookmarkStart w:id="7" w:name="_Toc507165647"/>
       <w:r>
+        <w:lastRenderedPageBreak/>
         <w:t>Implementierung</w:t>
       </w:r>
       <w:bookmarkEnd w:id="7"/>
@@ -1181,19 +1155,11 @@
     </w:p>
     <w:p>
       <w:r>
-        <w:t xml:space="preserve">Wo gab es </w:t>
-      </w:r>
-      <w:proofErr w:type="gramStart"/>
-      <w:r>
-        <w:t>Probleme ?</w:t>
-      </w:r>
-      <w:proofErr w:type="gramEnd"/>
-      <w:r>
-        <w:t xml:space="preserve"> Was hat gut geklappt, was könnte man besser machen? Was könnte in Zukunft noch umgesetzt werden?</w:t>
+        <w:t>Wo gab es Probleme ? Was hat gut geklappt, was könnte man besser machen? Was könnte in Zukunft noch umgesetzt werden?</w:t>
       </w:r>
     </w:p>
     <w:sectPr>
-      <w:headerReference w:type="default" r:id="rId10"/>
+      <w:headerReference w:type="default" r:id="rId14"/>
       <w:pgSz w:w="11906" w:h="16838"/>
       <w:pgMar w:top="1417" w:right="1417" w:bottom="1134" w:left="1417" w:header="708" w:footer="708" w:gutter="0"/>
       <w:cols w:space="708"/>
@@ -1204,7 +1170,7 @@
 </file>
 
 <file path=word/endnotes.xml><?xml version="1.0" encoding="utf-8"?>
-<w:endnotes xmlns:wpc="http://schemas.microsoft.com/office/word/2010/wordprocessingCanvas" xmlns:cx="http://schemas.microsoft.com/office/drawing/2014/chartex" xmlns:cx1="http://schemas.microsoft.com/office/drawing/2015/9/8/chartex" xmlns:cx2="http://schemas.microsoft.com/office/drawing/2015/10/21/chartex" xmlns:cx3="http://schemas.microsoft.com/office/drawing/2016/5/9/chartex" xmlns:cx4="http://schemas.microsoft.com/office/drawing/2016/5/10/chartex" xmlns:cx5="http://schemas.microsoft.com/office/drawing/2016/5/11/chartex" xmlns:cx6="http://schemas.microsoft.com/office/drawing/2016/5/12/chartex" xmlns:cx7="http://schemas.microsoft.com/office/drawing/2016/5/13/chartex" xmlns:cx8="http://schemas.microsoft.com/office/drawing/2016/5/14/chartex" xmlns:mc="http://schemas.openxmlformats.org/markup-compatibility/2006" xmlns:aink="http://schemas.microsoft.com/office/drawing/2016/ink" xmlns:am3d="http://schemas.microsoft.com/office/drawing/2017/model3d" xmlns:o="urn:schemas-microsoft-com:office:office" xmlns:r="http://schemas.openxmlformats.org/officeDocument/2006/relationships" xmlns:m="http://schemas.openxmlformats.org/officeDocument/2006/math" xmlns:v="urn:schemas-microsoft-com:vml" xmlns:wp14="http://schemas.microsoft.com/office/word/2010/wordprocessingDrawing" xmlns:wp="http://schemas.openxmlformats.org/drawingml/2006/wordprocessingDrawing" xmlns:w10="urn:schemas-microsoft-com:office:word" xmlns:w="http://schemas.openxmlformats.org/wordprocessingml/2006/main" xmlns:w14="http://schemas.microsoft.com/office/word/2010/wordml" xmlns:w15="http://schemas.microsoft.com/office/word/2012/wordml" xmlns:w16cid="http://schemas.microsoft.com/office/word/2016/wordml/cid" xmlns:w16se="http://schemas.microsoft.com/office/word/2015/wordml/symex" xmlns:wpg="http://schemas.microsoft.com/office/word/2010/wordprocessingGroup" xmlns:wpi="http://schemas.microsoft.com/office/word/2010/wordprocessingInk" xmlns:wne="http://schemas.microsoft.com/office/word/2006/wordml" xmlns:wps="http://schemas.microsoft.com/office/word/2010/wordprocessingShape" mc:Ignorable="w14 w15 w16se w16cid wp14">
+<w:endnotes xmlns:wpc="http://schemas.microsoft.com/office/word/2010/wordprocessingCanvas" xmlns:cx="http://schemas.microsoft.com/office/drawing/2014/chartex" xmlns:cx1="http://schemas.microsoft.com/office/drawing/2015/9/8/chartex" xmlns:mc="http://schemas.openxmlformats.org/markup-compatibility/2006" xmlns:o="urn:schemas-microsoft-com:office:office" xmlns:r="http://schemas.openxmlformats.org/officeDocument/2006/relationships" xmlns:m="http://schemas.openxmlformats.org/officeDocument/2006/math" xmlns:v="urn:schemas-microsoft-com:vml" xmlns:wp14="http://schemas.microsoft.com/office/word/2010/wordprocessingDrawing" xmlns:wp="http://schemas.openxmlformats.org/drawingml/2006/wordprocessingDrawing" xmlns:w10="urn:schemas-microsoft-com:office:word" xmlns:w="http://schemas.openxmlformats.org/wordprocessingml/2006/main" xmlns:w14="http://schemas.microsoft.com/office/word/2010/wordml" xmlns:w15="http://schemas.microsoft.com/office/word/2012/wordml" xmlns:w16se="http://schemas.microsoft.com/office/word/2015/wordml/symex" xmlns:wpg="http://schemas.microsoft.com/office/word/2010/wordprocessingGroup" xmlns:wpi="http://schemas.microsoft.com/office/word/2010/wordprocessingInk" xmlns:wne="http://schemas.microsoft.com/office/word/2006/wordml" xmlns:wps="http://schemas.microsoft.com/office/word/2010/wordprocessingShape" mc:Ignorable="w14 w15 w16se wp14">
   <w:endnote w:type="separator" w:id="-1">
     <w:p>
       <w:r>
@@ -1223,7 +1189,17 @@
 </file>
 
 <file path=word/footer1.xml><?xml version="1.0" encoding="utf-8"?>
-<w:ftr xmlns:wpc="http://schemas.microsoft.com/office/word/2010/wordprocessingCanvas" xmlns:cx="http://schemas.microsoft.com/office/drawing/2014/chartex" xmlns:cx1="http://schemas.microsoft.com/office/drawing/2015/9/8/chartex" xmlns:cx2="http://schemas.microsoft.com/office/drawing/2015/10/21/chartex" xmlns:cx3="http://schemas.microsoft.com/office/drawing/2016/5/9/chartex" xmlns:cx4="http://schemas.microsoft.com/office/drawing/2016/5/10/chartex" xmlns:cx5="http://schemas.microsoft.com/office/drawing/2016/5/11/chartex" xmlns:cx6="http://schemas.microsoft.com/office/drawing/2016/5/12/chartex" xmlns:cx7="http://schemas.microsoft.com/office/drawing/2016/5/13/chartex" xmlns:cx8="http://schemas.microsoft.com/office/drawing/2016/5/14/chartex" xmlns:mc="http://schemas.openxmlformats.org/markup-compatibility/2006" xmlns:aink="http://schemas.microsoft.com/office/drawing/2016/ink" xmlns:am3d="http://schemas.microsoft.com/office/drawing/2017/model3d" xmlns:o="urn:schemas-microsoft-com:office:office" xmlns:r="http://schemas.openxmlformats.org/officeDocument/2006/relationships" xmlns:m="http://schemas.openxmlformats.org/officeDocument/2006/math" xmlns:v="urn:schemas-microsoft-com:vml" xmlns:wp14="http://schemas.microsoft.com/office/word/2010/wordprocessingDrawing" xmlns:wp="http://schemas.openxmlformats.org/drawingml/2006/wordprocessingDrawing" xmlns:w10="urn:schemas-microsoft-com:office:word" xmlns:w="http://schemas.openxmlformats.org/wordprocessingml/2006/main" xmlns:w14="http://schemas.microsoft.com/office/word/2010/wordml" xmlns:w15="http://schemas.microsoft.com/office/word/2012/wordml" xmlns:w16cid="http://schemas.microsoft.com/office/word/2016/wordml/cid" xmlns:w16se="http://schemas.microsoft.com/office/word/2015/wordml/symex" xmlns:wpg="http://schemas.microsoft.com/office/word/2010/wordprocessingGroup" xmlns:wpi="http://schemas.microsoft.com/office/word/2010/wordprocessingInk" xmlns:wne="http://schemas.microsoft.com/office/word/2006/wordml" xmlns:wps="http://schemas.microsoft.com/office/word/2010/wordprocessingShape" mc:Ignorable="w14 w15 w16se w16cid wp14">
+<w:ftr xmlns:wpc="http://schemas.microsoft.com/office/word/2010/wordprocessingCanvas" xmlns:cx="http://schemas.microsoft.com/office/drawing/2014/chartex" xmlns:cx1="http://schemas.microsoft.com/office/drawing/2015/9/8/chartex" xmlns:mc="http://schemas.openxmlformats.org/markup-compatibility/2006" xmlns:o="urn:schemas-microsoft-com:office:office" xmlns:r="http://schemas.openxmlformats.org/officeDocument/2006/relationships" xmlns:m="http://schemas.openxmlformats.org/officeDocument/2006/math" xmlns:v="urn:schemas-microsoft-com:vml" xmlns:wp14="http://schemas.microsoft.com/office/word/2010/wordprocessingDrawing" xmlns:wp="http://schemas.openxmlformats.org/drawingml/2006/wordprocessingDrawing" xmlns:w10="urn:schemas-microsoft-com:office:word" xmlns:w="http://schemas.openxmlformats.org/wordprocessingml/2006/main" xmlns:w14="http://schemas.microsoft.com/office/word/2010/wordml" xmlns:w15="http://schemas.microsoft.com/office/word/2012/wordml" xmlns:w16se="http://schemas.microsoft.com/office/word/2015/wordml/symex" xmlns:wpg="http://schemas.microsoft.com/office/word/2010/wordprocessingGroup" xmlns:wpi="http://schemas.microsoft.com/office/word/2010/wordprocessingInk" xmlns:wne="http://schemas.microsoft.com/office/word/2006/wordml" xmlns:wps="http://schemas.microsoft.com/office/word/2010/wordprocessingShape" mc:Ignorable="w14 w15 w16se wp14">
+  <w:p>
+    <w:pPr>
+      <w:pStyle w:val="Fuzeile"/>
+    </w:pPr>
+  </w:p>
+</w:ftr>
+</file>
+
+<file path=word/footer2.xml><?xml version="1.0" encoding="utf-8"?>
+<w:ftr xmlns:wpc="http://schemas.microsoft.com/office/word/2010/wordprocessingCanvas" xmlns:cx="http://schemas.microsoft.com/office/drawing/2014/chartex" xmlns:cx1="http://schemas.microsoft.com/office/drawing/2015/9/8/chartex" xmlns:mc="http://schemas.openxmlformats.org/markup-compatibility/2006" xmlns:o="urn:schemas-microsoft-com:office:office" xmlns:r="http://schemas.openxmlformats.org/officeDocument/2006/relationships" xmlns:m="http://schemas.openxmlformats.org/officeDocument/2006/math" xmlns:v="urn:schemas-microsoft-com:vml" xmlns:wp14="http://schemas.microsoft.com/office/word/2010/wordprocessingDrawing" xmlns:wp="http://schemas.openxmlformats.org/drawingml/2006/wordprocessingDrawing" xmlns:w10="urn:schemas-microsoft-com:office:word" xmlns:w="http://schemas.openxmlformats.org/wordprocessingml/2006/main" xmlns:w14="http://schemas.microsoft.com/office/word/2010/wordml" xmlns:w15="http://schemas.microsoft.com/office/word/2012/wordml" xmlns:w16se="http://schemas.microsoft.com/office/word/2015/wordml/symex" xmlns:wpg="http://schemas.microsoft.com/office/word/2010/wordprocessingGroup" xmlns:wpi="http://schemas.microsoft.com/office/word/2010/wordprocessingInk" xmlns:wne="http://schemas.microsoft.com/office/word/2006/wordml" xmlns:wps="http://schemas.microsoft.com/office/word/2010/wordprocessingShape" mc:Ignorable="w14 w15 w16se wp14">
   <w:p>
     <w:pPr>
       <w:pStyle w:val="Fuzeile"/>
@@ -1245,7 +1221,7 @@
       <w:rPr>
         <w:noProof/>
       </w:rPr>
-      <w:t>2</w:t>
+      <w:t>4</w:t>
     </w:r>
     <w:r>
       <w:fldChar w:fldCharType="end"/>
@@ -1254,8 +1230,18 @@
 </w:ftr>
 </file>
 
+<file path=word/footer3.xml><?xml version="1.0" encoding="utf-8"?>
+<w:ftr xmlns:wpc="http://schemas.microsoft.com/office/word/2010/wordprocessingCanvas" xmlns:cx="http://schemas.microsoft.com/office/drawing/2014/chartex" xmlns:cx1="http://schemas.microsoft.com/office/drawing/2015/9/8/chartex" xmlns:mc="http://schemas.openxmlformats.org/markup-compatibility/2006" xmlns:o="urn:schemas-microsoft-com:office:office" xmlns:r="http://schemas.openxmlformats.org/officeDocument/2006/relationships" xmlns:m="http://schemas.openxmlformats.org/officeDocument/2006/math" xmlns:v="urn:schemas-microsoft-com:vml" xmlns:wp14="http://schemas.microsoft.com/office/word/2010/wordprocessingDrawing" xmlns:wp="http://schemas.openxmlformats.org/drawingml/2006/wordprocessingDrawing" xmlns:w10="urn:schemas-microsoft-com:office:word" xmlns:w="http://schemas.openxmlformats.org/wordprocessingml/2006/main" xmlns:w14="http://schemas.microsoft.com/office/word/2010/wordml" xmlns:w15="http://schemas.microsoft.com/office/word/2012/wordml" xmlns:w16se="http://schemas.microsoft.com/office/word/2015/wordml/symex" xmlns:wpg="http://schemas.microsoft.com/office/word/2010/wordprocessingGroup" xmlns:wpi="http://schemas.microsoft.com/office/word/2010/wordprocessingInk" xmlns:wne="http://schemas.microsoft.com/office/word/2006/wordml" xmlns:wps="http://schemas.microsoft.com/office/word/2010/wordprocessingShape" mc:Ignorable="w14 w15 w16se wp14">
+  <w:p>
+    <w:pPr>
+      <w:pStyle w:val="Fuzeile"/>
+    </w:pPr>
+  </w:p>
+</w:ftr>
+</file>
+
 <file path=word/footnotes.xml><?xml version="1.0" encoding="utf-8"?>
-<w:footnotes xmlns:wpc="http://schemas.microsoft.com/office/word/2010/wordprocessingCanvas" xmlns:cx="http://schemas.microsoft.com/office/drawing/2014/chartex" xmlns:cx1="http://schemas.microsoft.com/office/drawing/2015/9/8/chartex" xmlns:cx2="http://schemas.microsoft.com/office/drawing/2015/10/21/chartex" xmlns:cx3="http://schemas.microsoft.com/office/drawing/2016/5/9/chartex" xmlns:cx4="http://schemas.microsoft.com/office/drawing/2016/5/10/chartex" xmlns:cx5="http://schemas.microsoft.com/office/drawing/2016/5/11/chartex" xmlns:cx6="http://schemas.microsoft.com/office/drawing/2016/5/12/chartex" xmlns:cx7="http://schemas.microsoft.com/office/drawing/2016/5/13/chartex" xmlns:cx8="http://schemas.microsoft.com/office/drawing/2016/5/14/chartex" xmlns:mc="http://schemas.openxmlformats.org/markup-compatibility/2006" xmlns:aink="http://schemas.microsoft.com/office/drawing/2016/ink" xmlns:am3d="http://schemas.microsoft.com/office/drawing/2017/model3d" xmlns:o="urn:schemas-microsoft-com:office:office" xmlns:r="http://schemas.openxmlformats.org/officeDocument/2006/relationships" xmlns:m="http://schemas.openxmlformats.org/officeDocument/2006/math" xmlns:v="urn:schemas-microsoft-com:vml" xmlns:wp14="http://schemas.microsoft.com/office/word/2010/wordprocessingDrawing" xmlns:wp="http://schemas.openxmlformats.org/drawingml/2006/wordprocessingDrawing" xmlns:w10="urn:schemas-microsoft-com:office:word" xmlns:w="http://schemas.openxmlformats.org/wordprocessingml/2006/main" xmlns:w14="http://schemas.microsoft.com/office/word/2010/wordml" xmlns:w15="http://schemas.microsoft.com/office/word/2012/wordml" xmlns:w16cid="http://schemas.microsoft.com/office/word/2016/wordml/cid" xmlns:w16se="http://schemas.microsoft.com/office/word/2015/wordml/symex" xmlns:wpg="http://schemas.microsoft.com/office/word/2010/wordprocessingGroup" xmlns:wpi="http://schemas.microsoft.com/office/word/2010/wordprocessingInk" xmlns:wne="http://schemas.microsoft.com/office/word/2006/wordml" xmlns:wps="http://schemas.microsoft.com/office/word/2010/wordprocessingShape" mc:Ignorable="w14 w15 w16se w16cid wp14">
+<w:footnotes xmlns:wpc="http://schemas.microsoft.com/office/word/2010/wordprocessingCanvas" xmlns:cx="http://schemas.microsoft.com/office/drawing/2014/chartex" xmlns:cx1="http://schemas.microsoft.com/office/drawing/2015/9/8/chartex" xmlns:mc="http://schemas.openxmlformats.org/markup-compatibility/2006" xmlns:o="urn:schemas-microsoft-com:office:office" xmlns:r="http://schemas.openxmlformats.org/officeDocument/2006/relationships" xmlns:m="http://schemas.openxmlformats.org/officeDocument/2006/math" xmlns:v="urn:schemas-microsoft-com:vml" xmlns:wp14="http://schemas.microsoft.com/office/word/2010/wordprocessingDrawing" xmlns:wp="http://schemas.openxmlformats.org/drawingml/2006/wordprocessingDrawing" xmlns:w10="urn:schemas-microsoft-com:office:word" xmlns:w="http://schemas.openxmlformats.org/wordprocessingml/2006/main" xmlns:w14="http://schemas.microsoft.com/office/word/2010/wordml" xmlns:w15="http://schemas.microsoft.com/office/word/2012/wordml" xmlns:w16se="http://schemas.microsoft.com/office/word/2015/wordml/symex" xmlns:wpg="http://schemas.microsoft.com/office/word/2010/wordprocessingGroup" xmlns:wpi="http://schemas.microsoft.com/office/word/2010/wordprocessingInk" xmlns:wne="http://schemas.microsoft.com/office/word/2006/wordml" xmlns:wps="http://schemas.microsoft.com/office/word/2010/wordprocessingShape" mc:Ignorable="w14 w15 w16se wp14">
   <w:footnote w:type="separator" w:id="-1">
     <w:p>
       <w:r>
@@ -1274,7 +1260,17 @@
 </file>
 
 <file path=word/header1.xml><?xml version="1.0" encoding="utf-8"?>
-<w:hdr xmlns:wpc="http://schemas.microsoft.com/office/word/2010/wordprocessingCanvas" xmlns:cx="http://schemas.microsoft.com/office/drawing/2014/chartex" xmlns:cx1="http://schemas.microsoft.com/office/drawing/2015/9/8/chartex" xmlns:cx2="http://schemas.microsoft.com/office/drawing/2015/10/21/chartex" xmlns:cx3="http://schemas.microsoft.com/office/drawing/2016/5/9/chartex" xmlns:cx4="http://schemas.microsoft.com/office/drawing/2016/5/10/chartex" xmlns:cx5="http://schemas.microsoft.com/office/drawing/2016/5/11/chartex" xmlns:cx6="http://schemas.microsoft.com/office/drawing/2016/5/12/chartex" xmlns:cx7="http://schemas.microsoft.com/office/drawing/2016/5/13/chartex" xmlns:cx8="http://schemas.microsoft.com/office/drawing/2016/5/14/chartex" xmlns:mc="http://schemas.openxmlformats.org/markup-compatibility/2006" xmlns:aink="http://schemas.microsoft.com/office/drawing/2016/ink" xmlns:am3d="http://schemas.microsoft.com/office/drawing/2017/model3d" xmlns:o="urn:schemas-microsoft-com:office:office" xmlns:r="http://schemas.openxmlformats.org/officeDocument/2006/relationships" xmlns:m="http://schemas.openxmlformats.org/officeDocument/2006/math" xmlns:v="urn:schemas-microsoft-com:vml" xmlns:wp14="http://schemas.microsoft.com/office/word/2010/wordprocessingDrawing" xmlns:wp="http://schemas.openxmlformats.org/drawingml/2006/wordprocessingDrawing" xmlns:w10="urn:schemas-microsoft-com:office:word" xmlns:w="http://schemas.openxmlformats.org/wordprocessingml/2006/main" xmlns:w14="http://schemas.microsoft.com/office/word/2010/wordml" xmlns:w15="http://schemas.microsoft.com/office/word/2012/wordml" xmlns:w16cid="http://schemas.microsoft.com/office/word/2016/wordml/cid" xmlns:w16se="http://schemas.microsoft.com/office/word/2015/wordml/symex" xmlns:wpg="http://schemas.microsoft.com/office/word/2010/wordprocessingGroup" xmlns:wpi="http://schemas.microsoft.com/office/word/2010/wordprocessingInk" xmlns:wne="http://schemas.microsoft.com/office/word/2006/wordml" xmlns:wps="http://schemas.microsoft.com/office/word/2010/wordprocessingShape" mc:Ignorable="w14 w15 w16se w16cid wp14">
+<w:hdr xmlns:wpc="http://schemas.microsoft.com/office/word/2010/wordprocessingCanvas" xmlns:cx="http://schemas.microsoft.com/office/drawing/2014/chartex" xmlns:cx1="http://schemas.microsoft.com/office/drawing/2015/9/8/chartex" xmlns:mc="http://schemas.openxmlformats.org/markup-compatibility/2006" xmlns:o="urn:schemas-microsoft-com:office:office" xmlns:r="http://schemas.openxmlformats.org/officeDocument/2006/relationships" xmlns:m="http://schemas.openxmlformats.org/officeDocument/2006/math" xmlns:v="urn:schemas-microsoft-com:vml" xmlns:wp14="http://schemas.microsoft.com/office/word/2010/wordprocessingDrawing" xmlns:wp="http://schemas.openxmlformats.org/drawingml/2006/wordprocessingDrawing" xmlns:w10="urn:schemas-microsoft-com:office:word" xmlns:w="http://schemas.openxmlformats.org/wordprocessingml/2006/main" xmlns:w14="http://schemas.microsoft.com/office/word/2010/wordml" xmlns:w15="http://schemas.microsoft.com/office/word/2012/wordml" xmlns:w16se="http://schemas.microsoft.com/office/word/2015/wordml/symex" xmlns:wpg="http://schemas.microsoft.com/office/word/2010/wordprocessingGroup" xmlns:wpi="http://schemas.microsoft.com/office/word/2010/wordprocessingInk" xmlns:wne="http://schemas.microsoft.com/office/word/2006/wordml" xmlns:wps="http://schemas.microsoft.com/office/word/2010/wordprocessingShape" mc:Ignorable="w14 w15 w16se wp14">
+  <w:p>
+    <w:pPr>
+      <w:pStyle w:val="Kopfzeile"/>
+    </w:pPr>
+  </w:p>
+</w:hdr>
+</file>
+
+<file path=word/header2.xml><?xml version="1.0" encoding="utf-8"?>
+<w:hdr xmlns:wpc="http://schemas.microsoft.com/office/word/2010/wordprocessingCanvas" xmlns:cx="http://schemas.microsoft.com/office/drawing/2014/chartex" xmlns:cx1="http://schemas.microsoft.com/office/drawing/2015/9/8/chartex" xmlns:mc="http://schemas.openxmlformats.org/markup-compatibility/2006" xmlns:o="urn:schemas-microsoft-com:office:office" xmlns:r="http://schemas.openxmlformats.org/officeDocument/2006/relationships" xmlns:m="http://schemas.openxmlformats.org/officeDocument/2006/math" xmlns:v="urn:schemas-microsoft-com:vml" xmlns:wp14="http://schemas.microsoft.com/office/word/2010/wordprocessingDrawing" xmlns:wp="http://schemas.openxmlformats.org/drawingml/2006/wordprocessingDrawing" xmlns:w10="urn:schemas-microsoft-com:office:word" xmlns:w="http://schemas.openxmlformats.org/wordprocessingml/2006/main" xmlns:w14="http://schemas.microsoft.com/office/word/2010/wordml" xmlns:w15="http://schemas.microsoft.com/office/word/2012/wordml" xmlns:w16se="http://schemas.microsoft.com/office/word/2015/wordml/symex" xmlns:wpg="http://schemas.microsoft.com/office/word/2010/wordprocessingGroup" xmlns:wpi="http://schemas.microsoft.com/office/word/2010/wordprocessingInk" xmlns:wne="http://schemas.microsoft.com/office/word/2006/wordml" xmlns:wps="http://schemas.microsoft.com/office/word/2010/wordprocessingShape" mc:Ignorable="w14 w15 w16se wp14">
   <w:p>
     <w:pPr>
       <w:rPr>
@@ -1372,8 +1368,18 @@
 </w:hdr>
 </file>
 
-<file path=word/header2.xml><?xml version="1.0" encoding="utf-8"?>
-<w:hdr xmlns:wpc="http://schemas.microsoft.com/office/word/2010/wordprocessingCanvas" xmlns:cx="http://schemas.microsoft.com/office/drawing/2014/chartex" xmlns:cx1="http://schemas.microsoft.com/office/drawing/2015/9/8/chartex" xmlns:cx2="http://schemas.microsoft.com/office/drawing/2015/10/21/chartex" xmlns:cx3="http://schemas.microsoft.com/office/drawing/2016/5/9/chartex" xmlns:cx4="http://schemas.microsoft.com/office/drawing/2016/5/10/chartex" xmlns:cx5="http://schemas.microsoft.com/office/drawing/2016/5/11/chartex" xmlns:cx6="http://schemas.microsoft.com/office/drawing/2016/5/12/chartex" xmlns:cx7="http://schemas.microsoft.com/office/drawing/2016/5/13/chartex" xmlns:cx8="http://schemas.microsoft.com/office/drawing/2016/5/14/chartex" xmlns:mc="http://schemas.openxmlformats.org/markup-compatibility/2006" xmlns:aink="http://schemas.microsoft.com/office/drawing/2016/ink" xmlns:am3d="http://schemas.microsoft.com/office/drawing/2017/model3d" xmlns:o="urn:schemas-microsoft-com:office:office" xmlns:r="http://schemas.openxmlformats.org/officeDocument/2006/relationships" xmlns:m="http://schemas.openxmlformats.org/officeDocument/2006/math" xmlns:v="urn:schemas-microsoft-com:vml" xmlns:wp14="http://schemas.microsoft.com/office/word/2010/wordprocessingDrawing" xmlns:wp="http://schemas.openxmlformats.org/drawingml/2006/wordprocessingDrawing" xmlns:w10="urn:schemas-microsoft-com:office:word" xmlns:w="http://schemas.openxmlformats.org/wordprocessingml/2006/main" xmlns:w14="http://schemas.microsoft.com/office/word/2010/wordml" xmlns:w15="http://schemas.microsoft.com/office/word/2012/wordml" xmlns:w16cid="http://schemas.microsoft.com/office/word/2016/wordml/cid" xmlns:w16se="http://schemas.microsoft.com/office/word/2015/wordml/symex" xmlns:wpg="http://schemas.microsoft.com/office/word/2010/wordprocessingGroup" xmlns:wpi="http://schemas.microsoft.com/office/word/2010/wordprocessingInk" xmlns:wne="http://schemas.microsoft.com/office/word/2006/wordml" xmlns:wps="http://schemas.microsoft.com/office/word/2010/wordprocessingShape" mc:Ignorable="w14 w15 w16se w16cid wp14">
+<file path=word/header3.xml><?xml version="1.0" encoding="utf-8"?>
+<w:hdr xmlns:wpc="http://schemas.microsoft.com/office/word/2010/wordprocessingCanvas" xmlns:cx="http://schemas.microsoft.com/office/drawing/2014/chartex" xmlns:cx1="http://schemas.microsoft.com/office/drawing/2015/9/8/chartex" xmlns:mc="http://schemas.openxmlformats.org/markup-compatibility/2006" xmlns:o="urn:schemas-microsoft-com:office:office" xmlns:r="http://schemas.openxmlformats.org/officeDocument/2006/relationships" xmlns:m="http://schemas.openxmlformats.org/officeDocument/2006/math" xmlns:v="urn:schemas-microsoft-com:vml" xmlns:wp14="http://schemas.microsoft.com/office/word/2010/wordprocessingDrawing" xmlns:wp="http://schemas.openxmlformats.org/drawingml/2006/wordprocessingDrawing" xmlns:w10="urn:schemas-microsoft-com:office:word" xmlns:w="http://schemas.openxmlformats.org/wordprocessingml/2006/main" xmlns:w14="http://schemas.microsoft.com/office/word/2010/wordml" xmlns:w15="http://schemas.microsoft.com/office/word/2012/wordml" xmlns:w16se="http://schemas.microsoft.com/office/word/2015/wordml/symex" xmlns:wpg="http://schemas.microsoft.com/office/word/2010/wordprocessingGroup" xmlns:wpi="http://schemas.microsoft.com/office/word/2010/wordprocessingInk" xmlns:wne="http://schemas.microsoft.com/office/word/2006/wordml" xmlns:wps="http://schemas.microsoft.com/office/word/2010/wordprocessingShape" mc:Ignorable="w14 w15 w16se wp14">
+  <w:p>
+    <w:pPr>
+      <w:pStyle w:val="Kopfzeile"/>
+    </w:pPr>
+  </w:p>
+</w:hdr>
+</file>
+
+<file path=word/header4.xml><?xml version="1.0" encoding="utf-8"?>
+<w:hdr xmlns:wpc="http://schemas.microsoft.com/office/word/2010/wordprocessingCanvas" xmlns:cx="http://schemas.microsoft.com/office/drawing/2014/chartex" xmlns:cx1="http://schemas.microsoft.com/office/drawing/2015/9/8/chartex" xmlns:mc="http://schemas.openxmlformats.org/markup-compatibility/2006" xmlns:o="urn:schemas-microsoft-com:office:office" xmlns:r="http://schemas.openxmlformats.org/officeDocument/2006/relationships" xmlns:m="http://schemas.openxmlformats.org/officeDocument/2006/math" xmlns:v="urn:schemas-microsoft-com:vml" xmlns:wp14="http://schemas.microsoft.com/office/word/2010/wordprocessingDrawing" xmlns:wp="http://schemas.openxmlformats.org/drawingml/2006/wordprocessingDrawing" xmlns:w10="urn:schemas-microsoft-com:office:word" xmlns:w="http://schemas.openxmlformats.org/wordprocessingml/2006/main" xmlns:w14="http://schemas.microsoft.com/office/word/2010/wordml" xmlns:w15="http://schemas.microsoft.com/office/word/2012/wordml" xmlns:w16se="http://schemas.microsoft.com/office/word/2015/wordml/symex" xmlns:wpg="http://schemas.microsoft.com/office/word/2010/wordprocessingGroup" xmlns:wpi="http://schemas.microsoft.com/office/word/2010/wordprocessingInk" xmlns:wne="http://schemas.microsoft.com/office/word/2006/wordml" xmlns:wps="http://schemas.microsoft.com/office/word/2010/wordprocessingShape" mc:Ignorable="w14 w15 w16se wp14">
   <w:p>
     <w:pPr>
       <w:rPr>
@@ -1398,26 +1404,46 @@
       </w:rPr>
       <w:t xml:space="preserve"> - </w:t>
     </w:r>
-    <w:r>
+    <w:sdt>
+      <w:sdtPr>
+        <w:rPr>
+          <w:rFonts w:cstheme="minorHAnsi"/>
+          <w:sz w:val="22"/>
+          <w:szCs w:val="22"/>
+        </w:rPr>
+        <w:alias w:val="Titel"/>
+        <w:tag w:val=""/>
+        <w:id w:val="-1605101708"/>
+        <w:placeholder>
+          <w:docPart w:val="FF5B1FEBC1E84DE986BBD7D225991C81"/>
+        </w:placeholder>
+        <w:dataBinding w:prefixMappings="xmlns:ns0='http://purl.org/dc/elements/1.1/' xmlns:ns1='http://schemas.openxmlformats.org/package/2006/metadata/core-properties' " w:xpath="/ns1:coreProperties[1]/ns0:title[1]" w:storeItemID="{6C3C8BC8-F283-45AE-878A-BAB7291924A1}"/>
+        <w:text/>
+      </w:sdtPr>
+      <w:sdtContent>
+        <w:r>
+          <w:rPr>
+            <w:rFonts w:cstheme="minorHAnsi"/>
+            <w:sz w:val="22"/>
+            <w:szCs w:val="22"/>
+          </w:rPr>
+          <w:t>Mobile Applikation für Foto-Überweisungen</w:t>
+        </w:r>
+      </w:sdtContent>
+    </w:sdt>
+  </w:p>
+  <w:p>
+    <w:pPr>
       <w:rPr>
         <w:rFonts w:cstheme="minorHAnsi"/>
         <w:sz w:val="22"/>
         <w:szCs w:val="22"/>
       </w:rPr>
-      <w:t>Mobile Applikation für Foto-Überweisungen</w:t>
-    </w:r>
-  </w:p>
-  <w:p>
-    <w:pPr>
-      <w:rPr>
-        <w:rFonts w:cstheme="minorHAnsi"/>
-        <w:sz w:val="22"/>
-        <w:szCs w:val="22"/>
-      </w:rPr>
     </w:pPr>
     <w:r>
       <w:rPr>
         <w:noProof/>
+        <w:lang w:eastAsia="de-DE"/>
       </w:rPr>
       <w:drawing>
         <wp:anchor distT="0" distB="0" distL="114300" distR="114300" simplePos="0" relativeHeight="251658240" behindDoc="0" locked="0" layoutInCell="1" allowOverlap="1" wp14:anchorId="266C5698">
@@ -1486,14 +1512,33 @@
       </w:rPr>
       <w:t xml:space="preserve">Studenten: </w:t>
     </w:r>
-    <w:r>
-      <w:rPr>
-        <w:rFonts w:cstheme="minorHAnsi"/>
-        <w:sz w:val="22"/>
-        <w:szCs w:val="22"/>
-      </w:rPr>
-      <w:t>Giuseppe Sansone, Andy Meissner</w:t>
-    </w:r>
+    <w:sdt>
+      <w:sdtPr>
+        <w:rPr>
+          <w:rFonts w:cstheme="minorHAnsi"/>
+          <w:sz w:val="22"/>
+          <w:szCs w:val="22"/>
+        </w:rPr>
+        <w:alias w:val="Autor"/>
+        <w:tag w:val=""/>
+        <w:id w:val="928310951"/>
+        <w:placeholder>
+          <w:docPart w:val="1816907B4E984AA594F99B70C3E57FC9"/>
+        </w:placeholder>
+        <w:dataBinding w:prefixMappings="xmlns:ns0='http://purl.org/dc/elements/1.1/' xmlns:ns1='http://schemas.openxmlformats.org/package/2006/metadata/core-properties' " w:xpath="/ns1:coreProperties[1]/ns0:creator[1]" w:storeItemID="{6C3C8BC8-F283-45AE-878A-BAB7291924A1}"/>
+        <w:text/>
+      </w:sdtPr>
+      <w:sdtContent>
+        <w:r>
+          <w:rPr>
+            <w:rFonts w:cstheme="minorHAnsi"/>
+            <w:sz w:val="22"/>
+            <w:szCs w:val="22"/>
+          </w:rPr>
+          <w:t>Andy Meissner, Giuseppe Sansone</w:t>
+        </w:r>
+      </w:sdtContent>
+    </w:sdt>
   </w:p>
   <w:p>
     <w:pPr>
@@ -1535,7 +1580,7 @@
 </file>
 
 <file path=word/numbering.xml><?xml version="1.0" encoding="utf-8"?>
-<w:numbering xmlns:wpc="http://schemas.microsoft.com/office/word/2010/wordprocessingCanvas" xmlns:cx="http://schemas.microsoft.com/office/drawing/2014/chartex" xmlns:cx1="http://schemas.microsoft.com/office/drawing/2015/9/8/chartex" xmlns:cx2="http://schemas.microsoft.com/office/drawing/2015/10/21/chartex" xmlns:cx3="http://schemas.microsoft.com/office/drawing/2016/5/9/chartex" xmlns:cx4="http://schemas.microsoft.com/office/drawing/2016/5/10/chartex" xmlns:cx5="http://schemas.microsoft.com/office/drawing/2016/5/11/chartex" xmlns:cx6="http://schemas.microsoft.com/office/drawing/2016/5/12/chartex" xmlns:cx7="http://schemas.microsoft.com/office/drawing/2016/5/13/chartex" xmlns:cx8="http://schemas.microsoft.com/office/drawing/2016/5/14/chartex" xmlns:mc="http://schemas.openxmlformats.org/markup-compatibility/2006" xmlns:aink="http://schemas.microsoft.com/office/drawing/2016/ink" xmlns:am3d="http://schemas.microsoft.com/office/drawing/2017/model3d" xmlns:o="urn:schemas-microsoft-com:office:office" xmlns:r="http://schemas.openxmlformats.org/officeDocument/2006/relationships" xmlns:m="http://schemas.openxmlformats.org/officeDocument/2006/math" xmlns:v="urn:schemas-microsoft-com:vml" xmlns:wp14="http://schemas.microsoft.com/office/word/2010/wordprocessingDrawing" xmlns:wp="http://schemas.openxmlformats.org/drawingml/2006/wordprocessingDrawing" xmlns:w10="urn:schemas-microsoft-com:office:word" xmlns:w="http://schemas.openxmlformats.org/wordprocessingml/2006/main" xmlns:w14="http://schemas.microsoft.com/office/word/2010/wordml" xmlns:w15="http://schemas.microsoft.com/office/word/2012/wordml" xmlns:w16cid="http://schemas.microsoft.com/office/word/2016/wordml/cid" xmlns:w16se="http://schemas.microsoft.com/office/word/2015/wordml/symex" xmlns:wpg="http://schemas.microsoft.com/office/word/2010/wordprocessingGroup" xmlns:wpi="http://schemas.microsoft.com/office/word/2010/wordprocessingInk" xmlns:wne="http://schemas.microsoft.com/office/word/2006/wordml" xmlns:wps="http://schemas.microsoft.com/office/word/2010/wordprocessingShape" mc:Ignorable="w14 w15 w16se w16cid wp14">
+<w:numbering xmlns:wpc="http://schemas.microsoft.com/office/word/2010/wordprocessingCanvas" xmlns:cx="http://schemas.microsoft.com/office/drawing/2014/chartex" xmlns:cx1="http://schemas.microsoft.com/office/drawing/2015/9/8/chartex" xmlns:mc="http://schemas.openxmlformats.org/markup-compatibility/2006" xmlns:o="urn:schemas-microsoft-com:office:office" xmlns:r="http://schemas.openxmlformats.org/officeDocument/2006/relationships" xmlns:m="http://schemas.openxmlformats.org/officeDocument/2006/math" xmlns:v="urn:schemas-microsoft-com:vml" xmlns:wp14="http://schemas.microsoft.com/office/word/2010/wordprocessingDrawing" xmlns:wp="http://schemas.openxmlformats.org/drawingml/2006/wordprocessingDrawing" xmlns:w10="urn:schemas-microsoft-com:office:word" xmlns:w="http://schemas.openxmlformats.org/wordprocessingml/2006/main" xmlns:w14="http://schemas.microsoft.com/office/word/2010/wordml" xmlns:w15="http://schemas.microsoft.com/office/word/2012/wordml" xmlns:w16se="http://schemas.microsoft.com/office/word/2015/wordml/symex" xmlns:wpg="http://schemas.microsoft.com/office/word/2010/wordprocessingGroup" xmlns:wpi="http://schemas.microsoft.com/office/word/2010/wordprocessingInk" xmlns:wne="http://schemas.microsoft.com/office/word/2006/wordml" xmlns:wps="http://schemas.microsoft.com/office/word/2010/wordprocessingShape" mc:Ignorable="w14 w15 w16se wp14">
   <w:abstractNum w:abstractNumId="0" w15:restartNumberingAfterBreak="0">
     <w:nsid w:val="0F351AF4"/>
     <w:multiLevelType w:val="hybridMultilevel"/>
@@ -2628,7 +2673,7 @@
 </file>
 
 <file path=word/styles.xml><?xml version="1.0" encoding="utf-8"?>
-<w:styles xmlns:mc="http://schemas.openxmlformats.org/markup-compatibility/2006" xmlns:r="http://schemas.openxmlformats.org/officeDocument/2006/relationships" xmlns:w="http://schemas.openxmlformats.org/wordprocessingml/2006/main" xmlns:w14="http://schemas.microsoft.com/office/word/2010/wordml" xmlns:w15="http://schemas.microsoft.com/office/word/2012/wordml" xmlns:w16cid="http://schemas.microsoft.com/office/word/2016/wordml/cid" xmlns:w16se="http://schemas.microsoft.com/office/word/2015/wordml/symex" mc:Ignorable="w14 w15 w16se w16cid">
+<w:styles xmlns:mc="http://schemas.openxmlformats.org/markup-compatibility/2006" xmlns:r="http://schemas.openxmlformats.org/officeDocument/2006/relationships" xmlns:w="http://schemas.openxmlformats.org/wordprocessingml/2006/main" xmlns:w14="http://schemas.microsoft.com/office/word/2010/wordml" xmlns:w15="http://schemas.microsoft.com/office/word/2012/wordml" xmlns:w16se="http://schemas.microsoft.com/office/word/2015/wordml/symex" mc:Ignorable="w14 w15 w16se">
   <w:docDefaults>
     <w:rPrDefault>
       <w:rPr>
@@ -2644,7 +2689,7 @@
       </w:pPr>
     </w:pPrDefault>
   </w:docDefaults>
-  <w:latentStyles w:defLockedState="0" w:defUIPriority="99" w:defSemiHidden="0" w:defUnhideWhenUsed="0" w:defQFormat="0" w:count="375">
+  <w:latentStyles w:defLockedState="0" w:defUIPriority="99" w:defSemiHidden="0" w:defUnhideWhenUsed="0" w:defQFormat="0" w:count="371">
     <w:lsdException w:name="Normal" w:uiPriority="0" w:qFormat="1"/>
     <w:lsdException w:name="heading 1" w:uiPriority="9" w:qFormat="1"/>
     <w:lsdException w:name="heading 2" w:semiHidden="1" w:uiPriority="9" w:unhideWhenUsed="1" w:qFormat="1"/>
@@ -2750,6 +2795,7 @@
     <w:lsdException w:name="HTML Sample" w:semiHidden="1" w:unhideWhenUsed="1"/>
     <w:lsdException w:name="HTML Typewriter" w:semiHidden="1" w:unhideWhenUsed="1"/>
     <w:lsdException w:name="HTML Variable" w:semiHidden="1" w:unhideWhenUsed="1"/>
+    <w:lsdException w:name="Normal Table" w:semiHidden="1" w:unhideWhenUsed="1"/>
     <w:lsdException w:name="annotation subject" w:semiHidden="1" w:unhideWhenUsed="1"/>
     <w:lsdException w:name="No List" w:semiHidden="1" w:unhideWhenUsed="1"/>
     <w:lsdException w:name="Outline List 1" w:semiHidden="1" w:unhideWhenUsed="1"/>
@@ -2793,8 +2839,10 @@
     <w:lsdException w:name="Table Elegant" w:semiHidden="1" w:unhideWhenUsed="1"/>
     <w:lsdException w:name="Table Professional" w:semiHidden="1" w:unhideWhenUsed="1"/>
     <w:lsdException w:name="Table Subtle 1" w:semiHidden="1" w:unhideWhenUsed="1"/>
+    <w:lsdException w:name="Table Subtle 2" w:semiHidden="1" w:unhideWhenUsed="1"/>
     <w:lsdException w:name="Table Web 1" w:semiHidden="1" w:unhideWhenUsed="1"/>
     <w:lsdException w:name="Table Web 2" w:semiHidden="1" w:unhideWhenUsed="1"/>
+    <w:lsdException w:name="Table Web 3" w:semiHidden="1" w:unhideWhenUsed="1"/>
     <w:lsdException w:name="Balloon Text" w:semiHidden="1" w:unhideWhenUsed="1"/>
     <w:lsdException w:name="Table Grid" w:uiPriority="39"/>
     <w:lsdException w:name="Table Theme" w:semiHidden="1" w:unhideWhenUsed="1"/>
@@ -3013,10 +3061,6 @@
     <w:lsdException w:name="List Table 5 Dark Accent 6" w:uiPriority="50"/>
     <w:lsdException w:name="List Table 6 Colorful Accent 6" w:uiPriority="51"/>
     <w:lsdException w:name="List Table 7 Colorful Accent 6" w:uiPriority="52"/>
-    <w:lsdException w:name="Mention" w:semiHidden="1" w:unhideWhenUsed="1"/>
-    <w:lsdException w:name="Smart Hyperlink" w:semiHidden="1" w:unhideWhenUsed="1"/>
-    <w:lsdException w:name="Hashtag" w:semiHidden="1" w:unhideWhenUsed="1"/>
-    <w:lsdException w:name="Unresolved Mention" w:semiHidden="1" w:unhideWhenUsed="1"/>
   </w:latentStyles>
   <w:style w:type="paragraph" w:default="1" w:styleId="Standard">
     <w:name w:val="Normal"/>
@@ -3405,7 +3449,624 @@
       <w:ind w:left="240"/>
     </w:pPr>
   </w:style>
+  <w:style w:type="character" w:styleId="Platzhaltertext">
+    <w:name w:val="Placeholder Text"/>
+    <w:basedOn w:val="Absatz-Standardschriftart"/>
+    <w:uiPriority w:val="99"/>
+    <w:semiHidden/>
+    <w:rsid w:val="00D479C1"/>
+    <w:rPr>
+      <w:color w:val="808080"/>
+    </w:rPr>
+  </w:style>
 </w:styles>
+</file>
+
+<file path=word/glossary/document.xml><?xml version="1.0" encoding="utf-8"?>
+<w:glossaryDocument xmlns:wpc="http://schemas.microsoft.com/office/word/2010/wordprocessingCanvas" xmlns:cx="http://schemas.microsoft.com/office/drawing/2014/chartex" xmlns:cx1="http://schemas.microsoft.com/office/drawing/2015/9/8/chartex" xmlns:mc="http://schemas.openxmlformats.org/markup-compatibility/2006" xmlns:o="urn:schemas-microsoft-com:office:office" xmlns:r="http://schemas.openxmlformats.org/officeDocument/2006/relationships" xmlns:m="http://schemas.openxmlformats.org/officeDocument/2006/math" xmlns:v="urn:schemas-microsoft-com:vml" xmlns:wp14="http://schemas.microsoft.com/office/word/2010/wordprocessingDrawing" xmlns:wp="http://schemas.openxmlformats.org/drawingml/2006/wordprocessingDrawing" xmlns:w10="urn:schemas-microsoft-com:office:word" xmlns:w="http://schemas.openxmlformats.org/wordprocessingml/2006/main" xmlns:w14="http://schemas.microsoft.com/office/word/2010/wordml" xmlns:w15="http://schemas.microsoft.com/office/word/2012/wordml" xmlns:w16se="http://schemas.microsoft.com/office/word/2015/wordml/symex" xmlns:wpg="http://schemas.microsoft.com/office/word/2010/wordprocessingGroup" xmlns:wpi="http://schemas.microsoft.com/office/word/2010/wordprocessingInk" xmlns:wne="http://schemas.microsoft.com/office/word/2006/wordml" xmlns:wps="http://schemas.microsoft.com/office/word/2010/wordprocessingShape" mc:Ignorable="w14 w15 w16se wp14">
+  <w:docParts>
+    <w:docPart>
+      <w:docPartPr>
+        <w:name w:val="1816907B4E984AA594F99B70C3E57FC9"/>
+        <w:category>
+          <w:name w:val="Allgemein"/>
+          <w:gallery w:val="placeholder"/>
+        </w:category>
+        <w:types>
+          <w:type w:val="bbPlcHdr"/>
+        </w:types>
+        <w:behaviors>
+          <w:behavior w:val="content"/>
+        </w:behaviors>
+        <w:guid w:val="{D770712C-7BDF-4B6E-A831-C6DAD647A532}"/>
+      </w:docPartPr>
+      <w:docPartBody>
+        <w:p>
+          <w:r>
+            <w:rPr>
+              <w:rStyle w:val="Platzhaltertext"/>
+            </w:rPr>
+            <w:t>[Autor]</w:t>
+          </w:r>
+        </w:p>
+      </w:docPartBody>
+    </w:docPart>
+    <w:docPart>
+      <w:docPartPr>
+        <w:name w:val="FF5B1FEBC1E84DE986BBD7D225991C81"/>
+        <w:category>
+          <w:name w:val="Allgemein"/>
+          <w:gallery w:val="placeholder"/>
+        </w:category>
+        <w:types>
+          <w:type w:val="bbPlcHdr"/>
+        </w:types>
+        <w:behaviors>
+          <w:behavior w:val="content"/>
+        </w:behaviors>
+        <w:guid w:val="{88E1E701-18C3-4DB7-B2AF-8ABC5CC89FE6}"/>
+      </w:docPartPr>
+      <w:docPartBody>
+        <w:p>
+          <w:pPr>
+            <w:pStyle w:val="FF5B1FEBC1E84DE986BBD7D225991C81"/>
+          </w:pPr>
+          <w:r>
+            <w:rPr>
+              <w:rStyle w:val="Platzhaltertext"/>
+            </w:rPr>
+            <w:t>[Titel]</w:t>
+          </w:r>
+        </w:p>
+      </w:docPartBody>
+    </w:docPart>
+  </w:docParts>
+</w:glossaryDocument>
+</file>
+
+<file path=word/glossary/fontTable.xml><?xml version="1.0" encoding="utf-8"?>
+<w:fonts xmlns:mc="http://schemas.openxmlformats.org/markup-compatibility/2006" xmlns:r="http://schemas.openxmlformats.org/officeDocument/2006/relationships" xmlns:w="http://schemas.openxmlformats.org/wordprocessingml/2006/main" xmlns:w14="http://schemas.microsoft.com/office/word/2010/wordml" xmlns:w15="http://schemas.microsoft.com/office/word/2012/wordml" xmlns:w16se="http://schemas.microsoft.com/office/word/2015/wordml/symex" mc:Ignorable="w14 w15 w16se">
+  <w:font w:name="Calibri">
+    <w:panose1 w:val="020F0502020204030204"/>
+    <w:charset w:val="00"/>
+    <w:family w:val="swiss"/>
+    <w:pitch w:val="variable"/>
+    <w:sig w:usb0="E00002FF" w:usb1="4000ACFF" w:usb2="00000001" w:usb3="00000000" w:csb0="0000019F" w:csb1="00000000"/>
+  </w:font>
+  <w:font w:name="Courier New">
+    <w:panose1 w:val="02070309020205020404"/>
+    <w:charset w:val="00"/>
+    <w:family w:val="modern"/>
+    <w:pitch w:val="fixed"/>
+    <w:sig w:usb0="E0002AFF" w:usb1="C0007843" w:usb2="00000009" w:usb3="00000000" w:csb0="000001FF" w:csb1="00000000"/>
+  </w:font>
+  <w:font w:name="Times New Roman">
+    <w:panose1 w:val="02020603050405020304"/>
+    <w:charset w:val="00"/>
+    <w:family w:val="roman"/>
+    <w:pitch w:val="variable"/>
+    <w:sig w:usb0="E0002AFF" w:usb1="C0007841" w:usb2="00000009" w:usb3="00000000" w:csb0="000001FF" w:csb1="00000000"/>
+  </w:font>
+  <w:font w:name="Wingdings">
+    <w:panose1 w:val="05000000000000000000"/>
+    <w:charset w:val="02"/>
+    <w:family w:val="auto"/>
+    <w:pitch w:val="variable"/>
+    <w:sig w:usb0="00000000" w:usb1="10000000" w:usb2="00000000" w:usb3="00000000" w:csb0="80000000" w:csb1="00000000"/>
+  </w:font>
+  <w:font w:name="Symbol">
+    <w:panose1 w:val="05050102010706020507"/>
+    <w:charset w:val="02"/>
+    <w:family w:val="roman"/>
+    <w:pitch w:val="variable"/>
+    <w:sig w:usb0="00000000" w:usb1="10000000" w:usb2="00000000" w:usb3="00000000" w:csb0="80000000" w:csb1="00000000"/>
+  </w:font>
+  <w:font w:name="Century Gothic">
+    <w:panose1 w:val="020B0502020202020204"/>
+    <w:charset w:val="00"/>
+    <w:family w:val="swiss"/>
+    <w:pitch w:val="variable"/>
+    <w:sig w:usb0="00000287" w:usb1="00000000" w:usb2="00000000" w:usb3="00000000" w:csb0="0000009F" w:csb1="00000000"/>
+  </w:font>
+  <w:font w:name="Calibri Light">
+    <w:panose1 w:val="020F0302020204030204"/>
+    <w:charset w:val="00"/>
+    <w:family w:val="swiss"/>
+    <w:pitch w:val="variable"/>
+    <w:sig w:usb0="A00002EF" w:usb1="4000207B" w:usb2="00000000" w:usb3="00000000" w:csb0="0000019F" w:csb1="00000000"/>
+  </w:font>
+</w:fonts>
+</file>
+
+<file path=word/glossary/settings.xml><?xml version="1.0" encoding="utf-8"?>
+<w:settings xmlns:mc="http://schemas.openxmlformats.org/markup-compatibility/2006" xmlns:o="urn:schemas-microsoft-com:office:office" xmlns:r="http://schemas.openxmlformats.org/officeDocument/2006/relationships" xmlns:m="http://schemas.openxmlformats.org/officeDocument/2006/math" xmlns:v="urn:schemas-microsoft-com:vml" xmlns:w10="urn:schemas-microsoft-com:office:word" xmlns:w="http://schemas.openxmlformats.org/wordprocessingml/2006/main" xmlns:w14="http://schemas.microsoft.com/office/word/2010/wordml" xmlns:w15="http://schemas.microsoft.com/office/word/2012/wordml" xmlns:w16se="http://schemas.microsoft.com/office/word/2015/wordml/symex" xmlns:sl="http://schemas.openxmlformats.org/schemaLibrary/2006/main" mc:Ignorable="w14 w15 w16se">
+  <w:view w:val="normal"/>
+  <w:defaultTabStop w:val="708"/>
+  <w:hyphenationZone w:val="425"/>
+  <w:characterSpacingControl w:val="doNotCompress"/>
+  <w:compat>
+    <w:useFELayout/>
+    <w:compatSetting w:name="compatibilityMode" w:uri="http://schemas.microsoft.com/office/word" w:val="15"/>
+    <w:compatSetting w:name="overrideTableStyleFontSizeAndJustification" w:uri="http://schemas.microsoft.com/office/word" w:val="1"/>
+    <w:compatSetting w:name="enableOpenTypeFeatures" w:uri="http://schemas.microsoft.com/office/word" w:val="1"/>
+    <w:compatSetting w:name="doNotFlipMirrorIndents" w:uri="http://schemas.microsoft.com/office/word" w:val="1"/>
+    <w:compatSetting w:name="differentiateMultirowTableHeaders" w:uri="http://schemas.microsoft.com/office/word" w:val="1"/>
+  </w:compat>
+  <w:rsids>
+    <w:rsidRoot w:val="008F0B3B"/>
+    <w:rsid w:val="008F0B3B"/>
+    <w:rsid w:val="00DF7C70"/>
+  </w:rsids>
+  <m:mathPr>
+    <m:mathFont m:val="Cambria Math"/>
+    <m:brkBin m:val="before"/>
+    <m:brkBinSub m:val="--"/>
+    <m:smallFrac m:val="0"/>
+    <m:dispDef/>
+    <m:lMargin m:val="0"/>
+    <m:rMargin m:val="0"/>
+    <m:defJc m:val="centerGroup"/>
+    <m:wrapIndent m:val="1440"/>
+    <m:intLim m:val="subSup"/>
+    <m:naryLim m:val="undOvr"/>
+  </m:mathPr>
+  <w:themeFontLang w:val="de-DE"/>
+  <w:clrSchemeMapping w:bg1="light1" w:t1="dark1" w:bg2="light2" w:t2="dark2" w:accent1="accent1" w:accent2="accent2" w:accent3="accent3" w:accent4="accent4" w:accent5="accent5" w:accent6="accent6" w:hyperlink="hyperlink" w:followedHyperlink="followedHyperlink"/>
+  <w:decimalSymbol w:val=","/>
+  <w:listSeparator w:val=";"/>
+  <w15:chartTrackingRefBased/>
+</w:settings>
+</file>
+
+<file path=word/glossary/styles.xml><?xml version="1.0" encoding="utf-8"?>
+<w:styles xmlns:mc="http://schemas.openxmlformats.org/markup-compatibility/2006" xmlns:r="http://schemas.openxmlformats.org/officeDocument/2006/relationships" xmlns:w="http://schemas.openxmlformats.org/wordprocessingml/2006/main" xmlns:w14="http://schemas.microsoft.com/office/word/2010/wordml" xmlns:w15="http://schemas.microsoft.com/office/word/2012/wordml" xmlns:w16se="http://schemas.microsoft.com/office/word/2015/wordml/symex" mc:Ignorable="w14 w15 w16se">
+  <w:docDefaults>
+    <w:rPrDefault>
+      <w:rPr>
+        <w:rFonts w:asciiTheme="minorHAnsi" w:eastAsiaTheme="minorEastAsia" w:hAnsiTheme="minorHAnsi" w:cstheme="minorBidi"/>
+        <w:sz w:val="22"/>
+        <w:szCs w:val="22"/>
+        <w:lang w:val="de-DE" w:eastAsia="de-DE" w:bidi="ar-SA"/>
+      </w:rPr>
+    </w:rPrDefault>
+    <w:pPrDefault>
+      <w:pPr>
+        <w:spacing w:after="160" w:line="259" w:lineRule="auto"/>
+      </w:pPr>
+    </w:pPrDefault>
+  </w:docDefaults>
+  <w:latentStyles w:defLockedState="0" w:defUIPriority="99" w:defSemiHidden="0" w:defUnhideWhenUsed="0" w:defQFormat="0" w:count="371">
+    <w:lsdException w:name="Normal" w:uiPriority="0" w:qFormat="1"/>
+    <w:lsdException w:name="heading 1" w:uiPriority="9" w:qFormat="1"/>
+    <w:lsdException w:name="heading 2" w:semiHidden="1" w:uiPriority="9" w:unhideWhenUsed="1" w:qFormat="1"/>
+    <w:lsdException w:name="heading 3" w:semiHidden="1" w:uiPriority="9" w:unhideWhenUsed="1" w:qFormat="1"/>
+    <w:lsdException w:name="heading 4" w:semiHidden="1" w:uiPriority="9" w:unhideWhenUsed="1" w:qFormat="1"/>
+    <w:lsdException w:name="heading 5" w:semiHidden="1" w:uiPriority="9" w:unhideWhenUsed="1" w:qFormat="1"/>
+    <w:lsdException w:name="heading 6" w:semiHidden="1" w:uiPriority="9" w:unhideWhenUsed="1" w:qFormat="1"/>
+    <w:lsdException w:name="heading 7" w:semiHidden="1" w:uiPriority="9" w:unhideWhenUsed="1" w:qFormat="1"/>
+    <w:lsdException w:name="heading 8" w:semiHidden="1" w:uiPriority="9" w:unhideWhenUsed="1" w:qFormat="1"/>
+    <w:lsdException w:name="heading 9" w:semiHidden="1" w:uiPriority="9" w:unhideWhenUsed="1" w:qFormat="1"/>
+    <w:lsdException w:name="index 1" w:semiHidden="1" w:unhideWhenUsed="1"/>
+    <w:lsdException w:name="index 2" w:semiHidden="1" w:unhideWhenUsed="1"/>
+    <w:lsdException w:name="index 3" w:semiHidden="1" w:unhideWhenUsed="1"/>
+    <w:lsdException w:name="index 4" w:semiHidden="1" w:unhideWhenUsed="1"/>
+    <w:lsdException w:name="index 5" w:semiHidden="1" w:unhideWhenUsed="1"/>
+    <w:lsdException w:name="index 6" w:semiHidden="1" w:unhideWhenUsed="1"/>
+    <w:lsdException w:name="index 7" w:semiHidden="1" w:unhideWhenUsed="1"/>
+    <w:lsdException w:name="index 8" w:semiHidden="1" w:unhideWhenUsed="1"/>
+    <w:lsdException w:name="index 9" w:semiHidden="1" w:unhideWhenUsed="1"/>
+    <w:lsdException w:name="toc 1" w:semiHidden="1" w:uiPriority="39" w:unhideWhenUsed="1"/>
+    <w:lsdException w:name="toc 2" w:semiHidden="1" w:uiPriority="39" w:unhideWhenUsed="1"/>
+    <w:lsdException w:name="toc 3" w:semiHidden="1" w:uiPriority="39" w:unhideWhenUsed="1"/>
+    <w:lsdException w:name="toc 4" w:semiHidden="1" w:uiPriority="39" w:unhideWhenUsed="1"/>
+    <w:lsdException w:name="toc 5" w:semiHidden="1" w:uiPriority="39" w:unhideWhenUsed="1"/>
+    <w:lsdException w:name="toc 6" w:semiHidden="1" w:uiPriority="39" w:unhideWhenUsed="1"/>
+    <w:lsdException w:name="toc 7" w:semiHidden="1" w:uiPriority="39" w:unhideWhenUsed="1"/>
+    <w:lsdException w:name="toc 8" w:semiHidden="1" w:uiPriority="39" w:unhideWhenUsed="1"/>
+    <w:lsdException w:name="toc 9" w:semiHidden="1" w:uiPriority="39" w:unhideWhenUsed="1"/>
+    <w:lsdException w:name="Normal Indent" w:semiHidden="1" w:unhideWhenUsed="1"/>
+    <w:lsdException w:name="footnote text" w:semiHidden="1" w:unhideWhenUsed="1"/>
+    <w:lsdException w:name="annotation text" w:semiHidden="1" w:unhideWhenUsed="1"/>
+    <w:lsdException w:name="header" w:semiHidden="1" w:unhideWhenUsed="1"/>
+    <w:lsdException w:name="footer" w:semiHidden="1" w:unhideWhenUsed="1"/>
+    <w:lsdException w:name="index heading" w:semiHidden="1" w:unhideWhenUsed="1"/>
+    <w:lsdException w:name="caption" w:semiHidden="1" w:uiPriority="35" w:unhideWhenUsed="1" w:qFormat="1"/>
+    <w:lsdException w:name="table of figures" w:semiHidden="1" w:unhideWhenUsed="1"/>
+    <w:lsdException w:name="envelope address" w:semiHidden="1" w:unhideWhenUsed="1"/>
+    <w:lsdException w:name="envelope return" w:semiHidden="1" w:unhideWhenUsed="1"/>
+    <w:lsdException w:name="footnote reference" w:semiHidden="1" w:unhideWhenUsed="1"/>
+    <w:lsdException w:name="annotation reference" w:semiHidden="1" w:unhideWhenUsed="1"/>
+    <w:lsdException w:name="line number" w:semiHidden="1" w:unhideWhenUsed="1"/>
+    <w:lsdException w:name="page number" w:semiHidden="1" w:unhideWhenUsed="1"/>
+    <w:lsdException w:name="endnote reference" w:semiHidden="1" w:unhideWhenUsed="1"/>
+    <w:lsdException w:name="endnote text" w:semiHidden="1" w:unhideWhenUsed="1"/>
+    <w:lsdException w:name="table of authorities" w:semiHidden="1" w:unhideWhenUsed="1"/>
+    <w:lsdException w:name="macro" w:semiHidden="1" w:unhideWhenUsed="1"/>
+    <w:lsdException w:name="toa heading" w:semiHidden="1" w:unhideWhenUsed="1"/>
+    <w:lsdException w:name="List" w:semiHidden="1" w:unhideWhenUsed="1"/>
+    <w:lsdException w:name="List Bullet" w:semiHidden="1" w:unhideWhenUsed="1"/>
+    <w:lsdException w:name="List Number" w:semiHidden="1" w:unhideWhenUsed="1"/>
+    <w:lsdException w:name="List 2" w:semiHidden="1" w:unhideWhenUsed="1"/>
+    <w:lsdException w:name="List 3" w:semiHidden="1" w:unhideWhenUsed="1"/>
+    <w:lsdException w:name="List 4" w:semiHidden="1" w:unhideWhenUsed="1"/>
+    <w:lsdException w:name="List 5" w:semiHidden="1" w:unhideWhenUsed="1"/>
+    <w:lsdException w:name="List Bullet 2" w:semiHidden="1" w:unhideWhenUsed="1"/>
+    <w:lsdException w:name="List Bullet 3" w:semiHidden="1" w:unhideWhenUsed="1"/>
+    <w:lsdException w:name="List Bullet 4" w:semiHidden="1" w:unhideWhenUsed="1"/>
+    <w:lsdException w:name="List Bullet 5" w:semiHidden="1" w:unhideWhenUsed="1"/>
+    <w:lsdException w:name="List Number 2" w:semiHidden="1" w:unhideWhenUsed="1"/>
+    <w:lsdException w:name="List Number 3" w:semiHidden="1" w:unhideWhenUsed="1"/>
+    <w:lsdException w:name="List Number 4" w:semiHidden="1" w:unhideWhenUsed="1"/>
+    <w:lsdException w:name="List Number 5" w:semiHidden="1" w:unhideWhenUsed="1"/>
+    <w:lsdException w:name="Title" w:uiPriority="10" w:qFormat="1"/>
+    <w:lsdException w:name="Closing" w:semiHidden="1" w:unhideWhenUsed="1"/>
+    <w:lsdException w:name="Signature" w:semiHidden="1" w:unhideWhenUsed="1"/>
+    <w:lsdException w:name="Default Paragraph Font" w:semiHidden="1" w:uiPriority="1" w:unhideWhenUsed="1"/>
+    <w:lsdException w:name="Body Text" w:semiHidden="1" w:unhideWhenUsed="1"/>
+    <w:lsdException w:name="Body Text Indent" w:semiHidden="1" w:unhideWhenUsed="1"/>
+    <w:lsdException w:name="List Continue" w:semiHidden="1" w:unhideWhenUsed="1"/>
+    <w:lsdException w:name="List Continue 2" w:semiHidden="1" w:unhideWhenUsed="1"/>
+    <w:lsdException w:name="List Continue 3" w:semiHidden="1" w:unhideWhenUsed="1"/>
+    <w:lsdException w:name="List Continue 4" w:semiHidden="1" w:unhideWhenUsed="1"/>
+    <w:lsdException w:name="List Continue 5" w:semiHidden="1" w:unhideWhenUsed="1"/>
+    <w:lsdException w:name="Message Header" w:semiHidden="1" w:unhideWhenUsed="1"/>
+    <w:lsdException w:name="Subtitle" w:uiPriority="11" w:qFormat="1"/>
+    <w:lsdException w:name="Salutation" w:semiHidden="1" w:unhideWhenUsed="1"/>
+    <w:lsdException w:name="Date" w:semiHidden="1" w:unhideWhenUsed="1"/>
+    <w:lsdException w:name="Body Text First Indent" w:semiHidden="1" w:unhideWhenUsed="1"/>
+    <w:lsdException w:name="Body Text First Indent 2" w:semiHidden="1" w:unhideWhenUsed="1"/>
+    <w:lsdException w:name="Note Heading" w:semiHidden="1" w:unhideWhenUsed="1"/>
+    <w:lsdException w:name="Body Text 2" w:semiHidden="1" w:unhideWhenUsed="1"/>
+    <w:lsdException w:name="Body Text 3" w:semiHidden="1" w:unhideWhenUsed="1"/>
+    <w:lsdException w:name="Body Text Indent 2" w:semiHidden="1" w:unhideWhenUsed="1"/>
+    <w:lsdException w:name="Body Text Indent 3" w:semiHidden="1" w:unhideWhenUsed="1"/>
+    <w:lsdException w:name="Block Text" w:semiHidden="1" w:unhideWhenUsed="1"/>
+    <w:lsdException w:name="Hyperlink" w:semiHidden="1" w:unhideWhenUsed="1"/>
+    <w:lsdException w:name="FollowedHyperlink" w:semiHidden="1" w:unhideWhenUsed="1"/>
+    <w:lsdException w:name="Strong" w:uiPriority="22" w:qFormat="1"/>
+    <w:lsdException w:name="Emphasis" w:uiPriority="20" w:qFormat="1"/>
+    <w:lsdException w:name="Document Map" w:semiHidden="1" w:unhideWhenUsed="1"/>
+    <w:lsdException w:name="Plain Text" w:semiHidden="1" w:unhideWhenUsed="1"/>
+    <w:lsdException w:name="E-mail Signature" w:semiHidden="1" w:unhideWhenUsed="1"/>
+    <w:lsdException w:name="HTML Top of Form" w:semiHidden="1" w:unhideWhenUsed="1"/>
+    <w:lsdException w:name="HTML Bottom of Form" w:semiHidden="1" w:unhideWhenUsed="1"/>
+    <w:lsdException w:name="Normal (Web)" w:semiHidden="1" w:unhideWhenUsed="1"/>
+    <w:lsdException w:name="HTML Acronym" w:semiHidden="1" w:unhideWhenUsed="1"/>
+    <w:lsdException w:name="HTML Address" w:semiHidden="1" w:unhideWhenUsed="1"/>
+    <w:lsdException w:name="HTML Cite" w:semiHidden="1" w:unhideWhenUsed="1"/>
+    <w:lsdException w:name="HTML Code" w:semiHidden="1" w:unhideWhenUsed="1"/>
+    <w:lsdException w:name="HTML Definition" w:semiHidden="1" w:unhideWhenUsed="1"/>
+    <w:lsdException w:name="HTML Keyboard" w:semiHidden="1" w:unhideWhenUsed="1"/>
+    <w:lsdException w:name="HTML Preformatted" w:semiHidden="1" w:unhideWhenUsed="1"/>
+    <w:lsdException w:name="HTML Sample" w:semiHidden="1" w:unhideWhenUsed="1"/>
+    <w:lsdException w:name="HTML Typewriter" w:semiHidden="1" w:unhideWhenUsed="1"/>
+    <w:lsdException w:name="HTML Variable" w:semiHidden="1" w:unhideWhenUsed="1"/>
+    <w:lsdException w:name="Normal Table" w:semiHidden="1" w:unhideWhenUsed="1"/>
+    <w:lsdException w:name="annotation subject" w:semiHidden="1" w:unhideWhenUsed="1"/>
+    <w:lsdException w:name="No List" w:semiHidden="1" w:unhideWhenUsed="1"/>
+    <w:lsdException w:name="Outline List 1" w:semiHidden="1" w:unhideWhenUsed="1"/>
+    <w:lsdException w:name="Outline List 2" w:semiHidden="1" w:unhideWhenUsed="1"/>
+    <w:lsdException w:name="Outline List 3" w:semiHidden="1" w:unhideWhenUsed="1"/>
+    <w:lsdException w:name="Table Simple 1" w:semiHidden="1" w:unhideWhenUsed="1"/>
+    <w:lsdException w:name="Table Simple 2" w:semiHidden="1" w:unhideWhenUsed="1"/>
+    <w:lsdException w:name="Table Simple 3" w:semiHidden="1" w:unhideWhenUsed="1"/>
+    <w:lsdException w:name="Table Classic 1" w:semiHidden="1" w:unhideWhenUsed="1"/>
+    <w:lsdException w:name="Table Classic 2" w:semiHidden="1" w:unhideWhenUsed="1"/>
+    <w:lsdException w:name="Table Classic 3" w:semiHidden="1" w:unhideWhenUsed="1"/>
+    <w:lsdException w:name="Table Classic 4" w:semiHidden="1" w:unhideWhenUsed="1"/>
+    <w:lsdException w:name="Table Colorful 1" w:semiHidden="1" w:unhideWhenUsed="1"/>
+    <w:lsdException w:name="Table Colorful 2" w:semiHidden="1" w:unhideWhenUsed="1"/>
+    <w:lsdException w:name="Table Colorful 3" w:semiHidden="1" w:unhideWhenUsed="1"/>
+    <w:lsdException w:name="Table Columns 1" w:semiHidden="1" w:unhideWhenUsed="1"/>
+    <w:lsdException w:name="Table Columns 2" w:semiHidden="1" w:unhideWhenUsed="1"/>
+    <w:lsdException w:name="Table Columns 3" w:semiHidden="1" w:unhideWhenUsed="1"/>
+    <w:lsdException w:name="Table Columns 4" w:semiHidden="1" w:unhideWhenUsed="1"/>
+    <w:lsdException w:name="Table Columns 5" w:semiHidden="1" w:unhideWhenUsed="1"/>
+    <w:lsdException w:name="Table Grid 1" w:semiHidden="1" w:unhideWhenUsed="1"/>
+    <w:lsdException w:name="Table Grid 2" w:semiHidden="1" w:unhideWhenUsed="1"/>
+    <w:lsdException w:name="Table Grid 3" w:semiHidden="1" w:unhideWhenUsed="1"/>
+    <w:lsdException w:name="Table Grid 4" w:semiHidden="1" w:unhideWhenUsed="1"/>
+    <w:lsdException w:name="Table Grid 5" w:semiHidden="1" w:unhideWhenUsed="1"/>
+    <w:lsdException w:name="Table Grid 6" w:semiHidden="1" w:unhideWhenUsed="1"/>
+    <w:lsdException w:name="Table Grid 7" w:semiHidden="1" w:unhideWhenUsed="1"/>
+    <w:lsdException w:name="Table Grid 8" w:semiHidden="1" w:unhideWhenUsed="1"/>
+    <w:lsdException w:name="Table List 1" w:semiHidden="1" w:unhideWhenUsed="1"/>
+    <w:lsdException w:name="Table List 2" w:semiHidden="1" w:unhideWhenUsed="1"/>
+    <w:lsdException w:name="Table List 3" w:semiHidden="1" w:unhideWhenUsed="1"/>
+    <w:lsdException w:name="Table List 4" w:semiHidden="1" w:unhideWhenUsed="1"/>
+    <w:lsdException w:name="Table List 5" w:semiHidden="1" w:unhideWhenUsed="1"/>
+    <w:lsdException w:name="Table List 6" w:semiHidden="1" w:unhideWhenUsed="1"/>
+    <w:lsdException w:name="Table List 7" w:semiHidden="1" w:unhideWhenUsed="1"/>
+    <w:lsdException w:name="Table List 8" w:semiHidden="1" w:unhideWhenUsed="1"/>
+    <w:lsdException w:name="Table 3D effects 1" w:semiHidden="1" w:unhideWhenUsed="1"/>
+    <w:lsdException w:name="Table 3D effects 2" w:semiHidden="1" w:unhideWhenUsed="1"/>
+    <w:lsdException w:name="Table 3D effects 3" w:semiHidden="1" w:unhideWhenUsed="1"/>
+    <w:lsdException w:name="Table Contemporary" w:semiHidden="1" w:unhideWhenUsed="1"/>
+    <w:lsdException w:name="Table Elegant" w:semiHidden="1" w:unhideWhenUsed="1"/>
+    <w:lsdException w:name="Table Professional" w:semiHidden="1" w:unhideWhenUsed="1"/>
+    <w:lsdException w:name="Table Subtle 1" w:semiHidden="1" w:unhideWhenUsed="1"/>
+    <w:lsdException w:name="Table Subtle 2" w:semiHidden="1" w:unhideWhenUsed="1"/>
+    <w:lsdException w:name="Table Web 1" w:semiHidden="1" w:unhideWhenUsed="1"/>
+    <w:lsdException w:name="Table Web 2" w:semiHidden="1" w:unhideWhenUsed="1"/>
+    <w:lsdException w:name="Table Web 3" w:semiHidden="1" w:unhideWhenUsed="1"/>
+    <w:lsdException w:name="Balloon Text" w:semiHidden="1" w:unhideWhenUsed="1"/>
+    <w:lsdException w:name="Table Grid" w:uiPriority="39"/>
+    <w:lsdException w:name="Table Theme" w:semiHidden="1" w:unhideWhenUsed="1"/>
+    <w:lsdException w:name="Placeholder Text" w:semiHidden="1"/>
+    <w:lsdException w:name="No Spacing" w:uiPriority="1" w:qFormat="1"/>
+    <w:lsdException w:name="Light Shading" w:uiPriority="60"/>
+    <w:lsdException w:name="Light List" w:uiPriority="61"/>
+    <w:lsdException w:name="Light Grid" w:uiPriority="62"/>
+    <w:lsdException w:name="Medium Shading 1" w:uiPriority="63"/>
+    <w:lsdException w:name="Medium Shading 2" w:uiPriority="64"/>
+    <w:lsdException w:name="Medium List 1" w:uiPriority="65"/>
+    <w:lsdException w:name="Medium List 2" w:uiPriority="66"/>
+    <w:lsdException w:name="Medium Grid 1" w:uiPriority="67"/>
+    <w:lsdException w:name="Medium Grid 2" w:uiPriority="68"/>
+    <w:lsdException w:name="Medium Grid 3" w:uiPriority="69"/>
+    <w:lsdException w:name="Dark List" w:uiPriority="70"/>
+    <w:lsdException w:name="Colorful Shading" w:uiPriority="71"/>
+    <w:lsdException w:name="Colorful List" w:uiPriority="72"/>
+    <w:lsdException w:name="Colorful Grid" w:uiPriority="73"/>
+    <w:lsdException w:name="Light Shading Accent 1" w:uiPriority="60"/>
+    <w:lsdException w:name="Light List Accent 1" w:uiPriority="61"/>
+    <w:lsdException w:name="Light Grid Accent 1" w:uiPriority="62"/>
+    <w:lsdException w:name="Medium Shading 1 Accent 1" w:uiPriority="63"/>
+    <w:lsdException w:name="Medium Shading 2 Accent 1" w:uiPriority="64"/>
+    <w:lsdException w:name="Medium List 1 Accent 1" w:uiPriority="65"/>
+    <w:lsdException w:name="Revision" w:semiHidden="1"/>
+    <w:lsdException w:name="List Paragraph" w:uiPriority="34" w:qFormat="1"/>
+    <w:lsdException w:name="Quote" w:uiPriority="29" w:qFormat="1"/>
+    <w:lsdException w:name="Intense Quote" w:uiPriority="30" w:qFormat="1"/>
+    <w:lsdException w:name="Medium List 2 Accent 1" w:uiPriority="66"/>
+    <w:lsdException w:name="Medium Grid 1 Accent 1" w:uiPriority="67"/>
+    <w:lsdException w:name="Medium Grid 2 Accent 1" w:uiPriority="68"/>
+    <w:lsdException w:name="Medium Grid 3 Accent 1" w:uiPriority="69"/>
+    <w:lsdException w:name="Dark List Accent 1" w:uiPriority="70"/>
+    <w:lsdException w:name="Colorful Shading Accent 1" w:uiPriority="71"/>
+    <w:lsdException w:name="Colorful List Accent 1" w:uiPriority="72"/>
+    <w:lsdException w:name="Colorful Grid Accent 1" w:uiPriority="73"/>
+    <w:lsdException w:name="Light Shading Accent 2" w:uiPriority="60"/>
+    <w:lsdException w:name="Light List Accent 2" w:uiPriority="61"/>
+    <w:lsdException w:name="Light Grid Accent 2" w:uiPriority="62"/>
+    <w:lsdException w:name="Medium Shading 1 Accent 2" w:uiPriority="63"/>
+    <w:lsdException w:name="Medium Shading 2 Accent 2" w:uiPriority="64"/>
+    <w:lsdException w:name="Medium List 1 Accent 2" w:uiPriority="65"/>
+    <w:lsdException w:name="Medium List 2 Accent 2" w:uiPriority="66"/>
+    <w:lsdException w:name="Medium Grid 1 Accent 2" w:uiPriority="67"/>
+    <w:lsdException w:name="Medium Grid 2 Accent 2" w:uiPriority="68"/>
+    <w:lsdException w:name="Medium Grid 3 Accent 2" w:uiPriority="69"/>
+    <w:lsdException w:name="Dark List Accent 2" w:uiPriority="70"/>
+    <w:lsdException w:name="Colorful Shading Accent 2" w:uiPriority="71"/>
+    <w:lsdException w:name="Colorful List Accent 2" w:uiPriority="72"/>
+    <w:lsdException w:name="Colorful Grid Accent 2" w:uiPriority="73"/>
+    <w:lsdException w:name="Light Shading Accent 3" w:uiPriority="60"/>
+    <w:lsdException w:name="Light List Accent 3" w:uiPriority="61"/>
+    <w:lsdException w:name="Light Grid Accent 3" w:uiPriority="62"/>
+    <w:lsdException w:name="Medium Shading 1 Accent 3" w:uiPriority="63"/>
+    <w:lsdException w:name="Medium Shading 2 Accent 3" w:uiPriority="64"/>
+    <w:lsdException w:name="Medium List 1 Accent 3" w:uiPriority="65"/>
+    <w:lsdException w:name="Medium List 2 Accent 3" w:uiPriority="66"/>
+    <w:lsdException w:name="Medium Grid 1 Accent 3" w:uiPriority="67"/>
+    <w:lsdException w:name="Medium Grid 2 Accent 3" w:uiPriority="68"/>
+    <w:lsdException w:name="Medium Grid 3 Accent 3" w:uiPriority="69"/>
+    <w:lsdException w:name="Dark List Accent 3" w:uiPriority="70"/>
+    <w:lsdException w:name="Colorful Shading Accent 3" w:uiPriority="71"/>
+    <w:lsdException w:name="Colorful List Accent 3" w:uiPriority="72"/>
+    <w:lsdException w:name="Colorful Grid Accent 3" w:uiPriority="73"/>
+    <w:lsdException w:name="Light Shading Accent 4" w:uiPriority="60"/>
+    <w:lsdException w:name="Light List Accent 4" w:uiPriority="61"/>
+    <w:lsdException w:name="Light Grid Accent 4" w:uiPriority="62"/>
+    <w:lsdException w:name="Medium Shading 1 Accent 4" w:uiPriority="63"/>
+    <w:lsdException w:name="Medium Shading 2 Accent 4" w:uiPriority="64"/>
+    <w:lsdException w:name="Medium List 1 Accent 4" w:uiPriority="65"/>
+    <w:lsdException w:name="Medium List 2 Accent 4" w:uiPriority="66"/>
+    <w:lsdException w:name="Medium Grid 1 Accent 4" w:uiPriority="67"/>
+    <w:lsdException w:name="Medium Grid 2 Accent 4" w:uiPriority="68"/>
+    <w:lsdException w:name="Medium Grid 3 Accent 4" w:uiPriority="69"/>
+    <w:lsdException w:name="Dark List Accent 4" w:uiPriority="70"/>
+    <w:lsdException w:name="Colorful Shading Accent 4" w:uiPriority="71"/>
+    <w:lsdException w:name="Colorful List Accent 4" w:uiPriority="72"/>
+    <w:lsdException w:name="Colorful Grid Accent 4" w:uiPriority="73"/>
+    <w:lsdException w:name="Light Shading Accent 5" w:uiPriority="60"/>
+    <w:lsdException w:name="Light List Accent 5" w:uiPriority="61"/>
+    <w:lsdException w:name="Light Grid Accent 5" w:uiPriority="62"/>
+    <w:lsdException w:name="Medium Shading 1 Accent 5" w:uiPriority="63"/>
+    <w:lsdException w:name="Medium Shading 2 Accent 5" w:uiPriority="64"/>
+    <w:lsdException w:name="Medium List 1 Accent 5" w:uiPriority="65"/>
+    <w:lsdException w:name="Medium List 2 Accent 5" w:uiPriority="66"/>
+    <w:lsdException w:name="Medium Grid 1 Accent 5" w:uiPriority="67"/>
+    <w:lsdException w:name="Medium Grid 2 Accent 5" w:uiPriority="68"/>
+    <w:lsdException w:name="Medium Grid 3 Accent 5" w:uiPriority="69"/>
+    <w:lsdException w:name="Dark List Accent 5" w:uiPriority="70"/>
+    <w:lsdException w:name="Colorful Shading Accent 5" w:uiPriority="71"/>
+    <w:lsdException w:name="Colorful List Accent 5" w:uiPriority="72"/>
+    <w:lsdException w:name="Colorful Grid Accent 5" w:uiPriority="73"/>
+    <w:lsdException w:name="Light Shading Accent 6" w:uiPriority="60"/>
+    <w:lsdException w:name="Light List Accent 6" w:uiPriority="61"/>
+    <w:lsdException w:name="Light Grid Accent 6" w:uiPriority="62"/>
+    <w:lsdException w:name="Medium Shading 1 Accent 6" w:uiPriority="63"/>
+    <w:lsdException w:name="Medium Shading 2 Accent 6" w:uiPriority="64"/>
+    <w:lsdException w:name="Medium List 1 Accent 6" w:uiPriority="65"/>
+    <w:lsdException w:name="Medium List 2 Accent 6" w:uiPriority="66"/>
+    <w:lsdException w:name="Medium Grid 1 Accent 6" w:uiPriority="67"/>
+    <w:lsdException w:name="Medium Grid 2 Accent 6" w:uiPriority="68"/>
+    <w:lsdException w:name="Medium Grid 3 Accent 6" w:uiPriority="69"/>
+    <w:lsdException w:name="Dark List Accent 6" w:uiPriority="70"/>
+    <w:lsdException w:name="Colorful Shading Accent 6" w:uiPriority="71"/>
+    <w:lsdException w:name="Colorful List Accent 6" w:uiPriority="72"/>
+    <w:lsdException w:name="Colorful Grid Accent 6" w:uiPriority="73"/>
+    <w:lsdException w:name="Subtle Emphasis" w:uiPriority="19" w:qFormat="1"/>
+    <w:lsdException w:name="Intense Emphasis" w:uiPriority="21" w:qFormat="1"/>
+    <w:lsdException w:name="Subtle Reference" w:uiPriority="31" w:qFormat="1"/>
+    <w:lsdException w:name="Intense Reference" w:uiPriority="32" w:qFormat="1"/>
+    <w:lsdException w:name="Book Title" w:uiPriority="33" w:qFormat="1"/>
+    <w:lsdException w:name="Bibliography" w:semiHidden="1" w:uiPriority="37" w:unhideWhenUsed="1"/>
+    <w:lsdException w:name="TOC Heading" w:semiHidden="1" w:uiPriority="39" w:unhideWhenUsed="1" w:qFormat="1"/>
+    <w:lsdException w:name="Plain Table 1" w:uiPriority="41"/>
+    <w:lsdException w:name="Plain Table 2" w:uiPriority="42"/>
+    <w:lsdException w:name="Plain Table 3" w:uiPriority="43"/>
+    <w:lsdException w:name="Plain Table 4" w:uiPriority="44"/>
+    <w:lsdException w:name="Plain Table 5" w:uiPriority="45"/>
+    <w:lsdException w:name="Grid Table Light" w:uiPriority="40"/>
+    <w:lsdException w:name="Grid Table 1 Light" w:uiPriority="46"/>
+    <w:lsdException w:name="Grid Table 2" w:uiPriority="47"/>
+    <w:lsdException w:name="Grid Table 3" w:uiPriority="48"/>
+    <w:lsdException w:name="Grid Table 4" w:uiPriority="49"/>
+    <w:lsdException w:name="Grid Table 5 Dark" w:uiPriority="50"/>
+    <w:lsdException w:name="Grid Table 6 Colorful" w:uiPriority="51"/>
+    <w:lsdException w:name="Grid Table 7 Colorful" w:uiPriority="52"/>
+    <w:lsdException w:name="Grid Table 1 Light Accent 1" w:uiPriority="46"/>
+    <w:lsdException w:name="Grid Table 2 Accent 1" w:uiPriority="47"/>
+    <w:lsdException w:name="Grid Table 3 Accent 1" w:uiPriority="48"/>
+    <w:lsdException w:name="Grid Table 4 Accent 1" w:uiPriority="49"/>
+    <w:lsdException w:name="Grid Table 5 Dark Accent 1" w:uiPriority="50"/>
+    <w:lsdException w:name="Grid Table 6 Colorful Accent 1" w:uiPriority="51"/>
+    <w:lsdException w:name="Grid Table 7 Colorful Accent 1" w:uiPriority="52"/>
+    <w:lsdException w:name="Grid Table 1 Light Accent 2" w:uiPriority="46"/>
+    <w:lsdException w:name="Grid Table 2 Accent 2" w:uiPriority="47"/>
+    <w:lsdException w:name="Grid Table 3 Accent 2" w:uiPriority="48"/>
+    <w:lsdException w:name="Grid Table 4 Accent 2" w:uiPriority="49"/>
+    <w:lsdException w:name="Grid Table 5 Dark Accent 2" w:uiPriority="50"/>
+    <w:lsdException w:name="Grid Table 6 Colorful Accent 2" w:uiPriority="51"/>
+    <w:lsdException w:name="Grid Table 7 Colorful Accent 2" w:uiPriority="52"/>
+    <w:lsdException w:name="Grid Table 1 Light Accent 3" w:uiPriority="46"/>
+    <w:lsdException w:name="Grid Table 2 Accent 3" w:uiPriority="47"/>
+    <w:lsdException w:name="Grid Table 3 Accent 3" w:uiPriority="48"/>
+    <w:lsdException w:name="Grid Table 4 Accent 3" w:uiPriority="49"/>
+    <w:lsdException w:name="Grid Table 5 Dark Accent 3" w:uiPriority="50"/>
+    <w:lsdException w:name="Grid Table 6 Colorful Accent 3" w:uiPriority="51"/>
+    <w:lsdException w:name="Grid Table 7 Colorful Accent 3" w:uiPriority="52"/>
+    <w:lsdException w:name="Grid Table 1 Light Accent 4" w:uiPriority="46"/>
+    <w:lsdException w:name="Grid Table 2 Accent 4" w:uiPriority="47"/>
+    <w:lsdException w:name="Grid Table 3 Accent 4" w:uiPriority="48"/>
+    <w:lsdException w:name="Grid Table 4 Accent 4" w:uiPriority="49"/>
+    <w:lsdException w:name="Grid Table 5 Dark Accent 4" w:uiPriority="50"/>
+    <w:lsdException w:name="Grid Table 6 Colorful Accent 4" w:uiPriority="51"/>
+    <w:lsdException w:name="Grid Table 7 Colorful Accent 4" w:uiPriority="52"/>
+    <w:lsdException w:name="Grid Table 1 Light Accent 5" w:uiPriority="46"/>
+    <w:lsdException w:name="Grid Table 2 Accent 5" w:uiPriority="47"/>
+    <w:lsdException w:name="Grid Table 3 Accent 5" w:uiPriority="48"/>
+    <w:lsdException w:name="Grid Table 4 Accent 5" w:uiPriority="49"/>
+    <w:lsdException w:name="Grid Table 5 Dark Accent 5" w:uiPriority="50"/>
+    <w:lsdException w:name="Grid Table 6 Colorful Accent 5" w:uiPriority="51"/>
+    <w:lsdException w:name="Grid Table 7 Colorful Accent 5" w:uiPriority="52"/>
+    <w:lsdException w:name="Grid Table 1 Light Accent 6" w:uiPriority="46"/>
+    <w:lsdException w:name="Grid Table 2 Accent 6" w:uiPriority="47"/>
+    <w:lsdException w:name="Grid Table 3 Accent 6" w:uiPriority="48"/>
+    <w:lsdException w:name="Grid Table 4 Accent 6" w:uiPriority="49"/>
+    <w:lsdException w:name="Grid Table 5 Dark Accent 6" w:uiPriority="50"/>
+    <w:lsdException w:name="Grid Table 6 Colorful Accent 6" w:uiPriority="51"/>
+    <w:lsdException w:name="Grid Table 7 Colorful Accent 6" w:uiPriority="52"/>
+    <w:lsdException w:name="List Table 1 Light" w:uiPriority="46"/>
+    <w:lsdException w:name="List Table 2" w:uiPriority="47"/>
+    <w:lsdException w:name="List Table 3" w:uiPriority="48"/>
+    <w:lsdException w:name="List Table 4" w:uiPriority="49"/>
+    <w:lsdException w:name="List Table 5 Dark" w:uiPriority="50"/>
+    <w:lsdException w:name="List Table 6 Colorful" w:uiPriority="51"/>
+    <w:lsdException w:name="List Table 7 Colorful" w:uiPriority="52"/>
+    <w:lsdException w:name="List Table 1 Light Accent 1" w:uiPriority="46"/>
+    <w:lsdException w:name="List Table 2 Accent 1" w:uiPriority="47"/>
+    <w:lsdException w:name="List Table 3 Accent 1" w:uiPriority="48"/>
+    <w:lsdException w:name="List Table 4 Accent 1" w:uiPriority="49"/>
+    <w:lsdException w:name="List Table 5 Dark Accent 1" w:uiPriority="50"/>
+    <w:lsdException w:name="List Table 6 Colorful Accent 1" w:uiPriority="51"/>
+    <w:lsdException w:name="List Table 7 Colorful Accent 1" w:uiPriority="52"/>
+    <w:lsdException w:name="List Table 1 Light Accent 2" w:uiPriority="46"/>
+    <w:lsdException w:name="List Table 2 Accent 2" w:uiPriority="47"/>
+    <w:lsdException w:name="List Table 3 Accent 2" w:uiPriority="48"/>
+    <w:lsdException w:name="List Table 4 Accent 2" w:uiPriority="49"/>
+    <w:lsdException w:name="List Table 5 Dark Accent 2" w:uiPriority="50"/>
+    <w:lsdException w:name="List Table 6 Colorful Accent 2" w:uiPriority="51"/>
+    <w:lsdException w:name="List Table 7 Colorful Accent 2" w:uiPriority="52"/>
+    <w:lsdException w:name="List Table 1 Light Accent 3" w:uiPriority="46"/>
+    <w:lsdException w:name="List Table 2 Accent 3" w:uiPriority="47"/>
+    <w:lsdException w:name="List Table 3 Accent 3" w:uiPriority="48"/>
+    <w:lsdException w:name="List Table 4 Accent 3" w:uiPriority="49"/>
+    <w:lsdException w:name="List Table 5 Dark Accent 3" w:uiPriority="50"/>
+    <w:lsdException w:name="List Table 6 Colorful Accent 3" w:uiPriority="51"/>
+    <w:lsdException w:name="List Table 7 Colorful Accent 3" w:uiPriority="52"/>
+    <w:lsdException w:name="List Table 1 Light Accent 4" w:uiPriority="46"/>
+    <w:lsdException w:name="List Table 2 Accent 4" w:uiPriority="47"/>
+    <w:lsdException w:name="List Table 3 Accent 4" w:uiPriority="48"/>
+    <w:lsdException w:name="List Table 4 Accent 4" w:uiPriority="49"/>
+    <w:lsdException w:name="List Table 5 Dark Accent 4" w:uiPriority="50"/>
+    <w:lsdException w:name="List Table 6 Colorful Accent 4" w:uiPriority="51"/>
+    <w:lsdException w:name="List Table 7 Colorful Accent 4" w:uiPriority="52"/>
+    <w:lsdException w:name="List Table 1 Light Accent 5" w:uiPriority="46"/>
+    <w:lsdException w:name="List Table 2 Accent 5" w:uiPriority="47"/>
+    <w:lsdException w:name="List Table 3 Accent 5" w:uiPriority="48"/>
+    <w:lsdException w:name="List Table 4 Accent 5" w:uiPriority="49"/>
+    <w:lsdException w:name="List Table 5 Dark Accent 5" w:uiPriority="50"/>
+    <w:lsdException w:name="List Table 6 Colorful Accent 5" w:uiPriority="51"/>
+    <w:lsdException w:name="List Table 7 Colorful Accent 5" w:uiPriority="52"/>
+    <w:lsdException w:name="List Table 1 Light Accent 6" w:uiPriority="46"/>
+    <w:lsdException w:name="List Table 2 Accent 6" w:uiPriority="47"/>
+    <w:lsdException w:name="List Table 3 Accent 6" w:uiPriority="48"/>
+    <w:lsdException w:name="List Table 4 Accent 6" w:uiPriority="49"/>
+    <w:lsdException w:name="List Table 5 Dark Accent 6" w:uiPriority="50"/>
+    <w:lsdException w:name="List Table 6 Colorful Accent 6" w:uiPriority="51"/>
+    <w:lsdException w:name="List Table 7 Colorful Accent 6" w:uiPriority="52"/>
+  </w:latentStyles>
+  <w:style w:type="paragraph" w:default="1" w:styleId="Standard">
+    <w:name w:val="Normal"/>
+    <w:qFormat/>
+    <w:rsid w:val="008F0B3B"/>
+    <w:rPr>
+      <w:rFonts w:cs="Times New Roman"/>
+      <w:sz w:val="3276"/>
+      <w:szCs w:val="3276"/>
+    </w:rPr>
+  </w:style>
+  <w:style w:type="character" w:default="1" w:styleId="Absatz-Standardschriftart">
+    <w:name w:val="Default Paragraph Font"/>
+    <w:uiPriority w:val="1"/>
+    <w:semiHidden/>
+    <w:unhideWhenUsed/>
+    <w:rsid w:val="008F0B3B"/>
+  </w:style>
+  <w:style w:type="table" w:default="1" w:styleId="NormaleTabelle">
+    <w:name w:val="Normal Table"/>
+    <w:uiPriority w:val="99"/>
+    <w:semiHidden/>
+    <w:unhideWhenUsed/>
+    <w:tblPr>
+      <w:tblInd w:w="0" w:type="dxa"/>
+      <w:tblCellMar>
+        <w:top w:w="0" w:type="dxa"/>
+        <w:left w:w="108" w:type="dxa"/>
+        <w:bottom w:w="0" w:type="dxa"/>
+        <w:right w:w="108" w:type="dxa"/>
+      </w:tblCellMar>
+    </w:tblPr>
+  </w:style>
+  <w:style w:type="numbering" w:default="1" w:styleId="KeineListe">
+    <w:name w:val="No List"/>
+    <w:uiPriority w:val="99"/>
+    <w:semiHidden/>
+    <w:unhideWhenUsed/>
+  </w:style>
+  <w:style w:type="character" w:styleId="Platzhaltertext">
+    <w:name w:val="Placeholder Text"/>
+    <w:basedOn w:val="Absatz-Standardschriftart"/>
+    <w:uiPriority w:val="99"/>
+    <w:semiHidden/>
+    <w:rsid w:val="008F0B3B"/>
+    <w:rPr>
+      <w:color w:val="808080"/>
+    </w:rPr>
+  </w:style>
+  <w:style w:type="paragraph" w:customStyle="1" w:styleId="FF5B1FEBC1E84DE986BBD7D225991C81">
+    <w:name w:val="FF5B1FEBC1E84DE986BBD7D225991C81"/>
+    <w:rsid w:val="008F0B3B"/>
+  </w:style>
+</w:styles>
+</file>
+
+<file path=word/glossary/webSettings.xml><?xml version="1.0" encoding="utf-8"?>
+<w:webSettings xmlns:mc="http://schemas.openxmlformats.org/markup-compatibility/2006" xmlns:r="http://schemas.openxmlformats.org/officeDocument/2006/relationships" xmlns:w="http://schemas.openxmlformats.org/wordprocessingml/2006/main" xmlns:w14="http://schemas.microsoft.com/office/word/2010/wordml" xmlns:w15="http://schemas.microsoft.com/office/word/2012/wordml" xmlns:w16se="http://schemas.microsoft.com/office/word/2015/wordml/symex" mc:Ignorable="w14 w15 w16se">
+  <w:optimizeForBrowser/>
+</w:webSettings>
 </file>
 
 <file path=word/theme/theme1.xml><?xml version="1.0" encoding="utf-8"?>
@@ -3708,7 +4369,7 @@
 </file>
 
 <file path=customXml/itemProps1.xml><?xml version="1.0" encoding="utf-8"?>
-<ds:datastoreItem xmlns:ds="http://schemas.openxmlformats.org/officeDocument/2006/customXml" ds:itemID="{0AF3D17B-0691-4015-AAF2-4CBA1215916C}">
+<ds:datastoreItem xmlns:ds="http://schemas.openxmlformats.org/officeDocument/2006/customXml" ds:itemID="{A71F344A-5C41-4807-B153-9E6D55787ABB}">
   <ds:schemaRefs>
     <ds:schemaRef ds:uri="http://schemas.openxmlformats.org/officeDocument/2006/bibliography"/>
   </ds:schemaRefs>

</xml_diff>

<commit_message>
Added Chapter for Testing
</commit_message>
<xml_diff>
--- a/Studienarbeit_Mobile_App_Für_Foto_Überweisungen.docx
+++ b/Studienarbeit_Mobile_App_Für_Foto_Überweisungen.docx
@@ -391,8 +391,6 @@
             <w:t>Inhalt</w:t>
           </w:r>
         </w:p>
-        <w:bookmarkStart w:id="1" w:name="_GoBack"/>
-        <w:bookmarkEnd w:id="1"/>
         <w:p>
           <w:pPr>
             <w:pStyle w:val="Verzeichnis1"/>
@@ -1364,84 +1362,135 @@
       <w:pPr>
         <w:pStyle w:val="berschrift1"/>
       </w:pPr>
-      <w:bookmarkStart w:id="2" w:name="_Toc509476586"/>
+      <w:bookmarkStart w:id="1" w:name="_Toc509476586"/>
       <w:r>
         <w:lastRenderedPageBreak/>
         <w:t>Einleitung</w:t>
+      </w:r>
+      <w:bookmarkEnd w:id="1"/>
+    </w:p>
+    <w:p>
+      <w:r>
+        <w:t>Das Scannen von Dokumenten erfolgt meist als Bild</w:t>
+      </w:r>
+      <w:r>
+        <w:t xml:space="preserve">datei, was dazu führt, dass </w:t>
+      </w:r>
+      <w:r>
+        <w:t>der digitalisierte Text weder kopiert, noch bearbeitet werden kann.</w:t>
+      </w:r>
+      <w:r>
+        <w:t xml:space="preserve"> Um dies zu ermöglichen kann der Text</w:t>
+      </w:r>
+      <w:r>
+        <w:t xml:space="preserve"> als Buchstaben erkannt und ausgegeben werden. Diese Methode der Texterkennung wird als Optical </w:t>
+      </w:r>
+      <w:proofErr w:type="spellStart"/>
+      <w:r>
+        <w:t>Character</w:t>
+      </w:r>
+      <w:proofErr w:type="spellEnd"/>
+      <w:r>
+        <w:t xml:space="preserve"> Recognition, kurz OCR, bezeichnet.</w:t>
+      </w:r>
+    </w:p>
+    <w:p>
+      <w:r>
+        <w:t>Moderne Banking Applikationen</w:t>
+      </w:r>
+      <w:r>
+        <w:t>, beispielsweise die der Sparkasse,</w:t>
+      </w:r>
+      <w:r>
+        <w:t xml:space="preserve"> </w:t>
+      </w:r>
+      <w:r>
+        <w:t>bieten die Möglichkeit an aus F</w:t>
+      </w:r>
+      <w:r>
+        <w:t xml:space="preserve">otos </w:t>
+      </w:r>
+      <w:r>
+        <w:t>Überweisungsdaten wie IBAN, Betrag oder Verwendungszweck zu erkennen um den Überweisungsprozess zu vereinfachen.</w:t>
+      </w:r>
+    </w:p>
+    <w:p>
+      <w:r>
+        <w:t>Ziel dieses Projekts ist eine Applikation für Mobilgeräte zu entwickeln, die anhand eines Fotos Überweisungsdaten erkennt und diese auf dem Bildschirm ausgibt.</w:t>
+      </w:r>
+    </w:p>
+    <w:p>
+      <w:pPr>
+        <w:pStyle w:val="berschrift1"/>
+      </w:pPr>
+      <w:bookmarkStart w:id="2" w:name="_Toc509476587"/>
+      <w:r>
+        <w:t>Entwicklung Mobiler Applikationen</w:t>
       </w:r>
       <w:bookmarkEnd w:id="2"/>
     </w:p>
     <w:p>
       <w:r>
-        <w:t>Das Scannen von Dokumenten erfolgt meist als Bild</w:t>
-      </w:r>
-      <w:r>
-        <w:t xml:space="preserve">datei, was dazu führt, dass </w:t>
-      </w:r>
-      <w:r>
-        <w:t>der digitalisierte Text weder kopiert, noch bearbeitet werden kann.</w:t>
-      </w:r>
-      <w:r>
-        <w:t xml:space="preserve"> Um dies zu ermöglichen kann der Text</w:t>
-      </w:r>
-      <w:r>
-        <w:t xml:space="preserve"> als Buchstaben erkannt und ausgegeben werden. Diese Methode der Texterkennung wird als Optical </w:t>
-      </w:r>
-      <w:proofErr w:type="spellStart"/>
-      <w:r>
-        <w:t>Character</w:t>
-      </w:r>
-      <w:proofErr w:type="spellEnd"/>
-      <w:r>
-        <w:t xml:space="preserve"> Recognition, kurz OCR, bezeichnet.</w:t>
+        <w:t>Der Entwicklungsprozess von Applikationen für mobile Geräte lehnt sich an die konventionelle Art des Softwareentwicklungsprozesses an, besitzt jedoch wichtige Unterschiede in beispielsweise Benutzeroberflächendesign oder der Testphase.</w:t>
       </w:r>
     </w:p>
     <w:p>
       <w:r>
-        <w:t>Moderne Banking Applikationen</w:t>
-      </w:r>
-      <w:r>
-        <w:t>, beispielsweise die der Sparkasse,</w:t>
-      </w:r>
-      <w:r>
-        <w:t xml:space="preserve"> </w:t>
-      </w:r>
-      <w:r>
-        <w:t>bieten die Möglichkeit an aus F</w:t>
-      </w:r>
-      <w:r>
-        <w:t xml:space="preserve">otos </w:t>
-      </w:r>
-      <w:r>
-        <w:t>Überweisungsdaten wie IBAN, Betrag oder Verwendungszweck zu erkennen um den Überweisungsprozess zu vereinfachen.</w:t>
+        <w:t>Der Aufbau des Projekts folgt dem V-Modell</w:t>
+      </w:r>
+      <w:r>
+        <w:t xml:space="preserve">. In der Anforderungsspezifikation werden die Anforderungen des Kunden an die Software notiert. (SE </w:t>
+      </w:r>
+      <w:proofErr w:type="spellStart"/>
+      <w:r>
+        <w:t>Pressman</w:t>
+      </w:r>
+      <w:proofErr w:type="spellEnd"/>
+      <w:r>
+        <w:t>, S.42)</w:t>
       </w:r>
     </w:p>
     <w:p>
       <w:r>
-        <w:t>Ziel dieses Projekts ist eine Applikation für Mobilgeräte zu entwickeln, die anhand eines Fotos Überweisungsdaten erkennt und diese auf dem Bildschirm ausgibt.</w:t>
+        <w:t xml:space="preserve">(Bild) (SE </w:t>
+      </w:r>
+      <w:proofErr w:type="spellStart"/>
+      <w:r>
+        <w:t>Pressman</w:t>
+      </w:r>
+      <w:proofErr w:type="spellEnd"/>
+      <w:r>
+        <w:t xml:space="preserve"> S.43)</w:t>
       </w:r>
     </w:p>
+    <w:p/>
     <w:p>
       <w:pPr>
-        <w:pStyle w:val="berschrift1"/>
-      </w:pPr>
-      <w:bookmarkStart w:id="3" w:name="_Toc509476587"/>
-      <w:r>
-        <w:t>Entwicklung Mobiler Applikationen</w:t>
+        <w:pStyle w:val="berschrift2"/>
+      </w:pPr>
+      <w:bookmarkStart w:id="3" w:name="_Toc509476588"/>
+      <w:r>
+        <w:t>Anforderungsmodellierung</w:t>
       </w:r>
       <w:bookmarkEnd w:id="3"/>
     </w:p>
     <w:p>
       <w:r>
-        <w:t>Der Entwicklungsprozess von Applikationen für mobile Geräte lehnt sich an die konventionelle Art des Softwareentwicklungsprozesses an, besitzt jedoch wichtige Unterschiede in beispielsweise Benutzeroberflächendesign oder der Testphase.</w:t>
+        <w:t xml:space="preserve">Die Anforderungsmodellierung dient zur Kommunikation der Kundenanforderungen an den Softwareentwickler in Form von Text, sowie Diagrammen, sodass diese einfach zu verstehen sind. (SE </w:t>
+      </w:r>
+      <w:proofErr w:type="spellStart"/>
+      <w:r>
+        <w:t>Pressman</w:t>
+      </w:r>
+      <w:proofErr w:type="spellEnd"/>
+      <w:r>
+        <w:t>, S.166)</w:t>
       </w:r>
     </w:p>
     <w:p>
       <w:r>
-        <w:t>Der Aufbau des Projekts folgt dem V-Modell</w:t>
-      </w:r>
-      <w:r>
-        <w:t xml:space="preserve">. In der Anforderungsspezifikation werden die Anforderungen des Kunden an die Software notiert. (SE </w:t>
+        <w:lastRenderedPageBreak/>
+        <w:t xml:space="preserve">Das V-Modell zeigt, dass es oft schwierig ist alle Anforderungen von Anfang an zu spezifizieren, weshalb durch verschiedene Testphasen die Anforderungen möglicherweise angepasst werden müssen. (SE </w:t>
       </w:r>
       <w:proofErr w:type="spellStart"/>
       <w:r>
@@ -1454,15 +1503,85 @@
     </w:p>
     <w:p>
       <w:r>
-        <w:t xml:space="preserve">(Bild) (SE </w:t>
+        <w:t xml:space="preserve">Für dieses Projekt werden </w:t>
       </w:r>
       <w:proofErr w:type="spellStart"/>
       <w:r>
+        <w:t>Szenariobasierte</w:t>
+      </w:r>
+      <w:proofErr w:type="spellEnd"/>
+      <w:r>
+        <w:t>-, (Verhaltens-?) und Klassenmodelle verwendet, um die Anforderungen darzustellen.</w:t>
+      </w:r>
+    </w:p>
+    <w:p>
+      <w:r>
+        <w:t xml:space="preserve">Ein Beispiel für ein </w:t>
+      </w:r>
+      <w:proofErr w:type="spellStart"/>
+      <w:r>
+        <w:t>Szenariobasiertes</w:t>
+      </w:r>
+      <w:proofErr w:type="spellEnd"/>
+      <w:r>
+        <w:t xml:space="preserve"> Modell ist das </w:t>
+      </w:r>
+      <w:proofErr w:type="spellStart"/>
+      <w:r>
+        <w:t>Use</w:t>
+      </w:r>
+      <w:proofErr w:type="spellEnd"/>
+      <w:r>
+        <w:t>-Case-Diagramm:</w:t>
+      </w:r>
+    </w:p>
+    <w:p>
+      <w:r>
+        <w:t xml:space="preserve">(unser </w:t>
+      </w:r>
+      <w:proofErr w:type="spellStart"/>
+      <w:r>
+        <w:t>UseCase</w:t>
+      </w:r>
+      <w:proofErr w:type="spellEnd"/>
+      <w:r>
+        <w:t>)</w:t>
+      </w:r>
+    </w:p>
+    <w:p>
+      <w:r>
+        <w:t xml:space="preserve">Ein Beispiel für ein Verhaltensdiagramm ist das Aktivitätsdiagramm. Es soll die schon im </w:t>
+      </w:r>
+      <w:proofErr w:type="spellStart"/>
+      <w:r>
+        <w:t>Use</w:t>
+      </w:r>
+      <w:proofErr w:type="spellEnd"/>
+      <w:r>
+        <w:t xml:space="preserve">-Case-Diagramm vorhandenen Informationen auf kompaktere Weise darstellen, indem es einen Interaktionsfluss zeigt. (SE </w:t>
+      </w:r>
+      <w:proofErr w:type="spellStart"/>
+      <w:r>
         <w:t>Pressman</w:t>
       </w:r>
       <w:proofErr w:type="spellEnd"/>
       <w:r>
-        <w:t xml:space="preserve"> S.43)</w:t>
+        <w:t>, S.99f)</w:t>
+      </w:r>
+    </w:p>
+    <w:p>
+      <w:r>
+        <w:t>(unser Aktivitätsdiagramm)</w:t>
+      </w:r>
+    </w:p>
+    <w:p>
+      <w:r>
+        <w:t>Folgendes Klassendiagramm soll das Klassenmodell darstellen:</w:t>
+      </w:r>
+    </w:p>
+    <w:p>
+      <w:r>
+        <w:t>(unser Klassendiagramm)</w:t>
       </w:r>
     </w:p>
     <w:p/>
@@ -1470,155 +1589,91 @@
       <w:pPr>
         <w:pStyle w:val="berschrift2"/>
       </w:pPr>
-      <w:bookmarkStart w:id="4" w:name="_Toc509476588"/>
-      <w:r>
-        <w:t>Anforderungsmodellierung</w:t>
+      <w:bookmarkStart w:id="4" w:name="_Toc509476589"/>
+      <w:r>
+        <w:t>Modellierung</w:t>
       </w:r>
       <w:bookmarkEnd w:id="4"/>
     </w:p>
     <w:p>
       <w:r>
-        <w:t xml:space="preserve">Die Anforderungsmodellierung dient zur Kommunikation der Kundenanforderungen an den Softwareentwickler in Form von Text, sowie Diagrammen, sodass diese einfach zu verstehen sind. (SE </w:t>
-      </w:r>
-      <w:proofErr w:type="spellStart"/>
-      <w:r>
-        <w:t>Pressman</w:t>
-      </w:r>
-      <w:proofErr w:type="spellEnd"/>
-      <w:r>
-        <w:t>, S.166)</w:t>
+        <w:t>(Unsere Anforderungen)</w:t>
       </w:r>
     </w:p>
     <w:p>
-      <w:r>
-        <w:lastRenderedPageBreak/>
-        <w:t xml:space="preserve">Das V-Modell zeigt, dass es oft schwierig ist alle Anforderungen von Anfang an zu spezifizieren, weshalb durch verschiedene Testphasen die Anforderungen möglicherweise angepasst werden müssen. (SE </w:t>
-      </w:r>
-      <w:proofErr w:type="spellStart"/>
-      <w:r>
-        <w:t>Pressman</w:t>
-      </w:r>
-      <w:proofErr w:type="spellEnd"/>
-      <w:r>
-        <w:t>, S.42)</w:t>
-      </w:r>
-    </w:p>
-    <w:p>
-      <w:r>
-        <w:t xml:space="preserve">Für dieses Projekt werden </w:t>
-      </w:r>
-      <w:proofErr w:type="spellStart"/>
-      <w:r>
-        <w:t>Szenariobasierte</w:t>
-      </w:r>
-      <w:proofErr w:type="spellEnd"/>
-      <w:r>
-        <w:t>-, (Verhaltens-?) und Klassenmodelle verwendet, um die Anforderungen darzustellen.</w:t>
-      </w:r>
-    </w:p>
-    <w:p>
-      <w:r>
-        <w:t xml:space="preserve">Ein Beispiel für ein </w:t>
-      </w:r>
-      <w:proofErr w:type="spellStart"/>
-      <w:r>
-        <w:t>Szenariobasiertes</w:t>
-      </w:r>
-      <w:proofErr w:type="spellEnd"/>
-      <w:r>
-        <w:t xml:space="preserve"> Modell ist das </w:t>
-      </w:r>
-      <w:proofErr w:type="spellStart"/>
-      <w:r>
-        <w:t>Use</w:t>
-      </w:r>
-      <w:proofErr w:type="spellEnd"/>
-      <w:r>
-        <w:t>-Case-Diagramm:</w:t>
-      </w:r>
-    </w:p>
-    <w:p>
-      <w:r>
-        <w:t xml:space="preserve">(unser </w:t>
-      </w:r>
-      <w:proofErr w:type="spellStart"/>
-      <w:r>
-        <w:t>UseCase</w:t>
-      </w:r>
-      <w:proofErr w:type="spellEnd"/>
-      <w:r>
-        <w:t>)</w:t>
-      </w:r>
-    </w:p>
-    <w:p>
-      <w:r>
-        <w:t xml:space="preserve">Ein Beispiel für ein Verhaltensdiagramm ist das Aktivitätsdiagramm. Es soll die schon im </w:t>
-      </w:r>
-      <w:proofErr w:type="spellStart"/>
-      <w:r>
-        <w:t>Use</w:t>
-      </w:r>
-      <w:proofErr w:type="spellEnd"/>
-      <w:r>
-        <w:t xml:space="preserve">-Case-Diagramm vorhandenen Informationen auf kompaktere Weise darstellen, indem es einen Interaktionsfluss zeigt. (SE </w:t>
-      </w:r>
-      <w:proofErr w:type="spellStart"/>
-      <w:r>
-        <w:t>Pressman</w:t>
-      </w:r>
-      <w:proofErr w:type="spellEnd"/>
-      <w:r>
-        <w:t>, S.99f)</w:t>
-      </w:r>
-    </w:p>
-    <w:p>
-      <w:r>
-        <w:t>(unser Aktivitätsdiagramm)</w:t>
-      </w:r>
-    </w:p>
-    <w:p>
-      <w:r>
-        <w:t>Folgendes Klassendiagramm soll das Klassenmodell darstellen:</w:t>
-      </w:r>
-    </w:p>
-    <w:p>
-      <w:r>
-        <w:t>(unser Klassendiagramm)</w:t>
-      </w:r>
-    </w:p>
-    <w:p/>
-    <w:p>
       <w:pPr>
         <w:pStyle w:val="berschrift2"/>
       </w:pPr>
-      <w:bookmarkStart w:id="5" w:name="_Toc509476589"/>
-      <w:r>
-        <w:t>Modellierung</w:t>
+      <w:bookmarkStart w:id="5" w:name="_Toc509476590"/>
+      <w:r>
+        <w:t>Testen</w:t>
       </w:r>
       <w:bookmarkEnd w:id="5"/>
     </w:p>
     <w:p>
       <w:r>
-        <w:t>(Unsere Anforderungen)</w:t>
+        <w:t xml:space="preserve">Das Testen einer Mobilen Applikation kann wie bei konventioneller Software durch Unit-, Integration- und Systemtests durchgeführt werden (SE </w:t>
+      </w:r>
+      <w:proofErr w:type="spellStart"/>
+      <w:r>
+        <w:t>Pressman</w:t>
+      </w:r>
+      <w:proofErr w:type="spellEnd"/>
+      <w:r>
+        <w:t xml:space="preserve">, S.483). Die </w:t>
+      </w:r>
+      <w:proofErr w:type="spellStart"/>
+      <w:r>
+        <w:t>Unittests</w:t>
+      </w:r>
+      <w:proofErr w:type="spellEnd"/>
+      <w:r>
+        <w:t xml:space="preserve"> sollen möglichst automatisiert durchgeführt werden und Fehler in einzelnen Funktionen oder Modulen aufdecken (SE </w:t>
+      </w:r>
+      <w:proofErr w:type="spellStart"/>
+      <w:r>
+        <w:t>Pressman</w:t>
+      </w:r>
+      <w:proofErr w:type="spellEnd"/>
+      <w:r>
+        <w:t xml:space="preserve">, S.473). Durch Integrationstest wird geprüft, ob einzelne Komponenten korrekt miteinander zusammenarbeiten. Beispielsweise ob die Kameraansicht der Applikation das aufgenommene Foto korrekt an das Texterkennungsmodul weiterleitet (SE </w:t>
+      </w:r>
+      <w:proofErr w:type="spellStart"/>
+      <w:r>
+        <w:t>Pressman</w:t>
+      </w:r>
+      <w:proofErr w:type="spellEnd"/>
+      <w:r>
+        <w:t>, S.475f).</w:t>
       </w:r>
     </w:p>
     <w:p>
-      <w:pPr>
-        <w:pStyle w:val="berschrift2"/>
-      </w:pPr>
-      <w:bookmarkStart w:id="6" w:name="_Toc509476590"/>
-      <w:r>
-        <w:t>Testen</w:t>
-      </w:r>
+      <w:r>
+        <w:t xml:space="preserve">Da die Entwickler der Software unbewusst dazu tendieren Tests durchzuführen, die zeigen, dass die Software fehlerfrei funktioniert ist ein weiterer wichtiger Bestandteil die Applikation von Nutzern testen zu lassen und deren Feedback </w:t>
+      </w:r>
+      <w:r>
+        <w:lastRenderedPageBreak/>
+        <w:t>bezüglich Benutzerfreundlichkeit und Navigation in den Softwareentwicklungsprozess einfließen zu lassen.</w:t>
+      </w:r>
+    </w:p>
+    <w:p>
+      <w:r>
+        <w:t xml:space="preserve">Da mobile Geräte Eigenschaften aufweisen, die auf Desktop Computer nicht zutreffen, beispielsweise viele verschiedene Formfaktoren, unterschiedliche Betriebssystemversionen und limitierte Akkukapazität und Speicherplatz, ist es notwendig spezifische Tests in Bezug auf Gerätekompatibilität, Performance und Netzwerkverfügbarkeit durchzuführen. (SE </w:t>
+      </w:r>
+      <w:proofErr w:type="spellStart"/>
+      <w:r>
+        <w:t>Pressman</w:t>
+      </w:r>
+      <w:proofErr w:type="spellEnd"/>
+      <w:r>
+        <w:t xml:space="preserve">, S.483) </w:t>
+      </w:r>
+    </w:p>
+    <w:p>
+      <w:bookmarkStart w:id="6" w:name="_GoBack"/>
       <w:bookmarkEnd w:id="6"/>
     </w:p>
     <w:p>
-      <w:r>
-        <w:t xml:space="preserve">Das Testen einer Mobilen Applikation kann wie bei konventioneller Software durch Unit-, Integration- und Systemtests durchgeführt werden. Ein weiterer wichtiger Bestandteil ist die Applikation von Nutzern testen zu lassen und </w:t>
-      </w:r>
-    </w:p>
-    <w:p/>
-    <w:p>
       <w:pPr>
         <w:pStyle w:val="berschrift1"/>
       </w:pPr>
@@ -1662,7 +1717,6 @@
       </w:pPr>
       <w:bookmarkStart w:id="9" w:name="_Toc509476593"/>
       <w:r>
-        <w:lastRenderedPageBreak/>
         <w:t>Mobile Development</w:t>
       </w:r>
       <w:bookmarkEnd w:id="9"/>
@@ -1751,6 +1805,7 @@
       </w:pPr>
       <w:bookmarkStart w:id="12" w:name="_Toc509476596"/>
       <w:r>
+        <w:lastRenderedPageBreak/>
         <w:t>Fazit und Ausblick</w:t>
       </w:r>
       <w:bookmarkEnd w:id="12"/>
@@ -1854,7 +1909,7 @@
       <w:rPr>
         <w:noProof/>
       </w:rPr>
-      <w:t>6</w:t>
+      <w:t>7</w:t>
     </w:r>
     <w:r>
       <w:fldChar w:fldCharType="end"/>
@@ -4262,6 +4317,7 @@
     <w:rsid w:val="008F0B3B"/>
     <w:rsid w:val="00A447C3"/>
     <w:rsid w:val="00DF7C70"/>
+    <w:rsid w:val="00F60CA5"/>
   </w:rsids>
   <m:mathPr>
     <m:mathFont m:val="Cambria Math"/>
@@ -5034,7 +5090,7 @@
 </file>
 
 <file path=customXml/itemProps1.xml><?xml version="1.0" encoding="utf-8"?>
-<ds:datastoreItem xmlns:ds="http://schemas.openxmlformats.org/officeDocument/2006/customXml" ds:itemID="{5F872C98-CF3B-4764-BB55-4E6EDE2E9D18}">
+<ds:datastoreItem xmlns:ds="http://schemas.openxmlformats.org/officeDocument/2006/customXml" ds:itemID="{71D83C46-DD3D-4E6A-85FD-37D2591FF7DB}">
   <ds:schemaRefs>
     <ds:schemaRef ds:uri="http://schemas.openxmlformats.org/officeDocument/2006/bibliography"/>
   </ds:schemaRefs>

</xml_diff>

<commit_message>
Added Numeration to Chapters
</commit_message>
<xml_diff>
--- a/Studienarbeit_Mobile_App_Für_Foto_Überweisungen.docx
+++ b/Studienarbeit_Mobile_App_Für_Foto_Überweisungen.docx
@@ -1,6 +1,6 @@
 
 <file path=word/document.xml><?xml version="1.0" encoding="utf-8"?>
-<w:document xmlns:wpc="http://schemas.microsoft.com/office/word/2010/wordprocessingCanvas" xmlns:cx="http://schemas.microsoft.com/office/drawing/2014/chartex" xmlns:cx1="http://schemas.microsoft.com/office/drawing/2015/9/8/chartex" xmlns:cx2="http://schemas.microsoft.com/office/drawing/2015/10/21/chartex" xmlns:cx3="http://schemas.microsoft.com/office/drawing/2016/5/9/chartex" xmlns:cx4="http://schemas.microsoft.com/office/drawing/2016/5/10/chartex" xmlns:cx5="http://schemas.microsoft.com/office/drawing/2016/5/11/chartex" xmlns:cx6="http://schemas.microsoft.com/office/drawing/2016/5/12/chartex" xmlns:cx7="http://schemas.microsoft.com/office/drawing/2016/5/13/chartex" xmlns:cx8="http://schemas.microsoft.com/office/drawing/2016/5/14/chartex" xmlns:mc="http://schemas.openxmlformats.org/markup-compatibility/2006" xmlns:aink="http://schemas.microsoft.com/office/drawing/2016/ink" xmlns:am3d="http://schemas.microsoft.com/office/drawing/2017/model3d" xmlns:o="urn:schemas-microsoft-com:office:office" xmlns:r="http://schemas.openxmlformats.org/officeDocument/2006/relationships" xmlns:m="http://schemas.openxmlformats.org/officeDocument/2006/math" xmlns:v="urn:schemas-microsoft-com:vml" xmlns:wp14="http://schemas.microsoft.com/office/word/2010/wordprocessingDrawing" xmlns:wp="http://schemas.openxmlformats.org/drawingml/2006/wordprocessingDrawing" xmlns:w10="urn:schemas-microsoft-com:office:word" xmlns:w="http://schemas.openxmlformats.org/wordprocessingml/2006/main" xmlns:w14="http://schemas.microsoft.com/office/word/2010/wordml" xmlns:w15="http://schemas.microsoft.com/office/word/2012/wordml" xmlns:w16cid="http://schemas.microsoft.com/office/word/2016/wordml/cid" xmlns:w16se="http://schemas.microsoft.com/office/word/2015/wordml/symex" xmlns:wpg="http://schemas.microsoft.com/office/word/2010/wordprocessingGroup" xmlns:wpi="http://schemas.microsoft.com/office/word/2010/wordprocessingInk" xmlns:wne="http://schemas.microsoft.com/office/word/2006/wordml" xmlns:wps="http://schemas.microsoft.com/office/word/2010/wordprocessingShape" mc:Ignorable="w14 w15 w16se w16cid wp14">
+<w:document xmlns:wpc="http://schemas.microsoft.com/office/word/2010/wordprocessingCanvas" xmlns:cx="http://schemas.microsoft.com/office/drawing/2014/chartex" xmlns:cx1="http://schemas.microsoft.com/office/drawing/2015/9/8/chartex" xmlns:mc="http://schemas.openxmlformats.org/markup-compatibility/2006" xmlns:o="urn:schemas-microsoft-com:office:office" xmlns:r="http://schemas.openxmlformats.org/officeDocument/2006/relationships" xmlns:m="http://schemas.openxmlformats.org/officeDocument/2006/math" xmlns:v="urn:schemas-microsoft-com:vml" xmlns:wp14="http://schemas.microsoft.com/office/word/2010/wordprocessingDrawing" xmlns:wp="http://schemas.openxmlformats.org/drawingml/2006/wordprocessingDrawing" xmlns:w10="urn:schemas-microsoft-com:office:word" xmlns:w="http://schemas.openxmlformats.org/wordprocessingml/2006/main" xmlns:w14="http://schemas.microsoft.com/office/word/2010/wordml" xmlns:w15="http://schemas.microsoft.com/office/word/2012/wordml" xmlns:w16se="http://schemas.microsoft.com/office/word/2015/wordml/symex" xmlns:wpg="http://schemas.microsoft.com/office/word/2010/wordprocessingGroup" xmlns:wpi="http://schemas.microsoft.com/office/word/2010/wordprocessingInk" xmlns:wne="http://schemas.microsoft.com/office/word/2006/wordml" xmlns:wps="http://schemas.microsoft.com/office/word/2010/wordprocessingShape" mc:Ignorable="w14 w15 w16se wp14">
   <w:body>
     <w:p>
       <w:pPr>
@@ -22,343 +22,6 @@
       </w:pPr>
       <w:r>
         <w:t>Mobile App für Foto-Überweisungen</w:t>
-      </w:r>
-    </w:p>
-    <w:p>
-      <w:pPr>
-        <w:pStyle w:val="berschrift1"/>
-      </w:pPr>
-      <w:bookmarkStart w:id="0" w:name="_Toc509476585"/>
-      <w:r>
-        <w:lastRenderedPageBreak/>
-        <w:t>Versionshistorie</w:t>
-      </w:r>
-      <w:bookmarkEnd w:id="0"/>
-    </w:p>
-    <w:tbl>
-      <w:tblPr>
-        <w:tblStyle w:val="Gitternetztabelle4Akzent1"/>
-        <w:tblW w:w="0" w:type="auto"/>
-        <w:tblLook w:val="04A0" w:firstRow="1" w:lastRow="0" w:firstColumn="1" w:lastColumn="0" w:noHBand="0" w:noVBand="1"/>
-      </w:tblPr>
-      <w:tblGrid>
-        <w:gridCol w:w="1696"/>
-        <w:gridCol w:w="1276"/>
-        <w:gridCol w:w="6090"/>
-      </w:tblGrid>
-      <w:tr>
-        <w:trPr>
-          <w:cnfStyle w:val="100000000000" w:firstRow="1" w:lastRow="0" w:firstColumn="0" w:lastColumn="0" w:oddVBand="0" w:evenVBand="0" w:oddHBand="0" w:evenHBand="0" w:firstRowFirstColumn="0" w:firstRowLastColumn="0" w:lastRowFirstColumn="0" w:lastRowLastColumn="0"/>
-        </w:trPr>
-        <w:tc>
-          <w:tcPr>
-            <w:cnfStyle w:val="001000000000" w:firstRow="0" w:lastRow="0" w:firstColumn="1" w:lastColumn="0" w:oddVBand="0" w:evenVBand="0" w:oddHBand="0" w:evenHBand="0" w:firstRowFirstColumn="0" w:firstRowLastColumn="0" w:lastRowFirstColumn="0" w:lastRowLastColumn="0"/>
-            <w:tcW w:w="1696" w:type="dxa"/>
-            <w:tcBorders>
-              <w:right w:val="single" w:sz="4" w:space="0" w:color="FFFFFF" w:themeColor="background1"/>
-            </w:tcBorders>
-          </w:tcPr>
-          <w:p>
-            <w:r>
-              <w:t>Datum</w:t>
-            </w:r>
-          </w:p>
-        </w:tc>
-        <w:tc>
-          <w:tcPr>
-            <w:tcW w:w="1276" w:type="dxa"/>
-            <w:tcBorders>
-              <w:left w:val="single" w:sz="4" w:space="0" w:color="FFFFFF" w:themeColor="background1"/>
-              <w:right w:val="single" w:sz="4" w:space="0" w:color="FFFFFF" w:themeColor="background1"/>
-            </w:tcBorders>
-          </w:tcPr>
-          <w:p>
-            <w:pPr>
-              <w:cnfStyle w:val="100000000000" w:firstRow="1" w:lastRow="0" w:firstColumn="0" w:lastColumn="0" w:oddVBand="0" w:evenVBand="0" w:oddHBand="0" w:evenHBand="0" w:firstRowFirstColumn="0" w:firstRowLastColumn="0" w:lastRowFirstColumn="0" w:lastRowLastColumn="0"/>
-            </w:pPr>
-            <w:r>
-              <w:t>Kürzel</w:t>
-            </w:r>
-          </w:p>
-        </w:tc>
-        <w:tc>
-          <w:tcPr>
-            <w:tcW w:w="6090" w:type="dxa"/>
-            <w:tcBorders>
-              <w:left w:val="single" w:sz="4" w:space="0" w:color="FFFFFF" w:themeColor="background1"/>
-            </w:tcBorders>
-          </w:tcPr>
-          <w:p>
-            <w:pPr>
-              <w:cnfStyle w:val="100000000000" w:firstRow="1" w:lastRow="0" w:firstColumn="0" w:lastColumn="0" w:oddVBand="0" w:evenVBand="0" w:oddHBand="0" w:evenHBand="0" w:firstRowFirstColumn="0" w:firstRowLastColumn="0" w:lastRowFirstColumn="0" w:lastRowLastColumn="0"/>
-            </w:pPr>
-            <w:r>
-              <w:t>Änderung</w:t>
-            </w:r>
-          </w:p>
-        </w:tc>
-      </w:tr>
-      <w:tr>
-        <w:trPr>
-          <w:cnfStyle w:val="000000100000" w:firstRow="0" w:lastRow="0" w:firstColumn="0" w:lastColumn="0" w:oddVBand="0" w:evenVBand="0" w:oddHBand="1" w:evenHBand="0" w:firstRowFirstColumn="0" w:firstRowLastColumn="0" w:lastRowFirstColumn="0" w:lastRowLastColumn="0"/>
-        </w:trPr>
-        <w:tc>
-          <w:tcPr>
-            <w:cnfStyle w:val="001000000000" w:firstRow="0" w:lastRow="0" w:firstColumn="1" w:lastColumn="0" w:oddVBand="0" w:evenVBand="0" w:oddHBand="0" w:evenHBand="0" w:firstRowFirstColumn="0" w:firstRowLastColumn="0" w:lastRowFirstColumn="0" w:lastRowLastColumn="0"/>
-            <w:tcW w:w="1696" w:type="dxa"/>
-          </w:tcPr>
-          <w:p>
-            <w:pPr>
-              <w:rPr>
-                <w:b w:val="0"/>
-              </w:rPr>
-            </w:pPr>
-          </w:p>
-        </w:tc>
-        <w:tc>
-          <w:tcPr>
-            <w:tcW w:w="1276" w:type="dxa"/>
-          </w:tcPr>
-          <w:p>
-            <w:pPr>
-              <w:cnfStyle w:val="000000100000" w:firstRow="0" w:lastRow="0" w:firstColumn="0" w:lastColumn="0" w:oddVBand="0" w:evenVBand="0" w:oddHBand="1" w:evenHBand="0" w:firstRowFirstColumn="0" w:firstRowLastColumn="0" w:lastRowFirstColumn="0" w:lastRowLastColumn="0"/>
-            </w:pPr>
-          </w:p>
-        </w:tc>
-        <w:tc>
-          <w:tcPr>
-            <w:tcW w:w="6090" w:type="dxa"/>
-          </w:tcPr>
-          <w:p>
-            <w:pPr>
-              <w:cnfStyle w:val="000000100000" w:firstRow="0" w:lastRow="0" w:firstColumn="0" w:lastColumn="0" w:oddVBand="0" w:evenVBand="0" w:oddHBand="1" w:evenHBand="0" w:firstRowFirstColumn="0" w:firstRowLastColumn="0" w:lastRowFirstColumn="0" w:lastRowLastColumn="0"/>
-            </w:pPr>
-          </w:p>
-        </w:tc>
-      </w:tr>
-      <w:tr>
-        <w:tc>
-          <w:tcPr>
-            <w:cnfStyle w:val="001000000000" w:firstRow="0" w:lastRow="0" w:firstColumn="1" w:lastColumn="0" w:oddVBand="0" w:evenVBand="0" w:oddHBand="0" w:evenHBand="0" w:firstRowFirstColumn="0" w:firstRowLastColumn="0" w:lastRowFirstColumn="0" w:lastRowLastColumn="0"/>
-            <w:tcW w:w="1696" w:type="dxa"/>
-          </w:tcPr>
-          <w:p>
-            <w:pPr>
-              <w:rPr>
-                <w:b w:val="0"/>
-              </w:rPr>
-            </w:pPr>
-          </w:p>
-        </w:tc>
-        <w:tc>
-          <w:tcPr>
-            <w:tcW w:w="1276" w:type="dxa"/>
-          </w:tcPr>
-          <w:p>
-            <w:pPr>
-              <w:cnfStyle w:val="000000000000" w:firstRow="0" w:lastRow="0" w:firstColumn="0" w:lastColumn="0" w:oddVBand="0" w:evenVBand="0" w:oddHBand="0" w:evenHBand="0" w:firstRowFirstColumn="0" w:firstRowLastColumn="0" w:lastRowFirstColumn="0" w:lastRowLastColumn="0"/>
-            </w:pPr>
-          </w:p>
-        </w:tc>
-        <w:tc>
-          <w:tcPr>
-            <w:tcW w:w="6090" w:type="dxa"/>
-          </w:tcPr>
-          <w:p>
-            <w:pPr>
-              <w:cnfStyle w:val="000000000000" w:firstRow="0" w:lastRow="0" w:firstColumn="0" w:lastColumn="0" w:oddVBand="0" w:evenVBand="0" w:oddHBand="0" w:evenHBand="0" w:firstRowFirstColumn="0" w:firstRowLastColumn="0" w:lastRowFirstColumn="0" w:lastRowLastColumn="0"/>
-            </w:pPr>
-          </w:p>
-        </w:tc>
-      </w:tr>
-      <w:tr>
-        <w:trPr>
-          <w:cnfStyle w:val="000000100000" w:firstRow="0" w:lastRow="0" w:firstColumn="0" w:lastColumn="0" w:oddVBand="0" w:evenVBand="0" w:oddHBand="1" w:evenHBand="0" w:firstRowFirstColumn="0" w:firstRowLastColumn="0" w:lastRowFirstColumn="0" w:lastRowLastColumn="0"/>
-        </w:trPr>
-        <w:tc>
-          <w:tcPr>
-            <w:cnfStyle w:val="001000000000" w:firstRow="0" w:lastRow="0" w:firstColumn="1" w:lastColumn="0" w:oddVBand="0" w:evenVBand="0" w:oddHBand="0" w:evenHBand="0" w:firstRowFirstColumn="0" w:firstRowLastColumn="0" w:lastRowFirstColumn="0" w:lastRowLastColumn="0"/>
-            <w:tcW w:w="1696" w:type="dxa"/>
-          </w:tcPr>
-          <w:p>
-            <w:pPr>
-              <w:rPr>
-                <w:b w:val="0"/>
-              </w:rPr>
-            </w:pPr>
-          </w:p>
-        </w:tc>
-        <w:tc>
-          <w:tcPr>
-            <w:tcW w:w="1276" w:type="dxa"/>
-          </w:tcPr>
-          <w:p>
-            <w:pPr>
-              <w:cnfStyle w:val="000000100000" w:firstRow="0" w:lastRow="0" w:firstColumn="0" w:lastColumn="0" w:oddVBand="0" w:evenVBand="0" w:oddHBand="1" w:evenHBand="0" w:firstRowFirstColumn="0" w:firstRowLastColumn="0" w:lastRowFirstColumn="0" w:lastRowLastColumn="0"/>
-            </w:pPr>
-          </w:p>
-        </w:tc>
-        <w:tc>
-          <w:tcPr>
-            <w:tcW w:w="6090" w:type="dxa"/>
-          </w:tcPr>
-          <w:p>
-            <w:pPr>
-              <w:cnfStyle w:val="000000100000" w:firstRow="0" w:lastRow="0" w:firstColumn="0" w:lastColumn="0" w:oddVBand="0" w:evenVBand="0" w:oddHBand="1" w:evenHBand="0" w:firstRowFirstColumn="0" w:firstRowLastColumn="0" w:lastRowFirstColumn="0" w:lastRowLastColumn="0"/>
-            </w:pPr>
-          </w:p>
-        </w:tc>
-      </w:tr>
-      <w:tr>
-        <w:tc>
-          <w:tcPr>
-            <w:cnfStyle w:val="001000000000" w:firstRow="0" w:lastRow="0" w:firstColumn="1" w:lastColumn="0" w:oddVBand="0" w:evenVBand="0" w:oddHBand="0" w:evenHBand="0" w:firstRowFirstColumn="0" w:firstRowLastColumn="0" w:lastRowFirstColumn="0" w:lastRowLastColumn="0"/>
-            <w:tcW w:w="1696" w:type="dxa"/>
-          </w:tcPr>
-          <w:p>
-            <w:pPr>
-              <w:rPr>
-                <w:b w:val="0"/>
-              </w:rPr>
-            </w:pPr>
-          </w:p>
-        </w:tc>
-        <w:tc>
-          <w:tcPr>
-            <w:tcW w:w="1276" w:type="dxa"/>
-          </w:tcPr>
-          <w:p>
-            <w:pPr>
-              <w:cnfStyle w:val="000000000000" w:firstRow="0" w:lastRow="0" w:firstColumn="0" w:lastColumn="0" w:oddVBand="0" w:evenVBand="0" w:oddHBand="0" w:evenHBand="0" w:firstRowFirstColumn="0" w:firstRowLastColumn="0" w:lastRowFirstColumn="0" w:lastRowLastColumn="0"/>
-            </w:pPr>
-          </w:p>
-        </w:tc>
-        <w:tc>
-          <w:tcPr>
-            <w:tcW w:w="6090" w:type="dxa"/>
-          </w:tcPr>
-          <w:p>
-            <w:pPr>
-              <w:cnfStyle w:val="000000000000" w:firstRow="0" w:lastRow="0" w:firstColumn="0" w:lastColumn="0" w:oddVBand="0" w:evenVBand="0" w:oddHBand="0" w:evenHBand="0" w:firstRowFirstColumn="0" w:firstRowLastColumn="0" w:lastRowFirstColumn="0" w:lastRowLastColumn="0"/>
-            </w:pPr>
-          </w:p>
-        </w:tc>
-      </w:tr>
-      <w:tr>
-        <w:trPr>
-          <w:cnfStyle w:val="000000100000" w:firstRow="0" w:lastRow="0" w:firstColumn="0" w:lastColumn="0" w:oddVBand="0" w:evenVBand="0" w:oddHBand="1" w:evenHBand="0" w:firstRowFirstColumn="0" w:firstRowLastColumn="0" w:lastRowFirstColumn="0" w:lastRowLastColumn="0"/>
-        </w:trPr>
-        <w:tc>
-          <w:tcPr>
-            <w:cnfStyle w:val="001000000000" w:firstRow="0" w:lastRow="0" w:firstColumn="1" w:lastColumn="0" w:oddVBand="0" w:evenVBand="0" w:oddHBand="0" w:evenHBand="0" w:firstRowFirstColumn="0" w:firstRowLastColumn="0" w:lastRowFirstColumn="0" w:lastRowLastColumn="0"/>
-            <w:tcW w:w="1696" w:type="dxa"/>
-          </w:tcPr>
-          <w:p>
-            <w:pPr>
-              <w:rPr>
-                <w:b w:val="0"/>
-              </w:rPr>
-            </w:pPr>
-          </w:p>
-        </w:tc>
-        <w:tc>
-          <w:tcPr>
-            <w:tcW w:w="1276" w:type="dxa"/>
-          </w:tcPr>
-          <w:p>
-            <w:pPr>
-              <w:cnfStyle w:val="000000100000" w:firstRow="0" w:lastRow="0" w:firstColumn="0" w:lastColumn="0" w:oddVBand="0" w:evenVBand="0" w:oddHBand="1" w:evenHBand="0" w:firstRowFirstColumn="0" w:firstRowLastColumn="0" w:lastRowFirstColumn="0" w:lastRowLastColumn="0"/>
-            </w:pPr>
-          </w:p>
-        </w:tc>
-        <w:tc>
-          <w:tcPr>
-            <w:tcW w:w="6090" w:type="dxa"/>
-          </w:tcPr>
-          <w:p>
-            <w:pPr>
-              <w:cnfStyle w:val="000000100000" w:firstRow="0" w:lastRow="0" w:firstColumn="0" w:lastColumn="0" w:oddVBand="0" w:evenVBand="0" w:oddHBand="1" w:evenHBand="0" w:firstRowFirstColumn="0" w:firstRowLastColumn="0" w:lastRowFirstColumn="0" w:lastRowLastColumn="0"/>
-            </w:pPr>
-          </w:p>
-        </w:tc>
-      </w:tr>
-      <w:tr>
-        <w:tc>
-          <w:tcPr>
-            <w:cnfStyle w:val="001000000000" w:firstRow="0" w:lastRow="0" w:firstColumn="1" w:lastColumn="0" w:oddVBand="0" w:evenVBand="0" w:oddHBand="0" w:evenHBand="0" w:firstRowFirstColumn="0" w:firstRowLastColumn="0" w:lastRowFirstColumn="0" w:lastRowLastColumn="0"/>
-            <w:tcW w:w="1696" w:type="dxa"/>
-          </w:tcPr>
-          <w:p>
-            <w:pPr>
-              <w:rPr>
-                <w:b w:val="0"/>
-              </w:rPr>
-            </w:pPr>
-          </w:p>
-        </w:tc>
-        <w:tc>
-          <w:tcPr>
-            <w:tcW w:w="1276" w:type="dxa"/>
-          </w:tcPr>
-          <w:p>
-            <w:pPr>
-              <w:cnfStyle w:val="000000000000" w:firstRow="0" w:lastRow="0" w:firstColumn="0" w:lastColumn="0" w:oddVBand="0" w:evenVBand="0" w:oddHBand="0" w:evenHBand="0" w:firstRowFirstColumn="0" w:firstRowLastColumn="0" w:lastRowFirstColumn="0" w:lastRowLastColumn="0"/>
-            </w:pPr>
-          </w:p>
-        </w:tc>
-        <w:tc>
-          <w:tcPr>
-            <w:tcW w:w="6090" w:type="dxa"/>
-          </w:tcPr>
-          <w:p>
-            <w:pPr>
-              <w:cnfStyle w:val="000000000000" w:firstRow="0" w:lastRow="0" w:firstColumn="0" w:lastColumn="0" w:oddVBand="0" w:evenVBand="0" w:oddHBand="0" w:evenHBand="0" w:firstRowFirstColumn="0" w:firstRowLastColumn="0" w:lastRowFirstColumn="0" w:lastRowLastColumn="0"/>
-            </w:pPr>
-          </w:p>
-        </w:tc>
-      </w:tr>
-      <w:tr>
-        <w:trPr>
-          <w:cnfStyle w:val="000000100000" w:firstRow="0" w:lastRow="0" w:firstColumn="0" w:lastColumn="0" w:oddVBand="0" w:evenVBand="0" w:oddHBand="1" w:evenHBand="0" w:firstRowFirstColumn="0" w:firstRowLastColumn="0" w:lastRowFirstColumn="0" w:lastRowLastColumn="0"/>
-        </w:trPr>
-        <w:tc>
-          <w:tcPr>
-            <w:cnfStyle w:val="001000000000" w:firstRow="0" w:lastRow="0" w:firstColumn="1" w:lastColumn="0" w:oddVBand="0" w:evenVBand="0" w:oddHBand="0" w:evenHBand="0" w:firstRowFirstColumn="0" w:firstRowLastColumn="0" w:lastRowFirstColumn="0" w:lastRowLastColumn="0"/>
-            <w:tcW w:w="1696" w:type="dxa"/>
-          </w:tcPr>
-          <w:p>
-            <w:pPr>
-              <w:rPr>
-                <w:b w:val="0"/>
-              </w:rPr>
-            </w:pPr>
-          </w:p>
-        </w:tc>
-        <w:tc>
-          <w:tcPr>
-            <w:tcW w:w="1276" w:type="dxa"/>
-          </w:tcPr>
-          <w:p>
-            <w:pPr>
-              <w:cnfStyle w:val="000000100000" w:firstRow="0" w:lastRow="0" w:firstColumn="0" w:lastColumn="0" w:oddVBand="0" w:evenVBand="0" w:oddHBand="1" w:evenHBand="0" w:firstRowFirstColumn="0" w:firstRowLastColumn="0" w:lastRowFirstColumn="0" w:lastRowLastColumn="0"/>
-            </w:pPr>
-          </w:p>
-        </w:tc>
-        <w:tc>
-          <w:tcPr>
-            <w:tcW w:w="6090" w:type="dxa"/>
-          </w:tcPr>
-          <w:p>
-            <w:pPr>
-              <w:cnfStyle w:val="000000100000" w:firstRow="0" w:lastRow="0" w:firstColumn="0" w:lastColumn="0" w:oddVBand="0" w:evenVBand="0" w:oddHBand="1" w:evenHBand="0" w:firstRowFirstColumn="0" w:firstRowLastColumn="0" w:lastRowFirstColumn="0" w:lastRowLastColumn="0"/>
-            </w:pPr>
-          </w:p>
-        </w:tc>
-      </w:tr>
-    </w:tbl>
-    <w:p>
-      <w:r>
-        <w:br w:type="page"/>
       </w:r>
     </w:p>
     <w:sdt>
@@ -395,6 +58,7 @@
           <w:pPr>
             <w:pStyle w:val="Verzeichnis1"/>
             <w:tabs>
+              <w:tab w:val="left" w:pos="440"/>
               <w:tab w:val="right" w:leader="dot" w:pos="9062"/>
             </w:tabs>
             <w:rPr>
@@ -414,23 +78,40 @@
           <w:r>
             <w:fldChar w:fldCharType="separate"/>
           </w:r>
-          <w:hyperlink w:anchor="_Toc509476585" w:history="1">
+          <w:hyperlink w:anchor="_Toc511233005" w:history="1">
             <w:r>
               <w:rPr>
                 <w:rStyle w:val="Hyperlink"/>
                 <w:noProof/>
               </w:rPr>
-              <w:t>Versionshistorie</w:t>
-            </w:r>
-            <w:r>
-              <w:rPr>
-                <w:noProof/>
-                <w:webHidden/>
+              <w:t>1</w:t>
+            </w:r>
+            <w:r>
+              <w:rPr>
+                <w:rFonts w:asciiTheme="minorHAnsi" w:eastAsiaTheme="minorEastAsia" w:hAnsiTheme="minorHAnsi"/>
+                <w:noProof/>
+                <w:sz w:val="22"/>
+                <w:szCs w:val="22"/>
+                <w:lang w:eastAsia="de-DE"/>
               </w:rPr>
               <w:tab/>
             </w:r>
             <w:r>
               <w:rPr>
+                <w:rStyle w:val="Hyperlink"/>
+                <w:noProof/>
+              </w:rPr>
+              <w:t>Einleitung</w:t>
+            </w:r>
+            <w:r>
+              <w:rPr>
+                <w:noProof/>
+                <w:webHidden/>
+              </w:rPr>
+              <w:tab/>
+            </w:r>
+            <w:r>
+              <w:rPr>
                 <w:noProof/>
                 <w:webHidden/>
               </w:rPr>
@@ -441,7 +122,7 @@
                 <w:noProof/>
                 <w:webHidden/>
               </w:rPr>
-              <w:instrText xml:space="preserve"> PAGEREF _Toc509476585 \h </w:instrText>
+              <w:instrText xml:space="preserve"> PAGEREF _Toc511233005 \h </w:instrText>
             </w:r>
             <w:r>
               <w:rPr>
@@ -461,7 +142,7 @@
                 <w:noProof/>
                 <w:webHidden/>
               </w:rPr>
-              <w:t>2</w:t>
+              <w:t>3</w:t>
             </w:r>
             <w:r>
               <w:rPr>
@@ -476,6 +157,7 @@
           <w:pPr>
             <w:pStyle w:val="Verzeichnis1"/>
             <w:tabs>
+              <w:tab w:val="left" w:pos="440"/>
               <w:tab w:val="right" w:leader="dot" w:pos="9062"/>
             </w:tabs>
             <w:rPr>
@@ -486,23 +168,40 @@
               <w:lang w:eastAsia="de-DE"/>
             </w:rPr>
           </w:pPr>
-          <w:hyperlink w:anchor="_Toc509476586" w:history="1">
+          <w:hyperlink w:anchor="_Toc511233006" w:history="1">
             <w:r>
               <w:rPr>
                 <w:rStyle w:val="Hyperlink"/>
                 <w:noProof/>
               </w:rPr>
-              <w:t>Einleitung</w:t>
-            </w:r>
-            <w:r>
-              <w:rPr>
-                <w:noProof/>
-                <w:webHidden/>
+              <w:t>2</w:t>
+            </w:r>
+            <w:r>
+              <w:rPr>
+                <w:rFonts w:asciiTheme="minorHAnsi" w:eastAsiaTheme="minorEastAsia" w:hAnsiTheme="minorHAnsi"/>
+                <w:noProof/>
+                <w:sz w:val="22"/>
+                <w:szCs w:val="22"/>
+                <w:lang w:eastAsia="de-DE"/>
               </w:rPr>
               <w:tab/>
             </w:r>
             <w:r>
               <w:rPr>
+                <w:rStyle w:val="Hyperlink"/>
+                <w:noProof/>
+              </w:rPr>
+              <w:t>Entwicklung Mobiler Applikationen</w:t>
+            </w:r>
+            <w:r>
+              <w:rPr>
+                <w:noProof/>
+                <w:webHidden/>
+              </w:rPr>
+              <w:tab/>
+            </w:r>
+            <w:r>
+              <w:rPr>
                 <w:noProof/>
                 <w:webHidden/>
               </w:rPr>
@@ -513,7 +212,7 @@
                 <w:noProof/>
                 <w:webHidden/>
               </w:rPr>
-              <w:instrText xml:space="preserve"> PAGEREF _Toc509476586 \h </w:instrText>
+              <w:instrText xml:space="preserve"> PAGEREF _Toc511233006 \h </w:instrText>
             </w:r>
             <w:r>
               <w:rPr>
@@ -533,7 +232,7 @@
                 <w:noProof/>
                 <w:webHidden/>
               </w:rPr>
-              <w:t>4</w:t>
+              <w:t>3</w:t>
             </w:r>
             <w:r>
               <w:rPr>
@@ -546,8 +245,9 @@
         </w:p>
         <w:p>
           <w:pPr>
-            <w:pStyle w:val="Verzeichnis1"/>
+            <w:pStyle w:val="Verzeichnis2"/>
             <w:tabs>
+              <w:tab w:val="left" w:pos="880"/>
               <w:tab w:val="right" w:leader="dot" w:pos="9062"/>
             </w:tabs>
             <w:rPr>
@@ -558,23 +258,40 @@
               <w:lang w:eastAsia="de-DE"/>
             </w:rPr>
           </w:pPr>
-          <w:hyperlink w:anchor="_Toc509476587" w:history="1">
+          <w:hyperlink w:anchor="_Toc511233007" w:history="1">
             <w:r>
               <w:rPr>
                 <w:rStyle w:val="Hyperlink"/>
                 <w:noProof/>
               </w:rPr>
-              <w:t>Entwicklung Mobiler Applikationen</w:t>
-            </w:r>
-            <w:r>
-              <w:rPr>
-                <w:noProof/>
-                <w:webHidden/>
+              <w:t>2.1</w:t>
+            </w:r>
+            <w:r>
+              <w:rPr>
+                <w:rFonts w:asciiTheme="minorHAnsi" w:eastAsiaTheme="minorEastAsia" w:hAnsiTheme="minorHAnsi"/>
+                <w:noProof/>
+                <w:sz w:val="22"/>
+                <w:szCs w:val="22"/>
+                <w:lang w:eastAsia="de-DE"/>
               </w:rPr>
               <w:tab/>
             </w:r>
             <w:r>
               <w:rPr>
+                <w:rStyle w:val="Hyperlink"/>
+                <w:noProof/>
+              </w:rPr>
+              <w:t>Anforderungsmodellierung</w:t>
+            </w:r>
+            <w:r>
+              <w:rPr>
+                <w:noProof/>
+                <w:webHidden/>
+              </w:rPr>
+              <w:tab/>
+            </w:r>
+            <w:r>
+              <w:rPr>
                 <w:noProof/>
                 <w:webHidden/>
               </w:rPr>
@@ -585,7 +302,7 @@
                 <w:noProof/>
                 <w:webHidden/>
               </w:rPr>
-              <w:instrText xml:space="preserve"> PAGEREF _Toc509476587 \h </w:instrText>
+              <w:instrText xml:space="preserve"> PAGEREF _Toc511233007 \h </w:instrText>
             </w:r>
             <w:r>
               <w:rPr>
@@ -605,7 +322,7 @@
                 <w:noProof/>
                 <w:webHidden/>
               </w:rPr>
-              <w:t>4</w:t>
+              <w:t>3</w:t>
             </w:r>
             <w:r>
               <w:rPr>
@@ -620,6 +337,7 @@
           <w:pPr>
             <w:pStyle w:val="Verzeichnis2"/>
             <w:tabs>
+              <w:tab w:val="left" w:pos="880"/>
               <w:tab w:val="right" w:leader="dot" w:pos="9062"/>
             </w:tabs>
             <w:rPr>
@@ -630,23 +348,40 @@
               <w:lang w:eastAsia="de-DE"/>
             </w:rPr>
           </w:pPr>
-          <w:hyperlink w:anchor="_Toc509476588" w:history="1">
+          <w:hyperlink w:anchor="_Toc511233008" w:history="1">
             <w:r>
               <w:rPr>
                 <w:rStyle w:val="Hyperlink"/>
                 <w:noProof/>
               </w:rPr>
-              <w:t>Anforderungsmodellierung</w:t>
-            </w:r>
-            <w:r>
-              <w:rPr>
-                <w:noProof/>
-                <w:webHidden/>
+              <w:t>2.2</w:t>
+            </w:r>
+            <w:r>
+              <w:rPr>
+                <w:rFonts w:asciiTheme="minorHAnsi" w:eastAsiaTheme="minorEastAsia" w:hAnsiTheme="minorHAnsi"/>
+                <w:noProof/>
+                <w:sz w:val="22"/>
+                <w:szCs w:val="22"/>
+                <w:lang w:eastAsia="de-DE"/>
               </w:rPr>
               <w:tab/>
             </w:r>
             <w:r>
               <w:rPr>
+                <w:rStyle w:val="Hyperlink"/>
+                <w:noProof/>
+              </w:rPr>
+              <w:t>Modellierung</w:t>
+            </w:r>
+            <w:r>
+              <w:rPr>
+                <w:noProof/>
+                <w:webHidden/>
+              </w:rPr>
+              <w:tab/>
+            </w:r>
+            <w:r>
+              <w:rPr>
                 <w:noProof/>
                 <w:webHidden/>
               </w:rPr>
@@ -657,7 +392,7 @@
                 <w:noProof/>
                 <w:webHidden/>
               </w:rPr>
-              <w:instrText xml:space="preserve"> PAGEREF _Toc509476588 \h </w:instrText>
+              <w:instrText xml:space="preserve"> PAGEREF _Toc511233008 \h </w:instrText>
             </w:r>
             <w:r>
               <w:rPr>
@@ -692,6 +427,7 @@
           <w:pPr>
             <w:pStyle w:val="Verzeichnis2"/>
             <w:tabs>
+              <w:tab w:val="left" w:pos="880"/>
               <w:tab w:val="right" w:leader="dot" w:pos="9062"/>
             </w:tabs>
             <w:rPr>
@@ -702,23 +438,40 @@
               <w:lang w:eastAsia="de-DE"/>
             </w:rPr>
           </w:pPr>
-          <w:hyperlink w:anchor="_Toc509476589" w:history="1">
+          <w:hyperlink w:anchor="_Toc511233009" w:history="1">
             <w:r>
               <w:rPr>
                 <w:rStyle w:val="Hyperlink"/>
                 <w:noProof/>
               </w:rPr>
-              <w:t>Modellierung</w:t>
-            </w:r>
-            <w:r>
-              <w:rPr>
-                <w:noProof/>
-                <w:webHidden/>
+              <w:t>2.3</w:t>
+            </w:r>
+            <w:r>
+              <w:rPr>
+                <w:rFonts w:asciiTheme="minorHAnsi" w:eastAsiaTheme="minorEastAsia" w:hAnsiTheme="minorHAnsi"/>
+                <w:noProof/>
+                <w:sz w:val="22"/>
+                <w:szCs w:val="22"/>
+                <w:lang w:eastAsia="de-DE"/>
               </w:rPr>
               <w:tab/>
             </w:r>
             <w:r>
               <w:rPr>
+                <w:rStyle w:val="Hyperlink"/>
+                <w:noProof/>
+              </w:rPr>
+              <w:t>Testen</w:t>
+            </w:r>
+            <w:r>
+              <w:rPr>
+                <w:noProof/>
+                <w:webHidden/>
+              </w:rPr>
+              <w:tab/>
+            </w:r>
+            <w:r>
+              <w:rPr>
                 <w:noProof/>
                 <w:webHidden/>
               </w:rPr>
@@ -729,7 +482,7 @@
                 <w:noProof/>
                 <w:webHidden/>
               </w:rPr>
-              <w:instrText xml:space="preserve"> PAGEREF _Toc509476589 \h </w:instrText>
+              <w:instrText xml:space="preserve"> PAGEREF _Toc511233009 \h </w:instrText>
             </w:r>
             <w:r>
               <w:rPr>
@@ -749,7 +502,7 @@
                 <w:noProof/>
                 <w:webHidden/>
               </w:rPr>
-              <w:t>5</w:t>
+              <w:t>4</w:t>
             </w:r>
             <w:r>
               <w:rPr>
@@ -762,8 +515,9 @@
         </w:p>
         <w:p>
           <w:pPr>
-            <w:pStyle w:val="Verzeichnis2"/>
+            <w:pStyle w:val="Verzeichnis1"/>
             <w:tabs>
+              <w:tab w:val="left" w:pos="440"/>
               <w:tab w:val="right" w:leader="dot" w:pos="9062"/>
             </w:tabs>
             <w:rPr>
@@ -774,23 +528,40 @@
               <w:lang w:eastAsia="de-DE"/>
             </w:rPr>
           </w:pPr>
-          <w:hyperlink w:anchor="_Toc509476590" w:history="1">
+          <w:hyperlink w:anchor="_Toc511233010" w:history="1">
             <w:r>
               <w:rPr>
                 <w:rStyle w:val="Hyperlink"/>
                 <w:noProof/>
               </w:rPr>
-              <w:t>Testen</w:t>
-            </w:r>
-            <w:r>
-              <w:rPr>
-                <w:noProof/>
-                <w:webHidden/>
+              <w:t>3</w:t>
+            </w:r>
+            <w:r>
+              <w:rPr>
+                <w:rFonts w:asciiTheme="minorHAnsi" w:eastAsiaTheme="minorEastAsia" w:hAnsiTheme="minorHAnsi"/>
+                <w:noProof/>
+                <w:sz w:val="22"/>
+                <w:szCs w:val="22"/>
+                <w:lang w:eastAsia="de-DE"/>
               </w:rPr>
               <w:tab/>
             </w:r>
             <w:r>
               <w:rPr>
+                <w:rStyle w:val="Hyperlink"/>
+                <w:noProof/>
+              </w:rPr>
+              <w:t>Requirements Engineering</w:t>
+            </w:r>
+            <w:r>
+              <w:rPr>
+                <w:noProof/>
+                <w:webHidden/>
+              </w:rPr>
+              <w:tab/>
+            </w:r>
+            <w:r>
+              <w:rPr>
                 <w:noProof/>
                 <w:webHidden/>
               </w:rPr>
@@ -801,7 +572,7 @@
                 <w:noProof/>
                 <w:webHidden/>
               </w:rPr>
-              <w:instrText xml:space="preserve"> PAGEREF _Toc509476590 \h </w:instrText>
+              <w:instrText xml:space="preserve"> PAGEREF _Toc511233010 \h </w:instrText>
             </w:r>
             <w:r>
               <w:rPr>
@@ -836,6 +607,7 @@
           <w:pPr>
             <w:pStyle w:val="Verzeichnis1"/>
             <w:tabs>
+              <w:tab w:val="left" w:pos="440"/>
               <w:tab w:val="right" w:leader="dot" w:pos="9062"/>
             </w:tabs>
             <w:rPr>
@@ -846,23 +618,40 @@
               <w:lang w:eastAsia="de-DE"/>
             </w:rPr>
           </w:pPr>
-          <w:hyperlink w:anchor="_Toc509476591" w:history="1">
+          <w:hyperlink w:anchor="_Toc511233011" w:history="1">
             <w:r>
               <w:rPr>
                 <w:rStyle w:val="Hyperlink"/>
                 <w:noProof/>
               </w:rPr>
-              <w:t>Requirements Engineering</w:t>
-            </w:r>
-            <w:r>
-              <w:rPr>
-                <w:noProof/>
-                <w:webHidden/>
+              <w:t>4</w:t>
+            </w:r>
+            <w:r>
+              <w:rPr>
+                <w:rFonts w:asciiTheme="minorHAnsi" w:eastAsiaTheme="minorEastAsia" w:hAnsiTheme="minorHAnsi"/>
+                <w:noProof/>
+                <w:sz w:val="22"/>
+                <w:szCs w:val="22"/>
+                <w:lang w:eastAsia="de-DE"/>
               </w:rPr>
               <w:tab/>
             </w:r>
             <w:r>
               <w:rPr>
+                <w:rStyle w:val="Hyperlink"/>
+                <w:noProof/>
+              </w:rPr>
+              <w:t>Modellierungsphase</w:t>
+            </w:r>
+            <w:r>
+              <w:rPr>
+                <w:noProof/>
+                <w:webHidden/>
+              </w:rPr>
+              <w:tab/>
+            </w:r>
+            <w:r>
+              <w:rPr>
                 <w:noProof/>
                 <w:webHidden/>
               </w:rPr>
@@ -873,7 +662,7 @@
                 <w:noProof/>
                 <w:webHidden/>
               </w:rPr>
-              <w:instrText xml:space="preserve"> PAGEREF _Toc509476591 \h </w:instrText>
+              <w:instrText xml:space="preserve"> PAGEREF _Toc511233011 \h </w:instrText>
             </w:r>
             <w:r>
               <w:rPr>
@@ -908,6 +697,7 @@
           <w:pPr>
             <w:pStyle w:val="Verzeichnis1"/>
             <w:tabs>
+              <w:tab w:val="left" w:pos="440"/>
               <w:tab w:val="right" w:leader="dot" w:pos="9062"/>
             </w:tabs>
             <w:rPr>
@@ -918,23 +708,40 @@
               <w:lang w:eastAsia="de-DE"/>
             </w:rPr>
           </w:pPr>
-          <w:hyperlink w:anchor="_Toc509476592" w:history="1">
+          <w:hyperlink w:anchor="_Toc511233012" w:history="1">
             <w:r>
               <w:rPr>
                 <w:rStyle w:val="Hyperlink"/>
                 <w:noProof/>
               </w:rPr>
-              <w:t>Modellierungsphase</w:t>
-            </w:r>
-            <w:r>
-              <w:rPr>
-                <w:noProof/>
-                <w:webHidden/>
+              <w:t>5</w:t>
+            </w:r>
+            <w:r>
+              <w:rPr>
+                <w:rFonts w:asciiTheme="minorHAnsi" w:eastAsiaTheme="minorEastAsia" w:hAnsiTheme="minorHAnsi"/>
+                <w:noProof/>
+                <w:sz w:val="22"/>
+                <w:szCs w:val="22"/>
+                <w:lang w:eastAsia="de-DE"/>
               </w:rPr>
               <w:tab/>
             </w:r>
             <w:r>
               <w:rPr>
+                <w:rStyle w:val="Hyperlink"/>
+                <w:noProof/>
+              </w:rPr>
+              <w:t>Mobile Development</w:t>
+            </w:r>
+            <w:r>
+              <w:rPr>
+                <w:noProof/>
+                <w:webHidden/>
+              </w:rPr>
+              <w:tab/>
+            </w:r>
+            <w:r>
+              <w:rPr>
                 <w:noProof/>
                 <w:webHidden/>
               </w:rPr>
@@ -945,7 +752,7 @@
                 <w:noProof/>
                 <w:webHidden/>
               </w:rPr>
-              <w:instrText xml:space="preserve"> PAGEREF _Toc509476592 \h </w:instrText>
+              <w:instrText xml:space="preserve"> PAGEREF _Toc511233012 \h </w:instrText>
             </w:r>
             <w:r>
               <w:rPr>
@@ -980,6 +787,7 @@
           <w:pPr>
             <w:pStyle w:val="Verzeichnis1"/>
             <w:tabs>
+              <w:tab w:val="left" w:pos="440"/>
               <w:tab w:val="right" w:leader="dot" w:pos="9062"/>
             </w:tabs>
             <w:rPr>
@@ -990,23 +798,40 @@
               <w:lang w:eastAsia="de-DE"/>
             </w:rPr>
           </w:pPr>
-          <w:hyperlink w:anchor="_Toc509476593" w:history="1">
+          <w:hyperlink w:anchor="_Toc511233013" w:history="1">
             <w:r>
               <w:rPr>
                 <w:rStyle w:val="Hyperlink"/>
                 <w:noProof/>
               </w:rPr>
-              <w:t>Mobile Development</w:t>
-            </w:r>
-            <w:r>
-              <w:rPr>
-                <w:noProof/>
-                <w:webHidden/>
+              <w:t>6</w:t>
+            </w:r>
+            <w:r>
+              <w:rPr>
+                <w:rFonts w:asciiTheme="minorHAnsi" w:eastAsiaTheme="minorEastAsia" w:hAnsiTheme="minorHAnsi"/>
+                <w:noProof/>
+                <w:sz w:val="22"/>
+                <w:szCs w:val="22"/>
+                <w:lang w:eastAsia="de-DE"/>
               </w:rPr>
               <w:tab/>
             </w:r>
             <w:r>
               <w:rPr>
+                <w:rStyle w:val="Hyperlink"/>
+                <w:noProof/>
+              </w:rPr>
+              <w:t>Texterkennung</w:t>
+            </w:r>
+            <w:r>
+              <w:rPr>
+                <w:noProof/>
+                <w:webHidden/>
+              </w:rPr>
+              <w:tab/>
+            </w:r>
+            <w:r>
+              <w:rPr>
                 <w:noProof/>
                 <w:webHidden/>
               </w:rPr>
@@ -1017,7 +842,7 @@
                 <w:noProof/>
                 <w:webHidden/>
               </w:rPr>
-              <w:instrText xml:space="preserve"> PAGEREF _Toc509476593 \h </w:instrText>
+              <w:instrText xml:space="preserve"> PAGEREF _Toc511233013 \h </w:instrText>
             </w:r>
             <w:r>
               <w:rPr>
@@ -1037,7 +862,7 @@
                 <w:noProof/>
                 <w:webHidden/>
               </w:rPr>
-              <w:t>6</w:t>
+              <w:t>5</w:t>
             </w:r>
             <w:r>
               <w:rPr>
@@ -1050,8 +875,9 @@
         </w:p>
         <w:p>
           <w:pPr>
-            <w:pStyle w:val="Verzeichnis1"/>
+            <w:pStyle w:val="Verzeichnis2"/>
             <w:tabs>
+              <w:tab w:val="left" w:pos="880"/>
               <w:tab w:val="right" w:leader="dot" w:pos="9062"/>
             </w:tabs>
             <w:rPr>
@@ -1062,23 +888,40 @@
               <w:lang w:eastAsia="de-DE"/>
             </w:rPr>
           </w:pPr>
-          <w:hyperlink w:anchor="_Toc509476594" w:history="1">
+          <w:hyperlink w:anchor="_Toc511233014" w:history="1">
             <w:r>
               <w:rPr>
                 <w:rStyle w:val="Hyperlink"/>
                 <w:noProof/>
               </w:rPr>
-              <w:t>Texterkennung</w:t>
-            </w:r>
-            <w:r>
-              <w:rPr>
-                <w:noProof/>
-                <w:webHidden/>
+              <w:t>6.1</w:t>
+            </w:r>
+            <w:r>
+              <w:rPr>
+                <w:rFonts w:asciiTheme="minorHAnsi" w:eastAsiaTheme="minorEastAsia" w:hAnsiTheme="minorHAnsi"/>
+                <w:noProof/>
+                <w:sz w:val="22"/>
+                <w:szCs w:val="22"/>
+                <w:lang w:eastAsia="de-DE"/>
               </w:rPr>
               <w:tab/>
             </w:r>
             <w:r>
               <w:rPr>
+                <w:rStyle w:val="Hyperlink"/>
+                <w:noProof/>
+              </w:rPr>
+              <w:t>Klassischer Ablauf</w:t>
+            </w:r>
+            <w:r>
+              <w:rPr>
+                <w:noProof/>
+                <w:webHidden/>
+              </w:rPr>
+              <w:tab/>
+            </w:r>
+            <w:r>
+              <w:rPr>
                 <w:noProof/>
                 <w:webHidden/>
               </w:rPr>
@@ -1089,7 +932,7 @@
                 <w:noProof/>
                 <w:webHidden/>
               </w:rPr>
-              <w:instrText xml:space="preserve"> PAGEREF _Toc509476594 \h </w:instrText>
+              <w:instrText xml:space="preserve"> PAGEREF _Toc511233014 \h </w:instrText>
             </w:r>
             <w:r>
               <w:rPr>
@@ -1109,7 +952,7 @@
                 <w:noProof/>
                 <w:webHidden/>
               </w:rPr>
-              <w:t>6</w:t>
+              <w:t>5</w:t>
             </w:r>
             <w:r>
               <w:rPr>
@@ -1124,6 +967,7 @@
           <w:pPr>
             <w:pStyle w:val="Verzeichnis1"/>
             <w:tabs>
+              <w:tab w:val="left" w:pos="440"/>
               <w:tab w:val="right" w:leader="dot" w:pos="9062"/>
             </w:tabs>
             <w:rPr>
@@ -1134,12 +978,29 @@
               <w:lang w:eastAsia="de-DE"/>
             </w:rPr>
           </w:pPr>
-          <w:hyperlink w:anchor="_Toc509476595" w:history="1">
+          <w:hyperlink w:anchor="_Toc511233015" w:history="1">
             <w:r>
               <w:rPr>
                 <w:rStyle w:val="Hyperlink"/>
                 <w:noProof/>
               </w:rPr>
+              <w:t>7</w:t>
+            </w:r>
+            <w:r>
+              <w:rPr>
+                <w:rFonts w:asciiTheme="minorHAnsi" w:eastAsiaTheme="minorEastAsia" w:hAnsiTheme="minorHAnsi"/>
+                <w:noProof/>
+                <w:sz w:val="22"/>
+                <w:szCs w:val="22"/>
+                <w:lang w:eastAsia="de-DE"/>
+              </w:rPr>
+              <w:tab/>
+            </w:r>
+            <w:r>
+              <w:rPr>
+                <w:rStyle w:val="Hyperlink"/>
+                <w:noProof/>
+              </w:rPr>
               <w:t>Implementierung</w:t>
             </w:r>
             <w:r>
@@ -1161,7 +1022,7 @@
                 <w:noProof/>
                 <w:webHidden/>
               </w:rPr>
-              <w:instrText xml:space="preserve"> PAGEREF _Toc509476595 \h </w:instrText>
+              <w:instrText xml:space="preserve"> PAGEREF _Toc511233015 \h </w:instrText>
             </w:r>
             <w:r>
               <w:rPr>
@@ -1181,7 +1042,7 @@
                 <w:noProof/>
                 <w:webHidden/>
               </w:rPr>
-              <w:t>6</w:t>
+              <w:t>7</w:t>
             </w:r>
             <w:r>
               <w:rPr>
@@ -1196,6 +1057,7 @@
           <w:pPr>
             <w:pStyle w:val="Verzeichnis1"/>
             <w:tabs>
+              <w:tab w:val="left" w:pos="440"/>
               <w:tab w:val="right" w:leader="dot" w:pos="9062"/>
             </w:tabs>
             <w:rPr>
@@ -1206,12 +1068,29 @@
               <w:lang w:eastAsia="de-DE"/>
             </w:rPr>
           </w:pPr>
-          <w:hyperlink w:anchor="_Toc509476596" w:history="1">
+          <w:hyperlink w:anchor="_Toc511233016" w:history="1">
             <w:r>
               <w:rPr>
                 <w:rStyle w:val="Hyperlink"/>
                 <w:noProof/>
               </w:rPr>
+              <w:t>8</w:t>
+            </w:r>
+            <w:r>
+              <w:rPr>
+                <w:rFonts w:asciiTheme="minorHAnsi" w:eastAsiaTheme="minorEastAsia" w:hAnsiTheme="minorHAnsi"/>
+                <w:noProof/>
+                <w:sz w:val="22"/>
+                <w:szCs w:val="22"/>
+                <w:lang w:eastAsia="de-DE"/>
+              </w:rPr>
+              <w:tab/>
+            </w:r>
+            <w:r>
+              <w:rPr>
+                <w:rStyle w:val="Hyperlink"/>
+                <w:noProof/>
+              </w:rPr>
               <w:t>Fazit und Ausblick</w:t>
             </w:r>
             <w:r>
@@ -1233,7 +1112,7 @@
                 <w:noProof/>
                 <w:webHidden/>
               </w:rPr>
-              <w:instrText xml:space="preserve"> PAGEREF _Toc509476596 \h </w:instrText>
+              <w:instrText xml:space="preserve"> PAGEREF _Toc511233016 \h </w:instrText>
             </w:r>
             <w:r>
               <w:rPr>
@@ -1253,7 +1132,7 @@
                 <w:noProof/>
                 <w:webHidden/>
               </w:rPr>
-              <w:t>6</w:t>
+              <w:t>7</w:t>
             </w:r>
             <w:r>
               <w:rPr>
@@ -1268,6 +1147,7 @@
           <w:pPr>
             <w:pStyle w:val="Verzeichnis1"/>
             <w:tabs>
+              <w:tab w:val="left" w:pos="440"/>
               <w:tab w:val="right" w:leader="dot" w:pos="9062"/>
             </w:tabs>
             <w:rPr>
@@ -1278,12 +1158,29 @@
               <w:lang w:eastAsia="de-DE"/>
             </w:rPr>
           </w:pPr>
-          <w:hyperlink w:anchor="_Toc509476597" w:history="1">
+          <w:hyperlink w:anchor="_Toc511233017" w:history="1">
             <w:r>
               <w:rPr>
                 <w:rStyle w:val="Hyperlink"/>
                 <w:noProof/>
               </w:rPr>
+              <w:t>9</w:t>
+            </w:r>
+            <w:r>
+              <w:rPr>
+                <w:rFonts w:asciiTheme="minorHAnsi" w:eastAsiaTheme="minorEastAsia" w:hAnsiTheme="minorHAnsi"/>
+                <w:noProof/>
+                <w:sz w:val="22"/>
+                <w:szCs w:val="22"/>
+                <w:lang w:eastAsia="de-DE"/>
+              </w:rPr>
+              <w:tab/>
+            </w:r>
+            <w:r>
+              <w:rPr>
+                <w:rStyle w:val="Hyperlink"/>
+                <w:noProof/>
+              </w:rPr>
               <w:t>Literaturverzeichnis</w:t>
             </w:r>
             <w:r>
@@ -1305,7 +1202,7 @@
                 <w:noProof/>
                 <w:webHidden/>
               </w:rPr>
-              <w:instrText xml:space="preserve"> PAGEREF _Toc509476597 \h </w:instrText>
+              <w:instrText xml:space="preserve"> PAGEREF _Toc511233017 \h </w:instrText>
             </w:r>
             <w:r>
               <w:rPr>
@@ -1325,7 +1222,7 @@
                 <w:noProof/>
                 <w:webHidden/>
               </w:rPr>
-              <w:t>6</w:t>
+              <w:t>7</w:t>
             </w:r>
             <w:r>
               <w:rPr>
@@ -1362,84 +1259,135 @@
       <w:pPr>
         <w:pStyle w:val="berschrift1"/>
       </w:pPr>
-      <w:bookmarkStart w:id="1" w:name="_Toc509476586"/>
+      <w:bookmarkStart w:id="0" w:name="_Toc511233005"/>
       <w:r>
         <w:lastRenderedPageBreak/>
         <w:t>Einleitung</w:t>
+      </w:r>
+      <w:bookmarkEnd w:id="0"/>
+    </w:p>
+    <w:p>
+      <w:r>
+        <w:t>Das Scannen von Dokumenten erfolgt meist als Bild</w:t>
+      </w:r>
+      <w:r>
+        <w:t xml:space="preserve">datei, was dazu führt, dass </w:t>
+      </w:r>
+      <w:r>
+        <w:t>der digitalisierte Text weder kopiert, noch bearbeitet werden kann.</w:t>
+      </w:r>
+      <w:r>
+        <w:t xml:space="preserve"> Um dies zu ermöglichen kann der Text</w:t>
+      </w:r>
+      <w:r>
+        <w:t xml:space="preserve"> als Buchstaben erkannt und ausgegeben werden. Diese Methode der Texterkennung wird als Optical </w:t>
+      </w:r>
+      <w:proofErr w:type="spellStart"/>
+      <w:r>
+        <w:t>Character</w:t>
+      </w:r>
+      <w:proofErr w:type="spellEnd"/>
+      <w:r>
+        <w:t xml:space="preserve"> Recognition, kurz OCR, bezeichnet.</w:t>
+      </w:r>
+    </w:p>
+    <w:p>
+      <w:r>
+        <w:t>Moderne Banking Applikationen</w:t>
+      </w:r>
+      <w:r>
+        <w:t>, beispielsweise die der Sparkasse,</w:t>
+      </w:r>
+      <w:r>
+        <w:t xml:space="preserve"> </w:t>
+      </w:r>
+      <w:r>
+        <w:t>bieten die Möglichkeit an aus F</w:t>
+      </w:r>
+      <w:r>
+        <w:t xml:space="preserve">otos </w:t>
+      </w:r>
+      <w:r>
+        <w:t>Überweisungsdaten wie IBAN, Betrag oder Verwendungszweck zu erkennen um den Überweisungsprozess zu vereinfachen.</w:t>
+      </w:r>
+    </w:p>
+    <w:p>
+      <w:r>
+        <w:t>Ziel dieses Projekts ist eine Applikation für Mobilgeräte zu entwickeln, die anhand eines Fotos Überweisungsdaten erkennt und diese auf dem Bildschirm ausgibt.</w:t>
+      </w:r>
+    </w:p>
+    <w:p>
+      <w:pPr>
+        <w:pStyle w:val="berschrift1"/>
+      </w:pPr>
+      <w:bookmarkStart w:id="1" w:name="_Toc511233006"/>
+      <w:r>
+        <w:t>Entwicklung Mobiler Applikationen</w:t>
       </w:r>
       <w:bookmarkEnd w:id="1"/>
     </w:p>
     <w:p>
       <w:r>
-        <w:t>Das Scannen von Dokumenten erfolgt meist als Bild</w:t>
-      </w:r>
-      <w:r>
-        <w:t xml:space="preserve">datei, was dazu führt, dass </w:t>
-      </w:r>
-      <w:r>
-        <w:t>der digitalisierte Text weder kopiert, noch bearbeitet werden kann.</w:t>
-      </w:r>
-      <w:r>
-        <w:t xml:space="preserve"> Um dies zu ermöglichen kann der Text</w:t>
-      </w:r>
-      <w:r>
-        <w:t xml:space="preserve"> als Buchstaben erkannt und ausgegeben werden. Diese Methode der Texterkennung wird als Optical </w:t>
-      </w:r>
-      <w:proofErr w:type="spellStart"/>
-      <w:r>
-        <w:t>Character</w:t>
-      </w:r>
-      <w:proofErr w:type="spellEnd"/>
-      <w:r>
-        <w:t xml:space="preserve"> Recognition, kurz OCR, bezeichnet.</w:t>
+        <w:t>Der Entwicklungsprozess von Applikationen für mobile Geräte lehnt sich an die konventionelle Art des Softwareentwicklungsprozesses an, besitzt jedoch wichtige Unterschiede in beispielsweise Benutzeroberflächendesign oder der Testphase.</w:t>
       </w:r>
     </w:p>
     <w:p>
       <w:r>
-        <w:t>Moderne Banking Applikationen</w:t>
-      </w:r>
-      <w:r>
-        <w:t>, beispielsweise die der Sparkasse,</w:t>
-      </w:r>
-      <w:r>
-        <w:t xml:space="preserve"> </w:t>
-      </w:r>
-      <w:r>
-        <w:t>bieten die Möglichkeit an aus F</w:t>
-      </w:r>
-      <w:r>
-        <w:t xml:space="preserve">otos </w:t>
-      </w:r>
-      <w:r>
-        <w:t>Überweisungsdaten wie IBAN, Betrag oder Verwendungszweck zu erkennen um den Überweisungsprozess zu vereinfachen.</w:t>
+        <w:t>Der Aufbau des Projekts folgt dem V-Modell</w:t>
+      </w:r>
+      <w:r>
+        <w:t xml:space="preserve">. In der Anforderungsspezifikation werden die Anforderungen des Kunden an die Software notiert. (SE </w:t>
+      </w:r>
+      <w:proofErr w:type="spellStart"/>
+      <w:r>
+        <w:t>Pressman</w:t>
+      </w:r>
+      <w:proofErr w:type="spellEnd"/>
+      <w:r>
+        <w:t>, S.42)</w:t>
       </w:r>
     </w:p>
     <w:p>
       <w:r>
-        <w:t>Ziel dieses Projekts ist eine Applikation für Mobilgeräte zu entwickeln, die anhand eines Fotos Überweisungsdaten erkennt und diese auf dem Bildschirm ausgibt.</w:t>
+        <w:t xml:space="preserve">(Bild) (SE </w:t>
+      </w:r>
+      <w:proofErr w:type="spellStart"/>
+      <w:r>
+        <w:t>Pressman</w:t>
+      </w:r>
+      <w:proofErr w:type="spellEnd"/>
+      <w:r>
+        <w:t xml:space="preserve"> S.43)</w:t>
       </w:r>
     </w:p>
+    <w:p/>
     <w:p>
       <w:pPr>
-        <w:pStyle w:val="berschrift1"/>
-      </w:pPr>
-      <w:bookmarkStart w:id="2" w:name="_Toc509476587"/>
-      <w:r>
-        <w:t>Entwicklung Mobiler Applikationen</w:t>
+        <w:pStyle w:val="berschrift2"/>
+      </w:pPr>
+      <w:bookmarkStart w:id="2" w:name="_Toc511233007"/>
+      <w:r>
+        <w:t>Anforderungsmodellierung</w:t>
       </w:r>
       <w:bookmarkEnd w:id="2"/>
     </w:p>
     <w:p>
       <w:r>
-        <w:t>Der Entwicklungsprozess von Applikationen für mobile Geräte lehnt sich an die konventionelle Art des Softwareentwicklungsprozesses an, besitzt jedoch wichtige Unterschiede in beispielsweise Benutzeroberflächendesign oder der Testphase.</w:t>
+        <w:t xml:space="preserve">Die Anforderungsmodellierung dient zur Kommunikation der Kundenanforderungen an den Softwareentwickler in Form von Text, sowie Diagrammen, sodass diese einfach zu verstehen sind. (SE </w:t>
+      </w:r>
+      <w:proofErr w:type="spellStart"/>
+      <w:r>
+        <w:t>Pressman</w:t>
+      </w:r>
+      <w:proofErr w:type="spellEnd"/>
+      <w:r>
+        <w:t>, S.166)</w:t>
       </w:r>
     </w:p>
     <w:p>
       <w:r>
-        <w:t>Der Aufbau des Projekts folgt dem V-Modell</w:t>
-      </w:r>
-      <w:r>
-        <w:t xml:space="preserve">. In der Anforderungsspezifikation werden die Anforderungen des Kunden an die Software notiert. (SE </w:t>
+        <w:lastRenderedPageBreak/>
+        <w:t xml:space="preserve">Das V-Modell zeigt, dass es oft schwierig ist alle Anforderungen von Anfang an zu spezifizieren, weshalb durch verschiedene Testphasen die Anforderungen möglicherweise angepasst werden müssen. (SE </w:t>
       </w:r>
       <w:proofErr w:type="spellStart"/>
       <w:r>
@@ -1452,15 +1400,61 @@
     </w:p>
     <w:p>
       <w:r>
-        <w:t xml:space="preserve">(Bild) (SE </w:t>
+        <w:t xml:space="preserve">Für dieses Projekt werden </w:t>
       </w:r>
       <w:proofErr w:type="spellStart"/>
       <w:r>
+        <w:t>Szenariobasierte</w:t>
+      </w:r>
+      <w:proofErr w:type="spellEnd"/>
+      <w:r>
+        <w:t>-, (Verhaltens-?) und Klassenmodelle verwendet, um die Anforderungen darzustellen.</w:t>
+      </w:r>
+    </w:p>
+    <w:p>
+      <w:r>
+        <w:t xml:space="preserve">Ein Beispiel für ein </w:t>
+      </w:r>
+      <w:proofErr w:type="spellStart"/>
+      <w:r>
+        <w:t>Szenariobasiertes</w:t>
+      </w:r>
+      <w:proofErr w:type="spellEnd"/>
+      <w:r>
+        <w:t xml:space="preserve"> Modell ist das Use-Case-Diagramm:</w:t>
+      </w:r>
+    </w:p>
+    <w:p>
+      <w:r>
+        <w:t>(unser UseCase)</w:t>
+      </w:r>
+    </w:p>
+    <w:p>
+      <w:r>
+        <w:t xml:space="preserve">Ein Beispiel für ein Verhaltensdiagramm ist das Aktivitätsdiagramm. Es soll die schon im Use-Case-Diagramm vorhandenen Informationen auf kompaktere Weise darstellen, indem es einen Interaktionsfluss zeigt. (SE </w:t>
+      </w:r>
+      <w:proofErr w:type="spellStart"/>
+      <w:r>
         <w:t>Pressman</w:t>
       </w:r>
       <w:proofErr w:type="spellEnd"/>
       <w:r>
-        <w:t xml:space="preserve"> S.43)</w:t>
+        <w:t>, S.99f)</w:t>
+      </w:r>
+    </w:p>
+    <w:p>
+      <w:r>
+        <w:t>(unser Aktivitätsdiagramm)</w:t>
+      </w:r>
+    </w:p>
+    <w:p>
+      <w:r>
+        <w:t>Folgendes Klassendiagramm soll das Klassenmodell darstellen:</w:t>
+      </w:r>
+    </w:p>
+    <w:p>
+      <w:r>
+        <w:t>(unser Klassendiagramm)</w:t>
       </w:r>
     </w:p>
     <w:p/>
@@ -1468,73 +1462,68 @@
       <w:pPr>
         <w:pStyle w:val="berschrift2"/>
       </w:pPr>
-      <w:bookmarkStart w:id="3" w:name="_Toc509476588"/>
-      <w:r>
-        <w:t>Anforderungsmodellierung</w:t>
+      <w:bookmarkStart w:id="3" w:name="_Toc511233008"/>
+      <w:r>
+        <w:t>Modellierung</w:t>
       </w:r>
       <w:bookmarkEnd w:id="3"/>
     </w:p>
     <w:p>
       <w:r>
-        <w:t xml:space="preserve">Die Anforderungsmodellierung dient zur Kommunikation der Kundenanforderungen an den Softwareentwickler in Form von Text, sowie Diagrammen, sodass diese einfach zu verstehen sind. (SE </w:t>
-      </w:r>
-      <w:proofErr w:type="spellStart"/>
-      <w:r>
-        <w:t>Pressman</w:t>
-      </w:r>
-      <w:proofErr w:type="spellEnd"/>
-      <w:r>
-        <w:t>, S.166)</w:t>
+        <w:t>(Unsere Anforderungen)</w:t>
       </w:r>
     </w:p>
     <w:p>
-      <w:r>
-        <w:lastRenderedPageBreak/>
-        <w:t xml:space="preserve">Das V-Modell zeigt, dass es oft schwierig ist alle Anforderungen von Anfang an zu spezifizieren, weshalb durch verschiedene Testphasen die Anforderungen möglicherweise angepasst werden müssen. (SE </w:t>
-      </w:r>
-      <w:proofErr w:type="spellStart"/>
-      <w:r>
-        <w:t>Pressman</w:t>
-      </w:r>
-      <w:proofErr w:type="spellEnd"/>
-      <w:r>
-        <w:t>, S.42)</w:t>
-      </w:r>
+      <w:pPr>
+        <w:pStyle w:val="berschrift2"/>
+      </w:pPr>
+      <w:bookmarkStart w:id="4" w:name="_Toc511233009"/>
+      <w:r>
+        <w:t>Testen</w:t>
+      </w:r>
+      <w:bookmarkEnd w:id="4"/>
     </w:p>
     <w:p>
       <w:r>
-        <w:t xml:space="preserve">Für dieses Projekt werden </w:t>
+        <w:t xml:space="preserve">Das Testen einer Mobilen Applikation kann wie bei konventioneller Software durch Unit-, Integration- und Systemtests durchgeführt werden (SE </w:t>
       </w:r>
       <w:proofErr w:type="spellStart"/>
       <w:r>
-        <w:t>Szenariobasierte</w:t>
+        <w:t>Pressman</w:t>
       </w:r>
       <w:proofErr w:type="spellEnd"/>
       <w:r>
-        <w:t>-, (Verhaltens-?) und Klassenmodelle verwendet, um die Anforderungen darzustellen.</w:t>
+        <w:t xml:space="preserve">, S.483). Die Unittests sollen möglichst automatisiert durchgeführt werden und Fehler in einzelnen Funktionen oder Modulen aufdecken (SE </w:t>
+      </w:r>
+      <w:proofErr w:type="spellStart"/>
+      <w:r>
+        <w:t>Pressman</w:t>
+      </w:r>
+      <w:proofErr w:type="spellEnd"/>
+      <w:r>
+        <w:t xml:space="preserve">, S.473). Durch Integrationstest wird geprüft, ob einzelne Komponenten korrekt miteinander zusammenarbeiten. Beispielsweise ob die Kameraansicht der Applikation das aufgenommene Foto korrekt an das Texterkennungsmodul weiterleitet (SE </w:t>
+      </w:r>
+      <w:proofErr w:type="spellStart"/>
+      <w:r>
+        <w:t>Pressman</w:t>
+      </w:r>
+      <w:proofErr w:type="spellEnd"/>
+      <w:r>
+        <w:t>, S.475f).</w:t>
       </w:r>
     </w:p>
     <w:p>
       <w:r>
-        <w:t xml:space="preserve">Ein Beispiel für ein </w:t>
-      </w:r>
-      <w:proofErr w:type="spellStart"/>
-      <w:r>
-        <w:t>Szenariobasiertes</w:t>
-      </w:r>
-      <w:proofErr w:type="spellEnd"/>
-      <w:r>
-        <w:t xml:space="preserve"> Modell ist das Use-Case-Diagramm:</w:t>
+        <w:t xml:space="preserve">Da die Entwickler der Software unbewusst dazu tendieren Tests durchzuführen, die zeigen, dass die Software fehlerfrei funktioniert ist ein weiterer wichtiger Bestandteil die Applikation von Nutzern testen zu lassen und deren Feedback </w:t>
+      </w:r>
+      <w:r>
+        <w:lastRenderedPageBreak/>
+        <w:t>bezüglich Benutzerfreundlichkeit und Navigation in den Softwareentwicklungsprozess einfließen zu lassen.</w:t>
       </w:r>
     </w:p>
     <w:p>
       <w:r>
-        <w:t>(unser UseCase)</w:t>
-      </w:r>
-    </w:p>
-    <w:p>
-      <w:r>
-        <w:t xml:space="preserve">Ein Beispiel für ein Verhaltensdiagramm ist das Aktivitätsdiagramm. Es soll die schon im Use-Case-Diagramm vorhandenen Informationen auf kompaktere Weise darstellen, indem es einen Interaktionsfluss zeigt. (SE </w:t>
+        <w:t xml:space="preserve">Da mobile Geräte Eigenschaften aufweisen, die auf Desktop Computer nicht zutreffen, beispielsweise viele verschiedene Formfaktoren, unterschiedliche Betriebssystemversionen und limitierte Akkukapazität und Speicherplatz, ist es notwendig spezifische Tests in Bezug auf Gerätekompatibilität, Performance und Netzwerkverfügbarkeit durchzuführen. (SE </w:t>
       </w:r>
       <w:proofErr w:type="spellStart"/>
       <w:r>
@@ -1542,194 +1531,103 @@
       </w:r>
       <w:proofErr w:type="spellEnd"/>
       <w:r>
-        <w:t>, S.99f)</w:t>
-      </w:r>
-    </w:p>
-    <w:p>
-      <w:r>
-        <w:t>(unser Aktivitätsdiagramm)</w:t>
-      </w:r>
-    </w:p>
-    <w:p>
-      <w:r>
-        <w:t>Folgendes Klassendiagramm soll das Klassenmodell darstellen:</w:t>
-      </w:r>
-    </w:p>
-    <w:p>
-      <w:r>
-        <w:t>(unser Klassendiagramm)</w:t>
+        <w:t xml:space="preserve">, S.483) </w:t>
       </w:r>
     </w:p>
     <w:p/>
     <w:p>
       <w:pPr>
-        <w:pStyle w:val="berschrift2"/>
-      </w:pPr>
-      <w:bookmarkStart w:id="4" w:name="_Toc509476589"/>
-      <w:r>
-        <w:t>Modellierung</w:t>
-      </w:r>
-      <w:bookmarkEnd w:id="4"/>
-    </w:p>
-    <w:p>
-      <w:r>
-        <w:t>(Unsere Anforderungen)</w:t>
-      </w:r>
-    </w:p>
-    <w:p>
-      <w:pPr>
-        <w:pStyle w:val="berschrift2"/>
-      </w:pPr>
-      <w:bookmarkStart w:id="5" w:name="_Toc509476590"/>
-      <w:r>
-        <w:t>Testen</w:t>
+        <w:pStyle w:val="berschrift1"/>
+      </w:pPr>
+      <w:bookmarkStart w:id="5" w:name="_Toc511233010"/>
+      <w:proofErr w:type="spellStart"/>
+      <w:r>
+        <w:t>Requirements</w:t>
+      </w:r>
+      <w:proofErr w:type="spellEnd"/>
+      <w:r>
+        <w:t xml:space="preserve"> Engi</w:t>
+      </w:r>
+      <w:r>
+        <w:t>neering</w:t>
       </w:r>
       <w:bookmarkEnd w:id="5"/>
     </w:p>
     <w:p>
       <w:r>
-        <w:t xml:space="preserve">Das Testen einer Mobilen Applikation kann wie bei konventioneller Software durch Unit-, Integration- und Systemtests durchgeführt werden (SE </w:t>
-      </w:r>
-      <w:proofErr w:type="spellStart"/>
-      <w:r>
-        <w:t>Pressman</w:t>
-      </w:r>
-      <w:proofErr w:type="spellEnd"/>
-      <w:r>
-        <w:t xml:space="preserve">, S.483). Die Unittests sollen möglichst automatisiert durchgeführt werden und Fehler in einzelnen Funktionen oder Modulen aufdecken (SE </w:t>
-      </w:r>
-      <w:proofErr w:type="spellStart"/>
-      <w:r>
-        <w:t>Pressman</w:t>
-      </w:r>
-      <w:proofErr w:type="spellEnd"/>
-      <w:r>
-        <w:t xml:space="preserve">, S.473). Durch Integrationstest wird geprüft, ob einzelne Komponenten korrekt miteinander zusammenarbeiten. Beispielsweise ob die Kameraansicht der Applikation das aufgenommene Foto korrekt an das Texterkennungsmodul weiterleitet (SE </w:t>
-      </w:r>
-      <w:proofErr w:type="spellStart"/>
-      <w:r>
-        <w:t>Pressman</w:t>
-      </w:r>
-      <w:proofErr w:type="spellEnd"/>
-      <w:r>
-        <w:t>, S.475f).</w:t>
+        <w:t>Pflichtenheft, Richtlinien, Testkonzept, Funktionsspezifikation</w:t>
       </w:r>
     </w:p>
     <w:p>
-      <w:r>
-        <w:t xml:space="preserve">Da die Entwickler der Software unbewusst dazu tendieren Tests durchzuführen, die zeigen, dass die Software fehlerfrei funktioniert ist ein weiterer wichtiger Bestandteil die Applikation von Nutzern testen zu lassen und deren Feedback </w:t>
-      </w:r>
-      <w:r>
-        <w:lastRenderedPageBreak/>
-        <w:t>bezüglich Benutzerfreundlichkeit und Navigation in den Softwareentwicklungsprozess einfließen zu lassen.</w:t>
-      </w:r>
-    </w:p>
-    <w:p>
-      <w:r>
-        <w:t xml:space="preserve">Da mobile Geräte Eigenschaften aufweisen, die auf Desktop Computer nicht zutreffen, beispielsweise viele verschiedene Formfaktoren, unterschiedliche Betriebssystemversionen und limitierte Akkukapazität und Speicherplatz, ist es notwendig spezifische Tests in Bezug auf Gerätekompatibilität, Performance und Netzwerkverfügbarkeit durchzuführen. (SE </w:t>
-      </w:r>
-      <w:proofErr w:type="spellStart"/>
-      <w:r>
-        <w:t>Pressman</w:t>
-      </w:r>
-      <w:proofErr w:type="spellEnd"/>
-      <w:r>
-        <w:t xml:space="preserve">, S.483) </w:t>
-      </w:r>
-    </w:p>
-    <w:p/>
-    <w:p>
       <w:pPr>
         <w:pStyle w:val="berschrift1"/>
       </w:pPr>
-      <w:bookmarkStart w:id="6" w:name="_Toc509476591"/>
-      <w:proofErr w:type="spellStart"/>
-      <w:r>
-        <w:t>Requirements</w:t>
-      </w:r>
-      <w:proofErr w:type="spellEnd"/>
-      <w:r>
-        <w:t xml:space="preserve"> Engi</w:t>
-      </w:r>
-      <w:r>
-        <w:t>neering</w:t>
+      <w:bookmarkStart w:id="6" w:name="_Toc511233011"/>
+      <w:r>
+        <w:t>Modellierungsphase</w:t>
       </w:r>
       <w:bookmarkEnd w:id="6"/>
     </w:p>
     <w:p>
       <w:r>
-        <w:t>Pflichtenheft, Richtlinien, Testkonzept, Funktionsspezifikation</w:t>
+        <w:t>Anwendungsfälle, Klassendiagram, (Aktivitäts- und Sequenzdiagramme)</w:t>
       </w:r>
     </w:p>
     <w:p>
       <w:pPr>
         <w:pStyle w:val="berschrift1"/>
       </w:pPr>
-      <w:bookmarkStart w:id="7" w:name="_Toc509476592"/>
-      <w:r>
-        <w:t>Modellierungsphase</w:t>
+      <w:bookmarkStart w:id="7" w:name="_Toc511233012"/>
+      <w:r>
+        <w:t>Mobile Development</w:t>
       </w:r>
       <w:bookmarkEnd w:id="7"/>
     </w:p>
     <w:p>
       <w:r>
-        <w:t>Anwendungsfälle, Klassendiagram, (Aktivitäts- und Sequenzdiagramme)</w:t>
+        <w:t>Auswahl der Plattform, Besonderheiten bei mobilen Applikationen,</w:t>
       </w:r>
     </w:p>
     <w:p>
+      <w:r>
+        <w:t xml:space="preserve">Designrichtlinien, Welche </w:t>
+      </w:r>
+      <w:proofErr w:type="gramStart"/>
+      <w:r>
+        <w:t>IDE?</w:t>
+      </w:r>
+      <w:r>
+        <w:t>,</w:t>
+      </w:r>
+      <w:proofErr w:type="gramEnd"/>
+      <w:r>
+        <w:t xml:space="preserve"> Layout-Vorlagen?, Wieso Android ?</w:t>
+      </w:r>
+    </w:p>
+    <w:p>
       <w:pPr>
         <w:pStyle w:val="berschrift1"/>
       </w:pPr>
-      <w:bookmarkStart w:id="8" w:name="_Toc509476593"/>
-      <w:r>
-        <w:t>Mobile Development</w:t>
+      <w:bookmarkStart w:id="8" w:name="_Toc511233013"/>
+      <w:r>
+        <w:t>Texterkennung</w:t>
       </w:r>
       <w:bookmarkEnd w:id="8"/>
     </w:p>
     <w:p>
       <w:r>
-        <w:t>Auswahl der Plattform, Besonderheiten bei mobilen Applikationen,</w:t>
+        <w:t>Das Ziel dieser Studienarbeit ist es eine Rechnung mit einem mobilen Endgerät zu erkennen und vorhandene Kontoinformationen auszulesen. Dafür muss ein Dokument zunächst digitalisiert vorliegen. Dies geschieht beim Mobiltelefon mithilfe einer eingebauten Kamera. Das Bild liegt als Matrix von Pixelinformationen vor, in dem für jeden Pixel ein Farbwert gespeichert ist. Für die Texterkennung wird diese Matrix weiterverarbeitet.</w:t>
       </w:r>
     </w:p>
     <w:p>
-      <w:r>
-        <w:t xml:space="preserve">Designrichtlinien, Welche </w:t>
-      </w:r>
-      <w:proofErr w:type="gramStart"/>
-      <w:r>
-        <w:t>IDE?</w:t>
-      </w:r>
-      <w:r>
-        <w:t>,</w:t>
-      </w:r>
-      <w:proofErr w:type="gramEnd"/>
-      <w:r>
-        <w:t xml:space="preserve"> Layout-Vorlagen?, Wieso Android ?</w:t>
-      </w:r>
-    </w:p>
-    <w:p>
-      <w:pPr>
-        <w:pStyle w:val="berschrift1"/>
-      </w:pPr>
-      <w:bookmarkStart w:id="9" w:name="_Toc509476594"/>
-      <w:r>
-        <w:t>Texterkennung</w:t>
-      </w:r>
-      <w:bookmarkStart w:id="10" w:name="_Toc509476595"/>
+      <w:pPr>
+        <w:pStyle w:val="berschrift2"/>
+      </w:pPr>
+      <w:bookmarkStart w:id="9" w:name="_Toc511233014"/>
+      <w:r>
+        <w:t>Klassischer Ablauf</w:t>
+      </w:r>
       <w:bookmarkEnd w:id="9"/>
-    </w:p>
-    <w:p>
-      <w:r>
-        <w:t>Das Ziel dieser Studienarbeit ist es eine Rechnung mit einem mobilen Endgerät zu erkennen und vorhandene Kontoinformationen auszulesen. Dafür muss ein Dokument zunächst digitalisiert vorliegen. Dies geschieht beim Mobiltelefon mithilfe einer eingebauten Kamera. Das Bild liegt als Matrix von Pixelinformationen vor, in dem für jeden Pixel ein Farbwert gespeichert ist. Für die Texterkennung wird diese Matrix weiterverarbeitet.</w:t>
-      </w:r>
-    </w:p>
-    <w:p>
-      <w:pPr>
-        <w:pStyle w:val="berschrift2"/>
-      </w:pPr>
-      <w:r>
-        <w:t>Klassischer Ablauf</w:t>
-      </w:r>
     </w:p>
     <w:p>
       <w:r>
@@ -1777,12 +1675,7 @@
       </w:r>
       <w:proofErr w:type="spellStart"/>
       <w:r>
-        <w:t>Binar</w:t>
-      </w:r>
-      <w:bookmarkStart w:id="11" w:name="_GoBack"/>
-      <w:bookmarkEnd w:id="11"/>
-      <w:r>
-        <w:t>isierung</w:t>
+        <w:t>Binarisierung</w:t>
       </w:r>
       <w:proofErr w:type="spellEnd"/>
       <w:r>
@@ -1792,7 +1685,15 @@
         <w:rPr>
           <w:highlight w:val="yellow"/>
         </w:rPr>
-        <w:t>[BILD eines Beispiel-Feldes]</w:t>
+        <w:t>[BILD eines Beispiel-</w:t>
+      </w:r>
+      <w:bookmarkStart w:id="10" w:name="_GoBack"/>
+      <w:bookmarkEnd w:id="10"/>
+      <w:r>
+        <w:rPr>
+          <w:highlight w:val="yellow"/>
+        </w:rPr>
+        <w:t>Feldes]</w:t>
       </w:r>
       <w:r>
         <w:t xml:space="preserve"> Es kann eine Datenbank mit Modellen genutzt werden, die Parameter für unterschiedliche Dokumenttypen speichert und die Form- und spätere Syntaxanalyse unterstützt. Die erkannten Felder werden dann einzeln auf den Inhalt untersucht. Das Feld kann zunächst anhand der Formelemente, wie zum Beispiel begrenzende Linien ausgerichtet werden. Dafür wird untersucht, ob Linien ungerade sind und das Feld wird dementsprechend gedreht. Dann werden Formelemente herausgeschnitten um für jedes Feld nur noch die Zeichen zu untersuchen. Ein Text wird dann in die einzelnen Zeichen aufgeteilt.  </w:t>
@@ -1860,10 +1761,11 @@
       <w:pPr>
         <w:pStyle w:val="berschrift1"/>
       </w:pPr>
+      <w:bookmarkStart w:id="11" w:name="_Toc511233015"/>
       <w:r>
         <w:t>Implementierung</w:t>
       </w:r>
-      <w:bookmarkEnd w:id="10"/>
+      <w:bookmarkEnd w:id="11"/>
     </w:p>
     <w:p>
       <w:r>
@@ -1874,7 +1776,7 @@
       <w:pPr>
         <w:pStyle w:val="berschrift1"/>
       </w:pPr>
-      <w:bookmarkStart w:id="12" w:name="_Toc509476596"/>
+      <w:bookmarkStart w:id="12" w:name="_Toc511233016"/>
       <w:r>
         <w:t>Fazit und Ausblick</w:t>
       </w:r>
@@ -1897,7 +1799,7 @@
       <w:pPr>
         <w:pStyle w:val="berschrift1"/>
       </w:pPr>
-      <w:bookmarkStart w:id="13" w:name="_Toc509476597"/>
+      <w:bookmarkStart w:id="13" w:name="_Toc511233017"/>
       <w:r>
         <w:t>Literaturverzeichnis</w:t>
       </w:r>
@@ -1928,7 +1830,7 @@
 </file>
 
 <file path=word/endnotes.xml><?xml version="1.0" encoding="utf-8"?>
-<w:endnotes xmlns:wpc="http://schemas.microsoft.com/office/word/2010/wordprocessingCanvas" xmlns:cx="http://schemas.microsoft.com/office/drawing/2014/chartex" xmlns:cx1="http://schemas.microsoft.com/office/drawing/2015/9/8/chartex" xmlns:cx2="http://schemas.microsoft.com/office/drawing/2015/10/21/chartex" xmlns:cx3="http://schemas.microsoft.com/office/drawing/2016/5/9/chartex" xmlns:cx4="http://schemas.microsoft.com/office/drawing/2016/5/10/chartex" xmlns:cx5="http://schemas.microsoft.com/office/drawing/2016/5/11/chartex" xmlns:cx6="http://schemas.microsoft.com/office/drawing/2016/5/12/chartex" xmlns:cx7="http://schemas.microsoft.com/office/drawing/2016/5/13/chartex" xmlns:cx8="http://schemas.microsoft.com/office/drawing/2016/5/14/chartex" xmlns:mc="http://schemas.openxmlformats.org/markup-compatibility/2006" xmlns:aink="http://schemas.microsoft.com/office/drawing/2016/ink" xmlns:am3d="http://schemas.microsoft.com/office/drawing/2017/model3d" xmlns:o="urn:schemas-microsoft-com:office:office" xmlns:r="http://schemas.openxmlformats.org/officeDocument/2006/relationships" xmlns:m="http://schemas.openxmlformats.org/officeDocument/2006/math" xmlns:v="urn:schemas-microsoft-com:vml" xmlns:wp14="http://schemas.microsoft.com/office/word/2010/wordprocessingDrawing" xmlns:wp="http://schemas.openxmlformats.org/drawingml/2006/wordprocessingDrawing" xmlns:w10="urn:schemas-microsoft-com:office:word" xmlns:w="http://schemas.openxmlformats.org/wordprocessingml/2006/main" xmlns:w14="http://schemas.microsoft.com/office/word/2010/wordml" xmlns:w15="http://schemas.microsoft.com/office/word/2012/wordml" xmlns:w16cid="http://schemas.microsoft.com/office/word/2016/wordml/cid" xmlns:w16se="http://schemas.microsoft.com/office/word/2015/wordml/symex" xmlns:wpg="http://schemas.microsoft.com/office/word/2010/wordprocessingGroup" xmlns:wpi="http://schemas.microsoft.com/office/word/2010/wordprocessingInk" xmlns:wne="http://schemas.microsoft.com/office/word/2006/wordml" xmlns:wps="http://schemas.microsoft.com/office/word/2010/wordprocessingShape" mc:Ignorable="w14 w15 w16se w16cid wp14">
+<w:endnotes xmlns:wpc="http://schemas.microsoft.com/office/word/2010/wordprocessingCanvas" xmlns:cx="http://schemas.microsoft.com/office/drawing/2014/chartex" xmlns:cx1="http://schemas.microsoft.com/office/drawing/2015/9/8/chartex" xmlns:mc="http://schemas.openxmlformats.org/markup-compatibility/2006" xmlns:o="urn:schemas-microsoft-com:office:office" xmlns:r="http://schemas.openxmlformats.org/officeDocument/2006/relationships" xmlns:m="http://schemas.openxmlformats.org/officeDocument/2006/math" xmlns:v="urn:schemas-microsoft-com:vml" xmlns:wp14="http://schemas.microsoft.com/office/word/2010/wordprocessingDrawing" xmlns:wp="http://schemas.openxmlformats.org/drawingml/2006/wordprocessingDrawing" xmlns:w10="urn:schemas-microsoft-com:office:word" xmlns:w="http://schemas.openxmlformats.org/wordprocessingml/2006/main" xmlns:w14="http://schemas.microsoft.com/office/word/2010/wordml" xmlns:w15="http://schemas.microsoft.com/office/word/2012/wordml" xmlns:w16se="http://schemas.microsoft.com/office/word/2015/wordml/symex" xmlns:wpg="http://schemas.microsoft.com/office/word/2010/wordprocessingGroup" xmlns:wpi="http://schemas.microsoft.com/office/word/2010/wordprocessingInk" xmlns:wne="http://schemas.microsoft.com/office/word/2006/wordml" xmlns:wps="http://schemas.microsoft.com/office/word/2010/wordprocessingShape" mc:Ignorable="w14 w15 w16se wp14">
   <w:endnote w:type="separator" w:id="-1">
     <w:p>
       <w:r>
@@ -1947,7 +1849,7 @@
 </file>
 
 <file path=word/footer1.xml><?xml version="1.0" encoding="utf-8"?>
-<w:ftr xmlns:wpc="http://schemas.microsoft.com/office/word/2010/wordprocessingCanvas" xmlns:cx="http://schemas.microsoft.com/office/drawing/2014/chartex" xmlns:cx1="http://schemas.microsoft.com/office/drawing/2015/9/8/chartex" xmlns:cx2="http://schemas.microsoft.com/office/drawing/2015/10/21/chartex" xmlns:cx3="http://schemas.microsoft.com/office/drawing/2016/5/9/chartex" xmlns:cx4="http://schemas.microsoft.com/office/drawing/2016/5/10/chartex" xmlns:cx5="http://schemas.microsoft.com/office/drawing/2016/5/11/chartex" xmlns:cx6="http://schemas.microsoft.com/office/drawing/2016/5/12/chartex" xmlns:cx7="http://schemas.microsoft.com/office/drawing/2016/5/13/chartex" xmlns:cx8="http://schemas.microsoft.com/office/drawing/2016/5/14/chartex" xmlns:mc="http://schemas.openxmlformats.org/markup-compatibility/2006" xmlns:aink="http://schemas.microsoft.com/office/drawing/2016/ink" xmlns:am3d="http://schemas.microsoft.com/office/drawing/2017/model3d" xmlns:o="urn:schemas-microsoft-com:office:office" xmlns:r="http://schemas.openxmlformats.org/officeDocument/2006/relationships" xmlns:m="http://schemas.openxmlformats.org/officeDocument/2006/math" xmlns:v="urn:schemas-microsoft-com:vml" xmlns:wp14="http://schemas.microsoft.com/office/word/2010/wordprocessingDrawing" xmlns:wp="http://schemas.openxmlformats.org/drawingml/2006/wordprocessingDrawing" xmlns:w10="urn:schemas-microsoft-com:office:word" xmlns:w="http://schemas.openxmlformats.org/wordprocessingml/2006/main" xmlns:w14="http://schemas.microsoft.com/office/word/2010/wordml" xmlns:w15="http://schemas.microsoft.com/office/word/2012/wordml" xmlns:w16cid="http://schemas.microsoft.com/office/word/2016/wordml/cid" xmlns:w16se="http://schemas.microsoft.com/office/word/2015/wordml/symex" xmlns:wpg="http://schemas.microsoft.com/office/word/2010/wordprocessingGroup" xmlns:wpi="http://schemas.microsoft.com/office/word/2010/wordprocessingInk" xmlns:wne="http://schemas.microsoft.com/office/word/2006/wordml" xmlns:wps="http://schemas.microsoft.com/office/word/2010/wordprocessingShape" mc:Ignorable="w14 w15 w16se w16cid wp14">
+<w:ftr xmlns:wpc="http://schemas.microsoft.com/office/word/2010/wordprocessingCanvas" xmlns:cx="http://schemas.microsoft.com/office/drawing/2014/chartex" xmlns:cx1="http://schemas.microsoft.com/office/drawing/2015/9/8/chartex" xmlns:mc="http://schemas.openxmlformats.org/markup-compatibility/2006" xmlns:o="urn:schemas-microsoft-com:office:office" xmlns:r="http://schemas.openxmlformats.org/officeDocument/2006/relationships" xmlns:m="http://schemas.openxmlformats.org/officeDocument/2006/math" xmlns:v="urn:schemas-microsoft-com:vml" xmlns:wp14="http://schemas.microsoft.com/office/word/2010/wordprocessingDrawing" xmlns:wp="http://schemas.openxmlformats.org/drawingml/2006/wordprocessingDrawing" xmlns:w10="urn:schemas-microsoft-com:office:word" xmlns:w="http://schemas.openxmlformats.org/wordprocessingml/2006/main" xmlns:w14="http://schemas.microsoft.com/office/word/2010/wordml" xmlns:w15="http://schemas.microsoft.com/office/word/2012/wordml" xmlns:w16se="http://schemas.microsoft.com/office/word/2015/wordml/symex" xmlns:wpg="http://schemas.microsoft.com/office/word/2010/wordprocessingGroup" xmlns:wpi="http://schemas.microsoft.com/office/word/2010/wordprocessingInk" xmlns:wne="http://schemas.microsoft.com/office/word/2006/wordml" xmlns:wps="http://schemas.microsoft.com/office/word/2010/wordprocessingShape" mc:Ignorable="w14 w15 w16se wp14">
   <w:p>
     <w:pPr>
       <w:pStyle w:val="Fuzeile"/>
@@ -1957,7 +1859,7 @@
 </file>
 
 <file path=word/footer2.xml><?xml version="1.0" encoding="utf-8"?>
-<w:ftr xmlns:wpc="http://schemas.microsoft.com/office/word/2010/wordprocessingCanvas" xmlns:cx="http://schemas.microsoft.com/office/drawing/2014/chartex" xmlns:cx1="http://schemas.microsoft.com/office/drawing/2015/9/8/chartex" xmlns:cx2="http://schemas.microsoft.com/office/drawing/2015/10/21/chartex" xmlns:cx3="http://schemas.microsoft.com/office/drawing/2016/5/9/chartex" xmlns:cx4="http://schemas.microsoft.com/office/drawing/2016/5/10/chartex" xmlns:cx5="http://schemas.microsoft.com/office/drawing/2016/5/11/chartex" xmlns:cx6="http://schemas.microsoft.com/office/drawing/2016/5/12/chartex" xmlns:cx7="http://schemas.microsoft.com/office/drawing/2016/5/13/chartex" xmlns:cx8="http://schemas.microsoft.com/office/drawing/2016/5/14/chartex" xmlns:mc="http://schemas.openxmlformats.org/markup-compatibility/2006" xmlns:aink="http://schemas.microsoft.com/office/drawing/2016/ink" xmlns:am3d="http://schemas.microsoft.com/office/drawing/2017/model3d" xmlns:o="urn:schemas-microsoft-com:office:office" xmlns:r="http://schemas.openxmlformats.org/officeDocument/2006/relationships" xmlns:m="http://schemas.openxmlformats.org/officeDocument/2006/math" xmlns:v="urn:schemas-microsoft-com:vml" xmlns:wp14="http://schemas.microsoft.com/office/word/2010/wordprocessingDrawing" xmlns:wp="http://schemas.openxmlformats.org/drawingml/2006/wordprocessingDrawing" xmlns:w10="urn:schemas-microsoft-com:office:word" xmlns:w="http://schemas.openxmlformats.org/wordprocessingml/2006/main" xmlns:w14="http://schemas.microsoft.com/office/word/2010/wordml" xmlns:w15="http://schemas.microsoft.com/office/word/2012/wordml" xmlns:w16cid="http://schemas.microsoft.com/office/word/2016/wordml/cid" xmlns:w16se="http://schemas.microsoft.com/office/word/2015/wordml/symex" xmlns:wpg="http://schemas.microsoft.com/office/word/2010/wordprocessingGroup" xmlns:wpi="http://schemas.microsoft.com/office/word/2010/wordprocessingInk" xmlns:wne="http://schemas.microsoft.com/office/word/2006/wordml" xmlns:wps="http://schemas.microsoft.com/office/word/2010/wordprocessingShape" mc:Ignorable="w14 w15 w16se w16cid wp14">
+<w:ftr xmlns:wpc="http://schemas.microsoft.com/office/word/2010/wordprocessingCanvas" xmlns:cx="http://schemas.microsoft.com/office/drawing/2014/chartex" xmlns:cx1="http://schemas.microsoft.com/office/drawing/2015/9/8/chartex" xmlns:mc="http://schemas.openxmlformats.org/markup-compatibility/2006" xmlns:o="urn:schemas-microsoft-com:office:office" xmlns:r="http://schemas.openxmlformats.org/officeDocument/2006/relationships" xmlns:m="http://schemas.openxmlformats.org/officeDocument/2006/math" xmlns:v="urn:schemas-microsoft-com:vml" xmlns:wp14="http://schemas.microsoft.com/office/word/2010/wordprocessingDrawing" xmlns:wp="http://schemas.openxmlformats.org/drawingml/2006/wordprocessingDrawing" xmlns:w10="urn:schemas-microsoft-com:office:word" xmlns:w="http://schemas.openxmlformats.org/wordprocessingml/2006/main" xmlns:w14="http://schemas.microsoft.com/office/word/2010/wordml" xmlns:w15="http://schemas.microsoft.com/office/word/2012/wordml" xmlns:w16se="http://schemas.microsoft.com/office/word/2015/wordml/symex" xmlns:wpg="http://schemas.microsoft.com/office/word/2010/wordprocessingGroup" xmlns:wpi="http://schemas.microsoft.com/office/word/2010/wordprocessingInk" xmlns:wne="http://schemas.microsoft.com/office/word/2006/wordml" xmlns:wps="http://schemas.microsoft.com/office/word/2010/wordprocessingShape" mc:Ignorable="w14 w15 w16se wp14">
   <w:p>
     <w:pPr>
       <w:pStyle w:val="Fuzeile"/>
@@ -1989,7 +1891,7 @@
 </file>
 
 <file path=word/footer3.xml><?xml version="1.0" encoding="utf-8"?>
-<w:ftr xmlns:wpc="http://schemas.microsoft.com/office/word/2010/wordprocessingCanvas" xmlns:cx="http://schemas.microsoft.com/office/drawing/2014/chartex" xmlns:cx1="http://schemas.microsoft.com/office/drawing/2015/9/8/chartex" xmlns:cx2="http://schemas.microsoft.com/office/drawing/2015/10/21/chartex" xmlns:cx3="http://schemas.microsoft.com/office/drawing/2016/5/9/chartex" xmlns:cx4="http://schemas.microsoft.com/office/drawing/2016/5/10/chartex" xmlns:cx5="http://schemas.microsoft.com/office/drawing/2016/5/11/chartex" xmlns:cx6="http://schemas.microsoft.com/office/drawing/2016/5/12/chartex" xmlns:cx7="http://schemas.microsoft.com/office/drawing/2016/5/13/chartex" xmlns:cx8="http://schemas.microsoft.com/office/drawing/2016/5/14/chartex" xmlns:mc="http://schemas.openxmlformats.org/markup-compatibility/2006" xmlns:aink="http://schemas.microsoft.com/office/drawing/2016/ink" xmlns:am3d="http://schemas.microsoft.com/office/drawing/2017/model3d" xmlns:o="urn:schemas-microsoft-com:office:office" xmlns:r="http://schemas.openxmlformats.org/officeDocument/2006/relationships" xmlns:m="http://schemas.openxmlformats.org/officeDocument/2006/math" xmlns:v="urn:schemas-microsoft-com:vml" xmlns:wp14="http://schemas.microsoft.com/office/word/2010/wordprocessingDrawing" xmlns:wp="http://schemas.openxmlformats.org/drawingml/2006/wordprocessingDrawing" xmlns:w10="urn:schemas-microsoft-com:office:word" xmlns:w="http://schemas.openxmlformats.org/wordprocessingml/2006/main" xmlns:w14="http://schemas.microsoft.com/office/word/2010/wordml" xmlns:w15="http://schemas.microsoft.com/office/word/2012/wordml" xmlns:w16cid="http://schemas.microsoft.com/office/word/2016/wordml/cid" xmlns:w16se="http://schemas.microsoft.com/office/word/2015/wordml/symex" xmlns:wpg="http://schemas.microsoft.com/office/word/2010/wordprocessingGroup" xmlns:wpi="http://schemas.microsoft.com/office/word/2010/wordprocessingInk" xmlns:wne="http://schemas.microsoft.com/office/word/2006/wordml" xmlns:wps="http://schemas.microsoft.com/office/word/2010/wordprocessingShape" mc:Ignorable="w14 w15 w16se w16cid wp14">
+<w:ftr xmlns:wpc="http://schemas.microsoft.com/office/word/2010/wordprocessingCanvas" xmlns:cx="http://schemas.microsoft.com/office/drawing/2014/chartex" xmlns:cx1="http://schemas.microsoft.com/office/drawing/2015/9/8/chartex" xmlns:mc="http://schemas.openxmlformats.org/markup-compatibility/2006" xmlns:o="urn:schemas-microsoft-com:office:office" xmlns:r="http://schemas.openxmlformats.org/officeDocument/2006/relationships" xmlns:m="http://schemas.openxmlformats.org/officeDocument/2006/math" xmlns:v="urn:schemas-microsoft-com:vml" xmlns:wp14="http://schemas.microsoft.com/office/word/2010/wordprocessingDrawing" xmlns:wp="http://schemas.openxmlformats.org/drawingml/2006/wordprocessingDrawing" xmlns:w10="urn:schemas-microsoft-com:office:word" xmlns:w="http://schemas.openxmlformats.org/wordprocessingml/2006/main" xmlns:w14="http://schemas.microsoft.com/office/word/2010/wordml" xmlns:w15="http://schemas.microsoft.com/office/word/2012/wordml" xmlns:w16se="http://schemas.microsoft.com/office/word/2015/wordml/symex" xmlns:wpg="http://schemas.microsoft.com/office/word/2010/wordprocessingGroup" xmlns:wpi="http://schemas.microsoft.com/office/word/2010/wordprocessingInk" xmlns:wne="http://schemas.microsoft.com/office/word/2006/wordml" xmlns:wps="http://schemas.microsoft.com/office/word/2010/wordprocessingShape" mc:Ignorable="w14 w15 w16se wp14">
   <w:p>
     <w:pPr>
       <w:pStyle w:val="Fuzeile"/>
@@ -1999,7 +1901,7 @@
 </file>
 
 <file path=word/footnotes.xml><?xml version="1.0" encoding="utf-8"?>
-<w:footnotes xmlns:wpc="http://schemas.microsoft.com/office/word/2010/wordprocessingCanvas" xmlns:cx="http://schemas.microsoft.com/office/drawing/2014/chartex" xmlns:cx1="http://schemas.microsoft.com/office/drawing/2015/9/8/chartex" xmlns:cx2="http://schemas.microsoft.com/office/drawing/2015/10/21/chartex" xmlns:cx3="http://schemas.microsoft.com/office/drawing/2016/5/9/chartex" xmlns:cx4="http://schemas.microsoft.com/office/drawing/2016/5/10/chartex" xmlns:cx5="http://schemas.microsoft.com/office/drawing/2016/5/11/chartex" xmlns:cx6="http://schemas.microsoft.com/office/drawing/2016/5/12/chartex" xmlns:cx7="http://schemas.microsoft.com/office/drawing/2016/5/13/chartex" xmlns:cx8="http://schemas.microsoft.com/office/drawing/2016/5/14/chartex" xmlns:mc="http://schemas.openxmlformats.org/markup-compatibility/2006" xmlns:aink="http://schemas.microsoft.com/office/drawing/2016/ink" xmlns:am3d="http://schemas.microsoft.com/office/drawing/2017/model3d" xmlns:o="urn:schemas-microsoft-com:office:office" xmlns:r="http://schemas.openxmlformats.org/officeDocument/2006/relationships" xmlns:m="http://schemas.openxmlformats.org/officeDocument/2006/math" xmlns:v="urn:schemas-microsoft-com:vml" xmlns:wp14="http://schemas.microsoft.com/office/word/2010/wordprocessingDrawing" xmlns:wp="http://schemas.openxmlformats.org/drawingml/2006/wordprocessingDrawing" xmlns:w10="urn:schemas-microsoft-com:office:word" xmlns:w="http://schemas.openxmlformats.org/wordprocessingml/2006/main" xmlns:w14="http://schemas.microsoft.com/office/word/2010/wordml" xmlns:w15="http://schemas.microsoft.com/office/word/2012/wordml" xmlns:w16cid="http://schemas.microsoft.com/office/word/2016/wordml/cid" xmlns:w16se="http://schemas.microsoft.com/office/word/2015/wordml/symex" xmlns:wpg="http://schemas.microsoft.com/office/word/2010/wordprocessingGroup" xmlns:wpi="http://schemas.microsoft.com/office/word/2010/wordprocessingInk" xmlns:wne="http://schemas.microsoft.com/office/word/2006/wordml" xmlns:wps="http://schemas.microsoft.com/office/word/2010/wordprocessingShape" mc:Ignorable="w14 w15 w16se w16cid wp14">
+<w:footnotes xmlns:wpc="http://schemas.microsoft.com/office/word/2010/wordprocessingCanvas" xmlns:cx="http://schemas.microsoft.com/office/drawing/2014/chartex" xmlns:cx1="http://schemas.microsoft.com/office/drawing/2015/9/8/chartex" xmlns:mc="http://schemas.openxmlformats.org/markup-compatibility/2006" xmlns:o="urn:schemas-microsoft-com:office:office" xmlns:r="http://schemas.openxmlformats.org/officeDocument/2006/relationships" xmlns:m="http://schemas.openxmlformats.org/officeDocument/2006/math" xmlns:v="urn:schemas-microsoft-com:vml" xmlns:wp14="http://schemas.microsoft.com/office/word/2010/wordprocessingDrawing" xmlns:wp="http://schemas.openxmlformats.org/drawingml/2006/wordprocessingDrawing" xmlns:w10="urn:schemas-microsoft-com:office:word" xmlns:w="http://schemas.openxmlformats.org/wordprocessingml/2006/main" xmlns:w14="http://schemas.microsoft.com/office/word/2010/wordml" xmlns:w15="http://schemas.microsoft.com/office/word/2012/wordml" xmlns:w16se="http://schemas.microsoft.com/office/word/2015/wordml/symex" xmlns:wpg="http://schemas.microsoft.com/office/word/2010/wordprocessingGroup" xmlns:wpi="http://schemas.microsoft.com/office/word/2010/wordprocessingInk" xmlns:wne="http://schemas.microsoft.com/office/word/2006/wordml" xmlns:wps="http://schemas.microsoft.com/office/word/2010/wordprocessingShape" mc:Ignorable="w14 w15 w16se wp14">
   <w:footnote w:type="separator" w:id="-1">
     <w:p>
       <w:r>
@@ -2018,7 +1920,7 @@
 </file>
 
 <file path=word/header1.xml><?xml version="1.0" encoding="utf-8"?>
-<w:hdr xmlns:wpc="http://schemas.microsoft.com/office/word/2010/wordprocessingCanvas" xmlns:cx="http://schemas.microsoft.com/office/drawing/2014/chartex" xmlns:cx1="http://schemas.microsoft.com/office/drawing/2015/9/8/chartex" xmlns:cx2="http://schemas.microsoft.com/office/drawing/2015/10/21/chartex" xmlns:cx3="http://schemas.microsoft.com/office/drawing/2016/5/9/chartex" xmlns:cx4="http://schemas.microsoft.com/office/drawing/2016/5/10/chartex" xmlns:cx5="http://schemas.microsoft.com/office/drawing/2016/5/11/chartex" xmlns:cx6="http://schemas.microsoft.com/office/drawing/2016/5/12/chartex" xmlns:cx7="http://schemas.microsoft.com/office/drawing/2016/5/13/chartex" xmlns:cx8="http://schemas.microsoft.com/office/drawing/2016/5/14/chartex" xmlns:mc="http://schemas.openxmlformats.org/markup-compatibility/2006" xmlns:aink="http://schemas.microsoft.com/office/drawing/2016/ink" xmlns:am3d="http://schemas.microsoft.com/office/drawing/2017/model3d" xmlns:o="urn:schemas-microsoft-com:office:office" xmlns:r="http://schemas.openxmlformats.org/officeDocument/2006/relationships" xmlns:m="http://schemas.openxmlformats.org/officeDocument/2006/math" xmlns:v="urn:schemas-microsoft-com:vml" xmlns:wp14="http://schemas.microsoft.com/office/word/2010/wordprocessingDrawing" xmlns:wp="http://schemas.openxmlformats.org/drawingml/2006/wordprocessingDrawing" xmlns:w10="urn:schemas-microsoft-com:office:word" xmlns:w="http://schemas.openxmlformats.org/wordprocessingml/2006/main" xmlns:w14="http://schemas.microsoft.com/office/word/2010/wordml" xmlns:w15="http://schemas.microsoft.com/office/word/2012/wordml" xmlns:w16cid="http://schemas.microsoft.com/office/word/2016/wordml/cid" xmlns:w16se="http://schemas.microsoft.com/office/word/2015/wordml/symex" xmlns:wpg="http://schemas.microsoft.com/office/word/2010/wordprocessingGroup" xmlns:wpi="http://schemas.microsoft.com/office/word/2010/wordprocessingInk" xmlns:wne="http://schemas.microsoft.com/office/word/2006/wordml" xmlns:wps="http://schemas.microsoft.com/office/word/2010/wordprocessingShape" mc:Ignorable="w14 w15 w16se w16cid wp14">
+<w:hdr xmlns:wpc="http://schemas.microsoft.com/office/word/2010/wordprocessingCanvas" xmlns:cx="http://schemas.microsoft.com/office/drawing/2014/chartex" xmlns:cx1="http://schemas.microsoft.com/office/drawing/2015/9/8/chartex" xmlns:mc="http://schemas.openxmlformats.org/markup-compatibility/2006" xmlns:o="urn:schemas-microsoft-com:office:office" xmlns:r="http://schemas.openxmlformats.org/officeDocument/2006/relationships" xmlns:m="http://schemas.openxmlformats.org/officeDocument/2006/math" xmlns:v="urn:schemas-microsoft-com:vml" xmlns:wp14="http://schemas.microsoft.com/office/word/2010/wordprocessingDrawing" xmlns:wp="http://schemas.openxmlformats.org/drawingml/2006/wordprocessingDrawing" xmlns:w10="urn:schemas-microsoft-com:office:word" xmlns:w="http://schemas.openxmlformats.org/wordprocessingml/2006/main" xmlns:w14="http://schemas.microsoft.com/office/word/2010/wordml" xmlns:w15="http://schemas.microsoft.com/office/word/2012/wordml" xmlns:w16se="http://schemas.microsoft.com/office/word/2015/wordml/symex" xmlns:wpg="http://schemas.microsoft.com/office/word/2010/wordprocessingGroup" xmlns:wpi="http://schemas.microsoft.com/office/word/2010/wordprocessingInk" xmlns:wne="http://schemas.microsoft.com/office/word/2006/wordml" xmlns:wps="http://schemas.microsoft.com/office/word/2010/wordprocessingShape" mc:Ignorable="w14 w15 w16se wp14">
   <w:p>
     <w:pPr>
       <w:pStyle w:val="Kopfzeile"/>
@@ -2028,7 +1930,7 @@
 </file>
 
 <file path=word/header2.xml><?xml version="1.0" encoding="utf-8"?>
-<w:hdr xmlns:wpc="http://schemas.microsoft.com/office/word/2010/wordprocessingCanvas" xmlns:cx="http://schemas.microsoft.com/office/drawing/2014/chartex" xmlns:cx1="http://schemas.microsoft.com/office/drawing/2015/9/8/chartex" xmlns:cx2="http://schemas.microsoft.com/office/drawing/2015/10/21/chartex" xmlns:cx3="http://schemas.microsoft.com/office/drawing/2016/5/9/chartex" xmlns:cx4="http://schemas.microsoft.com/office/drawing/2016/5/10/chartex" xmlns:cx5="http://schemas.microsoft.com/office/drawing/2016/5/11/chartex" xmlns:cx6="http://schemas.microsoft.com/office/drawing/2016/5/12/chartex" xmlns:cx7="http://schemas.microsoft.com/office/drawing/2016/5/13/chartex" xmlns:cx8="http://schemas.microsoft.com/office/drawing/2016/5/14/chartex" xmlns:mc="http://schemas.openxmlformats.org/markup-compatibility/2006" xmlns:aink="http://schemas.microsoft.com/office/drawing/2016/ink" xmlns:am3d="http://schemas.microsoft.com/office/drawing/2017/model3d" xmlns:o="urn:schemas-microsoft-com:office:office" xmlns:r="http://schemas.openxmlformats.org/officeDocument/2006/relationships" xmlns:m="http://schemas.openxmlformats.org/officeDocument/2006/math" xmlns:v="urn:schemas-microsoft-com:vml" xmlns:wp14="http://schemas.microsoft.com/office/word/2010/wordprocessingDrawing" xmlns:wp="http://schemas.openxmlformats.org/drawingml/2006/wordprocessingDrawing" xmlns:w10="urn:schemas-microsoft-com:office:word" xmlns:w="http://schemas.openxmlformats.org/wordprocessingml/2006/main" xmlns:w14="http://schemas.microsoft.com/office/word/2010/wordml" xmlns:w15="http://schemas.microsoft.com/office/word/2012/wordml" xmlns:w16cid="http://schemas.microsoft.com/office/word/2016/wordml/cid" xmlns:w16se="http://schemas.microsoft.com/office/word/2015/wordml/symex" xmlns:wpg="http://schemas.microsoft.com/office/word/2010/wordprocessingGroup" xmlns:wpi="http://schemas.microsoft.com/office/word/2010/wordprocessingInk" xmlns:wne="http://schemas.microsoft.com/office/word/2006/wordml" xmlns:wps="http://schemas.microsoft.com/office/word/2010/wordprocessingShape" mc:Ignorable="w14 w15 w16se w16cid wp14">
+<w:hdr xmlns:wpc="http://schemas.microsoft.com/office/word/2010/wordprocessingCanvas" xmlns:cx="http://schemas.microsoft.com/office/drawing/2014/chartex" xmlns:cx1="http://schemas.microsoft.com/office/drawing/2015/9/8/chartex" xmlns:mc="http://schemas.openxmlformats.org/markup-compatibility/2006" xmlns:o="urn:schemas-microsoft-com:office:office" xmlns:r="http://schemas.openxmlformats.org/officeDocument/2006/relationships" xmlns:m="http://schemas.openxmlformats.org/officeDocument/2006/math" xmlns:v="urn:schemas-microsoft-com:vml" xmlns:wp14="http://schemas.microsoft.com/office/word/2010/wordprocessingDrawing" xmlns:wp="http://schemas.openxmlformats.org/drawingml/2006/wordprocessingDrawing" xmlns:w10="urn:schemas-microsoft-com:office:word" xmlns:w="http://schemas.openxmlformats.org/wordprocessingml/2006/main" xmlns:w14="http://schemas.microsoft.com/office/word/2010/wordml" xmlns:w15="http://schemas.microsoft.com/office/word/2012/wordml" xmlns:w16se="http://schemas.microsoft.com/office/word/2015/wordml/symex" xmlns:wpg="http://schemas.microsoft.com/office/word/2010/wordprocessingGroup" xmlns:wpi="http://schemas.microsoft.com/office/word/2010/wordprocessingInk" xmlns:wne="http://schemas.microsoft.com/office/word/2006/wordml" xmlns:wps="http://schemas.microsoft.com/office/word/2010/wordprocessingShape" mc:Ignorable="w14 w15 w16se wp14">
   <w:p>
     <w:pPr>
       <w:rPr>
@@ -2127,7 +2029,7 @@
 </file>
 
 <file path=word/header3.xml><?xml version="1.0" encoding="utf-8"?>
-<w:hdr xmlns:wpc="http://schemas.microsoft.com/office/word/2010/wordprocessingCanvas" xmlns:cx="http://schemas.microsoft.com/office/drawing/2014/chartex" xmlns:cx1="http://schemas.microsoft.com/office/drawing/2015/9/8/chartex" xmlns:cx2="http://schemas.microsoft.com/office/drawing/2015/10/21/chartex" xmlns:cx3="http://schemas.microsoft.com/office/drawing/2016/5/9/chartex" xmlns:cx4="http://schemas.microsoft.com/office/drawing/2016/5/10/chartex" xmlns:cx5="http://schemas.microsoft.com/office/drawing/2016/5/11/chartex" xmlns:cx6="http://schemas.microsoft.com/office/drawing/2016/5/12/chartex" xmlns:cx7="http://schemas.microsoft.com/office/drawing/2016/5/13/chartex" xmlns:cx8="http://schemas.microsoft.com/office/drawing/2016/5/14/chartex" xmlns:mc="http://schemas.openxmlformats.org/markup-compatibility/2006" xmlns:aink="http://schemas.microsoft.com/office/drawing/2016/ink" xmlns:am3d="http://schemas.microsoft.com/office/drawing/2017/model3d" xmlns:o="urn:schemas-microsoft-com:office:office" xmlns:r="http://schemas.openxmlformats.org/officeDocument/2006/relationships" xmlns:m="http://schemas.openxmlformats.org/officeDocument/2006/math" xmlns:v="urn:schemas-microsoft-com:vml" xmlns:wp14="http://schemas.microsoft.com/office/word/2010/wordprocessingDrawing" xmlns:wp="http://schemas.openxmlformats.org/drawingml/2006/wordprocessingDrawing" xmlns:w10="urn:schemas-microsoft-com:office:word" xmlns:w="http://schemas.openxmlformats.org/wordprocessingml/2006/main" xmlns:w14="http://schemas.microsoft.com/office/word/2010/wordml" xmlns:w15="http://schemas.microsoft.com/office/word/2012/wordml" xmlns:w16cid="http://schemas.microsoft.com/office/word/2016/wordml/cid" xmlns:w16se="http://schemas.microsoft.com/office/word/2015/wordml/symex" xmlns:wpg="http://schemas.microsoft.com/office/word/2010/wordprocessingGroup" xmlns:wpi="http://schemas.microsoft.com/office/word/2010/wordprocessingInk" xmlns:wne="http://schemas.microsoft.com/office/word/2006/wordml" xmlns:wps="http://schemas.microsoft.com/office/word/2010/wordprocessingShape" mc:Ignorable="w14 w15 w16se w16cid wp14">
+<w:hdr xmlns:wpc="http://schemas.microsoft.com/office/word/2010/wordprocessingCanvas" xmlns:cx="http://schemas.microsoft.com/office/drawing/2014/chartex" xmlns:cx1="http://schemas.microsoft.com/office/drawing/2015/9/8/chartex" xmlns:mc="http://schemas.openxmlformats.org/markup-compatibility/2006" xmlns:o="urn:schemas-microsoft-com:office:office" xmlns:r="http://schemas.openxmlformats.org/officeDocument/2006/relationships" xmlns:m="http://schemas.openxmlformats.org/officeDocument/2006/math" xmlns:v="urn:schemas-microsoft-com:vml" xmlns:wp14="http://schemas.microsoft.com/office/word/2010/wordprocessingDrawing" xmlns:wp="http://schemas.openxmlformats.org/drawingml/2006/wordprocessingDrawing" xmlns:w10="urn:schemas-microsoft-com:office:word" xmlns:w="http://schemas.openxmlformats.org/wordprocessingml/2006/main" xmlns:w14="http://schemas.microsoft.com/office/word/2010/wordml" xmlns:w15="http://schemas.microsoft.com/office/word/2012/wordml" xmlns:w16se="http://schemas.microsoft.com/office/word/2015/wordml/symex" xmlns:wpg="http://schemas.microsoft.com/office/word/2010/wordprocessingGroup" xmlns:wpi="http://schemas.microsoft.com/office/word/2010/wordprocessingInk" xmlns:wne="http://schemas.microsoft.com/office/word/2006/wordml" xmlns:wps="http://schemas.microsoft.com/office/word/2010/wordprocessingShape" mc:Ignorable="w14 w15 w16se wp14">
   <w:p>
     <w:pPr>
       <w:pStyle w:val="Kopfzeile"/>
@@ -2137,7 +2039,7 @@
 </file>
 
 <file path=word/header4.xml><?xml version="1.0" encoding="utf-8"?>
-<w:hdr xmlns:wpc="http://schemas.microsoft.com/office/word/2010/wordprocessingCanvas" xmlns:cx="http://schemas.microsoft.com/office/drawing/2014/chartex" xmlns:cx1="http://schemas.microsoft.com/office/drawing/2015/9/8/chartex" xmlns:cx2="http://schemas.microsoft.com/office/drawing/2015/10/21/chartex" xmlns:cx3="http://schemas.microsoft.com/office/drawing/2016/5/9/chartex" xmlns:cx4="http://schemas.microsoft.com/office/drawing/2016/5/10/chartex" xmlns:cx5="http://schemas.microsoft.com/office/drawing/2016/5/11/chartex" xmlns:cx6="http://schemas.microsoft.com/office/drawing/2016/5/12/chartex" xmlns:cx7="http://schemas.microsoft.com/office/drawing/2016/5/13/chartex" xmlns:cx8="http://schemas.microsoft.com/office/drawing/2016/5/14/chartex" xmlns:mc="http://schemas.openxmlformats.org/markup-compatibility/2006" xmlns:aink="http://schemas.microsoft.com/office/drawing/2016/ink" xmlns:am3d="http://schemas.microsoft.com/office/drawing/2017/model3d" xmlns:o="urn:schemas-microsoft-com:office:office" xmlns:r="http://schemas.openxmlformats.org/officeDocument/2006/relationships" xmlns:m="http://schemas.openxmlformats.org/officeDocument/2006/math" xmlns:v="urn:schemas-microsoft-com:vml" xmlns:wp14="http://schemas.microsoft.com/office/word/2010/wordprocessingDrawing" xmlns:wp="http://schemas.openxmlformats.org/drawingml/2006/wordprocessingDrawing" xmlns:w10="urn:schemas-microsoft-com:office:word" xmlns:w="http://schemas.openxmlformats.org/wordprocessingml/2006/main" xmlns:w14="http://schemas.microsoft.com/office/word/2010/wordml" xmlns:w15="http://schemas.microsoft.com/office/word/2012/wordml" xmlns:w16cid="http://schemas.microsoft.com/office/word/2016/wordml/cid" xmlns:w16se="http://schemas.microsoft.com/office/word/2015/wordml/symex" xmlns:wpg="http://schemas.microsoft.com/office/word/2010/wordprocessingGroup" xmlns:wpi="http://schemas.microsoft.com/office/word/2010/wordprocessingInk" xmlns:wne="http://schemas.microsoft.com/office/word/2006/wordml" xmlns:wps="http://schemas.microsoft.com/office/word/2010/wordprocessingShape" mc:Ignorable="w14 w15 w16se w16cid wp14">
+<w:hdr xmlns:wpc="http://schemas.microsoft.com/office/word/2010/wordprocessingCanvas" xmlns:cx="http://schemas.microsoft.com/office/drawing/2014/chartex" xmlns:cx1="http://schemas.microsoft.com/office/drawing/2015/9/8/chartex" xmlns:mc="http://schemas.openxmlformats.org/markup-compatibility/2006" xmlns:o="urn:schemas-microsoft-com:office:office" xmlns:r="http://schemas.openxmlformats.org/officeDocument/2006/relationships" xmlns:m="http://schemas.openxmlformats.org/officeDocument/2006/math" xmlns:v="urn:schemas-microsoft-com:vml" xmlns:wp14="http://schemas.microsoft.com/office/word/2010/wordprocessingDrawing" xmlns:wp="http://schemas.openxmlformats.org/drawingml/2006/wordprocessingDrawing" xmlns:w10="urn:schemas-microsoft-com:office:word" xmlns:w="http://schemas.openxmlformats.org/wordprocessingml/2006/main" xmlns:w14="http://schemas.microsoft.com/office/word/2010/wordml" xmlns:w15="http://schemas.microsoft.com/office/word/2012/wordml" xmlns:w16se="http://schemas.microsoft.com/office/word/2015/wordml/symex" xmlns:wpg="http://schemas.microsoft.com/office/word/2010/wordprocessingGroup" xmlns:wpi="http://schemas.microsoft.com/office/word/2010/wordprocessingInk" xmlns:wne="http://schemas.microsoft.com/office/word/2006/wordml" xmlns:wps="http://schemas.microsoft.com/office/word/2010/wordprocessingShape" mc:Ignorable="w14 w15 w16se wp14">
   <w:p>
     <w:pPr>
       <w:rPr>
@@ -2340,7 +2242,7 @@
 </file>
 
 <file path=word/numbering.xml><?xml version="1.0" encoding="utf-8"?>
-<w:numbering xmlns:wpc="http://schemas.microsoft.com/office/word/2010/wordprocessingCanvas" xmlns:cx="http://schemas.microsoft.com/office/drawing/2014/chartex" xmlns:cx1="http://schemas.microsoft.com/office/drawing/2015/9/8/chartex" xmlns:cx2="http://schemas.microsoft.com/office/drawing/2015/10/21/chartex" xmlns:cx3="http://schemas.microsoft.com/office/drawing/2016/5/9/chartex" xmlns:cx4="http://schemas.microsoft.com/office/drawing/2016/5/10/chartex" xmlns:cx5="http://schemas.microsoft.com/office/drawing/2016/5/11/chartex" xmlns:cx6="http://schemas.microsoft.com/office/drawing/2016/5/12/chartex" xmlns:cx7="http://schemas.microsoft.com/office/drawing/2016/5/13/chartex" xmlns:cx8="http://schemas.microsoft.com/office/drawing/2016/5/14/chartex" xmlns:mc="http://schemas.openxmlformats.org/markup-compatibility/2006" xmlns:aink="http://schemas.microsoft.com/office/drawing/2016/ink" xmlns:am3d="http://schemas.microsoft.com/office/drawing/2017/model3d" xmlns:o="urn:schemas-microsoft-com:office:office" xmlns:r="http://schemas.openxmlformats.org/officeDocument/2006/relationships" xmlns:m="http://schemas.openxmlformats.org/officeDocument/2006/math" xmlns:v="urn:schemas-microsoft-com:vml" xmlns:wp14="http://schemas.microsoft.com/office/word/2010/wordprocessingDrawing" xmlns:wp="http://schemas.openxmlformats.org/drawingml/2006/wordprocessingDrawing" xmlns:w10="urn:schemas-microsoft-com:office:word" xmlns:w="http://schemas.openxmlformats.org/wordprocessingml/2006/main" xmlns:w14="http://schemas.microsoft.com/office/word/2010/wordml" xmlns:w15="http://schemas.microsoft.com/office/word/2012/wordml" xmlns:w16cid="http://schemas.microsoft.com/office/word/2016/wordml/cid" xmlns:w16se="http://schemas.microsoft.com/office/word/2015/wordml/symex" xmlns:wpg="http://schemas.microsoft.com/office/word/2010/wordprocessingGroup" xmlns:wpi="http://schemas.microsoft.com/office/word/2010/wordprocessingInk" xmlns:wne="http://schemas.microsoft.com/office/word/2006/wordml" xmlns:wps="http://schemas.microsoft.com/office/word/2010/wordprocessingShape" mc:Ignorable="w14 w15 w16se w16cid wp14">
+<w:numbering xmlns:wpc="http://schemas.microsoft.com/office/word/2010/wordprocessingCanvas" xmlns:cx="http://schemas.microsoft.com/office/drawing/2014/chartex" xmlns:cx1="http://schemas.microsoft.com/office/drawing/2015/9/8/chartex" xmlns:mc="http://schemas.openxmlformats.org/markup-compatibility/2006" xmlns:o="urn:schemas-microsoft-com:office:office" xmlns:r="http://schemas.openxmlformats.org/officeDocument/2006/relationships" xmlns:m="http://schemas.openxmlformats.org/officeDocument/2006/math" xmlns:v="urn:schemas-microsoft-com:vml" xmlns:wp14="http://schemas.microsoft.com/office/word/2010/wordprocessingDrawing" xmlns:wp="http://schemas.openxmlformats.org/drawingml/2006/wordprocessingDrawing" xmlns:w10="urn:schemas-microsoft-com:office:word" xmlns:w="http://schemas.openxmlformats.org/wordprocessingml/2006/main" xmlns:w14="http://schemas.microsoft.com/office/word/2010/wordml" xmlns:w15="http://schemas.microsoft.com/office/word/2012/wordml" xmlns:w16se="http://schemas.microsoft.com/office/word/2015/wordml/symex" xmlns:wpg="http://schemas.microsoft.com/office/word/2010/wordprocessingGroup" xmlns:wpi="http://schemas.microsoft.com/office/word/2010/wordprocessingInk" xmlns:wne="http://schemas.microsoft.com/office/word/2006/wordml" xmlns:wps="http://schemas.microsoft.com/office/word/2010/wordprocessingShape" mc:Ignorable="w14 w15 w16se wp14">
   <w:abstractNum w:abstractNumId="0" w15:restartNumberingAfterBreak="0">
     <w:nsid w:val="0F351AF4"/>
     <w:multiLevelType w:val="hybridMultilevel"/>
@@ -2455,6 +2357,101 @@
     </w:lvl>
   </w:abstractNum>
   <w:abstractNum w:abstractNumId="1" w15:restartNumberingAfterBreak="0">
+    <w:nsid w:val="280E4BFB"/>
+    <w:multiLevelType w:val="multilevel"/>
+    <w:tmpl w:val="04070025"/>
+    <w:lvl w:ilvl="0">
+      <w:start w:val="1"/>
+      <w:numFmt w:val="decimal"/>
+      <w:pStyle w:val="berschrift1"/>
+      <w:lvlText w:val="%1"/>
+      <w:lvlJc w:val="left"/>
+      <w:pPr>
+        <w:ind w:left="432" w:hanging="432"/>
+      </w:pPr>
+    </w:lvl>
+    <w:lvl w:ilvl="1">
+      <w:start w:val="1"/>
+      <w:numFmt w:val="decimal"/>
+      <w:pStyle w:val="berschrift2"/>
+      <w:lvlText w:val="%1.%2"/>
+      <w:lvlJc w:val="left"/>
+      <w:pPr>
+        <w:ind w:left="576" w:hanging="576"/>
+      </w:pPr>
+    </w:lvl>
+    <w:lvl w:ilvl="2">
+      <w:start w:val="1"/>
+      <w:numFmt w:val="decimal"/>
+      <w:pStyle w:val="berschrift3"/>
+      <w:lvlText w:val="%1.%2.%3"/>
+      <w:lvlJc w:val="left"/>
+      <w:pPr>
+        <w:ind w:left="720" w:hanging="720"/>
+      </w:pPr>
+    </w:lvl>
+    <w:lvl w:ilvl="3">
+      <w:start w:val="1"/>
+      <w:numFmt w:val="decimal"/>
+      <w:pStyle w:val="berschrift4"/>
+      <w:lvlText w:val="%1.%2.%3.%4"/>
+      <w:lvlJc w:val="left"/>
+      <w:pPr>
+        <w:ind w:left="864" w:hanging="864"/>
+      </w:pPr>
+    </w:lvl>
+    <w:lvl w:ilvl="4">
+      <w:start w:val="1"/>
+      <w:numFmt w:val="decimal"/>
+      <w:pStyle w:val="berschrift5"/>
+      <w:lvlText w:val="%1.%2.%3.%4.%5"/>
+      <w:lvlJc w:val="left"/>
+      <w:pPr>
+        <w:ind w:left="1008" w:hanging="1008"/>
+      </w:pPr>
+    </w:lvl>
+    <w:lvl w:ilvl="5">
+      <w:start w:val="1"/>
+      <w:numFmt w:val="decimal"/>
+      <w:pStyle w:val="berschrift6"/>
+      <w:lvlText w:val="%1.%2.%3.%4.%5.%6"/>
+      <w:lvlJc w:val="left"/>
+      <w:pPr>
+        <w:ind w:left="1152" w:hanging="1152"/>
+      </w:pPr>
+    </w:lvl>
+    <w:lvl w:ilvl="6">
+      <w:start w:val="1"/>
+      <w:numFmt w:val="decimal"/>
+      <w:pStyle w:val="berschrift7"/>
+      <w:lvlText w:val="%1.%2.%3.%4.%5.%6.%7"/>
+      <w:lvlJc w:val="left"/>
+      <w:pPr>
+        <w:ind w:left="1296" w:hanging="1296"/>
+      </w:pPr>
+    </w:lvl>
+    <w:lvl w:ilvl="7">
+      <w:start w:val="1"/>
+      <w:numFmt w:val="decimal"/>
+      <w:pStyle w:val="berschrift8"/>
+      <w:lvlText w:val="%1.%2.%3.%4.%5.%6.%7.%8"/>
+      <w:lvlJc w:val="left"/>
+      <w:pPr>
+        <w:ind w:left="1440" w:hanging="1440"/>
+      </w:pPr>
+    </w:lvl>
+    <w:lvl w:ilvl="8">
+      <w:start w:val="1"/>
+      <w:numFmt w:val="decimal"/>
+      <w:pStyle w:val="berschrift9"/>
+      <w:lvlText w:val="%1.%2.%3.%4.%5.%6.%7.%8.%9"/>
+      <w:lvlJc w:val="left"/>
+      <w:pPr>
+        <w:ind w:left="1584" w:hanging="1584"/>
+      </w:pPr>
+    </w:lvl>
+  </w:abstractNum>
+  <w:abstractNum w:abstractNumId="2" w15:restartNumberingAfterBreak="0">
     <w:nsid w:val="2F865282"/>
     <w:multiLevelType w:val="hybridMultilevel"/>
     <w:tmpl w:val="70224A34"/>
@@ -2567,7 +2564,7 @@
       </w:rPr>
     </w:lvl>
   </w:abstractNum>
-  <w:abstractNum w:abstractNumId="2" w15:restartNumberingAfterBreak="0">
+  <w:abstractNum w:abstractNumId="3" w15:restartNumberingAfterBreak="0">
     <w:nsid w:val="338662F3"/>
     <w:multiLevelType w:val="hybridMultilevel"/>
     <w:tmpl w:val="640A35AA"/>
@@ -2680,7 +2677,7 @@
       </w:rPr>
     </w:lvl>
   </w:abstractNum>
-  <w:abstractNum w:abstractNumId="3" w15:restartNumberingAfterBreak="0">
+  <w:abstractNum w:abstractNumId="4" w15:restartNumberingAfterBreak="0">
     <w:nsid w:val="54D9494B"/>
     <w:multiLevelType w:val="hybridMultilevel"/>
     <w:tmpl w:val="8AD0AF0C"/>
@@ -2769,7 +2766,7 @@
       </w:pPr>
     </w:lvl>
   </w:abstractNum>
-  <w:abstractNum w:abstractNumId="4" w15:restartNumberingAfterBreak="0">
+  <w:abstractNum w:abstractNumId="5" w15:restartNumberingAfterBreak="0">
     <w:nsid w:val="55195E55"/>
     <w:multiLevelType w:val="hybridMultilevel"/>
     <w:tmpl w:val="FA46EFC4"/>
@@ -2882,7 +2879,7 @@
       </w:rPr>
     </w:lvl>
   </w:abstractNum>
-  <w:abstractNum w:abstractNumId="5" w15:restartNumberingAfterBreak="0">
+  <w:abstractNum w:abstractNumId="6" w15:restartNumberingAfterBreak="0">
     <w:nsid w:val="55F73718"/>
     <w:multiLevelType w:val="hybridMultilevel"/>
     <w:tmpl w:val="B4301408"/>
@@ -2995,7 +2992,7 @@
       </w:rPr>
     </w:lvl>
   </w:abstractNum>
-  <w:abstractNum w:abstractNumId="6" w15:restartNumberingAfterBreak="0">
+  <w:abstractNum w:abstractNumId="7" w15:restartNumberingAfterBreak="0">
     <w:nsid w:val="5A262AD8"/>
     <w:multiLevelType w:val="hybridMultilevel"/>
     <w:tmpl w:val="DCCC107A"/>
@@ -3108,7 +3105,7 @@
       </w:rPr>
     </w:lvl>
   </w:abstractNum>
-  <w:abstractNum w:abstractNumId="7" w15:restartNumberingAfterBreak="0">
+  <w:abstractNum w:abstractNumId="8" w15:restartNumberingAfterBreak="0">
     <w:nsid w:val="6C507F02"/>
     <w:multiLevelType w:val="hybridMultilevel"/>
     <w:tmpl w:val="2A6CCC98"/>
@@ -3197,7 +3194,7 @@
       </w:pPr>
     </w:lvl>
   </w:abstractNum>
-  <w:abstractNum w:abstractNumId="8" w15:restartNumberingAfterBreak="0">
+  <w:abstractNum w:abstractNumId="9" w15:restartNumberingAfterBreak="0">
     <w:nsid w:val="70B50EC1"/>
     <w:multiLevelType w:val="hybridMultilevel"/>
     <w:tmpl w:val="57EA111C"/>
@@ -3310,7 +3307,7 @@
       </w:rPr>
     </w:lvl>
   </w:abstractNum>
-  <w:abstractNum w:abstractNumId="9" w15:restartNumberingAfterBreak="0">
+  <w:abstractNum w:abstractNumId="10" w15:restartNumberingAfterBreak="0">
     <w:nsid w:val="7A28140B"/>
     <w:multiLevelType w:val="hybridMultilevel"/>
     <w:tmpl w:val="35C4F5AA"/>
@@ -3400,40 +3397,43 @@
     </w:lvl>
   </w:abstractNum>
   <w:num w:numId="1">
+    <w:abstractNumId w:val="4"/>
+  </w:num>
+  <w:num w:numId="2">
+    <w:abstractNumId w:val="2"/>
+  </w:num>
+  <w:num w:numId="3">
+    <w:abstractNumId w:val="7"/>
+  </w:num>
+  <w:num w:numId="4">
+    <w:abstractNumId w:val="8"/>
+  </w:num>
+  <w:num w:numId="5">
     <w:abstractNumId w:val="3"/>
   </w:num>
-  <w:num w:numId="2">
-    <w:abstractNumId w:val="1"/>
-  </w:num>
-  <w:num w:numId="3">
-    <w:abstractNumId w:val="6"/>
-  </w:num>
-  <w:num w:numId="4">
-    <w:abstractNumId w:val="7"/>
-  </w:num>
-  <w:num w:numId="5">
-    <w:abstractNumId w:val="2"/>
-  </w:num>
   <w:num w:numId="6">
-    <w:abstractNumId w:val="9"/>
+    <w:abstractNumId w:val="10"/>
   </w:num>
   <w:num w:numId="7">
-    <w:abstractNumId w:val="5"/>
+    <w:abstractNumId w:val="6"/>
   </w:num>
   <w:num w:numId="8">
     <w:abstractNumId w:val="0"/>
   </w:num>
   <w:num w:numId="9">
-    <w:abstractNumId w:val="8"/>
+    <w:abstractNumId w:val="9"/>
   </w:num>
   <w:num w:numId="10">
-    <w:abstractNumId w:val="4"/>
+    <w:abstractNumId w:val="5"/>
+  </w:num>
+  <w:num w:numId="11">
+    <w:abstractNumId w:val="1"/>
   </w:num>
 </w:numbering>
 </file>
 
 <file path=word/styles.xml><?xml version="1.0" encoding="utf-8"?>
-<w:styles xmlns:mc="http://schemas.openxmlformats.org/markup-compatibility/2006" xmlns:r="http://schemas.openxmlformats.org/officeDocument/2006/relationships" xmlns:w="http://schemas.openxmlformats.org/wordprocessingml/2006/main" xmlns:w14="http://schemas.microsoft.com/office/word/2010/wordml" xmlns:w15="http://schemas.microsoft.com/office/word/2012/wordml" xmlns:w16cid="http://schemas.microsoft.com/office/word/2016/wordml/cid" xmlns:w16se="http://schemas.microsoft.com/office/word/2015/wordml/symex" mc:Ignorable="w14 w15 w16se w16cid">
+<w:styles xmlns:mc="http://schemas.openxmlformats.org/markup-compatibility/2006" xmlns:r="http://schemas.openxmlformats.org/officeDocument/2006/relationships" xmlns:w="http://schemas.openxmlformats.org/wordprocessingml/2006/main" xmlns:w14="http://schemas.microsoft.com/office/word/2010/wordml" xmlns:w15="http://schemas.microsoft.com/office/word/2012/wordml" xmlns:w16se="http://schemas.microsoft.com/office/word/2015/wordml/symex" mc:Ignorable="w14 w15 w16se">
   <w:docDefaults>
     <w:rPrDefault>
       <w:rPr>
@@ -3449,7 +3449,7 @@
       </w:pPr>
     </w:pPrDefault>
   </w:docDefaults>
-  <w:latentStyles w:defLockedState="0" w:defUIPriority="99" w:defSemiHidden="0" w:defUnhideWhenUsed="0" w:defQFormat="0" w:count="375">
+  <w:latentStyles w:defLockedState="0" w:defUIPriority="99" w:defSemiHidden="0" w:defUnhideWhenUsed="0" w:defQFormat="0" w:count="371">
     <w:lsdException w:name="Normal" w:uiPriority="0" w:qFormat="1"/>
     <w:lsdException w:name="heading 1" w:uiPriority="9" w:qFormat="1"/>
     <w:lsdException w:name="heading 2" w:semiHidden="1" w:uiPriority="9" w:unhideWhenUsed="1" w:qFormat="1"/>
@@ -3555,6 +3555,7 @@
     <w:lsdException w:name="HTML Sample" w:semiHidden="1" w:unhideWhenUsed="1"/>
     <w:lsdException w:name="HTML Typewriter" w:semiHidden="1" w:unhideWhenUsed="1"/>
     <w:lsdException w:name="HTML Variable" w:semiHidden="1" w:unhideWhenUsed="1"/>
+    <w:lsdException w:name="Normal Table" w:semiHidden="1" w:unhideWhenUsed="1"/>
     <w:lsdException w:name="annotation subject" w:semiHidden="1" w:unhideWhenUsed="1"/>
     <w:lsdException w:name="No List" w:semiHidden="1" w:unhideWhenUsed="1"/>
     <w:lsdException w:name="Outline List 1" w:semiHidden="1" w:unhideWhenUsed="1"/>
@@ -3598,8 +3599,10 @@
     <w:lsdException w:name="Table Elegant" w:semiHidden="1" w:unhideWhenUsed="1"/>
     <w:lsdException w:name="Table Professional" w:semiHidden="1" w:unhideWhenUsed="1"/>
     <w:lsdException w:name="Table Subtle 1" w:semiHidden="1" w:unhideWhenUsed="1"/>
+    <w:lsdException w:name="Table Subtle 2" w:semiHidden="1" w:unhideWhenUsed="1"/>
     <w:lsdException w:name="Table Web 1" w:semiHidden="1" w:unhideWhenUsed="1"/>
     <w:lsdException w:name="Table Web 2" w:semiHidden="1" w:unhideWhenUsed="1"/>
+    <w:lsdException w:name="Table Web 3" w:semiHidden="1" w:unhideWhenUsed="1"/>
     <w:lsdException w:name="Balloon Text" w:semiHidden="1" w:unhideWhenUsed="1"/>
     <w:lsdException w:name="Table Grid" w:uiPriority="39"/>
     <w:lsdException w:name="Table Theme" w:semiHidden="1" w:unhideWhenUsed="1"/>
@@ -3818,10 +3821,6 @@
     <w:lsdException w:name="List Table 5 Dark Accent 6" w:uiPriority="50"/>
     <w:lsdException w:name="List Table 6 Colorful Accent 6" w:uiPriority="51"/>
     <w:lsdException w:name="List Table 7 Colorful Accent 6" w:uiPriority="52"/>
-    <w:lsdException w:name="Mention" w:semiHidden="1" w:unhideWhenUsed="1"/>
-    <w:lsdException w:name="Smart Hyperlink" w:semiHidden="1" w:unhideWhenUsed="1"/>
-    <w:lsdException w:name="Hashtag" w:semiHidden="1" w:unhideWhenUsed="1"/>
-    <w:lsdException w:name="Unresolved Mention" w:semiHidden="1" w:unhideWhenUsed="1"/>
   </w:latentStyles>
   <w:style w:type="paragraph" w:default="1" w:styleId="Standard">
     <w:name w:val="Normal"/>
@@ -3849,6 +3848,9 @@
     <w:pPr>
       <w:keepNext/>
       <w:keepLines/>
+      <w:numPr>
+        <w:numId w:val="11"/>
+      </w:numPr>
       <w:spacing w:before="240" w:after="40"/>
       <w:outlineLvl w:val="0"/>
     </w:pPr>
@@ -3871,6 +3873,10 @@
     <w:pPr>
       <w:keepNext/>
       <w:keepLines/>
+      <w:numPr>
+        <w:ilvl w:val="1"/>
+        <w:numId w:val="11"/>
+      </w:numPr>
       <w:spacing w:after="160" w:line="240" w:lineRule="auto"/>
       <w:jc w:val="left"/>
       <w:outlineLvl w:val="1"/>
@@ -3880,6 +3886,191 @@
       <w:color w:val="2F5496" w:themeColor="accent1" w:themeShade="BF"/>
       <w:sz w:val="32"/>
       <w:szCs w:val="26"/>
+    </w:rPr>
+  </w:style>
+  <w:style w:type="paragraph" w:styleId="berschrift3">
+    <w:name w:val="heading 3"/>
+    <w:basedOn w:val="Standard"/>
+    <w:next w:val="Standard"/>
+    <w:link w:val="berschrift3Zchn"/>
+    <w:uiPriority w:val="9"/>
+    <w:semiHidden/>
+    <w:unhideWhenUsed/>
+    <w:qFormat/>
+    <w:rsid w:val="006134C8"/>
+    <w:pPr>
+      <w:keepNext/>
+      <w:keepLines/>
+      <w:numPr>
+        <w:ilvl w:val="2"/>
+        <w:numId w:val="11"/>
+      </w:numPr>
+      <w:spacing w:after="0"/>
+      <w:outlineLvl w:val="2"/>
+    </w:pPr>
+    <w:rPr>
+      <w:rFonts w:asciiTheme="majorHAnsi" w:eastAsiaTheme="majorEastAsia" w:hAnsiTheme="majorHAnsi" w:cstheme="majorBidi"/>
+      <w:color w:val="1F3763" w:themeColor="accent1" w:themeShade="7F"/>
+    </w:rPr>
+  </w:style>
+  <w:style w:type="paragraph" w:styleId="berschrift4">
+    <w:name w:val="heading 4"/>
+    <w:basedOn w:val="Standard"/>
+    <w:next w:val="Standard"/>
+    <w:link w:val="berschrift4Zchn"/>
+    <w:uiPriority w:val="9"/>
+    <w:semiHidden/>
+    <w:unhideWhenUsed/>
+    <w:qFormat/>
+    <w:rsid w:val="006134C8"/>
+    <w:pPr>
+      <w:keepNext/>
+      <w:keepLines/>
+      <w:numPr>
+        <w:ilvl w:val="3"/>
+        <w:numId w:val="11"/>
+      </w:numPr>
+      <w:spacing w:after="0"/>
+      <w:outlineLvl w:val="3"/>
+    </w:pPr>
+    <w:rPr>
+      <w:rFonts w:asciiTheme="majorHAnsi" w:eastAsiaTheme="majorEastAsia" w:hAnsiTheme="majorHAnsi" w:cstheme="majorBidi"/>
+      <w:i/>
+      <w:iCs/>
+      <w:color w:val="2F5496" w:themeColor="accent1" w:themeShade="BF"/>
+    </w:rPr>
+  </w:style>
+  <w:style w:type="paragraph" w:styleId="berschrift5">
+    <w:name w:val="heading 5"/>
+    <w:basedOn w:val="Standard"/>
+    <w:next w:val="Standard"/>
+    <w:link w:val="berschrift5Zchn"/>
+    <w:uiPriority w:val="9"/>
+    <w:semiHidden/>
+    <w:unhideWhenUsed/>
+    <w:qFormat/>
+    <w:rsid w:val="006134C8"/>
+    <w:pPr>
+      <w:keepNext/>
+      <w:keepLines/>
+      <w:numPr>
+        <w:ilvl w:val="4"/>
+        <w:numId w:val="11"/>
+      </w:numPr>
+      <w:spacing w:after="0"/>
+      <w:outlineLvl w:val="4"/>
+    </w:pPr>
+    <w:rPr>
+      <w:rFonts w:asciiTheme="majorHAnsi" w:eastAsiaTheme="majorEastAsia" w:hAnsiTheme="majorHAnsi" w:cstheme="majorBidi"/>
+      <w:color w:val="2F5496" w:themeColor="accent1" w:themeShade="BF"/>
+    </w:rPr>
+  </w:style>
+  <w:style w:type="paragraph" w:styleId="berschrift6">
+    <w:name w:val="heading 6"/>
+    <w:basedOn w:val="Standard"/>
+    <w:next w:val="Standard"/>
+    <w:link w:val="berschrift6Zchn"/>
+    <w:uiPriority w:val="9"/>
+    <w:semiHidden/>
+    <w:unhideWhenUsed/>
+    <w:qFormat/>
+    <w:rsid w:val="006134C8"/>
+    <w:pPr>
+      <w:keepNext/>
+      <w:keepLines/>
+      <w:numPr>
+        <w:ilvl w:val="5"/>
+        <w:numId w:val="11"/>
+      </w:numPr>
+      <w:spacing w:after="0"/>
+      <w:outlineLvl w:val="5"/>
+    </w:pPr>
+    <w:rPr>
+      <w:rFonts w:asciiTheme="majorHAnsi" w:eastAsiaTheme="majorEastAsia" w:hAnsiTheme="majorHAnsi" w:cstheme="majorBidi"/>
+      <w:color w:val="1F3763" w:themeColor="accent1" w:themeShade="7F"/>
+    </w:rPr>
+  </w:style>
+  <w:style w:type="paragraph" w:styleId="berschrift7">
+    <w:name w:val="heading 7"/>
+    <w:basedOn w:val="Standard"/>
+    <w:next w:val="Standard"/>
+    <w:link w:val="berschrift7Zchn"/>
+    <w:uiPriority w:val="9"/>
+    <w:semiHidden/>
+    <w:unhideWhenUsed/>
+    <w:qFormat/>
+    <w:rsid w:val="006134C8"/>
+    <w:pPr>
+      <w:keepNext/>
+      <w:keepLines/>
+      <w:numPr>
+        <w:ilvl w:val="6"/>
+        <w:numId w:val="11"/>
+      </w:numPr>
+      <w:spacing w:after="0"/>
+      <w:outlineLvl w:val="6"/>
+    </w:pPr>
+    <w:rPr>
+      <w:rFonts w:asciiTheme="majorHAnsi" w:eastAsiaTheme="majorEastAsia" w:hAnsiTheme="majorHAnsi" w:cstheme="majorBidi"/>
+      <w:i/>
+      <w:iCs/>
+      <w:color w:val="1F3763" w:themeColor="accent1" w:themeShade="7F"/>
+    </w:rPr>
+  </w:style>
+  <w:style w:type="paragraph" w:styleId="berschrift8">
+    <w:name w:val="heading 8"/>
+    <w:basedOn w:val="Standard"/>
+    <w:next w:val="Standard"/>
+    <w:link w:val="berschrift8Zchn"/>
+    <w:uiPriority w:val="9"/>
+    <w:semiHidden/>
+    <w:unhideWhenUsed/>
+    <w:qFormat/>
+    <w:rsid w:val="006134C8"/>
+    <w:pPr>
+      <w:keepNext/>
+      <w:keepLines/>
+      <w:numPr>
+        <w:ilvl w:val="7"/>
+        <w:numId w:val="11"/>
+      </w:numPr>
+      <w:spacing w:after="0"/>
+      <w:outlineLvl w:val="7"/>
+    </w:pPr>
+    <w:rPr>
+      <w:rFonts w:asciiTheme="majorHAnsi" w:eastAsiaTheme="majorEastAsia" w:hAnsiTheme="majorHAnsi" w:cstheme="majorBidi"/>
+      <w:color w:val="272727" w:themeColor="text1" w:themeTint="D8"/>
+      <w:sz w:val="21"/>
+      <w:szCs w:val="21"/>
+    </w:rPr>
+  </w:style>
+  <w:style w:type="paragraph" w:styleId="berschrift9">
+    <w:name w:val="heading 9"/>
+    <w:basedOn w:val="Standard"/>
+    <w:next w:val="Standard"/>
+    <w:link w:val="berschrift9Zchn"/>
+    <w:uiPriority w:val="9"/>
+    <w:semiHidden/>
+    <w:unhideWhenUsed/>
+    <w:qFormat/>
+    <w:rsid w:val="006134C8"/>
+    <w:pPr>
+      <w:keepNext/>
+      <w:keepLines/>
+      <w:numPr>
+        <w:ilvl w:val="8"/>
+        <w:numId w:val="11"/>
+      </w:numPr>
+      <w:spacing w:after="0"/>
+      <w:outlineLvl w:val="8"/>
+    </w:pPr>
+    <w:rPr>
+      <w:rFonts w:asciiTheme="majorHAnsi" w:eastAsiaTheme="majorEastAsia" w:hAnsiTheme="majorHAnsi" w:cstheme="majorBidi"/>
+      <w:i/>
+      <w:iCs/>
+      <w:color w:val="272727" w:themeColor="text1" w:themeTint="D8"/>
+      <w:sz w:val="21"/>
+      <w:szCs w:val="21"/>
     </w:rPr>
   </w:style>
   <w:style w:type="character" w:default="1" w:styleId="Absatz-Standardschriftart">
@@ -4151,6 +4342,9 @@
     <w:qFormat/>
     <w:rsid w:val="00BE5EAA"/>
     <w:pPr>
+      <w:numPr>
+        <w:numId w:val="0"/>
+      </w:numPr>
       <w:spacing w:after="0" w:line="259" w:lineRule="auto"/>
       <w:contextualSpacing w:val="0"/>
       <w:jc w:val="left"/>
@@ -4220,11 +4414,115 @@
       <w:color w:val="808080"/>
     </w:rPr>
   </w:style>
+  <w:style w:type="character" w:customStyle="1" w:styleId="berschrift3Zchn">
+    <w:name w:val="Überschrift 3 Zchn"/>
+    <w:basedOn w:val="Absatz-Standardschriftart"/>
+    <w:link w:val="berschrift3"/>
+    <w:uiPriority w:val="9"/>
+    <w:semiHidden/>
+    <w:rsid w:val="006134C8"/>
+    <w:rPr>
+      <w:rFonts w:asciiTheme="majorHAnsi" w:eastAsiaTheme="majorEastAsia" w:hAnsiTheme="majorHAnsi" w:cstheme="majorBidi"/>
+      <w:color w:val="1F3763" w:themeColor="accent1" w:themeShade="7F"/>
+      <w:sz w:val="24"/>
+      <w:szCs w:val="24"/>
+    </w:rPr>
+  </w:style>
+  <w:style w:type="character" w:customStyle="1" w:styleId="berschrift4Zchn">
+    <w:name w:val="Überschrift 4 Zchn"/>
+    <w:basedOn w:val="Absatz-Standardschriftart"/>
+    <w:link w:val="berschrift4"/>
+    <w:uiPriority w:val="9"/>
+    <w:semiHidden/>
+    <w:rsid w:val="006134C8"/>
+    <w:rPr>
+      <w:rFonts w:asciiTheme="majorHAnsi" w:eastAsiaTheme="majorEastAsia" w:hAnsiTheme="majorHAnsi" w:cstheme="majorBidi"/>
+      <w:i/>
+      <w:iCs/>
+      <w:color w:val="2F5496" w:themeColor="accent1" w:themeShade="BF"/>
+      <w:sz w:val="24"/>
+      <w:szCs w:val="24"/>
+    </w:rPr>
+  </w:style>
+  <w:style w:type="character" w:customStyle="1" w:styleId="berschrift5Zchn">
+    <w:name w:val="Überschrift 5 Zchn"/>
+    <w:basedOn w:val="Absatz-Standardschriftart"/>
+    <w:link w:val="berschrift5"/>
+    <w:uiPriority w:val="9"/>
+    <w:semiHidden/>
+    <w:rsid w:val="006134C8"/>
+    <w:rPr>
+      <w:rFonts w:asciiTheme="majorHAnsi" w:eastAsiaTheme="majorEastAsia" w:hAnsiTheme="majorHAnsi" w:cstheme="majorBidi"/>
+      <w:color w:val="2F5496" w:themeColor="accent1" w:themeShade="BF"/>
+      <w:sz w:val="24"/>
+      <w:szCs w:val="24"/>
+    </w:rPr>
+  </w:style>
+  <w:style w:type="character" w:customStyle="1" w:styleId="berschrift6Zchn">
+    <w:name w:val="Überschrift 6 Zchn"/>
+    <w:basedOn w:val="Absatz-Standardschriftart"/>
+    <w:link w:val="berschrift6"/>
+    <w:uiPriority w:val="9"/>
+    <w:semiHidden/>
+    <w:rsid w:val="006134C8"/>
+    <w:rPr>
+      <w:rFonts w:asciiTheme="majorHAnsi" w:eastAsiaTheme="majorEastAsia" w:hAnsiTheme="majorHAnsi" w:cstheme="majorBidi"/>
+      <w:color w:val="1F3763" w:themeColor="accent1" w:themeShade="7F"/>
+      <w:sz w:val="24"/>
+      <w:szCs w:val="24"/>
+    </w:rPr>
+  </w:style>
+  <w:style w:type="character" w:customStyle="1" w:styleId="berschrift7Zchn">
+    <w:name w:val="Überschrift 7 Zchn"/>
+    <w:basedOn w:val="Absatz-Standardschriftart"/>
+    <w:link w:val="berschrift7"/>
+    <w:uiPriority w:val="9"/>
+    <w:semiHidden/>
+    <w:rsid w:val="006134C8"/>
+    <w:rPr>
+      <w:rFonts w:asciiTheme="majorHAnsi" w:eastAsiaTheme="majorEastAsia" w:hAnsiTheme="majorHAnsi" w:cstheme="majorBidi"/>
+      <w:i/>
+      <w:iCs/>
+      <w:color w:val="1F3763" w:themeColor="accent1" w:themeShade="7F"/>
+      <w:sz w:val="24"/>
+      <w:szCs w:val="24"/>
+    </w:rPr>
+  </w:style>
+  <w:style w:type="character" w:customStyle="1" w:styleId="berschrift8Zchn">
+    <w:name w:val="Überschrift 8 Zchn"/>
+    <w:basedOn w:val="Absatz-Standardschriftart"/>
+    <w:link w:val="berschrift8"/>
+    <w:uiPriority w:val="9"/>
+    <w:semiHidden/>
+    <w:rsid w:val="006134C8"/>
+    <w:rPr>
+      <w:rFonts w:asciiTheme="majorHAnsi" w:eastAsiaTheme="majorEastAsia" w:hAnsiTheme="majorHAnsi" w:cstheme="majorBidi"/>
+      <w:color w:val="272727" w:themeColor="text1" w:themeTint="D8"/>
+      <w:sz w:val="21"/>
+      <w:szCs w:val="21"/>
+    </w:rPr>
+  </w:style>
+  <w:style w:type="character" w:customStyle="1" w:styleId="berschrift9Zchn">
+    <w:name w:val="Überschrift 9 Zchn"/>
+    <w:basedOn w:val="Absatz-Standardschriftart"/>
+    <w:link w:val="berschrift9"/>
+    <w:uiPriority w:val="9"/>
+    <w:semiHidden/>
+    <w:rsid w:val="006134C8"/>
+    <w:rPr>
+      <w:rFonts w:asciiTheme="majorHAnsi" w:eastAsiaTheme="majorEastAsia" w:hAnsiTheme="majorHAnsi" w:cstheme="majorBidi"/>
+      <w:i/>
+      <w:iCs/>
+      <w:color w:val="272727" w:themeColor="text1" w:themeTint="D8"/>
+      <w:sz w:val="21"/>
+      <w:szCs w:val="21"/>
+    </w:rPr>
+  </w:style>
 </w:styles>
 </file>
 
 <file path=word/glossary/document.xml><?xml version="1.0" encoding="utf-8"?>
-<w:glossaryDocument xmlns:wpc="http://schemas.microsoft.com/office/word/2010/wordprocessingCanvas" xmlns:cx="http://schemas.microsoft.com/office/drawing/2014/chartex" xmlns:cx1="http://schemas.microsoft.com/office/drawing/2015/9/8/chartex" xmlns:cx2="http://schemas.microsoft.com/office/drawing/2015/10/21/chartex" xmlns:cx3="http://schemas.microsoft.com/office/drawing/2016/5/9/chartex" xmlns:cx4="http://schemas.microsoft.com/office/drawing/2016/5/10/chartex" xmlns:cx5="http://schemas.microsoft.com/office/drawing/2016/5/11/chartex" xmlns:cx6="http://schemas.microsoft.com/office/drawing/2016/5/12/chartex" xmlns:cx7="http://schemas.microsoft.com/office/drawing/2016/5/13/chartex" xmlns:cx8="http://schemas.microsoft.com/office/drawing/2016/5/14/chartex" xmlns:mc="http://schemas.openxmlformats.org/markup-compatibility/2006" xmlns:aink="http://schemas.microsoft.com/office/drawing/2016/ink" xmlns:am3d="http://schemas.microsoft.com/office/drawing/2017/model3d" xmlns:o="urn:schemas-microsoft-com:office:office" xmlns:r="http://schemas.openxmlformats.org/officeDocument/2006/relationships" xmlns:m="http://schemas.openxmlformats.org/officeDocument/2006/math" xmlns:v="urn:schemas-microsoft-com:vml" xmlns:wp14="http://schemas.microsoft.com/office/word/2010/wordprocessingDrawing" xmlns:wp="http://schemas.openxmlformats.org/drawingml/2006/wordprocessingDrawing" xmlns:w10="urn:schemas-microsoft-com:office:word" xmlns:w="http://schemas.openxmlformats.org/wordprocessingml/2006/main" xmlns:w14="http://schemas.microsoft.com/office/word/2010/wordml" xmlns:w15="http://schemas.microsoft.com/office/word/2012/wordml" xmlns:w16cid="http://schemas.microsoft.com/office/word/2016/wordml/cid" xmlns:w16se="http://schemas.microsoft.com/office/word/2015/wordml/symex" xmlns:wpg="http://schemas.microsoft.com/office/word/2010/wordprocessingGroup" xmlns:wpi="http://schemas.microsoft.com/office/word/2010/wordprocessingInk" xmlns:wne="http://schemas.microsoft.com/office/word/2006/wordml" xmlns:wps="http://schemas.microsoft.com/office/word/2010/wordprocessingShape" mc:Ignorable="w14 w15 w16se w16cid wp14">
+<w:glossaryDocument xmlns:wpc="http://schemas.microsoft.com/office/word/2010/wordprocessingCanvas" xmlns:cx="http://schemas.microsoft.com/office/drawing/2014/chartex" xmlns:cx1="http://schemas.microsoft.com/office/drawing/2015/9/8/chartex" xmlns:mc="http://schemas.openxmlformats.org/markup-compatibility/2006" xmlns:o="urn:schemas-microsoft-com:office:office" xmlns:r="http://schemas.openxmlformats.org/officeDocument/2006/relationships" xmlns:m="http://schemas.openxmlformats.org/officeDocument/2006/math" xmlns:v="urn:schemas-microsoft-com:vml" xmlns:wp14="http://schemas.microsoft.com/office/word/2010/wordprocessingDrawing" xmlns:wp="http://schemas.openxmlformats.org/drawingml/2006/wordprocessingDrawing" xmlns:w10="urn:schemas-microsoft-com:office:word" xmlns:w="http://schemas.openxmlformats.org/wordprocessingml/2006/main" xmlns:w14="http://schemas.microsoft.com/office/word/2010/wordml" xmlns:w15="http://schemas.microsoft.com/office/word/2012/wordml" xmlns:w16se="http://schemas.microsoft.com/office/word/2015/wordml/symex" xmlns:wpg="http://schemas.microsoft.com/office/word/2010/wordprocessingGroup" xmlns:wpi="http://schemas.microsoft.com/office/word/2010/wordprocessingInk" xmlns:wne="http://schemas.microsoft.com/office/word/2006/wordml" xmlns:wps="http://schemas.microsoft.com/office/word/2010/wordprocessingShape" mc:Ignorable="w14 w15 w16se wp14">
   <w:docParts>
     <w:docPart>
       <w:docPartPr>
@@ -4286,27 +4584,27 @@
 </file>
 
 <file path=word/glossary/fontTable.xml><?xml version="1.0" encoding="utf-8"?>
-<w:fonts xmlns:mc="http://schemas.openxmlformats.org/markup-compatibility/2006" xmlns:r="http://schemas.openxmlformats.org/officeDocument/2006/relationships" xmlns:w="http://schemas.openxmlformats.org/wordprocessingml/2006/main" xmlns:w14="http://schemas.microsoft.com/office/word/2010/wordml" xmlns:w15="http://schemas.microsoft.com/office/word/2012/wordml" xmlns:w16cid="http://schemas.microsoft.com/office/word/2016/wordml/cid" xmlns:w16se="http://schemas.microsoft.com/office/word/2015/wordml/symex" mc:Ignorable="w14 w15 w16se w16cid">
+<w:fonts xmlns:mc="http://schemas.openxmlformats.org/markup-compatibility/2006" xmlns:r="http://schemas.openxmlformats.org/officeDocument/2006/relationships" xmlns:w="http://schemas.openxmlformats.org/wordprocessingml/2006/main" xmlns:w14="http://schemas.microsoft.com/office/word/2010/wordml" xmlns:w15="http://schemas.microsoft.com/office/word/2012/wordml" xmlns:w16se="http://schemas.microsoft.com/office/word/2015/wordml/symex" mc:Ignorable="w14 w15 w16se">
   <w:font w:name="Calibri">
     <w:panose1 w:val="020F0502020204030204"/>
     <w:charset w:val="00"/>
     <w:family w:val="swiss"/>
     <w:pitch w:val="variable"/>
-    <w:sig w:usb0="E0002AFF" w:usb1="C000247B" w:usb2="00000009" w:usb3="00000000" w:csb0="000001FF" w:csb1="00000000"/>
+    <w:sig w:usb0="E00002FF" w:usb1="4000ACFF" w:usb2="00000001" w:usb3="00000000" w:csb0="0000019F" w:csb1="00000000"/>
   </w:font>
   <w:font w:name="Courier New">
     <w:panose1 w:val="02070309020205020404"/>
     <w:charset w:val="00"/>
     <w:family w:val="modern"/>
     <w:pitch w:val="fixed"/>
-    <w:sig w:usb0="E0002EFF" w:usb1="C0007843" w:usb2="00000009" w:usb3="00000000" w:csb0="000001FF" w:csb1="00000000"/>
+    <w:sig w:usb0="E0002AFF" w:usb1="C0007843" w:usb2="00000009" w:usb3="00000000" w:csb0="000001FF" w:csb1="00000000"/>
   </w:font>
   <w:font w:name="Times New Roman">
     <w:panose1 w:val="02020603050405020304"/>
     <w:charset w:val="00"/>
     <w:family w:val="roman"/>
     <w:pitch w:val="variable"/>
-    <w:sig w:usb0="E0002EFF" w:usb1="C000785B" w:usb2="00000009" w:usb3="00000000" w:csb0="000001FF" w:csb1="00000000"/>
+    <w:sig w:usb0="E0002AFF" w:usb1="C0007841" w:usb2="00000009" w:usb3="00000000" w:csb0="000001FF" w:csb1="00000000"/>
   </w:font>
   <w:font w:name="Wingdings">
     <w:panose1 w:val="05000000000000000000"/>
@@ -4334,20 +4632,20 @@
     <w:charset w:val="00"/>
     <w:family w:val="swiss"/>
     <w:pitch w:val="variable"/>
-    <w:sig w:usb0="E0002AFF" w:usb1="C000247B" w:usb2="00000009" w:usb3="00000000" w:csb0="000001FF" w:csb1="00000000"/>
+    <w:sig w:usb0="A00002EF" w:usb1="4000207B" w:usb2="00000000" w:usb3="00000000" w:csb0="0000019F" w:csb1="00000000"/>
   </w:font>
   <w:font w:name="Arial">
     <w:panose1 w:val="020B0604020202020204"/>
     <w:charset w:val="00"/>
     <w:family w:val="swiss"/>
     <w:pitch w:val="variable"/>
-    <w:sig w:usb0="E0002EFF" w:usb1="C0007843" w:usb2="00000009" w:usb3="00000000" w:csb0="000001FF" w:csb1="00000000"/>
+    <w:sig w:usb0="E0002AFF" w:usb1="C0007843" w:usb2="00000009" w:usb3="00000000" w:csb0="000001FF" w:csb1="00000000"/>
   </w:font>
 </w:fonts>
 </file>
 
 <file path=word/glossary/settings.xml><?xml version="1.0" encoding="utf-8"?>
-<w:settings xmlns:mc="http://schemas.openxmlformats.org/markup-compatibility/2006" xmlns:o="urn:schemas-microsoft-com:office:office" xmlns:r="http://schemas.openxmlformats.org/officeDocument/2006/relationships" xmlns:m="http://schemas.openxmlformats.org/officeDocument/2006/math" xmlns:v="urn:schemas-microsoft-com:vml" xmlns:w10="urn:schemas-microsoft-com:office:word" xmlns:w="http://schemas.openxmlformats.org/wordprocessingml/2006/main" xmlns:w14="http://schemas.microsoft.com/office/word/2010/wordml" xmlns:w15="http://schemas.microsoft.com/office/word/2012/wordml" xmlns:w16cid="http://schemas.microsoft.com/office/word/2016/wordml/cid" xmlns:w16se="http://schemas.microsoft.com/office/word/2015/wordml/symex" xmlns:sl="http://schemas.openxmlformats.org/schemaLibrary/2006/main" mc:Ignorable="w14 w15 w16se w16cid">
+<w:settings xmlns:mc="http://schemas.openxmlformats.org/markup-compatibility/2006" xmlns:o="urn:schemas-microsoft-com:office:office" xmlns:r="http://schemas.openxmlformats.org/officeDocument/2006/relationships" xmlns:m="http://schemas.openxmlformats.org/officeDocument/2006/math" xmlns:v="urn:schemas-microsoft-com:vml" xmlns:w10="urn:schemas-microsoft-com:office:word" xmlns:w="http://schemas.openxmlformats.org/wordprocessingml/2006/main" xmlns:w14="http://schemas.microsoft.com/office/word/2010/wordml" xmlns:w15="http://schemas.microsoft.com/office/word/2012/wordml" xmlns:w16se="http://schemas.microsoft.com/office/word/2015/wordml/symex" xmlns:sl="http://schemas.openxmlformats.org/schemaLibrary/2006/main" mc:Ignorable="w14 w15 w16se">
   <w:view w:val="normal"/>
   <w:defaultTabStop w:val="708"/>
   <w:hyphenationZone w:val="425"/>
@@ -4359,17 +4657,18 @@
     <w:compatSetting w:name="enableOpenTypeFeatures" w:uri="http://schemas.microsoft.com/office/word" w:val="1"/>
     <w:compatSetting w:name="doNotFlipMirrorIndents" w:uri="http://schemas.microsoft.com/office/word" w:val="1"/>
     <w:compatSetting w:name="differentiateMultirowTableHeaders" w:uri="http://schemas.microsoft.com/office/word" w:val="1"/>
-    <w:compatSetting w:name="useWord2013TrackBottomHyphenation" w:uri="http://schemas.microsoft.com/office/word" w:val="1"/>
   </w:compat>
   <w:rsids>
     <w:rsidRoot w:val="008F0B3B"/>
     <w:rsid w:val="00366CB7"/>
     <w:rsid w:val="004B5F6F"/>
+    <w:rsid w:val="00572EC3"/>
     <w:rsid w:val="007109AD"/>
     <w:rsid w:val="008F0B3B"/>
     <w:rsid w:val="00A447C3"/>
     <w:rsid w:val="00DF7C70"/>
     <w:rsid w:val="00F60CA5"/>
+    <w:rsid w:val="00F84FAB"/>
   </w:rsids>
   <m:mathPr>
     <m:mathFont m:val="Cambria Math"/>
@@ -4393,7 +4692,7 @@
 </file>
 
 <file path=word/glossary/styles.xml><?xml version="1.0" encoding="utf-8"?>
-<w:styles xmlns:mc="http://schemas.openxmlformats.org/markup-compatibility/2006" xmlns:r="http://schemas.openxmlformats.org/officeDocument/2006/relationships" xmlns:w="http://schemas.openxmlformats.org/wordprocessingml/2006/main" xmlns:w14="http://schemas.microsoft.com/office/word/2010/wordml" xmlns:w15="http://schemas.microsoft.com/office/word/2012/wordml" xmlns:w16cid="http://schemas.microsoft.com/office/word/2016/wordml/cid" xmlns:w16se="http://schemas.microsoft.com/office/word/2015/wordml/symex" mc:Ignorable="w14 w15 w16se w16cid">
+<w:styles xmlns:mc="http://schemas.openxmlformats.org/markup-compatibility/2006" xmlns:r="http://schemas.openxmlformats.org/officeDocument/2006/relationships" xmlns:w="http://schemas.openxmlformats.org/wordprocessingml/2006/main" xmlns:w14="http://schemas.microsoft.com/office/word/2010/wordml" xmlns:w15="http://schemas.microsoft.com/office/word/2012/wordml" xmlns:w16se="http://schemas.microsoft.com/office/word/2015/wordml/symex" mc:Ignorable="w14 w15 w16se">
   <w:docDefaults>
     <w:rPrDefault>
       <w:rPr>
@@ -4409,7 +4708,7 @@
       </w:pPr>
     </w:pPrDefault>
   </w:docDefaults>
-  <w:latentStyles w:defLockedState="0" w:defUIPriority="99" w:defSemiHidden="0" w:defUnhideWhenUsed="0" w:defQFormat="0" w:count="375">
+  <w:latentStyles w:defLockedState="0" w:defUIPriority="99" w:defSemiHidden="0" w:defUnhideWhenUsed="0" w:defQFormat="0" w:count="371">
     <w:lsdException w:name="Normal" w:uiPriority="0" w:qFormat="1"/>
     <w:lsdException w:name="heading 1" w:uiPriority="9" w:qFormat="1"/>
     <w:lsdException w:name="heading 2" w:semiHidden="1" w:uiPriority="9" w:unhideWhenUsed="1" w:qFormat="1"/>
@@ -4515,6 +4814,7 @@
     <w:lsdException w:name="HTML Sample" w:semiHidden="1" w:unhideWhenUsed="1"/>
     <w:lsdException w:name="HTML Typewriter" w:semiHidden="1" w:unhideWhenUsed="1"/>
     <w:lsdException w:name="HTML Variable" w:semiHidden="1" w:unhideWhenUsed="1"/>
+    <w:lsdException w:name="Normal Table" w:semiHidden="1" w:unhideWhenUsed="1"/>
     <w:lsdException w:name="annotation subject" w:semiHidden="1" w:unhideWhenUsed="1"/>
     <w:lsdException w:name="No List" w:semiHidden="1" w:unhideWhenUsed="1"/>
     <w:lsdException w:name="Outline List 1" w:semiHidden="1" w:unhideWhenUsed="1"/>
@@ -4558,8 +4858,10 @@
     <w:lsdException w:name="Table Elegant" w:semiHidden="1" w:unhideWhenUsed="1"/>
     <w:lsdException w:name="Table Professional" w:semiHidden="1" w:unhideWhenUsed="1"/>
     <w:lsdException w:name="Table Subtle 1" w:semiHidden="1" w:unhideWhenUsed="1"/>
+    <w:lsdException w:name="Table Subtle 2" w:semiHidden="1" w:unhideWhenUsed="1"/>
     <w:lsdException w:name="Table Web 1" w:semiHidden="1" w:unhideWhenUsed="1"/>
     <w:lsdException w:name="Table Web 2" w:semiHidden="1" w:unhideWhenUsed="1"/>
+    <w:lsdException w:name="Table Web 3" w:semiHidden="1" w:unhideWhenUsed="1"/>
     <w:lsdException w:name="Balloon Text" w:semiHidden="1" w:unhideWhenUsed="1"/>
     <w:lsdException w:name="Table Grid" w:uiPriority="39"/>
     <w:lsdException w:name="Table Theme" w:semiHidden="1" w:unhideWhenUsed="1"/>
@@ -4778,10 +5080,6 @@
     <w:lsdException w:name="List Table 5 Dark Accent 6" w:uiPriority="50"/>
     <w:lsdException w:name="List Table 6 Colorful Accent 6" w:uiPriority="51"/>
     <w:lsdException w:name="List Table 7 Colorful Accent 6" w:uiPriority="52"/>
-    <w:lsdException w:name="Mention" w:semiHidden="1" w:unhideWhenUsed="1"/>
-    <w:lsdException w:name="Smart Hyperlink" w:semiHidden="1" w:unhideWhenUsed="1"/>
-    <w:lsdException w:name="Hashtag" w:semiHidden="1" w:unhideWhenUsed="1"/>
-    <w:lsdException w:name="Unresolved Mention" w:semiHidden="1" w:unhideWhenUsed="1"/>
   </w:latentStyles>
   <w:style w:type="paragraph" w:default="1" w:styleId="Standard">
     <w:name w:val="Normal"/>
@@ -4838,7 +5136,7 @@
 </file>
 
 <file path=word/glossary/webSettings.xml><?xml version="1.0" encoding="utf-8"?>
-<w:webSettings xmlns:mc="http://schemas.openxmlformats.org/markup-compatibility/2006" xmlns:r="http://schemas.openxmlformats.org/officeDocument/2006/relationships" xmlns:w="http://schemas.openxmlformats.org/wordprocessingml/2006/main" xmlns:w14="http://schemas.microsoft.com/office/word/2010/wordml" xmlns:w15="http://schemas.microsoft.com/office/word/2012/wordml" xmlns:w16cid="http://schemas.microsoft.com/office/word/2016/wordml/cid" xmlns:w16se="http://schemas.microsoft.com/office/word/2015/wordml/symex" mc:Ignorable="w14 w15 w16se w16cid">
+<w:webSettings xmlns:mc="http://schemas.openxmlformats.org/markup-compatibility/2006" xmlns:r="http://schemas.openxmlformats.org/officeDocument/2006/relationships" xmlns:w="http://schemas.openxmlformats.org/wordprocessingml/2006/main" xmlns:w14="http://schemas.microsoft.com/office/word/2010/wordml" xmlns:w15="http://schemas.microsoft.com/office/word/2012/wordml" xmlns:w16se="http://schemas.microsoft.com/office/word/2015/wordml/symex" mc:Ignorable="w14 w15 w16se">
   <w:optimizeForBrowser/>
 </w:webSettings>
 </file>
@@ -5143,7 +5441,7 @@
 </file>
 
 <file path=customXml/itemProps1.xml><?xml version="1.0" encoding="utf-8"?>
-<ds:datastoreItem xmlns:ds="http://schemas.openxmlformats.org/officeDocument/2006/customXml" ds:itemID="{21698C3E-0D54-4E49-97D5-EB4FCD25B13F}">
+<ds:datastoreItem xmlns:ds="http://schemas.openxmlformats.org/officeDocument/2006/customXml" ds:itemID="{581A385F-52E3-4306-8E6D-C9B165A74ACC}">
   <ds:schemaRefs>
     <ds:schemaRef ds:uri="http://schemas.openxmlformats.org/officeDocument/2006/bibliography"/>
   </ds:schemaRefs>

</xml_diff>

<commit_message>
Added Chapter About Mobile Development
</commit_message>
<xml_diff>
--- a/Studienarbeit_Mobile_App_Für_Foto_Überweisungen.docx
+++ b/Studienarbeit_Mobile_App_Für_Foto_Überweisungen.docx
@@ -1585,34 +1585,444 @@
     </w:p>
     <w:p>
       <w:r>
-        <w:t>Auswahl der Plattform, Besonderheiten bei mobilen Applikationen,</w:t>
-      </w:r>
-    </w:p>
-    <w:p>
-      <w:r>
-        <w:t xml:space="preserve">Designrichtlinien, Welche </w:t>
-      </w:r>
-      <w:proofErr w:type="gramStart"/>
-      <w:r>
-        <w:t>IDE?</w:t>
-      </w:r>
-      <w:r>
-        <w:t>,</w:t>
-      </w:r>
-      <w:proofErr w:type="gramEnd"/>
-      <w:r>
-        <w:t xml:space="preserve"> Layout-Vorlagen?, Wieso Android ?</w:t>
+        <w:t xml:space="preserve">Die erste Entscheidung die zur Entwicklung mobiler Applikationen getroffen werden muss, ist welche Geräte und Plattformen unterstützt werden sollen. Die in diesem Projekt zu erstellende Applikation, soll auf Smartphones und Tablets lauffähig sein. Aufgrund der limitierten verfügbaren Hardware, wird als Plattform nur Android API-Level XX und höher unterstützt, also Android 6, </w:t>
+      </w:r>
+      <w:proofErr w:type="spellStart"/>
+      <w:r>
+        <w:t>Marshmallow</w:t>
+      </w:r>
+      <w:proofErr w:type="spellEnd"/>
+      <w:r>
+        <w:t>, und höher.</w:t>
+      </w:r>
+    </w:p>
+    <w:p>
+      <w:r>
+        <w:t>Um eine Applikation für die Android Plattform zu entwickeln werden zahlreiche Möglichkeiten geboten. Folgend sollen diverse bekannte und weniger bekannte Methoden analysiert und verglichen werden um eine Auswahl zu treffen.</w:t>
+      </w:r>
+    </w:p>
+    <w:p>
+      <w:pPr>
+        <w:pStyle w:val="berschrift2"/>
+      </w:pPr>
+      <w:r>
+        <w:t>Untersuchungskriterien</w:t>
+      </w:r>
+    </w:p>
+    <w:p>
+      <w:pPr>
+        <w:tabs>
+          <w:tab w:val="left" w:pos="4040"/>
+        </w:tabs>
+      </w:pPr>
+      <w:proofErr w:type="spellStart"/>
+      <w:r>
+        <w:t>Pressman</w:t>
+      </w:r>
+      <w:proofErr w:type="spellEnd"/>
+      <w:r>
+        <w:t xml:space="preserve"> definiert sieben Kriterien um eine für mobile Applikationsentwicklung geeignete Entwicklungsumgebung und Programmiersprache zu wählen.</w:t>
+      </w:r>
+    </w:p>
+    <w:p>
+      <w:pPr>
+        <w:pStyle w:val="Listenabsatz"/>
+        <w:numPr>
+          <w:ilvl w:val="0"/>
+          <w:numId w:val="12"/>
+        </w:numPr>
+        <w:tabs>
+          <w:tab w:val="left" w:pos="4040"/>
+        </w:tabs>
+      </w:pPr>
+      <w:r>
+        <w:lastRenderedPageBreak/>
+        <w:t>Die Entwicklungsumgebung sollte Editierung, Projektmanagement, Debugging, Architekturdesign, Dokumentation und Unit-</w:t>
+      </w:r>
+      <w:proofErr w:type="spellStart"/>
+      <w:r>
+        <w:t>Testing</w:t>
+      </w:r>
+      <w:proofErr w:type="spellEnd"/>
+      <w:r>
+        <w:t xml:space="preserve"> unterstützen.</w:t>
+      </w:r>
+    </w:p>
+    <w:p>
+      <w:pPr>
+        <w:pStyle w:val="Listenabsatz"/>
+        <w:numPr>
+          <w:ilvl w:val="0"/>
+          <w:numId w:val="12"/>
+        </w:numPr>
+        <w:tabs>
+          <w:tab w:val="left" w:pos="4040"/>
+        </w:tabs>
+      </w:pPr>
+      <w:r>
+        <w:t>Die Möglichkeit externe (Third-party) Bibliotheken (API/SDK) einzubinden sollte gegeben sein um in nur einer Entwicklungsumgebung arbeiten zu können.</w:t>
+      </w:r>
+    </w:p>
+    <w:p>
+      <w:pPr>
+        <w:pStyle w:val="Listenabsatz"/>
+        <w:numPr>
+          <w:ilvl w:val="0"/>
+          <w:numId w:val="12"/>
+        </w:numPr>
+        <w:tabs>
+          <w:tab w:val="left" w:pos="4040"/>
+        </w:tabs>
+      </w:pPr>
+      <w:r>
+        <w:t>Der Quellcode sollte von der Entwicklungsumgebung für bestimmte Endgeräte optimiert werden.</w:t>
+      </w:r>
+    </w:p>
+    <w:p>
+      <w:pPr>
+        <w:pStyle w:val="Listenabsatz"/>
+        <w:numPr>
+          <w:ilvl w:val="0"/>
+          <w:numId w:val="12"/>
+        </w:numPr>
+        <w:tabs>
+          <w:tab w:val="left" w:pos="4040"/>
+        </w:tabs>
+      </w:pPr>
+      <w:r>
+        <w:t>Das Testen der Applikation soll in der Entwicklungsumgebung möglich sein.</w:t>
+      </w:r>
+    </w:p>
+    <w:p>
+      <w:pPr>
+        <w:pStyle w:val="Listenabsatz"/>
+        <w:numPr>
+          <w:ilvl w:val="0"/>
+          <w:numId w:val="12"/>
+        </w:numPr>
+        <w:tabs>
+          <w:tab w:val="left" w:pos="4040"/>
+        </w:tabs>
+      </w:pPr>
+      <w:r>
+        <w:t>???</w:t>
+      </w:r>
+    </w:p>
+    <w:p>
+      <w:pPr>
+        <w:pStyle w:val="Listenabsatz"/>
+        <w:numPr>
+          <w:ilvl w:val="0"/>
+          <w:numId w:val="12"/>
+        </w:numPr>
+        <w:tabs>
+          <w:tab w:val="left" w:pos="4040"/>
+        </w:tabs>
+      </w:pPr>
+      <w:r>
+        <w:t>Extensive Dokumentation und Tutorials sollten frei verfügbar und einfach verständlich sein.</w:t>
+      </w:r>
+    </w:p>
+    <w:p>
+      <w:pPr>
+        <w:pStyle w:val="Listenabsatz"/>
+        <w:numPr>
+          <w:ilvl w:val="0"/>
+          <w:numId w:val="12"/>
+        </w:numPr>
+        <w:tabs>
+          <w:tab w:val="left" w:pos="4040"/>
+        </w:tabs>
+      </w:pPr>
+      <w:r>
+        <w:t>Die Entwicklungsumgebung verfügt über die Funktion Benutzeroberflächen grafisch anzeigen und bearbeiten zu können.</w:t>
+      </w:r>
+    </w:p>
+    <w:p>
+      <w:pPr>
+        <w:pStyle w:val="berschrift2"/>
+      </w:pPr>
+      <w:r>
+        <w:t>Java</w:t>
+      </w:r>
+    </w:p>
+    <w:p>
+      <w:r>
+        <w:t>Die wahrscheinlich bekannteste Methode zur Entwicklung einer Android Applikation ist die Nutzung der Programmiersprache Java in der Entwicklungsumgebung Android Studio.</w:t>
+      </w:r>
+    </w:p>
+    <w:p>
+      <w:r>
+        <w:t xml:space="preserve">Android Studio unterstützt Code-Editierung mit </w:t>
+      </w:r>
+      <w:proofErr w:type="spellStart"/>
+      <w:r>
+        <w:t>autocompletion</w:t>
+      </w:r>
+      <w:proofErr w:type="spellEnd"/>
+      <w:r>
+        <w:t>, zeigt also Vorschläge an, wie man ein angefangenes Wort zu Ende schreiben würde. Dies reduziert Fehler, da man nicht versehentlich einen Variablennamen falsch schreiben kann. Zudem sind Debugging und Unit-Test Features, sowie die Möglichkeit externe Bibliotheken einzubinden implementiert. Die Applikation kann extensiv in der Entwicklungsumgebung getestet und auf verschiedenen Endgeräten emuliert werden.</w:t>
+      </w:r>
+    </w:p>
+    <w:p>
+      <w:r>
+        <w:t>Aufgrund der großen Beliebtheit der Programmiersprache Java sind viele Features schon implementiert und gut dokumentiert. Es existieren also viele Tutorials zur Android Programmierung in Java.</w:t>
+      </w:r>
+    </w:p>
+    <w:p>
+      <w:pPr>
+        <w:pStyle w:val="berschrift2"/>
+      </w:pPr>
+      <w:proofErr w:type="spellStart"/>
+      <w:r>
+        <w:lastRenderedPageBreak/>
+        <w:t>Kotlin</w:t>
+      </w:r>
+      <w:proofErr w:type="spellEnd"/>
+    </w:p>
+    <w:p>
+      <w:r>
+        <w:t xml:space="preserve">Am 17. Mai 2017 hat das Android Team </w:t>
+      </w:r>
+      <w:proofErr w:type="spellStart"/>
+      <w:r>
+        <w:t>Kotlin</w:t>
+      </w:r>
+      <w:proofErr w:type="spellEnd"/>
+      <w:r>
+        <w:t xml:space="preserve"> als offizielle Android Programmiersprache anerkannt (</w:t>
+      </w:r>
+      <w:hyperlink r:id="rId14" w:history="1">
+        <w:r>
+          <w:rPr>
+            <w:rStyle w:val="Hyperlink"/>
+          </w:rPr>
+          <w:t>https://android-developers.googleblog.com/2017/05/android-announces-support-for-kotlin.html</w:t>
+        </w:r>
+      </w:hyperlink>
+      <w:r>
+        <w:t xml:space="preserve">). </w:t>
+      </w:r>
+      <w:proofErr w:type="spellStart"/>
+      <w:r>
+        <w:t>Kotlin</w:t>
+      </w:r>
+      <w:proofErr w:type="spellEnd"/>
+      <w:r>
+        <w:t xml:space="preserve"> Programmierung wird, wie auch Java, in Android Studio umgesetzt. Die Funktionalitäten der Entwicklungsumgebung bleiben daher gleich. Der Vorteil von </w:t>
+      </w:r>
+      <w:proofErr w:type="spellStart"/>
+      <w:r>
+        <w:t>Kotlin</w:t>
+      </w:r>
+      <w:proofErr w:type="spellEnd"/>
+      <w:r>
+        <w:t xml:space="preserve"> ist, dass man durch weniger Code, dasselbe Ergebnis wie mit Java erreichen kann und dabei der Code sogar sicherer gegen beispielsweise </w:t>
+      </w:r>
+      <w:proofErr w:type="spellStart"/>
+      <w:r>
+        <w:t>NullPointerExceptions</w:t>
+      </w:r>
+      <w:proofErr w:type="spellEnd"/>
+      <w:r>
+        <w:t xml:space="preserve"> ist. </w:t>
+      </w:r>
+      <w:proofErr w:type="spellStart"/>
+      <w:r>
+        <w:t>Kotlin</w:t>
+      </w:r>
+      <w:proofErr w:type="spellEnd"/>
+      <w:r>
+        <w:t xml:space="preserve"> erweitert die Funktionalitäten von Java ohne dessen Vorteile zu verlieren, da Java Code in </w:t>
+      </w:r>
+      <w:proofErr w:type="spellStart"/>
+      <w:r>
+        <w:t>Kotlin</w:t>
+      </w:r>
+      <w:proofErr w:type="spellEnd"/>
+      <w:r>
+        <w:t xml:space="preserve"> verwendbar ist. Da jedoch </w:t>
+      </w:r>
+      <w:proofErr w:type="spellStart"/>
+      <w:r>
+        <w:t>Kotlin</w:t>
+      </w:r>
+      <w:proofErr w:type="spellEnd"/>
+      <w:r>
+        <w:t xml:space="preserve"> in Relation zu Java recht neu ist, sind Dokumentationen und Tutorials nicht so extensiv verfügbar wie für Java. (</w:t>
+      </w:r>
+      <w:r>
+        <w:t>https://developer.android.com/kotlin/index.html</w:t>
+      </w:r>
+      <w:r>
+        <w:t>)</w:t>
+      </w:r>
+    </w:p>
+    <w:p>
+      <w:pPr>
+        <w:pStyle w:val="berschrift2"/>
+      </w:pPr>
+      <w:r>
+        <w:t>Android NDK</w:t>
+      </w:r>
+    </w:p>
+    <w:p>
+      <w:r>
+        <w:t>Obwohl Android auf dem Linux Kernel basiert, welcher hauptsächlich aus C-Code besteht, hat sich Java aufgrund der großen Beliebtheit als Programmiersprache für Android Applikationen durchgesetzt. Android Studio unterstützt jedoch durch das Android Native Development Kit (NDK) die Programmierung in C und C++. Dies kann zum einen hilfreich sein, wenn man versucht die Applikation so performant wie möglich zu gestalten, oder wenn man Bibliotheken verwenden will, die auf C oder</w:t>
+      </w:r>
+      <w:bookmarkStart w:id="8" w:name="_GoBack"/>
+      <w:bookmarkEnd w:id="8"/>
+      <w:r>
+        <w:t xml:space="preserve"> C++ basieren. (</w:t>
+      </w:r>
+      <w:r>
+        <w:t>https://developer.android.com/ndk/guides/index.html</w:t>
+      </w:r>
+      <w:r>
+        <w:t>)</w:t>
+      </w:r>
+    </w:p>
+    <w:p>
+      <w:pPr>
+        <w:pStyle w:val="berschrift2"/>
+      </w:pPr>
+      <w:proofErr w:type="spellStart"/>
+      <w:r>
+        <w:t>Xamarin</w:t>
+      </w:r>
+      <w:proofErr w:type="spellEnd"/>
+      <w:r>
+        <w:t xml:space="preserve"> Android</w:t>
+      </w:r>
+    </w:p>
+    <w:p>
+      <w:r>
+        <w:t xml:space="preserve">Eine Grundlegend andere Art der Android Programmierung bietet </w:t>
+      </w:r>
+      <w:proofErr w:type="spellStart"/>
+      <w:r>
+        <w:t>Xamarin</w:t>
+      </w:r>
+      <w:proofErr w:type="spellEnd"/>
+      <w:r>
+        <w:t xml:space="preserve"> Android. Die Programmiersprache ist in diesem Fall C# und die Entwicklungsumgebung Visual Studio. Ähnlich zu Android Studio, bietet Visual Studio Tools zur Editierung mit intelligenter </w:t>
+      </w:r>
+      <w:proofErr w:type="spellStart"/>
+      <w:r>
+        <w:t>autocompletion</w:t>
+      </w:r>
+      <w:proofErr w:type="spellEnd"/>
+      <w:r>
+        <w:t xml:space="preserve"> und Debugging. Die Applikation kann ebenso in der Entwicklungsumgebung getestet und emuliert </w:t>
+      </w:r>
+      <w:r>
+        <w:lastRenderedPageBreak/>
+        <w:t>werden. Ein grafischer Editor zur für visuelle Elemente ist ebenso verfügbar. (</w:t>
+      </w:r>
+      <w:r>
+        <w:t>https://docs.microsoft.com/de-de/xamarin/android/get-started/</w:t>
+      </w:r>
+      <w:r>
+        <w:t>)</w:t>
+      </w:r>
+    </w:p>
+    <w:p>
+      <w:pPr>
+        <w:pStyle w:val="berschrift2"/>
+      </w:pPr>
+      <w:r>
+        <w:t>Corona</w:t>
+      </w:r>
+    </w:p>
+    <w:p>
+      <w:r>
+        <w:t xml:space="preserve">Corona ist ein Framework zur Entwicklung von Applikationen, das auf der Skriptsprache </w:t>
+      </w:r>
+      <w:proofErr w:type="spellStart"/>
+      <w:r>
+        <w:t>Lua</w:t>
+      </w:r>
+      <w:proofErr w:type="spellEnd"/>
+      <w:r>
+        <w:t xml:space="preserve"> basiert. Der Texteditor ist frei wählbar und es ist möglich in Echtzeit auf einem emulierten Gerät zu sehen, wie sich die Applikation verhält. Zudem enthält Corona </w:t>
+      </w:r>
+      <w:proofErr w:type="spellStart"/>
+      <w:r>
+        <w:t>Performanceoptimisierungen</w:t>
+      </w:r>
+      <w:proofErr w:type="spellEnd"/>
+      <w:r>
+        <w:t xml:space="preserve"> bei der </w:t>
+      </w:r>
+      <w:proofErr w:type="spellStart"/>
+      <w:r>
+        <w:t>Compilierung</w:t>
+      </w:r>
+      <w:proofErr w:type="spellEnd"/>
+      <w:r>
+        <w:t xml:space="preserve"> und native Bibliotheken, ob Java, C oder C++, können jederzeit aufgerufen werden. (</w:t>
+      </w:r>
+      <w:r>
+        <w:t>https://coronalabs.com/product/</w:t>
+      </w:r>
+      <w:r>
+        <w:t>)</w:t>
+      </w:r>
+    </w:p>
+    <w:p>
+      <w:pPr>
+        <w:pStyle w:val="berschrift2"/>
+      </w:pPr>
+      <w:proofErr w:type="spellStart"/>
+      <w:r>
+        <w:t>PhoneGap</w:t>
+      </w:r>
+      <w:proofErr w:type="spellEnd"/>
+    </w:p>
+    <w:p>
+      <w:r>
+        <w:t xml:space="preserve">Ein weiteres Framework zur Entwicklung mobiler Applikationen ist </w:t>
+      </w:r>
+      <w:proofErr w:type="spellStart"/>
+      <w:r>
+        <w:t>PhoneGap</w:t>
+      </w:r>
+      <w:proofErr w:type="spellEnd"/>
+      <w:r>
+        <w:t xml:space="preserve">, welches den Ansatz der Web-Entwicklung nutzt. Durch HTML, CSS und </w:t>
+      </w:r>
+      <w:proofErr w:type="spellStart"/>
+      <w:r>
+        <w:t>Javascript</w:t>
+      </w:r>
+      <w:proofErr w:type="spellEnd"/>
+      <w:r>
+        <w:t xml:space="preserve"> können Android Applikationen erstellt werden. Sollten native </w:t>
+      </w:r>
+      <w:proofErr w:type="spellStart"/>
+      <w:r>
+        <w:t>Bibkiotheken</w:t>
+      </w:r>
+      <w:proofErr w:type="spellEnd"/>
+      <w:r>
+        <w:t xml:space="preserve"> notwendig sein, können diese ebenso verwendet werden. (</w:t>
+      </w:r>
+      <w:r>
+        <w:t>https://phonegap.com/products/</w:t>
+      </w:r>
+      <w:r>
+        <w:t>)</w:t>
       </w:r>
     </w:p>
     <w:p>
       <w:pPr>
         <w:pStyle w:val="berschrift1"/>
       </w:pPr>
-      <w:bookmarkStart w:id="8" w:name="_Toc511233013"/>
+      <w:bookmarkStart w:id="9" w:name="_Toc511233013"/>
       <w:r>
         <w:t>Texterkennung</w:t>
       </w:r>
-      <w:bookmarkEnd w:id="8"/>
+      <w:bookmarkEnd w:id="9"/>
     </w:p>
     <w:p>
       <w:r>
@@ -1623,11 +2033,11 @@
       <w:pPr>
         <w:pStyle w:val="berschrift2"/>
       </w:pPr>
-      <w:bookmarkStart w:id="9" w:name="_Toc511233014"/>
+      <w:bookmarkStart w:id="10" w:name="_Toc511233014"/>
       <w:r>
         <w:t>Klassischer Ablauf</w:t>
       </w:r>
-      <w:bookmarkEnd w:id="9"/>
+      <w:bookmarkEnd w:id="10"/>
     </w:p>
     <w:p>
       <w:r>
@@ -1641,7 +2051,6 @@
           <w:color w:val="222222"/>
           <w:shd w:val="clear" w:color="auto" w:fill="FFFFFF"/>
         </w:rPr>
-        <w:lastRenderedPageBreak/>
         <w:t>Binarisierung</w:t>
       </w:r>
       <w:proofErr w:type="spellEnd"/>
@@ -1663,7 +2072,11 @@
       </w:r>
       <w:proofErr w:type="spellEnd"/>
       <w:r>
-        <w:t xml:space="preserve">-Algorithmus angewandt. Ganz einfach kann zum Beispiel der Wert w = 127 als Schwelle festgelegt werden. Alle Werte kleiner/gleich diesem Wert würden dann zu einer 0 und alle Werte höher als w würden zu einer 1. Mit der geschickten Wahl und Parametrisierung des </w:t>
+        <w:t xml:space="preserve">-Algorithmus </w:t>
+      </w:r>
+      <w:r>
+        <w:lastRenderedPageBreak/>
+        <w:t xml:space="preserve">angewandt. Ganz einfach kann zum Beispiel der Wert w = 127 als Schwelle festgelegt werden. Alle Werte kleiner/gleich diesem Wert würden dann zu einer 0 und alle Werte höher als w würden zu einer 1. Mit der geschickten Wahl und Parametrisierung des </w:t>
       </w:r>
       <w:proofErr w:type="spellStart"/>
       <w:r>
@@ -1685,15 +2098,7 @@
         <w:rPr>
           <w:highlight w:val="yellow"/>
         </w:rPr>
-        <w:t>[BILD eines Beispiel-</w:t>
-      </w:r>
-      <w:bookmarkStart w:id="10" w:name="_GoBack"/>
-      <w:bookmarkEnd w:id="10"/>
-      <w:r>
-        <w:rPr>
-          <w:highlight w:val="yellow"/>
-        </w:rPr>
-        <w:t>Feldes]</w:t>
+        <w:t>[BILD eines Beispiel-Feldes]</w:t>
       </w:r>
       <w:r>
         <w:t xml:space="preserve"> Es kann eine Datenbank mit Modellen genutzt werden, die Parameter für unterschiedliche Dokumenttypen speichert und die Form- und spätere Syntaxanalyse unterstützt. Die erkannten Felder werden dann einzeln auf den Inhalt untersucht. Das Feld kann zunächst anhand der Formelemente, wie zum Beispiel begrenzende Linien ausgerichtet werden. Dafür wird untersucht, ob Linien ungerade sind und das Feld wird dementsprechend gedreht. Dann werden Formelemente herausgeschnitten um für jedes Feld nur noch die Zeichen zu untersuchen. Ein Text wird dann in die einzelnen Zeichen aufgeteilt.  </w:t>
@@ -1819,7 +2224,7 @@
       </w:r>
     </w:p>
     <w:sectPr>
-      <w:headerReference w:type="default" r:id="rId14"/>
+      <w:headerReference w:type="default" r:id="rId15"/>
       <w:pgSz w:w="11906" w:h="16838"/>
       <w:pgMar w:top="1417" w:right="1417" w:bottom="1134" w:left="1417" w:header="708" w:footer="708" w:gutter="0"/>
       <w:cols w:space="708"/>
@@ -2565,6 +2970,92 @@
     </w:lvl>
   </w:abstractNum>
   <w:abstractNum w:abstractNumId="3" w15:restartNumberingAfterBreak="0">
+    <w:nsid w:val="30E02F77"/>
+    <w:multiLevelType w:val="hybridMultilevel"/>
+    <w:tmpl w:val="4BE01DAE"/>
+    <w:lvl w:ilvl="0" w:tplc="0407000F">
+      <w:start w:val="1"/>
+      <w:numFmt w:val="decimal"/>
+      <w:lvlText w:val="%1."/>
+      <w:lvlJc w:val="left"/>
+      <w:pPr>
+        <w:ind w:left="720" w:hanging="360"/>
+      </w:pPr>
+    </w:lvl>
+    <w:lvl w:ilvl="1" w:tplc="04070019" w:tentative="1">
+      <w:start w:val="1"/>
+      <w:numFmt w:val="lowerLetter"/>
+      <w:lvlText w:val="%2."/>
+      <w:lvlJc w:val="left"/>
+      <w:pPr>
+        <w:ind w:left="1440" w:hanging="360"/>
+      </w:pPr>
+    </w:lvl>
+    <w:lvl w:ilvl="2" w:tplc="0407001B" w:tentative="1">
+      <w:start w:val="1"/>
+      <w:numFmt w:val="lowerRoman"/>
+      <w:lvlText w:val="%3."/>
+      <w:lvlJc w:val="right"/>
+      <w:pPr>
+        <w:ind w:left="2160" w:hanging="180"/>
+      </w:pPr>
+    </w:lvl>
+    <w:lvl w:ilvl="3" w:tplc="0407000F" w:tentative="1">
+      <w:start w:val="1"/>
+      <w:numFmt w:val="decimal"/>
+      <w:lvlText w:val="%4."/>
+      <w:lvlJc w:val="left"/>
+      <w:pPr>
+        <w:ind w:left="2880" w:hanging="360"/>
+      </w:pPr>
+    </w:lvl>
+    <w:lvl w:ilvl="4" w:tplc="04070019" w:tentative="1">
+      <w:start w:val="1"/>
+      <w:numFmt w:val="lowerLetter"/>
+      <w:lvlText w:val="%5."/>
+      <w:lvlJc w:val="left"/>
+      <w:pPr>
+        <w:ind w:left="3600" w:hanging="360"/>
+      </w:pPr>
+    </w:lvl>
+    <w:lvl w:ilvl="5" w:tplc="0407001B" w:tentative="1">
+      <w:start w:val="1"/>
+      <w:numFmt w:val="lowerRoman"/>
+      <w:lvlText w:val="%6."/>
+      <w:lvlJc w:val="right"/>
+      <w:pPr>
+        <w:ind w:left="4320" w:hanging="180"/>
+      </w:pPr>
+    </w:lvl>
+    <w:lvl w:ilvl="6" w:tplc="0407000F" w:tentative="1">
+      <w:start w:val="1"/>
+      <w:numFmt w:val="decimal"/>
+      <w:lvlText w:val="%7."/>
+      <w:lvlJc w:val="left"/>
+      <w:pPr>
+        <w:ind w:left="5040" w:hanging="360"/>
+      </w:pPr>
+    </w:lvl>
+    <w:lvl w:ilvl="7" w:tplc="04070019" w:tentative="1">
+      <w:start w:val="1"/>
+      <w:numFmt w:val="lowerLetter"/>
+      <w:lvlText w:val="%8."/>
+      <w:lvlJc w:val="left"/>
+      <w:pPr>
+        <w:ind w:left="5760" w:hanging="360"/>
+      </w:pPr>
+    </w:lvl>
+    <w:lvl w:ilvl="8" w:tplc="0407001B" w:tentative="1">
+      <w:start w:val="1"/>
+      <w:numFmt w:val="lowerRoman"/>
+      <w:lvlText w:val="%9."/>
+      <w:lvlJc w:val="right"/>
+      <w:pPr>
+        <w:ind w:left="6480" w:hanging="180"/>
+      </w:pPr>
+    </w:lvl>
+  </w:abstractNum>
+  <w:abstractNum w:abstractNumId="4" w15:restartNumberingAfterBreak="0">
     <w:nsid w:val="338662F3"/>
     <w:multiLevelType w:val="hybridMultilevel"/>
     <w:tmpl w:val="640A35AA"/>
@@ -2677,7 +3168,7 @@
       </w:rPr>
     </w:lvl>
   </w:abstractNum>
-  <w:abstractNum w:abstractNumId="4" w15:restartNumberingAfterBreak="0">
+  <w:abstractNum w:abstractNumId="5" w15:restartNumberingAfterBreak="0">
     <w:nsid w:val="54D9494B"/>
     <w:multiLevelType w:val="hybridMultilevel"/>
     <w:tmpl w:val="8AD0AF0C"/>
@@ -2766,7 +3257,7 @@
       </w:pPr>
     </w:lvl>
   </w:abstractNum>
-  <w:abstractNum w:abstractNumId="5" w15:restartNumberingAfterBreak="0">
+  <w:abstractNum w:abstractNumId="6" w15:restartNumberingAfterBreak="0">
     <w:nsid w:val="55195E55"/>
     <w:multiLevelType w:val="hybridMultilevel"/>
     <w:tmpl w:val="FA46EFC4"/>
@@ -2879,7 +3370,7 @@
       </w:rPr>
     </w:lvl>
   </w:abstractNum>
-  <w:abstractNum w:abstractNumId="6" w15:restartNumberingAfterBreak="0">
+  <w:abstractNum w:abstractNumId="7" w15:restartNumberingAfterBreak="0">
     <w:nsid w:val="55F73718"/>
     <w:multiLevelType w:val="hybridMultilevel"/>
     <w:tmpl w:val="B4301408"/>
@@ -2992,7 +3483,7 @@
       </w:rPr>
     </w:lvl>
   </w:abstractNum>
-  <w:abstractNum w:abstractNumId="7" w15:restartNumberingAfterBreak="0">
+  <w:abstractNum w:abstractNumId="8" w15:restartNumberingAfterBreak="0">
     <w:nsid w:val="5A262AD8"/>
     <w:multiLevelType w:val="hybridMultilevel"/>
     <w:tmpl w:val="DCCC107A"/>
@@ -3105,7 +3596,7 @@
       </w:rPr>
     </w:lvl>
   </w:abstractNum>
-  <w:abstractNum w:abstractNumId="8" w15:restartNumberingAfterBreak="0">
+  <w:abstractNum w:abstractNumId="9" w15:restartNumberingAfterBreak="0">
     <w:nsid w:val="6C507F02"/>
     <w:multiLevelType w:val="hybridMultilevel"/>
     <w:tmpl w:val="2A6CCC98"/>
@@ -3194,7 +3685,7 @@
       </w:pPr>
     </w:lvl>
   </w:abstractNum>
-  <w:abstractNum w:abstractNumId="9" w15:restartNumberingAfterBreak="0">
+  <w:abstractNum w:abstractNumId="10" w15:restartNumberingAfterBreak="0">
     <w:nsid w:val="70B50EC1"/>
     <w:multiLevelType w:val="hybridMultilevel"/>
     <w:tmpl w:val="57EA111C"/>
@@ -3307,7 +3798,7 @@
       </w:rPr>
     </w:lvl>
   </w:abstractNum>
-  <w:abstractNum w:abstractNumId="10" w15:restartNumberingAfterBreak="0">
+  <w:abstractNum w:abstractNumId="11" w15:restartNumberingAfterBreak="0">
     <w:nsid w:val="7A28140B"/>
     <w:multiLevelType w:val="hybridMultilevel"/>
     <w:tmpl w:val="35C4F5AA"/>
@@ -3397,37 +3888,40 @@
     </w:lvl>
   </w:abstractNum>
   <w:num w:numId="1">
-    <w:abstractNumId w:val="4"/>
+    <w:abstractNumId w:val="5"/>
   </w:num>
   <w:num w:numId="2">
     <w:abstractNumId w:val="2"/>
   </w:num>
   <w:num w:numId="3">
-    <w:abstractNumId w:val="7"/>
+    <w:abstractNumId w:val="8"/>
   </w:num>
   <w:num w:numId="4">
-    <w:abstractNumId w:val="8"/>
+    <w:abstractNumId w:val="9"/>
   </w:num>
   <w:num w:numId="5">
-    <w:abstractNumId w:val="3"/>
+    <w:abstractNumId w:val="4"/>
   </w:num>
   <w:num w:numId="6">
-    <w:abstractNumId w:val="10"/>
+    <w:abstractNumId w:val="11"/>
   </w:num>
   <w:num w:numId="7">
-    <w:abstractNumId w:val="6"/>
+    <w:abstractNumId w:val="7"/>
   </w:num>
   <w:num w:numId="8">
     <w:abstractNumId w:val="0"/>
   </w:num>
   <w:num w:numId="9">
-    <w:abstractNumId w:val="9"/>
+    <w:abstractNumId w:val="10"/>
   </w:num>
   <w:num w:numId="10">
-    <w:abstractNumId w:val="5"/>
+    <w:abstractNumId w:val="6"/>
   </w:num>
   <w:num w:numId="11">
     <w:abstractNumId w:val="1"/>
+  </w:num>
+  <w:num w:numId="12">
+    <w:abstractNumId w:val="3"/>
   </w:num>
 </w:numbering>
 </file>
@@ -4665,6 +5159,7 @@
     <w:rsid w:val="00572EC3"/>
     <w:rsid w:val="007109AD"/>
     <w:rsid w:val="008F0B3B"/>
+    <w:rsid w:val="009B5F73"/>
     <w:rsid w:val="00A447C3"/>
     <w:rsid w:val="00DF7C70"/>
     <w:rsid w:val="00F60CA5"/>
@@ -5441,7 +5936,7 @@
 </file>
 
 <file path=customXml/itemProps1.xml><?xml version="1.0" encoding="utf-8"?>
-<ds:datastoreItem xmlns:ds="http://schemas.openxmlformats.org/officeDocument/2006/customXml" ds:itemID="{581A385F-52E3-4306-8E6D-C9B165A74ACC}">
+<ds:datastoreItem xmlns:ds="http://schemas.openxmlformats.org/officeDocument/2006/customXml" ds:itemID="{A4613420-9895-4EE9-9C6B-4CCBF03FE7E6}">
   <ds:schemaRefs>
     <ds:schemaRef ds:uri="http://schemas.openxmlformats.org/officeDocument/2006/bibliography"/>
   </ds:schemaRefs>

</xml_diff>

<commit_message>
Expanded Chapter about Testing
</commit_message>
<xml_diff>
--- a/Studienarbeit_Mobile_App_Für_Foto_Überweisungen.docx
+++ b/Studienarbeit_Mobile_App_Für_Foto_Überweisungen.docx
@@ -17,12 +17,7 @@
         </w:sectPr>
       </w:pPr>
       <w:r>
-        <w:t>Mobile A</w:t>
-      </w:r>
-      <w:bookmarkStart w:id="0" w:name="_GoBack"/>
-      <w:bookmarkEnd w:id="0"/>
-      <w:r>
-        <w:t>pp für Foto-Überweisungen</w:t>
+        <w:t>Mobile App für Foto-Überweisungen</w:t>
       </w:r>
     </w:p>
     <w:sdt>
@@ -2480,105 +2475,138 @@
       <w:pPr>
         <w:pStyle w:val="berschrift1"/>
       </w:pPr>
-      <w:bookmarkStart w:id="1" w:name="_Toc511725392"/>
+      <w:bookmarkStart w:id="0" w:name="_Toc511725392"/>
       <w:r>
         <w:lastRenderedPageBreak/>
         <w:t>Einleitung</w:t>
       </w:r>
+      <w:bookmarkEnd w:id="0"/>
+    </w:p>
+    <w:p>
+      <w:r>
+        <w:t>Das Scannen von Dokumenten erfolgt meist als Bild</w:t>
+      </w:r>
+      <w:r>
+        <w:t xml:space="preserve">datei, was dazu führt, dass </w:t>
+      </w:r>
+      <w:r>
+        <w:t>der digitalisierte Text weder kopiert, noch bearbeitet werden kann.</w:t>
+      </w:r>
+      <w:r>
+        <w:t xml:space="preserve"> Um dies zu ermöglichen kann der Text</w:t>
+      </w:r>
+      <w:r>
+        <w:t xml:space="preserve"> als Buchstaben erkannt und ausgegeben werden. Diese Methode der Texterkennung wird als Optical Character Recognition, kurz OCR, bezeichnet.</w:t>
+      </w:r>
+    </w:p>
+    <w:p>
+      <w:r>
+        <w:t>Moderne Banking Applikationen</w:t>
+      </w:r>
+      <w:r>
+        <w:t>, beispielsweise die der Sparkasse,</w:t>
+      </w:r>
+      <w:r>
+        <w:t xml:space="preserve"> </w:t>
+      </w:r>
+      <w:r>
+        <w:t>bieten die Möglichkeit an aus F</w:t>
+      </w:r>
+      <w:r>
+        <w:t xml:space="preserve">otos </w:t>
+      </w:r>
+      <w:r>
+        <w:t>Überweisungsdaten wie IBAN, Betrag oder Verwendungszweck zu erkennen um den Überweisungsprozess zu vereinfachen.</w:t>
+      </w:r>
+    </w:p>
+    <w:p>
+      <w:r>
+        <w:t>Ziel dieses Projekts ist eine Applikation für Mobilgeräte zu entwickeln, die anhand eines Fotos Überweisungsdaten erkennt und diese auf dem Bildschirm ausgibt.</w:t>
+      </w:r>
+    </w:p>
+    <w:p>
+      <w:pPr>
+        <w:pStyle w:val="berschrift1"/>
+      </w:pPr>
+      <w:bookmarkStart w:id="1" w:name="_Toc511725393"/>
+      <w:r>
+        <w:t>Entwicklung Mobiler Applikationen</w:t>
+      </w:r>
       <w:bookmarkEnd w:id="1"/>
     </w:p>
     <w:p>
       <w:r>
-        <w:t>Das Scannen von Dokumenten erfolgt meist als Bild</w:t>
-      </w:r>
-      <w:r>
-        <w:t xml:space="preserve">datei, was dazu führt, dass </w:t>
-      </w:r>
-      <w:r>
-        <w:t>der digitalisierte Text weder kopiert, noch bearbeitet werden kann.</w:t>
-      </w:r>
-      <w:r>
-        <w:t xml:space="preserve"> Um dies zu ermöglichen kann der Text</w:t>
-      </w:r>
-      <w:r>
-        <w:t xml:space="preserve"> als Buchstaben erkannt und ausgegeben werden. Diese Methode der Texterkennung wird als Optical </w:t>
-      </w:r>
-      <w:proofErr w:type="spellStart"/>
-      <w:r>
-        <w:t>Character</w:t>
-      </w:r>
-      <w:proofErr w:type="spellEnd"/>
-      <w:r>
-        <w:t xml:space="preserve"> Recognition, kurz OCR, bezeichnet.</w:t>
-      </w:r>
-    </w:p>
-    <w:p>
-      <w:r>
-        <w:t>Moderne Banking Applikationen</w:t>
-      </w:r>
-      <w:r>
-        <w:t>, beispielsweise die der Sparkasse,</w:t>
-      </w:r>
-      <w:r>
-        <w:t xml:space="preserve"> </w:t>
-      </w:r>
-      <w:r>
-        <w:t>bieten die Möglichkeit an aus F</w:t>
-      </w:r>
-      <w:r>
-        <w:t xml:space="preserve">otos </w:t>
-      </w:r>
-      <w:r>
-        <w:t>Überweisungsdaten wie IBAN, Betrag oder Verwendungszweck zu erkennen um den Überweisungsprozess zu vereinfachen.</w:t>
-      </w:r>
-    </w:p>
-    <w:p>
-      <w:r>
-        <w:t>Ziel dieses Projekts ist eine Applikation für Mobilgeräte zu entwickeln, die anhand eines Fotos Überweisungsdaten erkennt und diese auf dem Bildschirm ausgibt.</w:t>
-      </w:r>
-    </w:p>
-    <w:p>
-      <w:pPr>
-        <w:pStyle w:val="berschrift1"/>
-      </w:pPr>
-      <w:bookmarkStart w:id="2" w:name="_Toc511725393"/>
-      <w:r>
-        <w:t>Entwicklung Mobiler Applikationen</w:t>
+        <w:t>Der Entwicklungsprozess von Applikationen für mobile Geräte lehnt sich an die konventionelle Art des Softwareentwicklungsprozesses an, besitzt jedoch wichtige Unterschiede in beispielsweise Benutzeroberflächendesign oder der Testphase.</w:t>
+      </w:r>
+    </w:p>
+    <w:p>
+      <w:r>
+        <w:t>Der Aufbau des Projekts folgt dem V-Modell</w:t>
+      </w:r>
+      <w:r>
+        <w:t>. In der Anforderungsspezifikation werden die Anforderungen des Kunden an die Software notiert. (SE Pressman, S.42)</w:t>
+      </w:r>
+    </w:p>
+    <w:p>
+      <w:r>
+        <w:t>(Bild) (SE Pressman S.43)</w:t>
+      </w:r>
+    </w:p>
+    <w:p/>
+    <w:p>
+      <w:pPr>
+        <w:pStyle w:val="berschrift2"/>
+      </w:pPr>
+      <w:bookmarkStart w:id="2" w:name="_Toc511725394"/>
+      <w:r>
+        <w:t>Anforderungsmodellierung</w:t>
       </w:r>
       <w:bookmarkEnd w:id="2"/>
     </w:p>
     <w:p>
       <w:r>
-        <w:t>Der Entwicklungsprozess von Applikationen für mobile Geräte lehnt sich an die konventionelle Art des Softwareentwicklungsprozesses an, besitzt jedoch wichtige Unterschiede in beispielsweise Benutzeroberflächendesign oder der Testphase.</w:t>
-      </w:r>
-    </w:p>
-    <w:p>
-      <w:r>
-        <w:t>Der Aufbau des Projekts folgt dem V-Modell</w:t>
-      </w:r>
-      <w:r>
-        <w:t xml:space="preserve">. In der Anforderungsspezifikation werden die Anforderungen des Kunden an die Software notiert. (SE </w:t>
-      </w:r>
-      <w:proofErr w:type="spellStart"/>
-      <w:r>
-        <w:t>Pressman</w:t>
-      </w:r>
-      <w:proofErr w:type="spellEnd"/>
-      <w:r>
-        <w:t>, S.42)</w:t>
-      </w:r>
-    </w:p>
-    <w:p>
-      <w:r>
-        <w:t xml:space="preserve">(Bild) (SE </w:t>
-      </w:r>
-      <w:proofErr w:type="spellStart"/>
-      <w:r>
-        <w:t>Pressman</w:t>
-      </w:r>
-      <w:proofErr w:type="spellEnd"/>
-      <w:r>
-        <w:t xml:space="preserve"> S.43)</w:t>
+        <w:t>Die Anforderungsmodellierung dient zur Kommunikation der Kundenanforderungen an den Softwareentwickler in Form von Text, sowie Diagrammen, sodass diese einfach zu verstehen sind. (SE Pressman, S.166)</w:t>
+      </w:r>
+    </w:p>
+    <w:p>
+      <w:r>
+        <w:lastRenderedPageBreak/>
+        <w:t>Das V-Modell zeigt, dass es oft schwierig ist alle Anforderungen von Anfang an zu spezifizieren, weshalb durch verschiedene Testphasen die Anforderungen möglicherweise angepasst werden müssen. (SE Pressman, S.42)</w:t>
+      </w:r>
+    </w:p>
+    <w:p>
+      <w:r>
+        <w:t>Für dieses Projekt werden Szenariobasierte-, (Verhaltens-?) und Klassenmodelle verwendet, um die Anforderungen darzustellen.</w:t>
+      </w:r>
+    </w:p>
+    <w:p>
+      <w:r>
+        <w:t>Ein Beispiel für ein Szenariobasiertes Modell ist das Use-Case-Diagramm:</w:t>
+      </w:r>
+    </w:p>
+    <w:p>
+      <w:r>
+        <w:t>(unser UseCase)</w:t>
+      </w:r>
+    </w:p>
+    <w:p>
+      <w:r>
+        <w:t>Ein Beispiel für ein Verhaltensdiagramm ist das Aktivitätsdiagramm. Es soll die schon im Use-Case-Diagramm vorhandenen Informationen auf kompaktere Weise darstellen, indem es einen Interaktionsfluss zeigt. (SE Pressman, S.99f)</w:t>
+      </w:r>
+    </w:p>
+    <w:p>
+      <w:r>
+        <w:t>(unser Aktivitätsdiagramm)</w:t>
+      </w:r>
+    </w:p>
+    <w:p>
+      <w:r>
+        <w:t>Folgendes Klassendiagramm soll das Klassenmodell darstellen:</w:t>
+      </w:r>
+    </w:p>
+    <w:p>
+      <w:r>
+        <w:t>(unser Klassendiagramm)</w:t>
       </w:r>
     </w:p>
     <w:p/>
@@ -2586,151 +2614,30 @@
       <w:pPr>
         <w:pStyle w:val="berschrift2"/>
       </w:pPr>
-      <w:bookmarkStart w:id="3" w:name="_Toc511725394"/>
-      <w:r>
-        <w:t>Anforderungsmodellierung</w:t>
+      <w:bookmarkStart w:id="3" w:name="_Toc511725395"/>
+      <w:r>
+        <w:t>Modellierung</w:t>
       </w:r>
       <w:bookmarkEnd w:id="3"/>
     </w:p>
     <w:p>
       <w:r>
-        <w:t xml:space="preserve">Die Anforderungsmodellierung dient zur Kommunikation der Kundenanforderungen an den Softwareentwickler in Form von Text, sowie Diagrammen, sodass diese einfach zu verstehen sind. (SE </w:t>
-      </w:r>
-      <w:proofErr w:type="spellStart"/>
-      <w:r>
-        <w:t>Pressman</w:t>
-      </w:r>
-      <w:proofErr w:type="spellEnd"/>
-      <w:r>
-        <w:t>, S.166)</w:t>
-      </w:r>
-    </w:p>
-    <w:p>
-      <w:r>
-        <w:lastRenderedPageBreak/>
-        <w:t xml:space="preserve">Das V-Modell zeigt, dass es oft schwierig ist alle Anforderungen von Anfang an zu spezifizieren, weshalb durch verschiedene Testphasen die Anforderungen möglicherweise angepasst werden müssen. (SE </w:t>
-      </w:r>
-      <w:proofErr w:type="spellStart"/>
-      <w:r>
-        <w:t>Pressman</w:t>
-      </w:r>
-      <w:proofErr w:type="spellEnd"/>
-      <w:r>
-        <w:t>, S.42)</w:t>
-      </w:r>
-    </w:p>
-    <w:p>
-      <w:r>
-        <w:t xml:space="preserve">Für dieses Projekt werden </w:t>
-      </w:r>
-      <w:proofErr w:type="spellStart"/>
-      <w:r>
-        <w:t>Szenariobasierte</w:t>
-      </w:r>
-      <w:proofErr w:type="spellEnd"/>
-      <w:r>
-        <w:t>-, (Verhaltens-?) und Klassenmodelle verwendet, um die Anforderungen darzustellen.</w:t>
-      </w:r>
-    </w:p>
-    <w:p>
-      <w:r>
-        <w:t xml:space="preserve">Ein Beispiel für ein </w:t>
-      </w:r>
-      <w:proofErr w:type="spellStart"/>
-      <w:r>
-        <w:t>Szenariobasiertes</w:t>
-      </w:r>
-      <w:proofErr w:type="spellEnd"/>
-      <w:r>
-        <w:t xml:space="preserve"> Modell ist das Use-Case-Diagramm:</w:t>
-      </w:r>
-    </w:p>
-    <w:p>
-      <w:r>
-        <w:t>(unser UseCase)</w:t>
-      </w:r>
-    </w:p>
-    <w:p>
-      <w:r>
-        <w:t xml:space="preserve">Ein Beispiel für ein Verhaltensdiagramm ist das Aktivitätsdiagramm. Es soll die schon im Use-Case-Diagramm vorhandenen Informationen auf kompaktere Weise darstellen, indem es einen Interaktionsfluss zeigt. (SE </w:t>
-      </w:r>
-      <w:proofErr w:type="spellStart"/>
-      <w:r>
-        <w:t>Pressman</w:t>
-      </w:r>
-      <w:proofErr w:type="spellEnd"/>
-      <w:r>
-        <w:t>, S.99f)</w:t>
-      </w:r>
-    </w:p>
-    <w:p>
-      <w:r>
-        <w:t>(unser Aktivitätsdiagramm)</w:t>
-      </w:r>
-    </w:p>
-    <w:p>
-      <w:r>
-        <w:t>Folgendes Klassendiagramm soll das Klassenmodell darstellen:</w:t>
-      </w:r>
-    </w:p>
-    <w:p>
-      <w:r>
-        <w:t>(unser Klassendiagramm)</w:t>
-      </w:r>
-    </w:p>
-    <w:p/>
+        <w:t>(Unsere Anforderungen)</w:t>
+      </w:r>
+    </w:p>
     <w:p>
       <w:pPr>
         <w:pStyle w:val="berschrift2"/>
       </w:pPr>
-      <w:bookmarkStart w:id="4" w:name="_Toc511725395"/>
-      <w:r>
-        <w:t>Modellierung</w:t>
+      <w:bookmarkStart w:id="4" w:name="_Toc511725396"/>
+      <w:r>
+        <w:t>Testen</w:t>
       </w:r>
       <w:bookmarkEnd w:id="4"/>
     </w:p>
     <w:p>
       <w:r>
-        <w:t>(Unsere Anforderungen)</w:t>
-      </w:r>
-    </w:p>
-    <w:p>
-      <w:pPr>
-        <w:pStyle w:val="berschrift2"/>
-      </w:pPr>
-      <w:bookmarkStart w:id="5" w:name="_Toc511725396"/>
-      <w:r>
-        <w:t>Testen</w:t>
-      </w:r>
-      <w:bookmarkEnd w:id="5"/>
-    </w:p>
-    <w:p>
-      <w:r>
-        <w:t xml:space="preserve">Das Testen einer Mobilen Applikation kann wie bei konventioneller Software durch Unit-, Integration- und Systemtests durchgeführt werden (SE </w:t>
-      </w:r>
-      <w:proofErr w:type="spellStart"/>
-      <w:r>
-        <w:t>Pressman</w:t>
-      </w:r>
-      <w:proofErr w:type="spellEnd"/>
-      <w:r>
-        <w:t xml:space="preserve">, S.483). Die Unittests sollen möglichst automatisiert durchgeführt werden und Fehler in einzelnen Funktionen oder Modulen aufdecken (SE </w:t>
-      </w:r>
-      <w:proofErr w:type="spellStart"/>
-      <w:r>
-        <w:t>Pressman</w:t>
-      </w:r>
-      <w:proofErr w:type="spellEnd"/>
-      <w:r>
-        <w:t xml:space="preserve">, S.473). Durch Integrationstest wird geprüft, ob einzelne Komponenten korrekt miteinander zusammenarbeiten. Beispielsweise ob die Kameraansicht der Applikation das aufgenommene Foto korrekt an das Texterkennungsmodul weiterleitet (SE </w:t>
-      </w:r>
-      <w:proofErr w:type="spellStart"/>
-      <w:r>
-        <w:t>Pressman</w:t>
-      </w:r>
-      <w:proofErr w:type="spellEnd"/>
-      <w:r>
-        <w:t>, S.475f).</w:t>
+        <w:t>Das Testen einer Mobilen Applikation kann wie bei konventioneller Software durch Unit-, Integration- und Systemtests durchgeführt werden (SE Pressman, S.483). Die Unittests sollen möglichst automatisiert durchgeführt werden und Fehler in einzelnen Funktionen oder Modulen aufdecken (SE Pressman, S.473). Durch Integrationstest wird geprüft, ob einzelne Komponenten korrekt miteinander zusammenarbeiten. Beispielsweise ob die Kameraansicht der Applikation das aufgenommene Foto korrekt an das Texterkennungsmodul weiterleitet (SE Pressman, S.475f).</w:t>
       </w:r>
     </w:p>
     <w:p>
@@ -2744,30 +2651,40 @@
     </w:p>
     <w:p>
       <w:r>
-        <w:t xml:space="preserve">Da mobile Geräte Eigenschaften aufweisen, die auf Desktop Computer nicht zutreffen, beispielsweise viele verschiedene Formfaktoren, unterschiedliche Betriebssystemversionen und limitierte Akkukapazität und Speicherplatz, ist es notwendig spezifische Tests in Bezug auf Gerätekompatibilität, Performance und Netzwerkverfügbarkeit durchzuführen. (SE </w:t>
-      </w:r>
-      <w:proofErr w:type="spellStart"/>
-      <w:r>
-        <w:t>Pressman</w:t>
-      </w:r>
-      <w:proofErr w:type="spellEnd"/>
-      <w:r>
-        <w:t xml:space="preserve">, S.483) </w:t>
-      </w:r>
-    </w:p>
-    <w:p/>
+        <w:t>Da mobile Geräte Eigenschaften aufweisen, die auf Desktop Computer nicht zutreffen, beispielsweise viele verschiedene Formfaktoren, unterschiedliche Betriebssystemversionen und limitierte Akkukapazität und Speicherplatz, ist es notwendig spezifische Tests in Bezug auf Gerätekompatibilität, Performance und Netzwerkverfügbarkeit durc</w:t>
+      </w:r>
+      <w:r>
+        <w:t>hzuführen. (SE Pressman, S.483)</w:t>
+      </w:r>
+    </w:p>
+    <w:p>
+      <w:r>
+        <w:t>Das Android Developers Team schlägt vor die Testphase in 70% Unit-, 20% Integrations- und 10% UI-Tests zu unterteilen, wie aus der „Testing Pyramid“ in Abbildung X zu erkennen ist. Weiterhin ist in der Grafik zu sehen, dass die die Tests nach oben hin komplexer werden, aber im Gegenzug auch repräsentativer für die einwandfreie Funktion der Applikation sind.</w:t>
+      </w:r>
+      <w:r>
+        <w:t xml:space="preserve"> (</w:t>
+      </w:r>
+      <w:r>
+        <w:t>https://developer.android.com/training/testing/fundamentals</w:t>
+      </w:r>
+      <w:r>
+        <w:t>)</w:t>
+      </w:r>
+      <w:bookmarkStart w:id="5" w:name="_GoBack"/>
+      <w:bookmarkEnd w:id="5"/>
+    </w:p>
+    <w:p>
+      <w:r>
+        <w:t>(Abbildung)</w:t>
+      </w:r>
+    </w:p>
     <w:p>
       <w:pPr>
         <w:pStyle w:val="berschrift1"/>
       </w:pPr>
       <w:bookmarkStart w:id="6" w:name="_Toc511725397"/>
-      <w:proofErr w:type="spellStart"/>
-      <w:r>
-        <w:t>Requirements</w:t>
-      </w:r>
-      <w:proofErr w:type="spellEnd"/>
-      <w:r>
-        <w:t xml:space="preserve"> Engi</w:t>
+      <w:r>
+        <w:t>Requirements Engi</w:t>
       </w:r>
       <w:r>
         <w:t>neering</w:t>
@@ -2811,6 +2728,7 @@
     </w:p>
     <w:p>
       <w:r>
+        <w:lastRenderedPageBreak/>
         <w:t>Um eine Applikation für die Android Plattform zu entwickeln werden zahlreiche Möglichkeiten geboten. Folgend sollen diverse bekannte und weniger bekannte Methoden analysiert und verglichen werden um eine Auswahl zu treffen.</w:t>
       </w:r>
     </w:p>
@@ -2820,7 +2738,6 @@
       </w:pPr>
       <w:bookmarkStart w:id="9" w:name="_Toc511725400"/>
       <w:r>
-        <w:lastRenderedPageBreak/>
         <w:t>Untersuchungskriterien</w:t>
       </w:r>
       <w:bookmarkEnd w:id="9"/>
@@ -2831,13 +2748,8 @@
           <w:tab w:val="left" w:pos="4040"/>
         </w:tabs>
       </w:pPr>
-      <w:proofErr w:type="spellStart"/>
-      <w:r>
-        <w:t>Pressman</w:t>
-      </w:r>
-      <w:proofErr w:type="spellEnd"/>
-      <w:r>
-        <w:t xml:space="preserve"> definiert sieben Kriterien um eine für mobile Applikationsentwicklung geeignete Entwicklungsumgebung und Programmiersprache zu wählen.</w:t>
+      <w:r>
+        <w:t>Pressman definiert sieben Kriterien um eine für mobile Applikationsentwicklung geeignete Entwicklungsumgebung und Programmiersprache zu wählen.</w:t>
       </w:r>
     </w:p>
     <w:p>
@@ -2852,15 +2764,7 @@
         </w:tabs>
       </w:pPr>
       <w:r>
-        <w:t>Die Entwicklungsumgebung sollte Editierung, Projektmanagement, Debugging, Architekturdesign, Dokumentation und Unit-</w:t>
-      </w:r>
-      <w:proofErr w:type="spellStart"/>
-      <w:r>
-        <w:t>Testing</w:t>
-      </w:r>
-      <w:proofErr w:type="spellEnd"/>
-      <w:r>
-        <w:t xml:space="preserve"> unterstützen.</w:t>
+        <w:t>Die Entwicklungsumgebung sollte Editierung, Projektmanagement, Debugging, Architekturdesign, Dokumentation und Unit-Testing unterstützen.</w:t>
       </w:r>
     </w:p>
     <w:p>
@@ -2970,19 +2874,11 @@
     </w:p>
     <w:p>
       <w:r>
-        <w:t xml:space="preserve">Android Studio unterstützt Code-Editierung mit </w:t>
-      </w:r>
-      <w:proofErr w:type="spellStart"/>
-      <w:r>
-        <w:t>autocompletion</w:t>
-      </w:r>
-      <w:proofErr w:type="spellEnd"/>
-      <w:r>
-        <w:t xml:space="preserve">, zeigt also Vorschläge an, wie man ein angefangenes Wort zu Ende schreiben würde. Dies reduziert Fehler, da man nicht versehentlich einen Variablennamen falsch schreiben kann. Zudem sind Debugging und Unit-Test Features, sowie die Möglichkeit externe Bibliotheken einzubinden implementiert. Die Applikation </w:t>
+        <w:t xml:space="preserve">Android Studio unterstützt Code-Editierung mit autocompletion, zeigt also Vorschläge an, wie man ein angefangenes Wort zu Ende schreiben würde. Dies </w:t>
       </w:r>
       <w:r>
         <w:lastRenderedPageBreak/>
-        <w:t>kann extensiv in der Entwicklungsumgebung getestet und auf verschiedenen Endgeräten emuliert werden.</w:t>
+        <w:t>reduziert Fehler, da man nicht versehentlich einen Variablennamen falsch schreiben kann. Zudem sind Debugging und Unit-Test Features, sowie die Möglichkeit externe Bibliotheken einzubinden implementiert. Die Applikation kann extensiv in der Entwicklungsumgebung getestet und auf verschiedenen Endgeräten emuliert werden.</w:t>
       </w:r>
     </w:p>
     <w:p>
@@ -2995,24 +2891,14 @@
         <w:pStyle w:val="berschrift2"/>
       </w:pPr>
       <w:bookmarkStart w:id="11" w:name="_Toc511725402"/>
-      <w:proofErr w:type="spellStart"/>
       <w:r>
         <w:t>Kotlin</w:t>
       </w:r>
       <w:bookmarkEnd w:id="11"/>
-      <w:proofErr w:type="spellEnd"/>
-    </w:p>
-    <w:p>
-      <w:r>
-        <w:t xml:space="preserve">Am 17. Mai 2017 hat das Android Team </w:t>
-      </w:r>
-      <w:proofErr w:type="spellStart"/>
-      <w:r>
-        <w:t>Kotlin</w:t>
-      </w:r>
-      <w:proofErr w:type="spellEnd"/>
-      <w:r>
-        <w:t xml:space="preserve"> als offizielle Android Programmiersprache anerkannt (</w:t>
+    </w:p>
+    <w:p>
+      <w:r>
+        <w:t>Am 17. Mai 2017 hat das Android Team Kotlin als offizielle Android Programmiersprache anerkannt (</w:t>
       </w:r>
       <w:hyperlink r:id="rId10" w:history="1">
         <w:r>
@@ -3023,55 +2909,7 @@
         </w:r>
       </w:hyperlink>
       <w:r>
-        <w:t xml:space="preserve">). </w:t>
-      </w:r>
-      <w:proofErr w:type="spellStart"/>
-      <w:r>
-        <w:t>Kotlin</w:t>
-      </w:r>
-      <w:proofErr w:type="spellEnd"/>
-      <w:r>
-        <w:t xml:space="preserve"> Programmierung wird, wie auch Java, in Android Studio umgesetzt. Die Funktionalitäten der Entwicklungsumgebung bleiben daher gleich. Der Vorteil von </w:t>
-      </w:r>
-      <w:proofErr w:type="spellStart"/>
-      <w:r>
-        <w:t>Kotlin</w:t>
-      </w:r>
-      <w:proofErr w:type="spellEnd"/>
-      <w:r>
-        <w:t xml:space="preserve"> ist, dass man durch weniger Code, dasselbe Ergebnis wie mit Java erreichen kann und dabei der Code sogar sicherer gegen beispielsweise </w:t>
-      </w:r>
-      <w:proofErr w:type="spellStart"/>
-      <w:r>
-        <w:t>NullPointerExceptions</w:t>
-      </w:r>
-      <w:proofErr w:type="spellEnd"/>
-      <w:r>
-        <w:t xml:space="preserve"> ist. </w:t>
-      </w:r>
-      <w:proofErr w:type="spellStart"/>
-      <w:r>
-        <w:t>Kotlin</w:t>
-      </w:r>
-      <w:proofErr w:type="spellEnd"/>
-      <w:r>
-        <w:t xml:space="preserve"> erweitert die Funktionalitäten von Java ohne dessen Vorteile zu verlieren, da Java Code in </w:t>
-      </w:r>
-      <w:proofErr w:type="spellStart"/>
-      <w:r>
-        <w:t>Kotlin</w:t>
-      </w:r>
-      <w:proofErr w:type="spellEnd"/>
-      <w:r>
-        <w:t xml:space="preserve"> verwendbar ist. Da jedoch </w:t>
-      </w:r>
-      <w:proofErr w:type="spellStart"/>
-      <w:r>
-        <w:t>Kotlin</w:t>
-      </w:r>
-      <w:proofErr w:type="spellEnd"/>
-      <w:r>
-        <w:t xml:space="preserve"> in Relation zu Java recht neu ist, sind Dokumentationen und Tutorials nicht so extensiv verfügbar wie für Java. (</w:t>
+        <w:t>). Kotlin Programmierung wird, wie auch Java, in Android Studio umgesetzt. Die Funktionalitäten der Entwicklungsumgebung bleiben daher gleich. Der Vorteil von Kotlin ist, dass man durch weniger Code, dasselbe Ergebnis wie mit Java erreichen kann und dabei der Code sogar sicherer gegen beispielsweise NullPointerExceptions ist. Kotlin erweitert die Funktionalitäten von Java ohne dessen Vorteile zu verlieren, da Java Code in Kotlin verwendbar ist. Da jedoch Kotlin in Relation zu Java recht neu ist, sind Dokumentationen und Tutorials nicht so extensiv verfügbar wie für Java. (</w:t>
       </w:r>
       <w:r>
         <w:t>https://developer.android.com/kotlin/index.html</w:t>
@@ -3092,7 +2930,11 @@
     </w:p>
     <w:p>
       <w:r>
-        <w:t>Obwohl Android auf dem Linux Kernel basiert, welcher hauptsächlich aus C-Code besteht, hat sich Java aufgrund der großen Beliebtheit als Programmiersprache für Android Applikationen durchgesetzt. Android Studio unterstützt jedoch durch das Android Native Development Kit (NDK) die Programmierung in C und C++. Dies kann zum einen hilfreich sein, wenn man versucht die Applikation so performant wie möglich zu gestalten, oder wenn man Bibliotheken verwenden will, die auf C oder C++ basieren. (</w:t>
+        <w:t xml:space="preserve">Obwohl Android auf dem Linux Kernel basiert, welcher hauptsächlich aus C-Code besteht, hat sich Java aufgrund der großen Beliebtheit als Programmiersprache für Android Applikationen durchgesetzt. Android Studio unterstützt jedoch durch das Android Native Development Kit (NDK) die Programmierung in C und C++. Dies kann zum einen hilfreich sein, wenn man versucht die Applikation so performant wie möglich zu gestalten, oder wenn </w:t>
+      </w:r>
+      <w:r>
+        <w:lastRenderedPageBreak/>
+        <w:t>man Bibliotheken verwenden will, die auf C oder C++ basieren. (</w:t>
       </w:r>
       <w:r>
         <w:t>https://developer.android.com/ndk/guides/index.html</w:t>
@@ -3106,36 +2948,14 @@
         <w:pStyle w:val="berschrift2"/>
       </w:pPr>
       <w:bookmarkStart w:id="13" w:name="_Toc511725404"/>
-      <w:proofErr w:type="spellStart"/>
-      <w:r>
-        <w:lastRenderedPageBreak/>
-        <w:t>Xamarin</w:t>
-      </w:r>
-      <w:proofErr w:type="spellEnd"/>
-      <w:r>
-        <w:t xml:space="preserve"> Android</w:t>
+      <w:r>
+        <w:t>Xamarin Android</w:t>
       </w:r>
       <w:bookmarkEnd w:id="13"/>
     </w:p>
     <w:p>
       <w:r>
-        <w:t xml:space="preserve">Eine Grundlegend andere Art der Android Programmierung bietet </w:t>
-      </w:r>
-      <w:proofErr w:type="spellStart"/>
-      <w:r>
-        <w:t>Xamarin</w:t>
-      </w:r>
-      <w:proofErr w:type="spellEnd"/>
-      <w:r>
-        <w:t xml:space="preserve"> Android. Die Programmiersprache ist in diesem Fall C# und die Entwicklungsumgebung Visual Studio. Ähnlich zu Android Studio, bietet Visual Studio Tools zur Editierung mit intelligenter </w:t>
-      </w:r>
-      <w:proofErr w:type="spellStart"/>
-      <w:r>
-        <w:t>autocompletion</w:t>
-      </w:r>
-      <w:proofErr w:type="spellEnd"/>
-      <w:r>
-        <w:t xml:space="preserve"> und Debugging. Die Applikation kann ebenso in der Entwicklungsumgebung getestet und emuliert werden. Ein grafischer Editor zur für visuelle Elemente ist ebenso verfügbar. (</w:t>
+        <w:t>Eine Grundlegend andere Art der Android Programmierung bietet Xamarin Android. Die Programmiersprache ist in diesem Fall C# und die Entwicklungsumgebung Visual Studio. Ähnlich zu Android Studio, bietet Visual Studio Tools zur Editierung mit intelligenter autocompletion und Debugging. Die Applikation kann ebenso in der Entwicklungsumgebung getestet und emuliert werden. Ein grafischer Editor zur für visuelle Elemente ist ebenso verfügbar. (</w:t>
       </w:r>
       <w:r>
         <w:t>https://docs.microsoft.com/de-de/xamarin/android/get-started/</w:t>
@@ -3156,31 +2976,7 @@
     </w:p>
     <w:p>
       <w:r>
-        <w:t xml:space="preserve">Corona ist ein Framework zur Entwicklung von Applikationen, das auf der Skriptsprache </w:t>
-      </w:r>
-      <w:proofErr w:type="spellStart"/>
-      <w:r>
-        <w:t>Lua</w:t>
-      </w:r>
-      <w:proofErr w:type="spellEnd"/>
-      <w:r>
-        <w:t xml:space="preserve"> basiert. Der Texteditor ist frei wählbar und es ist möglich in Echtzeit auf einem emulierten Gerät zu sehen, wie sich die Applikation verhält. Zudem enthält Corona </w:t>
-      </w:r>
-      <w:proofErr w:type="spellStart"/>
-      <w:r>
-        <w:t>Performanceoptimisierungen</w:t>
-      </w:r>
-      <w:proofErr w:type="spellEnd"/>
-      <w:r>
-        <w:t xml:space="preserve"> bei der </w:t>
-      </w:r>
-      <w:proofErr w:type="spellStart"/>
-      <w:r>
-        <w:t>Compilierung</w:t>
-      </w:r>
-      <w:proofErr w:type="spellEnd"/>
-      <w:r>
-        <w:t xml:space="preserve"> und native Bibliotheken, ob Java, C oder C++, können jederzeit aufgerufen werden. (</w:t>
+        <w:t>Corona ist ein Framework zur Entwicklung von Applikationen, das auf der Skriptsprache Lua basiert. Der Texteditor ist frei wählbar und es ist möglich in Echtzeit auf einem emulierten Gerät zu sehen, wie sich die Applikation verhält. Zudem enthält Corona Performanceoptimisierungen bei der Compilierung und native Bibliotheken, ob Java, C oder C++, können jederzeit aufgerufen werden. (</w:t>
       </w:r>
       <w:r>
         <w:t>https://coronalabs.com/product/</w:t>
@@ -3194,40 +2990,14 @@
         <w:pStyle w:val="berschrift2"/>
       </w:pPr>
       <w:bookmarkStart w:id="15" w:name="_Toc511725406"/>
-      <w:proofErr w:type="spellStart"/>
       <w:r>
         <w:t>PhoneGap</w:t>
       </w:r>
       <w:bookmarkEnd w:id="15"/>
-      <w:proofErr w:type="spellEnd"/>
-    </w:p>
-    <w:p>
-      <w:r>
-        <w:t xml:space="preserve">Ein weiteres Framework zur Entwicklung mobiler Applikationen ist </w:t>
-      </w:r>
-      <w:proofErr w:type="spellStart"/>
-      <w:r>
-        <w:t>PhoneGap</w:t>
-      </w:r>
-      <w:proofErr w:type="spellEnd"/>
-      <w:r>
-        <w:t xml:space="preserve">, welches den Ansatz der Web-Entwicklung nutzt. Durch HTML, CSS und </w:t>
-      </w:r>
-      <w:proofErr w:type="spellStart"/>
-      <w:r>
-        <w:t>Javascript</w:t>
-      </w:r>
-      <w:proofErr w:type="spellEnd"/>
-      <w:r>
-        <w:t xml:space="preserve"> können Android Applikationen erstellt werden. Sollten native </w:t>
-      </w:r>
-      <w:proofErr w:type="spellStart"/>
-      <w:r>
-        <w:t>Bibkiotheken</w:t>
-      </w:r>
-      <w:proofErr w:type="spellEnd"/>
-      <w:r>
-        <w:t xml:space="preserve"> notwendig sein, können diese ebenso verwendet werden. (</w:t>
+    </w:p>
+    <w:p>
+      <w:r>
+        <w:t>Ein weiteres Framework zur Entwicklung mobiler Applikationen ist PhoneGap, welches den Ansatz der Web-Entwicklung nutzt. Durch HTML, CSS und Javascript können Android Applikationen erstellt werden. Sollten native Bibkiotheken notwendig sein, können diese ebenso verwendet werden. (</w:t>
       </w:r>
       <w:hyperlink r:id="rId11" w:history="1">
         <w:r>
@@ -3251,77 +3021,21 @@
     </w:p>
     <w:p>
       <w:r>
-        <w:t xml:space="preserve">Aufgrund der Beschränkung auf Android Geräte zur Entwicklung der Applikation erscheint es sinnvoll eine Entwicklungsumgebung und Sprache zu wählen, die ausschließlich zur Applikationsentwicklung auf Android Betriebssystemen optimiert ist. Obwohl </w:t>
-      </w:r>
-      <w:proofErr w:type="spellStart"/>
-      <w:r>
-        <w:t>Xamarin</w:t>
-      </w:r>
-      <w:proofErr w:type="spellEnd"/>
-      <w:r>
-        <w:t xml:space="preserve"> eine ansprechende Option ist, wenn die zu entstehende Applikation auf verschiedenen Plattformen verfügbar </w:t>
+        <w:t xml:space="preserve">Aufgrund der Beschränkung auf Android Geräte zur Entwicklung der Applikation erscheint es sinnvoll eine Entwicklungsumgebung und Sprache zu wählen, die ausschließlich zur Applikationsentwicklung auf Android </w:t>
       </w:r>
       <w:r>
         <w:lastRenderedPageBreak/>
-        <w:t>sein soll, wird im Rahmen dieses Projektes Android Studio als Entwicklungsumgebung verwendet.</w:t>
-      </w:r>
-    </w:p>
-    <w:p>
-      <w:r>
-        <w:t xml:space="preserve">Die zur Auswahl stehenden Programmiersprachen grenzen sich somit auf Java, </w:t>
-      </w:r>
-      <w:proofErr w:type="spellStart"/>
-      <w:r>
-        <w:t>Kotlin</w:t>
-      </w:r>
-      <w:proofErr w:type="spellEnd"/>
-      <w:r>
-        <w:t xml:space="preserve"> und das Android NDK, welches sich aus C und C++ zusammensetzt, ein. Obwohl </w:t>
-      </w:r>
-      <w:proofErr w:type="spellStart"/>
-      <w:r>
-        <w:t>Kotlin</w:t>
-      </w:r>
-      <w:proofErr w:type="spellEnd"/>
-      <w:r>
-        <w:t xml:space="preserve"> vergleichsweise neu ist und daher im Vergleich zu älteren Programmiersprachen weniger Beispiele zur Verfügung stehen, besteht in der Nutzung von </w:t>
-      </w:r>
-      <w:proofErr w:type="spellStart"/>
-      <w:r>
-        <w:t>Kotlin</w:t>
-      </w:r>
-      <w:proofErr w:type="spellEnd"/>
-      <w:r>
-        <w:t xml:space="preserve"> kein Nachteil gegenüber zu Java, da die hundertprozentige Interoperabilität sicherstellt, dass jederzeit zu Java Code zurückgefallen werden kann. Android Studio bietet zudem die Möglichkeit automatisch Java Code in </w:t>
-      </w:r>
-      <w:proofErr w:type="spellStart"/>
-      <w:r>
-        <w:t>Kotlin</w:t>
-      </w:r>
-      <w:proofErr w:type="spellEnd"/>
-      <w:r>
-        <w:t xml:space="preserve"> Code umzuwandeln, was die Einsteigerfreundlichkeit erheblich steigert.</w:t>
-      </w:r>
-    </w:p>
-    <w:p>
-      <w:r>
-        <w:t xml:space="preserve">Aufgrund der wachsenden Popularität und der einfachen </w:t>
-      </w:r>
-      <w:proofErr w:type="spellStart"/>
-      <w:r>
-        <w:t>Implementierbarkeit</w:t>
-      </w:r>
-      <w:proofErr w:type="spellEnd"/>
-      <w:r>
-        <w:t xml:space="preserve"> soll daher </w:t>
-      </w:r>
-      <w:proofErr w:type="spellStart"/>
-      <w:r>
-        <w:t>Kotlin</w:t>
-      </w:r>
-      <w:proofErr w:type="spellEnd"/>
-      <w:r>
-        <w:t xml:space="preserve"> in Verbindung mit Android Studio die Entwicklungsgrundlage des Projektes bieten.</w:t>
+        <w:t>Betriebssystemen optimiert ist. Obwohl Xamarin eine ansprechende Option ist, wenn die zu entstehende Applikation auf verschiedenen Plattformen verfügbar sein soll, wird im Rahmen dieses Projektes Android Studio als Entwicklungsumgebung verwendet.</w:t>
+      </w:r>
+    </w:p>
+    <w:p>
+      <w:r>
+        <w:t>Die zur Auswahl stehenden Programmiersprachen grenzen sich somit auf Java, Kotlin und das Android NDK, welches sich aus C und C++ zusammensetzt, ein. Obwohl Kotlin vergleichsweise neu ist und daher im Vergleich zu älteren Programmiersprachen weniger Beispiele zur Verfügung stehen, besteht in der Nutzung von Kotlin kein Nachteil gegenüber zu Java, da die hundertprozentige Interoperabilität sicherstellt, dass jederzeit zu Java Code zurückgefallen werden kann. Android Studio bietet zudem die Möglichkeit automatisch Java Code in Kotlin Code umzuwandeln, was die Einsteigerfreundlichkeit erheblich steigert.</w:t>
+      </w:r>
+    </w:p>
+    <w:p>
+      <w:r>
+        <w:t>Aufgrund der wachsenden Popularität und der einfachen Implementierbarkeit soll daher Kotlin in Verbindung mit Android Studio die Entwicklungsgrundlage des Projektes bieten.</w:t>
       </w:r>
     </w:p>
     <w:p>
@@ -3353,7 +3067,6 @@
       <w:r>
         <w:t xml:space="preserve">Es wird zunächst generell die Funktion der klassischen Texterkennung ohne Deep Learning beschrieben. Der erste Schritt für die Weiterverarbeitung ist eine </w:t>
       </w:r>
-      <w:proofErr w:type="spellStart"/>
       <w:r>
         <w:rPr>
           <w:rFonts w:ascii="Arial" w:hAnsi="Arial" w:cs="Arial"/>
@@ -3363,7 +3076,6 @@
         </w:rPr>
         <w:t>Binarisierung</w:t>
       </w:r>
-      <w:proofErr w:type="spellEnd"/>
       <w:r>
         <w:rPr>
           <w:rFonts w:ascii="Arial" w:hAnsi="Arial" w:cs="Arial"/>
@@ -3374,35 +3086,11 @@
         <w:t xml:space="preserve"> (OCR, Chapter 2 S.5)</w:t>
       </w:r>
       <w:r>
-        <w:t xml:space="preserve">. Dafür werden zunächst aus den Farbwerten Grauwerte berechnet und im nächsten Schritt wird ein </w:t>
-      </w:r>
-      <w:proofErr w:type="spellStart"/>
-      <w:r>
-        <w:t>Threshhold</w:t>
-      </w:r>
-      <w:proofErr w:type="spellEnd"/>
-      <w:r>
-        <w:t xml:space="preserve">-Algorithmus angewandt. Ganz einfach kann zum Beispiel der Wert w = 127 als Schwelle festgelegt werden. Alle Werte kleiner/gleich diesem Wert würden dann zu einer </w:t>
+        <w:t xml:space="preserve">. Dafür werden zunächst aus den Farbwerten Grauwerte berechnet und im nächsten Schritt wird ein Threshhold-Algorithmus </w:t>
       </w:r>
       <w:r>
         <w:lastRenderedPageBreak/>
-        <w:t xml:space="preserve">0 und alle Werte höher als w würden zu einer 1. Mit der geschickten Wahl und Parametrisierung des </w:t>
-      </w:r>
-      <w:proofErr w:type="spellStart"/>
-      <w:r>
-        <w:t>Threshhold</w:t>
-      </w:r>
-      <w:proofErr w:type="spellEnd"/>
-      <w:r>
-        <w:t xml:space="preserve">-Algorithmus wird der spätere Mustervergleich verbessert. Nach diesem Schritt können eventuell noch weitere Filterungen durchgeführt werden um Störungen wie Rauschen zu eliminieren und die Qualität der Zeichen zu verbessern. Die </w:t>
-      </w:r>
-      <w:proofErr w:type="spellStart"/>
-      <w:r>
-        <w:t>Binarisierung</w:t>
-      </w:r>
-      <w:proofErr w:type="spellEnd"/>
-      <w:r>
-        <w:t xml:space="preserve"> des Bildes vereinfacht auch die darauffolgende Layout-Analyse. Hier wird der semantische Inhalt des Dokuments verstanden und in Tabellen oder Felder aufgeteilt. </w:t>
+        <w:t xml:space="preserve">angewandt. Ganz einfach kann zum Beispiel der Wert w = 127 als Schwelle festgelegt werden. Alle Werte kleiner/gleich diesem Wert würden dann zu einer 0 und alle Werte höher als w würden zu einer 1. Mit der geschickten Wahl und Parametrisierung des Threshhold-Algorithmus wird der spätere Mustervergleich verbessert. Nach diesem Schritt können eventuell noch weitere Filterungen durchgeführt werden um Störungen wie Rauschen zu eliminieren und die Qualität der Zeichen zu verbessern. Die Binarisierung des Bildes vereinfacht auch die darauffolgende Layout-Analyse. Hier wird der semantische Inhalt des Dokuments verstanden und in Tabellen oder Felder aufgeteilt. </w:t>
       </w:r>
       <w:r>
         <w:rPr>
@@ -3431,15 +3119,7 @@
         <w:t xml:space="preserve"> </w:t>
       </w:r>
       <w:r>
-        <w:t xml:space="preserve">Außerdem kann noch eine Syntaxanalyse durchgeführt werden. Wird zum Beispiel für ein Feld im ausgewählten Modell eine </w:t>
-      </w:r>
-      <w:proofErr w:type="spellStart"/>
-      <w:r>
-        <w:t>Email</w:t>
-      </w:r>
-      <w:proofErr w:type="spellEnd"/>
-      <w:r>
-        <w:t>-Adresse verlangt, kann dies überprüft werden. Mit einer weiteren Bibliothek kann auch eine Kontextanalyse durchgeführt werden. Wenn zum Beispiel das Wort „8aum“ erkannt werden, kann daraus das Wort „Baum“ abgeleitet werden.</w:t>
+        <w:t>Außerdem kann noch eine Syntaxanalyse durchgeführt werden. Wird zum Beispiel für ein Feld im ausgewählten Modell eine Email-Adresse verlangt, kann dies überprüft werden. Mit einer weiteren Bibliothek kann auch eine Kontextanalyse durchgeführt werden. Wenn zum Beispiel das Wort „8aum“ erkannt werden, kann daraus das Wort „Baum“ abgeleitet werden.</w:t>
       </w:r>
     </w:p>
     <w:p>
@@ -3453,6 +3133,7 @@
     <w:p/>
     <w:p>
       <w:r>
+        <w:lastRenderedPageBreak/>
         <w:t>Es fehlt:</w:t>
       </w:r>
     </w:p>
@@ -3462,7 +3143,6 @@
       </w:pPr>
       <w:bookmarkStart w:id="18" w:name="_Toc511725409"/>
       <w:r>
-        <w:lastRenderedPageBreak/>
         <w:t>Vorverarbeitung</w:t>
       </w:r>
       <w:bookmarkEnd w:id="18"/>
@@ -3954,68 +3634,21 @@
         <w:pStyle w:val="berschrift3"/>
       </w:pPr>
       <w:bookmarkStart w:id="23" w:name="_Toc511725414"/>
-      <w:proofErr w:type="spellStart"/>
       <w:r>
         <w:t>Tesseract</w:t>
       </w:r>
       <w:bookmarkEnd w:id="23"/>
-      <w:proofErr w:type="spellEnd"/>
-    </w:p>
-    <w:p>
-      <w:proofErr w:type="spellStart"/>
-      <w:r>
-        <w:t>Tesseract</w:t>
-      </w:r>
-      <w:proofErr w:type="spellEnd"/>
-      <w:r>
-        <w:t xml:space="preserve"> ist eine OCR-Engine, die ursprünglich von HP entwickelt wurde und seit 2006 von Google weiterentwickelt wird [3]. </w:t>
-      </w:r>
-      <w:proofErr w:type="spellStart"/>
-      <w:r>
-        <w:t>Tesseract</w:t>
-      </w:r>
-      <w:proofErr w:type="spellEnd"/>
-      <w:r>
-        <w:t xml:space="preserve"> ist in C++ entwickelt, </w:t>
+    </w:p>
+    <w:p>
+      <w:r>
+        <w:t xml:space="preserve">Tesseract ist eine OCR-Engine, die ursprünglich von HP entwickelt wurde und seit 2006 von Google weiterentwickelt wird [3]. Tesseract ist in C++ entwickelt, </w:t>
       </w:r>
       <w:r>
         <w:lastRenderedPageBreak/>
-        <w:t xml:space="preserve">es gibt auf GitHub jedoch Bibliotheken für unterschiedliche Programmiersprachen, die ein Schnittstelle bieten. </w:t>
-      </w:r>
-      <w:proofErr w:type="spellStart"/>
-      <w:r>
-        <w:t>Tesseract</w:t>
-      </w:r>
-      <w:proofErr w:type="spellEnd"/>
-      <w:r>
-        <w:t xml:space="preserve"> kann über 100 unterschiedliche Sprachen erkennen und unterstützt eine Menge an Ausgabe- und Eingabeformaten. Mit einer Wertung von aktuell 17700 Stars ist </w:t>
-      </w:r>
-      <w:proofErr w:type="spellStart"/>
-      <w:r>
-        <w:t>Tesseract</w:t>
-      </w:r>
-      <w:proofErr w:type="spellEnd"/>
-      <w:r>
-        <w:t xml:space="preserve"> die beliebteste freie OCR-Bibliothek auf GitHub.</w:t>
-      </w:r>
-      <w:r>
-        <w:t xml:space="preserve"> Es gibt auf GitHub einen </w:t>
-      </w:r>
-      <w:proofErr w:type="spellStart"/>
-      <w:r>
-        <w:t>Fork</w:t>
-      </w:r>
-      <w:proofErr w:type="spellEnd"/>
-      <w:r>
-        <w:t xml:space="preserve"> des </w:t>
-      </w:r>
-      <w:proofErr w:type="spellStart"/>
-      <w:r>
-        <w:t>Tesseract-Repositories</w:t>
-      </w:r>
-      <w:proofErr w:type="spellEnd"/>
-      <w:r>
-        <w:t xml:space="preserve"> für Android (</w:t>
+        <w:t>es gibt auf GitHub jedoch Bibliotheken für unterschiedliche Programmiersprachen, die ein Schnittstelle bieten. Tesseract kann über 100 unterschiedliche Sprachen erkennen und unterstützt eine Menge an Ausgabe- und Eingabeformaten. Mit einer Wertung von aktuell 17700 Stars ist Tesseract die beliebteste freie OCR-Bibliothek auf GitHub.</w:t>
+      </w:r>
+      <w:r>
+        <w:t xml:space="preserve"> Es gibt auf GitHub einen Fork des Tesseract-Repositories für Android (</w:t>
       </w:r>
       <w:hyperlink r:id="rId19" w:history="1">
         <w:r>
@@ -4056,15 +3689,7 @@
     </w:p>
     <w:p>
       <w:r>
-        <w:t xml:space="preserve">Wo gab es </w:t>
-      </w:r>
-      <w:proofErr w:type="gramStart"/>
-      <w:r>
-        <w:t>Probleme ?</w:t>
-      </w:r>
-      <w:proofErr w:type="gramEnd"/>
-      <w:r>
-        <w:t xml:space="preserve"> Was hat gut geklappt, was könnte man besser machen? Was könnte in Zukunft noch umgesetzt werden?</w:t>
+        <w:t>Wo gab es Probleme ? Was hat gut geklappt, was könnte man besser machen? Was könnte in Zukunft noch umgesetzt werden?</w:t>
       </w:r>
     </w:p>
     <w:p>
@@ -4079,15 +3704,7 @@
     </w:p>
     <w:p>
       <w:r>
-        <w:t xml:space="preserve">[1] Buch, </w:t>
-      </w:r>
-      <w:proofErr w:type="spellStart"/>
-      <w:r>
-        <w:t>Author</w:t>
-      </w:r>
-      <w:proofErr w:type="spellEnd"/>
-      <w:r>
-        <w:t>, Jahr – Titel (Abk.)</w:t>
+        <w:t>[1] Buch, Author, Jahr – Titel (Abk.)</w:t>
       </w:r>
     </w:p>
     <w:p>
@@ -4209,7 +3826,7 @@
       <w:rPr>
         <w:noProof/>
       </w:rPr>
-      <w:t>6</w:t>
+      <w:t>5</w:t>
     </w:r>
     <w:r>
       <w:fldChar w:fldCharType="end"/>
@@ -7084,8 +6701,10 @@
     <w:rsid w:val="009B570A"/>
     <w:rsid w:val="009B5F73"/>
     <w:rsid w:val="00A447C3"/>
+    <w:rsid w:val="00AD3DBF"/>
     <w:rsid w:val="00BB38DB"/>
     <w:rsid w:val="00BC4740"/>
+    <w:rsid w:val="00D633C2"/>
     <w:rsid w:val="00DF7C70"/>
     <w:rsid w:val="00F60CA5"/>
     <w:rsid w:val="00F84FAB"/>
@@ -7861,7 +7480,7 @@
 </file>
 
 <file path=customXml/itemProps1.xml><?xml version="1.0" encoding="utf-8"?>
-<ds:datastoreItem xmlns:ds="http://schemas.openxmlformats.org/officeDocument/2006/customXml" ds:itemID="{2312FA0B-94AF-4CE0-87E8-7CDB5D8F1102}">
+<ds:datastoreItem xmlns:ds="http://schemas.openxmlformats.org/officeDocument/2006/customXml" ds:itemID="{EECB0F5B-5865-4239-9C57-D9DD505D1494}">
   <ds:schemaRefs>
     <ds:schemaRef ds:uri="http://schemas.openxmlformats.org/officeDocument/2006/bibliography"/>
   </ds:schemaRefs>

</xml_diff>

<commit_message>
Added Chapter about development
</commit_message>
<xml_diff>
--- a/Studienarbeit_Mobile_App_Für_Foto_Überweisungen.docx
+++ b/Studienarbeit_Mobile_App_Für_Foto_Überweisungen.docx
@@ -1,6 +1,6 @@
 
 <file path=word/document.xml><?xml version="1.0" encoding="utf-8"?>
-<w:document xmlns:wpc="http://schemas.microsoft.com/office/word/2010/wordprocessingCanvas" xmlns:cx="http://schemas.microsoft.com/office/drawing/2014/chartex" xmlns:cx1="http://schemas.microsoft.com/office/drawing/2015/9/8/chartex" xmlns:cx2="http://schemas.microsoft.com/office/drawing/2015/10/21/chartex" xmlns:cx3="http://schemas.microsoft.com/office/drawing/2016/5/9/chartex" xmlns:cx4="http://schemas.microsoft.com/office/drawing/2016/5/10/chartex" xmlns:cx5="http://schemas.microsoft.com/office/drawing/2016/5/11/chartex" xmlns:cx6="http://schemas.microsoft.com/office/drawing/2016/5/12/chartex" xmlns:cx7="http://schemas.microsoft.com/office/drawing/2016/5/13/chartex" xmlns:cx8="http://schemas.microsoft.com/office/drawing/2016/5/14/chartex" xmlns:mc="http://schemas.openxmlformats.org/markup-compatibility/2006" xmlns:aink="http://schemas.microsoft.com/office/drawing/2016/ink" xmlns:am3d="http://schemas.microsoft.com/office/drawing/2017/model3d" xmlns:o="urn:schemas-microsoft-com:office:office" xmlns:r="http://schemas.openxmlformats.org/officeDocument/2006/relationships" xmlns:m="http://schemas.openxmlformats.org/officeDocument/2006/math" xmlns:v="urn:schemas-microsoft-com:vml" xmlns:wp14="http://schemas.microsoft.com/office/word/2010/wordprocessingDrawing" xmlns:wp="http://schemas.openxmlformats.org/drawingml/2006/wordprocessingDrawing" xmlns:w10="urn:schemas-microsoft-com:office:word" xmlns:w="http://schemas.openxmlformats.org/wordprocessingml/2006/main" xmlns:w14="http://schemas.microsoft.com/office/word/2010/wordml" xmlns:w15="http://schemas.microsoft.com/office/word/2012/wordml" xmlns:w16cid="http://schemas.microsoft.com/office/word/2016/wordml/cid" xmlns:w16se="http://schemas.microsoft.com/office/word/2015/wordml/symex" xmlns:wpg="http://schemas.microsoft.com/office/word/2010/wordprocessingGroup" xmlns:wpi="http://schemas.microsoft.com/office/word/2010/wordprocessingInk" xmlns:wne="http://schemas.microsoft.com/office/word/2006/wordml" xmlns:wps="http://schemas.microsoft.com/office/word/2010/wordprocessingShape" mc:Ignorable="w14 w15 w16se w16cid wp14">
+<w:document xmlns:wpc="http://schemas.microsoft.com/office/word/2010/wordprocessingCanvas" xmlns:cx="http://schemas.microsoft.com/office/drawing/2014/chartex" xmlns:cx1="http://schemas.microsoft.com/office/drawing/2015/9/8/chartex" xmlns:mc="http://schemas.openxmlformats.org/markup-compatibility/2006" xmlns:o="urn:schemas-microsoft-com:office:office" xmlns:r="http://schemas.openxmlformats.org/officeDocument/2006/relationships" xmlns:m="http://schemas.openxmlformats.org/officeDocument/2006/math" xmlns:v="urn:schemas-microsoft-com:vml" xmlns:wp14="http://schemas.microsoft.com/office/word/2010/wordprocessingDrawing" xmlns:wp="http://schemas.openxmlformats.org/drawingml/2006/wordprocessingDrawing" xmlns:w10="urn:schemas-microsoft-com:office:word" xmlns:w="http://schemas.openxmlformats.org/wordprocessingml/2006/main" xmlns:w14="http://schemas.microsoft.com/office/word/2010/wordml" xmlns:w15="http://schemas.microsoft.com/office/word/2012/wordml" xmlns:w16se="http://schemas.microsoft.com/office/word/2015/wordml/symex" xmlns:wpg="http://schemas.microsoft.com/office/word/2010/wordprocessingGroup" xmlns:wpi="http://schemas.microsoft.com/office/word/2010/wordprocessingInk" xmlns:wne="http://schemas.microsoft.com/office/word/2006/wordml" xmlns:wps="http://schemas.microsoft.com/office/word/2010/wordprocessingShape" mc:Ignorable="w14 w15 w16se wp14">
   <w:body>
     <w:p>
       <w:pPr>
@@ -2538,15 +2538,7 @@
       </w:pPr>
       <w:bookmarkStart w:id="1" w:name="_Toc511725393"/>
       <w:r>
-        <w:t xml:space="preserve">Entwicklung </w:t>
-      </w:r>
-      <w:proofErr w:type="gramStart"/>
-      <w:r>
-        <w:t>Mobiler</w:t>
-      </w:r>
-      <w:proofErr w:type="gramEnd"/>
-      <w:r>
-        <w:t xml:space="preserve"> Applikationen</w:t>
+        <w:t>Entwicklung Mobiler Applikationen</w:t>
       </w:r>
       <w:bookmarkEnd w:id="1"/>
     </w:p>
@@ -2709,15 +2701,7 @@
     </w:p>
     <w:p>
       <w:r>
-        <w:t xml:space="preserve">Das Testen einer </w:t>
-      </w:r>
-      <w:proofErr w:type="gramStart"/>
-      <w:r>
-        <w:t>Mobilen</w:t>
-      </w:r>
-      <w:proofErr w:type="gramEnd"/>
-      <w:r>
-        <w:t xml:space="preserve"> Applikation kann wie bei konventioneller Software durch Unit-, Integration- und Systemtests durchgeführt werden (SE </w:t>
+        <w:t xml:space="preserve">Das Testen einer Mobilen Applikation kann wie bei konventioneller Software durch Unit-, Integration- und Systemtests durchgeführt werden (SE </w:t>
       </w:r>
       <w:proofErr w:type="spellStart"/>
       <w:r>
@@ -3170,15 +3154,7 @@
     </w:p>
     <w:p>
       <w:r>
-        <w:t xml:space="preserve">Eine </w:t>
-      </w:r>
-      <w:proofErr w:type="gramStart"/>
-      <w:r>
-        <w:t>Grundlegend</w:t>
-      </w:r>
-      <w:proofErr w:type="gramEnd"/>
-      <w:r>
-        <w:t xml:space="preserve"> andere Art der Android Programmierung bietet </w:t>
+        <w:t xml:space="preserve">Eine Grundlegend andere Art der Android Programmierung bietet </w:t>
       </w:r>
       <w:proofErr w:type="spellStart"/>
       <w:r>
@@ -3543,15 +3519,7 @@
     </w:p>
     <w:p>
       <w:r>
-        <w:t xml:space="preserve">In der Computer-Bildverarbeitung gibt es Algorithmen für das Glätten und </w:t>
-      </w:r>
-      <w:proofErr w:type="gramStart"/>
-      <w:r>
-        <w:t>Verschwämmen</w:t>
-      </w:r>
-      <w:proofErr w:type="gramEnd"/>
-      <w:r>
-        <w:t xml:space="preserve"> von Bildern. Dies dient dazu Kanten zu glätten, wie im ersten Bild zu sehen. Dadurch werden die Zeichen für die Maschine besser zu lesen. Außerdem können Störungen reduziert werden, wie im zweiten Bild zu sehen.</w:t>
+        <w:t>In der Computer-Bildverarbeitung gibt es Algorithmen für das Glätten und Verschwämmen von Bildern. Dies dient dazu Kanten zu glätten, wie im ersten Bild zu sehen. Dadurch werden die Zeichen für die Maschine besser zu lesen. Außerdem können Störungen reduziert werden, wie im zweiten Bild zu sehen.</w:t>
       </w:r>
     </w:p>
     <w:p/>
@@ -3836,7 +3804,6 @@
       <w:bookmarkEnd w:id="20"/>
     </w:p>
     <w:p>
-      <w:bookmarkStart w:id="21" w:name="_GoBack"/>
       <w:r>
         <w:t>In diesem Kapitel soll beschrieben werden, welche Möglichkeiten es gibt optische Texterkennung auf einem mobilen Endgerät zu implementieren. Eine naheliegende Methode wäre es, die in den vorherigen Kapiteln beschrieben technischen Aspekte in einer eigenen Bibliothek</w:t>
       </w:r>
@@ -3891,7 +3858,6 @@
       <w:r>
         <w:t xml:space="preserve">funktional begrenzt und ungenau. </w:t>
       </w:r>
-      <w:bookmarkEnd w:id="21"/>
       <w:r>
         <w:t>Für kommerzielle Anwendungen werden meist Lizenzen von proprietäre SDKs eingekauft, da diese meist genauer sind. Eine Lizenz für die Aspire OCR SDK kostet aber zum Beispiel in der Lite-Version für Java schon 5000 Dollar pro Entwickler [2]</w:t>
       </w:r>
@@ -3909,11 +3875,11 @@
       <w:pPr>
         <w:pStyle w:val="berschrift3"/>
       </w:pPr>
-      <w:bookmarkStart w:id="22" w:name="_Toc511725413"/>
+      <w:bookmarkStart w:id="21" w:name="_Toc511725413"/>
       <w:r>
         <w:t>Google Mobil</w:t>
       </w:r>
-      <w:bookmarkEnd w:id="22"/>
+      <w:bookmarkEnd w:id="21"/>
       <w:r>
         <w:t>e Vision</w:t>
       </w:r>
@@ -4032,12 +3998,12 @@
       <w:pPr>
         <w:pStyle w:val="berschrift3"/>
       </w:pPr>
-      <w:bookmarkStart w:id="23" w:name="_Toc511725414"/>
+      <w:bookmarkStart w:id="22" w:name="_Toc511725414"/>
       <w:proofErr w:type="spellStart"/>
       <w:r>
         <w:t>Tesseract</w:t>
       </w:r>
-      <w:bookmarkEnd w:id="23"/>
+      <w:bookmarkEnd w:id="22"/>
       <w:proofErr w:type="spellEnd"/>
     </w:p>
     <w:p>
@@ -4074,7 +4040,15 @@
         <w:t xml:space="preserve"> die beliebteste freie OCR-Bibliothek auf GitHub.</w:t>
       </w:r>
       <w:r>
-        <w:t xml:space="preserve"> Es gibt auf GitHub einen Fork des </w:t>
+        <w:t xml:space="preserve"> Es gibt auf GitHub einen </w:t>
+      </w:r>
+      <w:proofErr w:type="spellStart"/>
+      <w:r>
+        <w:t>Fork</w:t>
+      </w:r>
+      <w:proofErr w:type="spellEnd"/>
+      <w:r>
+        <w:t xml:space="preserve"> des </w:t>
       </w:r>
       <w:proofErr w:type="spellStart"/>
       <w:r>
@@ -4100,6 +4074,87 @@
       <w:pPr>
         <w:pStyle w:val="berschrift1"/>
       </w:pPr>
+      <w:r>
+        <w:t>Android En</w:t>
+      </w:r>
+      <w:bookmarkStart w:id="23" w:name="_GoBack"/>
+      <w:bookmarkEnd w:id="23"/>
+      <w:r>
+        <w:t>twicklung</w:t>
+      </w:r>
+    </w:p>
+    <w:p>
+      <w:pPr>
+        <w:pStyle w:val="berschrift2"/>
+        <w:numPr>
+          <w:ilvl w:val="1"/>
+          <w:numId w:val="13"/>
+        </w:numPr>
+      </w:pPr>
+      <w:r>
+        <w:t>Aktivitäten</w:t>
+      </w:r>
+    </w:p>
+    <w:p>
+      <w:pPr>
+        <w:pStyle w:val="berschrift2"/>
+        <w:numPr>
+          <w:ilvl w:val="1"/>
+          <w:numId w:val="13"/>
+        </w:numPr>
+      </w:pPr>
+      <w:r>
+        <w:t>Fragmente</w:t>
+      </w:r>
+    </w:p>
+    <w:p>
+      <w:pPr>
+        <w:pStyle w:val="berschrift2"/>
+        <w:numPr>
+          <w:ilvl w:val="1"/>
+          <w:numId w:val="13"/>
+        </w:numPr>
+      </w:pPr>
+      <w:proofErr w:type="spellStart"/>
+      <w:r>
+        <w:t>Permission</w:t>
+      </w:r>
+      <w:proofErr w:type="spellEnd"/>
+    </w:p>
+    <w:p>
+      <w:pPr>
+        <w:pStyle w:val="berschrift2"/>
+        <w:numPr>
+          <w:ilvl w:val="1"/>
+          <w:numId w:val="13"/>
+        </w:numPr>
+      </w:pPr>
+      <w:proofErr w:type="spellStart"/>
+      <w:r>
+        <w:t>Intents</w:t>
+      </w:r>
+      <w:proofErr w:type="spellEnd"/>
+    </w:p>
+    <w:p>
+      <w:pPr>
+        <w:pStyle w:val="berschrift2"/>
+        <w:numPr>
+          <w:ilvl w:val="1"/>
+          <w:numId w:val="13"/>
+        </w:numPr>
+      </w:pPr>
+      <w:r>
+        <w:t>Navigation</w:t>
+      </w:r>
+    </w:p>
+    <w:p>
+      <w:pPr>
+        <w:pStyle w:val="berschrift1"/>
+        <w:numPr>
+          <w:ilvl w:val="0"/>
+          <w:numId w:val="13"/>
+        </w:numPr>
+      </w:pPr>
       <w:bookmarkStart w:id="24" w:name="_Toc511725416"/>
       <w:r>
         <w:t>Implementierung</w:t>
@@ -4108,9 +4163,354 @@
     </w:p>
     <w:p>
       <w:r>
-        <w:t>Was haben wir genau gemacht? Anwendung vorstellen! Bezug auf Modellierungsphase nehmen</w:t>
-      </w:r>
-    </w:p>
+        <w:t>Durch die Implementierungsphase wird die definierte Spezifikation in die Praxis umgesetzt. Dabei ist aufgrund des gewählten inkrementellen Entwicklungsmodells darauf zu achten, dass die Spezifikation durch die Implementierung verändert und verbessert werden kann. (</w:t>
+      </w:r>
+      <w:proofErr w:type="spellStart"/>
+      <w:r>
+        <w:t>Sommerville</w:t>
+      </w:r>
+      <w:proofErr w:type="spellEnd"/>
+      <w:r>
+        <w:t xml:space="preserve"> S.38)</w:t>
+      </w:r>
+      <w:r>
+        <w:br/>
+        <w:t>Bild (</w:t>
+      </w:r>
+      <w:proofErr w:type="spellStart"/>
+      <w:r>
+        <w:t>Sommerville</w:t>
+      </w:r>
+      <w:proofErr w:type="spellEnd"/>
+      <w:r>
+        <w:t xml:space="preserve"> S.63)</w:t>
+      </w:r>
+    </w:p>
+    <w:p>
+      <w:pPr>
+        <w:pStyle w:val="berschrift2"/>
+        <w:numPr>
+          <w:ilvl w:val="1"/>
+          <w:numId w:val="13"/>
+        </w:numPr>
+      </w:pPr>
+      <w:r>
+        <w:lastRenderedPageBreak/>
+        <w:t>Ladebildschirm</w:t>
+      </w:r>
+    </w:p>
+    <w:p>
+      <w:r>
+        <w:t xml:space="preserve">Lange Ladezeiten beim Applikationsstart ohne Feedback für den Nutzer, sind für diesen verwirrend, da er sich fragen muss ob die Applikation ordnungsgemäß funktioniert. Dies kann zum einen durch viel </w:t>
+      </w:r>
+      <w:proofErr w:type="spellStart"/>
+      <w:r>
+        <w:t>overhead</w:t>
+      </w:r>
+      <w:proofErr w:type="spellEnd"/>
+      <w:r>
+        <w:t xml:space="preserve"> in der </w:t>
+      </w:r>
+      <w:proofErr w:type="spellStart"/>
+      <w:r>
+        <w:t>onCreate</w:t>
+      </w:r>
+      <w:proofErr w:type="spellEnd"/>
+      <w:r>
+        <w:t xml:space="preserve"> Methode der </w:t>
+      </w:r>
+      <w:proofErr w:type="spellStart"/>
+      <w:r>
+        <w:t>MainActivity</w:t>
+      </w:r>
+      <w:proofErr w:type="spellEnd"/>
+      <w:r>
+        <w:t xml:space="preserve"> oder auch durch ein Gerät mit langsamer Hardware verursacht werden.</w:t>
+      </w:r>
+    </w:p>
+    <w:p>
+      <w:r>
+        <w:t>(Abbildung selber Link)</w:t>
+      </w:r>
+    </w:p>
+    <w:p>
+      <w:r>
+        <w:t>Ein individueller Ladebildschirm kann hierbei Abhilfe verschaffen, indem dem Nutzer signalisiert wird, dass die Applikation gestartet wurde aber noch Zeit zum Laden braucht. (</w:t>
+      </w:r>
+      <w:hyperlink r:id="rId20" w:history="1">
+        <w:r>
+          <w:rPr>
+            <w:rStyle w:val="Hyperlink"/>
+          </w:rPr>
+          <w:t>https://developer.android.com/topic/performance/vitals/launch-time</w:t>
+        </w:r>
+      </w:hyperlink>
+      <w:r>
+        <w:t>)</w:t>
+      </w:r>
+    </w:p>
+    <w:p>
+      <w:r>
+        <w:t>Abbildung unser Ladebildschirm</w:t>
+      </w:r>
+    </w:p>
+    <w:p>
+      <w:pPr>
+        <w:pStyle w:val="berschrift2"/>
+        <w:numPr>
+          <w:ilvl w:val="1"/>
+          <w:numId w:val="13"/>
+        </w:numPr>
+      </w:pPr>
+      <w:r>
+        <w:t>Kamera</w:t>
+      </w:r>
+    </w:p>
+    <w:p>
+      <w:r>
+        <w:t>Nachdem die Applikation geladen ist, startet sie in der Kameraansicht, von der aus ein Bild zur Analyse aufgenommen oder aus der Galerie ausgewählt werden kann.</w:t>
+      </w:r>
+    </w:p>
+    <w:p>
+      <w:r>
+        <w:t>Bild von Kameraansicht und Galerieauswahl</w:t>
+      </w:r>
+    </w:p>
+    <w:p>
+      <w:r>
+        <w:t>Die Bildaufnahme erfolgt durch Tippen auf den weißen Ring. Auch hier wird dem Nutzer beim Tippen durch eine Animation Feedback geliefert, womit signalisiert wird, dass die Schaltfläche funktioniert. (Animation kommt, wenn der Nutzer sein Daumen auf dem Button lässt)</w:t>
+      </w:r>
+    </w:p>
+    <w:p>
+      <w:r>
+        <w:t>(</w:t>
+      </w:r>
+      <w:proofErr w:type="spellStart"/>
+      <w:r>
+        <w:t>vllt</w:t>
+      </w:r>
+      <w:proofErr w:type="spellEnd"/>
+      <w:r>
+        <w:t xml:space="preserve"> </w:t>
+      </w:r>
+      <w:proofErr w:type="spellStart"/>
+      <w:r>
+        <w:t>bild</w:t>
+      </w:r>
+      <w:proofErr w:type="spellEnd"/>
+      <w:r>
+        <w:t xml:space="preserve"> vorher nachher?)</w:t>
+      </w:r>
+    </w:p>
+    <w:p>
+      <w:pPr>
+        <w:pStyle w:val="berschrift2"/>
+        <w:numPr>
+          <w:ilvl w:val="1"/>
+          <w:numId w:val="13"/>
+        </w:numPr>
+      </w:pPr>
+      <w:r>
+        <w:t>Analyse</w:t>
+      </w:r>
+    </w:p>
+    <w:p>
+      <w:r>
+        <w:t xml:space="preserve">Sobald ein Bild für die Analyse aufgenommen oder ausgewählt wurde, wird die Texterkennung der Bankdaten ausgeführt und der Analysebildschirm geöffnet. Hier kann der Nutzer einsehen welche Bankdaten erkannt wurden und diese gegebenenfalls modifizieren. Sobald der Nutzer zufrieden mit der erkannten </w:t>
+      </w:r>
+      <w:r>
+        <w:lastRenderedPageBreak/>
+        <w:t>Rechnung ist, kann er diese in die Datenbank speichern. Diese Aktion führt den Nutzer zur Archivansicht.</w:t>
+      </w:r>
+    </w:p>
+    <w:p>
+      <w:r>
+        <w:t>Sollte der Nutzer mit dem Bild oder dem erkannten Text nicht zufrieden sein, kann der Eintrag durch einen Zurück-Befehl verworfen werden.</w:t>
+      </w:r>
+    </w:p>
+    <w:p>
+      <w:pPr>
+        <w:pStyle w:val="berschrift2"/>
+        <w:numPr>
+          <w:ilvl w:val="1"/>
+          <w:numId w:val="13"/>
+        </w:numPr>
+      </w:pPr>
+      <w:r>
+        <w:t>Datenbank</w:t>
+      </w:r>
+    </w:p>
+    <w:p>
+      <w:r>
+        <w:t xml:space="preserve">Bitte mit </w:t>
+      </w:r>
+      <w:proofErr w:type="spellStart"/>
+      <w:r>
+        <w:t>Room</w:t>
+      </w:r>
+      <w:proofErr w:type="spellEnd"/>
+      <w:r>
+        <w:t xml:space="preserve"> Database Umsetzung füllen</w:t>
+      </w:r>
+    </w:p>
+    <w:p>
+      <w:pPr>
+        <w:pStyle w:val="berschrift2"/>
+        <w:numPr>
+          <w:ilvl w:val="1"/>
+          <w:numId w:val="13"/>
+        </w:numPr>
+      </w:pPr>
+      <w:r>
+        <w:t>Archiv und Favoriten</w:t>
+      </w:r>
+    </w:p>
+    <w:p>
+      <w:r>
+        <w:t>Sowohl die Archivansicht, als auch die Favoritenansicht sind als Listen von Einträgen aufgebaut, die aus der Datenbank generiert werden. In der Archivansicht werden alle gespeicherten Einträge angezeigt, während in der Favoritenansicht nur die favorisierten Rechnungen angezeigt werden. Die Liste ist jeweils vom neuestem zu ältestem Eintrag chronologisch sortiert.</w:t>
+      </w:r>
+    </w:p>
+    <w:p>
+      <w:r>
+        <w:t xml:space="preserve">Jeder Eintrag zeigt ein kleines Vorschaubild sowie die wichtigsten Informationen auf einen Blick. Durch einen Stern in der unteren linken Ecke kann der Eintrag favorisiert beziehungsweise </w:t>
+      </w:r>
+      <w:proofErr w:type="spellStart"/>
+      <w:r>
+        <w:t>entfavorisiert</w:t>
+      </w:r>
+      <w:proofErr w:type="spellEnd"/>
+      <w:r>
+        <w:t xml:space="preserve"> werden. Einen Eintrag anzutippen öffnet dessen Detailansicht, die an die Analyseansicht erinnert.</w:t>
+      </w:r>
+    </w:p>
+    <w:p>
+      <w:r>
+        <w:t xml:space="preserve">Aus der Detailansicht kann der Eintrag favorisiert, </w:t>
+      </w:r>
+      <w:proofErr w:type="spellStart"/>
+      <w:r>
+        <w:t>entfavorisiert</w:t>
+      </w:r>
+      <w:proofErr w:type="spellEnd"/>
+      <w:r>
+        <w:t xml:space="preserve"> oder gelöscht werden. Zusätzlich kann der Bearbeitungsmodus aktiviert werden um den Eintrag zu modifizieren und zu speichern.</w:t>
+      </w:r>
+    </w:p>
+    <w:p>
+      <w:pPr>
+        <w:pStyle w:val="berschrift2"/>
+        <w:numPr>
+          <w:ilvl w:val="1"/>
+          <w:numId w:val="13"/>
+        </w:numPr>
+      </w:pPr>
+      <w:proofErr w:type="spellStart"/>
+      <w:r>
+        <w:t>About</w:t>
+      </w:r>
+      <w:proofErr w:type="spellEnd"/>
+    </w:p>
+    <w:p>
+      <w:r>
+        <w:t xml:space="preserve">In der </w:t>
+      </w:r>
+      <w:proofErr w:type="spellStart"/>
+      <w:r>
+        <w:t>Aboutansicht</w:t>
+      </w:r>
+      <w:proofErr w:type="spellEnd"/>
+      <w:r>
+        <w:t xml:space="preserve"> sind einige Informationen über die Applikation zu sehen, wie das Logo, die </w:t>
+      </w:r>
+      <w:proofErr w:type="spellStart"/>
+      <w:r>
+        <w:t>Authoren</w:t>
+      </w:r>
+      <w:proofErr w:type="spellEnd"/>
+      <w:r>
+        <w:t xml:space="preserve"> und die Version. Der Nutzer kann hier keine Aktion ausführen.</w:t>
+      </w:r>
+    </w:p>
+    <w:p>
+      <w:pPr>
+        <w:pStyle w:val="berschrift2"/>
+        <w:numPr>
+          <w:ilvl w:val="1"/>
+          <w:numId w:val="13"/>
+        </w:numPr>
+      </w:pPr>
+      <w:r>
+        <w:t>Navigation</w:t>
+      </w:r>
+    </w:p>
+    <w:p>
+      <w:r>
+        <w:t xml:space="preserve">Die vier wichtigsten Ansichten der Applikation, Kamera, Archiv, Favoriten und </w:t>
+      </w:r>
+      <w:proofErr w:type="spellStart"/>
+      <w:r>
+        <w:t>About</w:t>
+      </w:r>
+      <w:proofErr w:type="spellEnd"/>
+      <w:r>
+        <w:t xml:space="preserve">, sind über einen Navigation </w:t>
+      </w:r>
+      <w:proofErr w:type="spellStart"/>
+      <w:r>
+        <w:t>Drawer</w:t>
+      </w:r>
+      <w:proofErr w:type="spellEnd"/>
+      <w:r>
+        <w:t xml:space="preserve"> zu erreichen. Dieser kann entweder </w:t>
+      </w:r>
+      <w:r>
+        <w:lastRenderedPageBreak/>
+        <w:t>durch Tippen auf das Menüsymbol oder indem vom linken Rand nach rechts gewischt wird aufgerufen werden.</w:t>
+      </w:r>
+    </w:p>
+    <w:p>
+      <w:r>
+        <w:t xml:space="preserve">Ansichten die in der Hierarchie eine Ebene tiefer liegen haben keinen Zugriff zum Navigation </w:t>
+      </w:r>
+      <w:proofErr w:type="spellStart"/>
+      <w:r>
+        <w:t>Drawer</w:t>
+      </w:r>
+      <w:proofErr w:type="spellEnd"/>
+      <w:r>
+        <w:t xml:space="preserve">. Statt dem Menüsymbol in der oberen linken Ecke befindet sich bei diesen Ansichten ein </w:t>
+      </w:r>
+      <w:proofErr w:type="spellStart"/>
+      <w:r>
+        <w:t>Up</w:t>
+      </w:r>
+      <w:proofErr w:type="spellEnd"/>
+      <w:r>
+        <w:t xml:space="preserve">-Button, welcher zur jeweils vorherigen Ansicht zurückwechselt. </w:t>
+      </w:r>
+    </w:p>
+    <w:p>
+      <w:r>
+        <w:t xml:space="preserve">Der Back-Button verhält sich wenn eine </w:t>
+      </w:r>
+      <w:proofErr w:type="spellStart"/>
+      <w:r>
+        <w:t>Up</w:t>
+      </w:r>
+      <w:proofErr w:type="spellEnd"/>
+      <w:r>
+        <w:t xml:space="preserve">-Navigation verfügbar ist wie der </w:t>
+      </w:r>
+      <w:proofErr w:type="spellStart"/>
+      <w:r>
+        <w:t>Up</w:t>
+      </w:r>
+      <w:proofErr w:type="spellEnd"/>
+      <w:r>
+        <w:t>-Button. In allen anderen Fällen bringt der Back-Button die Kameraansicht hervor.</w:t>
+      </w:r>
+    </w:p>
+    <w:p/>
     <w:p>
       <w:pPr>
         <w:pStyle w:val="berschrift1"/>
@@ -4131,15 +4531,7 @@
       </w:r>
       <w:proofErr w:type="gramEnd"/>
       <w:r>
-        <w:t xml:space="preserve"> Was hat gut </w:t>
-      </w:r>
-      <w:proofErr w:type="gramStart"/>
-      <w:r>
-        <w:t>geklappt</w:t>
-      </w:r>
-      <w:proofErr w:type="gramEnd"/>
-      <w:r>
-        <w:t>, was könnte man besser machen? Was könnte in Zukunft noch umgesetzt werden?</w:t>
+        <w:t xml:space="preserve"> Was hat gut geklappt, was könnte man besser machen? Was könnte in Zukunft noch umgesetzt werden?</w:t>
       </w:r>
     </w:p>
     <w:p>
@@ -4169,7 +4561,7 @@
       <w:r>
         <w:t xml:space="preserve">[2] </w:t>
       </w:r>
-      <w:hyperlink r:id="rId20" w:history="1">
+      <w:hyperlink r:id="rId21" w:history="1">
         <w:r>
           <w:rPr>
             <w:rStyle w:val="Hyperlink"/>
@@ -4182,7 +4574,7 @@
       <w:r>
         <w:t xml:space="preserve">[3] </w:t>
       </w:r>
-      <w:hyperlink r:id="rId21" w:history="1">
+      <w:hyperlink r:id="rId22" w:history="1">
         <w:r>
           <w:rPr>
             <w:rStyle w:val="Hyperlink"/>
@@ -4195,7 +4587,7 @@
       <w:r>
         <w:t xml:space="preserve">[4] </w:t>
       </w:r>
-      <w:hyperlink r:id="rId22" w:history="1">
+      <w:hyperlink r:id="rId23" w:history="1">
         <w:r>
           <w:rPr>
             <w:rStyle w:val="Hyperlink"/>
@@ -4206,10 +4598,9 @@
     </w:p>
     <w:p>
       <w:r>
-        <w:lastRenderedPageBreak/>
         <w:t xml:space="preserve">[5] </w:t>
       </w:r>
-      <w:hyperlink r:id="rId23" w:history="1">
+      <w:hyperlink r:id="rId24" w:history="1">
         <w:r>
           <w:rPr>
             <w:rStyle w:val="Hyperlink"/>
@@ -4222,7 +4613,7 @@
       <w:r>
         <w:t xml:space="preserve">[6] </w:t>
       </w:r>
-      <w:hyperlink r:id="rId24" w:history="1">
+      <w:hyperlink r:id="rId25" w:history="1">
         <w:r>
           <w:rPr>
             <w:rStyle w:val="Hyperlink"/>
@@ -4233,7 +4624,7 @@
     </w:p>
     <w:p/>
     <w:sectPr>
-      <w:headerReference w:type="default" r:id="rId25"/>
+      <w:headerReference w:type="default" r:id="rId26"/>
       <w:pgSz w:w="11906" w:h="16838"/>
       <w:pgMar w:top="1417" w:right="1417" w:bottom="1418" w:left="1417" w:header="708" w:footer="708" w:gutter="0"/>
       <w:cols w:space="708"/>
@@ -4244,7 +4635,7 @@
 </file>
 
 <file path=word/endnotes.xml><?xml version="1.0" encoding="utf-8"?>
-<w:endnotes xmlns:wpc="http://schemas.microsoft.com/office/word/2010/wordprocessingCanvas" xmlns:cx="http://schemas.microsoft.com/office/drawing/2014/chartex" xmlns:cx1="http://schemas.microsoft.com/office/drawing/2015/9/8/chartex" xmlns:cx2="http://schemas.microsoft.com/office/drawing/2015/10/21/chartex" xmlns:cx3="http://schemas.microsoft.com/office/drawing/2016/5/9/chartex" xmlns:cx4="http://schemas.microsoft.com/office/drawing/2016/5/10/chartex" xmlns:cx5="http://schemas.microsoft.com/office/drawing/2016/5/11/chartex" xmlns:cx6="http://schemas.microsoft.com/office/drawing/2016/5/12/chartex" xmlns:cx7="http://schemas.microsoft.com/office/drawing/2016/5/13/chartex" xmlns:cx8="http://schemas.microsoft.com/office/drawing/2016/5/14/chartex" xmlns:mc="http://schemas.openxmlformats.org/markup-compatibility/2006" xmlns:aink="http://schemas.microsoft.com/office/drawing/2016/ink" xmlns:am3d="http://schemas.microsoft.com/office/drawing/2017/model3d" xmlns:o="urn:schemas-microsoft-com:office:office" xmlns:r="http://schemas.openxmlformats.org/officeDocument/2006/relationships" xmlns:m="http://schemas.openxmlformats.org/officeDocument/2006/math" xmlns:v="urn:schemas-microsoft-com:vml" xmlns:wp14="http://schemas.microsoft.com/office/word/2010/wordprocessingDrawing" xmlns:wp="http://schemas.openxmlformats.org/drawingml/2006/wordprocessingDrawing" xmlns:w10="urn:schemas-microsoft-com:office:word" xmlns:w="http://schemas.openxmlformats.org/wordprocessingml/2006/main" xmlns:w14="http://schemas.microsoft.com/office/word/2010/wordml" xmlns:w15="http://schemas.microsoft.com/office/word/2012/wordml" xmlns:w16cid="http://schemas.microsoft.com/office/word/2016/wordml/cid" xmlns:w16se="http://schemas.microsoft.com/office/word/2015/wordml/symex" xmlns:wpg="http://schemas.microsoft.com/office/word/2010/wordprocessingGroup" xmlns:wpi="http://schemas.microsoft.com/office/word/2010/wordprocessingInk" xmlns:wne="http://schemas.microsoft.com/office/word/2006/wordml" xmlns:wps="http://schemas.microsoft.com/office/word/2010/wordprocessingShape" mc:Ignorable="w14 w15 w16se w16cid wp14">
+<w:endnotes xmlns:wpc="http://schemas.microsoft.com/office/word/2010/wordprocessingCanvas" xmlns:cx="http://schemas.microsoft.com/office/drawing/2014/chartex" xmlns:cx1="http://schemas.microsoft.com/office/drawing/2015/9/8/chartex" xmlns:mc="http://schemas.openxmlformats.org/markup-compatibility/2006" xmlns:o="urn:schemas-microsoft-com:office:office" xmlns:r="http://schemas.openxmlformats.org/officeDocument/2006/relationships" xmlns:m="http://schemas.openxmlformats.org/officeDocument/2006/math" xmlns:v="urn:schemas-microsoft-com:vml" xmlns:wp14="http://schemas.microsoft.com/office/word/2010/wordprocessingDrawing" xmlns:wp="http://schemas.openxmlformats.org/drawingml/2006/wordprocessingDrawing" xmlns:w10="urn:schemas-microsoft-com:office:word" xmlns:w="http://schemas.openxmlformats.org/wordprocessingml/2006/main" xmlns:w14="http://schemas.microsoft.com/office/word/2010/wordml" xmlns:w15="http://schemas.microsoft.com/office/word/2012/wordml" xmlns:w16se="http://schemas.microsoft.com/office/word/2015/wordml/symex" xmlns:wpg="http://schemas.microsoft.com/office/word/2010/wordprocessingGroup" xmlns:wpi="http://schemas.microsoft.com/office/word/2010/wordprocessingInk" xmlns:wne="http://schemas.microsoft.com/office/word/2006/wordml" xmlns:wps="http://schemas.microsoft.com/office/word/2010/wordprocessingShape" mc:Ignorable="w14 w15 w16se wp14">
   <w:endnote w:type="separator" w:id="-1">
     <w:p>
       <w:r>
@@ -4263,7 +4654,7 @@
 </file>
 
 <file path=word/footer1.xml><?xml version="1.0" encoding="utf-8"?>
-<w:ftr xmlns:wpc="http://schemas.microsoft.com/office/word/2010/wordprocessingCanvas" xmlns:cx="http://schemas.microsoft.com/office/drawing/2014/chartex" xmlns:cx1="http://schemas.microsoft.com/office/drawing/2015/9/8/chartex" xmlns:cx2="http://schemas.microsoft.com/office/drawing/2015/10/21/chartex" xmlns:cx3="http://schemas.microsoft.com/office/drawing/2016/5/9/chartex" xmlns:cx4="http://schemas.microsoft.com/office/drawing/2016/5/10/chartex" xmlns:cx5="http://schemas.microsoft.com/office/drawing/2016/5/11/chartex" xmlns:cx6="http://schemas.microsoft.com/office/drawing/2016/5/12/chartex" xmlns:cx7="http://schemas.microsoft.com/office/drawing/2016/5/13/chartex" xmlns:cx8="http://schemas.microsoft.com/office/drawing/2016/5/14/chartex" xmlns:mc="http://schemas.openxmlformats.org/markup-compatibility/2006" xmlns:aink="http://schemas.microsoft.com/office/drawing/2016/ink" xmlns:am3d="http://schemas.microsoft.com/office/drawing/2017/model3d" xmlns:o="urn:schemas-microsoft-com:office:office" xmlns:r="http://schemas.openxmlformats.org/officeDocument/2006/relationships" xmlns:m="http://schemas.openxmlformats.org/officeDocument/2006/math" xmlns:v="urn:schemas-microsoft-com:vml" xmlns:wp14="http://schemas.microsoft.com/office/word/2010/wordprocessingDrawing" xmlns:wp="http://schemas.openxmlformats.org/drawingml/2006/wordprocessingDrawing" xmlns:w10="urn:schemas-microsoft-com:office:word" xmlns:w="http://schemas.openxmlformats.org/wordprocessingml/2006/main" xmlns:w14="http://schemas.microsoft.com/office/word/2010/wordml" xmlns:w15="http://schemas.microsoft.com/office/word/2012/wordml" xmlns:w16cid="http://schemas.microsoft.com/office/word/2016/wordml/cid" xmlns:w16se="http://schemas.microsoft.com/office/word/2015/wordml/symex" xmlns:wpg="http://schemas.microsoft.com/office/word/2010/wordprocessingGroup" xmlns:wpi="http://schemas.microsoft.com/office/word/2010/wordprocessingInk" xmlns:wne="http://schemas.microsoft.com/office/word/2006/wordml" xmlns:wps="http://schemas.microsoft.com/office/word/2010/wordprocessingShape" mc:Ignorable="w14 w15 w16se w16cid wp14">
+<w:ftr xmlns:wpc="http://schemas.microsoft.com/office/word/2010/wordprocessingCanvas" xmlns:cx="http://schemas.microsoft.com/office/drawing/2014/chartex" xmlns:cx1="http://schemas.microsoft.com/office/drawing/2015/9/8/chartex" xmlns:mc="http://schemas.openxmlformats.org/markup-compatibility/2006" xmlns:o="urn:schemas-microsoft-com:office:office" xmlns:r="http://schemas.openxmlformats.org/officeDocument/2006/relationships" xmlns:m="http://schemas.openxmlformats.org/officeDocument/2006/math" xmlns:v="urn:schemas-microsoft-com:vml" xmlns:wp14="http://schemas.microsoft.com/office/word/2010/wordprocessingDrawing" xmlns:wp="http://schemas.openxmlformats.org/drawingml/2006/wordprocessingDrawing" xmlns:w10="urn:schemas-microsoft-com:office:word" xmlns:w="http://schemas.openxmlformats.org/wordprocessingml/2006/main" xmlns:w14="http://schemas.microsoft.com/office/word/2010/wordml" xmlns:w15="http://schemas.microsoft.com/office/word/2012/wordml" xmlns:w16se="http://schemas.microsoft.com/office/word/2015/wordml/symex" xmlns:wpg="http://schemas.microsoft.com/office/word/2010/wordprocessingGroup" xmlns:wpi="http://schemas.microsoft.com/office/word/2010/wordprocessingInk" xmlns:wne="http://schemas.microsoft.com/office/word/2006/wordml" xmlns:wps="http://schemas.microsoft.com/office/word/2010/wordprocessingShape" mc:Ignorable="w14 w15 w16se wp14">
   <w:p>
     <w:pPr>
       <w:pStyle w:val="Fuzeile"/>
@@ -4285,7 +4676,7 @@
       <w:rPr>
         <w:noProof/>
       </w:rPr>
-      <w:t>5</w:t>
+      <w:t>19</w:t>
     </w:r>
     <w:r>
       <w:fldChar w:fldCharType="end"/>
@@ -4295,7 +4686,7 @@
 </file>
 
 <file path=word/footnotes.xml><?xml version="1.0" encoding="utf-8"?>
-<w:footnotes xmlns:wpc="http://schemas.microsoft.com/office/word/2010/wordprocessingCanvas" xmlns:cx="http://schemas.microsoft.com/office/drawing/2014/chartex" xmlns:cx1="http://schemas.microsoft.com/office/drawing/2015/9/8/chartex" xmlns:cx2="http://schemas.microsoft.com/office/drawing/2015/10/21/chartex" xmlns:cx3="http://schemas.microsoft.com/office/drawing/2016/5/9/chartex" xmlns:cx4="http://schemas.microsoft.com/office/drawing/2016/5/10/chartex" xmlns:cx5="http://schemas.microsoft.com/office/drawing/2016/5/11/chartex" xmlns:cx6="http://schemas.microsoft.com/office/drawing/2016/5/12/chartex" xmlns:cx7="http://schemas.microsoft.com/office/drawing/2016/5/13/chartex" xmlns:cx8="http://schemas.microsoft.com/office/drawing/2016/5/14/chartex" xmlns:mc="http://schemas.openxmlformats.org/markup-compatibility/2006" xmlns:aink="http://schemas.microsoft.com/office/drawing/2016/ink" xmlns:am3d="http://schemas.microsoft.com/office/drawing/2017/model3d" xmlns:o="urn:schemas-microsoft-com:office:office" xmlns:r="http://schemas.openxmlformats.org/officeDocument/2006/relationships" xmlns:m="http://schemas.openxmlformats.org/officeDocument/2006/math" xmlns:v="urn:schemas-microsoft-com:vml" xmlns:wp14="http://schemas.microsoft.com/office/word/2010/wordprocessingDrawing" xmlns:wp="http://schemas.openxmlformats.org/drawingml/2006/wordprocessingDrawing" xmlns:w10="urn:schemas-microsoft-com:office:word" xmlns:w="http://schemas.openxmlformats.org/wordprocessingml/2006/main" xmlns:w14="http://schemas.microsoft.com/office/word/2010/wordml" xmlns:w15="http://schemas.microsoft.com/office/word/2012/wordml" xmlns:w16cid="http://schemas.microsoft.com/office/word/2016/wordml/cid" xmlns:w16se="http://schemas.microsoft.com/office/word/2015/wordml/symex" xmlns:wpg="http://schemas.microsoft.com/office/word/2010/wordprocessingGroup" xmlns:wpi="http://schemas.microsoft.com/office/word/2010/wordprocessingInk" xmlns:wne="http://schemas.microsoft.com/office/word/2006/wordml" xmlns:wps="http://schemas.microsoft.com/office/word/2010/wordprocessingShape" mc:Ignorable="w14 w15 w16se w16cid wp14">
+<w:footnotes xmlns:wpc="http://schemas.microsoft.com/office/word/2010/wordprocessingCanvas" xmlns:cx="http://schemas.microsoft.com/office/drawing/2014/chartex" xmlns:cx1="http://schemas.microsoft.com/office/drawing/2015/9/8/chartex" xmlns:mc="http://schemas.openxmlformats.org/markup-compatibility/2006" xmlns:o="urn:schemas-microsoft-com:office:office" xmlns:r="http://schemas.openxmlformats.org/officeDocument/2006/relationships" xmlns:m="http://schemas.openxmlformats.org/officeDocument/2006/math" xmlns:v="urn:schemas-microsoft-com:vml" xmlns:wp14="http://schemas.microsoft.com/office/word/2010/wordprocessingDrawing" xmlns:wp="http://schemas.openxmlformats.org/drawingml/2006/wordprocessingDrawing" xmlns:w10="urn:schemas-microsoft-com:office:word" xmlns:w="http://schemas.openxmlformats.org/wordprocessingml/2006/main" xmlns:w14="http://schemas.microsoft.com/office/word/2010/wordml" xmlns:w15="http://schemas.microsoft.com/office/word/2012/wordml" xmlns:w16se="http://schemas.microsoft.com/office/word/2015/wordml/symex" xmlns:wpg="http://schemas.microsoft.com/office/word/2010/wordprocessingGroup" xmlns:wpi="http://schemas.microsoft.com/office/word/2010/wordprocessingInk" xmlns:wne="http://schemas.microsoft.com/office/word/2006/wordml" xmlns:wps="http://schemas.microsoft.com/office/word/2010/wordprocessingShape" mc:Ignorable="w14 w15 w16se wp14">
   <w:footnote w:type="separator" w:id="-1">
     <w:p>
       <w:r>
@@ -4314,7 +4705,7 @@
 </file>
 
 <file path=word/header1.xml><?xml version="1.0" encoding="utf-8"?>
-<w:hdr xmlns:wpc="http://schemas.microsoft.com/office/word/2010/wordprocessingCanvas" xmlns:cx="http://schemas.microsoft.com/office/drawing/2014/chartex" xmlns:cx1="http://schemas.microsoft.com/office/drawing/2015/9/8/chartex" xmlns:cx2="http://schemas.microsoft.com/office/drawing/2015/10/21/chartex" xmlns:cx3="http://schemas.microsoft.com/office/drawing/2016/5/9/chartex" xmlns:cx4="http://schemas.microsoft.com/office/drawing/2016/5/10/chartex" xmlns:cx5="http://schemas.microsoft.com/office/drawing/2016/5/11/chartex" xmlns:cx6="http://schemas.microsoft.com/office/drawing/2016/5/12/chartex" xmlns:cx7="http://schemas.microsoft.com/office/drawing/2016/5/13/chartex" xmlns:cx8="http://schemas.microsoft.com/office/drawing/2016/5/14/chartex" xmlns:mc="http://schemas.openxmlformats.org/markup-compatibility/2006" xmlns:aink="http://schemas.microsoft.com/office/drawing/2016/ink" xmlns:am3d="http://schemas.microsoft.com/office/drawing/2017/model3d" xmlns:o="urn:schemas-microsoft-com:office:office" xmlns:r="http://schemas.openxmlformats.org/officeDocument/2006/relationships" xmlns:m="http://schemas.openxmlformats.org/officeDocument/2006/math" xmlns:v="urn:schemas-microsoft-com:vml" xmlns:wp14="http://schemas.microsoft.com/office/word/2010/wordprocessingDrawing" xmlns:wp="http://schemas.openxmlformats.org/drawingml/2006/wordprocessingDrawing" xmlns:w10="urn:schemas-microsoft-com:office:word" xmlns:w="http://schemas.openxmlformats.org/wordprocessingml/2006/main" xmlns:w14="http://schemas.microsoft.com/office/word/2010/wordml" xmlns:w15="http://schemas.microsoft.com/office/word/2012/wordml" xmlns:w16cid="http://schemas.microsoft.com/office/word/2016/wordml/cid" xmlns:w16se="http://schemas.microsoft.com/office/word/2015/wordml/symex" xmlns:wpg="http://schemas.microsoft.com/office/word/2010/wordprocessingGroup" xmlns:wpi="http://schemas.microsoft.com/office/word/2010/wordprocessingInk" xmlns:wne="http://schemas.microsoft.com/office/word/2006/wordml" xmlns:wps="http://schemas.microsoft.com/office/word/2010/wordprocessingShape" mc:Ignorable="w14 w15 w16se w16cid wp14">
+<w:hdr xmlns:wpc="http://schemas.microsoft.com/office/word/2010/wordprocessingCanvas" xmlns:cx="http://schemas.microsoft.com/office/drawing/2014/chartex" xmlns:cx1="http://schemas.microsoft.com/office/drawing/2015/9/8/chartex" xmlns:mc="http://schemas.openxmlformats.org/markup-compatibility/2006" xmlns:o="urn:schemas-microsoft-com:office:office" xmlns:r="http://schemas.openxmlformats.org/officeDocument/2006/relationships" xmlns:m="http://schemas.openxmlformats.org/officeDocument/2006/math" xmlns:v="urn:schemas-microsoft-com:vml" xmlns:wp14="http://schemas.microsoft.com/office/word/2010/wordprocessingDrawing" xmlns:wp="http://schemas.openxmlformats.org/drawingml/2006/wordprocessingDrawing" xmlns:w10="urn:schemas-microsoft-com:office:word" xmlns:w="http://schemas.openxmlformats.org/wordprocessingml/2006/main" xmlns:w14="http://schemas.microsoft.com/office/word/2010/wordml" xmlns:w15="http://schemas.microsoft.com/office/word/2012/wordml" xmlns:w16se="http://schemas.microsoft.com/office/word/2015/wordml/symex" xmlns:wpg="http://schemas.microsoft.com/office/word/2010/wordprocessingGroup" xmlns:wpi="http://schemas.microsoft.com/office/word/2010/wordprocessingInk" xmlns:wne="http://schemas.microsoft.com/office/word/2006/wordml" xmlns:wps="http://schemas.microsoft.com/office/word/2010/wordprocessingShape" mc:Ignorable="w14 w15 w16se wp14">
   <w:p>
     <w:pPr>
       <w:rPr>
@@ -4413,7 +4804,7 @@
 </file>
 
 <file path=word/header2.xml><?xml version="1.0" encoding="utf-8"?>
-<w:hdr xmlns:wpc="http://schemas.microsoft.com/office/word/2010/wordprocessingCanvas" xmlns:cx="http://schemas.microsoft.com/office/drawing/2014/chartex" xmlns:cx1="http://schemas.microsoft.com/office/drawing/2015/9/8/chartex" xmlns:cx2="http://schemas.microsoft.com/office/drawing/2015/10/21/chartex" xmlns:cx3="http://schemas.microsoft.com/office/drawing/2016/5/9/chartex" xmlns:cx4="http://schemas.microsoft.com/office/drawing/2016/5/10/chartex" xmlns:cx5="http://schemas.microsoft.com/office/drawing/2016/5/11/chartex" xmlns:cx6="http://schemas.microsoft.com/office/drawing/2016/5/12/chartex" xmlns:cx7="http://schemas.microsoft.com/office/drawing/2016/5/13/chartex" xmlns:cx8="http://schemas.microsoft.com/office/drawing/2016/5/14/chartex" xmlns:mc="http://schemas.openxmlformats.org/markup-compatibility/2006" xmlns:aink="http://schemas.microsoft.com/office/drawing/2016/ink" xmlns:am3d="http://schemas.microsoft.com/office/drawing/2017/model3d" xmlns:o="urn:schemas-microsoft-com:office:office" xmlns:r="http://schemas.openxmlformats.org/officeDocument/2006/relationships" xmlns:m="http://schemas.openxmlformats.org/officeDocument/2006/math" xmlns:v="urn:schemas-microsoft-com:vml" xmlns:wp14="http://schemas.microsoft.com/office/word/2010/wordprocessingDrawing" xmlns:wp="http://schemas.openxmlformats.org/drawingml/2006/wordprocessingDrawing" xmlns:w10="urn:schemas-microsoft-com:office:word" xmlns:w="http://schemas.openxmlformats.org/wordprocessingml/2006/main" xmlns:w14="http://schemas.microsoft.com/office/word/2010/wordml" xmlns:w15="http://schemas.microsoft.com/office/word/2012/wordml" xmlns:w16cid="http://schemas.microsoft.com/office/word/2016/wordml/cid" xmlns:w16se="http://schemas.microsoft.com/office/word/2015/wordml/symex" xmlns:wpg="http://schemas.microsoft.com/office/word/2010/wordprocessingGroup" xmlns:wpi="http://schemas.microsoft.com/office/word/2010/wordprocessingInk" xmlns:wne="http://schemas.microsoft.com/office/word/2006/wordml" xmlns:wps="http://schemas.microsoft.com/office/word/2010/wordprocessingShape" mc:Ignorable="w14 w15 w16se w16cid wp14">
+<w:hdr xmlns:wpc="http://schemas.microsoft.com/office/word/2010/wordprocessingCanvas" xmlns:cx="http://schemas.microsoft.com/office/drawing/2014/chartex" xmlns:cx1="http://schemas.microsoft.com/office/drawing/2015/9/8/chartex" xmlns:mc="http://schemas.openxmlformats.org/markup-compatibility/2006" xmlns:o="urn:schemas-microsoft-com:office:office" xmlns:r="http://schemas.openxmlformats.org/officeDocument/2006/relationships" xmlns:m="http://schemas.openxmlformats.org/officeDocument/2006/math" xmlns:v="urn:schemas-microsoft-com:vml" xmlns:wp14="http://schemas.microsoft.com/office/word/2010/wordprocessingDrawing" xmlns:wp="http://schemas.openxmlformats.org/drawingml/2006/wordprocessingDrawing" xmlns:w10="urn:schemas-microsoft-com:office:word" xmlns:w="http://schemas.openxmlformats.org/wordprocessingml/2006/main" xmlns:w14="http://schemas.microsoft.com/office/word/2010/wordml" xmlns:w15="http://schemas.microsoft.com/office/word/2012/wordml" xmlns:w16se="http://schemas.microsoft.com/office/word/2015/wordml/symex" xmlns:wpg="http://schemas.microsoft.com/office/word/2010/wordprocessingGroup" xmlns:wpi="http://schemas.microsoft.com/office/word/2010/wordprocessingInk" xmlns:wne="http://schemas.microsoft.com/office/word/2006/wordml" xmlns:wps="http://schemas.microsoft.com/office/word/2010/wordprocessingShape" mc:Ignorable="w14 w15 w16se wp14">
   <w:p>
     <w:pPr>
       <w:rPr>
@@ -4454,6 +4845,7 @@
         <w:dataBinding w:prefixMappings="xmlns:ns0='http://purl.org/dc/elements/1.1/' xmlns:ns1='http://schemas.openxmlformats.org/package/2006/metadata/core-properties' " w:xpath="/ns1:coreProperties[1]/ns0:title[1]" w:storeItemID="{6C3C8BC8-F283-45AE-878A-BAB7291924A1}"/>
         <w:text/>
       </w:sdtPr>
+      <w:sdtEndPr/>
       <w:sdtContent>
         <w:r>
           <w:rPr>
@@ -4562,6 +4954,7 @@
         <w:dataBinding w:prefixMappings="xmlns:ns0='http://purl.org/dc/elements/1.1/' xmlns:ns1='http://schemas.openxmlformats.org/package/2006/metadata/core-properties' " w:xpath="/ns1:coreProperties[1]/ns0:creator[1]" w:storeItemID="{6C3C8BC8-F283-45AE-878A-BAB7291924A1}"/>
         <w:text/>
       </w:sdtPr>
+      <w:sdtEndPr/>
       <w:sdtContent>
         <w:r>
           <w:rPr>
@@ -4614,7 +5007,7 @@
 </file>
 
 <file path=word/numbering.xml><?xml version="1.0" encoding="utf-8"?>
-<w:numbering xmlns:wpc="http://schemas.microsoft.com/office/word/2010/wordprocessingCanvas" xmlns:cx="http://schemas.microsoft.com/office/drawing/2014/chartex" xmlns:cx1="http://schemas.microsoft.com/office/drawing/2015/9/8/chartex" xmlns:cx2="http://schemas.microsoft.com/office/drawing/2015/10/21/chartex" xmlns:cx3="http://schemas.microsoft.com/office/drawing/2016/5/9/chartex" xmlns:cx4="http://schemas.microsoft.com/office/drawing/2016/5/10/chartex" xmlns:cx5="http://schemas.microsoft.com/office/drawing/2016/5/11/chartex" xmlns:cx6="http://schemas.microsoft.com/office/drawing/2016/5/12/chartex" xmlns:cx7="http://schemas.microsoft.com/office/drawing/2016/5/13/chartex" xmlns:cx8="http://schemas.microsoft.com/office/drawing/2016/5/14/chartex" xmlns:mc="http://schemas.openxmlformats.org/markup-compatibility/2006" xmlns:aink="http://schemas.microsoft.com/office/drawing/2016/ink" xmlns:am3d="http://schemas.microsoft.com/office/drawing/2017/model3d" xmlns:o="urn:schemas-microsoft-com:office:office" xmlns:r="http://schemas.openxmlformats.org/officeDocument/2006/relationships" xmlns:m="http://schemas.openxmlformats.org/officeDocument/2006/math" xmlns:v="urn:schemas-microsoft-com:vml" xmlns:wp14="http://schemas.microsoft.com/office/word/2010/wordprocessingDrawing" xmlns:wp="http://schemas.openxmlformats.org/drawingml/2006/wordprocessingDrawing" xmlns:w10="urn:schemas-microsoft-com:office:word" xmlns:w="http://schemas.openxmlformats.org/wordprocessingml/2006/main" xmlns:w14="http://schemas.microsoft.com/office/word/2010/wordml" xmlns:w15="http://schemas.microsoft.com/office/word/2012/wordml" xmlns:w16cid="http://schemas.microsoft.com/office/word/2016/wordml/cid" xmlns:w16se="http://schemas.microsoft.com/office/word/2015/wordml/symex" xmlns:wpg="http://schemas.microsoft.com/office/word/2010/wordprocessingGroup" xmlns:wpi="http://schemas.microsoft.com/office/word/2010/wordprocessingInk" xmlns:wne="http://schemas.microsoft.com/office/word/2006/wordml" xmlns:wps="http://schemas.microsoft.com/office/word/2010/wordprocessingShape" mc:Ignorable="w14 w15 w16se w16cid wp14">
+<w:numbering xmlns:wpc="http://schemas.microsoft.com/office/word/2010/wordprocessingCanvas" xmlns:cx="http://schemas.microsoft.com/office/drawing/2014/chartex" xmlns:cx1="http://schemas.microsoft.com/office/drawing/2015/9/8/chartex" xmlns:mc="http://schemas.openxmlformats.org/markup-compatibility/2006" xmlns:o="urn:schemas-microsoft-com:office:office" xmlns:r="http://schemas.openxmlformats.org/officeDocument/2006/relationships" xmlns:m="http://schemas.openxmlformats.org/officeDocument/2006/math" xmlns:v="urn:schemas-microsoft-com:vml" xmlns:wp14="http://schemas.microsoft.com/office/word/2010/wordprocessingDrawing" xmlns:wp="http://schemas.openxmlformats.org/drawingml/2006/wordprocessingDrawing" xmlns:w10="urn:schemas-microsoft-com:office:word" xmlns:w="http://schemas.openxmlformats.org/wordprocessingml/2006/main" xmlns:w14="http://schemas.microsoft.com/office/word/2010/wordml" xmlns:w15="http://schemas.microsoft.com/office/word/2012/wordml" xmlns:w16se="http://schemas.microsoft.com/office/word/2015/wordml/symex" xmlns:wpg="http://schemas.microsoft.com/office/word/2010/wordprocessingGroup" xmlns:wpi="http://schemas.microsoft.com/office/word/2010/wordprocessingInk" xmlns:wne="http://schemas.microsoft.com/office/word/2006/wordml" xmlns:wps="http://schemas.microsoft.com/office/word/2010/wordprocessingShape" mc:Ignorable="w14 w15 w16se wp14">
   <w:abstractNum w:abstractNumId="0" w15:restartNumberingAfterBreak="0">
     <w:nsid w:val="0F351AF4"/>
     <w:multiLevelType w:val="hybridMultilevel"/>
@@ -5890,11 +6283,41 @@
   <w:num w:numId="12">
     <w:abstractNumId w:val="3"/>
   </w:num>
+  <w:num w:numId="13">
+    <w:abstractNumId w:val="1"/>
+    <w:lvlOverride w:ilvl="0">
+      <w:startOverride w:val="1"/>
+    </w:lvlOverride>
+    <w:lvlOverride w:ilvl="1">
+      <w:startOverride w:val="1"/>
+    </w:lvlOverride>
+    <w:lvlOverride w:ilvl="2">
+      <w:startOverride w:val="1"/>
+    </w:lvlOverride>
+    <w:lvlOverride w:ilvl="3">
+      <w:startOverride w:val="1"/>
+    </w:lvlOverride>
+    <w:lvlOverride w:ilvl="4">
+      <w:startOverride w:val="1"/>
+    </w:lvlOverride>
+    <w:lvlOverride w:ilvl="5">
+      <w:startOverride w:val="1"/>
+    </w:lvlOverride>
+    <w:lvlOverride w:ilvl="6">
+      <w:startOverride w:val="1"/>
+    </w:lvlOverride>
+    <w:lvlOverride w:ilvl="7">
+      <w:startOverride w:val="1"/>
+    </w:lvlOverride>
+    <w:lvlOverride w:ilvl="8">
+      <w:startOverride w:val="1"/>
+    </w:lvlOverride>
+  </w:num>
 </w:numbering>
 </file>
 
 <file path=word/styles.xml><?xml version="1.0" encoding="utf-8"?>
-<w:styles xmlns:mc="http://schemas.openxmlformats.org/markup-compatibility/2006" xmlns:r="http://schemas.openxmlformats.org/officeDocument/2006/relationships" xmlns:w="http://schemas.openxmlformats.org/wordprocessingml/2006/main" xmlns:w14="http://schemas.microsoft.com/office/word/2010/wordml" xmlns:w15="http://schemas.microsoft.com/office/word/2012/wordml" xmlns:w16cid="http://schemas.microsoft.com/office/word/2016/wordml/cid" xmlns:w16se="http://schemas.microsoft.com/office/word/2015/wordml/symex" mc:Ignorable="w14 w15 w16se w16cid">
+<w:styles xmlns:mc="http://schemas.openxmlformats.org/markup-compatibility/2006" xmlns:r="http://schemas.openxmlformats.org/officeDocument/2006/relationships" xmlns:w="http://schemas.openxmlformats.org/wordprocessingml/2006/main" xmlns:w14="http://schemas.microsoft.com/office/word/2010/wordml" xmlns:w15="http://schemas.microsoft.com/office/word/2012/wordml" xmlns:w16se="http://schemas.microsoft.com/office/word/2015/wordml/symex" mc:Ignorable="w14 w15 w16se">
   <w:docDefaults>
     <w:rPrDefault>
       <w:rPr>
@@ -5910,7 +6333,7 @@
       </w:pPr>
     </w:pPrDefault>
   </w:docDefaults>
-  <w:latentStyles w:defLockedState="0" w:defUIPriority="99" w:defSemiHidden="0" w:defUnhideWhenUsed="0" w:defQFormat="0" w:count="375">
+  <w:latentStyles w:defLockedState="0" w:defUIPriority="99" w:defSemiHidden="0" w:defUnhideWhenUsed="0" w:defQFormat="0" w:count="371">
     <w:lsdException w:name="Normal" w:uiPriority="0" w:qFormat="1"/>
     <w:lsdException w:name="heading 1" w:uiPriority="9" w:qFormat="1"/>
     <w:lsdException w:name="heading 2" w:semiHidden="1" w:uiPriority="9" w:unhideWhenUsed="1" w:qFormat="1"/>
@@ -6016,6 +6439,7 @@
     <w:lsdException w:name="HTML Sample" w:semiHidden="1" w:unhideWhenUsed="1"/>
     <w:lsdException w:name="HTML Typewriter" w:semiHidden="1" w:unhideWhenUsed="1"/>
     <w:lsdException w:name="HTML Variable" w:semiHidden="1" w:unhideWhenUsed="1"/>
+    <w:lsdException w:name="Normal Table" w:semiHidden="1" w:unhideWhenUsed="1"/>
     <w:lsdException w:name="annotation subject" w:semiHidden="1" w:unhideWhenUsed="1"/>
     <w:lsdException w:name="No List" w:semiHidden="1" w:unhideWhenUsed="1"/>
     <w:lsdException w:name="Outline List 1" w:semiHidden="1" w:unhideWhenUsed="1"/>
@@ -6059,8 +6483,10 @@
     <w:lsdException w:name="Table Elegant" w:semiHidden="1" w:unhideWhenUsed="1"/>
     <w:lsdException w:name="Table Professional" w:semiHidden="1" w:unhideWhenUsed="1"/>
     <w:lsdException w:name="Table Subtle 1" w:semiHidden="1" w:unhideWhenUsed="1"/>
+    <w:lsdException w:name="Table Subtle 2" w:semiHidden="1" w:unhideWhenUsed="1"/>
     <w:lsdException w:name="Table Web 1" w:semiHidden="1" w:unhideWhenUsed="1"/>
     <w:lsdException w:name="Table Web 2" w:semiHidden="1" w:unhideWhenUsed="1"/>
+    <w:lsdException w:name="Table Web 3" w:semiHidden="1" w:unhideWhenUsed="1"/>
     <w:lsdException w:name="Balloon Text" w:semiHidden="1" w:unhideWhenUsed="1"/>
     <w:lsdException w:name="Table Grid" w:uiPriority="39"/>
     <w:lsdException w:name="Table Theme" w:semiHidden="1" w:unhideWhenUsed="1"/>
@@ -6279,10 +6705,6 @@
     <w:lsdException w:name="List Table 5 Dark Accent 6" w:uiPriority="50"/>
     <w:lsdException w:name="List Table 6 Colorful Accent 6" w:uiPriority="51"/>
     <w:lsdException w:name="List Table 7 Colorful Accent 6" w:uiPriority="52"/>
-    <w:lsdException w:name="Mention" w:semiHidden="1" w:unhideWhenUsed="1"/>
-    <w:lsdException w:name="Smart Hyperlink" w:semiHidden="1" w:unhideWhenUsed="1"/>
-    <w:lsdException w:name="Hashtag" w:semiHidden="1" w:unhideWhenUsed="1"/>
-    <w:lsdException w:name="Unresolved Mention" w:semiHidden="1" w:unhideWhenUsed="1"/>
   </w:latentStyles>
   <w:style w:type="paragraph" w:default="1" w:styleId="Standard">
     <w:name w:val="Normal"/>
@@ -7009,7 +7431,7 @@
 </file>
 
 <file path=word/glossary/document.xml><?xml version="1.0" encoding="utf-8"?>
-<w:glossaryDocument xmlns:wpc="http://schemas.microsoft.com/office/word/2010/wordprocessingCanvas" xmlns:cx="http://schemas.microsoft.com/office/drawing/2014/chartex" xmlns:cx1="http://schemas.microsoft.com/office/drawing/2015/9/8/chartex" xmlns:cx2="http://schemas.microsoft.com/office/drawing/2015/10/21/chartex" xmlns:cx3="http://schemas.microsoft.com/office/drawing/2016/5/9/chartex" xmlns:cx4="http://schemas.microsoft.com/office/drawing/2016/5/10/chartex" xmlns:cx5="http://schemas.microsoft.com/office/drawing/2016/5/11/chartex" xmlns:cx6="http://schemas.microsoft.com/office/drawing/2016/5/12/chartex" xmlns:cx7="http://schemas.microsoft.com/office/drawing/2016/5/13/chartex" xmlns:cx8="http://schemas.microsoft.com/office/drawing/2016/5/14/chartex" xmlns:mc="http://schemas.openxmlformats.org/markup-compatibility/2006" xmlns:aink="http://schemas.microsoft.com/office/drawing/2016/ink" xmlns:am3d="http://schemas.microsoft.com/office/drawing/2017/model3d" xmlns:o="urn:schemas-microsoft-com:office:office" xmlns:r="http://schemas.openxmlformats.org/officeDocument/2006/relationships" xmlns:m="http://schemas.openxmlformats.org/officeDocument/2006/math" xmlns:v="urn:schemas-microsoft-com:vml" xmlns:wp14="http://schemas.microsoft.com/office/word/2010/wordprocessingDrawing" xmlns:wp="http://schemas.openxmlformats.org/drawingml/2006/wordprocessingDrawing" xmlns:w10="urn:schemas-microsoft-com:office:word" xmlns:w="http://schemas.openxmlformats.org/wordprocessingml/2006/main" xmlns:w14="http://schemas.microsoft.com/office/word/2010/wordml" xmlns:w15="http://schemas.microsoft.com/office/word/2012/wordml" xmlns:w16cid="http://schemas.microsoft.com/office/word/2016/wordml/cid" xmlns:w16se="http://schemas.microsoft.com/office/word/2015/wordml/symex" xmlns:wpg="http://schemas.microsoft.com/office/word/2010/wordprocessingGroup" xmlns:wpi="http://schemas.microsoft.com/office/word/2010/wordprocessingInk" xmlns:wne="http://schemas.microsoft.com/office/word/2006/wordml" xmlns:wps="http://schemas.microsoft.com/office/word/2010/wordprocessingShape" mc:Ignorable="w14 w15 w16se w16cid wp14">
+<w:glossaryDocument xmlns:wpc="http://schemas.microsoft.com/office/word/2010/wordprocessingCanvas" xmlns:cx="http://schemas.microsoft.com/office/drawing/2014/chartex" xmlns:cx1="http://schemas.microsoft.com/office/drawing/2015/9/8/chartex" xmlns:mc="http://schemas.openxmlformats.org/markup-compatibility/2006" xmlns:o="urn:schemas-microsoft-com:office:office" xmlns:r="http://schemas.openxmlformats.org/officeDocument/2006/relationships" xmlns:m="http://schemas.openxmlformats.org/officeDocument/2006/math" xmlns:v="urn:schemas-microsoft-com:vml" xmlns:wp14="http://schemas.microsoft.com/office/word/2010/wordprocessingDrawing" xmlns:wp="http://schemas.openxmlformats.org/drawingml/2006/wordprocessingDrawing" xmlns:w10="urn:schemas-microsoft-com:office:word" xmlns:w="http://schemas.openxmlformats.org/wordprocessingml/2006/main" xmlns:w14="http://schemas.microsoft.com/office/word/2010/wordml" xmlns:w15="http://schemas.microsoft.com/office/word/2012/wordml" xmlns:w16se="http://schemas.microsoft.com/office/word/2015/wordml/symex" xmlns:wpg="http://schemas.microsoft.com/office/word/2010/wordprocessingGroup" xmlns:wpi="http://schemas.microsoft.com/office/word/2010/wordprocessingInk" xmlns:wne="http://schemas.microsoft.com/office/word/2006/wordml" xmlns:wps="http://schemas.microsoft.com/office/word/2010/wordprocessingShape" mc:Ignorable="w14 w15 w16se wp14">
   <w:docParts>
     <w:docPart>
       <w:docPartPr>
@@ -7071,27 +7493,27 @@
 </file>
 
 <file path=word/glossary/fontTable.xml><?xml version="1.0" encoding="utf-8"?>
-<w:fonts xmlns:mc="http://schemas.openxmlformats.org/markup-compatibility/2006" xmlns:r="http://schemas.openxmlformats.org/officeDocument/2006/relationships" xmlns:w="http://schemas.openxmlformats.org/wordprocessingml/2006/main" xmlns:w14="http://schemas.microsoft.com/office/word/2010/wordml" xmlns:w15="http://schemas.microsoft.com/office/word/2012/wordml" xmlns:w16cid="http://schemas.microsoft.com/office/word/2016/wordml/cid" xmlns:w16se="http://schemas.microsoft.com/office/word/2015/wordml/symex" mc:Ignorable="w14 w15 w16se w16cid">
+<w:fonts xmlns:mc="http://schemas.openxmlformats.org/markup-compatibility/2006" xmlns:r="http://schemas.openxmlformats.org/officeDocument/2006/relationships" xmlns:w="http://schemas.openxmlformats.org/wordprocessingml/2006/main" xmlns:w14="http://schemas.microsoft.com/office/word/2010/wordml" xmlns:w15="http://schemas.microsoft.com/office/word/2012/wordml" xmlns:w16se="http://schemas.microsoft.com/office/word/2015/wordml/symex" mc:Ignorable="w14 w15 w16se">
   <w:font w:name="Calibri">
     <w:panose1 w:val="020F0502020204030204"/>
     <w:charset w:val="00"/>
     <w:family w:val="swiss"/>
     <w:pitch w:val="variable"/>
-    <w:sig w:usb0="E0002AFF" w:usb1="C000247B" w:usb2="00000009" w:usb3="00000000" w:csb0="000001FF" w:csb1="00000000"/>
+    <w:sig w:usb0="E00002FF" w:usb1="4000ACFF" w:usb2="00000001" w:usb3="00000000" w:csb0="0000019F" w:csb1="00000000"/>
   </w:font>
   <w:font w:name="Courier New">
     <w:panose1 w:val="02070309020205020404"/>
     <w:charset w:val="00"/>
     <w:family w:val="modern"/>
     <w:pitch w:val="fixed"/>
-    <w:sig w:usb0="E0002EFF" w:usb1="C0007843" w:usb2="00000009" w:usb3="00000000" w:csb0="000001FF" w:csb1="00000000"/>
+    <w:sig w:usb0="E0002AFF" w:usb1="C0007843" w:usb2="00000009" w:usb3="00000000" w:csb0="000001FF" w:csb1="00000000"/>
   </w:font>
   <w:font w:name="Times New Roman">
     <w:panose1 w:val="02020603050405020304"/>
     <w:charset w:val="00"/>
     <w:family w:val="roman"/>
     <w:pitch w:val="variable"/>
-    <w:sig w:usb0="E0002EFF" w:usb1="C000785B" w:usb2="00000009" w:usb3="00000000" w:csb0="000001FF" w:csb1="00000000"/>
+    <w:sig w:usb0="E0002AFF" w:usb1="C0007841" w:usb2="00000009" w:usb3="00000000" w:csb0="000001FF" w:csb1="00000000"/>
   </w:font>
   <w:font w:name="Wingdings">
     <w:panose1 w:val="05000000000000000000"/>
@@ -7119,20 +7541,20 @@
     <w:charset w:val="00"/>
     <w:family w:val="swiss"/>
     <w:pitch w:val="variable"/>
-    <w:sig w:usb0="E0002AFF" w:usb1="C000247B" w:usb2="00000009" w:usb3="00000000" w:csb0="000001FF" w:csb1="00000000"/>
+    <w:sig w:usb0="A00002EF" w:usb1="4000207B" w:usb2="00000000" w:usb3="00000000" w:csb0="0000019F" w:csb1="00000000"/>
   </w:font>
   <w:font w:name="Arial">
     <w:panose1 w:val="020B0604020202020204"/>
     <w:charset w:val="00"/>
     <w:family w:val="swiss"/>
     <w:pitch w:val="variable"/>
-    <w:sig w:usb0="E0002EFF" w:usb1="C0007843" w:usb2="00000009" w:usb3="00000000" w:csb0="000001FF" w:csb1="00000000"/>
+    <w:sig w:usb0="E0002AFF" w:usb1="C0007843" w:usb2="00000009" w:usb3="00000000" w:csb0="000001FF" w:csb1="00000000"/>
   </w:font>
 </w:fonts>
 </file>
 
 <file path=word/glossary/settings.xml><?xml version="1.0" encoding="utf-8"?>
-<w:settings xmlns:mc="http://schemas.openxmlformats.org/markup-compatibility/2006" xmlns:o="urn:schemas-microsoft-com:office:office" xmlns:r="http://schemas.openxmlformats.org/officeDocument/2006/relationships" xmlns:m="http://schemas.openxmlformats.org/officeDocument/2006/math" xmlns:v="urn:schemas-microsoft-com:vml" xmlns:w10="urn:schemas-microsoft-com:office:word" xmlns:w="http://schemas.openxmlformats.org/wordprocessingml/2006/main" xmlns:w14="http://schemas.microsoft.com/office/word/2010/wordml" xmlns:w15="http://schemas.microsoft.com/office/word/2012/wordml" xmlns:w16cid="http://schemas.microsoft.com/office/word/2016/wordml/cid" xmlns:w16se="http://schemas.microsoft.com/office/word/2015/wordml/symex" xmlns:sl="http://schemas.openxmlformats.org/schemaLibrary/2006/main" mc:Ignorable="w14 w15 w16se w16cid">
+<w:settings xmlns:mc="http://schemas.openxmlformats.org/markup-compatibility/2006" xmlns:o="urn:schemas-microsoft-com:office:office" xmlns:r="http://schemas.openxmlformats.org/officeDocument/2006/relationships" xmlns:m="http://schemas.openxmlformats.org/officeDocument/2006/math" xmlns:v="urn:schemas-microsoft-com:vml" xmlns:w10="urn:schemas-microsoft-com:office:word" xmlns:w="http://schemas.openxmlformats.org/wordprocessingml/2006/main" xmlns:w14="http://schemas.microsoft.com/office/word/2010/wordml" xmlns:w15="http://schemas.microsoft.com/office/word/2012/wordml" xmlns:w16se="http://schemas.microsoft.com/office/word/2015/wordml/symex" xmlns:sl="http://schemas.openxmlformats.org/schemaLibrary/2006/main" mc:Ignorable="w14 w15 w16se">
   <w:view w:val="normal"/>
   <w:defaultTabStop w:val="708"/>
   <w:hyphenationZone w:val="425"/>
@@ -7144,7 +7566,6 @@
     <w:compatSetting w:name="enableOpenTypeFeatures" w:uri="http://schemas.microsoft.com/office/word" w:val="1"/>
     <w:compatSetting w:name="doNotFlipMirrorIndents" w:uri="http://schemas.microsoft.com/office/word" w:val="1"/>
     <w:compatSetting w:name="differentiateMultirowTableHeaders" w:uri="http://schemas.microsoft.com/office/word" w:val="1"/>
-    <w:compatSetting w:name="useWord2013TrackBottomHyphenation" w:uri="http://schemas.microsoft.com/office/word" w:val="1"/>
   </w:compat>
   <w:rsids>
     <w:rsidRoot w:val="008F0B3B"/>
@@ -7159,6 +7580,7 @@
     <w:rsid w:val="008F0B3B"/>
     <w:rsid w:val="009B570A"/>
     <w:rsid w:val="009B5F73"/>
+    <w:rsid w:val="00A17E32"/>
     <w:rsid w:val="00A447C3"/>
     <w:rsid w:val="00AD3DBF"/>
     <w:rsid w:val="00BB38DB"/>
@@ -7191,7 +7613,7 @@
 </file>
 
 <file path=word/glossary/styles.xml><?xml version="1.0" encoding="utf-8"?>
-<w:styles xmlns:mc="http://schemas.openxmlformats.org/markup-compatibility/2006" xmlns:r="http://schemas.openxmlformats.org/officeDocument/2006/relationships" xmlns:w="http://schemas.openxmlformats.org/wordprocessingml/2006/main" xmlns:w14="http://schemas.microsoft.com/office/word/2010/wordml" xmlns:w15="http://schemas.microsoft.com/office/word/2012/wordml" xmlns:w16cid="http://schemas.microsoft.com/office/word/2016/wordml/cid" xmlns:w16se="http://schemas.microsoft.com/office/word/2015/wordml/symex" mc:Ignorable="w14 w15 w16se w16cid">
+<w:styles xmlns:mc="http://schemas.openxmlformats.org/markup-compatibility/2006" xmlns:r="http://schemas.openxmlformats.org/officeDocument/2006/relationships" xmlns:w="http://schemas.openxmlformats.org/wordprocessingml/2006/main" xmlns:w14="http://schemas.microsoft.com/office/word/2010/wordml" xmlns:w15="http://schemas.microsoft.com/office/word/2012/wordml" xmlns:w16se="http://schemas.microsoft.com/office/word/2015/wordml/symex" mc:Ignorable="w14 w15 w16se">
   <w:docDefaults>
     <w:rPrDefault>
       <w:rPr>
@@ -7207,7 +7629,7 @@
       </w:pPr>
     </w:pPrDefault>
   </w:docDefaults>
-  <w:latentStyles w:defLockedState="0" w:defUIPriority="99" w:defSemiHidden="0" w:defUnhideWhenUsed="0" w:defQFormat="0" w:count="375">
+  <w:latentStyles w:defLockedState="0" w:defUIPriority="99" w:defSemiHidden="0" w:defUnhideWhenUsed="0" w:defQFormat="0" w:count="371">
     <w:lsdException w:name="Normal" w:uiPriority="0" w:qFormat="1"/>
     <w:lsdException w:name="heading 1" w:uiPriority="9" w:qFormat="1"/>
     <w:lsdException w:name="heading 2" w:semiHidden="1" w:uiPriority="9" w:unhideWhenUsed="1" w:qFormat="1"/>
@@ -7313,6 +7735,7 @@
     <w:lsdException w:name="HTML Sample" w:semiHidden="1" w:unhideWhenUsed="1"/>
     <w:lsdException w:name="HTML Typewriter" w:semiHidden="1" w:unhideWhenUsed="1"/>
     <w:lsdException w:name="HTML Variable" w:semiHidden="1" w:unhideWhenUsed="1"/>
+    <w:lsdException w:name="Normal Table" w:semiHidden="1" w:unhideWhenUsed="1"/>
     <w:lsdException w:name="annotation subject" w:semiHidden="1" w:unhideWhenUsed="1"/>
     <w:lsdException w:name="No List" w:semiHidden="1" w:unhideWhenUsed="1"/>
     <w:lsdException w:name="Outline List 1" w:semiHidden="1" w:unhideWhenUsed="1"/>
@@ -7356,8 +7779,10 @@
     <w:lsdException w:name="Table Elegant" w:semiHidden="1" w:unhideWhenUsed="1"/>
     <w:lsdException w:name="Table Professional" w:semiHidden="1" w:unhideWhenUsed="1"/>
     <w:lsdException w:name="Table Subtle 1" w:semiHidden="1" w:unhideWhenUsed="1"/>
+    <w:lsdException w:name="Table Subtle 2" w:semiHidden="1" w:unhideWhenUsed="1"/>
     <w:lsdException w:name="Table Web 1" w:semiHidden="1" w:unhideWhenUsed="1"/>
     <w:lsdException w:name="Table Web 2" w:semiHidden="1" w:unhideWhenUsed="1"/>
+    <w:lsdException w:name="Table Web 3" w:semiHidden="1" w:unhideWhenUsed="1"/>
     <w:lsdException w:name="Balloon Text" w:semiHidden="1" w:unhideWhenUsed="1"/>
     <w:lsdException w:name="Table Grid" w:uiPriority="39"/>
     <w:lsdException w:name="Table Theme" w:semiHidden="1" w:unhideWhenUsed="1"/>
@@ -7576,10 +8001,6 @@
     <w:lsdException w:name="List Table 5 Dark Accent 6" w:uiPriority="50"/>
     <w:lsdException w:name="List Table 6 Colorful Accent 6" w:uiPriority="51"/>
     <w:lsdException w:name="List Table 7 Colorful Accent 6" w:uiPriority="52"/>
-    <w:lsdException w:name="Mention" w:semiHidden="1" w:unhideWhenUsed="1"/>
-    <w:lsdException w:name="Smart Hyperlink" w:semiHidden="1" w:unhideWhenUsed="1"/>
-    <w:lsdException w:name="Hashtag" w:semiHidden="1" w:unhideWhenUsed="1"/>
-    <w:lsdException w:name="Unresolved Mention" w:semiHidden="1" w:unhideWhenUsed="1"/>
   </w:latentStyles>
   <w:style w:type="paragraph" w:default="1" w:styleId="Standard">
     <w:name w:val="Normal"/>
@@ -7636,7 +8057,7 @@
 </file>
 
 <file path=word/glossary/webSettings.xml><?xml version="1.0" encoding="utf-8"?>
-<w:webSettings xmlns:mc="http://schemas.openxmlformats.org/markup-compatibility/2006" xmlns:r="http://schemas.openxmlformats.org/officeDocument/2006/relationships" xmlns:w="http://schemas.openxmlformats.org/wordprocessingml/2006/main" xmlns:w14="http://schemas.microsoft.com/office/word/2010/wordml" xmlns:w15="http://schemas.microsoft.com/office/word/2012/wordml" xmlns:w16cid="http://schemas.microsoft.com/office/word/2016/wordml/cid" xmlns:w16se="http://schemas.microsoft.com/office/word/2015/wordml/symex" mc:Ignorable="w14 w15 w16se w16cid">
+<w:webSettings xmlns:mc="http://schemas.openxmlformats.org/markup-compatibility/2006" xmlns:r="http://schemas.openxmlformats.org/officeDocument/2006/relationships" xmlns:w="http://schemas.openxmlformats.org/wordprocessingml/2006/main" xmlns:w14="http://schemas.microsoft.com/office/word/2010/wordml" xmlns:w15="http://schemas.microsoft.com/office/word/2012/wordml" xmlns:w16se="http://schemas.microsoft.com/office/word/2015/wordml/symex" mc:Ignorable="w14 w15 w16se">
   <w:optimizeForBrowser/>
 </w:webSettings>
 </file>
@@ -7941,7 +8362,7 @@
 </file>
 
 <file path=customXml/itemProps1.xml><?xml version="1.0" encoding="utf-8"?>
-<ds:datastoreItem xmlns:ds="http://schemas.openxmlformats.org/officeDocument/2006/customXml" ds:itemID="{53BDB8CD-8A97-4987-A549-7F72683D3E8A}">
+<ds:datastoreItem xmlns:ds="http://schemas.openxmlformats.org/officeDocument/2006/customXml" ds:itemID="{9D77D74F-E570-47D6-898D-BCA59DAB5A45}">
   <ds:schemaRefs>
     <ds:schemaRef ds:uri="http://schemas.openxmlformats.org/officeDocument/2006/bibliography"/>
   </ds:schemaRefs>

</xml_diff>

<commit_message>
Added Activity and Fragment Text
</commit_message>
<xml_diff>
--- a/Studienarbeit_Mobile_App_Für_Foto_Überweisungen.docx
+++ b/Studienarbeit_Mobile_App_Für_Foto_Überweisungen.docx
@@ -4099,173 +4099,40 @@
       </w:r>
     </w:p>
     <w:p>
+      <w:r>
+        <w:t>Ein essentieller Bestandteil von Android Applikationen sind Aktivitäten. Android Applikationen werden nicht, wie bei Desktop Applikationen üblich, durch eine Main-Methode gestartet, sondern können auf viele verschiedene weisen aufgerufen werden, wofür eine Aktivität entsprechende Callback-Methoden zur Verfügung stellt. (</w:t>
+      </w:r>
+      <w:hyperlink r:id="rId20" w:history="1">
+        <w:r>
+          <w:rPr>
+            <w:rStyle w:val="Hyperlink"/>
+          </w:rPr>
+          <w:t>https://developer.android.com/guide/components/activities/intro-activities</w:t>
+        </w:r>
+      </w:hyperlink>
+      <w:r>
+        <w:t>)</w:t>
+      </w:r>
+    </w:p>
+    <w:p>
+      <w:r>
+        <w:t xml:space="preserve">Wenn man beispielsweise eine E-Mail-Applikation vom Home Screen aus öffnet, wird der Maileingang als Liste angezeigt. Eine weitere Möglichkeit dieselbe E-Mail-Applikation zu starten wäre zum Beispiel in einer </w:t>
+      </w:r>
       <w:proofErr w:type="spellStart"/>
       <w:r>
-        <w:t>Activity</w:t>
+        <w:t>Social</w:t>
       </w:r>
       <w:proofErr w:type="spellEnd"/>
       <w:r>
-        <w:t xml:space="preserve"> </w:t>
-      </w:r>
-      <w:proofErr w:type="spellStart"/>
-      <w:r>
-        <w:t>stub</w:t>
-      </w:r>
-      <w:proofErr w:type="spellEnd"/>
-    </w:p>
-    <w:p>
-      <w:pPr>
-        <w:pStyle w:val="berschrift2"/>
-        <w:numPr>
-          <w:ilvl w:val="1"/>
-          <w:numId w:val="13"/>
-        </w:numPr>
-      </w:pPr>
-      <w:r>
-        <w:t>Fragmente</w:t>
-      </w:r>
-    </w:p>
-    <w:p>
-      <w:r>
-        <w:t>Fragment Stub</w:t>
-      </w:r>
-      <w:bookmarkStart w:id="23" w:name="_GoBack"/>
-      <w:bookmarkEnd w:id="23"/>
-    </w:p>
-    <w:p>
-      <w:pPr>
-        <w:pStyle w:val="berschrift2"/>
-        <w:numPr>
-          <w:ilvl w:val="1"/>
-          <w:numId w:val="13"/>
-        </w:numPr>
-      </w:pPr>
-      <w:proofErr w:type="spellStart"/>
-      <w:r>
-        <w:t>Permission</w:t>
-      </w:r>
-      <w:proofErr w:type="spellEnd"/>
-    </w:p>
-    <w:p>
-      <w:pPr>
-        <w:pStyle w:val="berschrift2"/>
-        <w:numPr>
-          <w:ilvl w:val="1"/>
-          <w:numId w:val="13"/>
-        </w:numPr>
-      </w:pPr>
-      <w:proofErr w:type="spellStart"/>
-      <w:r>
-        <w:t>Intents</w:t>
-      </w:r>
-      <w:proofErr w:type="spellEnd"/>
-    </w:p>
-    <w:p>
-      <w:pPr>
-        <w:pStyle w:val="berschrift2"/>
-        <w:numPr>
-          <w:ilvl w:val="1"/>
-          <w:numId w:val="13"/>
-        </w:numPr>
-      </w:pPr>
-      <w:r>
-        <w:t>Navigation</w:t>
-      </w:r>
-    </w:p>
-    <w:p>
-      <w:pPr>
-        <w:pStyle w:val="berschrift1"/>
-        <w:numPr>
-          <w:ilvl w:val="0"/>
-          <w:numId w:val="13"/>
-        </w:numPr>
-      </w:pPr>
-      <w:bookmarkStart w:id="24" w:name="_Toc511725416"/>
-      <w:r>
-        <w:t>Implementierung</w:t>
-      </w:r>
-      <w:bookmarkEnd w:id="24"/>
-    </w:p>
-    <w:p>
-      <w:r>
-        <w:t xml:space="preserve">Durch die Implementierungsphase wird die definierte Spezifikation in die Praxis umgesetzt. Dabei ist aufgrund des gewählten inkrementellen Entwicklungsmodells darauf zu achten, dass die Spezifikation durch die </w:t>
-      </w:r>
+        <w:t>-Media-Applikation eine E-Mail anzuklicken. Dies würde die E-Mail-Applikation direkt in „E-Mail verfassen“ starten.</w:t>
+      </w:r>
+    </w:p>
+    <w:p>
       <w:r>
         <w:lastRenderedPageBreak/>
-        <w:t>Implementierung verändert und verbessert werden kann. (</w:t>
-      </w:r>
-      <w:proofErr w:type="spellStart"/>
-      <w:r>
-        <w:t>Sommerville</w:t>
-      </w:r>
-      <w:proofErr w:type="spellEnd"/>
-      <w:r>
-        <w:t xml:space="preserve"> S.38)</w:t>
-      </w:r>
-      <w:r>
-        <w:br/>
-        <w:t>Bild (</w:t>
-      </w:r>
-      <w:proofErr w:type="spellStart"/>
-      <w:r>
-        <w:t>Sommerville</w:t>
-      </w:r>
-      <w:proofErr w:type="spellEnd"/>
-      <w:r>
-        <w:t xml:space="preserve"> S.63)</w:t>
-      </w:r>
-    </w:p>
-    <w:p>
-      <w:pPr>
-        <w:pStyle w:val="berschrift2"/>
-        <w:numPr>
-          <w:ilvl w:val="1"/>
-          <w:numId w:val="13"/>
-        </w:numPr>
-      </w:pPr>
-      <w:r>
-        <w:t>Ladebildschirm</w:t>
-      </w:r>
-    </w:p>
-    <w:p>
-      <w:r>
-        <w:t xml:space="preserve">Lange Ladezeiten beim Applikationsstart ohne Feedback für den Nutzer, sind für diesen verwirrend, da er sich fragen muss ob die Applikation ordnungsgemäß funktioniert. Dies kann zum einen durch viel </w:t>
-      </w:r>
-      <w:proofErr w:type="spellStart"/>
-      <w:r>
-        <w:t>overhead</w:t>
-      </w:r>
-      <w:proofErr w:type="spellEnd"/>
-      <w:r>
-        <w:t xml:space="preserve"> in der </w:t>
-      </w:r>
-      <w:proofErr w:type="spellStart"/>
-      <w:r>
-        <w:t>onCreate</w:t>
-      </w:r>
-      <w:proofErr w:type="spellEnd"/>
-      <w:r>
-        <w:t xml:space="preserve"> Methode der </w:t>
-      </w:r>
-      <w:proofErr w:type="spellStart"/>
-      <w:r>
-        <w:t>MainActivity</w:t>
-      </w:r>
-      <w:proofErr w:type="spellEnd"/>
-      <w:r>
-        <w:t xml:space="preserve"> oder auch durch ein Gerät mit langsamer Hardware verursacht werden.</w:t>
-      </w:r>
-    </w:p>
-    <w:p>
-      <w:r>
-        <w:t>(Abbildung selber Link)</w:t>
-      </w:r>
-    </w:p>
-    <w:p>
-      <w:r>
-        <w:t>Ein individueller Ladebildschirm kann hierbei Abhilfe verschaffen, indem dem Nutzer signalisiert wird, dass die Applikation gestartet wurde aber noch Zeit zum Laden braucht. (</w:t>
-      </w:r>
-      <w:hyperlink r:id="rId20" w:history="1">
+        <w:t>Android Applikationen können durch den Aufruf anderer Applikationen in den Hintergrund geraten. Wenn sie dann wieder in den Vordergrund kommen wird dies als Hot Start bezeichnet. Wenn der Prozess einer Hintergrundapplikation beendet wird um für eine Vordergrundapplikation mehr Speicher freizugeben, dann wird der nächste Applikationsstart als Warm Start bezeichnet. (</w:t>
+      </w:r>
+      <w:hyperlink r:id="rId21" w:history="1">
         <w:r>
           <w:rPr>
             <w:rStyle w:val="Hyperlink"/>
@@ -4279,7 +4146,13 @@
     </w:p>
     <w:p>
       <w:r>
-        <w:t>Abbildung unser Ladebildschirm</w:t>
+        <w:t>Bild (</w:t>
+      </w:r>
+      <w:r>
+        <w:t>https://developer.android.com/guide/components/images/activity_lifecycle.png</w:t>
+      </w:r>
+      <w:r>
+        <w:t>)</w:t>
       </w:r>
     </w:p>
     <w:p>
@@ -4291,43 +4164,37 @@
         </w:numPr>
       </w:pPr>
       <w:r>
-        <w:t>Kamera</w:t>
-      </w:r>
-    </w:p>
-    <w:p>
-      <w:r>
-        <w:t>Nachdem die Applikation geladen ist, startet sie in der Kameraansicht, von der aus ein Bild zur Analyse aufgenommen oder aus der Galerie ausgewählt werden kann.</w:t>
-      </w:r>
-    </w:p>
-    <w:p>
-      <w:r>
-        <w:t>Bild von Kameraansicht und Galerieauswahl</w:t>
-      </w:r>
-    </w:p>
-    <w:p>
-      <w:r>
-        <w:t>Die Bildaufnahme erfolgt durch Tippen auf den weißen Ring. Auch hier wird dem Nutzer beim Tippen durch eine Animation Feedback geliefert, womit signalisiert wird, dass die Schaltfläche funktioniert. (Animation kommt, wenn der Nutzer sein Daumen auf dem Button lässt)</w:t>
-      </w:r>
-    </w:p>
-    <w:p>
-      <w:r>
-        <w:t>(</w:t>
+        <w:t>Fragmente</w:t>
+      </w:r>
+    </w:p>
+    <w:p>
+      <w:r>
+        <w:t xml:space="preserve">Ein Fragment ist ein modularer Teil einer Aktivität, welcher einen eigenen Lebenszyklus </w:t>
       </w:r>
       <w:proofErr w:type="spellStart"/>
       <w:r>
-        <w:t>vllt</w:t>
+        <w:t>besistzt</w:t>
       </w:r>
       <w:proofErr w:type="spellEnd"/>
       <w:r>
-        <w:t xml:space="preserve"> </w:t>
-      </w:r>
-      <w:proofErr w:type="spellStart"/>
-      <w:r>
-        <w:t>bild</w:t>
-      </w:r>
-      <w:proofErr w:type="spellEnd"/>
-      <w:r>
-        <w:t xml:space="preserve"> vorher nachher?)</w:t>
+        <w:t>. Eine Aktivität kann somit aus mehreren Fragmenten aufgebaut sein und ein Fragment kann in mehreren Aktivitäten wiederverwendet werden. Der Lebenszyklus des Fragments ist zusätzlich noch vom Lebenszyklus der übergeordneten Aktivität abhängig. (</w:t>
+      </w:r>
+      <w:r>
+        <w:t>https://developer.android.com/guide/components/fragments</w:t>
+      </w:r>
+      <w:r>
+        <w:t>)</w:t>
+      </w:r>
+    </w:p>
+    <w:p>
+      <w:r>
+        <w:t>Bild (</w:t>
+      </w:r>
+      <w:r>
+        <w:t>https://developer.android.com/images/fragment_lifecycle.png</w:t>
+      </w:r>
+      <w:r>
+        <w:t>)</w:t>
       </w:r>
     </w:p>
     <w:p>
@@ -4338,23 +4205,34 @@
           <w:numId w:val="13"/>
         </w:numPr>
       </w:pPr>
-      <w:r>
-        <w:t>Analyse</w:t>
-      </w:r>
-    </w:p>
-    <w:p>
-      <w:r>
-        <w:t xml:space="preserve">Sobald ein Bild für die Analyse aufgenommen oder ausgewählt wurde, wird die Texterkennung der Bankdaten ausgeführt und der Analysebildschirm geöffnet. Hier kann der Nutzer einsehen welche Bankdaten erkannt wurden und diese </w:t>
-      </w:r>
-      <w:r>
-        <w:lastRenderedPageBreak/>
-        <w:t>gegebenenfalls modifizieren. Sobald der Nutzer zufrieden mit der erkannten Rechnung ist, kann er diese in die Datenbank speichern. Diese Aktion führt den Nutzer zur Archivansicht.</w:t>
-      </w:r>
-    </w:p>
-    <w:p>
-      <w:r>
-        <w:t>Sollte der Nutzer mit dem Bild oder dem erkannten Text nicht zufrieden sein, kann der Eintrag durch einen Zurück-Befehl verworfen werden.</w:t>
-      </w:r>
+      <w:proofErr w:type="spellStart"/>
+      <w:r>
+        <w:t>Permission</w:t>
+      </w:r>
+      <w:proofErr w:type="spellEnd"/>
+    </w:p>
+    <w:p>
+      <w:proofErr w:type="spellStart"/>
+      <w:r>
+        <w:t>Fill</w:t>
+      </w:r>
+      <w:proofErr w:type="spellEnd"/>
+      <w:r>
+        <w:t xml:space="preserve"> </w:t>
+      </w:r>
+      <w:proofErr w:type="spellStart"/>
+      <w:r>
+        <w:t>with</w:t>
+      </w:r>
+      <w:proofErr w:type="spellEnd"/>
+      <w:r>
+        <w:t xml:space="preserve"> </w:t>
+      </w:r>
+      <w:proofErr w:type="spellStart"/>
+      <w:r>
+        <w:t>Permission</w:t>
+      </w:r>
+      <w:proofErr w:type="spellEnd"/>
     </w:p>
     <w:p>
       <w:pPr>
@@ -4364,22 +4242,34 @@
           <w:numId w:val="13"/>
         </w:numPr>
       </w:pPr>
-      <w:r>
-        <w:t>Datenbank</w:t>
-      </w:r>
-    </w:p>
-    <w:p>
-      <w:r>
-        <w:t xml:space="preserve">Bitte mit </w:t>
-      </w:r>
       <w:proofErr w:type="spellStart"/>
       <w:r>
-        <w:t>Room</w:t>
+        <w:t>Intents</w:t>
       </w:r>
       <w:proofErr w:type="spellEnd"/>
-      <w:r>
-        <w:t xml:space="preserve"> Database Umsetzung füllen</w:t>
-      </w:r>
+    </w:p>
+    <w:p>
+      <w:proofErr w:type="spellStart"/>
+      <w:r>
+        <w:t>Fill</w:t>
+      </w:r>
+      <w:proofErr w:type="spellEnd"/>
+      <w:r>
+        <w:t xml:space="preserve"> </w:t>
+      </w:r>
+      <w:proofErr w:type="spellStart"/>
+      <w:r>
+        <w:t>with</w:t>
+      </w:r>
+      <w:proofErr w:type="spellEnd"/>
+      <w:r>
+        <w:t xml:space="preserve"> </w:t>
+      </w:r>
+      <w:proofErr w:type="spellStart"/>
+      <w:r>
+        <w:t>Intent</w:t>
+      </w:r>
+      <w:proofErr w:type="spellEnd"/>
     </w:p>
     <w:p>
       <w:pPr>
@@ -4390,38 +4280,57 @@
         </w:numPr>
       </w:pPr>
       <w:r>
-        <w:t>Archiv und Favoriten</w:t>
-      </w:r>
-    </w:p>
-    <w:p>
-      <w:r>
-        <w:t>Sowohl die Archivansicht, als auch die Favoritenansicht sind als Listen von Einträgen aufgebaut, die aus der Datenbank generiert werden. In der Archivansicht werden alle gespeicherten Einträge angezeigt, während in der Favoritenansicht nur die favorisierten Rechnungen angezeigt werden. Die Liste ist jeweils vom neuestem zu ältestem Eintrag chronologisch sortiert.</w:t>
-      </w:r>
-    </w:p>
-    <w:p>
-      <w:r>
-        <w:t xml:space="preserve">Jeder Eintrag zeigt ein kleines Vorschaubild sowie die wichtigsten Informationen auf einen Blick. Durch einen Stern in der unteren linken Ecke kann der Eintrag favorisiert beziehungsweise </w:t>
+        <w:t>Navigation</w:t>
+      </w:r>
+    </w:p>
+    <w:p>
+      <w:r>
+        <w:t>Navigation Stub</w:t>
+      </w:r>
+      <w:bookmarkStart w:id="23" w:name="_GoBack"/>
+      <w:bookmarkEnd w:id="23"/>
+    </w:p>
+    <w:p>
+      <w:pPr>
+        <w:pStyle w:val="berschrift1"/>
+        <w:numPr>
+          <w:ilvl w:val="0"/>
+          <w:numId w:val="13"/>
+        </w:numPr>
+      </w:pPr>
+      <w:bookmarkStart w:id="24" w:name="_Toc511725416"/>
+      <w:r>
+        <w:t>Implementierung</w:t>
+      </w:r>
+      <w:bookmarkEnd w:id="24"/>
+    </w:p>
+    <w:p>
+      <w:r>
+        <w:t xml:space="preserve">Durch die Implementierungsphase wird die definierte Spezifikation in die Praxis umgesetzt. Dabei ist aufgrund des gewählten inkrementellen </w:t>
+      </w:r>
+      <w:r>
+        <w:lastRenderedPageBreak/>
+        <w:t>Entwicklungsmodells darauf zu achten, dass die Spezifikation durch die Implementierung verändert und verbessert werden kann. (</w:t>
       </w:r>
       <w:proofErr w:type="spellStart"/>
       <w:r>
-        <w:t>entfavorisiert</w:t>
+        <w:t>Sommerville</w:t>
       </w:r>
       <w:proofErr w:type="spellEnd"/>
       <w:r>
-        <w:t xml:space="preserve"> werden. Einen Eintrag anzutippen öffnet dessen Detailansicht, die an die Analyseansicht erinnert.</w:t>
-      </w:r>
-    </w:p>
-    <w:p>
-      <w:r>
-        <w:t xml:space="preserve">Aus der Detailansicht kann der Eintrag favorisiert, </w:t>
+        <w:t xml:space="preserve"> S.38)</w:t>
+      </w:r>
+      <w:r>
+        <w:br/>
+        <w:t>Bild (</w:t>
       </w:r>
       <w:proofErr w:type="spellStart"/>
       <w:r>
-        <w:t>entfavorisiert</w:t>
+        <w:t>Sommerville</w:t>
       </w:r>
       <w:proofErr w:type="spellEnd"/>
       <w:r>
-        <w:t xml:space="preserve"> oder gelöscht werden. Zusätzlich kann der Bearbeitungsmodus aktiviert werden um den Eintrag zu modifizieren und zu speichern.</w:t>
+        <w:t xml:space="preserve"> S.63)</w:t>
       </w:r>
     </w:p>
     <w:p>
@@ -4432,31 +4341,63 @@
           <w:numId w:val="13"/>
         </w:numPr>
       </w:pPr>
+      <w:r>
+        <w:t>Ladebildschirm</w:t>
+      </w:r>
+    </w:p>
+    <w:p>
+      <w:r>
+        <w:t xml:space="preserve">Lange Ladezeiten beim Applikationsstart ohne Feedback für den Nutzer, sind für diesen verwirrend, da er sich fragen muss ob die Applikation ordnungsgemäß funktioniert. Dies kann zum einen durch viel </w:t>
+      </w:r>
       <w:proofErr w:type="spellStart"/>
       <w:r>
-        <w:t>About</w:t>
+        <w:t>overhead</w:t>
       </w:r>
       <w:proofErr w:type="spellEnd"/>
-    </w:p>
-    <w:p>
-      <w:r>
-        <w:t xml:space="preserve">In der </w:t>
+      <w:r>
+        <w:t xml:space="preserve"> in der </w:t>
       </w:r>
       <w:proofErr w:type="spellStart"/>
       <w:r>
-        <w:t>Aboutansicht</w:t>
+        <w:t>onCreate</w:t>
       </w:r>
       <w:proofErr w:type="spellEnd"/>
       <w:r>
-        <w:t xml:space="preserve"> sind einige Informationen über die Applikation zu sehen, wie das Logo, die </w:t>
+        <w:t xml:space="preserve"> Methode der </w:t>
       </w:r>
       <w:proofErr w:type="spellStart"/>
       <w:r>
-        <w:t>Authoren</w:t>
+        <w:t>MainActivity</w:t>
       </w:r>
       <w:proofErr w:type="spellEnd"/>
       <w:r>
-        <w:t xml:space="preserve"> und die Version. Der Nutzer kann hier keine Aktion ausführen.</w:t>
+        <w:t xml:space="preserve"> oder auch durch ein Gerät mit langsamer Hardware verursacht werden.</w:t>
+      </w:r>
+    </w:p>
+    <w:p>
+      <w:r>
+        <w:t>(Abbildung selber Link)</w:t>
+      </w:r>
+    </w:p>
+    <w:p>
+      <w:r>
+        <w:t>Ein individueller Ladebildschirm kann hierbei Abhilfe verschaffen, indem dem Nutzer signalisiert wird, dass die Applikation gestartet wurde aber noch Zeit zum Laden braucht. (</w:t>
+      </w:r>
+      <w:hyperlink r:id="rId22" w:history="1">
+        <w:r>
+          <w:rPr>
+            <w:rStyle w:val="Hyperlink"/>
+          </w:rPr>
+          <w:t>https://developer.android.com/topic/performance/vitals/launch-time</w:t>
+        </w:r>
+      </w:hyperlink>
+      <w:r>
+        <w:t>)</w:t>
+      </w:r>
+    </w:p>
+    <w:p>
+      <w:r>
+        <w:t>Abbildung unser Ladebildschirm</w:t>
       </w:r>
     </w:p>
     <w:p>
@@ -4468,6 +4409,184 @@
         </w:numPr>
       </w:pPr>
       <w:r>
+        <w:t>Kamera</w:t>
+      </w:r>
+    </w:p>
+    <w:p>
+      <w:r>
+        <w:t>Nachdem die Applikation geladen ist, startet sie in der Kameraansicht, von der aus ein Bild zur Analyse aufgenommen oder aus der Galerie ausgewählt werden kann.</w:t>
+      </w:r>
+    </w:p>
+    <w:p>
+      <w:r>
+        <w:t>Bild von Kameraansicht und Galerieauswahl</w:t>
+      </w:r>
+    </w:p>
+    <w:p>
+      <w:r>
+        <w:t>Die Bildaufnahme erfolgt durch Tippen auf den weißen Ring. Auch hier wird dem Nutzer beim Tippen durch eine Animation Feedback geliefert, womit signalisiert wird, dass die Schaltfläche funktioniert. (Animation kommt, wenn der Nutzer sein Daumen auf dem Button lässt)</w:t>
+      </w:r>
+    </w:p>
+    <w:p>
+      <w:r>
+        <w:t>(</w:t>
+      </w:r>
+      <w:proofErr w:type="spellStart"/>
+      <w:r>
+        <w:t>vllt</w:t>
+      </w:r>
+      <w:proofErr w:type="spellEnd"/>
+      <w:r>
+        <w:t xml:space="preserve"> </w:t>
+      </w:r>
+      <w:proofErr w:type="spellStart"/>
+      <w:r>
+        <w:t>bild</w:t>
+      </w:r>
+      <w:proofErr w:type="spellEnd"/>
+      <w:r>
+        <w:t xml:space="preserve"> vorher nachher?)</w:t>
+      </w:r>
+    </w:p>
+    <w:p>
+      <w:pPr>
+        <w:pStyle w:val="berschrift2"/>
+        <w:numPr>
+          <w:ilvl w:val="1"/>
+          <w:numId w:val="13"/>
+        </w:numPr>
+      </w:pPr>
+      <w:r>
+        <w:t>Analyse</w:t>
+      </w:r>
+    </w:p>
+    <w:p>
+      <w:r>
+        <w:t xml:space="preserve">Sobald ein Bild für die Analyse aufgenommen oder ausgewählt wurde, wird die Texterkennung der Bankdaten ausgeführt und der Analysebildschirm geöffnet. </w:t>
+      </w:r>
+      <w:r>
+        <w:lastRenderedPageBreak/>
+        <w:t>Hier kann der Nutzer einsehen welche Bankdaten erkannt wurden und diese gegebenenfalls modifizieren. Sobald der Nutzer zufrieden mit der erkannten Rechnung ist, kann er diese in die Datenbank speichern. Diese Aktion führt den Nutzer zur Archivansicht.</w:t>
+      </w:r>
+    </w:p>
+    <w:p>
+      <w:r>
+        <w:t>Sollte der Nutzer mit dem Bild oder dem erkannten Text nicht zufrieden sein, kann der Eintrag durch einen Zurück-Befehl verworfen werden.</w:t>
+      </w:r>
+    </w:p>
+    <w:p>
+      <w:pPr>
+        <w:pStyle w:val="berschrift2"/>
+        <w:numPr>
+          <w:ilvl w:val="1"/>
+          <w:numId w:val="13"/>
+        </w:numPr>
+      </w:pPr>
+      <w:r>
+        <w:t>Datenbank</w:t>
+      </w:r>
+    </w:p>
+    <w:p>
+      <w:r>
+        <w:t xml:space="preserve">Bitte mit </w:t>
+      </w:r>
+      <w:proofErr w:type="spellStart"/>
+      <w:r>
+        <w:t>Room</w:t>
+      </w:r>
+      <w:proofErr w:type="spellEnd"/>
+      <w:r>
+        <w:t xml:space="preserve"> Database Umsetzung füllen</w:t>
+      </w:r>
+    </w:p>
+    <w:p>
+      <w:pPr>
+        <w:pStyle w:val="berschrift2"/>
+        <w:numPr>
+          <w:ilvl w:val="1"/>
+          <w:numId w:val="13"/>
+        </w:numPr>
+      </w:pPr>
+      <w:r>
+        <w:t>Archiv und Favoriten</w:t>
+      </w:r>
+    </w:p>
+    <w:p>
+      <w:r>
+        <w:t>Sowohl die Archivansicht, als auch die Favoritenansicht sind als Listen von Einträgen aufgebaut, die aus der Datenbank generiert werden. In der Archivansicht werden alle gespeicherten Einträge angezeigt, während in der Favoritenansicht nur die favorisierten Rechnungen angezeigt werden. Die Liste ist jeweils vom neuestem zu ältestem Eintrag chronologisch sortiert.</w:t>
+      </w:r>
+    </w:p>
+    <w:p>
+      <w:r>
+        <w:t xml:space="preserve">Jeder Eintrag zeigt ein kleines Vorschaubild sowie die wichtigsten Informationen auf einen Blick. Durch einen Stern in der unteren linken Ecke kann der Eintrag favorisiert beziehungsweise </w:t>
+      </w:r>
+      <w:proofErr w:type="spellStart"/>
+      <w:r>
+        <w:t>entfavorisiert</w:t>
+      </w:r>
+      <w:proofErr w:type="spellEnd"/>
+      <w:r>
+        <w:t xml:space="preserve"> werden. Einen Eintrag anzutippen öffnet dessen Detailansicht, die an die Analyseansicht erinnert.</w:t>
+      </w:r>
+    </w:p>
+    <w:p>
+      <w:r>
+        <w:t xml:space="preserve">Aus der Detailansicht kann der Eintrag favorisiert, </w:t>
+      </w:r>
+      <w:proofErr w:type="spellStart"/>
+      <w:r>
+        <w:t>entfavorisiert</w:t>
+      </w:r>
+      <w:proofErr w:type="spellEnd"/>
+      <w:r>
+        <w:t xml:space="preserve"> oder gelöscht werden. Zusätzlich kann der Bearbeitungsmodus aktiviert werden um den Eintrag zu modifizieren und zu speichern.</w:t>
+      </w:r>
+    </w:p>
+    <w:p>
+      <w:pPr>
+        <w:pStyle w:val="berschrift2"/>
+        <w:numPr>
+          <w:ilvl w:val="1"/>
+          <w:numId w:val="13"/>
+        </w:numPr>
+      </w:pPr>
+      <w:proofErr w:type="spellStart"/>
+      <w:r>
+        <w:t>About</w:t>
+      </w:r>
+      <w:proofErr w:type="spellEnd"/>
+    </w:p>
+    <w:p>
+      <w:r>
+        <w:t xml:space="preserve">In der </w:t>
+      </w:r>
+      <w:proofErr w:type="spellStart"/>
+      <w:r>
+        <w:t>Aboutansicht</w:t>
+      </w:r>
+      <w:proofErr w:type="spellEnd"/>
+      <w:r>
+        <w:t xml:space="preserve"> sind einige Informationen über die Applikation zu sehen, wie das Logo, die </w:t>
+      </w:r>
+      <w:proofErr w:type="spellStart"/>
+      <w:r>
+        <w:t>Authoren</w:t>
+      </w:r>
+      <w:proofErr w:type="spellEnd"/>
+      <w:r>
+        <w:t xml:space="preserve"> und die Version. Der Nutzer kann hier keine Aktion ausführen.</w:t>
+      </w:r>
+    </w:p>
+    <w:p>
+      <w:pPr>
+        <w:pStyle w:val="berschrift2"/>
+        <w:numPr>
+          <w:ilvl w:val="1"/>
+          <w:numId w:val="13"/>
+        </w:numPr>
+      </w:pPr>
+      <w:r>
+        <w:lastRenderedPageBreak/>
         <w:t>Navigation</w:t>
       </w:r>
     </w:p>
@@ -4489,11 +4608,7 @@
       </w:r>
       <w:proofErr w:type="spellEnd"/>
       <w:r>
-        <w:t xml:space="preserve"> zu erreichen. Dieser kann entweder </w:t>
-      </w:r>
-      <w:r>
-        <w:lastRenderedPageBreak/>
-        <w:t>durch Tippen auf das Menüsymbol oder indem vom linken Rand nach rechts gewischt wird aufgerufen werden.</w:t>
+        <w:t xml:space="preserve"> zu erreichen. Dieser kann entweder durch Tippen auf das Menüsymbol oder indem vom linken Rand nach rechts gewischt wird aufgerufen werden.</w:t>
       </w:r>
     </w:p>
     <w:p>
@@ -4589,7 +4704,7 @@
       <w:r>
         <w:t xml:space="preserve">[2] </w:t>
       </w:r>
-      <w:hyperlink r:id="rId21" w:history="1">
+      <w:hyperlink r:id="rId23" w:history="1">
         <w:r>
           <w:rPr>
             <w:rStyle w:val="Hyperlink"/>
@@ -4602,7 +4717,7 @@
       <w:r>
         <w:t xml:space="preserve">[3] </w:t>
       </w:r>
-      <w:hyperlink r:id="rId22" w:history="1">
+      <w:hyperlink r:id="rId24" w:history="1">
         <w:r>
           <w:rPr>
             <w:rStyle w:val="Hyperlink"/>
@@ -4615,7 +4730,7 @@
       <w:r>
         <w:t xml:space="preserve">[4] </w:t>
       </w:r>
-      <w:hyperlink r:id="rId23" w:history="1">
+      <w:hyperlink r:id="rId25" w:history="1">
         <w:r>
           <w:rPr>
             <w:rStyle w:val="Hyperlink"/>
@@ -4628,7 +4743,7 @@
       <w:r>
         <w:t xml:space="preserve">[5] </w:t>
       </w:r>
-      <w:hyperlink r:id="rId24" w:history="1">
+      <w:hyperlink r:id="rId26" w:history="1">
         <w:r>
           <w:rPr>
             <w:rStyle w:val="Hyperlink"/>
@@ -4641,7 +4756,7 @@
       <w:r>
         <w:t xml:space="preserve">[6] </w:t>
       </w:r>
-      <w:hyperlink r:id="rId25" w:history="1">
+      <w:hyperlink r:id="rId27" w:history="1">
         <w:r>
           <w:rPr>
             <w:rStyle w:val="Hyperlink"/>
@@ -4652,7 +4767,7 @@
     </w:p>
     <w:p/>
     <w:sectPr>
-      <w:headerReference w:type="default" r:id="rId26"/>
+      <w:headerReference w:type="default" r:id="rId28"/>
       <w:pgSz w:w="11906" w:h="16838"/>
       <w:pgMar w:top="1417" w:right="1417" w:bottom="1418" w:left="1417" w:header="708" w:footer="708" w:gutter="0"/>
       <w:cols w:space="708"/>
@@ -4704,7 +4819,7 @@
       <w:rPr>
         <w:noProof/>
       </w:rPr>
-      <w:t>19</w:t>
+      <w:t>20</w:t>
     </w:r>
     <w:r>
       <w:fldChar w:fldCharType="end"/>
@@ -7605,6 +7720,7 @@
     <w:rsid w:val="00572EC3"/>
     <w:rsid w:val="005D2E51"/>
     <w:rsid w:val="007109AD"/>
+    <w:rsid w:val="00852A2E"/>
     <w:rsid w:val="00855720"/>
     <w:rsid w:val="008F0B3B"/>
     <w:rsid w:val="009B570A"/>
@@ -8392,7 +8508,7 @@
 </file>
 
 <file path=customXml/itemProps1.xml><?xml version="1.0" encoding="utf-8"?>
-<ds:datastoreItem xmlns:ds="http://schemas.openxmlformats.org/officeDocument/2006/customXml" ds:itemID="{09F979DD-AF78-417E-944B-0D1B44F49A87}">
+<ds:datastoreItem xmlns:ds="http://schemas.openxmlformats.org/officeDocument/2006/customXml" ds:itemID="{537938B8-3176-4304-8DBE-B6D1D450DF38}">
   <ds:schemaRefs>
     <ds:schemaRef ds:uri="http://schemas.openxmlformats.org/officeDocument/2006/bibliography"/>
   </ds:schemaRefs>

</xml_diff>

<commit_message>
adapted structure of ocr chapter
</commit_message>
<xml_diff>
--- a/Studienarbeit_Mobile_App_Für_Foto_Überweisungen.docx
+++ b/Studienarbeit_Mobile_App_Für_Foto_Überweisungen.docx
@@ -1,13 +1,13 @@
 
 <file path=word/document.xml><?xml version="1.0" encoding="utf-8"?>
-<w:document xmlns:wpc="http://schemas.microsoft.com/office/word/2010/wordprocessingCanvas" xmlns:cx="http://schemas.microsoft.com/office/drawing/2014/chartex" xmlns:cx1="http://schemas.microsoft.com/office/drawing/2015/9/8/chartex" xmlns:mc="http://schemas.openxmlformats.org/markup-compatibility/2006" xmlns:o="urn:schemas-microsoft-com:office:office" xmlns:r="http://schemas.openxmlformats.org/officeDocument/2006/relationships" xmlns:m="http://schemas.openxmlformats.org/officeDocument/2006/math" xmlns:v="urn:schemas-microsoft-com:vml" xmlns:wp14="http://schemas.microsoft.com/office/word/2010/wordprocessingDrawing" xmlns:wp="http://schemas.openxmlformats.org/drawingml/2006/wordprocessingDrawing" xmlns:w10="urn:schemas-microsoft-com:office:word" xmlns:w="http://schemas.openxmlformats.org/wordprocessingml/2006/main" xmlns:w14="http://schemas.microsoft.com/office/word/2010/wordml" xmlns:w15="http://schemas.microsoft.com/office/word/2012/wordml" xmlns:w16se="http://schemas.microsoft.com/office/word/2015/wordml/symex" xmlns:wpg="http://schemas.microsoft.com/office/word/2010/wordprocessingGroup" xmlns:wpi="http://schemas.microsoft.com/office/word/2010/wordprocessingInk" xmlns:wne="http://schemas.microsoft.com/office/word/2006/wordml" xmlns:wps="http://schemas.microsoft.com/office/word/2010/wordprocessingShape" mc:Ignorable="w14 w15 w16se wp14">
+<w:document xmlns:wpc="http://schemas.microsoft.com/office/word/2010/wordprocessingCanvas" xmlns:mc="http://schemas.openxmlformats.org/markup-compatibility/2006" xmlns:o="urn:schemas-microsoft-com:office:office" xmlns:r="http://schemas.openxmlformats.org/officeDocument/2006/relationships" xmlns:m="http://schemas.openxmlformats.org/officeDocument/2006/math" xmlns:v="urn:schemas-microsoft-com:vml" xmlns:wp14="http://schemas.microsoft.com/office/word/2010/wordprocessingDrawing" xmlns:wp="http://schemas.openxmlformats.org/drawingml/2006/wordprocessingDrawing" xmlns:w10="urn:schemas-microsoft-com:office:word" xmlns:w="http://schemas.openxmlformats.org/wordprocessingml/2006/main" xmlns:w14="http://schemas.microsoft.com/office/word/2010/wordml" xmlns:wpg="http://schemas.microsoft.com/office/word/2010/wordprocessingGroup" xmlns:wpi="http://schemas.microsoft.com/office/word/2010/wordprocessingInk" xmlns:wne="http://schemas.microsoft.com/office/word/2006/wordml" xmlns:wps="http://schemas.microsoft.com/office/word/2010/wordprocessingShape" mc:Ignorable="w14 wp14">
   <w:body>
     <w:p>
       <w:pPr>
         <w:pStyle w:val="Titel"/>
         <w:sectPr>
-          <w:headerReference w:type="default" r:id="rId8"/>
-          <w:footerReference w:type="default" r:id="rId9"/>
+          <w:headerReference w:type="default" r:id="rId9"/>
+          <w:footerReference w:type="default" r:id="rId10"/>
           <w:pgSz w:w="11906" w:h="16838" w:code="9"/>
           <w:pgMar w:top="1418" w:right="1418" w:bottom="1418" w:left="1418" w:header="709" w:footer="709" w:gutter="0"/>
           <w:cols w:space="708"/>
@@ -2730,11 +2730,11 @@
     </w:p>
     <w:p>
       <w:r>
-        <w:t xml:space="preserve">Da die Entwickler der Software unbewusst dazu tendieren Tests durchzuführen, die zeigen, dass die Software fehlerfrei funktioniert ist ein weiterer wichtiger Bestandteil die Applikation von Nutzern testen zu lassen und deren Feedback </w:t>
+        <w:t xml:space="preserve">Da die Entwickler der Software unbewusst dazu tendieren Tests durchzuführen, die zeigen, dass die Software fehlerfrei funktioniert ist ein </w:t>
       </w:r>
       <w:r>
         <w:lastRenderedPageBreak/>
-        <w:t>bezüglich Benutzerfreundlichkeit und Navigation in den Softwareentwicklungsprozess einfließen zu lassen.</w:t>
+        <w:t>weiterer wichtiger Bestandteil die Applikation von Nutzern testen zu lassen und deren Feedback bezüglich Benutzerfreundlichkeit und Navigation in den Softwareentwicklungsprozess einfließen zu lassen.</w:t>
       </w:r>
     </w:p>
     <w:p>
@@ -2755,15 +2755,7 @@
     </w:p>
     <w:p>
       <w:r>
-        <w:t>Das Android Developers Team schlägt vor die Testphase in 70% Unit-, 20% Integrations- und 10% UI-Tests zu unterteilen, wie aus der „</w:t>
-      </w:r>
-      <w:proofErr w:type="spellStart"/>
-      <w:r>
-        <w:t>Testing</w:t>
-      </w:r>
-      <w:proofErr w:type="spellEnd"/>
-      <w:r>
-        <w:t xml:space="preserve"> </w:t>
+        <w:t xml:space="preserve">Das Android Developers Team schlägt vor die Testphase in 70% Unit-, 20% Integrations- und 10% UI-Tests zu unterteilen, wie aus der „Testing </w:t>
       </w:r>
       <w:proofErr w:type="spellStart"/>
       <w:r>
@@ -2884,15 +2876,7 @@
         </w:tabs>
       </w:pPr>
       <w:r>
-        <w:t>Die Entwicklungsumgebung sollte Editierung, Projektmanagement, Debugging, Architekturdesign, Dokumentation und Unit-</w:t>
-      </w:r>
-      <w:proofErr w:type="spellStart"/>
-      <w:r>
-        <w:t>Testing</w:t>
-      </w:r>
-      <w:proofErr w:type="spellEnd"/>
-      <w:r>
-        <w:t xml:space="preserve"> unterstützen.</w:t>
+        <w:t>Die Entwicklungsumgebung sollte Editierung, Projektmanagement, Debugging, Architekturdesign, Dokumentation und Unit-Testing unterstützen.</w:t>
       </w:r>
     </w:p>
     <w:p>
@@ -3010,11 +2994,11 @@
       </w:r>
       <w:proofErr w:type="spellEnd"/>
       <w:r>
-        <w:t xml:space="preserve">, zeigt also Vorschläge an, wie man ein angefangenes Wort zu Ende schreiben würde. Dies </w:t>
+        <w:t xml:space="preserve">, zeigt also Vorschläge an, wie man ein angefangenes Wort zu Ende schreiben würde. </w:t>
       </w:r>
       <w:r>
         <w:lastRenderedPageBreak/>
-        <w:t>reduziert Fehler, da man nicht versehentlich einen Variablennamen falsch schreiben kann. Zudem sind Debugging und Unit-Test Features, sowie die Möglichkeit externe Bibliotheken einzubinden implementiert. Die Applikation kann extensiv in der Entwicklungsumgebung getestet und auf verschiedenen Endgeräten emuliert werden.</w:t>
+        <w:t>Dies reduziert Fehler, da man nicht versehentlich einen Variablennamen falsch schreiben kann. Zudem sind Debugging und Unit-Test Features, sowie die Möglichkeit externe Bibliotheken einzubinden implementiert. Die Applikation kann extensiv in der Entwicklungsumgebung getestet und auf verschiedenen Endgeräten emuliert werden.</w:t>
       </w:r>
     </w:p>
     <w:p>
@@ -3046,7 +3030,7 @@
       <w:r>
         <w:t xml:space="preserve"> als offizielle Android Programmiersprache anerkannt (</w:t>
       </w:r>
-      <w:hyperlink r:id="rId10" w:history="1">
+      <w:hyperlink r:id="rId11" w:history="1">
         <w:r>
           <w:rPr>
             <w:rStyle w:val="Hyperlink"/>
@@ -3264,7 +3248,7 @@
       <w:r>
         <w:t xml:space="preserve"> notwendig sein, können diese ebenso verwendet werden. (</w:t>
       </w:r>
-      <w:hyperlink r:id="rId11" w:history="1">
+      <w:hyperlink r:id="rId12" w:history="1">
         <w:r>
           <w:rPr>
             <w:rStyle w:val="Hyperlink"/>
@@ -3371,7 +3355,13 @@
     </w:p>
     <w:p>
       <w:r>
-        <w:t>Das Ziel dieser Studienarbeit ist es eine Rechnung mit einem mobilen Endgerät zu erkennen und vorhandene Kontoinformationen auszulesen. Dafür muss ein Dokument zunächst digitalisiert vorliegen. Dies geschieht beim Mobiltelefon mithilfe einer eingebauten Kamera. Das Bild liegt als Matrix von Pixelinformationen vor, in dem für jeden Pixel ein Farbwert gespeichert ist. Für die Texterkennung wird diese Matrix weiterverarbeitet.</w:t>
+        <w:t xml:space="preserve">Das Ziel dieser Studienarbeit ist es eine Rechnung mit einem mobilen Endgerät zu erkennen und vorhandene Kontoinformationen auszulesen. Dafür muss ein Dokument zunächst digitalisiert vorliegen. Dies geschieht beim Mobiltelefon mithilfe einer eingebauten Kamera. Das Bild liegt als Matrix von Pixelinformationen vor, in dem für </w:t>
+      </w:r>
+      <w:r>
+        <w:t>jeden</w:t>
+      </w:r>
+      <w:r>
+        <w:t xml:space="preserve"> Pixel ein Farbwert gespeichert ist. Für die Texterkennung wird diese Matrix weiterverarbeitet.</w:t>
       </w:r>
     </w:p>
     <w:p>
@@ -3386,42 +3376,103 @@
     </w:p>
     <w:p>
       <w:r>
-        <w:t xml:space="preserve">Es wird zunächst generell die Funktion der klassischen Texterkennung ohne Deep Learning beschrieben. Der erste Schritt für die Weiterverarbeitung ist eine </w:t>
+        <w:t xml:space="preserve">Zunächst wird der theoretische Ablauf einer klassischen Texterkennung an einem Bild untersucht. </w:t>
+      </w:r>
+      <w:r>
+        <w:t>Dazu werden die fünf folgenden Schritte beschrieben: (</w:t>
       </w:r>
       <w:proofErr w:type="spellStart"/>
       <w:r>
-        <w:rPr>
-          <w:rFonts w:ascii="Arial" w:hAnsi="Arial" w:cs="Arial"/>
-          <w:bCs/>
-          <w:color w:val="222222"/>
-          <w:shd w:val="clear" w:color="auto" w:fill="FFFFFF"/>
-        </w:rPr>
+        <w:t>OCR</w:t>
+      </w:r>
+      <w:proofErr w:type="gramStart"/>
+      <w:r>
+        <w:t>,Chapter</w:t>
+      </w:r>
+      <w:proofErr w:type="spellEnd"/>
+      <w:proofErr w:type="gramEnd"/>
+      <w:r>
+        <w:t xml:space="preserve"> 2 Page 6)</w:t>
+      </w:r>
+    </w:p>
+    <w:p>
+      <w:pPr>
+        <w:pStyle w:val="Aufzhlung"/>
+      </w:pPr>
+      <w:proofErr w:type="spellStart"/>
+      <w:r>
+        <w:lastRenderedPageBreak/>
         <w:t>Binarisierung</w:t>
       </w:r>
       <w:proofErr w:type="spellEnd"/>
-      <w:r>
-        <w:rPr>
-          <w:rFonts w:ascii="Arial" w:hAnsi="Arial" w:cs="Arial"/>
-          <w:bCs/>
-          <w:color w:val="222222"/>
-          <w:shd w:val="clear" w:color="auto" w:fill="FFFFFF"/>
-        </w:rPr>
-        <w:t xml:space="preserve"> (OCR, Chapter 2 S.5)</w:t>
-      </w:r>
-      <w:r>
-        <w:t xml:space="preserve">. Dafür werden zunächst aus den Farbwerten Grauwerte berechnet und im nächsten Schritt wird ein </w:t>
+    </w:p>
+    <w:p>
+      <w:pPr>
+        <w:pStyle w:val="Aufzhlung"/>
+      </w:pPr>
+      <w:r>
+        <w:t>Identifizierung der Form</w:t>
+      </w:r>
+    </w:p>
+    <w:p>
+      <w:pPr>
+        <w:pStyle w:val="Aufzhlung"/>
+      </w:pPr>
+      <w:r>
+        <w:t>Layout-Analyse</w:t>
+      </w:r>
+    </w:p>
+    <w:p>
+      <w:pPr>
+        <w:pStyle w:val="Aufzhlung"/>
+      </w:pPr>
+      <w:r>
+        <w:t>Vorverarbeitung</w:t>
+      </w:r>
+    </w:p>
+    <w:p>
+      <w:pPr>
+        <w:pStyle w:val="Aufzhlung"/>
+      </w:pPr>
+      <w:r>
+        <w:t>Ch</w:t>
+      </w:r>
+      <w:r>
+        <w:t>araktererkennung</w:t>
+      </w:r>
+    </w:p>
+    <w:p>
+      <w:r>
+        <w:t xml:space="preserve">Nachdem ein Bild aufgenommen wurde, wird dieses zunächst </w:t>
       </w:r>
       <w:proofErr w:type="spellStart"/>
       <w:r>
+        <w:t>binarisiert</w:t>
+      </w:r>
+      <w:proofErr w:type="spellEnd"/>
+      <w:r>
+        <w:t>.</w:t>
+      </w:r>
+    </w:p>
+    <w:p>
+      <w:r>
+        <w:t>Ein farbiges Bild wird dafür</w:t>
+      </w:r>
+      <w:bookmarkStart w:id="17" w:name="_GoBack"/>
+      <w:bookmarkEnd w:id="17"/>
+      <w:r>
+        <w:t xml:space="preserve">  </w:t>
+      </w:r>
+      <w:r>
+        <w:t xml:space="preserve">nächsten Schritt wird ein </w:t>
+      </w:r>
+      <w:proofErr w:type="spellStart"/>
+      <w:r>
         <w:t>Threshhold</w:t>
       </w:r>
       <w:proofErr w:type="spellEnd"/>
       <w:r>
-        <w:t xml:space="preserve">-Algorithmus </w:t>
-      </w:r>
-      <w:r>
-        <w:lastRenderedPageBreak/>
-        <w:t xml:space="preserve">angewandt. Ganz einfach kann zum Beispiel der Wert w = 127 als Schwelle festgelegt werden. Alle Werte kleiner/gleich diesem Wert würden dann zu einer 0 und alle Werte höher als w würden zu einer 1. Mit der geschickten Wahl und Parametrisierung des </w:t>
+        <w:t xml:space="preserve">-Algorithmus angewandt. Ganz einfach kann zum Beispiel der Wert w = 127 als Schwelle festgelegt werden. Alle Werte kleiner/gleich diesem Wert würden dann zu einer 0 und alle Werte höher als w würden zu einer 1. Mit der geschickten Wahl und Parametrisierung des </w:t>
       </w:r>
       <w:proofErr w:type="spellStart"/>
       <w:r>
@@ -3451,7 +3502,11 @@
     </w:p>
     <w:p>
       <w:r>
-        <w:t xml:space="preserve">Für die möglichen Zeichen muss es eine Datenbank mit Mustern geben. Diese Datenbank kann nach Sprache und Zeichensatz aufgeteilt sein. Jedes Zeichen wird dann Pixel für Pixel mit den Mustern verglichen und es wird eine Wahrscheinlichkeit für jedes Muster berechnet. </w:t>
+        <w:t xml:space="preserve">Für die möglichen Zeichen muss es eine Datenbank mit Mustern geben. Diese Datenbank kann nach Sprache und Zeichensatz aufgeteilt sein. Jedes Zeichen wird dann Pixel für Pixel mit den Mustern verglichen und es wird eine </w:t>
+      </w:r>
+      <w:r>
+        <w:lastRenderedPageBreak/>
+        <w:t xml:space="preserve">Wahrscheinlichkeit für jedes Muster berechnet. </w:t>
       </w:r>
       <w:r>
         <w:rPr>
@@ -3485,37 +3540,20 @@
         <w:t>[Mustererkennung Beispiel]</w:t>
       </w:r>
     </w:p>
-    <w:p/>
-    <w:p>
-      <w:r>
-        <w:lastRenderedPageBreak/>
-        <w:t>Es fehlt:</w:t>
-      </w:r>
-    </w:p>
     <w:p>
       <w:pPr>
         <w:pStyle w:val="berschrift2"/>
       </w:pPr>
-      <w:bookmarkStart w:id="17" w:name="_Toc511725409"/>
+      <w:bookmarkStart w:id="18" w:name="_Toc511725409"/>
       <w:r>
         <w:t>Vorverarbeitung</w:t>
       </w:r>
-      <w:bookmarkEnd w:id="17"/>
+      <w:bookmarkEnd w:id="18"/>
     </w:p>
     <w:p>
       <w:r>
         <w:t>In diesem Kapitel werden Methoden beschrieben um die Qualität eines Bildes vor der Texterkennung zu verbessern.</w:t>
       </w:r>
-    </w:p>
-    <w:p>
-      <w:pPr>
-        <w:pStyle w:val="berschrift3"/>
-      </w:pPr>
-      <w:bookmarkStart w:id="18" w:name="_Toc511725410"/>
-      <w:r>
-        <w:t>Glätten und verschwämmen</w:t>
-      </w:r>
-      <w:bookmarkEnd w:id="18"/>
     </w:p>
     <w:p>
       <w:r>
@@ -3545,7 +3583,7 @@
                     <pic:cNvPicPr/>
                   </pic:nvPicPr>
                   <pic:blipFill>
-                    <a:blip r:embed="rId12"/>
+                    <a:blip r:embed="rId13"/>
                     <a:stretch>
                       <a:fillRect/>
                     </a:stretch>
@@ -3589,7 +3627,7 @@
                     <pic:cNvPicPr/>
                   </pic:nvPicPr>
                   <pic:blipFill>
-                    <a:blip r:embed="rId13"/>
+                    <a:blip r:embed="rId14"/>
                     <a:stretch>
                       <a:fillRect/>
                     </a:stretch>
@@ -3609,16 +3647,6 @@
           </wp:inline>
         </w:drawing>
       </w:r>
-    </w:p>
-    <w:p>
-      <w:pPr>
-        <w:pStyle w:val="berschrift3"/>
-      </w:pPr>
-      <w:bookmarkStart w:id="19" w:name="_Toc511725411"/>
-      <w:r>
-        <w:t>Textkrümmung</w:t>
-      </w:r>
-      <w:bookmarkEnd w:id="19"/>
     </w:p>
     <w:p>
       <w:r>
@@ -3647,7 +3675,7 @@
                     <pic:cNvPicPr/>
                   </pic:nvPicPr>
                   <pic:blipFill>
-                    <a:blip r:embed="rId14"/>
+                    <a:blip r:embed="rId15"/>
                     <a:stretch>
                       <a:fillRect/>
                     </a:stretch>
@@ -3699,7 +3727,7 @@
                     <pic:cNvPicPr/>
                   </pic:nvPicPr>
                   <pic:blipFill>
-                    <a:blip r:embed="rId15">
+                    <a:blip r:embed="rId16">
                       <a:extLst>
                         <a:ext uri="{28A0092B-C50C-407E-A947-70E740481C1C}">
                           <a14:useLocalDpi xmlns:a14="http://schemas.microsoft.com/office/drawing/2010/main" val="0"/>
@@ -3760,7 +3788,7 @@
                     <pic:cNvPicPr/>
                   </pic:nvPicPr>
                   <pic:blipFill>
-                    <a:blip r:embed="rId16">
+                    <a:blip r:embed="rId17">
                       <a:extLst>
                         <a:ext uri="{28A0092B-C50C-407E-A947-70E740481C1C}">
                           <a14:useLocalDpi xmlns:a14="http://schemas.microsoft.com/office/drawing/2010/main" val="0"/>
@@ -3797,89 +3825,108 @@
       <w:pPr>
         <w:pStyle w:val="berschrift2"/>
       </w:pPr>
-      <w:bookmarkStart w:id="20" w:name="_Toc511725412"/>
+      <w:bookmarkStart w:id="19" w:name="_Toc511725412"/>
+      <w:r>
+        <w:t>Bestimmen von Merkmalen</w:t>
+      </w:r>
+    </w:p>
+    <w:p>
+      <w:pPr>
+        <w:pStyle w:val="berschrift2"/>
+      </w:pPr>
+      <w:r>
+        <w:t>Texterkennung mit maschinellem Lernen</w:t>
+      </w:r>
+    </w:p>
+    <w:p>
+      <w:pPr>
+        <w:pStyle w:val="berschrift2"/>
+      </w:pPr>
       <w:r>
         <w:t>Auswahl einer OCR-Bibliothek</w:t>
       </w:r>
+      <w:bookmarkEnd w:id="19"/>
+    </w:p>
+    <w:p>
+      <w:r>
+        <w:t>In diesem Kapitel soll beschrieben werden, welche Möglichkeiten es gibt optische Texterkennung auf einem mobilen Endgerät zu implementieren. Eine naheliegende Methode wäre es, die in den vorherigen Kapiteln beschrieben technischen Aspekte in einer eigenen Bibliothek</w:t>
+      </w:r>
+      <w:r>
+        <w:t xml:space="preserve"> zu</w:t>
+      </w:r>
+      <w:r>
+        <w:t xml:space="preserve"> implementieren. Dafür </w:t>
+      </w:r>
+      <w:r>
+        <w:t>werden</w:t>
+      </w:r>
+      <w:r>
+        <w:t xml:space="preserve"> jedoch größere Entwicklungsressourcen</w:t>
+      </w:r>
+      <w:r>
+        <w:t xml:space="preserve"> benötigt</w:t>
+      </w:r>
+      <w:r>
+        <w:t xml:space="preserve">, als sie für dieses Projekt gegeben sind. </w:t>
+      </w:r>
+      <w:r>
+        <w:t>Um effektive Texterkennung zu ermöglichen, wird eine große Menge an Daten benötigt</w:t>
+      </w:r>
+      <w:r>
+        <w:t xml:space="preserve">. </w:t>
+      </w:r>
+      <w:r>
+        <w:t>Diese Daten setzten sich aus unterschiedlichen Zeichensätzen und unterschiedlichen Schriftarten zusammen. Derartige Daten zu sammeln ist zeitintensiv. Zum anderen wäre die Entwicklung der vorher beschrieben Algorithmen zeitaufwändig. Wenn dieses Risiko aufgenommen wird, kann in abschätzbarer Zeit eine OCR-Bibliothek entwickelt werden, diese wäre aber funktional begrenzt und ungenau. Fertige OCR-Bibliotheken haben dahingegen eine größere Funktionalität und eine höhere Genauigkeit, aufgrund der größeren Entwicklungszeit und -Ressourcen. Außerdem werden viele OCR-Bibliotheken aktiv weiterentwickelt, was einen weiteren Vorteil bietet</w:t>
+      </w:r>
+      <w:r>
+        <w:t>.</w:t>
+      </w:r>
+      <w:r>
+        <w:t xml:space="preserve"> </w:t>
+      </w:r>
+      <w:r>
+        <w:t>Zum anderen wäre die Entwicklung der vorher beschrieben Algorithmen zeitaufwändig. Wenn dieses Risiko aufgenommen wird, kann</w:t>
+      </w:r>
+      <w:r>
+        <w:t xml:space="preserve"> </w:t>
+      </w:r>
+      <w:r>
+        <w:t>in abschätzbarer Zeit eine OCR-Bibliothek entwickel</w:t>
+      </w:r>
+      <w:r>
+        <w:t>t werden</w:t>
+      </w:r>
+      <w:r>
+        <w:t xml:space="preserve">, diese wäre aber </w:t>
+      </w:r>
+      <w:r>
+        <w:t xml:space="preserve">funktional begrenzt und </w:t>
+      </w:r>
+      <w:r>
+        <w:lastRenderedPageBreak/>
+        <w:t xml:space="preserve">ungenau. </w:t>
+      </w:r>
+      <w:r>
+        <w:t>Für kommerzielle Anwendungen werden meist Lizenzen von proprietäre SDKs eingekauft, da diese meist genauer sind. Eine Lizenz für die Aspire OCR SDK kostet aber zum Beispiel in der Lite-Version für Java schon 5000 Dollar pro Entwickler [2]</w:t>
+      </w:r>
+      <w:r>
+        <w:t xml:space="preserve">. Aufgrund der hohen </w:t>
+      </w:r>
+    </w:p>
+    <w:p>
+      <w:r>
+        <w:t>Wie in den vorherigen Kapiteln beschrieben ist die Ausführung von Texterkennungs-Algorithmen rechenintensiv. Wenn die Texterkennung direkt auf den mobilen Endgeräten ausgeführt wird kann die begrenzte Rechenkraft ein Hindernis darstellen. Ein Weg um mögliche Performance-Probleme zu umgehen, wäre die Texterkennung in eine Cloud-Lösung auslagern. Die Anwendung würde also ein Foto aufnehmen und dann für die optische Charaktererkennung einen Webservice nutzen. Die Anwendung lädt also das aufgenommene Foto hoch, dieses wird auf Online-Servern von OCR-Software analysiert und der erkannte Text wird wieder heruntergeladen. Mit diesem Ansatz braucht die Anwendung jedoch eine aktive Internetverbindung. Da ein Bild hochgeladen werden muss, würde dies meist nur über eine aktive WLAN-Verbindung funktionieren, da sonst die Geschwindigkeit nicht ausreichend ist. Außerdem kann nicht garantiert werden, dass der OCR-Server immer erreichbar und nicht überlastet ist. Bei einer Offline-Lösung würde die Anwendung zwar mehr Rechenkraft benötigten, der Engpass über die Internetverbindung würde aber wegfallen.</w:t>
+      </w:r>
+    </w:p>
+    <w:p>
+      <w:pPr>
+        <w:pStyle w:val="berschrift3"/>
+      </w:pPr>
+      <w:bookmarkStart w:id="20" w:name="_Toc511725413"/>
+      <w:r>
+        <w:t>Google Mobil</w:t>
+      </w:r>
       <w:bookmarkEnd w:id="20"/>
-    </w:p>
-    <w:p>
-      <w:r>
-        <w:t>In diesem Kapitel soll beschrieben werden, welche Möglichkeiten es gibt optische Texterkennung auf einem mobilen Endgerät zu implementieren. Eine naheliegende Methode wäre es, die in den vorherigen Kapiteln beschrieben technischen Aspekte in einer eigenen Bibliothek</w:t>
-      </w:r>
-      <w:r>
-        <w:t xml:space="preserve"> zu</w:t>
-      </w:r>
-      <w:r>
-        <w:t xml:space="preserve"> implementieren. Dafür </w:t>
-      </w:r>
-      <w:r>
-        <w:t>werden</w:t>
-      </w:r>
-      <w:r>
-        <w:t xml:space="preserve"> jedoch größere Entwicklungsressourcen</w:t>
-      </w:r>
-      <w:r>
-        <w:t xml:space="preserve"> benötigt</w:t>
-      </w:r>
-      <w:r>
-        <w:t xml:space="preserve">, als sie für dieses Projekt gegeben sind. </w:t>
-      </w:r>
-      <w:r>
-        <w:t>Um effektive Texterkennung zu ermöglichen, wird eine große Menge an Daten benötigt</w:t>
-      </w:r>
-      <w:r>
-        <w:t xml:space="preserve">. </w:t>
-      </w:r>
-      <w:r>
-        <w:t>Diese Daten setzten sich aus unterschiedlichen Zeichensätzen und unterschiedlichen Schriftarten zusammen. Derartige Daten zu sammeln ist zeitintensiv. Zum anderen wäre die Entwicklung der vorher beschrieben Algorithmen zeitaufwändig. Wenn dieses Risiko aufgenommen wird, kann in abschätzbarer Zeit eine OCR-Bibliothek entwickelt werden, diese wäre aber funktional begrenzt und ungenau. Fertige OCR-Bibliotheken haben dahingegen eine größere Funktionalität und eine höhere Genauigkeit, aufgrund der größeren Entwicklungszeit und -Ressourcen. Außerdem werden viele OCR-Bibliotheken aktiv weiterentwickelt, was einen weiteren Vorteil bietet</w:t>
-      </w:r>
-      <w:r>
-        <w:t>.</w:t>
-      </w:r>
-      <w:r>
-        <w:t xml:space="preserve"> </w:t>
-      </w:r>
-      <w:r>
-        <w:t>Zum anderen wäre die Entwicklung der vorher beschrieben Algorithmen zeitaufwändig. Wenn dieses Risiko aufgenommen wird, kann</w:t>
-      </w:r>
-      <w:r>
-        <w:t xml:space="preserve"> </w:t>
-      </w:r>
-      <w:r>
-        <w:t>in abschätzbarer Zeit eine OCR-Bibliothek entwickel</w:t>
-      </w:r>
-      <w:r>
-        <w:t>t werden</w:t>
-      </w:r>
-      <w:r>
-        <w:t xml:space="preserve">, diese wäre aber </w:t>
-      </w:r>
-      <w:r>
-        <w:t xml:space="preserve">funktional begrenzt und ungenau. </w:t>
-      </w:r>
-      <w:r>
-        <w:t>Für kommerzielle Anwendungen werden meist Lizenzen von proprietäre SDKs eingekauft, da diese meist genauer sind. Eine Lizenz für die Aspire OCR SDK kostet aber zum Beispiel in der Lite-Version für Java schon 5000 Dollar pro Entwickler [2]</w:t>
-      </w:r>
-      <w:r>
-        <w:t xml:space="preserve">. Aufgrund der hohen </w:t>
-      </w:r>
-    </w:p>
-    <w:p>
-      <w:r>
-        <w:lastRenderedPageBreak/>
-        <w:t>Wie in den vorherigen Kapiteln beschrieben ist die Ausführung von Texterkennungs-Algorithmen rechenintensiv. Wenn die Texterkennung direkt auf den mobilen Endgeräten ausgeführt wird kann die begrenzte Rechenkraft ein Hindernis darstellen. Ein Weg um mögliche Performance-Probleme zu umgehen, wäre die Texterkennung in eine Cloud-Lösung auslagern. Die Anwendung würde also ein Foto aufnehmen und dann für die optische Charaktererkennung einen Webservice nutzen. Die Anwendung lädt also das aufgenommene Foto hoch, dieses wird auf Online-Servern von OCR-Software analysiert und der erkannte Text wird wieder heruntergeladen. Mit diesem Ansatz braucht die Anwendung jedoch eine aktive Internetverbindung. Da ein Bild hochgeladen werden muss, würde dies meist nur über eine aktive WLAN-Verbindung funktionieren, da sonst die Geschwindigkeit nicht ausreichend ist. Außerdem kann nicht garantiert werden, dass der OCR-Server immer erreichbar und nicht überlastet ist. Bei einer Offline-Lösung würde die Anwendung zwar mehr Rechenkraft benötigten, der Engpass über die Internetverbindung würde aber wegfallen.</w:t>
-      </w:r>
-    </w:p>
-    <w:p>
-      <w:pPr>
-        <w:pStyle w:val="berschrift3"/>
-      </w:pPr>
-      <w:bookmarkStart w:id="21" w:name="_Toc511725413"/>
-      <w:r>
-        <w:t>Google Mobil</w:t>
-      </w:r>
-      <w:bookmarkEnd w:id="21"/>
       <w:r>
         <w:t>e Vision</w:t>
       </w:r>
@@ -3894,7 +3941,7 @@
       <w:r>
         <w:t>(</w:t>
       </w:r>
-      <w:hyperlink r:id="rId17" w:history="1">
+      <w:hyperlink r:id="rId18" w:history="1">
         <w:r>
           <w:rPr>
             <w:rStyle w:val="Hyperlink"/>
@@ -3908,14 +3955,18 @@
     </w:p>
     <w:p>
       <w:r>
-        <w:t>Die Texterkennungs-API erkennt jede Sprache, die auf dem römischen Alphabet basiert. Der auf einem Bild erkannte Text wird in Blöcke, Linien und Worte aufgeteilt und bietet damit auch relative Positionsinformationen der erkannten Wörter, die später zur Dokumentanalyse genutzt werden können.</w:t>
+        <w:t xml:space="preserve">Die Texterkennungs-API erkennt jede Sprache, die auf dem römischen Alphabet basiert. Der auf einem Bild erkannte Text wird in Blöcke, Linien und </w:t>
+      </w:r>
+      <w:r>
+        <w:lastRenderedPageBreak/>
+        <w:t>Worte aufgeteilt und bietet damit auch relative Positionsinformationen der erkannten Wörter, die später zur Dokumentanalyse genutzt werden können.</w:t>
       </w:r>
     </w:p>
     <w:p>
       <w:r>
         <w:t>(</w:t>
       </w:r>
-      <w:hyperlink r:id="rId18" w:history="1">
+      <w:hyperlink r:id="rId19" w:history="1">
         <w:r>
           <w:rPr>
             <w:rStyle w:val="Hyperlink"/>
@@ -3944,7 +3995,6 @@
         <w:rPr>
           <w:color w:val="FF0000"/>
         </w:rPr>
-        <w:lastRenderedPageBreak/>
         <w:t>TESTERGEBNISSE</w:t>
       </w:r>
     </w:p>
@@ -3998,12 +4048,12 @@
       <w:pPr>
         <w:pStyle w:val="berschrift3"/>
       </w:pPr>
-      <w:bookmarkStart w:id="22" w:name="_Toc511725414"/>
+      <w:bookmarkStart w:id="21" w:name="_Toc511725414"/>
       <w:proofErr w:type="spellStart"/>
       <w:r>
         <w:t>Tesseract</w:t>
       </w:r>
-      <w:bookmarkEnd w:id="22"/>
+      <w:bookmarkEnd w:id="21"/>
       <w:proofErr w:type="spellEnd"/>
     </w:p>
     <w:p>
@@ -4066,7 +4116,7 @@
       <w:r>
         <w:t xml:space="preserve"> für Android (</w:t>
       </w:r>
-      <w:hyperlink r:id="rId19" w:history="1">
+      <w:hyperlink r:id="rId20" w:history="1">
         <w:r>
           <w:rPr>
             <w:rStyle w:val="Hyperlink"/>
@@ -4102,7 +4152,7 @@
       <w:r>
         <w:t>Ein essentieller Bestandteil von Android Applikationen sind Aktivitäten. Android Applikationen werden nicht, wie bei Desktop Applikationen üblich, durch eine Main-Methode gestartet, sondern können auf viele verschiedene weisen aufgerufen werden, wofür eine Aktivität entsprechende Callback-Methoden zur Verfügung stellt. (</w:t>
       </w:r>
-      <w:hyperlink r:id="rId20" w:history="1">
+      <w:hyperlink r:id="rId21" w:history="1">
         <w:r>
           <w:rPr>
             <w:rStyle w:val="Hyperlink"/>
@@ -4116,6 +4166,7 @@
     </w:p>
     <w:p>
       <w:r>
+        <w:lastRenderedPageBreak/>
         <w:t xml:space="preserve">Wenn man beispielsweise eine E-Mail-Applikation vom Home Screen aus öffnet, wird der Maileingang als Liste angezeigt. Eine weitere Möglichkeit dieselbe E-Mail-Applikation zu starten wäre zum Beispiel in einer </w:t>
       </w:r>
       <w:proofErr w:type="spellStart"/>
@@ -4129,259 +4180,7 @@
     </w:p>
     <w:p>
       <w:r>
-        <w:lastRenderedPageBreak/>
         <w:t>Android Applikationen können durch den Aufruf anderer Applikationen in den Hintergrund geraten. Wenn sie dann wieder in den Vordergrund kommen wird dies als Hot Start bezeichnet. Wenn der Prozess einer Hintergrundapplikation beendet wird um für eine Vordergrundapplikation mehr Speicher freizugeben, dann wird der nächste Applikationsstart als Warm Start bezeichnet. (</w:t>
-      </w:r>
-      <w:hyperlink r:id="rId21" w:history="1">
-        <w:r>
-          <w:rPr>
-            <w:rStyle w:val="Hyperlink"/>
-          </w:rPr>
-          <w:t>https://developer.android.com/topic/performance/vitals/launch-time</w:t>
-        </w:r>
-      </w:hyperlink>
-      <w:r>
-        <w:t>)</w:t>
-      </w:r>
-    </w:p>
-    <w:p>
-      <w:r>
-        <w:t>Bild (</w:t>
-      </w:r>
-      <w:r>
-        <w:t>https://developer.android.com/guide/components/images/activity_lifecycle.png</w:t>
-      </w:r>
-      <w:r>
-        <w:t>)</w:t>
-      </w:r>
-    </w:p>
-    <w:p>
-      <w:pPr>
-        <w:pStyle w:val="berschrift2"/>
-        <w:numPr>
-          <w:ilvl w:val="1"/>
-          <w:numId w:val="13"/>
-        </w:numPr>
-      </w:pPr>
-      <w:r>
-        <w:t>Fragmente</w:t>
-      </w:r>
-    </w:p>
-    <w:p>
-      <w:r>
-        <w:t xml:space="preserve">Ein Fragment ist ein modularer Teil einer Aktivität, welcher einen eigenen Lebenszyklus </w:t>
-      </w:r>
-      <w:proofErr w:type="spellStart"/>
-      <w:r>
-        <w:t>besistzt</w:t>
-      </w:r>
-      <w:proofErr w:type="spellEnd"/>
-      <w:r>
-        <w:t>. Eine Aktivität kann somit aus mehreren Fragmenten aufgebaut sein und ein Fragment kann in mehreren Aktivitäten wiederverwendet werden. Der Lebenszyklus des Fragments ist zusätzlich noch vom Lebenszyklus der übergeordneten Aktivität abhängig. (</w:t>
-      </w:r>
-      <w:r>
-        <w:t>https://developer.android.com/guide/components/fragments</w:t>
-      </w:r>
-      <w:r>
-        <w:t>)</w:t>
-      </w:r>
-    </w:p>
-    <w:p>
-      <w:r>
-        <w:t>Bild (</w:t>
-      </w:r>
-      <w:r>
-        <w:t>https://developer.android.com/images/fragment_lifecycle.png</w:t>
-      </w:r>
-      <w:r>
-        <w:t>)</w:t>
-      </w:r>
-    </w:p>
-    <w:p>
-      <w:pPr>
-        <w:pStyle w:val="berschrift2"/>
-        <w:numPr>
-          <w:ilvl w:val="1"/>
-          <w:numId w:val="13"/>
-        </w:numPr>
-      </w:pPr>
-      <w:proofErr w:type="spellStart"/>
-      <w:r>
-        <w:t>Permission</w:t>
-      </w:r>
-      <w:proofErr w:type="spellEnd"/>
-    </w:p>
-    <w:p>
-      <w:proofErr w:type="spellStart"/>
-      <w:r>
-        <w:t>Fill</w:t>
-      </w:r>
-      <w:proofErr w:type="spellEnd"/>
-      <w:r>
-        <w:t xml:space="preserve"> </w:t>
-      </w:r>
-      <w:proofErr w:type="spellStart"/>
-      <w:r>
-        <w:t>with</w:t>
-      </w:r>
-      <w:proofErr w:type="spellEnd"/>
-      <w:r>
-        <w:t xml:space="preserve"> </w:t>
-      </w:r>
-      <w:proofErr w:type="spellStart"/>
-      <w:r>
-        <w:t>Permission</w:t>
-      </w:r>
-      <w:proofErr w:type="spellEnd"/>
-    </w:p>
-    <w:p>
-      <w:pPr>
-        <w:pStyle w:val="berschrift2"/>
-        <w:numPr>
-          <w:ilvl w:val="1"/>
-          <w:numId w:val="13"/>
-        </w:numPr>
-      </w:pPr>
-      <w:proofErr w:type="spellStart"/>
-      <w:r>
-        <w:t>Intents</w:t>
-      </w:r>
-      <w:proofErr w:type="spellEnd"/>
-    </w:p>
-    <w:p>
-      <w:proofErr w:type="spellStart"/>
-      <w:r>
-        <w:t>Fill</w:t>
-      </w:r>
-      <w:proofErr w:type="spellEnd"/>
-      <w:r>
-        <w:t xml:space="preserve"> </w:t>
-      </w:r>
-      <w:proofErr w:type="spellStart"/>
-      <w:r>
-        <w:t>with</w:t>
-      </w:r>
-      <w:proofErr w:type="spellEnd"/>
-      <w:r>
-        <w:t xml:space="preserve"> </w:t>
-      </w:r>
-      <w:proofErr w:type="spellStart"/>
-      <w:r>
-        <w:t>Intent</w:t>
-      </w:r>
-      <w:proofErr w:type="spellEnd"/>
-    </w:p>
-    <w:p>
-      <w:pPr>
-        <w:pStyle w:val="berschrift2"/>
-        <w:numPr>
-          <w:ilvl w:val="1"/>
-          <w:numId w:val="13"/>
-        </w:numPr>
-      </w:pPr>
-      <w:r>
-        <w:t>Navigation</w:t>
-      </w:r>
-    </w:p>
-    <w:p>
-      <w:r>
-        <w:t>Navigation Stub</w:t>
-      </w:r>
-      <w:bookmarkStart w:id="23" w:name="_GoBack"/>
-      <w:bookmarkEnd w:id="23"/>
-    </w:p>
-    <w:p>
-      <w:pPr>
-        <w:pStyle w:val="berschrift1"/>
-        <w:numPr>
-          <w:ilvl w:val="0"/>
-          <w:numId w:val="13"/>
-        </w:numPr>
-      </w:pPr>
-      <w:bookmarkStart w:id="24" w:name="_Toc511725416"/>
-      <w:r>
-        <w:t>Implementierung</w:t>
-      </w:r>
-      <w:bookmarkEnd w:id="24"/>
-    </w:p>
-    <w:p>
-      <w:r>
-        <w:t xml:space="preserve">Durch die Implementierungsphase wird die definierte Spezifikation in die Praxis umgesetzt. Dabei ist aufgrund des gewählten inkrementellen </w:t>
-      </w:r>
-      <w:r>
-        <w:lastRenderedPageBreak/>
-        <w:t>Entwicklungsmodells darauf zu achten, dass die Spezifikation durch die Implementierung verändert und verbessert werden kann. (</w:t>
-      </w:r>
-      <w:proofErr w:type="spellStart"/>
-      <w:r>
-        <w:t>Sommerville</w:t>
-      </w:r>
-      <w:proofErr w:type="spellEnd"/>
-      <w:r>
-        <w:t xml:space="preserve"> S.38)</w:t>
-      </w:r>
-      <w:r>
-        <w:br/>
-        <w:t>Bild (</w:t>
-      </w:r>
-      <w:proofErr w:type="spellStart"/>
-      <w:r>
-        <w:t>Sommerville</w:t>
-      </w:r>
-      <w:proofErr w:type="spellEnd"/>
-      <w:r>
-        <w:t xml:space="preserve"> S.63)</w:t>
-      </w:r>
-    </w:p>
-    <w:p>
-      <w:pPr>
-        <w:pStyle w:val="berschrift2"/>
-        <w:numPr>
-          <w:ilvl w:val="1"/>
-          <w:numId w:val="13"/>
-        </w:numPr>
-      </w:pPr>
-      <w:r>
-        <w:t>Ladebildschirm</w:t>
-      </w:r>
-    </w:p>
-    <w:p>
-      <w:r>
-        <w:t xml:space="preserve">Lange Ladezeiten beim Applikationsstart ohne Feedback für den Nutzer, sind für diesen verwirrend, da er sich fragen muss ob die Applikation ordnungsgemäß funktioniert. Dies kann zum einen durch viel </w:t>
-      </w:r>
-      <w:proofErr w:type="spellStart"/>
-      <w:r>
-        <w:t>overhead</w:t>
-      </w:r>
-      <w:proofErr w:type="spellEnd"/>
-      <w:r>
-        <w:t xml:space="preserve"> in der </w:t>
-      </w:r>
-      <w:proofErr w:type="spellStart"/>
-      <w:r>
-        <w:t>onCreate</w:t>
-      </w:r>
-      <w:proofErr w:type="spellEnd"/>
-      <w:r>
-        <w:t xml:space="preserve"> Methode der </w:t>
-      </w:r>
-      <w:proofErr w:type="spellStart"/>
-      <w:r>
-        <w:t>MainActivity</w:t>
-      </w:r>
-      <w:proofErr w:type="spellEnd"/>
-      <w:r>
-        <w:t xml:space="preserve"> oder auch durch ein Gerät mit langsamer Hardware verursacht werden.</w:t>
-      </w:r>
-    </w:p>
-    <w:p>
-      <w:r>
-        <w:t>(Abbildung selber Link)</w:t>
-      </w:r>
-    </w:p>
-    <w:p>
-      <w:r>
-        <w:t>Ein individueller Ladebildschirm kann hierbei Abhilfe verschaffen, indem dem Nutzer signalisiert wird, dass die Applikation gestartet wurde aber noch Zeit zum Laden braucht. (</w:t>
       </w:r>
       <w:hyperlink r:id="rId22" w:history="1">
         <w:r>
@@ -4397,7 +4196,13 @@
     </w:p>
     <w:p>
       <w:r>
-        <w:t>Abbildung unser Ladebildschirm</w:t>
+        <w:t>Bild (</w:t>
+      </w:r>
+      <w:r>
+        <w:t>https://developer.android.com/guide/components/images/activity_lifecycle.png</w:t>
+      </w:r>
+      <w:r>
+        <w:t>)</w:t>
       </w:r>
     </w:p>
     <w:p>
@@ -4409,43 +4214,37 @@
         </w:numPr>
       </w:pPr>
       <w:r>
-        <w:t>Kamera</w:t>
-      </w:r>
-    </w:p>
-    <w:p>
-      <w:r>
-        <w:t>Nachdem die Applikation geladen ist, startet sie in der Kameraansicht, von der aus ein Bild zur Analyse aufgenommen oder aus der Galerie ausgewählt werden kann.</w:t>
-      </w:r>
-    </w:p>
-    <w:p>
-      <w:r>
-        <w:t>Bild von Kameraansicht und Galerieauswahl</w:t>
-      </w:r>
-    </w:p>
-    <w:p>
-      <w:r>
-        <w:t>Die Bildaufnahme erfolgt durch Tippen auf den weißen Ring. Auch hier wird dem Nutzer beim Tippen durch eine Animation Feedback geliefert, womit signalisiert wird, dass die Schaltfläche funktioniert. (Animation kommt, wenn der Nutzer sein Daumen auf dem Button lässt)</w:t>
-      </w:r>
-    </w:p>
-    <w:p>
-      <w:r>
-        <w:t>(</w:t>
+        <w:t>Fragmente</w:t>
+      </w:r>
+    </w:p>
+    <w:p>
+      <w:r>
+        <w:t xml:space="preserve">Ein Fragment ist ein modularer Teil einer Aktivität, welcher einen eigenen Lebenszyklus </w:t>
       </w:r>
       <w:proofErr w:type="spellStart"/>
       <w:r>
-        <w:t>vllt</w:t>
+        <w:t>besistzt</w:t>
       </w:r>
       <w:proofErr w:type="spellEnd"/>
       <w:r>
-        <w:t xml:space="preserve"> </w:t>
-      </w:r>
-      <w:proofErr w:type="spellStart"/>
-      <w:r>
-        <w:t>bild</w:t>
-      </w:r>
-      <w:proofErr w:type="spellEnd"/>
-      <w:r>
-        <w:t xml:space="preserve"> vorher nachher?)</w:t>
+        <w:t>. Eine Aktivität kann somit aus mehreren Fragmenten aufgebaut sein und ein Fragment kann in mehreren Aktivitäten wiederverwendet werden. Der Lebenszyklus des Fragments ist zusätzlich noch vom Lebenszyklus der übergeordneten Aktivität abhängig. (</w:t>
+      </w:r>
+      <w:r>
+        <w:t>https://developer.android.com/guide/components/fragments</w:t>
+      </w:r>
+      <w:r>
+        <w:t>)</w:t>
+      </w:r>
+    </w:p>
+    <w:p>
+      <w:r>
+        <w:t>Bild (</w:t>
+      </w:r>
+      <w:r>
+        <w:t>https://developer.android.com/images/fragment_lifecycle.png</w:t>
+      </w:r>
+      <w:r>
+        <w:t>)</w:t>
       </w:r>
     </w:p>
     <w:p>
@@ -4456,23 +4255,34 @@
           <w:numId w:val="13"/>
         </w:numPr>
       </w:pPr>
-      <w:r>
-        <w:t>Analyse</w:t>
-      </w:r>
-    </w:p>
-    <w:p>
-      <w:r>
-        <w:t xml:space="preserve">Sobald ein Bild für die Analyse aufgenommen oder ausgewählt wurde, wird die Texterkennung der Bankdaten ausgeführt und der Analysebildschirm geöffnet. </w:t>
-      </w:r>
-      <w:r>
-        <w:lastRenderedPageBreak/>
-        <w:t>Hier kann der Nutzer einsehen welche Bankdaten erkannt wurden und diese gegebenenfalls modifizieren. Sobald der Nutzer zufrieden mit der erkannten Rechnung ist, kann er diese in die Datenbank speichern. Diese Aktion führt den Nutzer zur Archivansicht.</w:t>
-      </w:r>
-    </w:p>
-    <w:p>
-      <w:r>
-        <w:t>Sollte der Nutzer mit dem Bild oder dem erkannten Text nicht zufrieden sein, kann der Eintrag durch einen Zurück-Befehl verworfen werden.</w:t>
-      </w:r>
+      <w:proofErr w:type="spellStart"/>
+      <w:r>
+        <w:t>Permission</w:t>
+      </w:r>
+      <w:proofErr w:type="spellEnd"/>
+    </w:p>
+    <w:p>
+      <w:proofErr w:type="spellStart"/>
+      <w:r>
+        <w:t>Fill</w:t>
+      </w:r>
+      <w:proofErr w:type="spellEnd"/>
+      <w:r>
+        <w:t xml:space="preserve"> </w:t>
+      </w:r>
+      <w:proofErr w:type="spellStart"/>
+      <w:r>
+        <w:t>with</w:t>
+      </w:r>
+      <w:proofErr w:type="spellEnd"/>
+      <w:r>
+        <w:t xml:space="preserve"> </w:t>
+      </w:r>
+      <w:proofErr w:type="spellStart"/>
+      <w:r>
+        <w:t>Permission</w:t>
+      </w:r>
+      <w:proofErr w:type="spellEnd"/>
     </w:p>
     <w:p>
       <w:pPr>
@@ -4482,22 +4292,34 @@
           <w:numId w:val="13"/>
         </w:numPr>
       </w:pPr>
-      <w:r>
-        <w:t>Datenbank</w:t>
-      </w:r>
-    </w:p>
-    <w:p>
-      <w:r>
-        <w:t xml:space="preserve">Bitte mit </w:t>
-      </w:r>
       <w:proofErr w:type="spellStart"/>
       <w:r>
-        <w:t>Room</w:t>
+        <w:t>Intents</w:t>
       </w:r>
       <w:proofErr w:type="spellEnd"/>
-      <w:r>
-        <w:t xml:space="preserve"> Database Umsetzung füllen</w:t>
-      </w:r>
+    </w:p>
+    <w:p>
+      <w:proofErr w:type="spellStart"/>
+      <w:r>
+        <w:t>Fill</w:t>
+      </w:r>
+      <w:proofErr w:type="spellEnd"/>
+      <w:r>
+        <w:t xml:space="preserve"> </w:t>
+      </w:r>
+      <w:proofErr w:type="spellStart"/>
+      <w:r>
+        <w:t>with</w:t>
+      </w:r>
+      <w:proofErr w:type="spellEnd"/>
+      <w:r>
+        <w:t xml:space="preserve"> </w:t>
+      </w:r>
+      <w:proofErr w:type="spellStart"/>
+      <w:r>
+        <w:t>Intent</w:t>
+      </w:r>
+      <w:proofErr w:type="spellEnd"/>
     </w:p>
     <w:p>
       <w:pPr>
@@ -4508,38 +4330,52 @@
         </w:numPr>
       </w:pPr>
       <w:r>
-        <w:t>Archiv und Favoriten</w:t>
-      </w:r>
-    </w:p>
-    <w:p>
-      <w:r>
-        <w:t>Sowohl die Archivansicht, als auch die Favoritenansicht sind als Listen von Einträgen aufgebaut, die aus der Datenbank generiert werden. In der Archivansicht werden alle gespeicherten Einträge angezeigt, während in der Favoritenansicht nur die favorisierten Rechnungen angezeigt werden. Die Liste ist jeweils vom neuestem zu ältestem Eintrag chronologisch sortiert.</w:t>
-      </w:r>
-    </w:p>
-    <w:p>
-      <w:r>
-        <w:t xml:space="preserve">Jeder Eintrag zeigt ein kleines Vorschaubild sowie die wichtigsten Informationen auf einen Blick. Durch einen Stern in der unteren linken Ecke kann der Eintrag favorisiert beziehungsweise </w:t>
+        <w:lastRenderedPageBreak/>
+        <w:t>Navigation</w:t>
+      </w:r>
+    </w:p>
+    <w:p>
+      <w:r>
+        <w:t>Navigation Stub</w:t>
+      </w:r>
+    </w:p>
+    <w:p>
+      <w:pPr>
+        <w:pStyle w:val="berschrift1"/>
+        <w:numPr>
+          <w:ilvl w:val="0"/>
+          <w:numId w:val="13"/>
+        </w:numPr>
+      </w:pPr>
+      <w:bookmarkStart w:id="22" w:name="_Toc511725416"/>
+      <w:r>
+        <w:t>Implementierung</w:t>
+      </w:r>
+      <w:bookmarkEnd w:id="22"/>
+    </w:p>
+    <w:p>
+      <w:r>
+        <w:t>Durch die Implementierungsphase wird die definierte Spezifikation in die Praxis umgesetzt. Dabei ist aufgrund des gewählten inkrementellen Entwicklungsmodells darauf zu achten, dass die Spezifikation durch die Implementierung verändert und verbessert werden kann. (</w:t>
       </w:r>
       <w:proofErr w:type="spellStart"/>
       <w:r>
-        <w:t>entfavorisiert</w:t>
+        <w:t>Sommerville</w:t>
       </w:r>
       <w:proofErr w:type="spellEnd"/>
       <w:r>
-        <w:t xml:space="preserve"> werden. Einen Eintrag anzutippen öffnet dessen Detailansicht, die an die Analyseansicht erinnert.</w:t>
-      </w:r>
-    </w:p>
-    <w:p>
-      <w:r>
-        <w:t xml:space="preserve">Aus der Detailansicht kann der Eintrag favorisiert, </w:t>
+        <w:t xml:space="preserve"> S.38)</w:t>
+      </w:r>
+      <w:r>
+        <w:br/>
+        <w:t>Bild (</w:t>
       </w:r>
       <w:proofErr w:type="spellStart"/>
       <w:r>
-        <w:t>entfavorisiert</w:t>
+        <w:t>Sommerville</w:t>
       </w:r>
       <w:proofErr w:type="spellEnd"/>
       <w:r>
-        <w:t xml:space="preserve"> oder gelöscht werden. Zusätzlich kann der Bearbeitungsmodus aktiviert werden um den Eintrag zu modifizieren und zu speichern.</w:t>
+        <w:t xml:space="preserve"> S.63)</w:t>
       </w:r>
     </w:p>
     <w:p>
@@ -4550,31 +4386,63 @@
           <w:numId w:val="13"/>
         </w:numPr>
       </w:pPr>
+      <w:r>
+        <w:t>Ladebildschirm</w:t>
+      </w:r>
+    </w:p>
+    <w:p>
+      <w:r>
+        <w:t xml:space="preserve">Lange Ladezeiten beim Applikationsstart ohne Feedback für den Nutzer, sind für diesen verwirrend, da er sich fragen muss ob die Applikation ordnungsgemäß funktioniert. Dies kann zum einen durch viel </w:t>
+      </w:r>
       <w:proofErr w:type="spellStart"/>
       <w:r>
-        <w:t>About</w:t>
+        <w:t>overhead</w:t>
       </w:r>
       <w:proofErr w:type="spellEnd"/>
-    </w:p>
-    <w:p>
-      <w:r>
-        <w:t xml:space="preserve">In der </w:t>
+      <w:r>
+        <w:t xml:space="preserve"> in der </w:t>
       </w:r>
       <w:proofErr w:type="spellStart"/>
       <w:r>
-        <w:t>Aboutansicht</w:t>
+        <w:t>onCreate</w:t>
       </w:r>
       <w:proofErr w:type="spellEnd"/>
       <w:r>
-        <w:t xml:space="preserve"> sind einige Informationen über die Applikation zu sehen, wie das Logo, die </w:t>
+        <w:t xml:space="preserve"> Methode der </w:t>
       </w:r>
       <w:proofErr w:type="spellStart"/>
       <w:r>
-        <w:t>Authoren</w:t>
+        <w:t>MainActivity</w:t>
       </w:r>
       <w:proofErr w:type="spellEnd"/>
       <w:r>
-        <w:t xml:space="preserve"> und die Version. Der Nutzer kann hier keine Aktion ausführen.</w:t>
+        <w:t xml:space="preserve"> oder auch durch ein Gerät mit langsamer Hardware verursacht werden.</w:t>
+      </w:r>
+    </w:p>
+    <w:p>
+      <w:r>
+        <w:t>(Abbildung selber Link)</w:t>
+      </w:r>
+    </w:p>
+    <w:p>
+      <w:r>
+        <w:t>Ein individueller Ladebildschirm kann hierbei Abhilfe verschaffen, indem dem Nutzer signalisiert wird, dass die Applikation gestartet wurde aber noch Zeit zum Laden braucht. (</w:t>
+      </w:r>
+      <w:hyperlink r:id="rId23" w:history="1">
+        <w:r>
+          <w:rPr>
+            <w:rStyle w:val="Hyperlink"/>
+          </w:rPr>
+          <w:t>https://developer.android.com/topic/performance/vitals/launch-time</w:t>
+        </w:r>
+      </w:hyperlink>
+      <w:r>
+        <w:t>)</w:t>
+      </w:r>
+    </w:p>
+    <w:p>
+      <w:r>
+        <w:t>Abbildung unser Ladebildschirm</w:t>
       </w:r>
     </w:p>
     <w:p>
@@ -4586,7 +4454,184 @@
         </w:numPr>
       </w:pPr>
       <w:r>
+        <w:t>Kamera</w:t>
+      </w:r>
+    </w:p>
+    <w:p>
+      <w:r>
+        <w:t>Nachdem die Applikation geladen ist, startet sie in der Kameraansicht, von der aus ein Bild zur Analyse aufgenommen oder aus der Galerie ausgewählt werden kann.</w:t>
+      </w:r>
+    </w:p>
+    <w:p>
+      <w:r>
+        <w:t>Bild von Kameraansicht und Galerieauswahl</w:t>
+      </w:r>
+    </w:p>
+    <w:p>
+      <w:r>
+        <w:t xml:space="preserve">Die Bildaufnahme erfolgt durch Tippen auf den weißen Ring. Auch hier wird dem Nutzer beim Tippen durch eine Animation Feedback geliefert, womit </w:t>
+      </w:r>
+      <w:r>
         <w:lastRenderedPageBreak/>
+        <w:t>signalisiert wird, dass die Schaltfläche funktioniert. (Animation kommt, wenn der Nutzer sein Daumen auf dem Button lässt)</w:t>
+      </w:r>
+    </w:p>
+    <w:p>
+      <w:r>
+        <w:t>(</w:t>
+      </w:r>
+      <w:proofErr w:type="spellStart"/>
+      <w:r>
+        <w:t>vllt</w:t>
+      </w:r>
+      <w:proofErr w:type="spellEnd"/>
+      <w:r>
+        <w:t xml:space="preserve"> </w:t>
+      </w:r>
+      <w:proofErr w:type="spellStart"/>
+      <w:r>
+        <w:t>bild</w:t>
+      </w:r>
+      <w:proofErr w:type="spellEnd"/>
+      <w:r>
+        <w:t xml:space="preserve"> vorher nachher?)</w:t>
+      </w:r>
+    </w:p>
+    <w:p>
+      <w:pPr>
+        <w:pStyle w:val="berschrift2"/>
+        <w:numPr>
+          <w:ilvl w:val="1"/>
+          <w:numId w:val="13"/>
+        </w:numPr>
+      </w:pPr>
+      <w:r>
+        <w:t>Analyse</w:t>
+      </w:r>
+    </w:p>
+    <w:p>
+      <w:r>
+        <w:t>Sobald ein Bild für die Analyse aufgenommen oder ausgewählt wurde, wird die Texterkennung der Bankdaten ausgeführt und der Analysebildschirm geöffnet. Hier kann der Nutzer einsehen welche Bankdaten erkannt wurden und diese gegebenenfalls modifizieren. Sobald der Nutzer zufrieden mit der erkannten Rechnung ist, kann er diese in die Datenbank speichern. Diese Aktion führt den Nutzer zur Archivansicht.</w:t>
+      </w:r>
+    </w:p>
+    <w:p>
+      <w:r>
+        <w:t>Sollte der Nutzer mit dem Bild oder dem erkannten Text nicht zufrieden sein, kann der Eintrag durch einen Zurück-Befehl verworfen werden.</w:t>
+      </w:r>
+    </w:p>
+    <w:p>
+      <w:pPr>
+        <w:pStyle w:val="berschrift2"/>
+        <w:numPr>
+          <w:ilvl w:val="1"/>
+          <w:numId w:val="13"/>
+        </w:numPr>
+      </w:pPr>
+      <w:r>
+        <w:t>Datenbank</w:t>
+      </w:r>
+    </w:p>
+    <w:p>
+      <w:r>
+        <w:t xml:space="preserve">Bitte mit </w:t>
+      </w:r>
+      <w:proofErr w:type="spellStart"/>
+      <w:r>
+        <w:t>Room</w:t>
+      </w:r>
+      <w:proofErr w:type="spellEnd"/>
+      <w:r>
+        <w:t xml:space="preserve"> Database Umsetzung füllen</w:t>
+      </w:r>
+    </w:p>
+    <w:p>
+      <w:pPr>
+        <w:pStyle w:val="berschrift2"/>
+        <w:numPr>
+          <w:ilvl w:val="1"/>
+          <w:numId w:val="13"/>
+        </w:numPr>
+      </w:pPr>
+      <w:r>
+        <w:t>Archiv und Favoriten</w:t>
+      </w:r>
+    </w:p>
+    <w:p>
+      <w:r>
+        <w:t>Sowohl die Archivansicht, als auch die Favoritenansicht sind als Listen von Einträgen aufgebaut, die aus der Datenbank generiert werden. In der Archivansicht werden alle gespeicherten Einträge angezeigt, während in der Favoritenansicht nur die favorisierten Rechnungen angezeigt werden. Die Liste ist jeweils vom neuestem zu ältestem Eintrag chronologisch sortiert.</w:t>
+      </w:r>
+    </w:p>
+    <w:p>
+      <w:r>
+        <w:t xml:space="preserve">Jeder Eintrag zeigt ein kleines Vorschaubild sowie die wichtigsten Informationen auf einen Blick. Durch einen Stern in der unteren linken Ecke kann der Eintrag favorisiert beziehungsweise </w:t>
+      </w:r>
+      <w:proofErr w:type="spellStart"/>
+      <w:r>
+        <w:t>entfavorisiert</w:t>
+      </w:r>
+      <w:proofErr w:type="spellEnd"/>
+      <w:r>
+        <w:t xml:space="preserve"> werden. Einen Eintrag anzutippen öffnet dessen Detailansicht, die an die Analyseansicht erinnert.</w:t>
+      </w:r>
+    </w:p>
+    <w:p>
+      <w:r>
+        <w:t xml:space="preserve">Aus der Detailansicht kann der Eintrag favorisiert, </w:t>
+      </w:r>
+      <w:proofErr w:type="spellStart"/>
+      <w:r>
+        <w:t>entfavorisiert</w:t>
+      </w:r>
+      <w:proofErr w:type="spellEnd"/>
+      <w:r>
+        <w:t xml:space="preserve"> oder gelöscht werden. Zusätzlich kann der Bearbeitungsmodus aktiviert werden um den Eintrag zu modifizieren und zu speichern.</w:t>
+      </w:r>
+    </w:p>
+    <w:p>
+      <w:pPr>
+        <w:pStyle w:val="berschrift2"/>
+        <w:numPr>
+          <w:ilvl w:val="1"/>
+          <w:numId w:val="13"/>
+        </w:numPr>
+      </w:pPr>
+      <w:proofErr w:type="spellStart"/>
+      <w:r>
+        <w:lastRenderedPageBreak/>
+        <w:t>About</w:t>
+      </w:r>
+      <w:proofErr w:type="spellEnd"/>
+    </w:p>
+    <w:p>
+      <w:r>
+        <w:t xml:space="preserve">In der </w:t>
+      </w:r>
+      <w:proofErr w:type="spellStart"/>
+      <w:r>
+        <w:t>Aboutansicht</w:t>
+      </w:r>
+      <w:proofErr w:type="spellEnd"/>
+      <w:r>
+        <w:t xml:space="preserve"> sind einige Informationen über die Applikation zu sehen, wie das Logo, die </w:t>
+      </w:r>
+      <w:proofErr w:type="spellStart"/>
+      <w:r>
+        <w:t>Authoren</w:t>
+      </w:r>
+      <w:proofErr w:type="spellEnd"/>
+      <w:r>
+        <w:t xml:space="preserve"> und die Version. Der Nutzer kann hier keine Aktion ausführen.</w:t>
+      </w:r>
+    </w:p>
+    <w:p>
+      <w:pPr>
+        <w:pStyle w:val="berschrift2"/>
+        <w:numPr>
+          <w:ilvl w:val="1"/>
+          <w:numId w:val="13"/>
+        </w:numPr>
+      </w:pPr>
+      <w:r>
         <w:t>Navigation</w:t>
       </w:r>
     </w:p>
@@ -4658,34 +4703,29 @@
       <w:pPr>
         <w:pStyle w:val="berschrift1"/>
       </w:pPr>
-      <w:bookmarkStart w:id="25" w:name="_Toc511725417"/>
+      <w:bookmarkStart w:id="23" w:name="_Toc511725417"/>
       <w:r>
         <w:t>Fazit und Ausblick</w:t>
       </w:r>
-      <w:bookmarkEnd w:id="25"/>
-    </w:p>
-    <w:p>
-      <w:r>
-        <w:t xml:space="preserve">Wo gab es </w:t>
-      </w:r>
-      <w:proofErr w:type="gramStart"/>
-      <w:r>
-        <w:t>Probleme ?</w:t>
-      </w:r>
-      <w:proofErr w:type="gramEnd"/>
-      <w:r>
-        <w:t xml:space="preserve"> Was hat gut geklappt, was könnte man besser machen? Was könnte in Zukunft noch umgesetzt werden?</w:t>
+      <w:bookmarkEnd w:id="23"/>
+    </w:p>
+    <w:p>
+      <w:r>
+        <w:t>Wo gab es Probleme</w:t>
+      </w:r>
+      <w:r>
+        <w:t>? Was hat gut geklappt, was könnte man besser machen? Was könnte in Zukunft noch umgesetzt werden?</w:t>
       </w:r>
     </w:p>
     <w:p>
       <w:pPr>
         <w:pStyle w:val="berschrift1"/>
       </w:pPr>
-      <w:bookmarkStart w:id="26" w:name="_Toc511725418"/>
+      <w:bookmarkStart w:id="24" w:name="_Toc511725418"/>
       <w:r>
         <w:t>Literaturverzeichnis</w:t>
       </w:r>
-      <w:bookmarkEnd w:id="26"/>
+      <w:bookmarkEnd w:id="24"/>
     </w:p>
     <w:p>
       <w:r>
@@ -4704,7 +4744,7 @@
       <w:r>
         <w:t xml:space="preserve">[2] </w:t>
       </w:r>
-      <w:hyperlink r:id="rId23" w:history="1">
+      <w:hyperlink r:id="rId24" w:history="1">
         <w:r>
           <w:rPr>
             <w:rStyle w:val="Hyperlink"/>
@@ -4717,7 +4757,7 @@
       <w:r>
         <w:t xml:space="preserve">[3] </w:t>
       </w:r>
-      <w:hyperlink r:id="rId24" w:history="1">
+      <w:hyperlink r:id="rId25" w:history="1">
         <w:r>
           <w:rPr>
             <w:rStyle w:val="Hyperlink"/>
@@ -4730,7 +4770,7 @@
       <w:r>
         <w:t xml:space="preserve">[4] </w:t>
       </w:r>
-      <w:hyperlink r:id="rId25" w:history="1">
+      <w:hyperlink r:id="rId26" w:history="1">
         <w:r>
           <w:rPr>
             <w:rStyle w:val="Hyperlink"/>
@@ -4741,9 +4781,10 @@
     </w:p>
     <w:p>
       <w:r>
+        <w:lastRenderedPageBreak/>
         <w:t xml:space="preserve">[5] </w:t>
       </w:r>
-      <w:hyperlink r:id="rId26" w:history="1">
+      <w:hyperlink r:id="rId27" w:history="1">
         <w:r>
           <w:rPr>
             <w:rStyle w:val="Hyperlink"/>
@@ -4753,10 +4794,15 @@
       </w:hyperlink>
     </w:p>
     <w:p>
+      <w:pPr>
+        <w:rPr>
+          <w:rStyle w:val="Hyperlink"/>
+        </w:rPr>
+      </w:pPr>
       <w:r>
         <w:t xml:space="preserve">[6] </w:t>
       </w:r>
-      <w:hyperlink r:id="rId27" w:history="1">
+      <w:hyperlink r:id="rId28" w:history="1">
         <w:r>
           <w:rPr>
             <w:rStyle w:val="Hyperlink"/>
@@ -4765,9 +4811,117 @@
         </w:r>
       </w:hyperlink>
     </w:p>
-    <w:p/>
+    <w:p>
+      <w:pPr>
+        <w:rPr>
+          <w:rStyle w:val="Hyperlink"/>
+        </w:rPr>
+      </w:pPr>
+    </w:p>
+    <w:p>
+      <w:pPr>
+        <w:rPr>
+          <w:lang w:val="en-US"/>
+        </w:rPr>
+      </w:pPr>
+      <w:r>
+        <w:rPr>
+          <w:lang w:val="en-US"/>
+        </w:rPr>
+        <w:t xml:space="preserve">CHERIET, M. </w:t>
+      </w:r>
+      <w:r>
+        <w:rPr>
+          <w:i/>
+          <w:iCs/>
+          <w:lang w:val="en-US"/>
+        </w:rPr>
+        <w:t xml:space="preserve">Character Recognition </w:t>
+      </w:r>
+      <w:proofErr w:type="gramStart"/>
+      <w:r>
+        <w:rPr>
+          <w:i/>
+          <w:iCs/>
+          <w:lang w:val="en-US"/>
+        </w:rPr>
+        <w:t>Systems :</w:t>
+      </w:r>
+      <w:proofErr w:type="gramEnd"/>
+      <w:r>
+        <w:rPr>
+          <w:i/>
+          <w:iCs/>
+          <w:lang w:val="en-US"/>
+        </w:rPr>
+        <w:t xml:space="preserve"> A Guide for Students and Practitioners</w:t>
+      </w:r>
+      <w:r>
+        <w:rPr>
+          <w:lang w:val="en-US"/>
+        </w:rPr>
+        <w:t xml:space="preserve">. </w:t>
+      </w:r>
+      <w:r>
+        <w:rPr>
+          <w:lang w:val="en-US"/>
+        </w:rPr>
+        <w:t>Hoboken, N.J</w:t>
+      </w:r>
+      <w:proofErr w:type="gramStart"/>
+      <w:r>
+        <w:rPr>
+          <w:lang w:val="en-US"/>
+        </w:rPr>
+        <w:t>. :</w:t>
+      </w:r>
+      <w:proofErr w:type="gramEnd"/>
+      <w:r>
+        <w:rPr>
+          <w:lang w:val="en-US"/>
+        </w:rPr>
+        <w:t xml:space="preserve"> Wiley-</w:t>
+      </w:r>
+      <w:proofErr w:type="spellStart"/>
+      <w:r>
+        <w:rPr>
+          <w:lang w:val="en-US"/>
+        </w:rPr>
+        <w:t>Interscience</w:t>
+      </w:r>
+      <w:proofErr w:type="spellEnd"/>
+      <w:r>
+        <w:rPr>
+          <w:lang w:val="en-US"/>
+        </w:rPr>
+        <w:t>, 2007. ISBN: 9780471415701.</w:t>
+      </w:r>
+    </w:p>
+    <w:p>
+      <w:pPr>
+        <w:rPr>
+          <w:lang w:val="en-US"/>
+        </w:rPr>
+      </w:pPr>
+      <w:hyperlink r:id="rId29" w:history="1">
+        <w:r>
+          <w:rPr>
+            <w:rStyle w:val="Hyperlink"/>
+            <w:lang w:val="en-US"/>
+          </w:rPr>
+          <w:t>https://pdfs.semanticscholar.org/74d6/68256131f379d63a3d484ccff513f5bbb6d3.pdf</w:t>
+        </w:r>
+      </w:hyperlink>
+    </w:p>
+    <w:p>
+      <w:pPr>
+        <w:rPr>
+          <w:lang w:val="en-US"/>
+        </w:rPr>
+      </w:pPr>
+    </w:p>
     <w:sectPr>
-      <w:headerReference w:type="default" r:id="rId28"/>
+      <w:headerReference w:type="default" r:id="rId30"/>
       <w:pgSz w:w="11906" w:h="16838"/>
       <w:pgMar w:top="1417" w:right="1417" w:bottom="1418" w:left="1417" w:header="708" w:footer="708" w:gutter="0"/>
       <w:cols w:space="708"/>
@@ -4778,7 +4932,7 @@
 </file>
 
 <file path=word/endnotes.xml><?xml version="1.0" encoding="utf-8"?>
-<w:endnotes xmlns:wpc="http://schemas.microsoft.com/office/word/2010/wordprocessingCanvas" xmlns:cx="http://schemas.microsoft.com/office/drawing/2014/chartex" xmlns:cx1="http://schemas.microsoft.com/office/drawing/2015/9/8/chartex" xmlns:mc="http://schemas.openxmlformats.org/markup-compatibility/2006" xmlns:o="urn:schemas-microsoft-com:office:office" xmlns:r="http://schemas.openxmlformats.org/officeDocument/2006/relationships" xmlns:m="http://schemas.openxmlformats.org/officeDocument/2006/math" xmlns:v="urn:schemas-microsoft-com:vml" xmlns:wp14="http://schemas.microsoft.com/office/word/2010/wordprocessingDrawing" xmlns:wp="http://schemas.openxmlformats.org/drawingml/2006/wordprocessingDrawing" xmlns:w10="urn:schemas-microsoft-com:office:word" xmlns:w="http://schemas.openxmlformats.org/wordprocessingml/2006/main" xmlns:w14="http://schemas.microsoft.com/office/word/2010/wordml" xmlns:w15="http://schemas.microsoft.com/office/word/2012/wordml" xmlns:w16se="http://schemas.microsoft.com/office/word/2015/wordml/symex" xmlns:wpg="http://schemas.microsoft.com/office/word/2010/wordprocessingGroup" xmlns:wpi="http://schemas.microsoft.com/office/word/2010/wordprocessingInk" xmlns:wne="http://schemas.microsoft.com/office/word/2006/wordml" xmlns:wps="http://schemas.microsoft.com/office/word/2010/wordprocessingShape" mc:Ignorable="w14 w15 w16se wp14">
+<w:endnotes xmlns:wpc="http://schemas.microsoft.com/office/word/2010/wordprocessingCanvas" xmlns:mc="http://schemas.openxmlformats.org/markup-compatibility/2006" xmlns:o="urn:schemas-microsoft-com:office:office" xmlns:r="http://schemas.openxmlformats.org/officeDocument/2006/relationships" xmlns:m="http://schemas.openxmlformats.org/officeDocument/2006/math" xmlns:v="urn:schemas-microsoft-com:vml" xmlns:wp14="http://schemas.microsoft.com/office/word/2010/wordprocessingDrawing" xmlns:wp="http://schemas.openxmlformats.org/drawingml/2006/wordprocessingDrawing" xmlns:w10="urn:schemas-microsoft-com:office:word" xmlns:w="http://schemas.openxmlformats.org/wordprocessingml/2006/main" xmlns:w14="http://schemas.microsoft.com/office/word/2010/wordml" xmlns:wpg="http://schemas.microsoft.com/office/word/2010/wordprocessingGroup" xmlns:wpi="http://schemas.microsoft.com/office/word/2010/wordprocessingInk" xmlns:wne="http://schemas.microsoft.com/office/word/2006/wordml" xmlns:wps="http://schemas.microsoft.com/office/word/2010/wordprocessingShape" mc:Ignorable="w14 wp14">
   <w:endnote w:type="separator" w:id="-1">
     <w:p>
       <w:r>
@@ -4797,7 +4951,7 @@
 </file>
 
 <file path=word/footer1.xml><?xml version="1.0" encoding="utf-8"?>
-<w:ftr xmlns:wpc="http://schemas.microsoft.com/office/word/2010/wordprocessingCanvas" xmlns:cx="http://schemas.microsoft.com/office/drawing/2014/chartex" xmlns:cx1="http://schemas.microsoft.com/office/drawing/2015/9/8/chartex" xmlns:mc="http://schemas.openxmlformats.org/markup-compatibility/2006" xmlns:o="urn:schemas-microsoft-com:office:office" xmlns:r="http://schemas.openxmlformats.org/officeDocument/2006/relationships" xmlns:m="http://schemas.openxmlformats.org/officeDocument/2006/math" xmlns:v="urn:schemas-microsoft-com:vml" xmlns:wp14="http://schemas.microsoft.com/office/word/2010/wordprocessingDrawing" xmlns:wp="http://schemas.openxmlformats.org/drawingml/2006/wordprocessingDrawing" xmlns:w10="urn:schemas-microsoft-com:office:word" xmlns:w="http://schemas.openxmlformats.org/wordprocessingml/2006/main" xmlns:w14="http://schemas.microsoft.com/office/word/2010/wordml" xmlns:w15="http://schemas.microsoft.com/office/word/2012/wordml" xmlns:w16se="http://schemas.microsoft.com/office/word/2015/wordml/symex" xmlns:wpg="http://schemas.microsoft.com/office/word/2010/wordprocessingGroup" xmlns:wpi="http://schemas.microsoft.com/office/word/2010/wordprocessingInk" xmlns:wne="http://schemas.microsoft.com/office/word/2006/wordml" xmlns:wps="http://schemas.microsoft.com/office/word/2010/wordprocessingShape" mc:Ignorable="w14 w15 w16se wp14">
+<w:ftr xmlns:wpc="http://schemas.microsoft.com/office/word/2010/wordprocessingCanvas" xmlns:mc="http://schemas.openxmlformats.org/markup-compatibility/2006" xmlns:o="urn:schemas-microsoft-com:office:office" xmlns:r="http://schemas.openxmlformats.org/officeDocument/2006/relationships" xmlns:m="http://schemas.openxmlformats.org/officeDocument/2006/math" xmlns:v="urn:schemas-microsoft-com:vml" xmlns:wp14="http://schemas.microsoft.com/office/word/2010/wordprocessingDrawing" xmlns:wp="http://schemas.openxmlformats.org/drawingml/2006/wordprocessingDrawing" xmlns:w10="urn:schemas-microsoft-com:office:word" xmlns:w="http://schemas.openxmlformats.org/wordprocessingml/2006/main" xmlns:w14="http://schemas.microsoft.com/office/word/2010/wordml" xmlns:wpg="http://schemas.microsoft.com/office/word/2010/wordprocessingGroup" xmlns:wpi="http://schemas.microsoft.com/office/word/2010/wordprocessingInk" xmlns:wne="http://schemas.microsoft.com/office/word/2006/wordml" xmlns:wps="http://schemas.microsoft.com/office/word/2010/wordprocessingShape" mc:Ignorable="w14 wp14">
   <w:p>
     <w:pPr>
       <w:pStyle w:val="Fuzeile"/>
@@ -4819,7 +4973,7 @@
       <w:rPr>
         <w:noProof/>
       </w:rPr>
-      <w:t>20</w:t>
+      <w:t>12</w:t>
     </w:r>
     <w:r>
       <w:fldChar w:fldCharType="end"/>
@@ -4829,7 +4983,7 @@
 </file>
 
 <file path=word/footnotes.xml><?xml version="1.0" encoding="utf-8"?>
-<w:footnotes xmlns:wpc="http://schemas.microsoft.com/office/word/2010/wordprocessingCanvas" xmlns:cx="http://schemas.microsoft.com/office/drawing/2014/chartex" xmlns:cx1="http://schemas.microsoft.com/office/drawing/2015/9/8/chartex" xmlns:mc="http://schemas.openxmlformats.org/markup-compatibility/2006" xmlns:o="urn:schemas-microsoft-com:office:office" xmlns:r="http://schemas.openxmlformats.org/officeDocument/2006/relationships" xmlns:m="http://schemas.openxmlformats.org/officeDocument/2006/math" xmlns:v="urn:schemas-microsoft-com:vml" xmlns:wp14="http://schemas.microsoft.com/office/word/2010/wordprocessingDrawing" xmlns:wp="http://schemas.openxmlformats.org/drawingml/2006/wordprocessingDrawing" xmlns:w10="urn:schemas-microsoft-com:office:word" xmlns:w="http://schemas.openxmlformats.org/wordprocessingml/2006/main" xmlns:w14="http://schemas.microsoft.com/office/word/2010/wordml" xmlns:w15="http://schemas.microsoft.com/office/word/2012/wordml" xmlns:w16se="http://schemas.microsoft.com/office/word/2015/wordml/symex" xmlns:wpg="http://schemas.microsoft.com/office/word/2010/wordprocessingGroup" xmlns:wpi="http://schemas.microsoft.com/office/word/2010/wordprocessingInk" xmlns:wne="http://schemas.microsoft.com/office/word/2006/wordml" xmlns:wps="http://schemas.microsoft.com/office/word/2010/wordprocessingShape" mc:Ignorable="w14 w15 w16se wp14">
+<w:footnotes xmlns:wpc="http://schemas.microsoft.com/office/word/2010/wordprocessingCanvas" xmlns:mc="http://schemas.openxmlformats.org/markup-compatibility/2006" xmlns:o="urn:schemas-microsoft-com:office:office" xmlns:r="http://schemas.openxmlformats.org/officeDocument/2006/relationships" xmlns:m="http://schemas.openxmlformats.org/officeDocument/2006/math" xmlns:v="urn:schemas-microsoft-com:vml" xmlns:wp14="http://schemas.microsoft.com/office/word/2010/wordprocessingDrawing" xmlns:wp="http://schemas.openxmlformats.org/drawingml/2006/wordprocessingDrawing" xmlns:w10="urn:schemas-microsoft-com:office:word" xmlns:w="http://schemas.openxmlformats.org/wordprocessingml/2006/main" xmlns:w14="http://schemas.microsoft.com/office/word/2010/wordml" xmlns:wpg="http://schemas.microsoft.com/office/word/2010/wordprocessingGroup" xmlns:wpi="http://schemas.microsoft.com/office/word/2010/wordprocessingInk" xmlns:wne="http://schemas.microsoft.com/office/word/2006/wordml" xmlns:wps="http://schemas.microsoft.com/office/word/2010/wordprocessingShape" mc:Ignorable="w14 wp14">
   <w:footnote w:type="separator" w:id="-1">
     <w:p>
       <w:r>
@@ -4848,7 +5002,7 @@
 </file>
 
 <file path=word/header1.xml><?xml version="1.0" encoding="utf-8"?>
-<w:hdr xmlns:wpc="http://schemas.microsoft.com/office/word/2010/wordprocessingCanvas" xmlns:cx="http://schemas.microsoft.com/office/drawing/2014/chartex" xmlns:cx1="http://schemas.microsoft.com/office/drawing/2015/9/8/chartex" xmlns:mc="http://schemas.openxmlformats.org/markup-compatibility/2006" xmlns:o="urn:schemas-microsoft-com:office:office" xmlns:r="http://schemas.openxmlformats.org/officeDocument/2006/relationships" xmlns:m="http://schemas.openxmlformats.org/officeDocument/2006/math" xmlns:v="urn:schemas-microsoft-com:vml" xmlns:wp14="http://schemas.microsoft.com/office/word/2010/wordprocessingDrawing" xmlns:wp="http://schemas.openxmlformats.org/drawingml/2006/wordprocessingDrawing" xmlns:w10="urn:schemas-microsoft-com:office:word" xmlns:w="http://schemas.openxmlformats.org/wordprocessingml/2006/main" xmlns:w14="http://schemas.microsoft.com/office/word/2010/wordml" xmlns:w15="http://schemas.microsoft.com/office/word/2012/wordml" xmlns:w16se="http://schemas.microsoft.com/office/word/2015/wordml/symex" xmlns:wpg="http://schemas.microsoft.com/office/word/2010/wordprocessingGroup" xmlns:wpi="http://schemas.microsoft.com/office/word/2010/wordprocessingInk" xmlns:wne="http://schemas.microsoft.com/office/word/2006/wordml" xmlns:wps="http://schemas.microsoft.com/office/word/2010/wordprocessingShape" mc:Ignorable="w14 w15 w16se wp14">
+<w:hdr xmlns:wpc="http://schemas.microsoft.com/office/word/2010/wordprocessingCanvas" xmlns:mc="http://schemas.openxmlformats.org/markup-compatibility/2006" xmlns:o="urn:schemas-microsoft-com:office:office" xmlns:r="http://schemas.openxmlformats.org/officeDocument/2006/relationships" xmlns:m="http://schemas.openxmlformats.org/officeDocument/2006/math" xmlns:v="urn:schemas-microsoft-com:vml" xmlns:wp14="http://schemas.microsoft.com/office/word/2010/wordprocessingDrawing" xmlns:wp="http://schemas.openxmlformats.org/drawingml/2006/wordprocessingDrawing" xmlns:w10="urn:schemas-microsoft-com:office:word" xmlns:w="http://schemas.openxmlformats.org/wordprocessingml/2006/main" xmlns:w14="http://schemas.microsoft.com/office/word/2010/wordml" xmlns:wpg="http://schemas.microsoft.com/office/word/2010/wordprocessingGroup" xmlns:wpi="http://schemas.microsoft.com/office/word/2010/wordprocessingInk" xmlns:wne="http://schemas.microsoft.com/office/word/2006/wordml" xmlns:wps="http://schemas.microsoft.com/office/word/2010/wordprocessingShape" mc:Ignorable="w14 wp14">
   <w:p>
     <w:pPr>
       <w:rPr>
@@ -4947,7 +5101,7 @@
 </file>
 
 <file path=word/header2.xml><?xml version="1.0" encoding="utf-8"?>
-<w:hdr xmlns:wpc="http://schemas.microsoft.com/office/word/2010/wordprocessingCanvas" xmlns:cx="http://schemas.microsoft.com/office/drawing/2014/chartex" xmlns:cx1="http://schemas.microsoft.com/office/drawing/2015/9/8/chartex" xmlns:mc="http://schemas.openxmlformats.org/markup-compatibility/2006" xmlns:o="urn:schemas-microsoft-com:office:office" xmlns:r="http://schemas.openxmlformats.org/officeDocument/2006/relationships" xmlns:m="http://schemas.openxmlformats.org/officeDocument/2006/math" xmlns:v="urn:schemas-microsoft-com:vml" xmlns:wp14="http://schemas.microsoft.com/office/word/2010/wordprocessingDrawing" xmlns:wp="http://schemas.openxmlformats.org/drawingml/2006/wordprocessingDrawing" xmlns:w10="urn:schemas-microsoft-com:office:word" xmlns:w="http://schemas.openxmlformats.org/wordprocessingml/2006/main" xmlns:w14="http://schemas.microsoft.com/office/word/2010/wordml" xmlns:w15="http://schemas.microsoft.com/office/word/2012/wordml" xmlns:w16se="http://schemas.microsoft.com/office/word/2015/wordml/symex" xmlns:wpg="http://schemas.microsoft.com/office/word/2010/wordprocessingGroup" xmlns:wpi="http://schemas.microsoft.com/office/word/2010/wordprocessingInk" xmlns:wne="http://schemas.microsoft.com/office/word/2006/wordml" xmlns:wps="http://schemas.microsoft.com/office/word/2010/wordprocessingShape" mc:Ignorable="w14 w15 w16se wp14">
+<w:hdr xmlns:wpc="http://schemas.microsoft.com/office/word/2010/wordprocessingCanvas" xmlns:mc="http://schemas.openxmlformats.org/markup-compatibility/2006" xmlns:o="urn:schemas-microsoft-com:office:office" xmlns:r="http://schemas.openxmlformats.org/officeDocument/2006/relationships" xmlns:m="http://schemas.openxmlformats.org/officeDocument/2006/math" xmlns:v="urn:schemas-microsoft-com:vml" xmlns:wp14="http://schemas.microsoft.com/office/word/2010/wordprocessingDrawing" xmlns:wp="http://schemas.openxmlformats.org/drawingml/2006/wordprocessingDrawing" xmlns:w10="urn:schemas-microsoft-com:office:word" xmlns:w="http://schemas.openxmlformats.org/wordprocessingml/2006/main" xmlns:w14="http://schemas.microsoft.com/office/word/2010/wordml" xmlns:wpg="http://schemas.microsoft.com/office/word/2010/wordprocessingGroup" xmlns:wpi="http://schemas.microsoft.com/office/word/2010/wordprocessingInk" xmlns:wne="http://schemas.microsoft.com/office/word/2006/wordml" xmlns:wps="http://schemas.microsoft.com/office/word/2010/wordprocessingShape" mc:Ignorable="w14 wp14">
   <w:p>
     <w:pPr>
       <w:rPr>
@@ -5150,8 +5304,8 @@
 </file>
 
 <file path=word/numbering.xml><?xml version="1.0" encoding="utf-8"?>
-<w:numbering xmlns:wpc="http://schemas.microsoft.com/office/word/2010/wordprocessingCanvas" xmlns:cx="http://schemas.microsoft.com/office/drawing/2014/chartex" xmlns:cx1="http://schemas.microsoft.com/office/drawing/2015/9/8/chartex" xmlns:mc="http://schemas.openxmlformats.org/markup-compatibility/2006" xmlns:o="urn:schemas-microsoft-com:office:office" xmlns:r="http://schemas.openxmlformats.org/officeDocument/2006/relationships" xmlns:m="http://schemas.openxmlformats.org/officeDocument/2006/math" xmlns:v="urn:schemas-microsoft-com:vml" xmlns:wp14="http://schemas.microsoft.com/office/word/2010/wordprocessingDrawing" xmlns:wp="http://schemas.openxmlformats.org/drawingml/2006/wordprocessingDrawing" xmlns:w10="urn:schemas-microsoft-com:office:word" xmlns:w="http://schemas.openxmlformats.org/wordprocessingml/2006/main" xmlns:w14="http://schemas.microsoft.com/office/word/2010/wordml" xmlns:w15="http://schemas.microsoft.com/office/word/2012/wordml" xmlns:w16se="http://schemas.microsoft.com/office/word/2015/wordml/symex" xmlns:wpg="http://schemas.microsoft.com/office/word/2010/wordprocessingGroup" xmlns:wpi="http://schemas.microsoft.com/office/word/2010/wordprocessingInk" xmlns:wne="http://schemas.microsoft.com/office/word/2006/wordml" xmlns:wps="http://schemas.microsoft.com/office/word/2010/wordprocessingShape" mc:Ignorable="w14 w15 w16se wp14">
-  <w:abstractNum w:abstractNumId="0" w15:restartNumberingAfterBreak="0">
+<w:numbering xmlns:wpc="http://schemas.microsoft.com/office/word/2010/wordprocessingCanvas" xmlns:mc="http://schemas.openxmlformats.org/markup-compatibility/2006" xmlns:o="urn:schemas-microsoft-com:office:office" xmlns:r="http://schemas.openxmlformats.org/officeDocument/2006/relationships" xmlns:m="http://schemas.openxmlformats.org/officeDocument/2006/math" xmlns:v="urn:schemas-microsoft-com:vml" xmlns:wp14="http://schemas.microsoft.com/office/word/2010/wordprocessingDrawing" xmlns:wp="http://schemas.openxmlformats.org/drawingml/2006/wordprocessingDrawing" xmlns:w10="urn:schemas-microsoft-com:office:word" xmlns:w="http://schemas.openxmlformats.org/wordprocessingml/2006/main" xmlns:w14="http://schemas.microsoft.com/office/word/2010/wordml" xmlns:wpg="http://schemas.microsoft.com/office/word/2010/wordprocessingGroup" xmlns:wpi="http://schemas.microsoft.com/office/word/2010/wordprocessingInk" xmlns:wne="http://schemas.microsoft.com/office/word/2006/wordml" xmlns:wps="http://schemas.microsoft.com/office/word/2010/wordprocessingShape" mc:Ignorable="w14 wp14">
+  <w:abstractNum w:abstractNumId="0">
     <w:nsid w:val="0F351AF4"/>
     <w:multiLevelType w:val="hybridMultilevel"/>
     <w:tmpl w:val="8D3EED84"/>
@@ -5264,7 +5418,7 @@
       </w:rPr>
     </w:lvl>
   </w:abstractNum>
-  <w:abstractNum w:abstractNumId="1" w15:restartNumberingAfterBreak="0">
+  <w:abstractNum w:abstractNumId="1">
     <w:nsid w:val="280E4BFB"/>
     <w:multiLevelType w:val="multilevel"/>
     <w:tmpl w:val="04070025"/>
@@ -5359,7 +5513,7 @@
       </w:pPr>
     </w:lvl>
   </w:abstractNum>
-  <w:abstractNum w:abstractNumId="2" w15:restartNumberingAfterBreak="0">
+  <w:abstractNum w:abstractNumId="2">
     <w:nsid w:val="2F865282"/>
     <w:multiLevelType w:val="hybridMultilevel"/>
     <w:tmpl w:val="70224A34"/>
@@ -5472,7 +5626,7 @@
       </w:rPr>
     </w:lvl>
   </w:abstractNum>
-  <w:abstractNum w:abstractNumId="3" w15:restartNumberingAfterBreak="0">
+  <w:abstractNum w:abstractNumId="3">
     <w:nsid w:val="30E02F77"/>
     <w:multiLevelType w:val="hybridMultilevel"/>
     <w:tmpl w:val="4BE01DAE"/>
@@ -5558,7 +5712,7 @@
       </w:pPr>
     </w:lvl>
   </w:abstractNum>
-  <w:abstractNum w:abstractNumId="4" w15:restartNumberingAfterBreak="0">
+  <w:abstractNum w:abstractNumId="4">
     <w:nsid w:val="338662F3"/>
     <w:multiLevelType w:val="hybridMultilevel"/>
     <w:tmpl w:val="640A35AA"/>
@@ -5671,7 +5825,7 @@
       </w:rPr>
     </w:lvl>
   </w:abstractNum>
-  <w:abstractNum w:abstractNumId="5" w15:restartNumberingAfterBreak="0">
+  <w:abstractNum w:abstractNumId="5">
     <w:nsid w:val="54D9494B"/>
     <w:multiLevelType w:val="hybridMultilevel"/>
     <w:tmpl w:val="8AD0AF0C"/>
@@ -5760,7 +5914,7 @@
       </w:pPr>
     </w:lvl>
   </w:abstractNum>
-  <w:abstractNum w:abstractNumId="6" w15:restartNumberingAfterBreak="0">
+  <w:abstractNum w:abstractNumId="6">
     <w:nsid w:val="55195E55"/>
     <w:multiLevelType w:val="hybridMultilevel"/>
     <w:tmpl w:val="FA46EFC4"/>
@@ -5873,7 +6027,7 @@
       </w:rPr>
     </w:lvl>
   </w:abstractNum>
-  <w:abstractNum w:abstractNumId="7" w15:restartNumberingAfterBreak="0">
+  <w:abstractNum w:abstractNumId="7">
     <w:nsid w:val="55F73718"/>
     <w:multiLevelType w:val="hybridMultilevel"/>
     <w:tmpl w:val="B4301408"/>
@@ -5986,7 +6140,7 @@
       </w:rPr>
     </w:lvl>
   </w:abstractNum>
-  <w:abstractNum w:abstractNumId="8" w15:restartNumberingAfterBreak="0">
+  <w:abstractNum w:abstractNumId="8">
     <w:nsid w:val="5A262AD8"/>
     <w:multiLevelType w:val="hybridMultilevel"/>
     <w:tmpl w:val="DCCC107A"/>
@@ -6099,7 +6253,7 @@
       </w:rPr>
     </w:lvl>
   </w:abstractNum>
-  <w:abstractNum w:abstractNumId="9" w15:restartNumberingAfterBreak="0">
+  <w:abstractNum w:abstractNumId="9">
     <w:nsid w:val="6C507F02"/>
     <w:multiLevelType w:val="hybridMultilevel"/>
     <w:tmpl w:val="2A6CCC98"/>
@@ -6188,7 +6342,121 @@
       </w:pPr>
     </w:lvl>
   </w:abstractNum>
-  <w:abstractNum w:abstractNumId="10" w15:restartNumberingAfterBreak="0">
+  <w:abstractNum w:abstractNumId="10">
+    <w:nsid w:val="6CBE122C"/>
+    <w:multiLevelType w:val="hybridMultilevel"/>
+    <w:tmpl w:val="012A0EC8"/>
+    <w:lvl w:ilvl="0" w:tplc="90A6AE42">
+      <w:start w:val="1"/>
+      <w:numFmt w:val="bullet"/>
+      <w:pStyle w:val="Aufzhlung"/>
+      <w:lvlText w:val=""/>
+      <w:lvlJc w:val="left"/>
+      <w:pPr>
+        <w:ind w:left="720" w:hanging="360"/>
+      </w:pPr>
+      <w:rPr>
+        <w:rFonts w:ascii="Symbol" w:hAnsi="Symbol" w:hint="default"/>
+      </w:rPr>
+    </w:lvl>
+    <w:lvl w:ilvl="1" w:tplc="04070003" w:tentative="1">
+      <w:start w:val="1"/>
+      <w:numFmt w:val="bullet"/>
+      <w:lvlText w:val="o"/>
+      <w:lvlJc w:val="left"/>
+      <w:pPr>
+        <w:ind w:left="1440" w:hanging="360"/>
+      </w:pPr>
+      <w:rPr>
+        <w:rFonts w:ascii="Courier New" w:hAnsi="Courier New" w:cs="Courier New" w:hint="default"/>
+      </w:rPr>
+    </w:lvl>
+    <w:lvl w:ilvl="2" w:tplc="04070005" w:tentative="1">
+      <w:start w:val="1"/>
+      <w:numFmt w:val="bullet"/>
+      <w:lvlText w:val=""/>
+      <w:lvlJc w:val="left"/>
+      <w:pPr>
+        <w:ind w:left="2160" w:hanging="360"/>
+      </w:pPr>
+      <w:rPr>
+        <w:rFonts w:ascii="Wingdings" w:hAnsi="Wingdings" w:hint="default"/>
+      </w:rPr>
+    </w:lvl>
+    <w:lvl w:ilvl="3" w:tplc="04070001" w:tentative="1">
+      <w:start w:val="1"/>
+      <w:numFmt w:val="bullet"/>
+      <w:lvlText w:val=""/>
+      <w:lvlJc w:val="left"/>
+      <w:pPr>
+        <w:ind w:left="2880" w:hanging="360"/>
+      </w:pPr>
+      <w:rPr>
+        <w:rFonts w:ascii="Symbol" w:hAnsi="Symbol" w:hint="default"/>
+      </w:rPr>
+    </w:lvl>
+    <w:lvl w:ilvl="4" w:tplc="04070003" w:tentative="1">
+      <w:start w:val="1"/>
+      <w:numFmt w:val="bullet"/>
+      <w:lvlText w:val="o"/>
+      <w:lvlJc w:val="left"/>
+      <w:pPr>
+        <w:ind w:left="3600" w:hanging="360"/>
+      </w:pPr>
+      <w:rPr>
+        <w:rFonts w:ascii="Courier New" w:hAnsi="Courier New" w:cs="Courier New" w:hint="default"/>
+      </w:rPr>
+    </w:lvl>
+    <w:lvl w:ilvl="5" w:tplc="04070005" w:tentative="1">
+      <w:start w:val="1"/>
+      <w:numFmt w:val="bullet"/>
+      <w:lvlText w:val=""/>
+      <w:lvlJc w:val="left"/>
+      <w:pPr>
+        <w:ind w:left="4320" w:hanging="360"/>
+      </w:pPr>
+      <w:rPr>
+        <w:rFonts w:ascii="Wingdings" w:hAnsi="Wingdings" w:hint="default"/>
+      </w:rPr>
+    </w:lvl>
+    <w:lvl w:ilvl="6" w:tplc="04070001" w:tentative="1">
+      <w:start w:val="1"/>
+      <w:numFmt w:val="bullet"/>
+      <w:lvlText w:val=""/>
+      <w:lvlJc w:val="left"/>
+      <w:pPr>
+        <w:ind w:left="5040" w:hanging="360"/>
+      </w:pPr>
+      <w:rPr>
+        <w:rFonts w:ascii="Symbol" w:hAnsi="Symbol" w:hint="default"/>
+      </w:rPr>
+    </w:lvl>
+    <w:lvl w:ilvl="7" w:tplc="04070003" w:tentative="1">
+      <w:start w:val="1"/>
+      <w:numFmt w:val="bullet"/>
+      <w:lvlText w:val="o"/>
+      <w:lvlJc w:val="left"/>
+      <w:pPr>
+        <w:ind w:left="5760" w:hanging="360"/>
+      </w:pPr>
+      <w:rPr>
+        <w:rFonts w:ascii="Courier New" w:hAnsi="Courier New" w:cs="Courier New" w:hint="default"/>
+      </w:rPr>
+    </w:lvl>
+    <w:lvl w:ilvl="8" w:tplc="04070005" w:tentative="1">
+      <w:start w:val="1"/>
+      <w:numFmt w:val="bullet"/>
+      <w:lvlText w:val=""/>
+      <w:lvlJc w:val="left"/>
+      <w:pPr>
+        <w:ind w:left="6480" w:hanging="360"/>
+      </w:pPr>
+      <w:rPr>
+        <w:rFonts w:ascii="Wingdings" w:hAnsi="Wingdings" w:hint="default"/>
+      </w:rPr>
+    </w:lvl>
+  </w:abstractNum>
+  <w:abstractNum w:abstractNumId="11">
     <w:nsid w:val="70B50EC1"/>
     <w:multiLevelType w:val="hybridMultilevel"/>
     <w:tmpl w:val="57EA111C"/>
@@ -6301,7 +6569,7 @@
       </w:rPr>
     </w:lvl>
   </w:abstractNum>
-  <w:abstractNum w:abstractNumId="11" w15:restartNumberingAfterBreak="0">
+  <w:abstractNum w:abstractNumId="12">
     <w:nsid w:val="7A28140B"/>
     <w:multiLevelType w:val="hybridMultilevel"/>
     <w:tmpl w:val="35C4F5AA"/>
@@ -6406,7 +6674,7 @@
     <w:abstractNumId w:val="4"/>
   </w:num>
   <w:num w:numId="6">
-    <w:abstractNumId w:val="11"/>
+    <w:abstractNumId w:val="12"/>
   </w:num>
   <w:num w:numId="7">
     <w:abstractNumId w:val="7"/>
@@ -6415,7 +6683,7 @@
     <w:abstractNumId w:val="0"/>
   </w:num>
   <w:num w:numId="9">
-    <w:abstractNumId w:val="10"/>
+    <w:abstractNumId w:val="11"/>
   </w:num>
   <w:num w:numId="10">
     <w:abstractNumId w:val="6"/>
@@ -6456,11 +6724,14 @@
       <w:startOverride w:val="1"/>
     </w:lvlOverride>
   </w:num>
+  <w:num w:numId="14">
+    <w:abstractNumId w:val="10"/>
+  </w:num>
 </w:numbering>
 </file>
 
 <file path=word/styles.xml><?xml version="1.0" encoding="utf-8"?>
-<w:styles xmlns:mc="http://schemas.openxmlformats.org/markup-compatibility/2006" xmlns:r="http://schemas.openxmlformats.org/officeDocument/2006/relationships" xmlns:w="http://schemas.openxmlformats.org/wordprocessingml/2006/main" xmlns:w14="http://schemas.microsoft.com/office/word/2010/wordml" xmlns:w15="http://schemas.microsoft.com/office/word/2012/wordml" xmlns:w16se="http://schemas.microsoft.com/office/word/2015/wordml/symex" mc:Ignorable="w14 w15 w16se">
+<w:styles xmlns:mc="http://schemas.openxmlformats.org/markup-compatibility/2006" xmlns:r="http://schemas.openxmlformats.org/officeDocument/2006/relationships" xmlns:w="http://schemas.openxmlformats.org/wordprocessingml/2006/main" xmlns:w14="http://schemas.microsoft.com/office/word/2010/wordml" mc:Ignorable="w14">
   <w:docDefaults>
     <w:rPrDefault>
       <w:rPr>
@@ -6476,378 +6747,144 @@
       </w:pPr>
     </w:pPrDefault>
   </w:docDefaults>
-  <w:latentStyles w:defLockedState="0" w:defUIPriority="99" w:defSemiHidden="0" w:defUnhideWhenUsed="0" w:defQFormat="0" w:count="371">
-    <w:lsdException w:name="Normal" w:uiPriority="0" w:qFormat="1"/>
-    <w:lsdException w:name="heading 1" w:uiPriority="9" w:qFormat="1"/>
-    <w:lsdException w:name="heading 2" w:semiHidden="1" w:uiPriority="9" w:unhideWhenUsed="1" w:qFormat="1"/>
-    <w:lsdException w:name="heading 3" w:semiHidden="1" w:uiPriority="9" w:unhideWhenUsed="1" w:qFormat="1"/>
-    <w:lsdException w:name="heading 4" w:semiHidden="1" w:uiPriority="9" w:unhideWhenUsed="1" w:qFormat="1"/>
-    <w:lsdException w:name="heading 5" w:semiHidden="1" w:uiPriority="9" w:unhideWhenUsed="1" w:qFormat="1"/>
-    <w:lsdException w:name="heading 6" w:semiHidden="1" w:uiPriority="9" w:unhideWhenUsed="1" w:qFormat="1"/>
-    <w:lsdException w:name="heading 7" w:semiHidden="1" w:uiPriority="9" w:unhideWhenUsed="1" w:qFormat="1"/>
-    <w:lsdException w:name="heading 8" w:semiHidden="1" w:uiPriority="9" w:unhideWhenUsed="1" w:qFormat="1"/>
-    <w:lsdException w:name="heading 9" w:semiHidden="1" w:uiPriority="9" w:unhideWhenUsed="1" w:qFormat="1"/>
-    <w:lsdException w:name="index 1" w:semiHidden="1" w:unhideWhenUsed="1"/>
-    <w:lsdException w:name="index 2" w:semiHidden="1" w:unhideWhenUsed="1"/>
-    <w:lsdException w:name="index 3" w:semiHidden="1" w:unhideWhenUsed="1"/>
-    <w:lsdException w:name="index 4" w:semiHidden="1" w:unhideWhenUsed="1"/>
-    <w:lsdException w:name="index 5" w:semiHidden="1" w:unhideWhenUsed="1"/>
-    <w:lsdException w:name="index 6" w:semiHidden="1" w:unhideWhenUsed="1"/>
-    <w:lsdException w:name="index 7" w:semiHidden="1" w:unhideWhenUsed="1"/>
-    <w:lsdException w:name="index 8" w:semiHidden="1" w:unhideWhenUsed="1"/>
-    <w:lsdException w:name="index 9" w:semiHidden="1" w:unhideWhenUsed="1"/>
-    <w:lsdException w:name="toc 1" w:semiHidden="1" w:uiPriority="39" w:unhideWhenUsed="1"/>
-    <w:lsdException w:name="toc 2" w:semiHidden="1" w:uiPriority="39" w:unhideWhenUsed="1"/>
-    <w:lsdException w:name="toc 3" w:semiHidden="1" w:uiPriority="39" w:unhideWhenUsed="1"/>
-    <w:lsdException w:name="toc 4" w:semiHidden="1" w:uiPriority="39" w:unhideWhenUsed="1"/>
-    <w:lsdException w:name="toc 5" w:semiHidden="1" w:uiPriority="39" w:unhideWhenUsed="1"/>
-    <w:lsdException w:name="toc 6" w:semiHidden="1" w:uiPriority="39" w:unhideWhenUsed="1"/>
-    <w:lsdException w:name="toc 7" w:semiHidden="1" w:uiPriority="39" w:unhideWhenUsed="1"/>
-    <w:lsdException w:name="toc 8" w:semiHidden="1" w:uiPriority="39" w:unhideWhenUsed="1"/>
-    <w:lsdException w:name="toc 9" w:semiHidden="1" w:uiPriority="39" w:unhideWhenUsed="1"/>
-    <w:lsdException w:name="Normal Indent" w:semiHidden="1" w:unhideWhenUsed="1"/>
-    <w:lsdException w:name="footnote text" w:semiHidden="1" w:unhideWhenUsed="1"/>
-    <w:lsdException w:name="annotation text" w:semiHidden="1" w:unhideWhenUsed="1"/>
-    <w:lsdException w:name="header" w:semiHidden="1" w:unhideWhenUsed="1"/>
-    <w:lsdException w:name="footer" w:semiHidden="1" w:unhideWhenUsed="1"/>
-    <w:lsdException w:name="index heading" w:semiHidden="1" w:unhideWhenUsed="1"/>
-    <w:lsdException w:name="caption" w:semiHidden="1" w:uiPriority="35" w:unhideWhenUsed="1" w:qFormat="1"/>
-    <w:lsdException w:name="table of figures" w:semiHidden="1" w:unhideWhenUsed="1"/>
-    <w:lsdException w:name="envelope address" w:semiHidden="1" w:unhideWhenUsed="1"/>
-    <w:lsdException w:name="envelope return" w:semiHidden="1" w:unhideWhenUsed="1"/>
-    <w:lsdException w:name="footnote reference" w:semiHidden="1" w:unhideWhenUsed="1"/>
-    <w:lsdException w:name="annotation reference" w:semiHidden="1" w:unhideWhenUsed="1"/>
-    <w:lsdException w:name="line number" w:semiHidden="1" w:unhideWhenUsed="1"/>
-    <w:lsdException w:name="page number" w:semiHidden="1" w:unhideWhenUsed="1"/>
-    <w:lsdException w:name="endnote reference" w:semiHidden="1" w:unhideWhenUsed="1"/>
-    <w:lsdException w:name="endnote text" w:semiHidden="1" w:unhideWhenUsed="1"/>
-    <w:lsdException w:name="table of authorities" w:semiHidden="1" w:unhideWhenUsed="1"/>
-    <w:lsdException w:name="macro" w:semiHidden="1" w:unhideWhenUsed="1"/>
-    <w:lsdException w:name="toa heading" w:semiHidden="1" w:unhideWhenUsed="1"/>
-    <w:lsdException w:name="List" w:semiHidden="1" w:unhideWhenUsed="1"/>
-    <w:lsdException w:name="List Bullet" w:semiHidden="1" w:unhideWhenUsed="1"/>
-    <w:lsdException w:name="List Number" w:semiHidden="1" w:unhideWhenUsed="1"/>
-    <w:lsdException w:name="List 2" w:semiHidden="1" w:unhideWhenUsed="1"/>
-    <w:lsdException w:name="List 3" w:semiHidden="1" w:unhideWhenUsed="1"/>
-    <w:lsdException w:name="List 4" w:semiHidden="1" w:unhideWhenUsed="1"/>
-    <w:lsdException w:name="List 5" w:semiHidden="1" w:unhideWhenUsed="1"/>
-    <w:lsdException w:name="List Bullet 2" w:semiHidden="1" w:unhideWhenUsed="1"/>
-    <w:lsdException w:name="List Bullet 3" w:semiHidden="1" w:unhideWhenUsed="1"/>
-    <w:lsdException w:name="List Bullet 4" w:semiHidden="1" w:unhideWhenUsed="1"/>
-    <w:lsdException w:name="List Bullet 5" w:semiHidden="1" w:unhideWhenUsed="1"/>
-    <w:lsdException w:name="List Number 2" w:semiHidden="1" w:unhideWhenUsed="1"/>
-    <w:lsdException w:name="List Number 3" w:semiHidden="1" w:unhideWhenUsed="1"/>
-    <w:lsdException w:name="List Number 4" w:semiHidden="1" w:unhideWhenUsed="1"/>
-    <w:lsdException w:name="List Number 5" w:semiHidden="1" w:unhideWhenUsed="1"/>
-    <w:lsdException w:name="Title" w:uiPriority="10" w:qFormat="1"/>
-    <w:lsdException w:name="Closing" w:semiHidden="1" w:unhideWhenUsed="1"/>
-    <w:lsdException w:name="Signature" w:semiHidden="1" w:unhideWhenUsed="1"/>
-    <w:lsdException w:name="Default Paragraph Font" w:semiHidden="1" w:uiPriority="1" w:unhideWhenUsed="1"/>
-    <w:lsdException w:name="Body Text" w:semiHidden="1" w:unhideWhenUsed="1"/>
-    <w:lsdException w:name="Body Text Indent" w:semiHidden="1" w:unhideWhenUsed="1"/>
-    <w:lsdException w:name="List Continue" w:semiHidden="1" w:unhideWhenUsed="1"/>
-    <w:lsdException w:name="List Continue 2" w:semiHidden="1" w:unhideWhenUsed="1"/>
-    <w:lsdException w:name="List Continue 3" w:semiHidden="1" w:unhideWhenUsed="1"/>
-    <w:lsdException w:name="List Continue 4" w:semiHidden="1" w:unhideWhenUsed="1"/>
-    <w:lsdException w:name="List Continue 5" w:semiHidden="1" w:unhideWhenUsed="1"/>
-    <w:lsdException w:name="Message Header" w:semiHidden="1" w:unhideWhenUsed="1"/>
-    <w:lsdException w:name="Subtitle" w:uiPriority="11" w:qFormat="1"/>
-    <w:lsdException w:name="Salutation" w:semiHidden="1" w:unhideWhenUsed="1"/>
-    <w:lsdException w:name="Date" w:semiHidden="1" w:unhideWhenUsed="1"/>
-    <w:lsdException w:name="Body Text First Indent" w:semiHidden="1" w:unhideWhenUsed="1"/>
-    <w:lsdException w:name="Body Text First Indent 2" w:semiHidden="1" w:unhideWhenUsed="1"/>
-    <w:lsdException w:name="Note Heading" w:semiHidden="1" w:unhideWhenUsed="1"/>
-    <w:lsdException w:name="Body Text 2" w:semiHidden="1" w:unhideWhenUsed="1"/>
-    <w:lsdException w:name="Body Text 3" w:semiHidden="1" w:unhideWhenUsed="1"/>
-    <w:lsdException w:name="Body Text Indent 2" w:semiHidden="1" w:unhideWhenUsed="1"/>
-    <w:lsdException w:name="Body Text Indent 3" w:semiHidden="1" w:unhideWhenUsed="1"/>
-    <w:lsdException w:name="Block Text" w:semiHidden="1" w:unhideWhenUsed="1"/>
-    <w:lsdException w:name="Hyperlink" w:semiHidden="1" w:unhideWhenUsed="1"/>
-    <w:lsdException w:name="FollowedHyperlink" w:semiHidden="1" w:unhideWhenUsed="1"/>
-    <w:lsdException w:name="Strong" w:uiPriority="22" w:qFormat="1"/>
-    <w:lsdException w:name="Emphasis" w:uiPriority="20" w:qFormat="1"/>
-    <w:lsdException w:name="Document Map" w:semiHidden="1" w:unhideWhenUsed="1"/>
-    <w:lsdException w:name="Plain Text" w:semiHidden="1" w:unhideWhenUsed="1"/>
-    <w:lsdException w:name="E-mail Signature" w:semiHidden="1" w:unhideWhenUsed="1"/>
-    <w:lsdException w:name="HTML Top of Form" w:semiHidden="1" w:unhideWhenUsed="1"/>
-    <w:lsdException w:name="HTML Bottom of Form" w:semiHidden="1" w:unhideWhenUsed="1"/>
-    <w:lsdException w:name="Normal (Web)" w:semiHidden="1" w:unhideWhenUsed="1"/>
-    <w:lsdException w:name="HTML Acronym" w:semiHidden="1" w:unhideWhenUsed="1"/>
-    <w:lsdException w:name="HTML Address" w:semiHidden="1" w:unhideWhenUsed="1"/>
-    <w:lsdException w:name="HTML Cite" w:semiHidden="1" w:unhideWhenUsed="1"/>
-    <w:lsdException w:name="HTML Code" w:semiHidden="1" w:unhideWhenUsed="1"/>
-    <w:lsdException w:name="HTML Definition" w:semiHidden="1" w:unhideWhenUsed="1"/>
-    <w:lsdException w:name="HTML Keyboard" w:semiHidden="1" w:unhideWhenUsed="1"/>
-    <w:lsdException w:name="HTML Preformatted" w:semiHidden="1" w:unhideWhenUsed="1"/>
-    <w:lsdException w:name="HTML Sample" w:semiHidden="1" w:unhideWhenUsed="1"/>
-    <w:lsdException w:name="HTML Typewriter" w:semiHidden="1" w:unhideWhenUsed="1"/>
-    <w:lsdException w:name="HTML Variable" w:semiHidden="1" w:unhideWhenUsed="1"/>
-    <w:lsdException w:name="Normal Table" w:semiHidden="1" w:unhideWhenUsed="1"/>
-    <w:lsdException w:name="annotation subject" w:semiHidden="1" w:unhideWhenUsed="1"/>
-    <w:lsdException w:name="No List" w:semiHidden="1" w:unhideWhenUsed="1"/>
-    <w:lsdException w:name="Outline List 1" w:semiHidden="1" w:unhideWhenUsed="1"/>
-    <w:lsdException w:name="Outline List 2" w:semiHidden="1" w:unhideWhenUsed="1"/>
-    <w:lsdException w:name="Outline List 3" w:semiHidden="1" w:unhideWhenUsed="1"/>
-    <w:lsdException w:name="Table Simple 1" w:semiHidden="1" w:unhideWhenUsed="1"/>
-    <w:lsdException w:name="Table Simple 2" w:semiHidden="1" w:unhideWhenUsed="1"/>
-    <w:lsdException w:name="Table Simple 3" w:semiHidden="1" w:unhideWhenUsed="1"/>
-    <w:lsdException w:name="Table Classic 1" w:semiHidden="1" w:unhideWhenUsed="1"/>
-    <w:lsdException w:name="Table Classic 2" w:semiHidden="1" w:unhideWhenUsed="1"/>
-    <w:lsdException w:name="Table Classic 3" w:semiHidden="1" w:unhideWhenUsed="1"/>
-    <w:lsdException w:name="Table Classic 4" w:semiHidden="1" w:unhideWhenUsed="1"/>
-    <w:lsdException w:name="Table Colorful 1" w:semiHidden="1" w:unhideWhenUsed="1"/>
-    <w:lsdException w:name="Table Colorful 2" w:semiHidden="1" w:unhideWhenUsed="1"/>
-    <w:lsdException w:name="Table Colorful 3" w:semiHidden="1" w:unhideWhenUsed="1"/>
-    <w:lsdException w:name="Table Columns 1" w:semiHidden="1" w:unhideWhenUsed="1"/>
-    <w:lsdException w:name="Table Columns 2" w:semiHidden="1" w:unhideWhenUsed="1"/>
-    <w:lsdException w:name="Table Columns 3" w:semiHidden="1" w:unhideWhenUsed="1"/>
-    <w:lsdException w:name="Table Columns 4" w:semiHidden="1" w:unhideWhenUsed="1"/>
-    <w:lsdException w:name="Table Columns 5" w:semiHidden="1" w:unhideWhenUsed="1"/>
-    <w:lsdException w:name="Table Grid 1" w:semiHidden="1" w:unhideWhenUsed="1"/>
-    <w:lsdException w:name="Table Grid 2" w:semiHidden="1" w:unhideWhenUsed="1"/>
-    <w:lsdException w:name="Table Grid 3" w:semiHidden="1" w:unhideWhenUsed="1"/>
-    <w:lsdException w:name="Table Grid 4" w:semiHidden="1" w:unhideWhenUsed="1"/>
-    <w:lsdException w:name="Table Grid 5" w:semiHidden="1" w:unhideWhenUsed="1"/>
-    <w:lsdException w:name="Table Grid 6" w:semiHidden="1" w:unhideWhenUsed="1"/>
-    <w:lsdException w:name="Table Grid 7" w:semiHidden="1" w:unhideWhenUsed="1"/>
-    <w:lsdException w:name="Table Grid 8" w:semiHidden="1" w:unhideWhenUsed="1"/>
-    <w:lsdException w:name="Table List 1" w:semiHidden="1" w:unhideWhenUsed="1"/>
-    <w:lsdException w:name="Table List 2" w:semiHidden="1" w:unhideWhenUsed="1"/>
-    <w:lsdException w:name="Table List 3" w:semiHidden="1" w:unhideWhenUsed="1"/>
-    <w:lsdException w:name="Table List 4" w:semiHidden="1" w:unhideWhenUsed="1"/>
-    <w:lsdException w:name="Table List 5" w:semiHidden="1" w:unhideWhenUsed="1"/>
-    <w:lsdException w:name="Table List 6" w:semiHidden="1" w:unhideWhenUsed="1"/>
-    <w:lsdException w:name="Table List 7" w:semiHidden="1" w:unhideWhenUsed="1"/>
-    <w:lsdException w:name="Table List 8" w:semiHidden="1" w:unhideWhenUsed="1"/>
-    <w:lsdException w:name="Table 3D effects 1" w:semiHidden="1" w:unhideWhenUsed="1"/>
-    <w:lsdException w:name="Table 3D effects 2" w:semiHidden="1" w:unhideWhenUsed="1"/>
-    <w:lsdException w:name="Table 3D effects 3" w:semiHidden="1" w:unhideWhenUsed="1"/>
-    <w:lsdException w:name="Table Contemporary" w:semiHidden="1" w:unhideWhenUsed="1"/>
-    <w:lsdException w:name="Table Elegant" w:semiHidden="1" w:unhideWhenUsed="1"/>
-    <w:lsdException w:name="Table Professional" w:semiHidden="1" w:unhideWhenUsed="1"/>
-    <w:lsdException w:name="Table Subtle 1" w:semiHidden="1" w:unhideWhenUsed="1"/>
-    <w:lsdException w:name="Table Subtle 2" w:semiHidden="1" w:unhideWhenUsed="1"/>
-    <w:lsdException w:name="Table Web 1" w:semiHidden="1" w:unhideWhenUsed="1"/>
-    <w:lsdException w:name="Table Web 2" w:semiHidden="1" w:unhideWhenUsed="1"/>
-    <w:lsdException w:name="Table Web 3" w:semiHidden="1" w:unhideWhenUsed="1"/>
-    <w:lsdException w:name="Balloon Text" w:semiHidden="1" w:unhideWhenUsed="1"/>
-    <w:lsdException w:name="Table Grid" w:uiPriority="39"/>
-    <w:lsdException w:name="Table Theme" w:semiHidden="1" w:unhideWhenUsed="1"/>
-    <w:lsdException w:name="Placeholder Text" w:semiHidden="1"/>
-    <w:lsdException w:name="No Spacing" w:uiPriority="1" w:qFormat="1"/>
-    <w:lsdException w:name="Light Shading" w:uiPriority="60"/>
-    <w:lsdException w:name="Light List" w:uiPriority="61"/>
-    <w:lsdException w:name="Light Grid" w:uiPriority="62"/>
-    <w:lsdException w:name="Medium Shading 1" w:uiPriority="63"/>
-    <w:lsdException w:name="Medium Shading 2" w:uiPriority="64"/>
-    <w:lsdException w:name="Medium List 1" w:uiPriority="65"/>
-    <w:lsdException w:name="Medium List 2" w:uiPriority="66"/>
-    <w:lsdException w:name="Medium Grid 1" w:uiPriority="67"/>
-    <w:lsdException w:name="Medium Grid 2" w:uiPriority="68"/>
-    <w:lsdException w:name="Medium Grid 3" w:uiPriority="69"/>
-    <w:lsdException w:name="Dark List" w:uiPriority="70"/>
-    <w:lsdException w:name="Colorful Shading" w:uiPriority="71"/>
-    <w:lsdException w:name="Colorful List" w:uiPriority="72"/>
-    <w:lsdException w:name="Colorful Grid" w:uiPriority="73"/>
-    <w:lsdException w:name="Light Shading Accent 1" w:uiPriority="60"/>
-    <w:lsdException w:name="Light List Accent 1" w:uiPriority="61"/>
-    <w:lsdException w:name="Light Grid Accent 1" w:uiPriority="62"/>
-    <w:lsdException w:name="Medium Shading 1 Accent 1" w:uiPriority="63"/>
-    <w:lsdException w:name="Medium Shading 2 Accent 1" w:uiPriority="64"/>
-    <w:lsdException w:name="Medium List 1 Accent 1" w:uiPriority="65"/>
-    <w:lsdException w:name="Revision" w:semiHidden="1"/>
-    <w:lsdException w:name="List Paragraph" w:uiPriority="34" w:qFormat="1"/>
-    <w:lsdException w:name="Quote" w:uiPriority="29" w:qFormat="1"/>
-    <w:lsdException w:name="Intense Quote" w:uiPriority="30" w:qFormat="1"/>
-    <w:lsdException w:name="Medium List 2 Accent 1" w:uiPriority="66"/>
-    <w:lsdException w:name="Medium Grid 1 Accent 1" w:uiPriority="67"/>
-    <w:lsdException w:name="Medium Grid 2 Accent 1" w:uiPriority="68"/>
-    <w:lsdException w:name="Medium Grid 3 Accent 1" w:uiPriority="69"/>
-    <w:lsdException w:name="Dark List Accent 1" w:uiPriority="70"/>
-    <w:lsdException w:name="Colorful Shading Accent 1" w:uiPriority="71"/>
-    <w:lsdException w:name="Colorful List Accent 1" w:uiPriority="72"/>
-    <w:lsdException w:name="Colorful Grid Accent 1" w:uiPriority="73"/>
-    <w:lsdException w:name="Light Shading Accent 2" w:uiPriority="60"/>
-    <w:lsdException w:name="Light List Accent 2" w:uiPriority="61"/>
-    <w:lsdException w:name="Light Grid Accent 2" w:uiPriority="62"/>
-    <w:lsdException w:name="Medium Shading 1 Accent 2" w:uiPriority="63"/>
-    <w:lsdException w:name="Medium Shading 2 Accent 2" w:uiPriority="64"/>
-    <w:lsdException w:name="Medium List 1 Accent 2" w:uiPriority="65"/>
-    <w:lsdException w:name="Medium List 2 Accent 2" w:uiPriority="66"/>
-    <w:lsdException w:name="Medium Grid 1 Accent 2" w:uiPriority="67"/>
-    <w:lsdException w:name="Medium Grid 2 Accent 2" w:uiPriority="68"/>
-    <w:lsdException w:name="Medium Grid 3 Accent 2" w:uiPriority="69"/>
-    <w:lsdException w:name="Dark List Accent 2" w:uiPriority="70"/>
-    <w:lsdException w:name="Colorful Shading Accent 2" w:uiPriority="71"/>
-    <w:lsdException w:name="Colorful List Accent 2" w:uiPriority="72"/>
-    <w:lsdException w:name="Colorful Grid Accent 2" w:uiPriority="73"/>
-    <w:lsdException w:name="Light Shading Accent 3" w:uiPriority="60"/>
-    <w:lsdException w:name="Light List Accent 3" w:uiPriority="61"/>
-    <w:lsdException w:name="Light Grid Accent 3" w:uiPriority="62"/>
-    <w:lsdException w:name="Medium Shading 1 Accent 3" w:uiPriority="63"/>
-    <w:lsdException w:name="Medium Shading 2 Accent 3" w:uiPriority="64"/>
-    <w:lsdException w:name="Medium List 1 Accent 3" w:uiPriority="65"/>
-    <w:lsdException w:name="Medium List 2 Accent 3" w:uiPriority="66"/>
-    <w:lsdException w:name="Medium Grid 1 Accent 3" w:uiPriority="67"/>
-    <w:lsdException w:name="Medium Grid 2 Accent 3" w:uiPriority="68"/>
-    <w:lsdException w:name="Medium Grid 3 Accent 3" w:uiPriority="69"/>
-    <w:lsdException w:name="Dark List Accent 3" w:uiPriority="70"/>
-    <w:lsdException w:name="Colorful Shading Accent 3" w:uiPriority="71"/>
-    <w:lsdException w:name="Colorful List Accent 3" w:uiPriority="72"/>
-    <w:lsdException w:name="Colorful Grid Accent 3" w:uiPriority="73"/>
-    <w:lsdException w:name="Light Shading Accent 4" w:uiPriority="60"/>
-    <w:lsdException w:name="Light List Accent 4" w:uiPriority="61"/>
-    <w:lsdException w:name="Light Grid Accent 4" w:uiPriority="62"/>
-    <w:lsdException w:name="Medium Shading 1 Accent 4" w:uiPriority="63"/>
-    <w:lsdException w:name="Medium Shading 2 Accent 4" w:uiPriority="64"/>
-    <w:lsdException w:name="Medium List 1 Accent 4" w:uiPriority="65"/>
-    <w:lsdException w:name="Medium List 2 Accent 4" w:uiPriority="66"/>
-    <w:lsdException w:name="Medium Grid 1 Accent 4" w:uiPriority="67"/>
-    <w:lsdException w:name="Medium Grid 2 Accent 4" w:uiPriority="68"/>
-    <w:lsdException w:name="Medium Grid 3 Accent 4" w:uiPriority="69"/>
-    <w:lsdException w:name="Dark List Accent 4" w:uiPriority="70"/>
-    <w:lsdException w:name="Colorful Shading Accent 4" w:uiPriority="71"/>
-    <w:lsdException w:name="Colorful List Accent 4" w:uiPriority="72"/>
-    <w:lsdException w:name="Colorful Grid Accent 4" w:uiPriority="73"/>
-    <w:lsdException w:name="Light Shading Accent 5" w:uiPriority="60"/>
-    <w:lsdException w:name="Light List Accent 5" w:uiPriority="61"/>
-    <w:lsdException w:name="Light Grid Accent 5" w:uiPriority="62"/>
-    <w:lsdException w:name="Medium Shading 1 Accent 5" w:uiPriority="63"/>
-    <w:lsdException w:name="Medium Shading 2 Accent 5" w:uiPriority="64"/>
-    <w:lsdException w:name="Medium List 1 Accent 5" w:uiPriority="65"/>
-    <w:lsdException w:name="Medium List 2 Accent 5" w:uiPriority="66"/>
-    <w:lsdException w:name="Medium Grid 1 Accent 5" w:uiPriority="67"/>
-    <w:lsdException w:name="Medium Grid 2 Accent 5" w:uiPriority="68"/>
-    <w:lsdException w:name="Medium Grid 3 Accent 5" w:uiPriority="69"/>
-    <w:lsdException w:name="Dark List Accent 5" w:uiPriority="70"/>
-    <w:lsdException w:name="Colorful Shading Accent 5" w:uiPriority="71"/>
-    <w:lsdException w:name="Colorful List Accent 5" w:uiPriority="72"/>
-    <w:lsdException w:name="Colorful Grid Accent 5" w:uiPriority="73"/>
-    <w:lsdException w:name="Light Shading Accent 6" w:uiPriority="60"/>
-    <w:lsdException w:name="Light List Accent 6" w:uiPriority="61"/>
-    <w:lsdException w:name="Light Grid Accent 6" w:uiPriority="62"/>
-    <w:lsdException w:name="Medium Shading 1 Accent 6" w:uiPriority="63"/>
-    <w:lsdException w:name="Medium Shading 2 Accent 6" w:uiPriority="64"/>
-    <w:lsdException w:name="Medium List 1 Accent 6" w:uiPriority="65"/>
-    <w:lsdException w:name="Medium List 2 Accent 6" w:uiPriority="66"/>
-    <w:lsdException w:name="Medium Grid 1 Accent 6" w:uiPriority="67"/>
-    <w:lsdException w:name="Medium Grid 2 Accent 6" w:uiPriority="68"/>
-    <w:lsdException w:name="Medium Grid 3 Accent 6" w:uiPriority="69"/>
-    <w:lsdException w:name="Dark List Accent 6" w:uiPriority="70"/>
-    <w:lsdException w:name="Colorful Shading Accent 6" w:uiPriority="71"/>
-    <w:lsdException w:name="Colorful List Accent 6" w:uiPriority="72"/>
-    <w:lsdException w:name="Colorful Grid Accent 6" w:uiPriority="73"/>
-    <w:lsdException w:name="Subtle Emphasis" w:uiPriority="19" w:qFormat="1"/>
-    <w:lsdException w:name="Intense Emphasis" w:uiPriority="21" w:qFormat="1"/>
-    <w:lsdException w:name="Subtle Reference" w:uiPriority="31" w:qFormat="1"/>
-    <w:lsdException w:name="Intense Reference" w:uiPriority="32" w:qFormat="1"/>
-    <w:lsdException w:name="Book Title" w:uiPriority="33" w:qFormat="1"/>
-    <w:lsdException w:name="Bibliography" w:semiHidden="1" w:uiPriority="37" w:unhideWhenUsed="1"/>
-    <w:lsdException w:name="TOC Heading" w:semiHidden="1" w:uiPriority="39" w:unhideWhenUsed="1" w:qFormat="1"/>
-    <w:lsdException w:name="Plain Table 1" w:uiPriority="41"/>
-    <w:lsdException w:name="Plain Table 2" w:uiPriority="42"/>
-    <w:lsdException w:name="Plain Table 3" w:uiPriority="43"/>
-    <w:lsdException w:name="Plain Table 4" w:uiPriority="44"/>
-    <w:lsdException w:name="Plain Table 5" w:uiPriority="45"/>
-    <w:lsdException w:name="Grid Table Light" w:uiPriority="40"/>
-    <w:lsdException w:name="Grid Table 1 Light" w:uiPriority="46"/>
-    <w:lsdException w:name="Grid Table 2" w:uiPriority="47"/>
-    <w:lsdException w:name="Grid Table 3" w:uiPriority="48"/>
-    <w:lsdException w:name="Grid Table 4" w:uiPriority="49"/>
-    <w:lsdException w:name="Grid Table 5 Dark" w:uiPriority="50"/>
-    <w:lsdException w:name="Grid Table 6 Colorful" w:uiPriority="51"/>
-    <w:lsdException w:name="Grid Table 7 Colorful" w:uiPriority="52"/>
-    <w:lsdException w:name="Grid Table 1 Light Accent 1" w:uiPriority="46"/>
-    <w:lsdException w:name="Grid Table 2 Accent 1" w:uiPriority="47"/>
-    <w:lsdException w:name="Grid Table 3 Accent 1" w:uiPriority="48"/>
-    <w:lsdException w:name="Grid Table 4 Accent 1" w:uiPriority="49"/>
-    <w:lsdException w:name="Grid Table 5 Dark Accent 1" w:uiPriority="50"/>
-    <w:lsdException w:name="Grid Table 6 Colorful Accent 1" w:uiPriority="51"/>
-    <w:lsdException w:name="Grid Table 7 Colorful Accent 1" w:uiPriority="52"/>
-    <w:lsdException w:name="Grid Table 1 Light Accent 2" w:uiPriority="46"/>
-    <w:lsdException w:name="Grid Table 2 Accent 2" w:uiPriority="47"/>
-    <w:lsdException w:name="Grid Table 3 Accent 2" w:uiPriority="48"/>
-    <w:lsdException w:name="Grid Table 4 Accent 2" w:uiPriority="49"/>
-    <w:lsdException w:name="Grid Table 5 Dark Accent 2" w:uiPriority="50"/>
-    <w:lsdException w:name="Grid Table 6 Colorful Accent 2" w:uiPriority="51"/>
-    <w:lsdException w:name="Grid Table 7 Colorful Accent 2" w:uiPriority="52"/>
-    <w:lsdException w:name="Grid Table 1 Light Accent 3" w:uiPriority="46"/>
-    <w:lsdException w:name="Grid Table 2 Accent 3" w:uiPriority="47"/>
-    <w:lsdException w:name="Grid Table 3 Accent 3" w:uiPriority="48"/>
-    <w:lsdException w:name="Grid Table 4 Accent 3" w:uiPriority="49"/>
-    <w:lsdException w:name="Grid Table 5 Dark Accent 3" w:uiPriority="50"/>
-    <w:lsdException w:name="Grid Table 6 Colorful Accent 3" w:uiPriority="51"/>
-    <w:lsdException w:name="Grid Table 7 Colorful Accent 3" w:uiPriority="52"/>
-    <w:lsdException w:name="Grid Table 1 Light Accent 4" w:uiPriority="46"/>
-    <w:lsdException w:name="Grid Table 2 Accent 4" w:uiPriority="47"/>
-    <w:lsdException w:name="Grid Table 3 Accent 4" w:uiPriority="48"/>
-    <w:lsdException w:name="Grid Table 4 Accent 4" w:uiPriority="49"/>
-    <w:lsdException w:name="Grid Table 5 Dark Accent 4" w:uiPriority="50"/>
-    <w:lsdException w:name="Grid Table 6 Colorful Accent 4" w:uiPriority="51"/>
-    <w:lsdException w:name="Grid Table 7 Colorful Accent 4" w:uiPriority="52"/>
-    <w:lsdException w:name="Grid Table 1 Light Accent 5" w:uiPriority="46"/>
-    <w:lsdException w:name="Grid Table 2 Accent 5" w:uiPriority="47"/>
-    <w:lsdException w:name="Grid Table 3 Accent 5" w:uiPriority="48"/>
-    <w:lsdException w:name="Grid Table 4 Accent 5" w:uiPriority="49"/>
-    <w:lsdException w:name="Grid Table 5 Dark Accent 5" w:uiPriority="50"/>
-    <w:lsdException w:name="Grid Table 6 Colorful Accent 5" w:uiPriority="51"/>
-    <w:lsdException w:name="Grid Table 7 Colorful Accent 5" w:uiPriority="52"/>
-    <w:lsdException w:name="Grid Table 1 Light Accent 6" w:uiPriority="46"/>
-    <w:lsdException w:name="Grid Table 2 Accent 6" w:uiPriority="47"/>
-    <w:lsdException w:name="Grid Table 3 Accent 6" w:uiPriority="48"/>
-    <w:lsdException w:name="Grid Table 4 Accent 6" w:uiPriority="49"/>
-    <w:lsdException w:name="Grid Table 5 Dark Accent 6" w:uiPriority="50"/>
-    <w:lsdException w:name="Grid Table 6 Colorful Accent 6" w:uiPriority="51"/>
-    <w:lsdException w:name="Grid Table 7 Colorful Accent 6" w:uiPriority="52"/>
-    <w:lsdException w:name="List Table 1 Light" w:uiPriority="46"/>
-    <w:lsdException w:name="List Table 2" w:uiPriority="47"/>
-    <w:lsdException w:name="List Table 3" w:uiPriority="48"/>
-    <w:lsdException w:name="List Table 4" w:uiPriority="49"/>
-    <w:lsdException w:name="List Table 5 Dark" w:uiPriority="50"/>
-    <w:lsdException w:name="List Table 6 Colorful" w:uiPriority="51"/>
-    <w:lsdException w:name="List Table 7 Colorful" w:uiPriority="52"/>
-    <w:lsdException w:name="List Table 1 Light Accent 1" w:uiPriority="46"/>
-    <w:lsdException w:name="List Table 2 Accent 1" w:uiPriority="47"/>
-    <w:lsdException w:name="List Table 3 Accent 1" w:uiPriority="48"/>
-    <w:lsdException w:name="List Table 4 Accent 1" w:uiPriority="49"/>
-    <w:lsdException w:name="List Table 5 Dark Accent 1" w:uiPriority="50"/>
-    <w:lsdException w:name="List Table 6 Colorful Accent 1" w:uiPriority="51"/>
-    <w:lsdException w:name="List Table 7 Colorful Accent 1" w:uiPriority="52"/>
-    <w:lsdException w:name="List Table 1 Light Accent 2" w:uiPriority="46"/>
-    <w:lsdException w:name="List Table 2 Accent 2" w:uiPriority="47"/>
-    <w:lsdException w:name="List Table 3 Accent 2" w:uiPriority="48"/>
-    <w:lsdException w:name="List Table 4 Accent 2" w:uiPriority="49"/>
-    <w:lsdException w:name="List Table 5 Dark Accent 2" w:uiPriority="50"/>
-    <w:lsdException w:name="List Table 6 Colorful Accent 2" w:uiPriority="51"/>
-    <w:lsdException w:name="List Table 7 Colorful Accent 2" w:uiPriority="52"/>
-    <w:lsdException w:name="List Table 1 Light Accent 3" w:uiPriority="46"/>
-    <w:lsdException w:name="List Table 2 Accent 3" w:uiPriority="47"/>
-    <w:lsdException w:name="List Table 3 Accent 3" w:uiPriority="48"/>
-    <w:lsdException w:name="List Table 4 Accent 3" w:uiPriority="49"/>
-    <w:lsdException w:name="List Table 5 Dark Accent 3" w:uiPriority="50"/>
-    <w:lsdException w:name="List Table 6 Colorful Accent 3" w:uiPriority="51"/>
-    <w:lsdException w:name="List Table 7 Colorful Accent 3" w:uiPriority="52"/>
-    <w:lsdException w:name="List Table 1 Light Accent 4" w:uiPriority="46"/>
-    <w:lsdException w:name="List Table 2 Accent 4" w:uiPriority="47"/>
-    <w:lsdException w:name="List Table 3 Accent 4" w:uiPriority="48"/>
-    <w:lsdException w:name="List Table 4 Accent 4" w:uiPriority="49"/>
-    <w:lsdException w:name="List Table 5 Dark Accent 4" w:uiPriority="50"/>
-    <w:lsdException w:name="List Table 6 Colorful Accent 4" w:uiPriority="51"/>
-    <w:lsdException w:name="List Table 7 Colorful Accent 4" w:uiPriority="52"/>
-    <w:lsdException w:name="List Table 1 Light Accent 5" w:uiPriority="46"/>
-    <w:lsdException w:name="List Table 2 Accent 5" w:uiPriority="47"/>
-    <w:lsdException w:name="List Table 3 Accent 5" w:uiPriority="48"/>
-    <w:lsdException w:name="List Table 4 Accent 5" w:uiPriority="49"/>
-    <w:lsdException w:name="List Table 5 Dark Accent 5" w:uiPriority="50"/>
-    <w:lsdException w:name="List Table 6 Colorful Accent 5" w:uiPriority="51"/>
-    <w:lsdException w:name="List Table 7 Colorful Accent 5" w:uiPriority="52"/>
-    <w:lsdException w:name="List Table 1 Light Accent 6" w:uiPriority="46"/>
-    <w:lsdException w:name="List Table 2 Accent 6" w:uiPriority="47"/>
-    <w:lsdException w:name="List Table 3 Accent 6" w:uiPriority="48"/>
-    <w:lsdException w:name="List Table 4 Accent 6" w:uiPriority="49"/>
-    <w:lsdException w:name="List Table 5 Dark Accent 6" w:uiPriority="50"/>
-    <w:lsdException w:name="List Table 6 Colorful Accent 6" w:uiPriority="51"/>
-    <w:lsdException w:name="List Table 7 Colorful Accent 6" w:uiPriority="52"/>
+  <w:latentStyles w:defLockedState="0" w:defUIPriority="99" w:defSemiHidden="1" w:defUnhideWhenUsed="1" w:defQFormat="0" w:count="267">
+    <w:lsdException w:name="Normal" w:semiHidden="0" w:uiPriority="0" w:unhideWhenUsed="0" w:qFormat="1"/>
+    <w:lsdException w:name="heading 1" w:semiHidden="0" w:uiPriority="9" w:unhideWhenUsed="0" w:qFormat="1"/>
+    <w:lsdException w:name="heading 2" w:uiPriority="9" w:qFormat="1"/>
+    <w:lsdException w:name="heading 3" w:uiPriority="9" w:qFormat="1"/>
+    <w:lsdException w:name="heading 4" w:uiPriority="9" w:qFormat="1"/>
+    <w:lsdException w:name="heading 5" w:uiPriority="9" w:qFormat="1"/>
+    <w:lsdException w:name="heading 6" w:uiPriority="9" w:qFormat="1"/>
+    <w:lsdException w:name="heading 7" w:uiPriority="9" w:qFormat="1"/>
+    <w:lsdException w:name="heading 8" w:uiPriority="9" w:qFormat="1"/>
+    <w:lsdException w:name="heading 9" w:uiPriority="9" w:qFormat="1"/>
+    <w:lsdException w:name="toc 1" w:uiPriority="39"/>
+    <w:lsdException w:name="toc 2" w:uiPriority="39"/>
+    <w:lsdException w:name="toc 3" w:uiPriority="39"/>
+    <w:lsdException w:name="toc 4" w:uiPriority="39"/>
+    <w:lsdException w:name="toc 5" w:uiPriority="39"/>
+    <w:lsdException w:name="toc 6" w:uiPriority="39"/>
+    <w:lsdException w:name="toc 7" w:uiPriority="39"/>
+    <w:lsdException w:name="toc 8" w:uiPriority="39"/>
+    <w:lsdException w:name="toc 9" w:uiPriority="39"/>
+    <w:lsdException w:name="caption" w:uiPriority="35" w:qFormat="1"/>
+    <w:lsdException w:name="Title" w:semiHidden="0" w:uiPriority="10" w:unhideWhenUsed="0" w:qFormat="1"/>
+    <w:lsdException w:name="Default Paragraph Font" w:uiPriority="1"/>
+    <w:lsdException w:name="Subtitle" w:semiHidden="0" w:uiPriority="11" w:unhideWhenUsed="0" w:qFormat="1"/>
+    <w:lsdException w:name="Strong" w:semiHidden="0" w:uiPriority="22" w:unhideWhenUsed="0" w:qFormat="1"/>
+    <w:lsdException w:name="Emphasis" w:semiHidden="0" w:uiPriority="20" w:unhideWhenUsed="0" w:qFormat="1"/>
+    <w:lsdException w:name="Table Grid" w:semiHidden="0" w:uiPriority="39" w:unhideWhenUsed="0"/>
+    <w:lsdException w:name="Placeholder Text" w:unhideWhenUsed="0"/>
+    <w:lsdException w:name="No Spacing" w:semiHidden="0" w:uiPriority="1" w:unhideWhenUsed="0" w:qFormat="1"/>
+    <w:lsdException w:name="Light Shading" w:semiHidden="0" w:uiPriority="60" w:unhideWhenUsed="0"/>
+    <w:lsdException w:name="Light List" w:semiHidden="0" w:uiPriority="61" w:unhideWhenUsed="0"/>
+    <w:lsdException w:name="Light Grid" w:semiHidden="0" w:uiPriority="62" w:unhideWhenUsed="0"/>
+    <w:lsdException w:name="Medium Shading 1" w:semiHidden="0" w:uiPriority="63" w:unhideWhenUsed="0"/>
+    <w:lsdException w:name="Medium Shading 2" w:semiHidden="0" w:uiPriority="64" w:unhideWhenUsed="0"/>
+    <w:lsdException w:name="Medium List 1" w:semiHidden="0" w:uiPriority="65" w:unhideWhenUsed="0"/>
+    <w:lsdException w:name="Medium List 2" w:semiHidden="0" w:uiPriority="66" w:unhideWhenUsed="0"/>
+    <w:lsdException w:name="Medium Grid 1" w:semiHidden="0" w:uiPriority="67" w:unhideWhenUsed="0"/>
+    <w:lsdException w:name="Medium Grid 2" w:semiHidden="0" w:uiPriority="68" w:unhideWhenUsed="0"/>
+    <w:lsdException w:name="Medium Grid 3" w:semiHidden="0" w:uiPriority="69" w:unhideWhenUsed="0"/>
+    <w:lsdException w:name="Dark List" w:semiHidden="0" w:uiPriority="70" w:unhideWhenUsed="0"/>
+    <w:lsdException w:name="Colorful Shading" w:semiHidden="0" w:uiPriority="71" w:unhideWhenUsed="0"/>
+    <w:lsdException w:name="Colorful List" w:semiHidden="0" w:uiPriority="72" w:unhideWhenUsed="0"/>
+    <w:lsdException w:name="Colorful Grid" w:semiHidden="0" w:uiPriority="73" w:unhideWhenUsed="0"/>
+    <w:lsdException w:name="Light Shading Accent 1" w:semiHidden="0" w:uiPriority="60" w:unhideWhenUsed="0"/>
+    <w:lsdException w:name="Light List Accent 1" w:semiHidden="0" w:uiPriority="61" w:unhideWhenUsed="0"/>
+    <w:lsdException w:name="Light Grid Accent 1" w:semiHidden="0" w:uiPriority="62" w:unhideWhenUsed="0"/>
+    <w:lsdException w:name="Medium Shading 1 Accent 1" w:semiHidden="0" w:uiPriority="63" w:unhideWhenUsed="0"/>
+    <w:lsdException w:name="Medium Shading 2 Accent 1" w:semiHidden="0" w:uiPriority="64" w:unhideWhenUsed="0"/>
+    <w:lsdException w:name="Medium List 1 Accent 1" w:semiHidden="0" w:uiPriority="65" w:unhideWhenUsed="0"/>
+    <w:lsdException w:name="Revision" w:unhideWhenUsed="0"/>
+    <w:lsdException w:name="List Paragraph" w:semiHidden="0" w:uiPriority="34" w:unhideWhenUsed="0" w:qFormat="1"/>
+    <w:lsdException w:name="Quote" w:semiHidden="0" w:uiPriority="29" w:unhideWhenUsed="0" w:qFormat="1"/>
+    <w:lsdException w:name="Intense Quote" w:semiHidden="0" w:uiPriority="30" w:unhideWhenUsed="0" w:qFormat="1"/>
+    <w:lsdException w:name="Medium List 2 Accent 1" w:semiHidden="0" w:uiPriority="66" w:unhideWhenUsed="0"/>
+    <w:lsdException w:name="Medium Grid 1 Accent 1" w:semiHidden="0" w:uiPriority="67" w:unhideWhenUsed="0"/>
+    <w:lsdException w:name="Medium Grid 2 Accent 1" w:semiHidden="0" w:uiPriority="68" w:unhideWhenUsed="0"/>
+    <w:lsdException w:name="Medium Grid 3 Accent 1" w:semiHidden="0" w:uiPriority="69" w:unhideWhenUsed="0"/>
+    <w:lsdException w:name="Dark List Accent 1" w:semiHidden="0" w:uiPriority="70" w:unhideWhenUsed="0"/>
+    <w:lsdException w:name="Colorful Shading Accent 1" w:semiHidden="0" w:uiPriority="71" w:unhideWhenUsed="0"/>
+    <w:lsdException w:name="Colorful List Accent 1" w:semiHidden="0" w:uiPriority="72" w:unhideWhenUsed="0"/>
+    <w:lsdException w:name="Colorful Grid Accent 1" w:semiHidden="0" w:uiPriority="73" w:unhideWhenUsed="0"/>
+    <w:lsdException w:name="Light Shading Accent 2" w:semiHidden="0" w:uiPriority="60" w:unhideWhenUsed="0"/>
+    <w:lsdException w:name="Light List Accent 2" w:semiHidden="0" w:uiPriority="61" w:unhideWhenUsed="0"/>
+    <w:lsdException w:name="Light Grid Accent 2" w:semiHidden="0" w:uiPriority="62" w:unhideWhenUsed="0"/>
+    <w:lsdException w:name="Medium Shading 1 Accent 2" w:semiHidden="0" w:uiPriority="63" w:unhideWhenUsed="0"/>
+    <w:lsdException w:name="Medium Shading 2 Accent 2" w:semiHidden="0" w:uiPriority="64" w:unhideWhenUsed="0"/>
+    <w:lsdException w:name="Medium List 1 Accent 2" w:semiHidden="0" w:uiPriority="65" w:unhideWhenUsed="0"/>
+    <w:lsdException w:name="Medium List 2 Accent 2" w:semiHidden="0" w:uiPriority="66" w:unhideWhenUsed="0"/>
+    <w:lsdException w:name="Medium Grid 1 Accent 2" w:semiHidden="0" w:uiPriority="67" w:unhideWhenUsed="0"/>
+    <w:lsdException w:name="Medium Grid 2 Accent 2" w:semiHidden="0" w:uiPriority="68" w:unhideWhenUsed="0"/>
+    <w:lsdException w:name="Medium Grid 3 Accent 2" w:semiHidden="0" w:uiPriority="69" w:unhideWhenUsed="0"/>
+    <w:lsdException w:name="Dark List Accent 2" w:semiHidden="0" w:uiPriority="70" w:unhideWhenUsed="0"/>
+    <w:lsdException w:name="Colorful Shading Accent 2" w:semiHidden="0" w:uiPriority="71" w:unhideWhenUsed="0"/>
+    <w:lsdException w:name="Colorful List Accent 2" w:semiHidden="0" w:uiPriority="72" w:unhideWhenUsed="0"/>
+    <w:lsdException w:name="Colorful Grid Accent 2" w:semiHidden="0" w:uiPriority="73" w:unhideWhenUsed="0"/>
+    <w:lsdException w:name="Light Shading Accent 3" w:semiHidden="0" w:uiPriority="60" w:unhideWhenUsed="0"/>
+    <w:lsdException w:name="Light List Accent 3" w:semiHidden="0" w:uiPriority="61" w:unhideWhenUsed="0"/>
+    <w:lsdException w:name="Light Grid Accent 3" w:semiHidden="0" w:uiPriority="62" w:unhideWhenUsed="0"/>
+    <w:lsdException w:name="Medium Shading 1 Accent 3" w:semiHidden="0" w:uiPriority="63" w:unhideWhenUsed="0"/>
+    <w:lsdException w:name="Medium Shading 2 Accent 3" w:semiHidden="0" w:uiPriority="64" w:unhideWhenUsed="0"/>
+    <w:lsdException w:name="Medium List 1 Accent 3" w:semiHidden="0" w:uiPriority="65" w:unhideWhenUsed="0"/>
+    <w:lsdException w:name="Medium List 2 Accent 3" w:semiHidden="0" w:uiPriority="66" w:unhideWhenUsed="0"/>
+    <w:lsdException w:name="Medium Grid 1 Accent 3" w:semiHidden="0" w:uiPriority="67" w:unhideWhenUsed="0"/>
+    <w:lsdException w:name="Medium Grid 2 Accent 3" w:semiHidden="0" w:uiPriority="68" w:unhideWhenUsed="0"/>
+    <w:lsdException w:name="Medium Grid 3 Accent 3" w:semiHidden="0" w:uiPriority="69" w:unhideWhenUsed="0"/>
+    <w:lsdException w:name="Dark List Accent 3" w:semiHidden="0" w:uiPriority="70" w:unhideWhenUsed="0"/>
+    <w:lsdException w:name="Colorful Shading Accent 3" w:semiHidden="0" w:uiPriority="71" w:unhideWhenUsed="0"/>
+    <w:lsdException w:name="Colorful List Accent 3" w:semiHidden="0" w:uiPriority="72" w:unhideWhenUsed="0"/>
+    <w:lsdException w:name="Colorful Grid Accent 3" w:semiHidden="0" w:uiPriority="73" w:unhideWhenUsed="0"/>
+    <w:lsdException w:name="Light Shading Accent 4" w:semiHidden="0" w:uiPriority="60" w:unhideWhenUsed="0"/>
+    <w:lsdException w:name="Light List Accent 4" w:semiHidden="0" w:uiPriority="61" w:unhideWhenUsed="0"/>
+    <w:lsdException w:name="Light Grid Accent 4" w:semiHidden="0" w:uiPriority="62" w:unhideWhenUsed="0"/>
+    <w:lsdException w:name="Medium Shading 1 Accent 4" w:semiHidden="0" w:uiPriority="63" w:unhideWhenUsed="0"/>
+    <w:lsdException w:name="Medium Shading 2 Accent 4" w:semiHidden="0" w:uiPriority="64" w:unhideWhenUsed="0"/>
+    <w:lsdException w:name="Medium List 1 Accent 4" w:semiHidden="0" w:uiPriority="65" w:unhideWhenUsed="0"/>
+    <w:lsdException w:name="Medium List 2 Accent 4" w:semiHidden="0" w:uiPriority="66" w:unhideWhenUsed="0"/>
+    <w:lsdException w:name="Medium Grid 1 Accent 4" w:semiHidden="0" w:uiPriority="67" w:unhideWhenUsed="0"/>
+    <w:lsdException w:name="Medium Grid 2 Accent 4" w:semiHidden="0" w:uiPriority="68" w:unhideWhenUsed="0"/>
+    <w:lsdException w:name="Medium Grid 3 Accent 4" w:semiHidden="0" w:uiPriority="69" w:unhideWhenUsed="0"/>
+    <w:lsdException w:name="Dark List Accent 4" w:semiHidden="0" w:uiPriority="70" w:unhideWhenUsed="0"/>
+    <w:lsdException w:name="Colorful Shading Accent 4" w:semiHidden="0" w:uiPriority="71" w:unhideWhenUsed="0"/>
+    <w:lsdException w:name="Colorful List Accent 4" w:semiHidden="0" w:uiPriority="72" w:unhideWhenUsed="0"/>
+    <w:lsdException w:name="Colorful Grid Accent 4" w:semiHidden="0" w:uiPriority="73" w:unhideWhenUsed="0"/>
+    <w:lsdException w:name="Light Shading Accent 5" w:semiHidden="0" w:uiPriority="60" w:unhideWhenUsed="0"/>
+    <w:lsdException w:name="Light List Accent 5" w:semiHidden="0" w:uiPriority="61" w:unhideWhenUsed="0"/>
+    <w:lsdException w:name="Light Grid Accent 5" w:semiHidden="0" w:uiPriority="62" w:unhideWhenUsed="0"/>
+    <w:lsdException w:name="Medium Shading 1 Accent 5" w:semiHidden="0" w:uiPriority="63" w:unhideWhenUsed="0"/>
+    <w:lsdException w:name="Medium Shading 2 Accent 5" w:semiHidden="0" w:uiPriority="64" w:unhideWhenUsed="0"/>
+    <w:lsdException w:name="Medium List 1 Accent 5" w:semiHidden="0" w:uiPriority="65" w:unhideWhenUsed="0"/>
+    <w:lsdException w:name="Medium List 2 Accent 5" w:semiHidden="0" w:uiPriority="66" w:unhideWhenUsed="0"/>
+    <w:lsdException w:name="Medium Grid 1 Accent 5" w:semiHidden="0" w:uiPriority="67" w:unhideWhenUsed="0"/>
+    <w:lsdException w:name="Medium Grid 2 Accent 5" w:semiHidden="0" w:uiPriority="68" w:unhideWhenUsed="0"/>
+    <w:lsdException w:name="Medium Grid 3 Accent 5" w:semiHidden="0" w:uiPriority="69" w:unhideWhenUsed="0"/>
+    <w:lsdException w:name="Dark List Accent 5" w:semiHidden="0" w:uiPriority="70" w:unhideWhenUsed="0"/>
+    <w:lsdException w:name="Colorful Shading Accent 5" w:semiHidden="0" w:uiPriority="71" w:unhideWhenUsed="0"/>
+    <w:lsdException w:name="Colorful List Accent 5" w:semiHidden="0" w:uiPriority="72" w:unhideWhenUsed="0"/>
+    <w:lsdException w:name="Colorful Grid Accent 5" w:semiHidden="0" w:uiPriority="73" w:unhideWhenUsed="0"/>
+    <w:lsdException w:name="Light Shading Accent 6" w:semiHidden="0" w:uiPriority="60" w:unhideWhenUsed="0"/>
+    <w:lsdException w:name="Light List Accent 6" w:semiHidden="0" w:uiPriority="61" w:unhideWhenUsed="0"/>
+    <w:lsdException w:name="Light Grid Accent 6" w:semiHidden="0" w:uiPriority="62" w:unhideWhenUsed="0"/>
+    <w:lsdException w:name="Medium Shading 1 Accent 6" w:semiHidden="0" w:uiPriority="63" w:unhideWhenUsed="0"/>
+    <w:lsdException w:name="Medium Shading 2 Accent 6" w:semiHidden="0" w:uiPriority="64" w:unhideWhenUsed="0"/>
+    <w:lsdException w:name="Medium List 1 Accent 6" w:semiHidden="0" w:uiPriority="65" w:unhideWhenUsed="0"/>
+    <w:lsdException w:name="Medium List 2 Accent 6" w:semiHidden="0" w:uiPriority="66" w:unhideWhenUsed="0"/>
+    <w:lsdException w:name="Medium Grid 1 Accent 6" w:semiHidden="0" w:uiPriority="67" w:unhideWhenUsed="0"/>
+    <w:lsdException w:name="Medium Grid 2 Accent 6" w:semiHidden="0" w:uiPriority="68" w:unhideWhenUsed="0"/>
+    <w:lsdException w:name="Medium Grid 3 Accent 6" w:semiHidden="0" w:uiPriority="69" w:unhideWhenUsed="0"/>
+    <w:lsdException w:name="Dark List Accent 6" w:semiHidden="0" w:uiPriority="70" w:unhideWhenUsed="0"/>
+    <w:lsdException w:name="Colorful Shading Accent 6" w:semiHidden="0" w:uiPriority="71" w:unhideWhenUsed="0"/>
+    <w:lsdException w:name="Colorful List Accent 6" w:semiHidden="0" w:uiPriority="72" w:unhideWhenUsed="0"/>
+    <w:lsdException w:name="Colorful Grid Accent 6" w:semiHidden="0" w:uiPriority="73" w:unhideWhenUsed="0"/>
+    <w:lsdException w:name="Subtle Emphasis" w:semiHidden="0" w:uiPriority="19" w:unhideWhenUsed="0" w:qFormat="1"/>
+    <w:lsdException w:name="Intense Emphasis" w:semiHidden="0" w:uiPriority="21" w:unhideWhenUsed="0" w:qFormat="1"/>
+    <w:lsdException w:name="Subtle Reference" w:semiHidden="0" w:uiPriority="31" w:unhideWhenUsed="0" w:qFormat="1"/>
+    <w:lsdException w:name="Intense Reference" w:semiHidden="0" w:uiPriority="32" w:unhideWhenUsed="0" w:qFormat="1"/>
+    <w:lsdException w:name="Book Title" w:semiHidden="0" w:uiPriority="33" w:unhideWhenUsed="0" w:qFormat="1"/>
+    <w:lsdException w:name="Bibliography" w:uiPriority="37"/>
+    <w:lsdException w:name="TOC Heading" w:uiPriority="39" w:qFormat="1"/>
   </w:latentStyles>
   <w:style w:type="paragraph" w:default="1" w:styleId="Standard">
     <w:name w:val="Normal"/>
@@ -7130,6 +7167,7 @@
   <w:style w:type="paragraph" w:styleId="Listenabsatz">
     <w:name w:val="List Paragraph"/>
     <w:basedOn w:val="Standard"/>
+    <w:link w:val="ListenabsatzZchn"/>
     <w:uiPriority w:val="34"/>
     <w:qFormat/>
     <w:rsid w:val="00FF2102"/>
@@ -7284,7 +7322,7 @@
       </w:tblBorders>
     </w:tblPr>
   </w:style>
-  <w:style w:type="table" w:styleId="Gitternetztabelle4Akzent1">
+  <w:style w:type="table" w:customStyle="1" w:styleId="GridTable4Accent1">
     <w:name w:val="Grid Table 4 Accent 1"/>
     <w:basedOn w:val="NormaleTabelle"/>
     <w:uiPriority w:val="49"/>
@@ -7570,38 +7608,1025 @@
       <w:shd w:val="clear" w:color="auto" w:fill="E6E6E6"/>
     </w:rPr>
   </w:style>
+  <w:style w:type="paragraph" w:styleId="Sprechblasentext">
+    <w:name w:val="Balloon Text"/>
+    <w:basedOn w:val="Standard"/>
+    <w:link w:val="SprechblasentextZchn"/>
+    <w:uiPriority w:val="99"/>
+    <w:semiHidden/>
+    <w:unhideWhenUsed/>
+    <w:rsid w:val="00BC6872"/>
+    <w:pPr>
+      <w:spacing w:before="0" w:after="0" w:line="240" w:lineRule="auto"/>
+    </w:pPr>
+    <w:rPr>
+      <w:rFonts w:ascii="Tahoma" w:hAnsi="Tahoma" w:cs="Tahoma"/>
+      <w:sz w:val="16"/>
+      <w:szCs w:val="16"/>
+    </w:rPr>
+  </w:style>
+  <w:style w:type="character" w:customStyle="1" w:styleId="SprechblasentextZchn">
+    <w:name w:val="Sprechblasentext Zchn"/>
+    <w:basedOn w:val="Absatz-Standardschriftart"/>
+    <w:link w:val="Sprechblasentext"/>
+    <w:uiPriority w:val="99"/>
+    <w:semiHidden/>
+    <w:rsid w:val="00BC6872"/>
+    <w:rPr>
+      <w:rFonts w:ascii="Tahoma" w:hAnsi="Tahoma" w:cs="Tahoma"/>
+      <w:sz w:val="16"/>
+      <w:szCs w:val="16"/>
+    </w:rPr>
+  </w:style>
+  <w:style w:type="paragraph" w:customStyle="1" w:styleId="Aufzhlung">
+    <w:name w:val="Aufzählung"/>
+    <w:basedOn w:val="Listenabsatz"/>
+    <w:link w:val="AufzhlungZchn"/>
+    <w:qFormat/>
+    <w:rsid w:val="00286C16"/>
+    <w:pPr>
+      <w:numPr>
+        <w:numId w:val="14"/>
+      </w:numPr>
+      <w:spacing w:before="360" w:after="360"/>
+    </w:pPr>
+  </w:style>
+  <w:style w:type="character" w:customStyle="1" w:styleId="ListenabsatzZchn">
+    <w:name w:val="Listenabsatz Zchn"/>
+    <w:basedOn w:val="Absatz-Standardschriftart"/>
+    <w:link w:val="Listenabsatz"/>
+    <w:uiPriority w:val="34"/>
+    <w:rsid w:val="00286C16"/>
+    <w:rPr>
+      <w:rFonts w:ascii="Century Gothic" w:hAnsi="Century Gothic"/>
+      <w:sz w:val="24"/>
+      <w:szCs w:val="24"/>
+    </w:rPr>
+  </w:style>
+  <w:style w:type="character" w:customStyle="1" w:styleId="AufzhlungZchn">
+    <w:name w:val="Aufzählung Zchn"/>
+    <w:basedOn w:val="ListenabsatzZchn"/>
+    <w:link w:val="Aufzhlung"/>
+    <w:rsid w:val="00286C16"/>
+    <w:rPr>
+      <w:rFonts w:ascii="Century Gothic" w:hAnsi="Century Gothic"/>
+      <w:sz w:val="24"/>
+      <w:szCs w:val="24"/>
+    </w:rPr>
+  </w:style>
+</w:styles>
+</file>
+
+<file path=word/stylesWithEffects.xml><?xml version="1.0" encoding="utf-8"?>
+<w:styles xmlns:wpc="http://schemas.microsoft.com/office/word/2010/wordprocessingCanvas" xmlns:mc="http://schemas.openxmlformats.org/markup-compatibility/2006" xmlns:o="urn:schemas-microsoft-com:office:office" xmlns:r="http://schemas.openxmlformats.org/officeDocument/2006/relationships" xmlns:m="http://schemas.openxmlformats.org/officeDocument/2006/math" xmlns:v="urn:schemas-microsoft-com:vml" xmlns:wp14="http://schemas.microsoft.com/office/word/2010/wordprocessingDrawing" xmlns:wp="http://schemas.openxmlformats.org/drawingml/2006/wordprocessingDrawing" xmlns:w10="urn:schemas-microsoft-com:office:word" xmlns:w="http://schemas.openxmlformats.org/wordprocessingml/2006/main" xmlns:w14="http://schemas.microsoft.com/office/word/2010/wordml" xmlns:wpg="http://schemas.microsoft.com/office/word/2010/wordprocessingGroup" xmlns:wpi="http://schemas.microsoft.com/office/word/2010/wordprocessingInk" xmlns:wne="http://schemas.microsoft.com/office/word/2006/wordml" xmlns:wps="http://schemas.microsoft.com/office/word/2010/wordprocessingShape" mc:Ignorable="w14 wp14">
+  <w:docDefaults>
+    <w:rPrDefault>
+      <w:rPr>
+        <w:rFonts w:asciiTheme="minorHAnsi" w:eastAsiaTheme="minorHAnsi" w:hAnsiTheme="minorHAnsi" w:cstheme="minorBidi"/>
+        <w:sz w:val="22"/>
+        <w:szCs w:val="22"/>
+        <w:lang w:val="de-DE" w:eastAsia="en-US" w:bidi="ar-SA"/>
+      </w:rPr>
+    </w:rPrDefault>
+    <w:pPrDefault>
+      <w:pPr>
+        <w:spacing w:after="160" w:line="259" w:lineRule="auto"/>
+      </w:pPr>
+    </w:pPrDefault>
+  </w:docDefaults>
+  <w:latentStyles w:defLockedState="0" w:defUIPriority="99" w:defSemiHidden="1" w:defUnhideWhenUsed="1" w:defQFormat="0" w:count="267">
+    <w:lsdException w:name="Normal" w:semiHidden="0" w:uiPriority="0" w:unhideWhenUsed="0" w:qFormat="1"/>
+    <w:lsdException w:name="heading 1" w:semiHidden="0" w:uiPriority="9" w:unhideWhenUsed="0" w:qFormat="1"/>
+    <w:lsdException w:name="heading 2" w:uiPriority="9" w:qFormat="1"/>
+    <w:lsdException w:name="heading 3" w:uiPriority="9" w:qFormat="1"/>
+    <w:lsdException w:name="heading 4" w:uiPriority="9" w:qFormat="1"/>
+    <w:lsdException w:name="heading 5" w:uiPriority="9" w:qFormat="1"/>
+    <w:lsdException w:name="heading 6" w:uiPriority="9" w:qFormat="1"/>
+    <w:lsdException w:name="heading 7" w:uiPriority="9" w:qFormat="1"/>
+    <w:lsdException w:name="heading 8" w:uiPriority="9" w:qFormat="1"/>
+    <w:lsdException w:name="heading 9" w:uiPriority="9" w:qFormat="1"/>
+    <w:lsdException w:name="toc 1" w:uiPriority="39"/>
+    <w:lsdException w:name="toc 2" w:uiPriority="39"/>
+    <w:lsdException w:name="toc 3" w:uiPriority="39"/>
+    <w:lsdException w:name="toc 4" w:uiPriority="39"/>
+    <w:lsdException w:name="toc 5" w:uiPriority="39"/>
+    <w:lsdException w:name="toc 6" w:uiPriority="39"/>
+    <w:lsdException w:name="toc 7" w:uiPriority="39"/>
+    <w:lsdException w:name="toc 8" w:uiPriority="39"/>
+    <w:lsdException w:name="toc 9" w:uiPriority="39"/>
+    <w:lsdException w:name="caption" w:uiPriority="35" w:qFormat="1"/>
+    <w:lsdException w:name="Title" w:semiHidden="0" w:uiPriority="10" w:unhideWhenUsed="0" w:qFormat="1"/>
+    <w:lsdException w:name="Default Paragraph Font" w:uiPriority="1"/>
+    <w:lsdException w:name="Subtitle" w:semiHidden="0" w:uiPriority="11" w:unhideWhenUsed="0" w:qFormat="1"/>
+    <w:lsdException w:name="Strong" w:semiHidden="0" w:uiPriority="22" w:unhideWhenUsed="0" w:qFormat="1"/>
+    <w:lsdException w:name="Emphasis" w:semiHidden="0" w:uiPriority="20" w:unhideWhenUsed="0" w:qFormat="1"/>
+    <w:lsdException w:name="Table Grid" w:semiHidden="0" w:uiPriority="39" w:unhideWhenUsed="0"/>
+    <w:lsdException w:name="Placeholder Text" w:unhideWhenUsed="0"/>
+    <w:lsdException w:name="No Spacing" w:semiHidden="0" w:uiPriority="1" w:unhideWhenUsed="0" w:qFormat="1"/>
+    <w:lsdException w:name="Light Shading" w:semiHidden="0" w:uiPriority="60" w:unhideWhenUsed="0"/>
+    <w:lsdException w:name="Light List" w:semiHidden="0" w:uiPriority="61" w:unhideWhenUsed="0"/>
+    <w:lsdException w:name="Light Grid" w:semiHidden="0" w:uiPriority="62" w:unhideWhenUsed="0"/>
+    <w:lsdException w:name="Medium Shading 1" w:semiHidden="0" w:uiPriority="63" w:unhideWhenUsed="0"/>
+    <w:lsdException w:name="Medium Shading 2" w:semiHidden="0" w:uiPriority="64" w:unhideWhenUsed="0"/>
+    <w:lsdException w:name="Medium List 1" w:semiHidden="0" w:uiPriority="65" w:unhideWhenUsed="0"/>
+    <w:lsdException w:name="Medium List 2" w:semiHidden="0" w:uiPriority="66" w:unhideWhenUsed="0"/>
+    <w:lsdException w:name="Medium Grid 1" w:semiHidden="0" w:uiPriority="67" w:unhideWhenUsed="0"/>
+    <w:lsdException w:name="Medium Grid 2" w:semiHidden="0" w:uiPriority="68" w:unhideWhenUsed="0"/>
+    <w:lsdException w:name="Medium Grid 3" w:semiHidden="0" w:uiPriority="69" w:unhideWhenUsed="0"/>
+    <w:lsdException w:name="Dark List" w:semiHidden="0" w:uiPriority="70" w:unhideWhenUsed="0"/>
+    <w:lsdException w:name="Colorful Shading" w:semiHidden="0" w:uiPriority="71" w:unhideWhenUsed="0"/>
+    <w:lsdException w:name="Colorful List" w:semiHidden="0" w:uiPriority="72" w:unhideWhenUsed="0"/>
+    <w:lsdException w:name="Colorful Grid" w:semiHidden="0" w:uiPriority="73" w:unhideWhenUsed="0"/>
+    <w:lsdException w:name="Light Shading Accent 1" w:semiHidden="0" w:uiPriority="60" w:unhideWhenUsed="0"/>
+    <w:lsdException w:name="Light List Accent 1" w:semiHidden="0" w:uiPriority="61" w:unhideWhenUsed="0"/>
+    <w:lsdException w:name="Light Grid Accent 1" w:semiHidden="0" w:uiPriority="62" w:unhideWhenUsed="0"/>
+    <w:lsdException w:name="Medium Shading 1 Accent 1" w:semiHidden="0" w:uiPriority="63" w:unhideWhenUsed="0"/>
+    <w:lsdException w:name="Medium Shading 2 Accent 1" w:semiHidden="0" w:uiPriority="64" w:unhideWhenUsed="0"/>
+    <w:lsdException w:name="Medium List 1 Accent 1" w:semiHidden="0" w:uiPriority="65" w:unhideWhenUsed="0"/>
+    <w:lsdException w:name="Revision" w:unhideWhenUsed="0"/>
+    <w:lsdException w:name="List Paragraph" w:semiHidden="0" w:uiPriority="34" w:unhideWhenUsed="0" w:qFormat="1"/>
+    <w:lsdException w:name="Quote" w:semiHidden="0" w:uiPriority="29" w:unhideWhenUsed="0" w:qFormat="1"/>
+    <w:lsdException w:name="Intense Quote" w:semiHidden="0" w:uiPriority="30" w:unhideWhenUsed="0" w:qFormat="1"/>
+    <w:lsdException w:name="Medium List 2 Accent 1" w:semiHidden="0" w:uiPriority="66" w:unhideWhenUsed="0"/>
+    <w:lsdException w:name="Medium Grid 1 Accent 1" w:semiHidden="0" w:uiPriority="67" w:unhideWhenUsed="0"/>
+    <w:lsdException w:name="Medium Grid 2 Accent 1" w:semiHidden="0" w:uiPriority="68" w:unhideWhenUsed="0"/>
+    <w:lsdException w:name="Medium Grid 3 Accent 1" w:semiHidden="0" w:uiPriority="69" w:unhideWhenUsed="0"/>
+    <w:lsdException w:name="Dark List Accent 1" w:semiHidden="0" w:uiPriority="70" w:unhideWhenUsed="0"/>
+    <w:lsdException w:name="Colorful Shading Accent 1" w:semiHidden="0" w:uiPriority="71" w:unhideWhenUsed="0"/>
+    <w:lsdException w:name="Colorful List Accent 1" w:semiHidden="0" w:uiPriority="72" w:unhideWhenUsed="0"/>
+    <w:lsdException w:name="Colorful Grid Accent 1" w:semiHidden="0" w:uiPriority="73" w:unhideWhenUsed="0"/>
+    <w:lsdException w:name="Light Shading Accent 2" w:semiHidden="0" w:uiPriority="60" w:unhideWhenUsed="0"/>
+    <w:lsdException w:name="Light List Accent 2" w:semiHidden="0" w:uiPriority="61" w:unhideWhenUsed="0"/>
+    <w:lsdException w:name="Light Grid Accent 2" w:semiHidden="0" w:uiPriority="62" w:unhideWhenUsed="0"/>
+    <w:lsdException w:name="Medium Shading 1 Accent 2" w:semiHidden="0" w:uiPriority="63" w:unhideWhenUsed="0"/>
+    <w:lsdException w:name="Medium Shading 2 Accent 2" w:semiHidden="0" w:uiPriority="64" w:unhideWhenUsed="0"/>
+    <w:lsdException w:name="Medium List 1 Accent 2" w:semiHidden="0" w:uiPriority="65" w:unhideWhenUsed="0"/>
+    <w:lsdException w:name="Medium List 2 Accent 2" w:semiHidden="0" w:uiPriority="66" w:unhideWhenUsed="0"/>
+    <w:lsdException w:name="Medium Grid 1 Accent 2" w:semiHidden="0" w:uiPriority="67" w:unhideWhenUsed="0"/>
+    <w:lsdException w:name="Medium Grid 2 Accent 2" w:semiHidden="0" w:uiPriority="68" w:unhideWhenUsed="0"/>
+    <w:lsdException w:name="Medium Grid 3 Accent 2" w:semiHidden="0" w:uiPriority="69" w:unhideWhenUsed="0"/>
+    <w:lsdException w:name="Dark List Accent 2" w:semiHidden="0" w:uiPriority="70" w:unhideWhenUsed="0"/>
+    <w:lsdException w:name="Colorful Shading Accent 2" w:semiHidden="0" w:uiPriority="71" w:unhideWhenUsed="0"/>
+    <w:lsdException w:name="Colorful List Accent 2" w:semiHidden="0" w:uiPriority="72" w:unhideWhenUsed="0"/>
+    <w:lsdException w:name="Colorful Grid Accent 2" w:semiHidden="0" w:uiPriority="73" w:unhideWhenUsed="0"/>
+    <w:lsdException w:name="Light Shading Accent 3" w:semiHidden="0" w:uiPriority="60" w:unhideWhenUsed="0"/>
+    <w:lsdException w:name="Light List Accent 3" w:semiHidden="0" w:uiPriority="61" w:unhideWhenUsed="0"/>
+    <w:lsdException w:name="Light Grid Accent 3" w:semiHidden="0" w:uiPriority="62" w:unhideWhenUsed="0"/>
+    <w:lsdException w:name="Medium Shading 1 Accent 3" w:semiHidden="0" w:uiPriority="63" w:unhideWhenUsed="0"/>
+    <w:lsdException w:name="Medium Shading 2 Accent 3" w:semiHidden="0" w:uiPriority="64" w:unhideWhenUsed="0"/>
+    <w:lsdException w:name="Medium List 1 Accent 3" w:semiHidden="0" w:uiPriority="65" w:unhideWhenUsed="0"/>
+    <w:lsdException w:name="Medium List 2 Accent 3" w:semiHidden="0" w:uiPriority="66" w:unhideWhenUsed="0"/>
+    <w:lsdException w:name="Medium Grid 1 Accent 3" w:semiHidden="0" w:uiPriority="67" w:unhideWhenUsed="0"/>
+    <w:lsdException w:name="Medium Grid 2 Accent 3" w:semiHidden="0" w:uiPriority="68" w:unhideWhenUsed="0"/>
+    <w:lsdException w:name="Medium Grid 3 Accent 3" w:semiHidden="0" w:uiPriority="69" w:unhideWhenUsed="0"/>
+    <w:lsdException w:name="Dark List Accent 3" w:semiHidden="0" w:uiPriority="70" w:unhideWhenUsed="0"/>
+    <w:lsdException w:name="Colorful Shading Accent 3" w:semiHidden="0" w:uiPriority="71" w:unhideWhenUsed="0"/>
+    <w:lsdException w:name="Colorful List Accent 3" w:semiHidden="0" w:uiPriority="72" w:unhideWhenUsed="0"/>
+    <w:lsdException w:name="Colorful Grid Accent 3" w:semiHidden="0" w:uiPriority="73" w:unhideWhenUsed="0"/>
+    <w:lsdException w:name="Light Shading Accent 4" w:semiHidden="0" w:uiPriority="60" w:unhideWhenUsed="0"/>
+    <w:lsdException w:name="Light List Accent 4" w:semiHidden="0" w:uiPriority="61" w:unhideWhenUsed="0"/>
+    <w:lsdException w:name="Light Grid Accent 4" w:semiHidden="0" w:uiPriority="62" w:unhideWhenUsed="0"/>
+    <w:lsdException w:name="Medium Shading 1 Accent 4" w:semiHidden="0" w:uiPriority="63" w:unhideWhenUsed="0"/>
+    <w:lsdException w:name="Medium Shading 2 Accent 4" w:semiHidden="0" w:uiPriority="64" w:unhideWhenUsed="0"/>
+    <w:lsdException w:name="Medium List 1 Accent 4" w:semiHidden="0" w:uiPriority="65" w:unhideWhenUsed="0"/>
+    <w:lsdException w:name="Medium List 2 Accent 4" w:semiHidden="0" w:uiPriority="66" w:unhideWhenUsed="0"/>
+    <w:lsdException w:name="Medium Grid 1 Accent 4" w:semiHidden="0" w:uiPriority="67" w:unhideWhenUsed="0"/>
+    <w:lsdException w:name="Medium Grid 2 Accent 4" w:semiHidden="0" w:uiPriority="68" w:unhideWhenUsed="0"/>
+    <w:lsdException w:name="Medium Grid 3 Accent 4" w:semiHidden="0" w:uiPriority="69" w:unhideWhenUsed="0"/>
+    <w:lsdException w:name="Dark List Accent 4" w:semiHidden="0" w:uiPriority="70" w:unhideWhenUsed="0"/>
+    <w:lsdException w:name="Colorful Shading Accent 4" w:semiHidden="0" w:uiPriority="71" w:unhideWhenUsed="0"/>
+    <w:lsdException w:name="Colorful List Accent 4" w:semiHidden="0" w:uiPriority="72" w:unhideWhenUsed="0"/>
+    <w:lsdException w:name="Colorful Grid Accent 4" w:semiHidden="0" w:uiPriority="73" w:unhideWhenUsed="0"/>
+    <w:lsdException w:name="Light Shading Accent 5" w:semiHidden="0" w:uiPriority="60" w:unhideWhenUsed="0"/>
+    <w:lsdException w:name="Light List Accent 5" w:semiHidden="0" w:uiPriority="61" w:unhideWhenUsed="0"/>
+    <w:lsdException w:name="Light Grid Accent 5" w:semiHidden="0" w:uiPriority="62" w:unhideWhenUsed="0"/>
+    <w:lsdException w:name="Medium Shading 1 Accent 5" w:semiHidden="0" w:uiPriority="63" w:unhideWhenUsed="0"/>
+    <w:lsdException w:name="Medium Shading 2 Accent 5" w:semiHidden="0" w:uiPriority="64" w:unhideWhenUsed="0"/>
+    <w:lsdException w:name="Medium List 1 Accent 5" w:semiHidden="0" w:uiPriority="65" w:unhideWhenUsed="0"/>
+    <w:lsdException w:name="Medium List 2 Accent 5" w:semiHidden="0" w:uiPriority="66" w:unhideWhenUsed="0"/>
+    <w:lsdException w:name="Medium Grid 1 Accent 5" w:semiHidden="0" w:uiPriority="67" w:unhideWhenUsed="0"/>
+    <w:lsdException w:name="Medium Grid 2 Accent 5" w:semiHidden="0" w:uiPriority="68" w:unhideWhenUsed="0"/>
+    <w:lsdException w:name="Medium Grid 3 Accent 5" w:semiHidden="0" w:uiPriority="69" w:unhideWhenUsed="0"/>
+    <w:lsdException w:name="Dark List Accent 5" w:semiHidden="0" w:uiPriority="70" w:unhideWhenUsed="0"/>
+    <w:lsdException w:name="Colorful Shading Accent 5" w:semiHidden="0" w:uiPriority="71" w:unhideWhenUsed="0"/>
+    <w:lsdException w:name="Colorful List Accent 5" w:semiHidden="0" w:uiPriority="72" w:unhideWhenUsed="0"/>
+    <w:lsdException w:name="Colorful Grid Accent 5" w:semiHidden="0" w:uiPriority="73" w:unhideWhenUsed="0"/>
+    <w:lsdException w:name="Light Shading Accent 6" w:semiHidden="0" w:uiPriority="60" w:unhideWhenUsed="0"/>
+    <w:lsdException w:name="Light List Accent 6" w:semiHidden="0" w:uiPriority="61" w:unhideWhenUsed="0"/>
+    <w:lsdException w:name="Light Grid Accent 6" w:semiHidden="0" w:uiPriority="62" w:unhideWhenUsed="0"/>
+    <w:lsdException w:name="Medium Shading 1 Accent 6" w:semiHidden="0" w:uiPriority="63" w:unhideWhenUsed="0"/>
+    <w:lsdException w:name="Medium Shading 2 Accent 6" w:semiHidden="0" w:uiPriority="64" w:unhideWhenUsed="0"/>
+    <w:lsdException w:name="Medium List 1 Accent 6" w:semiHidden="0" w:uiPriority="65" w:unhideWhenUsed="0"/>
+    <w:lsdException w:name="Medium List 2 Accent 6" w:semiHidden="0" w:uiPriority="66" w:unhideWhenUsed="0"/>
+    <w:lsdException w:name="Medium Grid 1 Accent 6" w:semiHidden="0" w:uiPriority="67" w:unhideWhenUsed="0"/>
+    <w:lsdException w:name="Medium Grid 2 Accent 6" w:semiHidden="0" w:uiPriority="68" w:unhideWhenUsed="0"/>
+    <w:lsdException w:name="Medium Grid 3 Accent 6" w:semiHidden="0" w:uiPriority="69" w:unhideWhenUsed="0"/>
+    <w:lsdException w:name="Dark List Accent 6" w:semiHidden="0" w:uiPriority="70" w:unhideWhenUsed="0"/>
+    <w:lsdException w:name="Colorful Shading Accent 6" w:semiHidden="0" w:uiPriority="71" w:unhideWhenUsed="0"/>
+    <w:lsdException w:name="Colorful List Accent 6" w:semiHidden="0" w:uiPriority="72" w:unhideWhenUsed="0"/>
+    <w:lsdException w:name="Colorful Grid Accent 6" w:semiHidden="0" w:uiPriority="73" w:unhideWhenUsed="0"/>
+    <w:lsdException w:name="Subtle Emphasis" w:semiHidden="0" w:uiPriority="19" w:unhideWhenUsed="0" w:qFormat="1"/>
+    <w:lsdException w:name="Intense Emphasis" w:semiHidden="0" w:uiPriority="21" w:unhideWhenUsed="0" w:qFormat="1"/>
+    <w:lsdException w:name="Subtle Reference" w:semiHidden="0" w:uiPriority="31" w:unhideWhenUsed="0" w:qFormat="1"/>
+    <w:lsdException w:name="Intense Reference" w:semiHidden="0" w:uiPriority="32" w:unhideWhenUsed="0" w:qFormat="1"/>
+    <w:lsdException w:name="Book Title" w:semiHidden="0" w:uiPriority="33" w:unhideWhenUsed="0" w:qFormat="1"/>
+    <w:lsdException w:name="Bibliography" w:uiPriority="37"/>
+    <w:lsdException w:name="TOC Heading" w:uiPriority="39" w:qFormat="1"/>
+  </w:latentStyles>
+  <w:style w:type="paragraph" w:default="1" w:styleId="Standard">
+    <w:name w:val="Normal"/>
+    <w:qFormat/>
+    <w:rsid w:val="0057382D"/>
+    <w:pPr>
+      <w:spacing w:before="40" w:after="80" w:line="360" w:lineRule="auto"/>
+      <w:contextualSpacing/>
+      <w:jc w:val="both"/>
+    </w:pPr>
+    <w:rPr>
+      <w:rFonts w:ascii="Century Gothic" w:hAnsi="Century Gothic"/>
+      <w:sz w:val="24"/>
+      <w:szCs w:val="24"/>
+    </w:rPr>
+  </w:style>
+  <w:style w:type="paragraph" w:styleId="berschrift1">
+    <w:name w:val="heading 1"/>
+    <w:basedOn w:val="Standard"/>
+    <w:next w:val="Standard"/>
+    <w:link w:val="berschrift1Zchn"/>
+    <w:uiPriority w:val="9"/>
+    <w:qFormat/>
+    <w:rsid w:val="00BE5EAA"/>
+    <w:pPr>
+      <w:keepNext/>
+      <w:keepLines/>
+      <w:numPr>
+        <w:numId w:val="11"/>
+      </w:numPr>
+      <w:spacing w:before="240" w:after="40"/>
+      <w:outlineLvl w:val="0"/>
+    </w:pPr>
+    <w:rPr>
+      <w:rFonts w:eastAsiaTheme="majorEastAsia" w:cstheme="majorBidi"/>
+      <w:color w:val="2F5496" w:themeColor="accent1" w:themeShade="BF"/>
+      <w:sz w:val="36"/>
+      <w:szCs w:val="32"/>
+    </w:rPr>
+  </w:style>
+  <w:style w:type="paragraph" w:styleId="berschrift2">
+    <w:name w:val="heading 2"/>
+    <w:basedOn w:val="Standard"/>
+    <w:next w:val="Standard"/>
+    <w:link w:val="berschrift2Zchn"/>
+    <w:uiPriority w:val="9"/>
+    <w:unhideWhenUsed/>
+    <w:qFormat/>
+    <w:rsid w:val="00BE5EAA"/>
+    <w:pPr>
+      <w:keepNext/>
+      <w:keepLines/>
+      <w:numPr>
+        <w:ilvl w:val="1"/>
+        <w:numId w:val="11"/>
+      </w:numPr>
+      <w:spacing w:after="160" w:line="240" w:lineRule="auto"/>
+      <w:jc w:val="left"/>
+      <w:outlineLvl w:val="1"/>
+    </w:pPr>
+    <w:rPr>
+      <w:rFonts w:eastAsiaTheme="majorEastAsia" w:cstheme="majorBidi"/>
+      <w:color w:val="2F5496" w:themeColor="accent1" w:themeShade="BF"/>
+      <w:sz w:val="32"/>
+      <w:szCs w:val="26"/>
+    </w:rPr>
+  </w:style>
+  <w:style w:type="paragraph" w:styleId="berschrift3">
+    <w:name w:val="heading 3"/>
+    <w:basedOn w:val="Standard"/>
+    <w:next w:val="Standard"/>
+    <w:link w:val="berschrift3Zchn"/>
+    <w:uiPriority w:val="9"/>
+    <w:semiHidden/>
+    <w:unhideWhenUsed/>
+    <w:qFormat/>
+    <w:rsid w:val="006134C8"/>
+    <w:pPr>
+      <w:keepNext/>
+      <w:keepLines/>
+      <w:numPr>
+        <w:ilvl w:val="2"/>
+        <w:numId w:val="11"/>
+      </w:numPr>
+      <w:spacing w:after="0"/>
+      <w:outlineLvl w:val="2"/>
+    </w:pPr>
+    <w:rPr>
+      <w:rFonts w:asciiTheme="majorHAnsi" w:eastAsiaTheme="majorEastAsia" w:hAnsiTheme="majorHAnsi" w:cstheme="majorBidi"/>
+      <w:color w:val="1F3763" w:themeColor="accent1" w:themeShade="7F"/>
+    </w:rPr>
+  </w:style>
+  <w:style w:type="paragraph" w:styleId="berschrift4">
+    <w:name w:val="heading 4"/>
+    <w:basedOn w:val="Standard"/>
+    <w:next w:val="Standard"/>
+    <w:link w:val="berschrift4Zchn"/>
+    <w:uiPriority w:val="9"/>
+    <w:semiHidden/>
+    <w:unhideWhenUsed/>
+    <w:qFormat/>
+    <w:rsid w:val="006134C8"/>
+    <w:pPr>
+      <w:keepNext/>
+      <w:keepLines/>
+      <w:numPr>
+        <w:ilvl w:val="3"/>
+        <w:numId w:val="11"/>
+      </w:numPr>
+      <w:spacing w:after="0"/>
+      <w:outlineLvl w:val="3"/>
+    </w:pPr>
+    <w:rPr>
+      <w:rFonts w:asciiTheme="majorHAnsi" w:eastAsiaTheme="majorEastAsia" w:hAnsiTheme="majorHAnsi" w:cstheme="majorBidi"/>
+      <w:i/>
+      <w:iCs/>
+      <w:color w:val="2F5496" w:themeColor="accent1" w:themeShade="BF"/>
+    </w:rPr>
+  </w:style>
+  <w:style w:type="paragraph" w:styleId="berschrift5">
+    <w:name w:val="heading 5"/>
+    <w:basedOn w:val="Standard"/>
+    <w:next w:val="Standard"/>
+    <w:link w:val="berschrift5Zchn"/>
+    <w:uiPriority w:val="9"/>
+    <w:semiHidden/>
+    <w:unhideWhenUsed/>
+    <w:qFormat/>
+    <w:rsid w:val="006134C8"/>
+    <w:pPr>
+      <w:keepNext/>
+      <w:keepLines/>
+      <w:numPr>
+        <w:ilvl w:val="4"/>
+        <w:numId w:val="11"/>
+      </w:numPr>
+      <w:spacing w:after="0"/>
+      <w:outlineLvl w:val="4"/>
+    </w:pPr>
+    <w:rPr>
+      <w:rFonts w:asciiTheme="majorHAnsi" w:eastAsiaTheme="majorEastAsia" w:hAnsiTheme="majorHAnsi" w:cstheme="majorBidi"/>
+      <w:color w:val="2F5496" w:themeColor="accent1" w:themeShade="BF"/>
+    </w:rPr>
+  </w:style>
+  <w:style w:type="paragraph" w:styleId="berschrift6">
+    <w:name w:val="heading 6"/>
+    <w:basedOn w:val="Standard"/>
+    <w:next w:val="Standard"/>
+    <w:link w:val="berschrift6Zchn"/>
+    <w:uiPriority w:val="9"/>
+    <w:semiHidden/>
+    <w:unhideWhenUsed/>
+    <w:qFormat/>
+    <w:rsid w:val="006134C8"/>
+    <w:pPr>
+      <w:keepNext/>
+      <w:keepLines/>
+      <w:numPr>
+        <w:ilvl w:val="5"/>
+        <w:numId w:val="11"/>
+      </w:numPr>
+      <w:spacing w:after="0"/>
+      <w:outlineLvl w:val="5"/>
+    </w:pPr>
+    <w:rPr>
+      <w:rFonts w:asciiTheme="majorHAnsi" w:eastAsiaTheme="majorEastAsia" w:hAnsiTheme="majorHAnsi" w:cstheme="majorBidi"/>
+      <w:color w:val="1F3763" w:themeColor="accent1" w:themeShade="7F"/>
+    </w:rPr>
+  </w:style>
+  <w:style w:type="paragraph" w:styleId="berschrift7">
+    <w:name w:val="heading 7"/>
+    <w:basedOn w:val="Standard"/>
+    <w:next w:val="Standard"/>
+    <w:link w:val="berschrift7Zchn"/>
+    <w:uiPriority w:val="9"/>
+    <w:semiHidden/>
+    <w:unhideWhenUsed/>
+    <w:qFormat/>
+    <w:rsid w:val="006134C8"/>
+    <w:pPr>
+      <w:keepNext/>
+      <w:keepLines/>
+      <w:numPr>
+        <w:ilvl w:val="6"/>
+        <w:numId w:val="11"/>
+      </w:numPr>
+      <w:spacing w:after="0"/>
+      <w:outlineLvl w:val="6"/>
+    </w:pPr>
+    <w:rPr>
+      <w:rFonts w:asciiTheme="majorHAnsi" w:eastAsiaTheme="majorEastAsia" w:hAnsiTheme="majorHAnsi" w:cstheme="majorBidi"/>
+      <w:i/>
+      <w:iCs/>
+      <w:color w:val="1F3763" w:themeColor="accent1" w:themeShade="7F"/>
+    </w:rPr>
+  </w:style>
+  <w:style w:type="paragraph" w:styleId="berschrift8">
+    <w:name w:val="heading 8"/>
+    <w:basedOn w:val="Standard"/>
+    <w:next w:val="Standard"/>
+    <w:link w:val="berschrift8Zchn"/>
+    <w:uiPriority w:val="9"/>
+    <w:semiHidden/>
+    <w:unhideWhenUsed/>
+    <w:qFormat/>
+    <w:rsid w:val="006134C8"/>
+    <w:pPr>
+      <w:keepNext/>
+      <w:keepLines/>
+      <w:numPr>
+        <w:ilvl w:val="7"/>
+        <w:numId w:val="11"/>
+      </w:numPr>
+      <w:spacing w:after="0"/>
+      <w:outlineLvl w:val="7"/>
+    </w:pPr>
+    <w:rPr>
+      <w:rFonts w:asciiTheme="majorHAnsi" w:eastAsiaTheme="majorEastAsia" w:hAnsiTheme="majorHAnsi" w:cstheme="majorBidi"/>
+      <w:color w:val="272727" w:themeColor="text1" w:themeTint="D8"/>
+      <w:sz w:val="21"/>
+      <w:szCs w:val="21"/>
+    </w:rPr>
+  </w:style>
+  <w:style w:type="paragraph" w:styleId="berschrift9">
+    <w:name w:val="heading 9"/>
+    <w:basedOn w:val="Standard"/>
+    <w:next w:val="Standard"/>
+    <w:link w:val="berschrift9Zchn"/>
+    <w:uiPriority w:val="9"/>
+    <w:semiHidden/>
+    <w:unhideWhenUsed/>
+    <w:qFormat/>
+    <w:rsid w:val="006134C8"/>
+    <w:pPr>
+      <w:keepNext/>
+      <w:keepLines/>
+      <w:numPr>
+        <w:ilvl w:val="8"/>
+        <w:numId w:val="11"/>
+      </w:numPr>
+      <w:spacing w:after="0"/>
+      <w:outlineLvl w:val="8"/>
+    </w:pPr>
+    <w:rPr>
+      <w:rFonts w:asciiTheme="majorHAnsi" w:eastAsiaTheme="majorEastAsia" w:hAnsiTheme="majorHAnsi" w:cstheme="majorBidi"/>
+      <w:i/>
+      <w:iCs/>
+      <w:color w:val="272727" w:themeColor="text1" w:themeTint="D8"/>
+      <w:sz w:val="21"/>
+      <w:szCs w:val="21"/>
+    </w:rPr>
+  </w:style>
+  <w:style w:type="character" w:default="1" w:styleId="Absatz-Standardschriftart">
+    <w:name w:val="Default Paragraph Font"/>
+    <w:uiPriority w:val="1"/>
+    <w:semiHidden/>
+    <w:unhideWhenUsed/>
+  </w:style>
+  <w:style w:type="table" w:default="1" w:styleId="NormaleTabelle">
+    <w:name w:val="Normal Table"/>
+    <w:uiPriority w:val="99"/>
+    <w:semiHidden/>
+    <w:unhideWhenUsed/>
+    <w:tblPr>
+      <w:tblInd w:w="0" w:type="dxa"/>
+      <w:tblCellMar>
+        <w:top w:w="0" w:type="dxa"/>
+        <w:left w:w="108" w:type="dxa"/>
+        <w:bottom w:w="0" w:type="dxa"/>
+        <w:right w:w="108" w:type="dxa"/>
+      </w:tblCellMar>
+    </w:tblPr>
+  </w:style>
+  <w:style w:type="numbering" w:default="1" w:styleId="KeineListe">
+    <w:name w:val="No List"/>
+    <w:uiPriority w:val="99"/>
+    <w:semiHidden/>
+    <w:unhideWhenUsed/>
+  </w:style>
+  <w:style w:type="paragraph" w:styleId="Listenabsatz">
+    <w:name w:val="List Paragraph"/>
+    <w:basedOn w:val="Standard"/>
+    <w:link w:val="ListenabsatzZchn"/>
+    <w:uiPriority w:val="34"/>
+    <w:qFormat/>
+    <w:rsid w:val="00FF2102"/>
+    <w:pPr>
+      <w:ind w:left="720"/>
+    </w:pPr>
+  </w:style>
+  <w:style w:type="paragraph" w:styleId="IntensivesZitat">
+    <w:name w:val="Intense Quote"/>
+    <w:basedOn w:val="Standard"/>
+    <w:next w:val="Standard"/>
+    <w:link w:val="IntensivesZitatZchn"/>
+    <w:uiPriority w:val="30"/>
+    <w:qFormat/>
+    <w:rsid w:val="00FF2102"/>
+    <w:pPr>
+      <w:pBdr>
+        <w:top w:val="single" w:sz="4" w:space="10" w:color="4472C4" w:themeColor="accent1"/>
+        <w:bottom w:val="single" w:sz="4" w:space="10" w:color="4472C4" w:themeColor="accent1"/>
+      </w:pBdr>
+      <w:spacing w:before="360" w:after="360"/>
+      <w:ind w:left="864" w:right="864"/>
+      <w:jc w:val="center"/>
+    </w:pPr>
+    <w:rPr>
+      <w:i/>
+      <w:iCs/>
+      <w:color w:val="4472C4" w:themeColor="accent1"/>
+    </w:rPr>
+  </w:style>
+  <w:style w:type="character" w:customStyle="1" w:styleId="IntensivesZitatZchn">
+    <w:name w:val="Intensives Zitat Zchn"/>
+    <w:basedOn w:val="Absatz-Standardschriftart"/>
+    <w:link w:val="IntensivesZitat"/>
+    <w:uiPriority w:val="30"/>
+    <w:rsid w:val="00FF2102"/>
+    <w:rPr>
+      <w:i/>
+      <w:iCs/>
+      <w:color w:val="4472C4" w:themeColor="accent1"/>
+    </w:rPr>
+  </w:style>
+  <w:style w:type="paragraph" w:styleId="Kopfzeile">
+    <w:name w:val="header"/>
+    <w:basedOn w:val="Standard"/>
+    <w:link w:val="KopfzeileZchn"/>
+    <w:uiPriority w:val="99"/>
+    <w:unhideWhenUsed/>
+    <w:rsid w:val="00FF2102"/>
+    <w:pPr>
+      <w:tabs>
+        <w:tab w:val="center" w:pos="4536"/>
+        <w:tab w:val="right" w:pos="9072"/>
+      </w:tabs>
+      <w:spacing w:after="0" w:line="240" w:lineRule="auto"/>
+    </w:pPr>
+  </w:style>
+  <w:style w:type="character" w:customStyle="1" w:styleId="KopfzeileZchn">
+    <w:name w:val="Kopfzeile Zchn"/>
+    <w:basedOn w:val="Absatz-Standardschriftart"/>
+    <w:link w:val="Kopfzeile"/>
+    <w:uiPriority w:val="99"/>
+    <w:rsid w:val="00FF2102"/>
+  </w:style>
+  <w:style w:type="paragraph" w:styleId="Fuzeile">
+    <w:name w:val="footer"/>
+    <w:basedOn w:val="Standard"/>
+    <w:link w:val="FuzeileZchn"/>
+    <w:uiPriority w:val="99"/>
+    <w:unhideWhenUsed/>
+    <w:rsid w:val="00FF2102"/>
+    <w:pPr>
+      <w:tabs>
+        <w:tab w:val="center" w:pos="4536"/>
+        <w:tab w:val="right" w:pos="9072"/>
+      </w:tabs>
+      <w:spacing w:after="0" w:line="240" w:lineRule="auto"/>
+    </w:pPr>
+  </w:style>
+  <w:style w:type="character" w:customStyle="1" w:styleId="FuzeileZchn">
+    <w:name w:val="Fußzeile Zchn"/>
+    <w:basedOn w:val="Absatz-Standardschriftart"/>
+    <w:link w:val="Fuzeile"/>
+    <w:uiPriority w:val="99"/>
+    <w:rsid w:val="00FF2102"/>
+  </w:style>
+  <w:style w:type="character" w:customStyle="1" w:styleId="berschrift1Zchn">
+    <w:name w:val="Überschrift 1 Zchn"/>
+    <w:basedOn w:val="Absatz-Standardschriftart"/>
+    <w:link w:val="berschrift1"/>
+    <w:uiPriority w:val="9"/>
+    <w:rsid w:val="00BE5EAA"/>
+    <w:rPr>
+      <w:rFonts w:ascii="Century Gothic" w:eastAsiaTheme="majorEastAsia" w:hAnsi="Century Gothic" w:cstheme="majorBidi"/>
+      <w:color w:val="2F5496" w:themeColor="accent1" w:themeShade="BF"/>
+      <w:sz w:val="36"/>
+      <w:szCs w:val="32"/>
+    </w:rPr>
+  </w:style>
+  <w:style w:type="paragraph" w:styleId="Titel">
+    <w:name w:val="Title"/>
+    <w:basedOn w:val="Standard"/>
+    <w:next w:val="Standard"/>
+    <w:link w:val="TitelZchn"/>
+    <w:uiPriority w:val="10"/>
+    <w:qFormat/>
+    <w:rsid w:val="0057382D"/>
+    <w:pPr>
+      <w:spacing w:before="320" w:after="160" w:line="240" w:lineRule="auto"/>
+      <w:jc w:val="center"/>
+    </w:pPr>
+    <w:rPr>
+      <w:rFonts w:eastAsiaTheme="majorEastAsia" w:cstheme="majorBidi"/>
+      <w:color w:val="2F5496" w:themeColor="accent1" w:themeShade="BF"/>
+      <w:spacing w:val="-10"/>
+      <w:kern w:val="28"/>
+      <w:sz w:val="56"/>
+      <w:szCs w:val="56"/>
+    </w:rPr>
+  </w:style>
+  <w:style w:type="character" w:customStyle="1" w:styleId="TitelZchn">
+    <w:name w:val="Titel Zchn"/>
+    <w:basedOn w:val="Absatz-Standardschriftart"/>
+    <w:link w:val="Titel"/>
+    <w:uiPriority w:val="10"/>
+    <w:rsid w:val="0057382D"/>
+    <w:rPr>
+      <w:rFonts w:ascii="Century Gothic" w:eastAsiaTheme="majorEastAsia" w:hAnsi="Century Gothic" w:cstheme="majorBidi"/>
+      <w:color w:val="2F5496" w:themeColor="accent1" w:themeShade="BF"/>
+      <w:spacing w:val="-10"/>
+      <w:kern w:val="28"/>
+      <w:sz w:val="56"/>
+      <w:szCs w:val="56"/>
+    </w:rPr>
+  </w:style>
+  <w:style w:type="table" w:styleId="Tabellenraster">
+    <w:name w:val="Table Grid"/>
+    <w:basedOn w:val="NormaleTabelle"/>
+    <w:uiPriority w:val="39"/>
+    <w:rsid w:val="002E623B"/>
+    <w:pPr>
+      <w:spacing w:after="0" w:line="240" w:lineRule="auto"/>
+    </w:pPr>
+    <w:tblPr>
+      <w:tblBorders>
+        <w:top w:val="single" w:sz="4" w:space="0" w:color="auto"/>
+        <w:left w:val="single" w:sz="4" w:space="0" w:color="auto"/>
+        <w:bottom w:val="single" w:sz="4" w:space="0" w:color="auto"/>
+        <w:right w:val="single" w:sz="4" w:space="0" w:color="auto"/>
+        <w:insideH w:val="single" w:sz="4" w:space="0" w:color="auto"/>
+        <w:insideV w:val="single" w:sz="4" w:space="0" w:color="auto"/>
+      </w:tblBorders>
+    </w:tblPr>
+  </w:style>
+  <w:style w:type="table" w:customStyle="1" w:styleId="GridTable4Accent1">
+    <w:name w:val="Grid Table 4 Accent 1"/>
+    <w:basedOn w:val="NormaleTabelle"/>
+    <w:uiPriority w:val="49"/>
+    <w:rsid w:val="002E623B"/>
+    <w:pPr>
+      <w:spacing w:after="0" w:line="240" w:lineRule="auto"/>
+    </w:pPr>
+    <w:tblPr>
+      <w:tblStyleRowBandSize w:val="1"/>
+      <w:tblStyleColBandSize w:val="1"/>
+      <w:tblBorders>
+        <w:top w:val="single" w:sz="4" w:space="0" w:color="8EAADB" w:themeColor="accent1" w:themeTint="99"/>
+        <w:left w:val="single" w:sz="4" w:space="0" w:color="8EAADB" w:themeColor="accent1" w:themeTint="99"/>
+        <w:bottom w:val="single" w:sz="4" w:space="0" w:color="8EAADB" w:themeColor="accent1" w:themeTint="99"/>
+        <w:right w:val="single" w:sz="4" w:space="0" w:color="8EAADB" w:themeColor="accent1" w:themeTint="99"/>
+        <w:insideH w:val="single" w:sz="4" w:space="0" w:color="8EAADB" w:themeColor="accent1" w:themeTint="99"/>
+        <w:insideV w:val="single" w:sz="4" w:space="0" w:color="8EAADB" w:themeColor="accent1" w:themeTint="99"/>
+      </w:tblBorders>
+    </w:tblPr>
+    <w:tblStylePr w:type="firstRow">
+      <w:rPr>
+        <w:b/>
+        <w:bCs/>
+        <w:color w:val="FFFFFF" w:themeColor="background1"/>
+      </w:rPr>
+      <w:tblPr/>
+      <w:tcPr>
+        <w:tcBorders>
+          <w:top w:val="single" w:sz="4" w:space="0" w:color="4472C4" w:themeColor="accent1"/>
+          <w:left w:val="single" w:sz="4" w:space="0" w:color="4472C4" w:themeColor="accent1"/>
+          <w:bottom w:val="single" w:sz="4" w:space="0" w:color="4472C4" w:themeColor="accent1"/>
+          <w:right w:val="single" w:sz="4" w:space="0" w:color="4472C4" w:themeColor="accent1"/>
+          <w:insideH w:val="nil"/>
+          <w:insideV w:val="nil"/>
+        </w:tcBorders>
+        <w:shd w:val="clear" w:color="auto" w:fill="4472C4" w:themeFill="accent1"/>
+      </w:tcPr>
+    </w:tblStylePr>
+    <w:tblStylePr w:type="lastRow">
+      <w:rPr>
+        <w:b/>
+        <w:bCs/>
+      </w:rPr>
+      <w:tblPr/>
+      <w:tcPr>
+        <w:tcBorders>
+          <w:top w:val="double" w:sz="4" w:space="0" w:color="4472C4" w:themeColor="accent1"/>
+        </w:tcBorders>
+      </w:tcPr>
+    </w:tblStylePr>
+    <w:tblStylePr w:type="firstCol">
+      <w:rPr>
+        <w:b/>
+        <w:bCs/>
+      </w:rPr>
+    </w:tblStylePr>
+    <w:tblStylePr w:type="lastCol">
+      <w:rPr>
+        <w:b/>
+        <w:bCs/>
+      </w:rPr>
+    </w:tblStylePr>
+    <w:tblStylePr w:type="band1Vert">
+      <w:tblPr/>
+      <w:tcPr>
+        <w:shd w:val="clear" w:color="auto" w:fill="D9E2F3" w:themeFill="accent1" w:themeFillTint="33"/>
+      </w:tcPr>
+    </w:tblStylePr>
+    <w:tblStylePr w:type="band1Horz">
+      <w:tblPr/>
+      <w:tcPr>
+        <w:shd w:val="clear" w:color="auto" w:fill="D9E2F3" w:themeFill="accent1" w:themeFillTint="33"/>
+      </w:tcPr>
+    </w:tblStylePr>
+  </w:style>
+  <w:style w:type="paragraph" w:styleId="Inhaltsverzeichnisberschrift">
+    <w:name w:val="TOC Heading"/>
+    <w:basedOn w:val="berschrift1"/>
+    <w:next w:val="Standard"/>
+    <w:uiPriority w:val="39"/>
+    <w:unhideWhenUsed/>
+    <w:qFormat/>
+    <w:rsid w:val="00BE5EAA"/>
+    <w:pPr>
+      <w:numPr>
+        <w:numId w:val="0"/>
+      </w:numPr>
+      <w:spacing w:after="0" w:line="259" w:lineRule="auto"/>
+      <w:contextualSpacing w:val="0"/>
+      <w:jc w:val="left"/>
+      <w:outlineLvl w:val="9"/>
+    </w:pPr>
+    <w:rPr>
+      <w:rFonts w:asciiTheme="majorHAnsi" w:hAnsiTheme="majorHAnsi"/>
+      <w:lang w:eastAsia="de-DE"/>
+    </w:rPr>
+  </w:style>
+  <w:style w:type="paragraph" w:styleId="Verzeichnis1">
+    <w:name w:val="toc 1"/>
+    <w:basedOn w:val="Standard"/>
+    <w:next w:val="Standard"/>
+    <w:autoRedefine/>
+    <w:uiPriority w:val="39"/>
+    <w:unhideWhenUsed/>
+    <w:rsid w:val="00BE5EAA"/>
+    <w:pPr>
+      <w:spacing w:after="100"/>
+    </w:pPr>
+  </w:style>
+  <w:style w:type="character" w:styleId="Hyperlink">
+    <w:name w:val="Hyperlink"/>
+    <w:basedOn w:val="Absatz-Standardschriftart"/>
+    <w:uiPriority w:val="99"/>
+    <w:unhideWhenUsed/>
+    <w:rsid w:val="00BE5EAA"/>
+    <w:rPr>
+      <w:color w:val="0563C1" w:themeColor="hyperlink"/>
+      <w:u w:val="single"/>
+    </w:rPr>
+  </w:style>
+  <w:style w:type="character" w:customStyle="1" w:styleId="berschrift2Zchn">
+    <w:name w:val="Überschrift 2 Zchn"/>
+    <w:basedOn w:val="Absatz-Standardschriftart"/>
+    <w:link w:val="berschrift2"/>
+    <w:uiPriority w:val="9"/>
+    <w:rsid w:val="00BE5EAA"/>
+    <w:rPr>
+      <w:rFonts w:ascii="Century Gothic" w:eastAsiaTheme="majorEastAsia" w:hAnsi="Century Gothic" w:cstheme="majorBidi"/>
+      <w:color w:val="2F5496" w:themeColor="accent1" w:themeShade="BF"/>
+      <w:sz w:val="32"/>
+      <w:szCs w:val="26"/>
+    </w:rPr>
+  </w:style>
+  <w:style w:type="paragraph" w:styleId="Verzeichnis2">
+    <w:name w:val="toc 2"/>
+    <w:basedOn w:val="Standard"/>
+    <w:next w:val="Standard"/>
+    <w:autoRedefine/>
+    <w:uiPriority w:val="39"/>
+    <w:unhideWhenUsed/>
+    <w:rsid w:val="00BE5EAA"/>
+    <w:pPr>
+      <w:spacing w:after="100"/>
+      <w:ind w:left="240"/>
+    </w:pPr>
+  </w:style>
+  <w:style w:type="character" w:styleId="Platzhaltertext">
+    <w:name w:val="Placeholder Text"/>
+    <w:basedOn w:val="Absatz-Standardschriftart"/>
+    <w:uiPriority w:val="99"/>
+    <w:semiHidden/>
+    <w:rsid w:val="00D479C1"/>
+    <w:rPr>
+      <w:color w:val="808080"/>
+    </w:rPr>
+  </w:style>
+  <w:style w:type="character" w:customStyle="1" w:styleId="berschrift3Zchn">
+    <w:name w:val="Überschrift 3 Zchn"/>
+    <w:basedOn w:val="Absatz-Standardschriftart"/>
+    <w:link w:val="berschrift3"/>
+    <w:uiPriority w:val="9"/>
+    <w:semiHidden/>
+    <w:rsid w:val="006134C8"/>
+    <w:rPr>
+      <w:rFonts w:asciiTheme="majorHAnsi" w:eastAsiaTheme="majorEastAsia" w:hAnsiTheme="majorHAnsi" w:cstheme="majorBidi"/>
+      <w:color w:val="1F3763" w:themeColor="accent1" w:themeShade="7F"/>
+      <w:sz w:val="24"/>
+      <w:szCs w:val="24"/>
+    </w:rPr>
+  </w:style>
+  <w:style w:type="character" w:customStyle="1" w:styleId="berschrift4Zchn">
+    <w:name w:val="Überschrift 4 Zchn"/>
+    <w:basedOn w:val="Absatz-Standardschriftart"/>
+    <w:link w:val="berschrift4"/>
+    <w:uiPriority w:val="9"/>
+    <w:semiHidden/>
+    <w:rsid w:val="006134C8"/>
+    <w:rPr>
+      <w:rFonts w:asciiTheme="majorHAnsi" w:eastAsiaTheme="majorEastAsia" w:hAnsiTheme="majorHAnsi" w:cstheme="majorBidi"/>
+      <w:i/>
+      <w:iCs/>
+      <w:color w:val="2F5496" w:themeColor="accent1" w:themeShade="BF"/>
+      <w:sz w:val="24"/>
+      <w:szCs w:val="24"/>
+    </w:rPr>
+  </w:style>
+  <w:style w:type="character" w:customStyle="1" w:styleId="berschrift5Zchn">
+    <w:name w:val="Überschrift 5 Zchn"/>
+    <w:basedOn w:val="Absatz-Standardschriftart"/>
+    <w:link w:val="berschrift5"/>
+    <w:uiPriority w:val="9"/>
+    <w:semiHidden/>
+    <w:rsid w:val="006134C8"/>
+    <w:rPr>
+      <w:rFonts w:asciiTheme="majorHAnsi" w:eastAsiaTheme="majorEastAsia" w:hAnsiTheme="majorHAnsi" w:cstheme="majorBidi"/>
+      <w:color w:val="2F5496" w:themeColor="accent1" w:themeShade="BF"/>
+      <w:sz w:val="24"/>
+      <w:szCs w:val="24"/>
+    </w:rPr>
+  </w:style>
+  <w:style w:type="character" w:customStyle="1" w:styleId="berschrift6Zchn">
+    <w:name w:val="Überschrift 6 Zchn"/>
+    <w:basedOn w:val="Absatz-Standardschriftart"/>
+    <w:link w:val="berschrift6"/>
+    <w:uiPriority w:val="9"/>
+    <w:semiHidden/>
+    <w:rsid w:val="006134C8"/>
+    <w:rPr>
+      <w:rFonts w:asciiTheme="majorHAnsi" w:eastAsiaTheme="majorEastAsia" w:hAnsiTheme="majorHAnsi" w:cstheme="majorBidi"/>
+      <w:color w:val="1F3763" w:themeColor="accent1" w:themeShade="7F"/>
+      <w:sz w:val="24"/>
+      <w:szCs w:val="24"/>
+    </w:rPr>
+  </w:style>
+  <w:style w:type="character" w:customStyle="1" w:styleId="berschrift7Zchn">
+    <w:name w:val="Überschrift 7 Zchn"/>
+    <w:basedOn w:val="Absatz-Standardschriftart"/>
+    <w:link w:val="berschrift7"/>
+    <w:uiPriority w:val="9"/>
+    <w:semiHidden/>
+    <w:rsid w:val="006134C8"/>
+    <w:rPr>
+      <w:rFonts w:asciiTheme="majorHAnsi" w:eastAsiaTheme="majorEastAsia" w:hAnsiTheme="majorHAnsi" w:cstheme="majorBidi"/>
+      <w:i/>
+      <w:iCs/>
+      <w:color w:val="1F3763" w:themeColor="accent1" w:themeShade="7F"/>
+      <w:sz w:val="24"/>
+      <w:szCs w:val="24"/>
+    </w:rPr>
+  </w:style>
+  <w:style w:type="character" w:customStyle="1" w:styleId="berschrift8Zchn">
+    <w:name w:val="Überschrift 8 Zchn"/>
+    <w:basedOn w:val="Absatz-Standardschriftart"/>
+    <w:link w:val="berschrift8"/>
+    <w:uiPriority w:val="9"/>
+    <w:semiHidden/>
+    <w:rsid w:val="006134C8"/>
+    <w:rPr>
+      <w:rFonts w:asciiTheme="majorHAnsi" w:eastAsiaTheme="majorEastAsia" w:hAnsiTheme="majorHAnsi" w:cstheme="majorBidi"/>
+      <w:color w:val="272727" w:themeColor="text1" w:themeTint="D8"/>
+      <w:sz w:val="21"/>
+      <w:szCs w:val="21"/>
+    </w:rPr>
+  </w:style>
+  <w:style w:type="character" w:customStyle="1" w:styleId="berschrift9Zchn">
+    <w:name w:val="Überschrift 9 Zchn"/>
+    <w:basedOn w:val="Absatz-Standardschriftart"/>
+    <w:link w:val="berschrift9"/>
+    <w:uiPriority w:val="9"/>
+    <w:semiHidden/>
+    <w:rsid w:val="006134C8"/>
+    <w:rPr>
+      <w:rFonts w:asciiTheme="majorHAnsi" w:eastAsiaTheme="majorEastAsia" w:hAnsiTheme="majorHAnsi" w:cstheme="majorBidi"/>
+      <w:i/>
+      <w:iCs/>
+      <w:color w:val="272727" w:themeColor="text1" w:themeTint="D8"/>
+      <w:sz w:val="21"/>
+      <w:szCs w:val="21"/>
+    </w:rPr>
+  </w:style>
+  <w:style w:type="paragraph" w:styleId="Verzeichnis3">
+    <w:name w:val="toc 3"/>
+    <w:basedOn w:val="Standard"/>
+    <w:next w:val="Standard"/>
+    <w:autoRedefine/>
+    <w:uiPriority w:val="39"/>
+    <w:unhideWhenUsed/>
+    <w:rsid w:val="009B58B4"/>
+    <w:pPr>
+      <w:spacing w:after="100"/>
+      <w:ind w:left="480"/>
+    </w:pPr>
+  </w:style>
+  <w:style w:type="character" w:customStyle="1" w:styleId="NichtaufgelsteErwhnung1">
+    <w:name w:val="Nicht aufgelöste Erwähnung1"/>
+    <w:basedOn w:val="Absatz-Standardschriftart"/>
+    <w:uiPriority w:val="99"/>
+    <w:semiHidden/>
+    <w:unhideWhenUsed/>
+    <w:rsid w:val="00034204"/>
+    <w:rPr>
+      <w:color w:val="808080"/>
+      <w:shd w:val="clear" w:color="auto" w:fill="E6E6E6"/>
+    </w:rPr>
+  </w:style>
+  <w:style w:type="paragraph" w:styleId="Sprechblasentext">
+    <w:name w:val="Balloon Text"/>
+    <w:basedOn w:val="Standard"/>
+    <w:link w:val="SprechblasentextZchn"/>
+    <w:uiPriority w:val="99"/>
+    <w:semiHidden/>
+    <w:unhideWhenUsed/>
+    <w:rsid w:val="00BC6872"/>
+    <w:pPr>
+      <w:spacing w:before="0" w:after="0" w:line="240" w:lineRule="auto"/>
+    </w:pPr>
+    <w:rPr>
+      <w:rFonts w:ascii="Tahoma" w:hAnsi="Tahoma" w:cs="Tahoma"/>
+      <w:sz w:val="16"/>
+      <w:szCs w:val="16"/>
+    </w:rPr>
+  </w:style>
+  <w:style w:type="character" w:customStyle="1" w:styleId="SprechblasentextZchn">
+    <w:name w:val="Sprechblasentext Zchn"/>
+    <w:basedOn w:val="Absatz-Standardschriftart"/>
+    <w:link w:val="Sprechblasentext"/>
+    <w:uiPriority w:val="99"/>
+    <w:semiHidden/>
+    <w:rsid w:val="00BC6872"/>
+    <w:rPr>
+      <w:rFonts w:ascii="Tahoma" w:hAnsi="Tahoma" w:cs="Tahoma"/>
+      <w:sz w:val="16"/>
+      <w:szCs w:val="16"/>
+    </w:rPr>
+  </w:style>
+  <w:style w:type="paragraph" w:customStyle="1" w:styleId="Aufzhlung">
+    <w:name w:val="Aufzählung"/>
+    <w:basedOn w:val="Listenabsatz"/>
+    <w:link w:val="AufzhlungZchn"/>
+    <w:qFormat/>
+    <w:rsid w:val="00286C16"/>
+    <w:pPr>
+      <w:numPr>
+        <w:numId w:val="14"/>
+      </w:numPr>
+      <w:spacing w:before="360" w:after="360"/>
+    </w:pPr>
+  </w:style>
+  <w:style w:type="character" w:customStyle="1" w:styleId="ListenabsatzZchn">
+    <w:name w:val="Listenabsatz Zchn"/>
+    <w:basedOn w:val="Absatz-Standardschriftart"/>
+    <w:link w:val="Listenabsatz"/>
+    <w:uiPriority w:val="34"/>
+    <w:rsid w:val="00286C16"/>
+    <w:rPr>
+      <w:rFonts w:ascii="Century Gothic" w:hAnsi="Century Gothic"/>
+      <w:sz w:val="24"/>
+      <w:szCs w:val="24"/>
+    </w:rPr>
+  </w:style>
+  <w:style w:type="character" w:customStyle="1" w:styleId="AufzhlungZchn">
+    <w:name w:val="Aufzählung Zchn"/>
+    <w:basedOn w:val="ListenabsatzZchn"/>
+    <w:link w:val="Aufzhlung"/>
+    <w:rsid w:val="00286C16"/>
+    <w:rPr>
+      <w:rFonts w:ascii="Century Gothic" w:hAnsi="Century Gothic"/>
+      <w:sz w:val="24"/>
+      <w:szCs w:val="24"/>
+    </w:rPr>
+  </w:style>
 </w:styles>
 </file>
 
 <file path=word/glossary/document.xml><?xml version="1.0" encoding="utf-8"?>
-<w:glossaryDocument xmlns:wpc="http://schemas.microsoft.com/office/word/2010/wordprocessingCanvas" xmlns:cx="http://schemas.microsoft.com/office/drawing/2014/chartex" xmlns:cx1="http://schemas.microsoft.com/office/drawing/2015/9/8/chartex" xmlns:mc="http://schemas.openxmlformats.org/markup-compatibility/2006" xmlns:o="urn:schemas-microsoft-com:office:office" xmlns:r="http://schemas.openxmlformats.org/officeDocument/2006/relationships" xmlns:m="http://schemas.openxmlformats.org/officeDocument/2006/math" xmlns:v="urn:schemas-microsoft-com:vml" xmlns:wp14="http://schemas.microsoft.com/office/word/2010/wordprocessingDrawing" xmlns:wp="http://schemas.openxmlformats.org/drawingml/2006/wordprocessingDrawing" xmlns:w10="urn:schemas-microsoft-com:office:word" xmlns:w="http://schemas.openxmlformats.org/wordprocessingml/2006/main" xmlns:w14="http://schemas.microsoft.com/office/word/2010/wordml" xmlns:w15="http://schemas.microsoft.com/office/word/2012/wordml" xmlns:w16se="http://schemas.microsoft.com/office/word/2015/wordml/symex" xmlns:wpg="http://schemas.microsoft.com/office/word/2010/wordprocessingGroup" xmlns:wpi="http://schemas.microsoft.com/office/word/2010/wordprocessingInk" xmlns:wne="http://schemas.microsoft.com/office/word/2006/wordml" xmlns:wps="http://schemas.microsoft.com/office/word/2010/wordprocessingShape" mc:Ignorable="w14 w15 w16se wp14">
+<w:glossaryDocument xmlns:wpc="http://schemas.microsoft.com/office/word/2010/wordprocessingCanvas" xmlns:mc="http://schemas.openxmlformats.org/markup-compatibility/2006" xmlns:o="urn:schemas-microsoft-com:office:office" xmlns:r="http://schemas.openxmlformats.org/officeDocument/2006/relationships" xmlns:m="http://schemas.openxmlformats.org/officeDocument/2006/math" xmlns:v="urn:schemas-microsoft-com:vml" xmlns:wp14="http://schemas.microsoft.com/office/word/2010/wordprocessingDrawing" xmlns:wp="http://schemas.openxmlformats.org/drawingml/2006/wordprocessingDrawing" xmlns:w10="urn:schemas-microsoft-com:office:word" xmlns:w="http://schemas.openxmlformats.org/wordprocessingml/2006/main" xmlns:w14="http://schemas.microsoft.com/office/word/2010/wordml" xmlns:wpg="http://schemas.microsoft.com/office/word/2010/wordprocessingGroup" xmlns:wpi="http://schemas.microsoft.com/office/word/2010/wordprocessingInk" xmlns:wne="http://schemas.microsoft.com/office/word/2006/wordml" xmlns:wps="http://schemas.microsoft.com/office/word/2010/wordprocessingShape" mc:Ignorable="w14 wp14">
   <w:docParts>
-    <w:docPart>
-      <w:docPartPr>
-        <w:name w:val="1816907B4E984AA594F99B70C3E57FC9"/>
-        <w:category>
-          <w:name w:val="Allgemein"/>
-          <w:gallery w:val="placeholder"/>
-        </w:category>
-        <w:types>
-          <w:type w:val="bbPlcHdr"/>
-        </w:types>
-        <w:behaviors>
-          <w:behavior w:val="content"/>
-        </w:behaviors>
-        <w:guid w:val="{D770712C-7BDF-4B6E-A831-C6DAD647A532}"/>
-      </w:docPartPr>
-      <w:docPartBody>
-        <w:p>
-          <w:r>
-            <w:rPr>
-              <w:rStyle w:val="Platzhaltertext"/>
-            </w:rPr>
-            <w:t>[Autor]</w:t>
-          </w:r>
-        </w:p>
-      </w:docPartBody>
-    </w:docPart>
     <w:docPart>
       <w:docPartPr>
         <w:name w:val="FF5B1FEBC1E84DE986BBD7D225991C81"/>
@@ -7636,7 +8661,7 @@
 </file>
 
 <file path=word/glossary/fontTable.xml><?xml version="1.0" encoding="utf-8"?>
-<w:fonts xmlns:mc="http://schemas.openxmlformats.org/markup-compatibility/2006" xmlns:r="http://schemas.openxmlformats.org/officeDocument/2006/relationships" xmlns:w="http://schemas.openxmlformats.org/wordprocessingml/2006/main" xmlns:w14="http://schemas.microsoft.com/office/word/2010/wordml" xmlns:w15="http://schemas.microsoft.com/office/word/2012/wordml" xmlns:w16se="http://schemas.microsoft.com/office/word/2015/wordml/symex" mc:Ignorable="w14 w15 w16se">
+<w:fonts xmlns:mc="http://schemas.openxmlformats.org/markup-compatibility/2006" xmlns:r="http://schemas.openxmlformats.org/officeDocument/2006/relationships" xmlns:w="http://schemas.openxmlformats.org/wordprocessingml/2006/main" xmlns:w14="http://schemas.microsoft.com/office/word/2010/wordml" mc:Ignorable="w14">
   <w:font w:name="Calibri">
     <w:panose1 w:val="020F0502020204030204"/>
     <w:charset w:val="00"/>
@@ -7686,32 +8711,39 @@
     <w:pitch w:val="variable"/>
     <w:sig w:usb0="A00002EF" w:usb1="4000207B" w:usb2="00000000" w:usb3="00000000" w:csb0="0000019F" w:csb1="00000000"/>
   </w:font>
-  <w:font w:name="Arial">
-    <w:panose1 w:val="020B0604020202020204"/>
+  <w:font w:name="Tahoma">
+    <w:panose1 w:val="020B0604030504040204"/>
     <w:charset w:val="00"/>
     <w:family w:val="swiss"/>
     <w:pitch w:val="variable"/>
-    <w:sig w:usb0="E0002AFF" w:usb1="C0007843" w:usb2="00000009" w:usb3="00000000" w:csb0="000001FF" w:csb1="00000000"/>
+    <w:sig w:usb0="E1002EFF" w:usb1="C000605B" w:usb2="00000029" w:usb3="00000000" w:csb0="000101FF" w:csb1="00000000"/>
+  </w:font>
+  <w:font w:name="Cambria">
+    <w:panose1 w:val="02040503050406030204"/>
+    <w:charset w:val="00"/>
+    <w:family w:val="roman"/>
+    <w:pitch w:val="variable"/>
+    <w:sig w:usb0="E00002FF" w:usb1="400004FF" w:usb2="00000000" w:usb3="00000000" w:csb0="0000019F" w:csb1="00000000"/>
   </w:font>
 </w:fonts>
 </file>
 
 <file path=word/glossary/settings.xml><?xml version="1.0" encoding="utf-8"?>
-<w:settings xmlns:mc="http://schemas.openxmlformats.org/markup-compatibility/2006" xmlns:o="urn:schemas-microsoft-com:office:office" xmlns:r="http://schemas.openxmlformats.org/officeDocument/2006/relationships" xmlns:m="http://schemas.openxmlformats.org/officeDocument/2006/math" xmlns:v="urn:schemas-microsoft-com:vml" xmlns:w10="urn:schemas-microsoft-com:office:word" xmlns:w="http://schemas.openxmlformats.org/wordprocessingml/2006/main" xmlns:w14="http://schemas.microsoft.com/office/word/2010/wordml" xmlns:w15="http://schemas.microsoft.com/office/word/2012/wordml" xmlns:w16se="http://schemas.microsoft.com/office/word/2015/wordml/symex" xmlns:sl="http://schemas.openxmlformats.org/schemaLibrary/2006/main" mc:Ignorable="w14 w15 w16se">
+<w:settings xmlns:mc="http://schemas.openxmlformats.org/markup-compatibility/2006" xmlns:o="urn:schemas-microsoft-com:office:office" xmlns:r="http://schemas.openxmlformats.org/officeDocument/2006/relationships" xmlns:m="http://schemas.openxmlformats.org/officeDocument/2006/math" xmlns:v="urn:schemas-microsoft-com:vml" xmlns:w10="urn:schemas-microsoft-com:office:word" xmlns:w="http://schemas.openxmlformats.org/wordprocessingml/2006/main" xmlns:w14="http://schemas.microsoft.com/office/word/2010/wordml" xmlns:sl="http://schemas.openxmlformats.org/schemaLibrary/2006/main" mc:Ignorable="w14">
   <w:view w:val="normal"/>
   <w:defaultTabStop w:val="708"/>
   <w:hyphenationZone w:val="425"/>
   <w:characterSpacingControl w:val="doNotCompress"/>
   <w:compat>
     <w:useFELayout/>
-    <w:compatSetting w:name="compatibilityMode" w:uri="http://schemas.microsoft.com/office/word" w:val="15"/>
+    <w:compatSetting w:name="compatibilityMode" w:uri="http://schemas.microsoft.com/office/word" w:val="14"/>
     <w:compatSetting w:name="overrideTableStyleFontSizeAndJustification" w:uri="http://schemas.microsoft.com/office/word" w:val="1"/>
     <w:compatSetting w:name="enableOpenTypeFeatures" w:uri="http://schemas.microsoft.com/office/word" w:val="1"/>
     <w:compatSetting w:name="doNotFlipMirrorIndents" w:uri="http://schemas.microsoft.com/office/word" w:val="1"/>
-    <w:compatSetting w:name="differentiateMultirowTableHeaders" w:uri="http://schemas.microsoft.com/office/word" w:val="1"/>
   </w:compat>
   <w:rsids>
     <w:rsidRoot w:val="008F0B3B"/>
+    <w:rsid w:val="000B1F62"/>
     <w:rsid w:val="000B29E6"/>
     <w:rsid w:val="000C66D3"/>
     <w:rsid w:val="001E1BBE"/>
@@ -7754,12 +8786,11 @@
   <w:clrSchemeMapping w:bg1="light1" w:t1="dark1" w:bg2="light2" w:t2="dark2" w:accent1="accent1" w:accent2="accent2" w:accent3="accent3" w:accent4="accent4" w:accent5="accent5" w:accent6="accent6" w:hyperlink="hyperlink" w:followedHyperlink="followedHyperlink"/>
   <w:decimalSymbol w:val=","/>
   <w:listSeparator w:val=";"/>
-  <w15:chartTrackingRefBased/>
 </w:settings>
 </file>
 
 <file path=word/glossary/styles.xml><?xml version="1.0" encoding="utf-8"?>
-<w:styles xmlns:mc="http://schemas.openxmlformats.org/markup-compatibility/2006" xmlns:r="http://schemas.openxmlformats.org/officeDocument/2006/relationships" xmlns:w="http://schemas.openxmlformats.org/wordprocessingml/2006/main" xmlns:w14="http://schemas.microsoft.com/office/word/2010/wordml" xmlns:w15="http://schemas.microsoft.com/office/word/2012/wordml" xmlns:w16se="http://schemas.microsoft.com/office/word/2015/wordml/symex" mc:Ignorable="w14 w15 w16se">
+<w:styles xmlns:mc="http://schemas.openxmlformats.org/markup-compatibility/2006" xmlns:r="http://schemas.openxmlformats.org/officeDocument/2006/relationships" xmlns:w="http://schemas.openxmlformats.org/wordprocessingml/2006/main" xmlns:w14="http://schemas.microsoft.com/office/word/2010/wordml" mc:Ignorable="w14">
   <w:docDefaults>
     <w:rPrDefault>
       <w:rPr>
@@ -7775,378 +8806,144 @@
       </w:pPr>
     </w:pPrDefault>
   </w:docDefaults>
-  <w:latentStyles w:defLockedState="0" w:defUIPriority="99" w:defSemiHidden="0" w:defUnhideWhenUsed="0" w:defQFormat="0" w:count="371">
-    <w:lsdException w:name="Normal" w:uiPriority="0" w:qFormat="1"/>
-    <w:lsdException w:name="heading 1" w:uiPriority="9" w:qFormat="1"/>
-    <w:lsdException w:name="heading 2" w:semiHidden="1" w:uiPriority="9" w:unhideWhenUsed="1" w:qFormat="1"/>
-    <w:lsdException w:name="heading 3" w:semiHidden="1" w:uiPriority="9" w:unhideWhenUsed="1" w:qFormat="1"/>
-    <w:lsdException w:name="heading 4" w:semiHidden="1" w:uiPriority="9" w:unhideWhenUsed="1" w:qFormat="1"/>
-    <w:lsdException w:name="heading 5" w:semiHidden="1" w:uiPriority="9" w:unhideWhenUsed="1" w:qFormat="1"/>
-    <w:lsdException w:name="heading 6" w:semiHidden="1" w:uiPriority="9" w:unhideWhenUsed="1" w:qFormat="1"/>
-    <w:lsdException w:name="heading 7" w:semiHidden="1" w:uiPriority="9" w:unhideWhenUsed="1" w:qFormat="1"/>
-    <w:lsdException w:name="heading 8" w:semiHidden="1" w:uiPriority="9" w:unhideWhenUsed="1" w:qFormat="1"/>
-    <w:lsdException w:name="heading 9" w:semiHidden="1" w:uiPriority="9" w:unhideWhenUsed="1" w:qFormat="1"/>
-    <w:lsdException w:name="index 1" w:semiHidden="1" w:unhideWhenUsed="1"/>
-    <w:lsdException w:name="index 2" w:semiHidden="1" w:unhideWhenUsed="1"/>
-    <w:lsdException w:name="index 3" w:semiHidden="1" w:unhideWhenUsed="1"/>
-    <w:lsdException w:name="index 4" w:semiHidden="1" w:unhideWhenUsed="1"/>
-    <w:lsdException w:name="index 5" w:semiHidden="1" w:unhideWhenUsed="1"/>
-    <w:lsdException w:name="index 6" w:semiHidden="1" w:unhideWhenUsed="1"/>
-    <w:lsdException w:name="index 7" w:semiHidden="1" w:unhideWhenUsed="1"/>
-    <w:lsdException w:name="index 8" w:semiHidden="1" w:unhideWhenUsed="1"/>
-    <w:lsdException w:name="index 9" w:semiHidden="1" w:unhideWhenUsed="1"/>
-    <w:lsdException w:name="toc 1" w:semiHidden="1" w:uiPriority="39" w:unhideWhenUsed="1"/>
-    <w:lsdException w:name="toc 2" w:semiHidden="1" w:uiPriority="39" w:unhideWhenUsed="1"/>
-    <w:lsdException w:name="toc 3" w:semiHidden="1" w:uiPriority="39" w:unhideWhenUsed="1"/>
-    <w:lsdException w:name="toc 4" w:semiHidden="1" w:uiPriority="39" w:unhideWhenUsed="1"/>
-    <w:lsdException w:name="toc 5" w:semiHidden="1" w:uiPriority="39" w:unhideWhenUsed="1"/>
-    <w:lsdException w:name="toc 6" w:semiHidden="1" w:uiPriority="39" w:unhideWhenUsed="1"/>
-    <w:lsdException w:name="toc 7" w:semiHidden="1" w:uiPriority="39" w:unhideWhenUsed="1"/>
-    <w:lsdException w:name="toc 8" w:semiHidden="1" w:uiPriority="39" w:unhideWhenUsed="1"/>
-    <w:lsdException w:name="toc 9" w:semiHidden="1" w:uiPriority="39" w:unhideWhenUsed="1"/>
-    <w:lsdException w:name="Normal Indent" w:semiHidden="1" w:unhideWhenUsed="1"/>
-    <w:lsdException w:name="footnote text" w:semiHidden="1" w:unhideWhenUsed="1"/>
-    <w:lsdException w:name="annotation text" w:semiHidden="1" w:unhideWhenUsed="1"/>
-    <w:lsdException w:name="header" w:semiHidden="1" w:unhideWhenUsed="1"/>
-    <w:lsdException w:name="footer" w:semiHidden="1" w:unhideWhenUsed="1"/>
-    <w:lsdException w:name="index heading" w:semiHidden="1" w:unhideWhenUsed="1"/>
-    <w:lsdException w:name="caption" w:semiHidden="1" w:uiPriority="35" w:unhideWhenUsed="1" w:qFormat="1"/>
-    <w:lsdException w:name="table of figures" w:semiHidden="1" w:unhideWhenUsed="1"/>
-    <w:lsdException w:name="envelope address" w:semiHidden="1" w:unhideWhenUsed="1"/>
-    <w:lsdException w:name="envelope return" w:semiHidden="1" w:unhideWhenUsed="1"/>
-    <w:lsdException w:name="footnote reference" w:semiHidden="1" w:unhideWhenUsed="1"/>
-    <w:lsdException w:name="annotation reference" w:semiHidden="1" w:unhideWhenUsed="1"/>
-    <w:lsdException w:name="line number" w:semiHidden="1" w:unhideWhenUsed="1"/>
-    <w:lsdException w:name="page number" w:semiHidden="1" w:unhideWhenUsed="1"/>
-    <w:lsdException w:name="endnote reference" w:semiHidden="1" w:unhideWhenUsed="1"/>
-    <w:lsdException w:name="endnote text" w:semiHidden="1" w:unhideWhenUsed="1"/>
-    <w:lsdException w:name="table of authorities" w:semiHidden="1" w:unhideWhenUsed="1"/>
-    <w:lsdException w:name="macro" w:semiHidden="1" w:unhideWhenUsed="1"/>
-    <w:lsdException w:name="toa heading" w:semiHidden="1" w:unhideWhenUsed="1"/>
-    <w:lsdException w:name="List" w:semiHidden="1" w:unhideWhenUsed="1"/>
-    <w:lsdException w:name="List Bullet" w:semiHidden="1" w:unhideWhenUsed="1"/>
-    <w:lsdException w:name="List Number" w:semiHidden="1" w:unhideWhenUsed="1"/>
-    <w:lsdException w:name="List 2" w:semiHidden="1" w:unhideWhenUsed="1"/>
-    <w:lsdException w:name="List 3" w:semiHidden="1" w:unhideWhenUsed="1"/>
-    <w:lsdException w:name="List 4" w:semiHidden="1" w:unhideWhenUsed="1"/>
-    <w:lsdException w:name="List 5" w:semiHidden="1" w:unhideWhenUsed="1"/>
-    <w:lsdException w:name="List Bullet 2" w:semiHidden="1" w:unhideWhenUsed="1"/>
-    <w:lsdException w:name="List Bullet 3" w:semiHidden="1" w:unhideWhenUsed="1"/>
-    <w:lsdException w:name="List Bullet 4" w:semiHidden="1" w:unhideWhenUsed="1"/>
-    <w:lsdException w:name="List Bullet 5" w:semiHidden="1" w:unhideWhenUsed="1"/>
-    <w:lsdException w:name="List Number 2" w:semiHidden="1" w:unhideWhenUsed="1"/>
-    <w:lsdException w:name="List Number 3" w:semiHidden="1" w:unhideWhenUsed="1"/>
-    <w:lsdException w:name="List Number 4" w:semiHidden="1" w:unhideWhenUsed="1"/>
-    <w:lsdException w:name="List Number 5" w:semiHidden="1" w:unhideWhenUsed="1"/>
-    <w:lsdException w:name="Title" w:uiPriority="10" w:qFormat="1"/>
-    <w:lsdException w:name="Closing" w:semiHidden="1" w:unhideWhenUsed="1"/>
-    <w:lsdException w:name="Signature" w:semiHidden="1" w:unhideWhenUsed="1"/>
-    <w:lsdException w:name="Default Paragraph Font" w:semiHidden="1" w:uiPriority="1" w:unhideWhenUsed="1"/>
-    <w:lsdException w:name="Body Text" w:semiHidden="1" w:unhideWhenUsed="1"/>
-    <w:lsdException w:name="Body Text Indent" w:semiHidden="1" w:unhideWhenUsed="1"/>
-    <w:lsdException w:name="List Continue" w:semiHidden="1" w:unhideWhenUsed="1"/>
-    <w:lsdException w:name="List Continue 2" w:semiHidden="1" w:unhideWhenUsed="1"/>
-    <w:lsdException w:name="List Continue 3" w:semiHidden="1" w:unhideWhenUsed="1"/>
-    <w:lsdException w:name="List Continue 4" w:semiHidden="1" w:unhideWhenUsed="1"/>
-    <w:lsdException w:name="List Continue 5" w:semiHidden="1" w:unhideWhenUsed="1"/>
-    <w:lsdException w:name="Message Header" w:semiHidden="1" w:unhideWhenUsed="1"/>
-    <w:lsdException w:name="Subtitle" w:uiPriority="11" w:qFormat="1"/>
-    <w:lsdException w:name="Salutation" w:semiHidden="1" w:unhideWhenUsed="1"/>
-    <w:lsdException w:name="Date" w:semiHidden="1" w:unhideWhenUsed="1"/>
-    <w:lsdException w:name="Body Text First Indent" w:semiHidden="1" w:unhideWhenUsed="1"/>
-    <w:lsdException w:name="Body Text First Indent 2" w:semiHidden="1" w:unhideWhenUsed="1"/>
-    <w:lsdException w:name="Note Heading" w:semiHidden="1" w:unhideWhenUsed="1"/>
-    <w:lsdException w:name="Body Text 2" w:semiHidden="1" w:unhideWhenUsed="1"/>
-    <w:lsdException w:name="Body Text 3" w:semiHidden="1" w:unhideWhenUsed="1"/>
-    <w:lsdException w:name="Body Text Indent 2" w:semiHidden="1" w:unhideWhenUsed="1"/>
-    <w:lsdException w:name="Body Text Indent 3" w:semiHidden="1" w:unhideWhenUsed="1"/>
-    <w:lsdException w:name="Block Text" w:semiHidden="1" w:unhideWhenUsed="1"/>
-    <w:lsdException w:name="Hyperlink" w:semiHidden="1" w:unhideWhenUsed="1"/>
-    <w:lsdException w:name="FollowedHyperlink" w:semiHidden="1" w:unhideWhenUsed="1"/>
-    <w:lsdException w:name="Strong" w:uiPriority="22" w:qFormat="1"/>
-    <w:lsdException w:name="Emphasis" w:uiPriority="20" w:qFormat="1"/>
-    <w:lsdException w:name="Document Map" w:semiHidden="1" w:unhideWhenUsed="1"/>
-    <w:lsdException w:name="Plain Text" w:semiHidden="1" w:unhideWhenUsed="1"/>
-    <w:lsdException w:name="E-mail Signature" w:semiHidden="1" w:unhideWhenUsed="1"/>
-    <w:lsdException w:name="HTML Top of Form" w:semiHidden="1" w:unhideWhenUsed="1"/>
-    <w:lsdException w:name="HTML Bottom of Form" w:semiHidden="1" w:unhideWhenUsed="1"/>
-    <w:lsdException w:name="Normal (Web)" w:semiHidden="1" w:unhideWhenUsed="1"/>
-    <w:lsdException w:name="HTML Acronym" w:semiHidden="1" w:unhideWhenUsed="1"/>
-    <w:lsdException w:name="HTML Address" w:semiHidden="1" w:unhideWhenUsed="1"/>
-    <w:lsdException w:name="HTML Cite" w:semiHidden="1" w:unhideWhenUsed="1"/>
-    <w:lsdException w:name="HTML Code" w:semiHidden="1" w:unhideWhenUsed="1"/>
-    <w:lsdException w:name="HTML Definition" w:semiHidden="1" w:unhideWhenUsed="1"/>
-    <w:lsdException w:name="HTML Keyboard" w:semiHidden="1" w:unhideWhenUsed="1"/>
-    <w:lsdException w:name="HTML Preformatted" w:semiHidden="1" w:unhideWhenUsed="1"/>
-    <w:lsdException w:name="HTML Sample" w:semiHidden="1" w:unhideWhenUsed="1"/>
-    <w:lsdException w:name="HTML Typewriter" w:semiHidden="1" w:unhideWhenUsed="1"/>
-    <w:lsdException w:name="HTML Variable" w:semiHidden="1" w:unhideWhenUsed="1"/>
-    <w:lsdException w:name="Normal Table" w:semiHidden="1" w:unhideWhenUsed="1"/>
-    <w:lsdException w:name="annotation subject" w:semiHidden="1" w:unhideWhenUsed="1"/>
-    <w:lsdException w:name="No List" w:semiHidden="1" w:unhideWhenUsed="1"/>
-    <w:lsdException w:name="Outline List 1" w:semiHidden="1" w:unhideWhenUsed="1"/>
-    <w:lsdException w:name="Outline List 2" w:semiHidden="1" w:unhideWhenUsed="1"/>
-    <w:lsdException w:name="Outline List 3" w:semiHidden="1" w:unhideWhenUsed="1"/>
-    <w:lsdException w:name="Table Simple 1" w:semiHidden="1" w:unhideWhenUsed="1"/>
-    <w:lsdException w:name="Table Simple 2" w:semiHidden="1" w:unhideWhenUsed="1"/>
-    <w:lsdException w:name="Table Simple 3" w:semiHidden="1" w:unhideWhenUsed="1"/>
-    <w:lsdException w:name="Table Classic 1" w:semiHidden="1" w:unhideWhenUsed="1"/>
-    <w:lsdException w:name="Table Classic 2" w:semiHidden="1" w:unhideWhenUsed="1"/>
-    <w:lsdException w:name="Table Classic 3" w:semiHidden="1" w:unhideWhenUsed="1"/>
-    <w:lsdException w:name="Table Classic 4" w:semiHidden="1" w:unhideWhenUsed="1"/>
-    <w:lsdException w:name="Table Colorful 1" w:semiHidden="1" w:unhideWhenUsed="1"/>
-    <w:lsdException w:name="Table Colorful 2" w:semiHidden="1" w:unhideWhenUsed="1"/>
-    <w:lsdException w:name="Table Colorful 3" w:semiHidden="1" w:unhideWhenUsed="1"/>
-    <w:lsdException w:name="Table Columns 1" w:semiHidden="1" w:unhideWhenUsed="1"/>
-    <w:lsdException w:name="Table Columns 2" w:semiHidden="1" w:unhideWhenUsed="1"/>
-    <w:lsdException w:name="Table Columns 3" w:semiHidden="1" w:unhideWhenUsed="1"/>
-    <w:lsdException w:name="Table Columns 4" w:semiHidden="1" w:unhideWhenUsed="1"/>
-    <w:lsdException w:name="Table Columns 5" w:semiHidden="1" w:unhideWhenUsed="1"/>
-    <w:lsdException w:name="Table Grid 1" w:semiHidden="1" w:unhideWhenUsed="1"/>
-    <w:lsdException w:name="Table Grid 2" w:semiHidden="1" w:unhideWhenUsed="1"/>
-    <w:lsdException w:name="Table Grid 3" w:semiHidden="1" w:unhideWhenUsed="1"/>
-    <w:lsdException w:name="Table Grid 4" w:semiHidden="1" w:unhideWhenUsed="1"/>
-    <w:lsdException w:name="Table Grid 5" w:semiHidden="1" w:unhideWhenUsed="1"/>
-    <w:lsdException w:name="Table Grid 6" w:semiHidden="1" w:unhideWhenUsed="1"/>
-    <w:lsdException w:name="Table Grid 7" w:semiHidden="1" w:unhideWhenUsed="1"/>
-    <w:lsdException w:name="Table Grid 8" w:semiHidden="1" w:unhideWhenUsed="1"/>
-    <w:lsdException w:name="Table List 1" w:semiHidden="1" w:unhideWhenUsed="1"/>
-    <w:lsdException w:name="Table List 2" w:semiHidden="1" w:unhideWhenUsed="1"/>
-    <w:lsdException w:name="Table List 3" w:semiHidden="1" w:unhideWhenUsed="1"/>
-    <w:lsdException w:name="Table List 4" w:semiHidden="1" w:unhideWhenUsed="1"/>
-    <w:lsdException w:name="Table List 5" w:semiHidden="1" w:unhideWhenUsed="1"/>
-    <w:lsdException w:name="Table List 6" w:semiHidden="1" w:unhideWhenUsed="1"/>
-    <w:lsdException w:name="Table List 7" w:semiHidden="1" w:unhideWhenUsed="1"/>
-    <w:lsdException w:name="Table List 8" w:semiHidden="1" w:unhideWhenUsed="1"/>
-    <w:lsdException w:name="Table 3D effects 1" w:semiHidden="1" w:unhideWhenUsed="1"/>
-    <w:lsdException w:name="Table 3D effects 2" w:semiHidden="1" w:unhideWhenUsed="1"/>
-    <w:lsdException w:name="Table 3D effects 3" w:semiHidden="1" w:unhideWhenUsed="1"/>
-    <w:lsdException w:name="Table Contemporary" w:semiHidden="1" w:unhideWhenUsed="1"/>
-    <w:lsdException w:name="Table Elegant" w:semiHidden="1" w:unhideWhenUsed="1"/>
-    <w:lsdException w:name="Table Professional" w:semiHidden="1" w:unhideWhenUsed="1"/>
-    <w:lsdException w:name="Table Subtle 1" w:semiHidden="1" w:unhideWhenUsed="1"/>
-    <w:lsdException w:name="Table Subtle 2" w:semiHidden="1" w:unhideWhenUsed="1"/>
-    <w:lsdException w:name="Table Web 1" w:semiHidden="1" w:unhideWhenUsed="1"/>
-    <w:lsdException w:name="Table Web 2" w:semiHidden="1" w:unhideWhenUsed="1"/>
-    <w:lsdException w:name="Table Web 3" w:semiHidden="1" w:unhideWhenUsed="1"/>
-    <w:lsdException w:name="Balloon Text" w:semiHidden="1" w:unhideWhenUsed="1"/>
-    <w:lsdException w:name="Table Grid" w:uiPriority="39"/>
-    <w:lsdException w:name="Table Theme" w:semiHidden="1" w:unhideWhenUsed="1"/>
-    <w:lsdException w:name="Placeholder Text" w:semiHidden="1"/>
-    <w:lsdException w:name="No Spacing" w:uiPriority="1" w:qFormat="1"/>
-    <w:lsdException w:name="Light Shading" w:uiPriority="60"/>
-    <w:lsdException w:name="Light List" w:uiPriority="61"/>
-    <w:lsdException w:name="Light Grid" w:uiPriority="62"/>
-    <w:lsdException w:name="Medium Shading 1" w:uiPriority="63"/>
-    <w:lsdException w:name="Medium Shading 2" w:uiPriority="64"/>
-    <w:lsdException w:name="Medium List 1" w:uiPriority="65"/>
-    <w:lsdException w:name="Medium List 2" w:uiPriority="66"/>
-    <w:lsdException w:name="Medium Grid 1" w:uiPriority="67"/>
-    <w:lsdException w:name="Medium Grid 2" w:uiPriority="68"/>
-    <w:lsdException w:name="Medium Grid 3" w:uiPriority="69"/>
-    <w:lsdException w:name="Dark List" w:uiPriority="70"/>
-    <w:lsdException w:name="Colorful Shading" w:uiPriority="71"/>
-    <w:lsdException w:name="Colorful List" w:uiPriority="72"/>
-    <w:lsdException w:name="Colorful Grid" w:uiPriority="73"/>
-    <w:lsdException w:name="Light Shading Accent 1" w:uiPriority="60"/>
-    <w:lsdException w:name="Light List Accent 1" w:uiPriority="61"/>
-    <w:lsdException w:name="Light Grid Accent 1" w:uiPriority="62"/>
-    <w:lsdException w:name="Medium Shading 1 Accent 1" w:uiPriority="63"/>
-    <w:lsdException w:name="Medium Shading 2 Accent 1" w:uiPriority="64"/>
-    <w:lsdException w:name="Medium List 1 Accent 1" w:uiPriority="65"/>
-    <w:lsdException w:name="Revision" w:semiHidden="1"/>
-    <w:lsdException w:name="List Paragraph" w:uiPriority="34" w:qFormat="1"/>
-    <w:lsdException w:name="Quote" w:uiPriority="29" w:qFormat="1"/>
-    <w:lsdException w:name="Intense Quote" w:uiPriority="30" w:qFormat="1"/>
-    <w:lsdException w:name="Medium List 2 Accent 1" w:uiPriority="66"/>
-    <w:lsdException w:name="Medium Grid 1 Accent 1" w:uiPriority="67"/>
-    <w:lsdException w:name="Medium Grid 2 Accent 1" w:uiPriority="68"/>
-    <w:lsdException w:name="Medium Grid 3 Accent 1" w:uiPriority="69"/>
-    <w:lsdException w:name="Dark List Accent 1" w:uiPriority="70"/>
-    <w:lsdException w:name="Colorful Shading Accent 1" w:uiPriority="71"/>
-    <w:lsdException w:name="Colorful List Accent 1" w:uiPriority="72"/>
-    <w:lsdException w:name="Colorful Grid Accent 1" w:uiPriority="73"/>
-    <w:lsdException w:name="Light Shading Accent 2" w:uiPriority="60"/>
-    <w:lsdException w:name="Light List Accent 2" w:uiPriority="61"/>
-    <w:lsdException w:name="Light Grid Accent 2" w:uiPriority="62"/>
-    <w:lsdException w:name="Medium Shading 1 Accent 2" w:uiPriority="63"/>
-    <w:lsdException w:name="Medium Shading 2 Accent 2" w:uiPriority="64"/>
-    <w:lsdException w:name="Medium List 1 Accent 2" w:uiPriority="65"/>
-    <w:lsdException w:name="Medium List 2 Accent 2" w:uiPriority="66"/>
-    <w:lsdException w:name="Medium Grid 1 Accent 2" w:uiPriority="67"/>
-    <w:lsdException w:name="Medium Grid 2 Accent 2" w:uiPriority="68"/>
-    <w:lsdException w:name="Medium Grid 3 Accent 2" w:uiPriority="69"/>
-    <w:lsdException w:name="Dark List Accent 2" w:uiPriority="70"/>
-    <w:lsdException w:name="Colorful Shading Accent 2" w:uiPriority="71"/>
-    <w:lsdException w:name="Colorful List Accent 2" w:uiPriority="72"/>
-    <w:lsdException w:name="Colorful Grid Accent 2" w:uiPriority="73"/>
-    <w:lsdException w:name="Light Shading Accent 3" w:uiPriority="60"/>
-    <w:lsdException w:name="Light List Accent 3" w:uiPriority="61"/>
-    <w:lsdException w:name="Light Grid Accent 3" w:uiPriority="62"/>
-    <w:lsdException w:name="Medium Shading 1 Accent 3" w:uiPriority="63"/>
-    <w:lsdException w:name="Medium Shading 2 Accent 3" w:uiPriority="64"/>
-    <w:lsdException w:name="Medium List 1 Accent 3" w:uiPriority="65"/>
-    <w:lsdException w:name="Medium List 2 Accent 3" w:uiPriority="66"/>
-    <w:lsdException w:name="Medium Grid 1 Accent 3" w:uiPriority="67"/>
-    <w:lsdException w:name="Medium Grid 2 Accent 3" w:uiPriority="68"/>
-    <w:lsdException w:name="Medium Grid 3 Accent 3" w:uiPriority="69"/>
-    <w:lsdException w:name="Dark List Accent 3" w:uiPriority="70"/>
-    <w:lsdException w:name="Colorful Shading Accent 3" w:uiPriority="71"/>
-    <w:lsdException w:name="Colorful List Accent 3" w:uiPriority="72"/>
-    <w:lsdException w:name="Colorful Grid Accent 3" w:uiPriority="73"/>
-    <w:lsdException w:name="Light Shading Accent 4" w:uiPriority="60"/>
-    <w:lsdException w:name="Light List Accent 4" w:uiPriority="61"/>
-    <w:lsdException w:name="Light Grid Accent 4" w:uiPriority="62"/>
-    <w:lsdException w:name="Medium Shading 1 Accent 4" w:uiPriority="63"/>
-    <w:lsdException w:name="Medium Shading 2 Accent 4" w:uiPriority="64"/>
-    <w:lsdException w:name="Medium List 1 Accent 4" w:uiPriority="65"/>
-    <w:lsdException w:name="Medium List 2 Accent 4" w:uiPriority="66"/>
-    <w:lsdException w:name="Medium Grid 1 Accent 4" w:uiPriority="67"/>
-    <w:lsdException w:name="Medium Grid 2 Accent 4" w:uiPriority="68"/>
-    <w:lsdException w:name="Medium Grid 3 Accent 4" w:uiPriority="69"/>
-    <w:lsdException w:name="Dark List Accent 4" w:uiPriority="70"/>
-    <w:lsdException w:name="Colorful Shading Accent 4" w:uiPriority="71"/>
-    <w:lsdException w:name="Colorful List Accent 4" w:uiPriority="72"/>
-    <w:lsdException w:name="Colorful Grid Accent 4" w:uiPriority="73"/>
-    <w:lsdException w:name="Light Shading Accent 5" w:uiPriority="60"/>
-    <w:lsdException w:name="Light List Accent 5" w:uiPriority="61"/>
-    <w:lsdException w:name="Light Grid Accent 5" w:uiPriority="62"/>
-    <w:lsdException w:name="Medium Shading 1 Accent 5" w:uiPriority="63"/>
-    <w:lsdException w:name="Medium Shading 2 Accent 5" w:uiPriority="64"/>
-    <w:lsdException w:name="Medium List 1 Accent 5" w:uiPriority="65"/>
-    <w:lsdException w:name="Medium List 2 Accent 5" w:uiPriority="66"/>
-    <w:lsdException w:name="Medium Grid 1 Accent 5" w:uiPriority="67"/>
-    <w:lsdException w:name="Medium Grid 2 Accent 5" w:uiPriority="68"/>
-    <w:lsdException w:name="Medium Grid 3 Accent 5" w:uiPriority="69"/>
-    <w:lsdException w:name="Dark List Accent 5" w:uiPriority="70"/>
-    <w:lsdException w:name="Colorful Shading Accent 5" w:uiPriority="71"/>
-    <w:lsdException w:name="Colorful List Accent 5" w:uiPriority="72"/>
-    <w:lsdException w:name="Colorful Grid Accent 5" w:uiPriority="73"/>
-    <w:lsdException w:name="Light Shading Accent 6" w:uiPriority="60"/>
-    <w:lsdException w:name="Light List Accent 6" w:uiPriority="61"/>
-    <w:lsdException w:name="Light Grid Accent 6" w:uiPriority="62"/>
-    <w:lsdException w:name="Medium Shading 1 Accent 6" w:uiPriority="63"/>
-    <w:lsdException w:name="Medium Shading 2 Accent 6" w:uiPriority="64"/>
-    <w:lsdException w:name="Medium List 1 Accent 6" w:uiPriority="65"/>
-    <w:lsdException w:name="Medium List 2 Accent 6" w:uiPriority="66"/>
-    <w:lsdException w:name="Medium Grid 1 Accent 6" w:uiPriority="67"/>
-    <w:lsdException w:name="Medium Grid 2 Accent 6" w:uiPriority="68"/>
-    <w:lsdException w:name="Medium Grid 3 Accent 6" w:uiPriority="69"/>
-    <w:lsdException w:name="Dark List Accent 6" w:uiPriority="70"/>
-    <w:lsdException w:name="Colorful Shading Accent 6" w:uiPriority="71"/>
-    <w:lsdException w:name="Colorful List Accent 6" w:uiPriority="72"/>
-    <w:lsdException w:name="Colorful Grid Accent 6" w:uiPriority="73"/>
-    <w:lsdException w:name="Subtle Emphasis" w:uiPriority="19" w:qFormat="1"/>
-    <w:lsdException w:name="Intense Emphasis" w:uiPriority="21" w:qFormat="1"/>
-    <w:lsdException w:name="Subtle Reference" w:uiPriority="31" w:qFormat="1"/>
-    <w:lsdException w:name="Intense Reference" w:uiPriority="32" w:qFormat="1"/>
-    <w:lsdException w:name="Book Title" w:uiPriority="33" w:qFormat="1"/>
-    <w:lsdException w:name="Bibliography" w:semiHidden="1" w:uiPriority="37" w:unhideWhenUsed="1"/>
-    <w:lsdException w:name="TOC Heading" w:semiHidden="1" w:uiPriority="39" w:unhideWhenUsed="1" w:qFormat="1"/>
-    <w:lsdException w:name="Plain Table 1" w:uiPriority="41"/>
-    <w:lsdException w:name="Plain Table 2" w:uiPriority="42"/>
-    <w:lsdException w:name="Plain Table 3" w:uiPriority="43"/>
-    <w:lsdException w:name="Plain Table 4" w:uiPriority="44"/>
-    <w:lsdException w:name="Plain Table 5" w:uiPriority="45"/>
-    <w:lsdException w:name="Grid Table Light" w:uiPriority="40"/>
-    <w:lsdException w:name="Grid Table 1 Light" w:uiPriority="46"/>
-    <w:lsdException w:name="Grid Table 2" w:uiPriority="47"/>
-    <w:lsdException w:name="Grid Table 3" w:uiPriority="48"/>
-    <w:lsdException w:name="Grid Table 4" w:uiPriority="49"/>
-    <w:lsdException w:name="Grid Table 5 Dark" w:uiPriority="50"/>
-    <w:lsdException w:name="Grid Table 6 Colorful" w:uiPriority="51"/>
-    <w:lsdException w:name="Grid Table 7 Colorful" w:uiPriority="52"/>
-    <w:lsdException w:name="Grid Table 1 Light Accent 1" w:uiPriority="46"/>
-    <w:lsdException w:name="Grid Table 2 Accent 1" w:uiPriority="47"/>
-    <w:lsdException w:name="Grid Table 3 Accent 1" w:uiPriority="48"/>
-    <w:lsdException w:name="Grid Table 4 Accent 1" w:uiPriority="49"/>
-    <w:lsdException w:name="Grid Table 5 Dark Accent 1" w:uiPriority="50"/>
-    <w:lsdException w:name="Grid Table 6 Colorful Accent 1" w:uiPriority="51"/>
-    <w:lsdException w:name="Grid Table 7 Colorful Accent 1" w:uiPriority="52"/>
-    <w:lsdException w:name="Grid Table 1 Light Accent 2" w:uiPriority="46"/>
-    <w:lsdException w:name="Grid Table 2 Accent 2" w:uiPriority="47"/>
-    <w:lsdException w:name="Grid Table 3 Accent 2" w:uiPriority="48"/>
-    <w:lsdException w:name="Grid Table 4 Accent 2" w:uiPriority="49"/>
-    <w:lsdException w:name="Grid Table 5 Dark Accent 2" w:uiPriority="50"/>
-    <w:lsdException w:name="Grid Table 6 Colorful Accent 2" w:uiPriority="51"/>
-    <w:lsdException w:name="Grid Table 7 Colorful Accent 2" w:uiPriority="52"/>
-    <w:lsdException w:name="Grid Table 1 Light Accent 3" w:uiPriority="46"/>
-    <w:lsdException w:name="Grid Table 2 Accent 3" w:uiPriority="47"/>
-    <w:lsdException w:name="Grid Table 3 Accent 3" w:uiPriority="48"/>
-    <w:lsdException w:name="Grid Table 4 Accent 3" w:uiPriority="49"/>
-    <w:lsdException w:name="Grid Table 5 Dark Accent 3" w:uiPriority="50"/>
-    <w:lsdException w:name="Grid Table 6 Colorful Accent 3" w:uiPriority="51"/>
-    <w:lsdException w:name="Grid Table 7 Colorful Accent 3" w:uiPriority="52"/>
-    <w:lsdException w:name="Grid Table 1 Light Accent 4" w:uiPriority="46"/>
-    <w:lsdException w:name="Grid Table 2 Accent 4" w:uiPriority="47"/>
-    <w:lsdException w:name="Grid Table 3 Accent 4" w:uiPriority="48"/>
-    <w:lsdException w:name="Grid Table 4 Accent 4" w:uiPriority="49"/>
-    <w:lsdException w:name="Grid Table 5 Dark Accent 4" w:uiPriority="50"/>
-    <w:lsdException w:name="Grid Table 6 Colorful Accent 4" w:uiPriority="51"/>
-    <w:lsdException w:name="Grid Table 7 Colorful Accent 4" w:uiPriority="52"/>
-    <w:lsdException w:name="Grid Table 1 Light Accent 5" w:uiPriority="46"/>
-    <w:lsdException w:name="Grid Table 2 Accent 5" w:uiPriority="47"/>
-    <w:lsdException w:name="Grid Table 3 Accent 5" w:uiPriority="48"/>
-    <w:lsdException w:name="Grid Table 4 Accent 5" w:uiPriority="49"/>
-    <w:lsdException w:name="Grid Table 5 Dark Accent 5" w:uiPriority="50"/>
-    <w:lsdException w:name="Grid Table 6 Colorful Accent 5" w:uiPriority="51"/>
-    <w:lsdException w:name="Grid Table 7 Colorful Accent 5" w:uiPriority="52"/>
-    <w:lsdException w:name="Grid Table 1 Light Accent 6" w:uiPriority="46"/>
-    <w:lsdException w:name="Grid Table 2 Accent 6" w:uiPriority="47"/>
-    <w:lsdException w:name="Grid Table 3 Accent 6" w:uiPriority="48"/>
-    <w:lsdException w:name="Grid Table 4 Accent 6" w:uiPriority="49"/>
-    <w:lsdException w:name="Grid Table 5 Dark Accent 6" w:uiPriority="50"/>
-    <w:lsdException w:name="Grid Table 6 Colorful Accent 6" w:uiPriority="51"/>
-    <w:lsdException w:name="Grid Table 7 Colorful Accent 6" w:uiPriority="52"/>
-    <w:lsdException w:name="List Table 1 Light" w:uiPriority="46"/>
-    <w:lsdException w:name="List Table 2" w:uiPriority="47"/>
-    <w:lsdException w:name="List Table 3" w:uiPriority="48"/>
-    <w:lsdException w:name="List Table 4" w:uiPriority="49"/>
-    <w:lsdException w:name="List Table 5 Dark" w:uiPriority="50"/>
-    <w:lsdException w:name="List Table 6 Colorful" w:uiPriority="51"/>
-    <w:lsdException w:name="List Table 7 Colorful" w:uiPriority="52"/>
-    <w:lsdException w:name="List Table 1 Light Accent 1" w:uiPriority="46"/>
-    <w:lsdException w:name="List Table 2 Accent 1" w:uiPriority="47"/>
-    <w:lsdException w:name="List Table 3 Accent 1" w:uiPriority="48"/>
-    <w:lsdException w:name="List Table 4 Accent 1" w:uiPriority="49"/>
-    <w:lsdException w:name="List Table 5 Dark Accent 1" w:uiPriority="50"/>
-    <w:lsdException w:name="List Table 6 Colorful Accent 1" w:uiPriority="51"/>
-    <w:lsdException w:name="List Table 7 Colorful Accent 1" w:uiPriority="52"/>
-    <w:lsdException w:name="List Table 1 Light Accent 2" w:uiPriority="46"/>
-    <w:lsdException w:name="List Table 2 Accent 2" w:uiPriority="47"/>
-    <w:lsdException w:name="List Table 3 Accent 2" w:uiPriority="48"/>
-    <w:lsdException w:name="List Table 4 Accent 2" w:uiPriority="49"/>
-    <w:lsdException w:name="List Table 5 Dark Accent 2" w:uiPriority="50"/>
-    <w:lsdException w:name="List Table 6 Colorful Accent 2" w:uiPriority="51"/>
-    <w:lsdException w:name="List Table 7 Colorful Accent 2" w:uiPriority="52"/>
-    <w:lsdException w:name="List Table 1 Light Accent 3" w:uiPriority="46"/>
-    <w:lsdException w:name="List Table 2 Accent 3" w:uiPriority="47"/>
-    <w:lsdException w:name="List Table 3 Accent 3" w:uiPriority="48"/>
-    <w:lsdException w:name="List Table 4 Accent 3" w:uiPriority="49"/>
-    <w:lsdException w:name="List Table 5 Dark Accent 3" w:uiPriority="50"/>
-    <w:lsdException w:name="List Table 6 Colorful Accent 3" w:uiPriority="51"/>
-    <w:lsdException w:name="List Table 7 Colorful Accent 3" w:uiPriority="52"/>
-    <w:lsdException w:name="List Table 1 Light Accent 4" w:uiPriority="46"/>
-    <w:lsdException w:name="List Table 2 Accent 4" w:uiPriority="47"/>
-    <w:lsdException w:name="List Table 3 Accent 4" w:uiPriority="48"/>
-    <w:lsdException w:name="List Table 4 Accent 4" w:uiPriority="49"/>
-    <w:lsdException w:name="List Table 5 Dark Accent 4" w:uiPriority="50"/>
-    <w:lsdException w:name="List Table 6 Colorful Accent 4" w:uiPriority="51"/>
-    <w:lsdException w:name="List Table 7 Colorful Accent 4" w:uiPriority="52"/>
-    <w:lsdException w:name="List Table 1 Light Accent 5" w:uiPriority="46"/>
-    <w:lsdException w:name="List Table 2 Accent 5" w:uiPriority="47"/>
-    <w:lsdException w:name="List Table 3 Accent 5" w:uiPriority="48"/>
-    <w:lsdException w:name="List Table 4 Accent 5" w:uiPriority="49"/>
-    <w:lsdException w:name="List Table 5 Dark Accent 5" w:uiPriority="50"/>
-    <w:lsdException w:name="List Table 6 Colorful Accent 5" w:uiPriority="51"/>
-    <w:lsdException w:name="List Table 7 Colorful Accent 5" w:uiPriority="52"/>
-    <w:lsdException w:name="List Table 1 Light Accent 6" w:uiPriority="46"/>
-    <w:lsdException w:name="List Table 2 Accent 6" w:uiPriority="47"/>
-    <w:lsdException w:name="List Table 3 Accent 6" w:uiPriority="48"/>
-    <w:lsdException w:name="List Table 4 Accent 6" w:uiPriority="49"/>
-    <w:lsdException w:name="List Table 5 Dark Accent 6" w:uiPriority="50"/>
-    <w:lsdException w:name="List Table 6 Colorful Accent 6" w:uiPriority="51"/>
-    <w:lsdException w:name="List Table 7 Colorful Accent 6" w:uiPriority="52"/>
+  <w:latentStyles w:defLockedState="0" w:defUIPriority="99" w:defSemiHidden="1" w:defUnhideWhenUsed="1" w:defQFormat="0" w:count="267">
+    <w:lsdException w:name="Normal" w:semiHidden="0" w:uiPriority="0" w:unhideWhenUsed="0" w:qFormat="1"/>
+    <w:lsdException w:name="heading 1" w:semiHidden="0" w:uiPriority="9" w:unhideWhenUsed="0" w:qFormat="1"/>
+    <w:lsdException w:name="heading 2" w:uiPriority="9" w:qFormat="1"/>
+    <w:lsdException w:name="heading 3" w:uiPriority="9" w:qFormat="1"/>
+    <w:lsdException w:name="heading 4" w:uiPriority="9" w:qFormat="1"/>
+    <w:lsdException w:name="heading 5" w:uiPriority="9" w:qFormat="1"/>
+    <w:lsdException w:name="heading 6" w:uiPriority="9" w:qFormat="1"/>
+    <w:lsdException w:name="heading 7" w:uiPriority="9" w:qFormat="1"/>
+    <w:lsdException w:name="heading 8" w:uiPriority="9" w:qFormat="1"/>
+    <w:lsdException w:name="heading 9" w:uiPriority="9" w:qFormat="1"/>
+    <w:lsdException w:name="toc 1" w:uiPriority="39"/>
+    <w:lsdException w:name="toc 2" w:uiPriority="39"/>
+    <w:lsdException w:name="toc 3" w:uiPriority="39"/>
+    <w:lsdException w:name="toc 4" w:uiPriority="39"/>
+    <w:lsdException w:name="toc 5" w:uiPriority="39"/>
+    <w:lsdException w:name="toc 6" w:uiPriority="39"/>
+    <w:lsdException w:name="toc 7" w:uiPriority="39"/>
+    <w:lsdException w:name="toc 8" w:uiPriority="39"/>
+    <w:lsdException w:name="toc 9" w:uiPriority="39"/>
+    <w:lsdException w:name="caption" w:uiPriority="35" w:qFormat="1"/>
+    <w:lsdException w:name="Title" w:semiHidden="0" w:uiPriority="10" w:unhideWhenUsed="0" w:qFormat="1"/>
+    <w:lsdException w:name="Default Paragraph Font" w:uiPriority="1"/>
+    <w:lsdException w:name="Subtitle" w:semiHidden="0" w:uiPriority="11" w:unhideWhenUsed="0" w:qFormat="1"/>
+    <w:lsdException w:name="Strong" w:semiHidden="0" w:uiPriority="22" w:unhideWhenUsed="0" w:qFormat="1"/>
+    <w:lsdException w:name="Emphasis" w:semiHidden="0" w:uiPriority="20" w:unhideWhenUsed="0" w:qFormat="1"/>
+    <w:lsdException w:name="Table Grid" w:semiHidden="0" w:uiPriority="39" w:unhideWhenUsed="0"/>
+    <w:lsdException w:name="Placeholder Text" w:unhideWhenUsed="0"/>
+    <w:lsdException w:name="No Spacing" w:semiHidden="0" w:uiPriority="1" w:unhideWhenUsed="0" w:qFormat="1"/>
+    <w:lsdException w:name="Light Shading" w:semiHidden="0" w:uiPriority="60" w:unhideWhenUsed="0"/>
+    <w:lsdException w:name="Light List" w:semiHidden="0" w:uiPriority="61" w:unhideWhenUsed="0"/>
+    <w:lsdException w:name="Light Grid" w:semiHidden="0" w:uiPriority="62" w:unhideWhenUsed="0"/>
+    <w:lsdException w:name="Medium Shading 1" w:semiHidden="0" w:uiPriority="63" w:unhideWhenUsed="0"/>
+    <w:lsdException w:name="Medium Shading 2" w:semiHidden="0" w:uiPriority="64" w:unhideWhenUsed="0"/>
+    <w:lsdException w:name="Medium List 1" w:semiHidden="0" w:uiPriority="65" w:unhideWhenUsed="0"/>
+    <w:lsdException w:name="Medium List 2" w:semiHidden="0" w:uiPriority="66" w:unhideWhenUsed="0"/>
+    <w:lsdException w:name="Medium Grid 1" w:semiHidden="0" w:uiPriority="67" w:unhideWhenUsed="0"/>
+    <w:lsdException w:name="Medium Grid 2" w:semiHidden="0" w:uiPriority="68" w:unhideWhenUsed="0"/>
+    <w:lsdException w:name="Medium Grid 3" w:semiHidden="0" w:uiPriority="69" w:unhideWhenUsed="0"/>
+    <w:lsdException w:name="Dark List" w:semiHidden="0" w:uiPriority="70" w:unhideWhenUsed="0"/>
+    <w:lsdException w:name="Colorful Shading" w:semiHidden="0" w:uiPriority="71" w:unhideWhenUsed="0"/>
+    <w:lsdException w:name="Colorful List" w:semiHidden="0" w:uiPriority="72" w:unhideWhenUsed="0"/>
+    <w:lsdException w:name="Colorful Grid" w:semiHidden="0" w:uiPriority="73" w:unhideWhenUsed="0"/>
+    <w:lsdException w:name="Light Shading Accent 1" w:semiHidden="0" w:uiPriority="60" w:unhideWhenUsed="0"/>
+    <w:lsdException w:name="Light List Accent 1" w:semiHidden="0" w:uiPriority="61" w:unhideWhenUsed="0"/>
+    <w:lsdException w:name="Light Grid Accent 1" w:semiHidden="0" w:uiPriority="62" w:unhideWhenUsed="0"/>
+    <w:lsdException w:name="Medium Shading 1 Accent 1" w:semiHidden="0" w:uiPriority="63" w:unhideWhenUsed="0"/>
+    <w:lsdException w:name="Medium Shading 2 Accent 1" w:semiHidden="0" w:uiPriority="64" w:unhideWhenUsed="0"/>
+    <w:lsdException w:name="Medium List 1 Accent 1" w:semiHidden="0" w:uiPriority="65" w:unhideWhenUsed="0"/>
+    <w:lsdException w:name="Revision" w:unhideWhenUsed="0"/>
+    <w:lsdException w:name="List Paragraph" w:semiHidden="0" w:uiPriority="34" w:unhideWhenUsed="0" w:qFormat="1"/>
+    <w:lsdException w:name="Quote" w:semiHidden="0" w:uiPriority="29" w:unhideWhenUsed="0" w:qFormat="1"/>
+    <w:lsdException w:name="Intense Quote" w:semiHidden="0" w:uiPriority="30" w:unhideWhenUsed="0" w:qFormat="1"/>
+    <w:lsdException w:name="Medium List 2 Accent 1" w:semiHidden="0" w:uiPriority="66" w:unhideWhenUsed="0"/>
+    <w:lsdException w:name="Medium Grid 1 Accent 1" w:semiHidden="0" w:uiPriority="67" w:unhideWhenUsed="0"/>
+    <w:lsdException w:name="Medium Grid 2 Accent 1" w:semiHidden="0" w:uiPriority="68" w:unhideWhenUsed="0"/>
+    <w:lsdException w:name="Medium Grid 3 Accent 1" w:semiHidden="0" w:uiPriority="69" w:unhideWhenUsed="0"/>
+    <w:lsdException w:name="Dark List Accent 1" w:semiHidden="0" w:uiPriority="70" w:unhideWhenUsed="0"/>
+    <w:lsdException w:name="Colorful Shading Accent 1" w:semiHidden="0" w:uiPriority="71" w:unhideWhenUsed="0"/>
+    <w:lsdException w:name="Colorful List Accent 1" w:semiHidden="0" w:uiPriority="72" w:unhideWhenUsed="0"/>
+    <w:lsdException w:name="Colorful Grid Accent 1" w:semiHidden="0" w:uiPriority="73" w:unhideWhenUsed="0"/>
+    <w:lsdException w:name="Light Shading Accent 2" w:semiHidden="0" w:uiPriority="60" w:unhideWhenUsed="0"/>
+    <w:lsdException w:name="Light List Accent 2" w:semiHidden="0" w:uiPriority="61" w:unhideWhenUsed="0"/>
+    <w:lsdException w:name="Light Grid Accent 2" w:semiHidden="0" w:uiPriority="62" w:unhideWhenUsed="0"/>
+    <w:lsdException w:name="Medium Shading 1 Accent 2" w:semiHidden="0" w:uiPriority="63" w:unhideWhenUsed="0"/>
+    <w:lsdException w:name="Medium Shading 2 Accent 2" w:semiHidden="0" w:uiPriority="64" w:unhideWhenUsed="0"/>
+    <w:lsdException w:name="Medium List 1 Accent 2" w:semiHidden="0" w:uiPriority="65" w:unhideWhenUsed="0"/>
+    <w:lsdException w:name="Medium List 2 Accent 2" w:semiHidden="0" w:uiPriority="66" w:unhideWhenUsed="0"/>
+    <w:lsdException w:name="Medium Grid 1 Accent 2" w:semiHidden="0" w:uiPriority="67" w:unhideWhenUsed="0"/>
+    <w:lsdException w:name="Medium Grid 2 Accent 2" w:semiHidden="0" w:uiPriority="68" w:unhideWhenUsed="0"/>
+    <w:lsdException w:name="Medium Grid 3 Accent 2" w:semiHidden="0" w:uiPriority="69" w:unhideWhenUsed="0"/>
+    <w:lsdException w:name="Dark List Accent 2" w:semiHidden="0" w:uiPriority="70" w:unhideWhenUsed="0"/>
+    <w:lsdException w:name="Colorful Shading Accent 2" w:semiHidden="0" w:uiPriority="71" w:unhideWhenUsed="0"/>
+    <w:lsdException w:name="Colorful List Accent 2" w:semiHidden="0" w:uiPriority="72" w:unhideWhenUsed="0"/>
+    <w:lsdException w:name="Colorful Grid Accent 2" w:semiHidden="0" w:uiPriority="73" w:unhideWhenUsed="0"/>
+    <w:lsdException w:name="Light Shading Accent 3" w:semiHidden="0" w:uiPriority="60" w:unhideWhenUsed="0"/>
+    <w:lsdException w:name="Light List Accent 3" w:semiHidden="0" w:uiPriority="61" w:unhideWhenUsed="0"/>
+    <w:lsdException w:name="Light Grid Accent 3" w:semiHidden="0" w:uiPriority="62" w:unhideWhenUsed="0"/>
+    <w:lsdException w:name="Medium Shading 1 Accent 3" w:semiHidden="0" w:uiPriority="63" w:unhideWhenUsed="0"/>
+    <w:lsdException w:name="Medium Shading 2 Accent 3" w:semiHidden="0" w:uiPriority="64" w:unhideWhenUsed="0"/>
+    <w:lsdException w:name="Medium List 1 Accent 3" w:semiHidden="0" w:uiPriority="65" w:unhideWhenUsed="0"/>
+    <w:lsdException w:name="Medium List 2 Accent 3" w:semiHidden="0" w:uiPriority="66" w:unhideWhenUsed="0"/>
+    <w:lsdException w:name="Medium Grid 1 Accent 3" w:semiHidden="0" w:uiPriority="67" w:unhideWhenUsed="0"/>
+    <w:lsdException w:name="Medium Grid 2 Accent 3" w:semiHidden="0" w:uiPriority="68" w:unhideWhenUsed="0"/>
+    <w:lsdException w:name="Medium Grid 3 Accent 3" w:semiHidden="0" w:uiPriority="69" w:unhideWhenUsed="0"/>
+    <w:lsdException w:name="Dark List Accent 3" w:semiHidden="0" w:uiPriority="70" w:unhideWhenUsed="0"/>
+    <w:lsdException w:name="Colorful Shading Accent 3" w:semiHidden="0" w:uiPriority="71" w:unhideWhenUsed="0"/>
+    <w:lsdException w:name="Colorful List Accent 3" w:semiHidden="0" w:uiPriority="72" w:unhideWhenUsed="0"/>
+    <w:lsdException w:name="Colorful Grid Accent 3" w:semiHidden="0" w:uiPriority="73" w:unhideWhenUsed="0"/>
+    <w:lsdException w:name="Light Shading Accent 4" w:semiHidden="0" w:uiPriority="60" w:unhideWhenUsed="0"/>
+    <w:lsdException w:name="Light List Accent 4" w:semiHidden="0" w:uiPriority="61" w:unhideWhenUsed="0"/>
+    <w:lsdException w:name="Light Grid Accent 4" w:semiHidden="0" w:uiPriority="62" w:unhideWhenUsed="0"/>
+    <w:lsdException w:name="Medium Shading 1 Accent 4" w:semiHidden="0" w:uiPriority="63" w:unhideWhenUsed="0"/>
+    <w:lsdException w:name="Medium Shading 2 Accent 4" w:semiHidden="0" w:uiPriority="64" w:unhideWhenUsed="0"/>
+    <w:lsdException w:name="Medium List 1 Accent 4" w:semiHidden="0" w:uiPriority="65" w:unhideWhenUsed="0"/>
+    <w:lsdException w:name="Medium List 2 Accent 4" w:semiHidden="0" w:uiPriority="66" w:unhideWhenUsed="0"/>
+    <w:lsdException w:name="Medium Grid 1 Accent 4" w:semiHidden="0" w:uiPriority="67" w:unhideWhenUsed="0"/>
+    <w:lsdException w:name="Medium Grid 2 Accent 4" w:semiHidden="0" w:uiPriority="68" w:unhideWhenUsed="0"/>
+    <w:lsdException w:name="Medium Grid 3 Accent 4" w:semiHidden="0" w:uiPriority="69" w:unhideWhenUsed="0"/>
+    <w:lsdException w:name="Dark List Accent 4" w:semiHidden="0" w:uiPriority="70" w:unhideWhenUsed="0"/>
+    <w:lsdException w:name="Colorful Shading Accent 4" w:semiHidden="0" w:uiPriority="71" w:unhideWhenUsed="0"/>
+    <w:lsdException w:name="Colorful List Accent 4" w:semiHidden="0" w:uiPriority="72" w:unhideWhenUsed="0"/>
+    <w:lsdException w:name="Colorful Grid Accent 4" w:semiHidden="0" w:uiPriority="73" w:unhideWhenUsed="0"/>
+    <w:lsdException w:name="Light Shading Accent 5" w:semiHidden="0" w:uiPriority="60" w:unhideWhenUsed="0"/>
+    <w:lsdException w:name="Light List Accent 5" w:semiHidden="0" w:uiPriority="61" w:unhideWhenUsed="0"/>
+    <w:lsdException w:name="Light Grid Accent 5" w:semiHidden="0" w:uiPriority="62" w:unhideWhenUsed="0"/>
+    <w:lsdException w:name="Medium Shading 1 Accent 5" w:semiHidden="0" w:uiPriority="63" w:unhideWhenUsed="0"/>
+    <w:lsdException w:name="Medium Shading 2 Accent 5" w:semiHidden="0" w:uiPriority="64" w:unhideWhenUsed="0"/>
+    <w:lsdException w:name="Medium List 1 Accent 5" w:semiHidden="0" w:uiPriority="65" w:unhideWhenUsed="0"/>
+    <w:lsdException w:name="Medium List 2 Accent 5" w:semiHidden="0" w:uiPriority="66" w:unhideWhenUsed="0"/>
+    <w:lsdException w:name="Medium Grid 1 Accent 5" w:semiHidden="0" w:uiPriority="67" w:unhideWhenUsed="0"/>
+    <w:lsdException w:name="Medium Grid 2 Accent 5" w:semiHidden="0" w:uiPriority="68" w:unhideWhenUsed="0"/>
+    <w:lsdException w:name="Medium Grid 3 Accent 5" w:semiHidden="0" w:uiPriority="69" w:unhideWhenUsed="0"/>
+    <w:lsdException w:name="Dark List Accent 5" w:semiHidden="0" w:uiPriority="70" w:unhideWhenUsed="0"/>
+    <w:lsdException w:name="Colorful Shading Accent 5" w:semiHidden="0" w:uiPriority="71" w:unhideWhenUsed="0"/>
+    <w:lsdException w:name="Colorful List Accent 5" w:semiHidden="0" w:uiPriority="72" w:unhideWhenUsed="0"/>
+    <w:lsdException w:name="Colorful Grid Accent 5" w:semiHidden="0" w:uiPriority="73" w:unhideWhenUsed="0"/>
+    <w:lsdException w:name="Light Shading Accent 6" w:semiHidden="0" w:uiPriority="60" w:unhideWhenUsed="0"/>
+    <w:lsdException w:name="Light List Accent 6" w:semiHidden="0" w:uiPriority="61" w:unhideWhenUsed="0"/>
+    <w:lsdException w:name="Light Grid Accent 6" w:semiHidden="0" w:uiPriority="62" w:unhideWhenUsed="0"/>
+    <w:lsdException w:name="Medium Shading 1 Accent 6" w:semiHidden="0" w:uiPriority="63" w:unhideWhenUsed="0"/>
+    <w:lsdException w:name="Medium Shading 2 Accent 6" w:semiHidden="0" w:uiPriority="64" w:unhideWhenUsed="0"/>
+    <w:lsdException w:name="Medium List 1 Accent 6" w:semiHidden="0" w:uiPriority="65" w:unhideWhenUsed="0"/>
+    <w:lsdException w:name="Medium List 2 Accent 6" w:semiHidden="0" w:uiPriority="66" w:unhideWhenUsed="0"/>
+    <w:lsdException w:name="Medium Grid 1 Accent 6" w:semiHidden="0" w:uiPriority="67" w:unhideWhenUsed="0"/>
+    <w:lsdException w:name="Medium Grid 2 Accent 6" w:semiHidden="0" w:uiPriority="68" w:unhideWhenUsed="0"/>
+    <w:lsdException w:name="Medium Grid 3 Accent 6" w:semiHidden="0" w:uiPriority="69" w:unhideWhenUsed="0"/>
+    <w:lsdException w:name="Dark List Accent 6" w:semiHidden="0" w:uiPriority="70" w:unhideWhenUsed="0"/>
+    <w:lsdException w:name="Colorful Shading Accent 6" w:semiHidden="0" w:uiPriority="71" w:unhideWhenUsed="0"/>
+    <w:lsdException w:name="Colorful List Accent 6" w:semiHidden="0" w:uiPriority="72" w:unhideWhenUsed="0"/>
+    <w:lsdException w:name="Colorful Grid Accent 6" w:semiHidden="0" w:uiPriority="73" w:unhideWhenUsed="0"/>
+    <w:lsdException w:name="Subtle Emphasis" w:semiHidden="0" w:uiPriority="19" w:unhideWhenUsed="0" w:qFormat="1"/>
+    <w:lsdException w:name="Intense Emphasis" w:semiHidden="0" w:uiPriority="21" w:unhideWhenUsed="0" w:qFormat="1"/>
+    <w:lsdException w:name="Subtle Reference" w:semiHidden="0" w:uiPriority="31" w:unhideWhenUsed="0" w:qFormat="1"/>
+    <w:lsdException w:name="Intense Reference" w:semiHidden="0" w:uiPriority="32" w:unhideWhenUsed="0" w:qFormat="1"/>
+    <w:lsdException w:name="Book Title" w:semiHidden="0" w:uiPriority="33" w:unhideWhenUsed="0" w:qFormat="1"/>
+    <w:lsdException w:name="Bibliography" w:uiPriority="37"/>
+    <w:lsdException w:name="TOC Heading" w:uiPriority="39" w:qFormat="1"/>
   </w:latentStyles>
   <w:style w:type="paragraph" w:default="1" w:styleId="Standard">
     <w:name w:val="Normal"/>
@@ -8202,8 +8999,218 @@
 </w:styles>
 </file>
 
+<file path=word/glossary/stylesWithEffects.xml><?xml version="1.0" encoding="utf-8"?>
+<w:styles xmlns:wpc="http://schemas.microsoft.com/office/word/2010/wordprocessingCanvas" xmlns:mc="http://schemas.openxmlformats.org/markup-compatibility/2006" xmlns:o="urn:schemas-microsoft-com:office:office" xmlns:r="http://schemas.openxmlformats.org/officeDocument/2006/relationships" xmlns:m="http://schemas.openxmlformats.org/officeDocument/2006/math" xmlns:v="urn:schemas-microsoft-com:vml" xmlns:wp14="http://schemas.microsoft.com/office/word/2010/wordprocessingDrawing" xmlns:wp="http://schemas.openxmlformats.org/drawingml/2006/wordprocessingDrawing" xmlns:w10="urn:schemas-microsoft-com:office:word" xmlns:w="http://schemas.openxmlformats.org/wordprocessingml/2006/main" xmlns:w14="http://schemas.microsoft.com/office/word/2010/wordml" xmlns:wpg="http://schemas.microsoft.com/office/word/2010/wordprocessingGroup" xmlns:wpi="http://schemas.microsoft.com/office/word/2010/wordprocessingInk" xmlns:wne="http://schemas.microsoft.com/office/word/2006/wordml" xmlns:wps="http://schemas.microsoft.com/office/word/2010/wordprocessingShape" mc:Ignorable="w14 wp14">
+  <w:docDefaults>
+    <w:rPrDefault>
+      <w:rPr>
+        <w:rFonts w:asciiTheme="minorHAnsi" w:eastAsiaTheme="minorEastAsia" w:hAnsiTheme="minorHAnsi" w:cstheme="minorBidi"/>
+        <w:sz w:val="22"/>
+        <w:szCs w:val="22"/>
+        <w:lang w:val="de-DE" w:eastAsia="de-DE" w:bidi="ar-SA"/>
+      </w:rPr>
+    </w:rPrDefault>
+    <w:pPrDefault>
+      <w:pPr>
+        <w:spacing w:after="160" w:line="259" w:lineRule="auto"/>
+      </w:pPr>
+    </w:pPrDefault>
+  </w:docDefaults>
+  <w:latentStyles w:defLockedState="0" w:defUIPriority="99" w:defSemiHidden="1" w:defUnhideWhenUsed="1" w:defQFormat="0" w:count="267">
+    <w:lsdException w:name="Normal" w:semiHidden="0" w:uiPriority="0" w:unhideWhenUsed="0" w:qFormat="1"/>
+    <w:lsdException w:name="heading 1" w:semiHidden="0" w:uiPriority="9" w:unhideWhenUsed="0" w:qFormat="1"/>
+    <w:lsdException w:name="heading 2" w:uiPriority="9" w:qFormat="1"/>
+    <w:lsdException w:name="heading 3" w:uiPriority="9" w:qFormat="1"/>
+    <w:lsdException w:name="heading 4" w:uiPriority="9" w:qFormat="1"/>
+    <w:lsdException w:name="heading 5" w:uiPriority="9" w:qFormat="1"/>
+    <w:lsdException w:name="heading 6" w:uiPriority="9" w:qFormat="1"/>
+    <w:lsdException w:name="heading 7" w:uiPriority="9" w:qFormat="1"/>
+    <w:lsdException w:name="heading 8" w:uiPriority="9" w:qFormat="1"/>
+    <w:lsdException w:name="heading 9" w:uiPriority="9" w:qFormat="1"/>
+    <w:lsdException w:name="toc 1" w:uiPriority="39"/>
+    <w:lsdException w:name="toc 2" w:uiPriority="39"/>
+    <w:lsdException w:name="toc 3" w:uiPriority="39"/>
+    <w:lsdException w:name="toc 4" w:uiPriority="39"/>
+    <w:lsdException w:name="toc 5" w:uiPriority="39"/>
+    <w:lsdException w:name="toc 6" w:uiPriority="39"/>
+    <w:lsdException w:name="toc 7" w:uiPriority="39"/>
+    <w:lsdException w:name="toc 8" w:uiPriority="39"/>
+    <w:lsdException w:name="toc 9" w:uiPriority="39"/>
+    <w:lsdException w:name="caption" w:uiPriority="35" w:qFormat="1"/>
+    <w:lsdException w:name="Title" w:semiHidden="0" w:uiPriority="10" w:unhideWhenUsed="0" w:qFormat="1"/>
+    <w:lsdException w:name="Default Paragraph Font" w:uiPriority="1"/>
+    <w:lsdException w:name="Subtitle" w:semiHidden="0" w:uiPriority="11" w:unhideWhenUsed="0" w:qFormat="1"/>
+    <w:lsdException w:name="Strong" w:semiHidden="0" w:uiPriority="22" w:unhideWhenUsed="0" w:qFormat="1"/>
+    <w:lsdException w:name="Emphasis" w:semiHidden="0" w:uiPriority="20" w:unhideWhenUsed="0" w:qFormat="1"/>
+    <w:lsdException w:name="Table Grid" w:semiHidden="0" w:uiPriority="39" w:unhideWhenUsed="0"/>
+    <w:lsdException w:name="Placeholder Text" w:unhideWhenUsed="0"/>
+    <w:lsdException w:name="No Spacing" w:semiHidden="0" w:uiPriority="1" w:unhideWhenUsed="0" w:qFormat="1"/>
+    <w:lsdException w:name="Light Shading" w:semiHidden="0" w:uiPriority="60" w:unhideWhenUsed="0"/>
+    <w:lsdException w:name="Light List" w:semiHidden="0" w:uiPriority="61" w:unhideWhenUsed="0"/>
+    <w:lsdException w:name="Light Grid" w:semiHidden="0" w:uiPriority="62" w:unhideWhenUsed="0"/>
+    <w:lsdException w:name="Medium Shading 1" w:semiHidden="0" w:uiPriority="63" w:unhideWhenUsed="0"/>
+    <w:lsdException w:name="Medium Shading 2" w:semiHidden="0" w:uiPriority="64" w:unhideWhenUsed="0"/>
+    <w:lsdException w:name="Medium List 1" w:semiHidden="0" w:uiPriority="65" w:unhideWhenUsed="0"/>
+    <w:lsdException w:name="Medium List 2" w:semiHidden="0" w:uiPriority="66" w:unhideWhenUsed="0"/>
+    <w:lsdException w:name="Medium Grid 1" w:semiHidden="0" w:uiPriority="67" w:unhideWhenUsed="0"/>
+    <w:lsdException w:name="Medium Grid 2" w:semiHidden="0" w:uiPriority="68" w:unhideWhenUsed="0"/>
+    <w:lsdException w:name="Medium Grid 3" w:semiHidden="0" w:uiPriority="69" w:unhideWhenUsed="0"/>
+    <w:lsdException w:name="Dark List" w:semiHidden="0" w:uiPriority="70" w:unhideWhenUsed="0"/>
+    <w:lsdException w:name="Colorful Shading" w:semiHidden="0" w:uiPriority="71" w:unhideWhenUsed="0"/>
+    <w:lsdException w:name="Colorful List" w:semiHidden="0" w:uiPriority="72" w:unhideWhenUsed="0"/>
+    <w:lsdException w:name="Colorful Grid" w:semiHidden="0" w:uiPriority="73" w:unhideWhenUsed="0"/>
+    <w:lsdException w:name="Light Shading Accent 1" w:semiHidden="0" w:uiPriority="60" w:unhideWhenUsed="0"/>
+    <w:lsdException w:name="Light List Accent 1" w:semiHidden="0" w:uiPriority="61" w:unhideWhenUsed="0"/>
+    <w:lsdException w:name="Light Grid Accent 1" w:semiHidden="0" w:uiPriority="62" w:unhideWhenUsed="0"/>
+    <w:lsdException w:name="Medium Shading 1 Accent 1" w:semiHidden="0" w:uiPriority="63" w:unhideWhenUsed="0"/>
+    <w:lsdException w:name="Medium Shading 2 Accent 1" w:semiHidden="0" w:uiPriority="64" w:unhideWhenUsed="0"/>
+    <w:lsdException w:name="Medium List 1 Accent 1" w:semiHidden="0" w:uiPriority="65" w:unhideWhenUsed="0"/>
+    <w:lsdException w:name="Revision" w:unhideWhenUsed="0"/>
+    <w:lsdException w:name="List Paragraph" w:semiHidden="0" w:uiPriority="34" w:unhideWhenUsed="0" w:qFormat="1"/>
+    <w:lsdException w:name="Quote" w:semiHidden="0" w:uiPriority="29" w:unhideWhenUsed="0" w:qFormat="1"/>
+    <w:lsdException w:name="Intense Quote" w:semiHidden="0" w:uiPriority="30" w:unhideWhenUsed="0" w:qFormat="1"/>
+    <w:lsdException w:name="Medium List 2 Accent 1" w:semiHidden="0" w:uiPriority="66" w:unhideWhenUsed="0"/>
+    <w:lsdException w:name="Medium Grid 1 Accent 1" w:semiHidden="0" w:uiPriority="67" w:unhideWhenUsed="0"/>
+    <w:lsdException w:name="Medium Grid 2 Accent 1" w:semiHidden="0" w:uiPriority="68" w:unhideWhenUsed="0"/>
+    <w:lsdException w:name="Medium Grid 3 Accent 1" w:semiHidden="0" w:uiPriority="69" w:unhideWhenUsed="0"/>
+    <w:lsdException w:name="Dark List Accent 1" w:semiHidden="0" w:uiPriority="70" w:unhideWhenUsed="0"/>
+    <w:lsdException w:name="Colorful Shading Accent 1" w:semiHidden="0" w:uiPriority="71" w:unhideWhenUsed="0"/>
+    <w:lsdException w:name="Colorful List Accent 1" w:semiHidden="0" w:uiPriority="72" w:unhideWhenUsed="0"/>
+    <w:lsdException w:name="Colorful Grid Accent 1" w:semiHidden="0" w:uiPriority="73" w:unhideWhenUsed="0"/>
+    <w:lsdException w:name="Light Shading Accent 2" w:semiHidden="0" w:uiPriority="60" w:unhideWhenUsed="0"/>
+    <w:lsdException w:name="Light List Accent 2" w:semiHidden="0" w:uiPriority="61" w:unhideWhenUsed="0"/>
+    <w:lsdException w:name="Light Grid Accent 2" w:semiHidden="0" w:uiPriority="62" w:unhideWhenUsed="0"/>
+    <w:lsdException w:name="Medium Shading 1 Accent 2" w:semiHidden="0" w:uiPriority="63" w:unhideWhenUsed="0"/>
+    <w:lsdException w:name="Medium Shading 2 Accent 2" w:semiHidden="0" w:uiPriority="64" w:unhideWhenUsed="0"/>
+    <w:lsdException w:name="Medium List 1 Accent 2" w:semiHidden="0" w:uiPriority="65" w:unhideWhenUsed="0"/>
+    <w:lsdException w:name="Medium List 2 Accent 2" w:semiHidden="0" w:uiPriority="66" w:unhideWhenUsed="0"/>
+    <w:lsdException w:name="Medium Grid 1 Accent 2" w:semiHidden="0" w:uiPriority="67" w:unhideWhenUsed="0"/>
+    <w:lsdException w:name="Medium Grid 2 Accent 2" w:semiHidden="0" w:uiPriority="68" w:unhideWhenUsed="0"/>
+    <w:lsdException w:name="Medium Grid 3 Accent 2" w:semiHidden="0" w:uiPriority="69" w:unhideWhenUsed="0"/>
+    <w:lsdException w:name="Dark List Accent 2" w:semiHidden="0" w:uiPriority="70" w:unhideWhenUsed="0"/>
+    <w:lsdException w:name="Colorful Shading Accent 2" w:semiHidden="0" w:uiPriority="71" w:unhideWhenUsed="0"/>
+    <w:lsdException w:name="Colorful List Accent 2" w:semiHidden="0" w:uiPriority="72" w:unhideWhenUsed="0"/>
+    <w:lsdException w:name="Colorful Grid Accent 2" w:semiHidden="0" w:uiPriority="73" w:unhideWhenUsed="0"/>
+    <w:lsdException w:name="Light Shading Accent 3" w:semiHidden="0" w:uiPriority="60" w:unhideWhenUsed="0"/>
+    <w:lsdException w:name="Light List Accent 3" w:semiHidden="0" w:uiPriority="61" w:unhideWhenUsed="0"/>
+    <w:lsdException w:name="Light Grid Accent 3" w:semiHidden="0" w:uiPriority="62" w:unhideWhenUsed="0"/>
+    <w:lsdException w:name="Medium Shading 1 Accent 3" w:semiHidden="0" w:uiPriority="63" w:unhideWhenUsed="0"/>
+    <w:lsdException w:name="Medium Shading 2 Accent 3" w:semiHidden="0" w:uiPriority="64" w:unhideWhenUsed="0"/>
+    <w:lsdException w:name="Medium List 1 Accent 3" w:semiHidden="0" w:uiPriority="65" w:unhideWhenUsed="0"/>
+    <w:lsdException w:name="Medium List 2 Accent 3" w:semiHidden="0" w:uiPriority="66" w:unhideWhenUsed="0"/>
+    <w:lsdException w:name="Medium Grid 1 Accent 3" w:semiHidden="0" w:uiPriority="67" w:unhideWhenUsed="0"/>
+    <w:lsdException w:name="Medium Grid 2 Accent 3" w:semiHidden="0" w:uiPriority="68" w:unhideWhenUsed="0"/>
+    <w:lsdException w:name="Medium Grid 3 Accent 3" w:semiHidden="0" w:uiPriority="69" w:unhideWhenUsed="0"/>
+    <w:lsdException w:name="Dark List Accent 3" w:semiHidden="0" w:uiPriority="70" w:unhideWhenUsed="0"/>
+    <w:lsdException w:name="Colorful Shading Accent 3" w:semiHidden="0" w:uiPriority="71" w:unhideWhenUsed="0"/>
+    <w:lsdException w:name="Colorful List Accent 3" w:semiHidden="0" w:uiPriority="72" w:unhideWhenUsed="0"/>
+    <w:lsdException w:name="Colorful Grid Accent 3" w:semiHidden="0" w:uiPriority="73" w:unhideWhenUsed="0"/>
+    <w:lsdException w:name="Light Shading Accent 4" w:semiHidden="0" w:uiPriority="60" w:unhideWhenUsed="0"/>
+    <w:lsdException w:name="Light List Accent 4" w:semiHidden="0" w:uiPriority="61" w:unhideWhenUsed="0"/>
+    <w:lsdException w:name="Light Grid Accent 4" w:semiHidden="0" w:uiPriority="62" w:unhideWhenUsed="0"/>
+    <w:lsdException w:name="Medium Shading 1 Accent 4" w:semiHidden="0" w:uiPriority="63" w:unhideWhenUsed="0"/>
+    <w:lsdException w:name="Medium Shading 2 Accent 4" w:semiHidden="0" w:uiPriority="64" w:unhideWhenUsed="0"/>
+    <w:lsdException w:name="Medium List 1 Accent 4" w:semiHidden="0" w:uiPriority="65" w:unhideWhenUsed="0"/>
+    <w:lsdException w:name="Medium List 2 Accent 4" w:semiHidden="0" w:uiPriority="66" w:unhideWhenUsed="0"/>
+    <w:lsdException w:name="Medium Grid 1 Accent 4" w:semiHidden="0" w:uiPriority="67" w:unhideWhenUsed="0"/>
+    <w:lsdException w:name="Medium Grid 2 Accent 4" w:semiHidden="0" w:uiPriority="68" w:unhideWhenUsed="0"/>
+    <w:lsdException w:name="Medium Grid 3 Accent 4" w:semiHidden="0" w:uiPriority="69" w:unhideWhenUsed="0"/>
+    <w:lsdException w:name="Dark List Accent 4" w:semiHidden="0" w:uiPriority="70" w:unhideWhenUsed="0"/>
+    <w:lsdException w:name="Colorful Shading Accent 4" w:semiHidden="0" w:uiPriority="71" w:unhideWhenUsed="0"/>
+    <w:lsdException w:name="Colorful List Accent 4" w:semiHidden="0" w:uiPriority="72" w:unhideWhenUsed="0"/>
+    <w:lsdException w:name="Colorful Grid Accent 4" w:semiHidden="0" w:uiPriority="73" w:unhideWhenUsed="0"/>
+    <w:lsdException w:name="Light Shading Accent 5" w:semiHidden="0" w:uiPriority="60" w:unhideWhenUsed="0"/>
+    <w:lsdException w:name="Light List Accent 5" w:semiHidden="0" w:uiPriority="61" w:unhideWhenUsed="0"/>
+    <w:lsdException w:name="Light Grid Accent 5" w:semiHidden="0" w:uiPriority="62" w:unhideWhenUsed="0"/>
+    <w:lsdException w:name="Medium Shading 1 Accent 5" w:semiHidden="0" w:uiPriority="63" w:unhideWhenUsed="0"/>
+    <w:lsdException w:name="Medium Shading 2 Accent 5" w:semiHidden="0" w:uiPriority="64" w:unhideWhenUsed="0"/>
+    <w:lsdException w:name="Medium List 1 Accent 5" w:semiHidden="0" w:uiPriority="65" w:unhideWhenUsed="0"/>
+    <w:lsdException w:name="Medium List 2 Accent 5" w:semiHidden="0" w:uiPriority="66" w:unhideWhenUsed="0"/>
+    <w:lsdException w:name="Medium Grid 1 Accent 5" w:semiHidden="0" w:uiPriority="67" w:unhideWhenUsed="0"/>
+    <w:lsdException w:name="Medium Grid 2 Accent 5" w:semiHidden="0" w:uiPriority="68" w:unhideWhenUsed="0"/>
+    <w:lsdException w:name="Medium Grid 3 Accent 5" w:semiHidden="0" w:uiPriority="69" w:unhideWhenUsed="0"/>
+    <w:lsdException w:name="Dark List Accent 5" w:semiHidden="0" w:uiPriority="70" w:unhideWhenUsed="0"/>
+    <w:lsdException w:name="Colorful Shading Accent 5" w:semiHidden="0" w:uiPriority="71" w:unhideWhenUsed="0"/>
+    <w:lsdException w:name="Colorful List Accent 5" w:semiHidden="0" w:uiPriority="72" w:unhideWhenUsed="0"/>
+    <w:lsdException w:name="Colorful Grid Accent 5" w:semiHidden="0" w:uiPriority="73" w:unhideWhenUsed="0"/>
+    <w:lsdException w:name="Light Shading Accent 6" w:semiHidden="0" w:uiPriority="60" w:unhideWhenUsed="0"/>
+    <w:lsdException w:name="Light List Accent 6" w:semiHidden="0" w:uiPriority="61" w:unhideWhenUsed="0"/>
+    <w:lsdException w:name="Light Grid Accent 6" w:semiHidden="0" w:uiPriority="62" w:unhideWhenUsed="0"/>
+    <w:lsdException w:name="Medium Shading 1 Accent 6" w:semiHidden="0" w:uiPriority="63" w:unhideWhenUsed="0"/>
+    <w:lsdException w:name="Medium Shading 2 Accent 6" w:semiHidden="0" w:uiPriority="64" w:unhideWhenUsed="0"/>
+    <w:lsdException w:name="Medium List 1 Accent 6" w:semiHidden="0" w:uiPriority="65" w:unhideWhenUsed="0"/>
+    <w:lsdException w:name="Medium List 2 Accent 6" w:semiHidden="0" w:uiPriority="66" w:unhideWhenUsed="0"/>
+    <w:lsdException w:name="Medium Grid 1 Accent 6" w:semiHidden="0" w:uiPriority="67" w:unhideWhenUsed="0"/>
+    <w:lsdException w:name="Medium Grid 2 Accent 6" w:semiHidden="0" w:uiPriority="68" w:unhideWhenUsed="0"/>
+    <w:lsdException w:name="Medium Grid 3 Accent 6" w:semiHidden="0" w:uiPriority="69" w:unhideWhenUsed="0"/>
+    <w:lsdException w:name="Dark List Accent 6" w:semiHidden="0" w:uiPriority="70" w:unhideWhenUsed="0"/>
+    <w:lsdException w:name="Colorful Shading Accent 6" w:semiHidden="0" w:uiPriority="71" w:unhideWhenUsed="0"/>
+    <w:lsdException w:name="Colorful List Accent 6" w:semiHidden="0" w:uiPriority="72" w:unhideWhenUsed="0"/>
+    <w:lsdException w:name="Colorful Grid Accent 6" w:semiHidden="0" w:uiPriority="73" w:unhideWhenUsed="0"/>
+    <w:lsdException w:name="Subtle Emphasis" w:semiHidden="0" w:uiPriority="19" w:unhideWhenUsed="0" w:qFormat="1"/>
+    <w:lsdException w:name="Intense Emphasis" w:semiHidden="0" w:uiPriority="21" w:unhideWhenUsed="0" w:qFormat="1"/>
+    <w:lsdException w:name="Subtle Reference" w:semiHidden="0" w:uiPriority="31" w:unhideWhenUsed="0" w:qFormat="1"/>
+    <w:lsdException w:name="Intense Reference" w:semiHidden="0" w:uiPriority="32" w:unhideWhenUsed="0" w:qFormat="1"/>
+    <w:lsdException w:name="Book Title" w:semiHidden="0" w:uiPriority="33" w:unhideWhenUsed="0" w:qFormat="1"/>
+    <w:lsdException w:name="Bibliography" w:uiPriority="37"/>
+    <w:lsdException w:name="TOC Heading" w:uiPriority="39" w:qFormat="1"/>
+  </w:latentStyles>
+  <w:style w:type="paragraph" w:default="1" w:styleId="Standard">
+    <w:name w:val="Normal"/>
+    <w:qFormat/>
+    <w:rsid w:val="008F0B3B"/>
+    <w:rPr>
+      <w:rFonts w:cs="Times New Roman"/>
+      <w:sz w:val="3276"/>
+      <w:szCs w:val="3276"/>
+    </w:rPr>
+  </w:style>
+  <w:style w:type="character" w:default="1" w:styleId="Absatz-Standardschriftart">
+    <w:name w:val="Default Paragraph Font"/>
+    <w:uiPriority w:val="1"/>
+    <w:semiHidden/>
+    <w:unhideWhenUsed/>
+  </w:style>
+  <w:style w:type="table" w:default="1" w:styleId="NormaleTabelle">
+    <w:name w:val="Normal Table"/>
+    <w:uiPriority w:val="99"/>
+    <w:semiHidden/>
+    <w:unhideWhenUsed/>
+    <w:tblPr>
+      <w:tblInd w:w="0" w:type="dxa"/>
+      <w:tblCellMar>
+        <w:top w:w="0" w:type="dxa"/>
+        <w:left w:w="108" w:type="dxa"/>
+        <w:bottom w:w="0" w:type="dxa"/>
+        <w:right w:w="108" w:type="dxa"/>
+      </w:tblCellMar>
+    </w:tblPr>
+  </w:style>
+  <w:style w:type="numbering" w:default="1" w:styleId="KeineListe">
+    <w:name w:val="No List"/>
+    <w:uiPriority w:val="99"/>
+    <w:semiHidden/>
+    <w:unhideWhenUsed/>
+  </w:style>
+  <w:style w:type="character" w:styleId="Platzhaltertext">
+    <w:name w:val="Placeholder Text"/>
+    <w:basedOn w:val="Absatz-Standardschriftart"/>
+    <w:uiPriority w:val="99"/>
+    <w:semiHidden/>
+    <w:rsid w:val="008F0B3B"/>
+    <w:rPr>
+      <w:color w:val="808080"/>
+    </w:rPr>
+  </w:style>
+  <w:style w:type="paragraph" w:customStyle="1" w:styleId="FF5B1FEBC1E84DE986BBD7D225991C81">
+    <w:name w:val="FF5B1FEBC1E84DE986BBD7D225991C81"/>
+    <w:rsid w:val="008F0B3B"/>
+  </w:style>
+</w:styles>
+</file>
+
 <file path=word/glossary/webSettings.xml><?xml version="1.0" encoding="utf-8"?>
-<w:webSettings xmlns:mc="http://schemas.openxmlformats.org/markup-compatibility/2006" xmlns:r="http://schemas.openxmlformats.org/officeDocument/2006/relationships" xmlns:w="http://schemas.openxmlformats.org/wordprocessingml/2006/main" xmlns:w14="http://schemas.microsoft.com/office/word/2010/wordml" xmlns:w15="http://schemas.microsoft.com/office/word/2012/wordml" xmlns:w16se="http://schemas.microsoft.com/office/word/2015/wordml/symex" mc:Ignorable="w14 w15 w16se">
+<w:webSettings xmlns:mc="http://schemas.openxmlformats.org/markup-compatibility/2006" xmlns:r="http://schemas.openxmlformats.org/officeDocument/2006/relationships" xmlns:w="http://schemas.openxmlformats.org/wordprocessingml/2006/main" xmlns:w14="http://schemas.microsoft.com/office/word/2010/wordml" mc:Ignorable="w14">
   <w:optimizeForBrowser/>
 </w:webSettings>
 </file>
@@ -8497,7 +9504,7 @@
   <a:extraClrSchemeLst/>
   <a:extLst>
     <a:ext uri="{05A4C25C-085E-4340-85A3-A5531E510DB2}">
-      <thm15:themeFamily xmlns:thm15="http://schemas.microsoft.com/office/thememl/2012/main" name="Office Theme" id="{62F939B6-93AF-4DB8-9C6B-D6C7DFDC589F}" vid="{4A3C46E8-61CC-4603-A589-7422A47A8E4A}"/>
+      <thm15:themeFamily xmlns:thm15="http://schemas.microsoft.com/office/thememl/2012/main" xmlns="" name="Office Theme" id="{62F939B6-93AF-4DB8-9C6B-D6C7DFDC589F}" vid="{4A3C46E8-61CC-4603-A589-7422A47A8E4A}"/>
     </a:ext>
   </a:extLst>
 </a:theme>
@@ -8508,7 +9515,7 @@
 </file>
 
 <file path=customXml/itemProps1.xml><?xml version="1.0" encoding="utf-8"?>
-<ds:datastoreItem xmlns:ds="http://schemas.openxmlformats.org/officeDocument/2006/customXml" ds:itemID="{537938B8-3176-4304-8DBE-B6D1D450DF38}">
+<ds:datastoreItem xmlns:ds="http://schemas.openxmlformats.org/officeDocument/2006/customXml" ds:itemID="{4CAB8744-13C3-4874-964F-EED769DD4A9E}">
   <ds:schemaRefs>
     <ds:schemaRef ds:uri="http://schemas.openxmlformats.org/officeDocument/2006/bibliography"/>
   </ds:schemaRefs>

</xml_diff>

<commit_message>
Expand feature detection chapter
</commit_message>
<xml_diff>
--- a/Studienarbeit_Mobile_App_Für_Foto_Überweisungen.docx
+++ b/Studienarbeit_Mobile_App_Für_Foto_Überweisungen.docx
@@ -4181,31 +4181,18 @@
       <w:pPr>
         <w:pStyle w:val="Beschriftung"/>
       </w:pPr>
-      <w:bookmarkStart w:id="5" w:name="_Toc514750374"/>
+      <w:bookmarkStart w:id="5" w:name="_Toc514766018"/>
       <w:r>
         <w:t xml:space="preserve">Abbildung </w:t>
       </w:r>
-      <w:r>
-        <w:fldChar w:fldCharType="begin"/>
-      </w:r>
-      <w:r>
-        <w:instrText xml:space="preserve"> SEQ Abbildung \* ARABIC </w:instrText>
-      </w:r>
-      <w:r>
-        <w:fldChar w:fldCharType="separate"/>
-      </w:r>
-      <w:r>
-        <w:rPr>
-          <w:noProof/>
-        </w:rPr>
-        <w:t>1</w:t>
-      </w:r>
-      <w:r>
-        <w:rPr>
-          <w:noProof/>
-        </w:rPr>
-        <w:fldChar w:fldCharType="end"/>
-      </w:r>
+      <w:fldSimple w:instr=" SEQ Abbildung \* ARABIC ">
+        <w:r>
+          <w:rPr>
+            <w:noProof/>
+          </w:rPr>
+          <w:t>1</w:t>
+        </w:r>
+      </w:fldSimple>
       <w:r>
         <w:t xml:space="preserve"> - Testing Pyramide</w:t>
       </w:r>
@@ -4473,31 +4460,18 @@
                                 <w:szCs w:val="24"/>
                               </w:rPr>
                             </w:pPr>
-                            <w:bookmarkStart w:id="10" w:name="_Toc514750375"/>
+                            <w:bookmarkStart w:id="10" w:name="_Toc514766019"/>
                             <w:r>
                               <w:t xml:space="preserve">Abbildung </w:t>
                             </w:r>
-                            <w:r>
-                              <w:fldChar w:fldCharType="begin"/>
-                            </w:r>
-                            <w:r>
-                              <w:instrText xml:space="preserve"> SEQ Abbildung \* ARABIC </w:instrText>
-                            </w:r>
-                            <w:r>
-                              <w:fldChar w:fldCharType="separate"/>
-                            </w:r>
-                            <w:r>
-                              <w:rPr>
-                                <w:noProof/>
-                              </w:rPr>
-                              <w:t>2</w:t>
-                            </w:r>
-                            <w:r>
-                              <w:rPr>
-                                <w:noProof/>
-                              </w:rPr>
-                              <w:fldChar w:fldCharType="end"/>
-                            </w:r>
+                            <w:fldSimple w:instr=" SEQ Abbildung \* ARABIC ">
+                              <w:r>
+                                <w:rPr>
+                                  <w:noProof/>
+                                </w:rPr>
+                                <w:t>2</w:t>
+                              </w:r>
+                            </w:fldSimple>
                             <w:r>
                               <w:t xml:space="preserve"> - </w:t>
                             </w:r>
@@ -4549,31 +4523,18 @@
                           <w:szCs w:val="24"/>
                         </w:rPr>
                       </w:pPr>
-                      <w:bookmarkStart w:id="11" w:name="_Toc514750375"/>
+                      <w:bookmarkStart w:id="11" w:name="_Toc514766019"/>
                       <w:r>
                         <w:t xml:space="preserve">Abbildung </w:t>
                       </w:r>
-                      <w:r>
-                        <w:fldChar w:fldCharType="begin"/>
-                      </w:r>
-                      <w:r>
-                        <w:instrText xml:space="preserve"> SEQ Abbildung \* ARABIC </w:instrText>
-                      </w:r>
-                      <w:r>
-                        <w:fldChar w:fldCharType="separate"/>
-                      </w:r>
-                      <w:r>
-                        <w:rPr>
-                          <w:noProof/>
-                        </w:rPr>
-                        <w:t>2</w:t>
-                      </w:r>
-                      <w:r>
-                        <w:rPr>
-                          <w:noProof/>
-                        </w:rPr>
-                        <w:fldChar w:fldCharType="end"/>
-                      </w:r>
+                      <w:fldSimple w:instr=" SEQ Abbildung \* ARABIC ">
+                        <w:r>
+                          <w:rPr>
+                            <w:noProof/>
+                          </w:rPr>
+                          <w:t>2</w:t>
+                        </w:r>
+                      </w:fldSimple>
                       <w:r>
                         <w:t xml:space="preserve"> - </w:t>
                       </w:r>
@@ -4833,7 +4794,7 @@
                                 <w:lang w:val="it-IT"/>
                               </w:rPr>
                             </w:pPr>
-                            <w:bookmarkStart w:id="14" w:name="_Toc514750376"/>
+                            <w:bookmarkStart w:id="14" w:name="_Toc514766020"/>
                             <w:proofErr w:type="spellStart"/>
                             <w:r>
                               <w:rPr>
@@ -4921,7 +4882,7 @@
                           <w:lang w:val="it-IT"/>
                         </w:rPr>
                       </w:pPr>
-                      <w:bookmarkStart w:id="15" w:name="_Toc514750376"/>
+                      <w:bookmarkStart w:id="15" w:name="_Toc514766020"/>
                       <w:proofErr w:type="spellStart"/>
                       <w:r>
                         <w:rPr>
@@ -5140,7 +5101,7 @@
                                 <w:lang w:val="it-IT"/>
                               </w:rPr>
                             </w:pPr>
-                            <w:bookmarkStart w:id="17" w:name="_Toc514750377"/>
+                            <w:bookmarkStart w:id="17" w:name="_Toc514766021"/>
                             <w:proofErr w:type="spellStart"/>
                             <w:r>
                               <w:rPr>
@@ -5236,7 +5197,7 @@
                           <w:lang w:val="it-IT"/>
                         </w:rPr>
                       </w:pPr>
-                      <w:bookmarkStart w:id="18" w:name="_Toc514750377"/>
+                      <w:bookmarkStart w:id="18" w:name="_Toc514766021"/>
                       <w:proofErr w:type="spellStart"/>
                       <w:r>
                         <w:rPr>
@@ -5471,31 +5432,18 @@
                                 <w:szCs w:val="24"/>
                               </w:rPr>
                             </w:pPr>
-                            <w:bookmarkStart w:id="20" w:name="_Toc514750378"/>
+                            <w:bookmarkStart w:id="20" w:name="_Toc514766022"/>
                             <w:r>
                               <w:t xml:space="preserve">Abbildung </w:t>
                             </w:r>
-                            <w:r>
-                              <w:fldChar w:fldCharType="begin"/>
-                            </w:r>
-                            <w:r>
-                              <w:instrText xml:space="preserve"> SEQ Abbildung \* ARABIC </w:instrText>
-                            </w:r>
-                            <w:r>
-                              <w:fldChar w:fldCharType="separate"/>
-                            </w:r>
-                            <w:r>
-                              <w:rPr>
-                                <w:noProof/>
-                              </w:rPr>
-                              <w:t>5</w:t>
-                            </w:r>
-                            <w:r>
-                              <w:rPr>
-                                <w:noProof/>
-                              </w:rPr>
-                              <w:fldChar w:fldCharType="end"/>
-                            </w:r>
+                            <w:fldSimple w:instr=" SEQ Abbildung \* ARABIC ">
+                              <w:r>
+                                <w:rPr>
+                                  <w:noProof/>
+                                </w:rPr>
+                                <w:t>5</w:t>
+                              </w:r>
+                            </w:fldSimple>
                             <w:r>
                               <w:t xml:space="preserve"> - </w:t>
                             </w:r>
@@ -5543,31 +5491,18 @@
                           <w:szCs w:val="24"/>
                         </w:rPr>
                       </w:pPr>
-                      <w:bookmarkStart w:id="21" w:name="_Toc514750378"/>
+                      <w:bookmarkStart w:id="21" w:name="_Toc514766022"/>
                       <w:r>
                         <w:t xml:space="preserve">Abbildung </w:t>
                       </w:r>
-                      <w:r>
-                        <w:fldChar w:fldCharType="begin"/>
-                      </w:r>
-                      <w:r>
-                        <w:instrText xml:space="preserve"> SEQ Abbildung \* ARABIC </w:instrText>
-                      </w:r>
-                      <w:r>
-                        <w:fldChar w:fldCharType="separate"/>
-                      </w:r>
-                      <w:r>
-                        <w:rPr>
-                          <w:noProof/>
-                        </w:rPr>
-                        <w:t>5</w:t>
-                      </w:r>
-                      <w:r>
-                        <w:rPr>
-                          <w:noProof/>
-                        </w:rPr>
-                        <w:fldChar w:fldCharType="end"/>
-                      </w:r>
+                      <w:fldSimple w:instr=" SEQ Abbildung \* ARABIC ">
+                        <w:r>
+                          <w:rPr>
+                            <w:noProof/>
+                          </w:rPr>
+                          <w:t>5</w:t>
+                        </w:r>
+                      </w:fldSimple>
                       <w:r>
                         <w:t xml:space="preserve"> - </w:t>
                       </w:r>
@@ -6079,7 +6014,7 @@
           <w:lang w:val="en-US"/>
         </w:rPr>
       </w:pPr>
-      <w:bookmarkStart w:id="25" w:name="_Toc514750379"/>
+      <w:bookmarkStart w:id="25" w:name="_Toc514766023"/>
       <w:proofErr w:type="spellStart"/>
       <w:r>
         <w:rPr>
@@ -6252,31 +6187,18 @@
       <w:pPr>
         <w:pStyle w:val="Beschriftung"/>
       </w:pPr>
-      <w:bookmarkStart w:id="26" w:name="_Toc514750380"/>
+      <w:bookmarkStart w:id="26" w:name="_Toc514766024"/>
       <w:r>
         <w:t xml:space="preserve">Abbildung </w:t>
       </w:r>
-      <w:r>
-        <w:fldChar w:fldCharType="begin"/>
-      </w:r>
-      <w:r>
-        <w:instrText xml:space="preserve"> SEQ Abbildung \* ARABIC </w:instrText>
-      </w:r>
-      <w:r>
-        <w:fldChar w:fldCharType="separate"/>
-      </w:r>
-      <w:r>
-        <w:rPr>
-          <w:noProof/>
-        </w:rPr>
-        <w:t>7</w:t>
-      </w:r>
-      <w:r>
-        <w:rPr>
-          <w:noProof/>
-        </w:rPr>
-        <w:fldChar w:fldCharType="end"/>
-      </w:r>
+      <w:fldSimple w:instr=" SEQ Abbildung \* ARABIC ">
+        <w:r>
+          <w:rPr>
+            <w:noProof/>
+          </w:rPr>
+          <w:t>7</w:t>
+        </w:r>
+      </w:fldSimple>
       <w:r>
         <w:t xml:space="preserve"> Beispielhaftes Überweisungsformular</w:t>
       </w:r>
@@ -6410,31 +6332,18 @@
       <w:pPr>
         <w:pStyle w:val="Beschriftung"/>
       </w:pPr>
-      <w:bookmarkStart w:id="27" w:name="_Toc514750381"/>
+      <w:bookmarkStart w:id="27" w:name="_Toc514766025"/>
       <w:r>
         <w:t xml:space="preserve">Abbildung </w:t>
       </w:r>
-      <w:r>
-        <w:fldChar w:fldCharType="begin"/>
-      </w:r>
-      <w:r>
-        <w:instrText xml:space="preserve"> SEQ Abbildung \* ARABIC </w:instrText>
-      </w:r>
-      <w:r>
-        <w:fldChar w:fldCharType="separate"/>
-      </w:r>
-      <w:r>
-        <w:rPr>
-          <w:noProof/>
-        </w:rPr>
-        <w:t>8</w:t>
-      </w:r>
-      <w:r>
-        <w:rPr>
-          <w:noProof/>
-        </w:rPr>
-        <w:fldChar w:fldCharType="end"/>
-      </w:r>
+      <w:fldSimple w:instr=" SEQ Abbildung \* ARABIC ">
+        <w:r>
+          <w:rPr>
+            <w:noProof/>
+          </w:rPr>
+          <w:t>8</w:t>
+        </w:r>
+      </w:fldSimple>
       <w:r>
         <w:t xml:space="preserve"> Textstruktur </w:t>
       </w:r>
@@ -6641,31 +6550,18 @@
       </w:pPr>
       <w:bookmarkStart w:id="33" w:name="_Ref514422982"/>
       <w:bookmarkStart w:id="34" w:name="_Ref514422979"/>
-      <w:bookmarkStart w:id="35" w:name="_Toc514750382"/>
+      <w:bookmarkStart w:id="35" w:name="_Toc514766026"/>
       <w:r>
         <w:t xml:space="preserve">Abbildung </w:t>
       </w:r>
-      <w:r>
-        <w:fldChar w:fldCharType="begin"/>
-      </w:r>
-      <w:r>
-        <w:instrText xml:space="preserve"> SEQ Abbildung \* ARABIC </w:instrText>
-      </w:r>
-      <w:r>
-        <w:fldChar w:fldCharType="separate"/>
-      </w:r>
-      <w:r>
-        <w:rPr>
-          <w:noProof/>
-        </w:rPr>
-        <w:t>9</w:t>
-      </w:r>
-      <w:r>
-        <w:rPr>
-          <w:noProof/>
-        </w:rPr>
-        <w:fldChar w:fldCharType="end"/>
-      </w:r>
+      <w:fldSimple w:instr=" SEQ Abbildung \* ARABIC ">
+        <w:r>
+          <w:rPr>
+            <w:noProof/>
+          </w:rPr>
+          <w:t>9</w:t>
+        </w:r>
+      </w:fldSimple>
       <w:bookmarkEnd w:id="33"/>
       <w:r>
         <w:t xml:space="preserve"> </w:t>
@@ -6773,31 +6669,18 @@
         <w:pStyle w:val="Beschriftung"/>
       </w:pPr>
       <w:bookmarkStart w:id="36" w:name="_Ref514423258"/>
-      <w:bookmarkStart w:id="37" w:name="_Toc514750383"/>
+      <w:bookmarkStart w:id="37" w:name="_Toc514766027"/>
       <w:r>
         <w:t xml:space="preserve">Abbildung </w:t>
       </w:r>
-      <w:r>
-        <w:fldChar w:fldCharType="begin"/>
-      </w:r>
-      <w:r>
-        <w:instrText xml:space="preserve"> SEQ Abbildung \* ARABIC </w:instrText>
-      </w:r>
-      <w:r>
-        <w:fldChar w:fldCharType="separate"/>
-      </w:r>
-      <w:r>
-        <w:rPr>
-          <w:noProof/>
-        </w:rPr>
-        <w:t>10</w:t>
-      </w:r>
-      <w:r>
-        <w:rPr>
-          <w:noProof/>
-        </w:rPr>
-        <w:fldChar w:fldCharType="end"/>
-      </w:r>
+      <w:fldSimple w:instr=" SEQ Abbildung \* ARABIC ">
+        <w:r>
+          <w:rPr>
+            <w:noProof/>
+          </w:rPr>
+          <w:t>10</w:t>
+        </w:r>
+      </w:fldSimple>
       <w:bookmarkEnd w:id="36"/>
       <w:r>
         <w:t xml:space="preserve"> Median-</w:t>
@@ -6904,31 +6787,18 @@
         <w:pStyle w:val="Beschriftung"/>
       </w:pPr>
       <w:bookmarkStart w:id="38" w:name="_Ref514423748"/>
-      <w:bookmarkStart w:id="39" w:name="_Toc514750384"/>
+      <w:bookmarkStart w:id="39" w:name="_Toc514766028"/>
       <w:r>
         <w:t xml:space="preserve">Abbildung </w:t>
       </w:r>
-      <w:r>
-        <w:fldChar w:fldCharType="begin"/>
-      </w:r>
-      <w:r>
-        <w:instrText xml:space="preserve"> SEQ Abbildung \* ARABIC </w:instrText>
-      </w:r>
-      <w:r>
-        <w:fldChar w:fldCharType="separate"/>
-      </w:r>
-      <w:r>
-        <w:rPr>
-          <w:noProof/>
-        </w:rPr>
-        <w:t>11</w:t>
-      </w:r>
-      <w:r>
-        <w:rPr>
-          <w:noProof/>
-        </w:rPr>
-        <w:fldChar w:fldCharType="end"/>
-      </w:r>
+      <w:fldSimple w:instr=" SEQ Abbildung \* ARABIC ">
+        <w:r>
+          <w:rPr>
+            <w:noProof/>
+          </w:rPr>
+          <w:t>11</w:t>
+        </w:r>
+      </w:fldSimple>
       <w:bookmarkEnd w:id="38"/>
       <w:r>
         <w:t xml:space="preserve"> Eliminierung der Textneigung</w:t>
@@ -7067,27 +6937,137 @@
       </w:r>
       <w:bookmarkEnd w:id="40"/>
     </w:p>
+    <w:p>
+      <w:r>
+        <w:t>Nach der Optimierung der Zeichen werden Merkmale bestimmt, die relevant für die Klassifizierung sind. Unter Klassifizierung versteht man die Zuordnung eines Zeichen zu einem Buchstaben</w:t>
+      </w:r>
+      <w:r>
+        <w:t xml:space="preserve"> (</w:t>
+      </w:r>
+      <w:r>
+        <w:t>Kapitel 4 Seite 129).</w:t>
+      </w:r>
+      <w:r>
+        <w:t xml:space="preserve"> Dazu gehören die Aufgaben Merkmale zu bestimmen, die relevanten Merkmale zu filtern und das beste Merkmal für eine gegebene Klassifizierungsaufgabe zu finden (OCR S.54).</w:t>
+      </w:r>
+      <w:r>
+        <w:t xml:space="preserve"> Ein bereits erwähntes Merkmal sind die Momente. Momente beschreiben Eigenschaften, wie die Fläche einer Kontur, den Schwerpunkt oder die Trägheit. Ein weiteres Merkmal ist das Amplituden-Histogramm, beispielhaft in </w:t>
+      </w:r>
+      <w:r>
+        <w:fldChar w:fldCharType="begin"/>
+      </w:r>
+      <w:r>
+        <w:instrText xml:space="preserve"> REF _Ref514768412 \h </w:instrText>
+      </w:r>
+      <w:r>
+        <w:fldChar w:fldCharType="separate"/>
+      </w:r>
+      <w:r>
+        <w:t xml:space="preserve">Abbildung </w:t>
+      </w:r>
+      <w:r>
+        <w:rPr>
+          <w:noProof/>
+        </w:rPr>
+        <w:t>12</w:t>
+      </w:r>
+      <w:r>
+        <w:fldChar w:fldCharType="end"/>
+      </w:r>
+      <w:r>
+        <w:t xml:space="preserve"> zu sehen. Es zeigt die Verteilung der Grauwerte aller Pixel eines Grauwertbildes.</w:t>
+      </w:r>
+      <w:r>
+        <w:t xml:space="preserve"> Gibt es über die gesamte Amplitudenweite verteilte Grauwerte, dann hat das Bild einen hohen Kontrast. Liegen die Grauwerte eines Bildes nur in einem kleinen Grauwertbereich dann hat das Bild einen geringen Kontrast.</w:t>
+      </w:r>
+    </w:p>
+    <w:p>
+      <w:pPr>
+        <w:keepNext/>
+      </w:pPr>
+      <w:r>
+        <w:lastRenderedPageBreak/>
+        <w:drawing>
+          <wp:inline distT="0" distB="0" distL="0" distR="0" wp14:anchorId="21737F07" wp14:editId="66DCE8B6">
+            <wp:extent cx="4524375" cy="2200211"/>
+            <wp:effectExtent l="0" t="0" r="0" b="0"/>
+            <wp:docPr id="2" name="Grafik 2"/>
+            <wp:cNvGraphicFramePr>
+              <a:graphicFrameLocks xmlns:a="http://schemas.openxmlformats.org/drawingml/2006/main" noChangeAspect="1"/>
+            </wp:cNvGraphicFramePr>
+            <a:graphic xmlns:a="http://schemas.openxmlformats.org/drawingml/2006/main">
+              <a:graphicData uri="http://schemas.openxmlformats.org/drawingml/2006/picture">
+                <pic:pic xmlns:pic="http://schemas.openxmlformats.org/drawingml/2006/picture">
+                  <pic:nvPicPr>
+                    <pic:cNvPr id="0" name=""/>
+                    <pic:cNvPicPr/>
+                  </pic:nvPicPr>
+                  <pic:blipFill>
+                    <a:blip r:embed="rId25"/>
+                    <a:stretch>
+                      <a:fillRect/>
+                    </a:stretch>
+                  </pic:blipFill>
+                  <pic:spPr>
+                    <a:xfrm>
+                      <a:off x="0" y="0"/>
+                      <a:ext cx="4526205" cy="2201101"/>
+                    </a:xfrm>
+                    <a:prstGeom prst="rect">
+                      <a:avLst/>
+                    </a:prstGeom>
+                  </pic:spPr>
+                </pic:pic>
+              </a:graphicData>
+            </a:graphic>
+          </wp:inline>
+        </w:drawing>
+      </w:r>
+    </w:p>
+    <w:p>
+      <w:pPr>
+        <w:pStyle w:val="Beschriftung"/>
+      </w:pPr>
+      <w:bookmarkStart w:id="41" w:name="_Ref514768412"/>
+      <w:r>
+        <w:t xml:space="preserve">Abbildung </w:t>
+      </w:r>
+      <w:fldSimple w:instr=" SEQ Abbildung \* ARABIC ">
+        <w:r>
+          <w:rPr>
+            <w:noProof/>
+          </w:rPr>
+          <w:t>12</w:t>
+        </w:r>
+      </w:fldSimple>
+      <w:r>
+        <w:t xml:space="preserve"> - Image Histogramm</w:t>
+      </w:r>
+      <w:bookmarkEnd w:id="41"/>
+      <w:r>
+        <w:t xml:space="preserve"> </w:t>
+      </w:r>
+    </w:p>
+    <w:p>
+      <w:pPr>
+        <w:pStyle w:val="berschrift2"/>
+      </w:pPr>
+      <w:bookmarkStart w:id="42" w:name="_GoBack"/>
+      <w:bookmarkEnd w:id="42"/>
+      <w:r>
+        <w:t>Klassifizierung der Merkmale</w:t>
+      </w:r>
+    </w:p>
     <w:p/>
     <w:p>
       <w:pPr>
         <w:pStyle w:val="berschrift2"/>
       </w:pPr>
-      <w:bookmarkStart w:id="41" w:name="_Toc514412936"/>
-      <w:r>
-        <w:t>Texterkennung mit maschinellem Lernen</w:t>
-      </w:r>
-      <w:bookmarkEnd w:id="41"/>
-    </w:p>
-    <w:p/>
-    <w:p>
-      <w:pPr>
-        <w:pStyle w:val="berschrift2"/>
-      </w:pPr>
-      <w:bookmarkStart w:id="42" w:name="_Toc514412937"/>
+      <w:bookmarkStart w:id="43" w:name="_Toc514412937"/>
       <w:r>
         <w:t>Auswahl einer OCR-Bibliothek</w:t>
       </w:r>
-      <w:bookmarkEnd w:id="42"/>
+      <w:bookmarkEnd w:id="43"/>
     </w:p>
     <w:p>
       <w:r>
@@ -7118,92 +7098,145 @@
         <w:t xml:space="preserve">. </w:t>
       </w:r>
       <w:r>
-        <w:t xml:space="preserve">Diese Daten setzten sich aus unterschiedlichen Zeichensätzen und unterschiedlichen Schriftarten zusammen. Derartige Daten zu sammeln ist zeitintensiv. Zum anderen wäre die Entwicklung der vorher beschrieben Algorithmen zeitaufwändig. Wenn dieses Risiko aufgenommen wird, kann in abschätzbarer Zeit eine OCR-Bibliothek entwickelt werden, diese wäre aber funktional begrenzt und ungenau. Fertige OCR-Bibliotheken haben dahingegen eine größere </w:t>
+        <w:t>Diese Daten setzten sich aus unterschiedlichen Zeichensätzen und unterschiedlichen Schriftarten zusammen. Derartige Daten zu sammeln ist zeitintensiv. Zum anderen wäre die Entwicklung der vorher beschrieben Algorithmen zeitaufwändig. Wenn dieses Risiko aufgenommen wird, kann in abschätzbarer Zeit eine OCR-Bibliothek entwickelt werden, diese wäre aber funktional begrenzt und ungenau. Fertige OCR-Bibliotheken haben dahingegen eine größere Funktionalität und eine höhere Genauigkeit, aufgrund der größeren Entwicklungszeit und -Ressourcen. Außerdem werden viele OCR-Bibliotheken aktiv weiterentwickelt, was einen weiteren Vorteil bietet</w:t>
+      </w:r>
+      <w:r>
+        <w:t>.</w:t>
+      </w:r>
+      <w:r>
+        <w:t xml:space="preserve"> </w:t>
+      </w:r>
+      <w:r>
+        <w:t xml:space="preserve">Zum anderen wäre </w:t>
       </w:r>
       <w:r>
         <w:lastRenderedPageBreak/>
-        <w:t>Funktionalität und eine höhere Genauigkeit, aufgrund der größeren Entwicklungszeit und -Ressourcen. Außerdem werden viele OCR-Bibliotheken aktiv weiterentwickelt, was einen weiteren Vorteil bietet</w:t>
-      </w:r>
+        <w:t>die Entwicklung der vorher beschrieben Algorithmen zeitaufwändig. Wenn dieses Risiko aufgenommen wird, kann</w:t>
+      </w:r>
+      <w:r>
+        <w:t xml:space="preserve"> </w:t>
+      </w:r>
+      <w:r>
+        <w:t>in abschätzbarer Zeit eine OCR-Bibliothek entwickel</w:t>
+      </w:r>
+      <w:r>
+        <w:t>t werden</w:t>
+      </w:r>
+      <w:r>
+        <w:t xml:space="preserve">, diese wäre aber </w:t>
+      </w:r>
+      <w:r>
+        <w:t xml:space="preserve">funktional begrenzt und ungenau. </w:t>
+      </w:r>
+      <w:r>
+        <w:t xml:space="preserve">Für kommerzielle Anwendungen werden meist Lizenzen von proprietäre SDKs eingekauft, da diese meist genauer sind. Eine Lizenz für die </w:t>
+      </w:r>
+      <w:proofErr w:type="spellStart"/>
+      <w:r>
+        <w:t>Aspire</w:t>
+      </w:r>
+      <w:proofErr w:type="spellEnd"/>
+      <w:r>
+        <w:t xml:space="preserve"> OCR SDK kostet aber zum Beispiel in der Lite-Version für Java schon 5000 Dollar pro Entwickler [2]</w:t>
+      </w:r>
+      <w:r>
+        <w:t xml:space="preserve">. Aufgrund der hohen </w:t>
+      </w:r>
+    </w:p>
+    <w:p>
+      <w:r>
+        <w:t xml:space="preserve">Wie in den vorherigen Kapiteln beschrieben ist die Ausführung von Texterkennungs-Algorithmen rechenintensiv. Wenn die Texterkennung direkt auf den mobilen Endgeräten ausgeführt wird kann die begrenzte Rechenkraft ein Hindernis darstellen. Ein Weg um mögliche Performance-Probleme zu umgehen, wäre </w:t>
+      </w:r>
+      <w:r>
+        <w:t xml:space="preserve">es </w:t>
+      </w:r>
+      <w:r>
+        <w:t>die Texterkennung in eine Cloud-Lösung auslagern. Die Anwendung würde ein Foto aufnehmen und dann für die optische Charaktererkennung einen Webservice nutzen. Die Anwendung lädt das aufgenommene Foto hoch, dieses wird auf Online-Servern von OCR-Software analysiert und der erkannte Text wird wieder heruntergeladen. Mit diesem Ansatz braucht die Anwendung jedoch eine aktive Internetverbindung. Da ein Bild hochgeladen werden muss</w:t>
+      </w:r>
+      <w:r>
+        <w:t>,</w:t>
+      </w:r>
+      <w:r>
+        <w:t xml:space="preserve"> funktioniert</w:t>
+      </w:r>
+      <w:r>
+        <w:t xml:space="preserve"> dies meist nur über </w:t>
+      </w:r>
+      <w:r>
+        <w:t>eine aktive WLAN-Verbindung</w:t>
+      </w:r>
+      <w:r>
+        <w:t>, da sonst die Geschwindigkeit</w:t>
+      </w:r>
+      <w:r>
+        <w:t xml:space="preserve"> und die Kapazität</w:t>
+      </w:r>
+      <w:r>
+        <w:t xml:space="preserve"> nicht ausreichend </w:t>
+      </w:r>
+      <w:proofErr w:type="gramStart"/>
+      <w:r>
+        <w:t>ist</w:t>
+      </w:r>
+      <w:proofErr w:type="gramEnd"/>
+      <w:r>
+        <w:t xml:space="preserve">. Außerdem kann nicht garantiert werden, dass der OCR-Server immer erreichbar und nicht überlastet ist. Bei einer Offline-Lösung </w:t>
+      </w:r>
+      <w:r>
+        <w:t>benötigt</w:t>
+      </w:r>
+      <w:r>
+        <w:t xml:space="preserve"> die Anwendung zwar mehr Rechenkraft </w:t>
+      </w:r>
+      <w:r>
+        <w:t>auf dem Gerät</w:t>
+      </w:r>
+      <w:r>
+        <w:t xml:space="preserve">, der Engpass über die Internetverbindung </w:t>
+      </w:r>
+      <w:r>
+        <w:t>fällt</w:t>
+      </w:r>
+      <w:r>
+        <w:t xml:space="preserve"> aber </w:t>
+      </w:r>
+      <w:proofErr w:type="gramStart"/>
+      <w:r>
+        <w:t>wegfallen</w:t>
+      </w:r>
+      <w:proofErr w:type="gramEnd"/>
       <w:r>
         <w:t>.</w:t>
       </w:r>
-      <w:r>
-        <w:t xml:space="preserve"> </w:t>
-      </w:r>
-      <w:r>
-        <w:t>Zum anderen wäre die Entwicklung der vorher beschrieben Algorithmen zeitaufwändig. Wenn dieses Risiko aufgenommen wird, kann</w:t>
-      </w:r>
-      <w:r>
-        <w:t xml:space="preserve"> </w:t>
-      </w:r>
-      <w:r>
-        <w:t>in abschätzbarer Zeit eine OCR-Bibliothek entwickel</w:t>
-      </w:r>
-      <w:r>
-        <w:t>t werden</w:t>
-      </w:r>
-      <w:r>
-        <w:t xml:space="preserve">, diese wäre aber </w:t>
-      </w:r>
-      <w:r>
-        <w:t xml:space="preserve">funktional begrenzt und ungenau. </w:t>
-      </w:r>
-      <w:r>
-        <w:t xml:space="preserve">Für kommerzielle Anwendungen werden meist Lizenzen von proprietäre SDKs eingekauft, da diese meist genauer sind. Eine Lizenz für die </w:t>
-      </w:r>
-      <w:proofErr w:type="spellStart"/>
-      <w:r>
-        <w:t>Aspire</w:t>
-      </w:r>
-      <w:proofErr w:type="spellEnd"/>
-      <w:r>
-        <w:t xml:space="preserve"> OCR SDK kostet aber zum Beispiel in der Lite-Version für Java schon 5000 Dollar pro Entwickler [2]</w:t>
-      </w:r>
-      <w:r>
-        <w:t xml:space="preserve">. Aufgrund der hohen </w:t>
-      </w:r>
-    </w:p>
-    <w:p>
-      <w:r>
-        <w:t xml:space="preserve">Wie in den vorherigen Kapiteln beschrieben ist die Ausführung von Texterkennungs-Algorithmen rechenintensiv. Wenn die Texterkennung direkt auf den mobilen Endgeräten ausgeführt wird kann die begrenzte Rechenkraft ein Hindernis darstellen. Ein Weg um mögliche Performance-Probleme zu umgehen, wäre die Texterkennung in eine Cloud-Lösung auslagern. Die Anwendung würde also ein Foto aufnehmen und dann für die optische Charaktererkennung einen Webservice nutzen. Die Anwendung lädt also das aufgenommene Foto hoch, dieses wird auf Online-Servern von OCR-Software analysiert und der erkannte Text wird wieder heruntergeladen. Mit diesem Ansatz braucht die Anwendung jedoch eine aktive Internetverbindung. Da ein Bild hochgeladen werden muss, würde dies meist nur über eine aktive WLAN-Verbindung funktionieren, da sonst die Geschwindigkeit nicht ausreichend ist. Außerdem kann nicht garantiert werden, dass der OCR-Server immer erreichbar und nicht überlastet ist. Bei einer Offline-Lösung würde die Anwendung zwar mehr Rechenkraft </w:t>
-      </w:r>
-      <w:proofErr w:type="gramStart"/>
-      <w:r>
-        <w:t>benötigten</w:t>
-      </w:r>
-      <w:proofErr w:type="gramEnd"/>
-      <w:r>
-        <w:t>, der Engpass über die Internetverbindung würde aber wegfallen.</w:t>
-      </w:r>
     </w:p>
     <w:p>
       <w:pPr>
         <w:pStyle w:val="berschrift3"/>
       </w:pPr>
-      <w:bookmarkStart w:id="43" w:name="_Toc514412938"/>
+      <w:bookmarkStart w:id="44" w:name="_Toc514412938"/>
       <w:r>
         <w:t>Google Mobil</w:t>
       </w:r>
       <w:r>
         <w:t>e Vision</w:t>
       </w:r>
-      <w:bookmarkEnd w:id="43"/>
+      <w:bookmarkEnd w:id="44"/>
     </w:p>
     <w:p>
       <w:r>
         <w:t>Google Mobile Vision ist ein Framework</w:t>
       </w:r>
       <w:r>
-        <w:t xml:space="preserve">, welches bildverarbeitende Funktionen für mobile Endgeräte bereitstellt. Mit diesem Framework können </w:t>
+        <w:t xml:space="preserve">, welches bildverarbeitende Funktionen für mobile Endgeräte bereitstellt. Mit diesem Framework können Gesichter erkannt, Barcodes gescannt oder Text erkannt werden. Dieses Framework kann ohne aktive Internetverbindung genutzt werden und eignet </w:t>
       </w:r>
       <w:r>
         <w:lastRenderedPageBreak/>
-        <w:t>Gesichter erkannt, Barcodes gescannt oder Text erkannt werden. Dieses Framework kann ohne aktive Internetverbindung genutzt werden und eignet sich für Echtzeit-Anwendungen</w:t>
+        <w:t>sich für Echtzeit-Anwendungen</w:t>
       </w:r>
       <w:r>
         <w:t>(</w:t>
       </w:r>
-      <w:hyperlink r:id="rId25" w:history="1">
+      <w:hyperlink r:id="rId26" w:history="1">
         <w:r>
           <w:rPr>
             <w:rStyle w:val="Hyperlink"/>
@@ -7224,7 +7257,7 @@
       <w:r>
         <w:t>(</w:t>
       </w:r>
-      <w:hyperlink r:id="rId26" w:history="1">
+      <w:hyperlink r:id="rId27" w:history="1">
         <w:r>
           <w:rPr>
             <w:rStyle w:val="Hyperlink"/>
@@ -7306,12 +7339,12 @@
       <w:pPr>
         <w:pStyle w:val="berschrift3"/>
       </w:pPr>
-      <w:bookmarkStart w:id="44" w:name="_Toc514412939"/>
+      <w:bookmarkStart w:id="45" w:name="_Toc514412939"/>
       <w:proofErr w:type="spellStart"/>
       <w:r>
         <w:t>Tesseract</w:t>
       </w:r>
-      <w:bookmarkEnd w:id="44"/>
+      <w:bookmarkEnd w:id="45"/>
       <w:proofErr w:type="spellEnd"/>
     </w:p>
     <w:p>
@@ -7398,7 +7431,7 @@
       <w:r>
         <w:t xml:space="preserve"> für Android (</w:t>
       </w:r>
-      <w:hyperlink r:id="rId27" w:history="1">
+      <w:hyperlink r:id="rId28" w:history="1">
         <w:r>
           <w:rPr>
             <w:rStyle w:val="Hyperlink"/>
@@ -7414,51 +7447,51 @@
       <w:pPr>
         <w:pStyle w:val="berschrift1"/>
       </w:pPr>
-      <w:bookmarkStart w:id="45" w:name="_Toc514412940"/>
+      <w:bookmarkStart w:id="46" w:name="_Toc514412940"/>
+      <w:r>
+        <w:t>Erkennung von Rechnungsdaten</w:t>
+      </w:r>
+    </w:p>
+    <w:p>
+      <w:pPr>
+        <w:pStyle w:val="berschrift2"/>
+      </w:pPr>
+      <w:r>
+        <w:t>Aufbau einer Rechnung</w:t>
+      </w:r>
+    </w:p>
+    <w:p>
+      <w:pPr>
+        <w:pStyle w:val="berschrift2"/>
+      </w:pPr>
+      <w:r>
+        <w:t>Reguläre Ausdrücke</w:t>
+      </w:r>
+    </w:p>
+    <w:p>
+      <w:pPr>
+        <w:pStyle w:val="berschrift2"/>
+      </w:pPr>
+      <w:r>
+        <w:t>String-Ähnlichkeit</w:t>
+      </w:r>
+    </w:p>
+    <w:p/>
+    <w:p>
+      <w:pPr>
+        <w:pStyle w:val="berschrift1"/>
+      </w:pPr>
       <w:r>
         <w:lastRenderedPageBreak/>
-        <w:t>Erkennung von Rechnungsdaten</w:t>
-      </w:r>
+        <w:t>Android Entwicklung</w:t>
+      </w:r>
+      <w:bookmarkEnd w:id="46"/>
     </w:p>
     <w:p>
       <w:pPr>
         <w:pStyle w:val="berschrift2"/>
       </w:pPr>
-      <w:r>
-        <w:t>Aufbau einer Rechnung</w:t>
-      </w:r>
-    </w:p>
-    <w:p>
-      <w:pPr>
-        <w:pStyle w:val="berschrift2"/>
-      </w:pPr>
-      <w:r>
-        <w:t>Reguläre Ausdrücke</w:t>
-      </w:r>
-    </w:p>
-    <w:p>
-      <w:pPr>
-        <w:pStyle w:val="berschrift2"/>
-      </w:pPr>
-      <w:r>
-        <w:t>String-Ähnlichkeit</w:t>
-      </w:r>
-    </w:p>
-    <w:p/>
-    <w:p>
-      <w:pPr>
-        <w:pStyle w:val="berschrift1"/>
-      </w:pPr>
-      <w:r>
-        <w:t>Android Entwicklung</w:t>
-      </w:r>
-      <w:bookmarkEnd w:id="45"/>
-    </w:p>
-    <w:p>
-      <w:pPr>
-        <w:pStyle w:val="berschrift2"/>
-      </w:pPr>
-      <w:bookmarkStart w:id="46" w:name="_Toc514412941"/>
+      <w:bookmarkStart w:id="47" w:name="_Toc514412941"/>
       <w:r>
         <w:t>Applikations-Manifest</w:t>
       </w:r>
@@ -7513,16 +7546,7 @@
         <w:fldChar w:fldCharType="separate"/>
       </w:r>
       <w:r>
-        <w:t>Int</w:t>
-      </w:r>
-      <w:r>
-        <w:t>e</w:t>
-      </w:r>
-      <w:r>
-        <w:t>n</w:t>
-      </w:r>
-      <w:r>
-        <w:t>ts</w:t>
+        <w:t>Intents</w:t>
       </w:r>
       <w:proofErr w:type="spellEnd"/>
       <w:r>
@@ -7569,15 +7593,18 @@
       </w:r>
     </w:p>
     <w:p>
+      <w:r>
+        <w:t>https://developer.android.com/guide/topics/manifest/manifest-intro</w:t>
+      </w:r>
+    </w:p>
+    <w:p>
       <w:pPr>
         <w:pStyle w:val="berschrift2"/>
       </w:pPr>
-      <w:bookmarkStart w:id="47" w:name="_Ref514764392"/>
+      <w:bookmarkStart w:id="48" w:name="_Ref514764392"/>
       <w:r>
         <w:t>Aktivitäten</w:t>
       </w:r>
-      <w:bookmarkStart w:id="48" w:name="_GoBack"/>
-      <w:bookmarkEnd w:id="46"/>
       <w:bookmarkEnd w:id="47"/>
       <w:bookmarkEnd w:id="48"/>
     </w:p>
@@ -7585,7 +7612,7 @@
       <w:r>
         <w:t>Ein essentieller Bestandteil von Android Applikationen sind Aktivitäten. Android Applikationen werden nicht, wie bei Desktop Applikationen üblich, durch eine Main-Methode gestartet, sondern können auf viele verschiedene weisen aufgerufen werden, wofür eine Aktivität entsprechende Callback-Methoden zur Verfügung stellt. (</w:t>
       </w:r>
-      <w:hyperlink r:id="rId28" w:history="1">
+      <w:hyperlink r:id="rId29" w:history="1">
         <w:r>
           <w:rPr>
             <w:rStyle w:val="Hyperlink"/>
@@ -7612,10 +7639,13 @@
     </w:p>
     <w:p>
       <w:r>
+        <w:t xml:space="preserve">Android Applikationen können durch den Aufruf anderer Applikationen in den Hintergrund geraten. Wenn sie dann wieder in den Vordergrund kommen wird dies als Hot Start bezeichnet. Wenn der Prozess einer Hintergrundapplikation beendet wird um für eine Vordergrundapplikation mehr Speicher freizugeben, dann wird der nächste Applikationsstart als Warm </w:t>
+      </w:r>
+      <w:r>
         <w:lastRenderedPageBreak/>
-        <w:t>Android Applikationen können durch den Aufruf anderer Applikationen in den Hintergrund geraten. Wenn sie dann wieder in den Vordergrund kommen wird dies als Hot Start bezeichnet. Wenn der Prozess einer Hintergrundapplikation beendet wird um für eine Vordergrundapplikation mehr Speicher freizugeben, dann wird der nächste Applikationsstart als Warm Start bezeichnet. (</w:t>
-      </w:r>
-      <w:hyperlink r:id="rId29" w:history="1">
+        <w:t>Start bezeichnet. (</w:t>
+      </w:r>
+      <w:hyperlink r:id="rId30" w:history="1">
         <w:r>
           <w:rPr>
             <w:rStyle w:val="Hyperlink"/>
@@ -7636,9 +7666,8 @@
           <w:noProof/>
           <w:lang w:eastAsia="de-DE"/>
         </w:rPr>
-        <w:lastRenderedPageBreak/>
         <w:drawing>
-          <wp:inline distT="0" distB="0" distL="0" distR="0" wp14:anchorId="506ED024" wp14:editId="4633C374">
+          <wp:inline distT="0" distB="0" distL="0" distR="0" wp14:anchorId="24AFC149" wp14:editId="0596E1E5">
             <wp:extent cx="4884420" cy="6316980"/>
             <wp:effectExtent l="0" t="0" r="0" b="0"/>
             <wp:docPr id="19" name="Grafik 19" descr="C:\Users\gsansone\Desktop\Studium\Studienjahr3\Studienarbeit\Bilder Studienarbeit\activity_lifecycle.png"/>
@@ -7655,7 +7684,7 @@
                     </pic:cNvPicPr>
                   </pic:nvPicPr>
                   <pic:blipFill>
-                    <a:blip r:embed="rId30">
+                    <a:blip r:embed="rId31">
                       <a:extLst>
                         <a:ext uri="{28A0092B-C50C-407E-A947-70E740481C1C}">
                           <a14:useLocalDpi xmlns:a14="http://schemas.microsoft.com/office/drawing/2010/main" val="0"/>
@@ -7691,31 +7720,18 @@
       <w:pPr>
         <w:pStyle w:val="Beschriftung"/>
       </w:pPr>
-      <w:bookmarkStart w:id="49" w:name="_Toc514750385"/>
+      <w:bookmarkStart w:id="49" w:name="_Toc514766029"/>
       <w:r>
         <w:t xml:space="preserve">Abbildung </w:t>
       </w:r>
-      <w:r>
-        <w:fldChar w:fldCharType="begin"/>
-      </w:r>
-      <w:r>
-        <w:instrText xml:space="preserve"> SEQ Abbildung \* ARABIC </w:instrText>
-      </w:r>
-      <w:r>
-        <w:fldChar w:fldCharType="separate"/>
-      </w:r>
-      <w:r>
-        <w:rPr>
-          <w:noProof/>
-        </w:rPr>
-        <w:t>12</w:t>
-      </w:r>
-      <w:r>
-        <w:rPr>
-          <w:noProof/>
-        </w:rPr>
-        <w:fldChar w:fldCharType="end"/>
-      </w:r>
+      <w:fldSimple w:instr=" SEQ Abbildung \* ARABIC ">
+        <w:r>
+          <w:rPr>
+            <w:noProof/>
+          </w:rPr>
+          <w:t>13</w:t>
+        </w:r>
+      </w:fldSimple>
       <w:r>
         <w:t xml:space="preserve"> - Aktivitätslebenszyklus</w:t>
       </w:r>
@@ -7738,6 +7754,7 @@
       </w:pPr>
       <w:bookmarkStart w:id="50" w:name="_Toc514412942"/>
       <w:r>
+        <w:lastRenderedPageBreak/>
         <w:t>Fragmente</w:t>
       </w:r>
       <w:bookmarkEnd w:id="50"/>
@@ -7752,11 +7769,7 @@
       </w:r>
       <w:proofErr w:type="spellEnd"/>
       <w:r>
-        <w:t xml:space="preserve">. Eine Aktivität kann somit aus mehreren Fragmenten </w:t>
-      </w:r>
-      <w:r>
-        <w:lastRenderedPageBreak/>
-        <w:t>aufgebaut sein und ein Fragment kann in mehreren Aktivitäten wiederverwendet werden. Der Lebenszyklus des Fragments ist zusätzlich noch vom Lebenszyklus der übergeordneten Aktivität abhängig. (</w:t>
+        <w:t>. Eine Aktivität kann somit aus mehreren Fragmenten aufgebaut sein und ein Fragment kann in mehreren Aktivitäten wiederverwendet werden. Der Lebenszyklus des Fragments ist zusätzlich noch vom Lebenszyklus der übergeordneten Aktivität abhängig. (</w:t>
       </w:r>
       <w:r>
         <w:t>https://developer.android.com/guide/components/fragments</w:t>
@@ -7776,7 +7789,7 @@
         </w:rPr>
         <w:lastRenderedPageBreak/>
         <w:drawing>
-          <wp:inline distT="0" distB="0" distL="0" distR="0" wp14:anchorId="4ADE12D4" wp14:editId="4485391D">
+          <wp:inline distT="0" distB="0" distL="0" distR="0" wp14:anchorId="0864AF8A" wp14:editId="19AEEE18">
             <wp:extent cx="2855104" cy="7635240"/>
             <wp:effectExtent l="0" t="0" r="2540" b="0"/>
             <wp:docPr id="20" name="Grafik 20" descr="C:\Users\gsansone\Desktop\Studium\Studienjahr3\Studienarbeit\Bilder Studienarbeit\fragment_lifecycle.png"/>
@@ -7793,7 +7806,7 @@
                     </pic:cNvPicPr>
                   </pic:nvPicPr>
                   <pic:blipFill>
-                    <a:blip r:embed="rId31">
+                    <a:blip r:embed="rId32">
                       <a:extLst>
                         <a:ext uri="{28A0092B-C50C-407E-A947-70E740481C1C}">
                           <a14:useLocalDpi xmlns:a14="http://schemas.microsoft.com/office/drawing/2010/main" val="0"/>
@@ -7829,31 +7842,18 @@
       <w:pPr>
         <w:pStyle w:val="Beschriftung"/>
       </w:pPr>
-      <w:bookmarkStart w:id="51" w:name="_Toc514750386"/>
+      <w:bookmarkStart w:id="51" w:name="_Toc514766030"/>
       <w:r>
         <w:t xml:space="preserve">Abbildung </w:t>
       </w:r>
-      <w:r>
-        <w:fldChar w:fldCharType="begin"/>
-      </w:r>
-      <w:r>
-        <w:instrText xml:space="preserve"> SEQ Abbildung \* ARABIC </w:instrText>
-      </w:r>
-      <w:r>
-        <w:fldChar w:fldCharType="separate"/>
-      </w:r>
-      <w:r>
-        <w:rPr>
-          <w:noProof/>
-        </w:rPr>
-        <w:t>13</w:t>
-      </w:r>
-      <w:r>
-        <w:rPr>
-          <w:noProof/>
-        </w:rPr>
-        <w:fldChar w:fldCharType="end"/>
-      </w:r>
+      <w:fldSimple w:instr=" SEQ Abbildung \* ARABIC ">
+        <w:r>
+          <w:rPr>
+            <w:noProof/>
+          </w:rPr>
+          <w:t>14</w:t>
+        </w:r>
+      </w:fldSimple>
       <w:r>
         <w:t xml:space="preserve"> - </w:t>
       </w:r>
@@ -7937,7 +7937,7 @@
           <w:lang w:eastAsia="de-DE"/>
         </w:rPr>
         <w:drawing>
-          <wp:inline distT="0" distB="0" distL="0" distR="0" wp14:anchorId="3C730388" wp14:editId="235B4EF3">
+          <wp:inline distT="0" distB="0" distL="0" distR="0" wp14:anchorId="66F0C198" wp14:editId="3D3FCADF">
             <wp:extent cx="1676400" cy="1219200"/>
             <wp:effectExtent l="0" t="0" r="0" b="0"/>
             <wp:docPr id="1" name="Grafik 1" descr="C:\Users\andy\Pictures\Screenpresso\2018-05-22_14h28_03.png"/>
@@ -7954,7 +7954,7 @@
                     </pic:cNvPicPr>
                   </pic:nvPicPr>
                   <pic:blipFill>
-                    <a:blip r:embed="rId32">
+                    <a:blip r:embed="rId33">
                       <a:extLst>
                         <a:ext uri="{28A0092B-C50C-407E-A947-70E740481C1C}">
                           <a14:useLocalDpi xmlns:a14="http://schemas.microsoft.com/office/drawing/2010/main" val="0"/>
@@ -7992,27 +7992,18 @@
       </w:pPr>
       <w:bookmarkStart w:id="53" w:name="_Ref514762862"/>
       <w:bookmarkStart w:id="54" w:name="_Ref514762842"/>
+      <w:bookmarkStart w:id="55" w:name="_Toc514766031"/>
       <w:r>
         <w:t xml:space="preserve">Abbildung </w:t>
       </w:r>
-      <w:r>
-        <w:fldChar w:fldCharType="begin"/>
-      </w:r>
-      <w:r>
-        <w:instrText xml:space="preserve"> SEQ Abbildung \* ARABIC </w:instrText>
-      </w:r>
-      <w:r>
-        <w:fldChar w:fldCharType="separate"/>
-      </w:r>
-      <w:r>
-        <w:rPr>
-          <w:noProof/>
-        </w:rPr>
-        <w:t>14</w:t>
-      </w:r>
-      <w:r>
-        <w:fldChar w:fldCharType="end"/>
-      </w:r>
+      <w:fldSimple w:instr=" SEQ Abbildung \* ARABIC ">
+        <w:r>
+          <w:rPr>
+            <w:noProof/>
+          </w:rPr>
+          <w:t>15</w:t>
+        </w:r>
+      </w:fldSimple>
       <w:bookmarkEnd w:id="53"/>
       <w:r>
         <w:t xml:space="preserve"> </w:t>
@@ -8026,6 +8017,7 @@
         <w:t>-Request</w:t>
       </w:r>
       <w:bookmarkEnd w:id="54"/>
+      <w:bookmarkEnd w:id="55"/>
     </w:p>
     <w:p>
       <w:r>
@@ -8042,16 +8034,16 @@
       <w:pPr>
         <w:pStyle w:val="berschrift2"/>
       </w:pPr>
-      <w:bookmarkStart w:id="55" w:name="_Toc514412944"/>
-      <w:bookmarkStart w:id="56" w:name="_Ref514765635"/>
-      <w:bookmarkStart w:id="57" w:name="_Ref514765639"/>
+      <w:bookmarkStart w:id="56" w:name="_Toc514412944"/>
+      <w:bookmarkStart w:id="57" w:name="_Ref514765635"/>
+      <w:bookmarkStart w:id="58" w:name="_Ref514765639"/>
       <w:proofErr w:type="spellStart"/>
       <w:r>
         <w:t>Intents</w:t>
       </w:r>
-      <w:bookmarkEnd w:id="55"/>
       <w:bookmarkEnd w:id="56"/>
       <w:bookmarkEnd w:id="57"/>
+      <w:bookmarkEnd w:id="58"/>
       <w:proofErr w:type="spellEnd"/>
     </w:p>
     <w:p>
@@ -8195,7 +8187,7 @@
       </w:r>
     </w:p>
     <w:p>
-      <w:hyperlink r:id="rId33" w:history="1">
+      <w:hyperlink r:id="rId34" w:history="1">
         <w:r>
           <w:rPr>
             <w:rStyle w:val="Hyperlink"/>
@@ -8205,7 +8197,7 @@
       </w:hyperlink>
     </w:p>
     <w:p>
-      <w:hyperlink r:id="rId34" w:anchor="Components" w:history="1">
+      <w:hyperlink r:id="rId35" w:anchor="Components" w:history="1">
         <w:r>
           <w:rPr>
             <w:rStyle w:val="Hyperlink"/>
@@ -8219,11 +8211,11 @@
       <w:pPr>
         <w:pStyle w:val="berschrift2"/>
       </w:pPr>
-      <w:bookmarkStart w:id="58" w:name="_Toc514412945"/>
+      <w:bookmarkStart w:id="59" w:name="_Toc514412945"/>
       <w:r>
         <w:t>Navigation</w:t>
       </w:r>
-      <w:bookmarkEnd w:id="58"/>
+      <w:bookmarkEnd w:id="59"/>
     </w:p>
     <w:p>
       <w:r>
@@ -8234,11 +8226,11 @@
       <w:pPr>
         <w:pStyle w:val="berschrift3"/>
       </w:pPr>
-      <w:bookmarkStart w:id="59" w:name="_Toc514412946"/>
+      <w:bookmarkStart w:id="60" w:name="_Toc514412946"/>
       <w:r>
         <w:t>Laterale Navigation</w:t>
       </w:r>
-      <w:bookmarkEnd w:id="59"/>
+      <w:bookmarkEnd w:id="60"/>
     </w:p>
     <w:p>
       <w:r>
@@ -8264,7 +8256,7 @@
         <w:lastRenderedPageBreak/>
         <w:t>Zielen, welche wahlweise mit einem Icon versehen werden können. Weitere Formen der lateralen Navigation sind möglich, werden jedoch hier nicht weiter behandelt. (</w:t>
       </w:r>
-      <w:hyperlink r:id="rId35" w:anchor="lateral-navigation" w:history="1">
+      <w:hyperlink r:id="rId36" w:anchor="lateral-navigation" w:history="1">
         <w:r>
           <w:rPr>
             <w:rStyle w:val="Hyperlink"/>
@@ -8286,7 +8278,7 @@
           <w:lang w:eastAsia="de-DE"/>
         </w:rPr>
         <w:drawing>
-          <wp:inline distT="0" distB="0" distL="0" distR="0" wp14:anchorId="1D88D078" wp14:editId="24B23FBF">
+          <wp:inline distT="0" distB="0" distL="0" distR="0" wp14:anchorId="5356A101" wp14:editId="3D6B94F4">
             <wp:extent cx="5745480" cy="4236720"/>
             <wp:effectExtent l="0" t="0" r="7620" b="0"/>
             <wp:docPr id="21" name="Grafik 21" descr="C:\Users\gsansone\Desktop\Studium\Studienjahr3\Studienarbeit\Bilder Studienarbeit\navigation_drawer_anatomy.png"/>
@@ -8303,7 +8295,7 @@
                     </pic:cNvPicPr>
                   </pic:nvPicPr>
                   <pic:blipFill>
-                    <a:blip r:embed="rId36" cstate="print">
+                    <a:blip r:embed="rId37" cstate="print">
                       <a:extLst>
                         <a:ext uri="{28A0092B-C50C-407E-A947-70E740481C1C}">
                           <a14:useLocalDpi xmlns:a14="http://schemas.microsoft.com/office/drawing/2010/main" val="0"/>
@@ -8339,31 +8331,18 @@
       <w:pPr>
         <w:pStyle w:val="Beschriftung"/>
       </w:pPr>
-      <w:bookmarkStart w:id="60" w:name="_Toc514750387"/>
+      <w:bookmarkStart w:id="61" w:name="_Toc514766032"/>
       <w:r>
         <w:t xml:space="preserve">Abbildung </w:t>
       </w:r>
-      <w:r>
-        <w:fldChar w:fldCharType="begin"/>
-      </w:r>
-      <w:r>
-        <w:instrText xml:space="preserve"> SEQ Abbildung \* ARABIC </w:instrText>
-      </w:r>
-      <w:r>
-        <w:fldChar w:fldCharType="separate"/>
-      </w:r>
-      <w:r>
-        <w:rPr>
-          <w:noProof/>
-        </w:rPr>
-        <w:t>15</w:t>
-      </w:r>
-      <w:r>
-        <w:rPr>
-          <w:noProof/>
-        </w:rPr>
-        <w:fldChar w:fldCharType="end"/>
-      </w:r>
+      <w:fldSimple w:instr=" SEQ Abbildung \* ARABIC ">
+        <w:r>
+          <w:rPr>
+            <w:noProof/>
+          </w:rPr>
+          <w:t>16</w:t>
+        </w:r>
+      </w:fldSimple>
       <w:r>
         <w:t xml:space="preserve"> - Navigation </w:t>
       </w:r>
@@ -8375,13 +8354,13 @@
       <w:r>
         <w:t xml:space="preserve"> Vorlage</w:t>
       </w:r>
-      <w:bookmarkEnd w:id="60"/>
+      <w:bookmarkEnd w:id="61"/>
     </w:p>
     <w:p>
       <w:r>
         <w:t>(</w:t>
       </w:r>
-      <w:hyperlink r:id="rId37" w:history="1">
+      <w:hyperlink r:id="rId38" w:history="1">
         <w:r>
           <w:rPr>
             <w:rStyle w:val="Hyperlink"/>
@@ -8397,11 +8376,11 @@
       <w:pPr>
         <w:pStyle w:val="berschrift3"/>
       </w:pPr>
-      <w:bookmarkStart w:id="61" w:name="_Toc514412947"/>
+      <w:bookmarkStart w:id="62" w:name="_Toc514412947"/>
       <w:r>
         <w:t>Aufwärtsnavigation</w:t>
       </w:r>
-      <w:bookmarkEnd w:id="61"/>
+      <w:bookmarkEnd w:id="62"/>
     </w:p>
     <w:p>
       <w:r>
@@ -8446,7 +8425,7 @@
           <w:lang w:eastAsia="de-DE"/>
         </w:rPr>
         <w:drawing>
-          <wp:inline distT="0" distB="0" distL="0" distR="0" wp14:anchorId="6544460C" wp14:editId="07401507">
+          <wp:inline distT="0" distB="0" distL="0" distR="0" wp14:anchorId="633E3C90" wp14:editId="65A65E0A">
             <wp:extent cx="5745480" cy="2872740"/>
             <wp:effectExtent l="0" t="0" r="7620" b="3810"/>
             <wp:docPr id="22" name="Grafik 22" descr="C:\Users\gsansone\Desktop\Studium\Studienjahr3\Studienarbeit\Bilder Studienarbeit\back_vs_up.png"/>
@@ -8463,7 +8442,7 @@
                     </pic:cNvPicPr>
                   </pic:nvPicPr>
                   <pic:blipFill>
-                    <a:blip r:embed="rId38" cstate="print">
+                    <a:blip r:embed="rId39" cstate="print">
                       <a:extLst>
                         <a:ext uri="{28A0092B-C50C-407E-A947-70E740481C1C}">
                           <a14:useLocalDpi xmlns:a14="http://schemas.microsoft.com/office/drawing/2010/main" val="0"/>
@@ -8502,7 +8481,7 @@
           <w:lang w:val="en-US"/>
         </w:rPr>
       </w:pPr>
-      <w:bookmarkStart w:id="62" w:name="_Toc514750388"/>
+      <w:bookmarkStart w:id="63" w:name="_Toc514766033"/>
       <w:proofErr w:type="spellStart"/>
       <w:r>
         <w:rPr>
@@ -8534,7 +8513,7 @@
           <w:noProof/>
           <w:lang w:val="en-US"/>
         </w:rPr>
-        <w:t>16</w:t>
+        <w:t>17</w:t>
       </w:r>
       <w:r>
         <w:fldChar w:fldCharType="end"/>
@@ -8559,7 +8538,7 @@
         </w:rPr>
         <w:t xml:space="preserve"> button</w:t>
       </w:r>
-      <w:bookmarkEnd w:id="62"/>
+      <w:bookmarkEnd w:id="63"/>
     </w:p>
     <w:p>
       <w:pPr>
@@ -8578,11 +8557,11 @@
       <w:pPr>
         <w:pStyle w:val="berschrift1"/>
       </w:pPr>
-      <w:bookmarkStart w:id="63" w:name="_Toc514412948"/>
+      <w:bookmarkStart w:id="64" w:name="_Toc514412948"/>
       <w:r>
         <w:t>Implementierung</w:t>
       </w:r>
-      <w:bookmarkEnd w:id="63"/>
+      <w:bookmarkEnd w:id="64"/>
     </w:p>
     <w:p>
       <w:r>
@@ -8617,11 +8596,11 @@
           <w:numId w:val="13"/>
         </w:numPr>
       </w:pPr>
-      <w:bookmarkStart w:id="64" w:name="_Toc514412949"/>
+      <w:bookmarkStart w:id="65" w:name="_Toc514412949"/>
       <w:r>
         <w:t>Ladebildschirm</w:t>
       </w:r>
-      <w:bookmarkEnd w:id="64"/>
+      <w:bookmarkEnd w:id="65"/>
     </w:p>
     <w:p>
       <w:r>
@@ -8662,7 +8641,7 @@
       <w:r>
         <w:t>Ein individueller Ladebildschirm kann hierbei Abhilfe verschaffen, indem dem Nutzer signalisiert wird, dass die Applikation gestartet wurde aber noch Zeit zum Laden braucht. (</w:t>
       </w:r>
-      <w:hyperlink r:id="rId39" w:history="1">
+      <w:hyperlink r:id="rId40" w:history="1">
         <w:r>
           <w:rPr>
             <w:rStyle w:val="Hyperlink"/>
@@ -8687,11 +8666,11 @@
           <w:numId w:val="13"/>
         </w:numPr>
       </w:pPr>
-      <w:bookmarkStart w:id="65" w:name="_Toc514412950"/>
+      <w:bookmarkStart w:id="66" w:name="_Toc514412950"/>
       <w:r>
         <w:t>Kamera</w:t>
       </w:r>
-      <w:bookmarkEnd w:id="65"/>
+      <w:bookmarkEnd w:id="66"/>
     </w:p>
     <w:p>
       <w:r>
@@ -8737,11 +8716,11 @@
           <w:numId w:val="13"/>
         </w:numPr>
       </w:pPr>
-      <w:bookmarkStart w:id="66" w:name="_Toc514412951"/>
+      <w:bookmarkStart w:id="67" w:name="_Toc514412951"/>
       <w:r>
         <w:t>Analyse</w:t>
       </w:r>
-      <w:bookmarkEnd w:id="66"/>
+      <w:bookmarkEnd w:id="67"/>
     </w:p>
     <w:p>
       <w:r>
@@ -8761,12 +8740,12 @@
           <w:numId w:val="13"/>
         </w:numPr>
       </w:pPr>
-      <w:bookmarkStart w:id="67" w:name="_Toc514412952"/>
+      <w:bookmarkStart w:id="68" w:name="_Toc514412952"/>
       <w:r>
         <w:lastRenderedPageBreak/>
         <w:t>Datenbank</w:t>
       </w:r>
-      <w:bookmarkEnd w:id="67"/>
+      <w:bookmarkEnd w:id="68"/>
     </w:p>
     <w:p>
       <w:r>
@@ -8789,11 +8768,11 @@
           <w:numId w:val="13"/>
         </w:numPr>
       </w:pPr>
-      <w:bookmarkStart w:id="68" w:name="_Toc514412953"/>
+      <w:bookmarkStart w:id="69" w:name="_Toc514412953"/>
       <w:r>
         <w:t>Archiv und Favoriten</w:t>
       </w:r>
-      <w:bookmarkEnd w:id="68"/>
+      <w:bookmarkEnd w:id="69"/>
     </w:p>
     <w:p>
       <w:r>
@@ -8834,12 +8813,12 @@
           <w:numId w:val="13"/>
         </w:numPr>
       </w:pPr>
-      <w:bookmarkStart w:id="69" w:name="_Toc514412954"/>
+      <w:bookmarkStart w:id="70" w:name="_Toc514412954"/>
       <w:proofErr w:type="spellStart"/>
       <w:r>
         <w:t>About</w:t>
       </w:r>
-      <w:bookmarkEnd w:id="69"/>
+      <w:bookmarkEnd w:id="70"/>
       <w:proofErr w:type="spellEnd"/>
     </w:p>
     <w:p>
@@ -8871,11 +8850,11 @@
           <w:numId w:val="13"/>
         </w:numPr>
       </w:pPr>
-      <w:bookmarkStart w:id="70" w:name="_Toc514412955"/>
+      <w:bookmarkStart w:id="71" w:name="_Toc514412955"/>
       <w:r>
         <w:t>Navigation</w:t>
       </w:r>
-      <w:bookmarkEnd w:id="70"/>
+      <w:bookmarkEnd w:id="71"/>
     </w:p>
     <w:p>
       <w:r>
@@ -8949,11 +8928,11 @@
       <w:pPr>
         <w:pStyle w:val="berschrift1"/>
       </w:pPr>
-      <w:bookmarkStart w:id="71" w:name="_Toc514412956"/>
+      <w:bookmarkStart w:id="72" w:name="_Toc514412956"/>
       <w:r>
         <w:t>Fazit und Ausblick</w:t>
       </w:r>
-      <w:bookmarkEnd w:id="71"/>
+      <w:bookmarkEnd w:id="72"/>
     </w:p>
     <w:p>
       <w:r>
@@ -8967,11 +8946,11 @@
       <w:pPr>
         <w:pStyle w:val="berschrift1"/>
       </w:pPr>
-      <w:bookmarkStart w:id="72" w:name="_Toc514412957"/>
+      <w:bookmarkStart w:id="73" w:name="_Toc514412957"/>
       <w:r>
         <w:t>Literaturverzeichnis</w:t>
       </w:r>
-      <w:bookmarkEnd w:id="72"/>
+      <w:bookmarkEnd w:id="73"/>
     </w:p>
     <w:p>
       <w:r>
@@ -8990,7 +8969,7 @@
       <w:r>
         <w:t xml:space="preserve">[2] </w:t>
       </w:r>
-      <w:hyperlink r:id="rId40" w:history="1">
+      <w:hyperlink r:id="rId41" w:history="1">
         <w:r>
           <w:rPr>
             <w:rStyle w:val="Hyperlink"/>
@@ -9003,7 +8982,7 @@
       <w:r>
         <w:t xml:space="preserve">[3] </w:t>
       </w:r>
-      <w:hyperlink r:id="rId41" w:history="1">
+      <w:hyperlink r:id="rId42" w:history="1">
         <w:r>
           <w:rPr>
             <w:rStyle w:val="Hyperlink"/>
@@ -9016,7 +8995,7 @@
       <w:r>
         <w:t xml:space="preserve">[4] </w:t>
       </w:r>
-      <w:hyperlink r:id="rId42" w:history="1">
+      <w:hyperlink r:id="rId43" w:history="1">
         <w:r>
           <w:rPr>
             <w:rStyle w:val="Hyperlink"/>
@@ -9029,7 +9008,7 @@
       <w:r>
         <w:t xml:space="preserve">[5] </w:t>
       </w:r>
-      <w:hyperlink r:id="rId43" w:history="1">
+      <w:hyperlink r:id="rId44" w:history="1">
         <w:r>
           <w:rPr>
             <w:rStyle w:val="Hyperlink"/>
@@ -9047,7 +9026,7 @@
       <w:r>
         <w:t xml:space="preserve">[6] </w:t>
       </w:r>
-      <w:hyperlink r:id="rId44" w:history="1">
+      <w:hyperlink r:id="rId45" w:history="1">
         <w:r>
           <w:rPr>
             <w:rStyle w:val="Hyperlink"/>
@@ -9149,7 +9128,7 @@
           <w:lang w:val="en-US"/>
         </w:rPr>
       </w:pPr>
-      <w:hyperlink r:id="rId45" w:history="1">
+      <w:hyperlink r:id="rId46" w:history="1">
         <w:r>
           <w:rPr>
             <w:rStyle w:val="Hyperlink"/>
@@ -9239,7 +9218,7 @@
           <w:lang w:val="en-US"/>
         </w:rPr>
       </w:pPr>
-      <w:bookmarkStart w:id="73" w:name="_Toc514412958"/>
+      <w:bookmarkStart w:id="74" w:name="_Toc514412958"/>
       <w:proofErr w:type="spellStart"/>
       <w:r>
         <w:rPr>
@@ -9247,7 +9226,7 @@
         </w:rPr>
         <w:t>Abbildungsverzeichnis</w:t>
       </w:r>
-      <w:bookmarkEnd w:id="73"/>
+      <w:bookmarkEnd w:id="74"/>
       <w:proofErr w:type="spellEnd"/>
     </w:p>
     <w:p>
@@ -9282,7 +9261,7 @@
         </w:rPr>
         <w:fldChar w:fldCharType="separate"/>
       </w:r>
-      <w:hyperlink w:anchor="_Toc514750374" w:history="1">
+      <w:hyperlink w:anchor="_Toc514766018" w:history="1">
         <w:r>
           <w:rPr>
             <w:rStyle w:val="Hyperlink"/>
@@ -9309,7 +9288,7 @@
             <w:noProof/>
             <w:webHidden/>
           </w:rPr>
-          <w:instrText xml:space="preserve"> PAGEREF _Toc514750374 \h </w:instrText>
+          <w:instrText xml:space="preserve"> PAGEREF _Toc514766018 \h </w:instrText>
         </w:r>
         <w:r>
           <w:rPr>
@@ -9354,7 +9333,7 @@
           <w:lang w:eastAsia="de-DE"/>
         </w:rPr>
       </w:pPr>
-      <w:hyperlink r:id="rId46" w:anchor="_Toc514750375" w:history="1">
+      <w:hyperlink r:id="rId47" w:anchor="_Toc514766019" w:history="1">
         <w:r>
           <w:rPr>
             <w:rStyle w:val="Hyperlink"/>
@@ -9381,7 +9360,7 @@
             <w:noProof/>
             <w:webHidden/>
           </w:rPr>
-          <w:instrText xml:space="preserve"> PAGEREF _Toc514750375 \h </w:instrText>
+          <w:instrText xml:space="preserve"> PAGEREF _Toc514766019 \h </w:instrText>
         </w:r>
         <w:r>
           <w:rPr>
@@ -9426,7 +9405,7 @@
           <w:lang w:eastAsia="de-DE"/>
         </w:rPr>
       </w:pPr>
-      <w:hyperlink r:id="rId47" w:anchor="_Toc514750376" w:history="1">
+      <w:hyperlink r:id="rId48" w:anchor="_Toc514766020" w:history="1">
         <w:r>
           <w:rPr>
             <w:rStyle w:val="Hyperlink"/>
@@ -9454,7 +9433,7 @@
             <w:noProof/>
             <w:webHidden/>
           </w:rPr>
-          <w:instrText xml:space="preserve"> PAGEREF _Toc514750376 \h </w:instrText>
+          <w:instrText xml:space="preserve"> PAGEREF _Toc514766020 \h </w:instrText>
         </w:r>
         <w:r>
           <w:rPr>
@@ -9499,7 +9478,7 @@
           <w:lang w:eastAsia="de-DE"/>
         </w:rPr>
       </w:pPr>
-      <w:hyperlink r:id="rId48" w:anchor="_Toc514750377" w:history="1">
+      <w:hyperlink r:id="rId49" w:anchor="_Toc514766021" w:history="1">
         <w:r>
           <w:rPr>
             <w:rStyle w:val="Hyperlink"/>
@@ -9527,7 +9506,7 @@
             <w:noProof/>
             <w:webHidden/>
           </w:rPr>
-          <w:instrText xml:space="preserve"> PAGEREF _Toc514750377 \h </w:instrText>
+          <w:instrText xml:space="preserve"> PAGEREF _Toc514766021 \h </w:instrText>
         </w:r>
         <w:r>
           <w:rPr>
@@ -9572,7 +9551,7 @@
           <w:lang w:eastAsia="de-DE"/>
         </w:rPr>
       </w:pPr>
-      <w:hyperlink r:id="rId49" w:anchor="_Toc514750378" w:history="1">
+      <w:hyperlink r:id="rId50" w:anchor="_Toc514766022" w:history="1">
         <w:r>
           <w:rPr>
             <w:rStyle w:val="Hyperlink"/>
@@ -9599,7 +9578,7 @@
             <w:noProof/>
             <w:webHidden/>
           </w:rPr>
-          <w:instrText xml:space="preserve"> PAGEREF _Toc514750378 \h </w:instrText>
+          <w:instrText xml:space="preserve"> PAGEREF _Toc514766022 \h </w:instrText>
         </w:r>
         <w:r>
           <w:rPr>
@@ -9644,7 +9623,7 @@
           <w:lang w:eastAsia="de-DE"/>
         </w:rPr>
       </w:pPr>
-      <w:hyperlink w:anchor="_Toc514750379" w:history="1">
+      <w:hyperlink w:anchor="_Toc514766023" w:history="1">
         <w:r>
           <w:rPr>
             <w:rStyle w:val="Hyperlink"/>
@@ -9672,7 +9651,7 @@
             <w:noProof/>
             <w:webHidden/>
           </w:rPr>
-          <w:instrText xml:space="preserve"> PAGEREF _Toc514750379 \h </w:instrText>
+          <w:instrText xml:space="preserve"> PAGEREF _Toc514766023 \h </w:instrText>
         </w:r>
         <w:r>
           <w:rPr>
@@ -9717,7 +9696,7 @@
           <w:lang w:eastAsia="de-DE"/>
         </w:rPr>
       </w:pPr>
-      <w:hyperlink w:anchor="_Toc514750380" w:history="1">
+      <w:hyperlink w:anchor="_Toc514766024" w:history="1">
         <w:r>
           <w:rPr>
             <w:rStyle w:val="Hyperlink"/>
@@ -9744,7 +9723,7 @@
             <w:noProof/>
             <w:webHidden/>
           </w:rPr>
-          <w:instrText xml:space="preserve"> PAGEREF _Toc514750380 \h </w:instrText>
+          <w:instrText xml:space="preserve"> PAGEREF _Toc514766024 \h </w:instrText>
         </w:r>
         <w:r>
           <w:rPr>
@@ -9789,7 +9768,7 @@
           <w:lang w:eastAsia="de-DE"/>
         </w:rPr>
       </w:pPr>
-      <w:hyperlink w:anchor="_Toc514750381" w:history="1">
+      <w:hyperlink w:anchor="_Toc514766025" w:history="1">
         <w:r>
           <w:rPr>
             <w:rStyle w:val="Hyperlink"/>
@@ -9816,7 +9795,7 @@
             <w:noProof/>
             <w:webHidden/>
           </w:rPr>
-          <w:instrText xml:space="preserve"> PAGEREF _Toc514750381 \h </w:instrText>
+          <w:instrText xml:space="preserve"> PAGEREF _Toc514766025 \h </w:instrText>
         </w:r>
         <w:r>
           <w:rPr>
@@ -9861,7 +9840,7 @@
           <w:lang w:eastAsia="de-DE"/>
         </w:rPr>
       </w:pPr>
-      <w:hyperlink w:anchor="_Toc514750382" w:history="1">
+      <w:hyperlink w:anchor="_Toc514766026" w:history="1">
         <w:r>
           <w:rPr>
             <w:rStyle w:val="Hyperlink"/>
@@ -9888,7 +9867,7 @@
             <w:noProof/>
             <w:webHidden/>
           </w:rPr>
-          <w:instrText xml:space="preserve"> PAGEREF _Toc514750382 \h </w:instrText>
+          <w:instrText xml:space="preserve"> PAGEREF _Toc514766026 \h </w:instrText>
         </w:r>
         <w:r>
           <w:rPr>
@@ -9933,7 +9912,7 @@
           <w:lang w:eastAsia="de-DE"/>
         </w:rPr>
       </w:pPr>
-      <w:hyperlink w:anchor="_Toc514750383" w:history="1">
+      <w:hyperlink w:anchor="_Toc514766027" w:history="1">
         <w:r>
           <w:rPr>
             <w:rStyle w:val="Hyperlink"/>
@@ -9960,7 +9939,7 @@
             <w:noProof/>
             <w:webHidden/>
           </w:rPr>
-          <w:instrText xml:space="preserve"> PAGEREF _Toc514750383 \h </w:instrText>
+          <w:instrText xml:space="preserve"> PAGEREF _Toc514766027 \h </w:instrText>
         </w:r>
         <w:r>
           <w:rPr>
@@ -10005,7 +9984,7 @@
           <w:lang w:eastAsia="de-DE"/>
         </w:rPr>
       </w:pPr>
-      <w:hyperlink w:anchor="_Toc514750384" w:history="1">
+      <w:hyperlink w:anchor="_Toc514766028" w:history="1">
         <w:r>
           <w:rPr>
             <w:rStyle w:val="Hyperlink"/>
@@ -10032,7 +10011,7 @@
             <w:noProof/>
             <w:webHidden/>
           </w:rPr>
-          <w:instrText xml:space="preserve"> PAGEREF _Toc514750384 \h </w:instrText>
+          <w:instrText xml:space="preserve"> PAGEREF _Toc514766028 \h </w:instrText>
         </w:r>
         <w:r>
           <w:rPr>
@@ -10077,7 +10056,7 @@
           <w:lang w:eastAsia="de-DE"/>
         </w:rPr>
       </w:pPr>
-      <w:hyperlink w:anchor="_Toc514750385" w:history="1">
+      <w:hyperlink w:anchor="_Toc514766029" w:history="1">
         <w:r>
           <w:rPr>
             <w:rStyle w:val="Hyperlink"/>
@@ -10104,7 +10083,7 @@
             <w:noProof/>
             <w:webHidden/>
           </w:rPr>
-          <w:instrText xml:space="preserve"> PAGEREF _Toc514750385 \h </w:instrText>
+          <w:instrText xml:space="preserve"> PAGEREF _Toc514766029 \h </w:instrText>
         </w:r>
         <w:r>
           <w:rPr>
@@ -10124,7 +10103,7 @@
             <w:noProof/>
             <w:webHidden/>
           </w:rPr>
-          <w:t>21</w:t>
+          <w:t>22</w:t>
         </w:r>
         <w:r>
           <w:rPr>
@@ -10149,7 +10128,7 @@
           <w:lang w:eastAsia="de-DE"/>
         </w:rPr>
       </w:pPr>
-      <w:hyperlink w:anchor="_Toc514750386" w:history="1">
+      <w:hyperlink w:anchor="_Toc514766030" w:history="1">
         <w:r>
           <w:rPr>
             <w:rStyle w:val="Hyperlink"/>
@@ -10176,7 +10155,7 @@
             <w:noProof/>
             <w:webHidden/>
           </w:rPr>
-          <w:instrText xml:space="preserve"> PAGEREF _Toc514750386 \h </w:instrText>
+          <w:instrText xml:space="preserve"> PAGEREF _Toc514766030 \h </w:instrText>
         </w:r>
         <w:r>
           <w:rPr>
@@ -10196,7 +10175,7 @@
             <w:noProof/>
             <w:webHidden/>
           </w:rPr>
-          <w:t>23</w:t>
+          <w:t>24</w:t>
         </w:r>
         <w:r>
           <w:rPr>
@@ -10221,13 +10200,13 @@
           <w:lang w:eastAsia="de-DE"/>
         </w:rPr>
       </w:pPr>
-      <w:hyperlink w:anchor="_Toc514750387" w:history="1">
+      <w:hyperlink w:anchor="_Toc514766031" w:history="1">
         <w:r>
           <w:rPr>
             <w:rStyle w:val="Hyperlink"/>
             <w:noProof/>
           </w:rPr>
-          <w:t>Abbildung 14 - Navigation Drawer Vorlage</w:t>
+          <w:t>Abbildung 14 Permission-Request</w:t>
         </w:r>
         <w:r>
           <w:rPr>
@@ -10248,7 +10227,7 @@
             <w:noProof/>
             <w:webHidden/>
           </w:rPr>
-          <w:instrText xml:space="preserve"> PAGEREF _Toc514750387 \h </w:instrText>
+          <w:instrText xml:space="preserve"> PAGEREF _Toc514766031 \h </w:instrText>
         </w:r>
         <w:r>
           <w:rPr>
@@ -10293,14 +10272,83 @@
           <w:lang w:eastAsia="de-DE"/>
         </w:rPr>
       </w:pPr>
-      <w:hyperlink w:anchor="_Toc514750388" w:history="1">
+      <w:hyperlink w:anchor="_Toc514766032" w:history="1">
+        <w:r>
+          <w:rPr>
+            <w:rStyle w:val="Hyperlink"/>
+            <w:noProof/>
+          </w:rPr>
+          <w:t>Abbildung 15 - Navigation Drawer Vorlage</w:t>
+        </w:r>
+        <w:r>
+          <w:rPr>
+            <w:noProof/>
+            <w:webHidden/>
+          </w:rPr>
+          <w:tab/>
+        </w:r>
+        <w:r>
+          <w:rPr>
+            <w:noProof/>
+            <w:webHidden/>
+          </w:rPr>
+          <w:fldChar w:fldCharType="begin"/>
+        </w:r>
+        <w:r>
+          <w:rPr>
+            <w:noProof/>
+            <w:webHidden/>
+          </w:rPr>
+          <w:instrText xml:space="preserve"> PAGEREF _Toc514766032 \h </w:instrText>
+        </w:r>
+        <w:r>
+          <w:rPr>
+            <w:noProof/>
+            <w:webHidden/>
+          </w:rPr>
+        </w:r>
+        <w:r>
+          <w:rPr>
+            <w:noProof/>
+            <w:webHidden/>
+          </w:rPr>
+          <w:fldChar w:fldCharType="separate"/>
+        </w:r>
+        <w:r>
+          <w:rPr>
+            <w:noProof/>
+            <w:webHidden/>
+          </w:rPr>
+          <w:t>27</w:t>
+        </w:r>
+        <w:r>
+          <w:rPr>
+            <w:noProof/>
+            <w:webHidden/>
+          </w:rPr>
+          <w:fldChar w:fldCharType="end"/>
+        </w:r>
+      </w:hyperlink>
+    </w:p>
+    <w:p>
+      <w:pPr>
+        <w:pStyle w:val="Abbildungsverzeichnis"/>
+        <w:tabs>
+          <w:tab w:val="right" w:leader="dot" w:pos="9062"/>
+        </w:tabs>
+        <w:rPr>
+          <w:rStyle w:val="Hyperlink"/>
+          <w:noProof/>
+        </w:rPr>
+      </w:pPr>
+      <w:hyperlink w:anchor="_Toc514766033" w:history="1">
         <w:r>
           <w:rPr>
             <w:rStyle w:val="Hyperlink"/>
             <w:noProof/>
             <w:lang w:val="en-US"/>
           </w:rPr>
-          <w:t>Abbildung 15 - Back button und Up button</w:t>
+          <w:t>Abbildung 16 - Back button und Up button</w:t>
         </w:r>
         <w:r>
           <w:rPr>
@@ -10321,7 +10369,7 @@
             <w:noProof/>
             <w:webHidden/>
           </w:rPr>
-          <w:instrText xml:space="preserve"> PAGEREF _Toc514750388 \h </w:instrText>
+          <w:instrText xml:space="preserve"> PAGEREF _Toc514766033 \h </w:instrText>
         </w:r>
         <w:r>
           <w:rPr>
@@ -10341,7 +10389,7 @@
             <w:noProof/>
             <w:webHidden/>
           </w:rPr>
-          <w:t>26</w:t>
+          <w:t>28</w:t>
         </w:r>
         <w:r>
           <w:rPr>
@@ -10352,6 +10400,7 @@
         </w:r>
       </w:hyperlink>
     </w:p>
+    <w:p/>
     <w:p>
       <w:pPr>
         <w:rPr>
@@ -10364,9 +10413,18 @@
         </w:rPr>
         <w:fldChar w:fldCharType="end"/>
       </w:r>
+      <w:r>
+        <w:rPr>
+          <w:lang w:val="en-US"/>
+        </w:rPr>
+        <w:t xml:space="preserve">Histogram </w:t>
+      </w:r>
+      <w:r>
+        <w:t>http://www2.hs-fulda.de/caelabor/inhalte/java/j3d/j3d_seminar/19/JAI%20Guide%20von%20Sun/Analysis.doc.html</w:t>
+      </w:r>
     </w:p>
     <w:sectPr>
-      <w:headerReference w:type="default" r:id="rId50"/>
+      <w:headerReference w:type="default" r:id="rId51"/>
       <w:pgSz w:w="11906" w:h="16838"/>
       <w:pgMar w:top="1417" w:right="1417" w:bottom="1418" w:left="1417" w:header="708" w:footer="708" w:gutter="0"/>
       <w:cols w:space="708"/>
@@ -10418,7 +10476,7 @@
       <w:rPr>
         <w:noProof/>
       </w:rPr>
-      <w:t>20</w:t>
+      <w:t>18</w:t>
     </w:r>
     <w:r>
       <w:fldChar w:fldCharType="end"/>
@@ -10602,7 +10660,6 @@
         <w:dataBinding w:prefixMappings="xmlns:ns0='http://purl.org/dc/elements/1.1/' xmlns:ns1='http://schemas.openxmlformats.org/package/2006/metadata/core-properties' " w:xpath="/ns1:coreProperties[1]/ns0:title[1]" w:storeItemID="{6C3C8BC8-F283-45AE-878A-BAB7291924A1}"/>
         <w:text/>
       </w:sdtPr>
-      <w:sdtEndPr/>
       <w:sdtContent>
         <w:r>
           <w:rPr>
@@ -10708,7 +10765,6 @@
         <w:dataBinding w:prefixMappings="xmlns:ns0='http://purl.org/dc/elements/1.1/' xmlns:ns1='http://schemas.openxmlformats.org/package/2006/metadata/core-properties' " w:xpath="/ns1:coreProperties[1]/ns0:creator[1]" w:storeItemID="{6C3C8BC8-F283-45AE-878A-BAB7291924A1}"/>
         <w:text/>
       </w:sdtPr>
-      <w:sdtEndPr/>
       <w:sdtContent>
         <w:r>
           <w:rPr>
@@ -14610,7 +14666,7 @@
   <a:extraClrSchemeLst/>
   <a:extLst>
     <a:ext uri="{05A4C25C-085E-4340-85A3-A5531E510DB2}">
-      <thm15:themeFamily xmlns="" xmlns:thm15="http://schemas.microsoft.com/office/thememl/2012/main" name="Office Theme" id="{62F939B6-93AF-4DB8-9C6B-D6C7DFDC589F}" vid="{4A3C46E8-61CC-4603-A589-7422A47A8E4A}"/>
+      <thm15:themeFamily xmlns:thm15="http://schemas.microsoft.com/office/thememl/2012/main" xmlns="" name="Office Theme" id="{62F939B6-93AF-4DB8-9C6B-D6C7DFDC589F}" vid="{4A3C46E8-61CC-4603-A589-7422A47A8E4A}"/>
     </a:ext>
   </a:extLst>
 </a:theme>
@@ -14621,7 +14677,7 @@
 </file>
 
 <file path=customXml/itemProps1.xml><?xml version="1.0" encoding="utf-8"?>
-<ds:datastoreItem xmlns:ds="http://schemas.openxmlformats.org/officeDocument/2006/customXml" ds:itemID="{731E415D-160C-4310-87C1-BC02713AC67C}">
+<ds:datastoreItem xmlns:ds="http://schemas.openxmlformats.org/officeDocument/2006/customXml" ds:itemID="{61279B1D-A52D-4123-89C8-B26712D1D5C0}">
   <ds:schemaRefs>
     <ds:schemaRef ds:uri="http://schemas.openxmlformats.org/officeDocument/2006/bibliography"/>
   </ds:schemaRefs>

</xml_diff>

<commit_message>
Finish 4.3 , 4.4
</commit_message>
<xml_diff>
--- a/Studienarbeit_Mobile_App_Für_Foto_Überweisungen.docx
+++ b/Studienarbeit_Mobile_App_Für_Foto_Überweisungen.docx
@@ -6,8 +6,12 @@
       <w:pPr>
         <w:pStyle w:val="Titel"/>
         <w:sectPr>
-          <w:headerReference w:type="default" r:id="rId9"/>
-          <w:footerReference w:type="default" r:id="rId10"/>
+          <w:headerReference w:type="even" r:id="rId9"/>
+          <w:headerReference w:type="default" r:id="rId10"/>
+          <w:footerReference w:type="even" r:id="rId11"/>
+          <w:footerReference w:type="default" r:id="rId12"/>
+          <w:headerReference w:type="first" r:id="rId13"/>
+          <w:footerReference w:type="first" r:id="rId14"/>
           <w:pgSz w:w="11906" w:h="16838" w:code="9"/>
           <w:pgMar w:top="1418" w:right="1418" w:bottom="1418" w:left="1418" w:header="709" w:footer="709" w:gutter="0"/>
           <w:cols w:space="708"/>
@@ -4145,7 +4149,7 @@
                     </pic:cNvPicPr>
                   </pic:nvPicPr>
                   <pic:blipFill>
-                    <a:blip r:embed="rId11">
+                    <a:blip r:embed="rId15">
                       <a:extLst>
                         <a:ext uri="{28A0092B-C50C-407E-A947-70E740481C1C}">
                           <a14:useLocalDpi xmlns:a14="http://schemas.microsoft.com/office/drawing/2010/main" val="0"/>
@@ -4593,7 +4597,7 @@
                     </pic:cNvPicPr>
                   </pic:nvPicPr>
                   <pic:blipFill>
-                    <a:blip r:embed="rId12" cstate="print">
+                    <a:blip r:embed="rId16" cstate="print">
                       <a:extLst>
                         <a:ext uri="{28A0092B-C50C-407E-A947-70E740481C1C}">
                           <a14:useLocalDpi xmlns:a14="http://schemas.microsoft.com/office/drawing/2010/main" val="0"/>
@@ -4635,7 +4639,7 @@
       <w:r>
         <w:t xml:space="preserve"> als offizielle Android Programmiersprache anerkannt (</w:t>
       </w:r>
-      <w:hyperlink r:id="rId13" w:history="1">
+      <w:hyperlink r:id="rId17" w:history="1">
         <w:r>
           <w:rPr>
             <w:rStyle w:val="Hyperlink"/>
@@ -4980,7 +4984,7 @@
                     </pic:cNvPicPr>
                   </pic:nvPicPr>
                   <pic:blipFill>
-                    <a:blip r:embed="rId14">
+                    <a:blip r:embed="rId18">
                       <a:extLst>
                         <a:ext uri="{28A0092B-C50C-407E-A947-70E740481C1C}">
                           <a14:useLocalDpi xmlns:a14="http://schemas.microsoft.com/office/drawing/2010/main" val="0"/>
@@ -5303,7 +5307,7 @@
                     </pic:cNvPicPr>
                   </pic:nvPicPr>
                   <pic:blipFill>
-                    <a:blip r:embed="rId15">
+                    <a:blip r:embed="rId19">
                       <a:extLst>
                         <a:ext uri="{28A0092B-C50C-407E-A947-70E740481C1C}">
                           <a14:useLocalDpi xmlns:a14="http://schemas.microsoft.com/office/drawing/2010/main" val="0"/>
@@ -5561,7 +5565,7 @@
                     </pic:cNvPicPr>
                   </pic:nvPicPr>
                   <pic:blipFill>
-                    <a:blip r:embed="rId16">
+                    <a:blip r:embed="rId20">
                       <a:extLst>
                         <a:ext uri="{28A0092B-C50C-407E-A947-70E740481C1C}">
                           <a14:useLocalDpi xmlns:a14="http://schemas.microsoft.com/office/drawing/2010/main" val="0"/>
@@ -5625,7 +5629,7 @@
       <w:r>
         <w:t xml:space="preserve"> notwendig sein, können diese ebenso verwendet werden. (</w:t>
       </w:r>
-      <w:hyperlink r:id="rId17" w:history="1">
+      <w:hyperlink r:id="rId21" w:history="1">
         <w:r>
           <w:rPr>
             <w:rStyle w:val="Hyperlink"/>
@@ -5745,10 +5749,14 @@
         <w:pStyle w:val="berschrift2"/>
       </w:pPr>
       <w:bookmarkStart w:id="24" w:name="_Toc514412933"/>
+      <w:bookmarkStart w:id="25" w:name="_Ref514853257"/>
+      <w:bookmarkStart w:id="26" w:name="_Ref514853262"/>
       <w:r>
         <w:t>Klassischer Ablauf</w:t>
       </w:r>
       <w:bookmarkEnd w:id="24"/>
+      <w:bookmarkEnd w:id="25"/>
+      <w:bookmarkEnd w:id="26"/>
     </w:p>
     <w:p>
       <w:r>
@@ -5958,7 +5966,7 @@
           <w:lang w:eastAsia="de-DE"/>
         </w:rPr>
         <w:drawing>
-          <wp:inline distT="0" distB="0" distL="0" distR="0" wp14:anchorId="1ECFA15C" wp14:editId="1E6E0C1C">
+          <wp:inline distT="0" distB="0" distL="0" distR="0" wp14:anchorId="36E4B6D0" wp14:editId="7F4613D0">
             <wp:extent cx="3476625" cy="3685223"/>
             <wp:effectExtent l="0" t="0" r="0" b="0"/>
             <wp:docPr id="7" name="Grafik 7" descr="C:\Users\andy\Pictures\Screenpresso\2018-05-18_15h15_39.png"/>
@@ -5975,7 +5983,7 @@
                     </pic:cNvPicPr>
                   </pic:nvPicPr>
                   <pic:blipFill>
-                    <a:blip r:embed="rId18">
+                    <a:blip r:embed="rId22">
                       <a:extLst>
                         <a:ext uri="{28A0092B-C50C-407E-A947-70E740481C1C}">
                           <a14:useLocalDpi xmlns:a14="http://schemas.microsoft.com/office/drawing/2010/main" val="0"/>
@@ -6014,7 +6022,7 @@
           <w:lang w:val="en-US"/>
         </w:rPr>
       </w:pPr>
-      <w:bookmarkStart w:id="25" w:name="_Toc514766023"/>
+      <w:bookmarkStart w:id="27" w:name="_Toc514766023"/>
       <w:proofErr w:type="spellStart"/>
       <w:r>
         <w:rPr>
@@ -6057,7 +6065,7 @@
         </w:rPr>
         <w:t xml:space="preserve"> Thresholding (https://docs.opencv.org/3.4/d7/d4d/tutorial_py_thresholding.html)</w:t>
       </w:r>
-      <w:bookmarkEnd w:id="25"/>
+      <w:bookmarkEnd w:id="27"/>
     </w:p>
     <w:p>
       <w:r>
@@ -6134,7 +6142,7 @@
           <w:lang w:eastAsia="de-DE"/>
         </w:rPr>
         <w:drawing>
-          <wp:inline distT="0" distB="0" distL="0" distR="0" wp14:anchorId="2D18ED4D" wp14:editId="305466DC">
+          <wp:inline distT="0" distB="0" distL="0" distR="0" wp14:anchorId="3E7312FD" wp14:editId="5FAC5A7C">
             <wp:extent cx="5334000" cy="3762375"/>
             <wp:effectExtent l="0" t="0" r="0" b="9525"/>
             <wp:docPr id="9" name="Grafik 9" descr="D:\Studienarbeit\ueberweisung.jpg"/>
@@ -6151,7 +6159,7 @@
                     </pic:cNvPicPr>
                   </pic:nvPicPr>
                   <pic:blipFill>
-                    <a:blip r:embed="rId19">
+                    <a:blip r:embed="rId23">
                       <a:extLst>
                         <a:ext uri="{28A0092B-C50C-407E-A947-70E740481C1C}">
                           <a14:useLocalDpi xmlns:a14="http://schemas.microsoft.com/office/drawing/2010/main" val="0"/>
@@ -6187,7 +6195,7 @@
       <w:pPr>
         <w:pStyle w:val="Beschriftung"/>
       </w:pPr>
-      <w:bookmarkStart w:id="26" w:name="_Toc514766024"/>
+      <w:bookmarkStart w:id="28" w:name="_Toc514766024"/>
       <w:r>
         <w:t xml:space="preserve">Abbildung </w:t>
       </w:r>
@@ -6202,7 +6210,7 @@
       <w:r>
         <w:t xml:space="preserve"> Beispielhaftes Überweisungsformular</w:t>
       </w:r>
-      <w:bookmarkEnd w:id="26"/>
+      <w:bookmarkEnd w:id="28"/>
     </w:p>
     <w:p>
       <w:r>
@@ -6279,7 +6287,7 @@
           <w:lang w:eastAsia="de-DE"/>
         </w:rPr>
         <w:drawing>
-          <wp:inline distT="0" distB="0" distL="0" distR="0" wp14:anchorId="3ABB0E1D" wp14:editId="35193040">
+          <wp:inline distT="0" distB="0" distL="0" distR="0" wp14:anchorId="72183A6F" wp14:editId="2686AA0A">
             <wp:extent cx="5753100" cy="2343150"/>
             <wp:effectExtent l="0" t="0" r="0" b="0"/>
             <wp:docPr id="18" name="Grafik 18" descr="C:\Users\andy\Pictures\Screenpresso\2018-05-18_16h02_53.png"/>
@@ -6296,7 +6304,7 @@
                     </pic:cNvPicPr>
                   </pic:nvPicPr>
                   <pic:blipFill>
-                    <a:blip r:embed="rId20">
+                    <a:blip r:embed="rId24">
                       <a:extLst>
                         <a:ext uri="{28A0092B-C50C-407E-A947-70E740481C1C}">
                           <a14:useLocalDpi xmlns:a14="http://schemas.microsoft.com/office/drawing/2010/main" val="0"/>
@@ -6332,7 +6340,7 @@
       <w:pPr>
         <w:pStyle w:val="Beschriftung"/>
       </w:pPr>
-      <w:bookmarkStart w:id="27" w:name="_Toc514766025"/>
+      <w:bookmarkStart w:id="29" w:name="_Toc514766025"/>
       <w:r>
         <w:t xml:space="preserve">Abbildung </w:t>
       </w:r>
@@ -6350,7 +6358,7 @@
       <w:r>
         <w:t>https://developers.google.com/vision/android/text-overview</w:t>
       </w:r>
-      <w:bookmarkEnd w:id="27"/>
+      <w:bookmarkEnd w:id="29"/>
     </w:p>
     <w:p>
       <w:r>
@@ -6418,19 +6426,19 @@
       <w:pPr>
         <w:pStyle w:val="berschrift2"/>
       </w:pPr>
-      <w:bookmarkStart w:id="28" w:name="_Toc514412934"/>
-      <w:bookmarkStart w:id="29" w:name="_Ref514420142"/>
-      <w:bookmarkStart w:id="30" w:name="_Ref514420148"/>
-      <w:bookmarkStart w:id="31" w:name="_Ref514420180"/>
-      <w:bookmarkStart w:id="32" w:name="_Ref514420189"/>
+      <w:bookmarkStart w:id="30" w:name="_Toc514412934"/>
+      <w:bookmarkStart w:id="31" w:name="_Ref514420142"/>
+      <w:bookmarkStart w:id="32" w:name="_Ref514420148"/>
+      <w:bookmarkStart w:id="33" w:name="_Ref514420180"/>
+      <w:bookmarkStart w:id="34" w:name="_Ref514420189"/>
       <w:r>
         <w:t>Vorverarbeitung</w:t>
       </w:r>
-      <w:bookmarkEnd w:id="28"/>
-      <w:bookmarkEnd w:id="29"/>
       <w:bookmarkEnd w:id="30"/>
       <w:bookmarkEnd w:id="31"/>
       <w:bookmarkEnd w:id="32"/>
+      <w:bookmarkEnd w:id="33"/>
+      <w:bookmarkEnd w:id="34"/>
     </w:p>
     <w:p>
       <w:r>
@@ -6508,7 +6516,7 @@
           <w:lang w:eastAsia="de-DE"/>
         </w:rPr>
         <w:drawing>
-          <wp:inline distT="0" distB="0" distL="0" distR="0" wp14:anchorId="0A3A9471" wp14:editId="045D72BE">
+          <wp:inline distT="0" distB="0" distL="0" distR="0" wp14:anchorId="173602E6" wp14:editId="0E19ED0D">
             <wp:extent cx="3762375" cy="2414057"/>
             <wp:effectExtent l="0" t="0" r="0" b="5715"/>
             <wp:docPr id="4" name="Grafik 4"/>
@@ -6523,7 +6531,7 @@
                     <pic:cNvPicPr/>
                   </pic:nvPicPr>
                   <pic:blipFill>
-                    <a:blip r:embed="rId21"/>
+                    <a:blip r:embed="rId25"/>
                     <a:stretch>
                       <a:fillRect/>
                     </a:stretch>
@@ -6548,9 +6556,9 @@
       <w:pPr>
         <w:pStyle w:val="Beschriftung"/>
       </w:pPr>
-      <w:bookmarkStart w:id="33" w:name="_Ref514422982"/>
-      <w:bookmarkStart w:id="34" w:name="_Ref514422979"/>
-      <w:bookmarkStart w:id="35" w:name="_Toc514766026"/>
+      <w:bookmarkStart w:id="35" w:name="_Ref514422982"/>
+      <w:bookmarkStart w:id="36" w:name="_Ref514422979"/>
+      <w:bookmarkStart w:id="37" w:name="_Toc514766026"/>
       <w:r>
         <w:t xml:space="preserve">Abbildung </w:t>
       </w:r>
@@ -6562,7 +6570,7 @@
           <w:t>9</w:t>
         </w:r>
       </w:fldSimple>
-      <w:bookmarkEnd w:id="33"/>
+      <w:bookmarkEnd w:id="35"/>
       <w:r>
         <w:t xml:space="preserve"> </w:t>
       </w:r>
@@ -6574,7 +6582,7 @@
       <w:r>
         <w:t xml:space="preserve"> (</w:t>
       </w:r>
-      <w:hyperlink r:id="rId22" w:history="1">
+      <w:hyperlink r:id="rId26" w:history="1">
         <w:r>
           <w:rPr>
             <w:rStyle w:val="Hyperlink"/>
@@ -6585,8 +6593,8 @@
       <w:r>
         <w:t>)</w:t>
       </w:r>
-      <w:bookmarkEnd w:id="34"/>
-      <w:bookmarkEnd w:id="35"/>
+      <w:bookmarkEnd w:id="36"/>
+      <w:bookmarkEnd w:id="37"/>
     </w:p>
     <w:p>
       <w:r>
@@ -6628,7 +6636,7 @@
         </w:rPr>
         <w:lastRenderedPageBreak/>
         <w:drawing>
-          <wp:inline distT="0" distB="0" distL="0" distR="0" wp14:anchorId="1DCABF6E" wp14:editId="061E9BCE">
+          <wp:inline distT="0" distB="0" distL="0" distR="0" wp14:anchorId="13A7C7BE" wp14:editId="26A68A75">
             <wp:extent cx="3686175" cy="2342840"/>
             <wp:effectExtent l="0" t="0" r="0" b="635"/>
             <wp:docPr id="5" name="Grafik 5"/>
@@ -6643,7 +6651,7 @@
                     <pic:cNvPicPr/>
                   </pic:nvPicPr>
                   <pic:blipFill>
-                    <a:blip r:embed="rId23"/>
+                    <a:blip r:embed="rId27"/>
                     <a:stretch>
                       <a:fillRect/>
                     </a:stretch>
@@ -6668,8 +6676,8 @@
       <w:pPr>
         <w:pStyle w:val="Beschriftung"/>
       </w:pPr>
-      <w:bookmarkStart w:id="36" w:name="_Ref514423258"/>
-      <w:bookmarkStart w:id="37" w:name="_Toc514766027"/>
+      <w:bookmarkStart w:id="38" w:name="_Ref514423258"/>
+      <w:bookmarkStart w:id="39" w:name="_Toc514766027"/>
       <w:r>
         <w:t xml:space="preserve">Abbildung </w:t>
       </w:r>
@@ -6681,7 +6689,7 @@
           <w:t>10</w:t>
         </w:r>
       </w:fldSimple>
-      <w:bookmarkEnd w:id="36"/>
+      <w:bookmarkEnd w:id="38"/>
       <w:r>
         <w:t xml:space="preserve"> Median-</w:t>
       </w:r>
@@ -6696,7 +6704,7 @@
       <w:r>
         <w:t>https://docs.opencv.org/3.1.0/d4/d13/tutorial_py_filtering.html</w:t>
       </w:r>
-      <w:bookmarkEnd w:id="37"/>
+      <w:bookmarkEnd w:id="39"/>
     </w:p>
     <w:p>
       <w:r>
@@ -6746,7 +6754,7 @@
           <w:lang w:eastAsia="de-DE"/>
         </w:rPr>
         <w:drawing>
-          <wp:inline distT="0" distB="0" distL="0" distR="0" wp14:anchorId="6BF36C35" wp14:editId="748B188C">
+          <wp:inline distT="0" distB="0" distL="0" distR="0" wp14:anchorId="5E1A7A73" wp14:editId="38D886B6">
             <wp:extent cx="5760720" cy="2240915"/>
             <wp:effectExtent l="0" t="0" r="0" b="6985"/>
             <wp:docPr id="6" name="Grafik 6"/>
@@ -6761,7 +6769,7 @@
                     <pic:cNvPicPr/>
                   </pic:nvPicPr>
                   <pic:blipFill>
-                    <a:blip r:embed="rId24"/>
+                    <a:blip r:embed="rId28"/>
                     <a:stretch>
                       <a:fillRect/>
                     </a:stretch>
@@ -6786,8 +6794,8 @@
       <w:pPr>
         <w:pStyle w:val="Beschriftung"/>
       </w:pPr>
-      <w:bookmarkStart w:id="38" w:name="_Ref514423748"/>
-      <w:bookmarkStart w:id="39" w:name="_Toc514766028"/>
+      <w:bookmarkStart w:id="40" w:name="_Ref514423748"/>
+      <w:bookmarkStart w:id="41" w:name="_Toc514766028"/>
       <w:r>
         <w:t xml:space="preserve">Abbildung </w:t>
       </w:r>
@@ -6799,11 +6807,11 @@
           <w:t>11</w:t>
         </w:r>
       </w:fldSimple>
-      <w:bookmarkEnd w:id="38"/>
+      <w:bookmarkEnd w:id="40"/>
       <w:r>
         <w:t xml:space="preserve"> Eliminierung der Textneigung</w:t>
       </w:r>
-      <w:bookmarkEnd w:id="39"/>
+      <w:bookmarkEnd w:id="41"/>
     </w:p>
     <w:p>
       <w:pPr>
@@ -6931,11 +6939,11 @@
       <w:pPr>
         <w:pStyle w:val="berschrift2"/>
       </w:pPr>
-      <w:bookmarkStart w:id="40" w:name="_Toc514412935"/>
+      <w:bookmarkStart w:id="42" w:name="_Toc514412935"/>
       <w:r>
         <w:t>Bestimmen von Merkmalen</w:t>
       </w:r>
-      <w:bookmarkEnd w:id="40"/>
+      <w:bookmarkEnd w:id="42"/>
     </w:p>
     <w:p>
       <w:r>
@@ -6951,7 +6959,44 @@
         <w:t xml:space="preserve"> Dazu gehören die Aufgaben Merkmale zu bestimmen, die relevanten Merkmale zu filtern und das beste Merkmal für eine gegebene Klassifizierungsaufgabe zu finden (OCR S.54).</w:t>
       </w:r>
       <w:r>
-        <w:t xml:space="preserve"> Ein bereits erwähntes Merkmal sind die Momente. Momente beschreiben Eigenschaften, wie die Fläche einer Kontur, den Schwerpunkt oder die Trägheit. Ein weiteres Merkmal ist das Amplituden-Histogramm, beispielhaft in </w:t>
+        <w:t xml:space="preserve"> </w:t>
+      </w:r>
+      <w:r>
+        <w:t>Im folgenden Kapitel sollen einige Merkmale beschrieben werden um ein Verständnis zu gewinnen, wie die Texterkennung funktioniert.</w:t>
+      </w:r>
+    </w:p>
+    <w:p>
+      <w:r>
+        <w:t xml:space="preserve">Ein </w:t>
+      </w:r>
+      <w:r>
+        <w:t>oft genutztes Merkmal um 2D-Bilder auf Muster zu untersuchen</w:t>
+      </w:r>
+      <w:r>
+        <w:t xml:space="preserve"> sind Momente</w:t>
+      </w:r>
+      <w:r>
+        <w:t xml:space="preserve"> (S.55)</w:t>
+      </w:r>
+      <w:r>
+        <w:t xml:space="preserve">. Momente beschreiben Eigenschaften, wie die Fläche einer Kontur, den Schwerpunkt </w:t>
+      </w:r>
+      <w:r>
+        <w:t xml:space="preserve">und die Ausrichtung eines Bildes </w:t>
+      </w:r>
+      <w:r>
+        <w:t xml:space="preserve">oder die Trägheit. </w:t>
+      </w:r>
+      <w:r>
+        <w:t>Mome</w:t>
+      </w:r>
+      <w:r>
+        <w:t>nte sind gewichtete Mittelwerte, die sich aus den Intensitäten der Bildpunkte und einer Parameterfunktionen berechnen lassen(Formel 3.1 S55)</w:t>
+      </w:r>
+    </w:p>
+    <w:p>
+      <w:r>
+        <w:t xml:space="preserve">Ein weiteres Merkmal ist das Amplituden-Histogramm, beispielhaft in </w:t>
       </w:r>
       <w:r>
         <w:fldChar w:fldCharType="begin"/>
@@ -6980,15 +7025,22 @@
       <w:r>
         <w:t xml:space="preserve"> Gibt es über die gesamte Amplitudenweite verteilte Grauwerte, dann hat das Bild einen hohen Kontrast. Liegen die Grauwerte eines Bildes nur in einem kleinen Grauwertbereich dann hat das Bild einen geringen Kontrast.</w:t>
       </w:r>
+      <w:r>
+        <w:t xml:space="preserve"> </w:t>
+      </w:r>
     </w:p>
     <w:p>
       <w:pPr>
         <w:keepNext/>
       </w:pPr>
       <w:r>
+        <w:rPr>
+          <w:noProof/>
+          <w:lang w:eastAsia="de-DE"/>
+        </w:rPr>
         <w:lastRenderedPageBreak/>
         <w:drawing>
-          <wp:inline distT="0" distB="0" distL="0" distR="0" wp14:anchorId="21737F07" wp14:editId="66DCE8B6">
+          <wp:inline distT="0" distB="0" distL="0" distR="0" wp14:anchorId="65B4D466" wp14:editId="6545368D">
             <wp:extent cx="4524375" cy="2200211"/>
             <wp:effectExtent l="0" t="0" r="0" b="0"/>
             <wp:docPr id="2" name="Grafik 2"/>
@@ -7003,7 +7055,7 @@
                     <pic:cNvPicPr/>
                   </pic:nvPicPr>
                   <pic:blipFill>
-                    <a:blip r:embed="rId25"/>
+                    <a:blip r:embed="rId29"/>
                     <a:stretch>
                       <a:fillRect/>
                     </a:stretch>
@@ -7028,7 +7080,7 @@
       <w:pPr>
         <w:pStyle w:val="Beschriftung"/>
       </w:pPr>
-      <w:bookmarkStart w:id="41" w:name="_Ref514768412"/>
+      <w:bookmarkStart w:id="43" w:name="_Ref514768412"/>
       <w:r>
         <w:t xml:space="preserve">Abbildung </w:t>
       </w:r>
@@ -7043,31 +7095,1147 @@
       <w:r>
         <w:t xml:space="preserve"> - Image Histogramm</w:t>
       </w:r>
-      <w:bookmarkEnd w:id="41"/>
+      <w:bookmarkEnd w:id="43"/>
       <w:r>
         <w:t xml:space="preserve"> </w:t>
       </w:r>
     </w:p>
+    <w:p/>
+    <w:p>
+      <w:r>
+        <w:t xml:space="preserve">Des Weiteren können zum Beispiel mit der Hough Transformation verschiedene Formen aus einem Bild herausgefiltert werden. Mit entsprechenden Gleichungen als Parameter können so gerade Linien, Kurven oder andere parametrisierbare geometrische Formen gefiltert werden (OCR Seite 68). Bei der Hough-Transformation wird das ursprüngliche Bild aus seinem Bildraum mit einer Zuordnungsformel </w:t>
+      </w:r>
+      <w:r>
+        <w:t>in den Parameterraum transformiert.</w:t>
+      </w:r>
+      <w:r>
+        <w:t xml:space="preserve"> Dafür wird jede Linie im Bildraum einem Punkt im Parameterraum zugeordnet. Die Koordinaten des Punktes im Parameterraum sind dabei die Parameter der Linie im Bildraum</w:t>
+      </w:r>
+      <w:r>
+        <w:t>(OCR Seite 69)</w:t>
+      </w:r>
+      <w:r>
+        <w:t>.</w:t>
+      </w:r>
+      <w:r>
+        <w:t xml:space="preserve"> Die hellen Stellen im rechten Bild aus </w:t>
+      </w:r>
+      <w:r>
+        <w:fldChar w:fldCharType="begin"/>
+      </w:r>
+      <w:r>
+        <w:instrText xml:space="preserve"> REF _Ref514847295 \h </w:instrText>
+      </w:r>
+      <w:r>
+        <w:fldChar w:fldCharType="separate"/>
+      </w:r>
+      <w:r>
+        <w:t xml:space="preserve">Abbildung </w:t>
+      </w:r>
+      <w:r>
+        <w:rPr>
+          <w:noProof/>
+        </w:rPr>
+        <w:t>13</w:t>
+      </w:r>
+      <w:r>
+        <w:fldChar w:fldCharType="end"/>
+      </w:r>
+      <w:r>
+        <w:t xml:space="preserve"> weisen so daraufhin, dass mit den Parametern der beiden Punkte im Originalbild rechts eine Linie zu finden ist. </w:t>
+      </w:r>
+    </w:p>
+    <w:p>
+      <w:pPr>
+        <w:keepNext/>
+      </w:pPr>
+      <w:r>
+        <w:rPr>
+          <w:noProof/>
+          <w:lang w:eastAsia="de-DE"/>
+        </w:rPr>
+        <w:drawing>
+          <wp:inline distT="0" distB="0" distL="0" distR="0" wp14:anchorId="2B4AB5D6" wp14:editId="6C2E9AD2">
+            <wp:extent cx="3638550" cy="1771650"/>
+            <wp:effectExtent l="0" t="0" r="0" b="0"/>
+            <wp:docPr id="23" name="Grafik 23" descr="C:\Users\andy\Pictures\Screenpresso\2018-05-23_13h56_13.png"/>
+            <wp:cNvGraphicFramePr>
+              <a:graphicFrameLocks xmlns:a="http://schemas.openxmlformats.org/drawingml/2006/main" noChangeAspect="1"/>
+            </wp:cNvGraphicFramePr>
+            <a:graphic xmlns:a="http://schemas.openxmlformats.org/drawingml/2006/main">
+              <a:graphicData uri="http://schemas.openxmlformats.org/drawingml/2006/picture">
+                <pic:pic xmlns:pic="http://schemas.openxmlformats.org/drawingml/2006/picture">
+                  <pic:nvPicPr>
+                    <pic:cNvPr id="0" name="Picture 1" descr="C:\Users\andy\Pictures\Screenpresso\2018-05-23_13h56_13.png"/>
+                    <pic:cNvPicPr>
+                      <a:picLocks noChangeAspect="1" noChangeArrowheads="1"/>
+                    </pic:cNvPicPr>
+                  </pic:nvPicPr>
+                  <pic:blipFill>
+                    <a:blip r:embed="rId30">
+                      <a:extLst>
+                        <a:ext uri="{28A0092B-C50C-407E-A947-70E740481C1C}">
+                          <a14:useLocalDpi xmlns:a14="http://schemas.microsoft.com/office/drawing/2010/main" val="0"/>
+                        </a:ext>
+                      </a:extLst>
+                    </a:blip>
+                    <a:srcRect/>
+                    <a:stretch>
+                      <a:fillRect/>
+                    </a:stretch>
+                  </pic:blipFill>
+                  <pic:spPr bwMode="auto">
+                    <a:xfrm>
+                      <a:off x="0" y="0"/>
+                      <a:ext cx="3638550" cy="1771650"/>
+                    </a:xfrm>
+                    <a:prstGeom prst="rect">
+                      <a:avLst/>
+                    </a:prstGeom>
+                    <a:noFill/>
+                    <a:ln>
+                      <a:noFill/>
+                    </a:ln>
+                  </pic:spPr>
+                </pic:pic>
+              </a:graphicData>
+            </a:graphic>
+          </wp:inline>
+        </w:drawing>
+      </w:r>
+    </w:p>
+    <w:p>
+      <w:pPr>
+        <w:pStyle w:val="Beschriftung"/>
+      </w:pPr>
+      <w:bookmarkStart w:id="44" w:name="_Ref514847295"/>
+      <w:r>
+        <w:t xml:space="preserve">Abbildung </w:t>
+      </w:r>
+      <w:fldSimple w:instr=" SEQ Abbildung \* ARABIC ">
+        <w:r>
+          <w:rPr>
+            <w:noProof/>
+          </w:rPr>
+          <w:t>13</w:t>
+        </w:r>
+      </w:fldSimple>
+      <w:r>
+        <w:t xml:space="preserve"> Hough-Transformation</w:t>
+      </w:r>
+      <w:bookmarkEnd w:id="44"/>
+    </w:p>
+    <w:p>
+      <w:hyperlink r:id="rId31" w:history="1">
+        <w:r>
+          <w:rPr>
+            <w:rStyle w:val="Hyperlink"/>
+          </w:rPr>
+          <w:t>https://docs.opencv.org/3.3.1/d3/de6/tutorial_js_houghlines.html</w:t>
+        </w:r>
+      </w:hyperlink>
+    </w:p>
+    <w:p>
+      <w:r>
+        <w:t>Es gibt eine Vielzahl weiterer Algorithmen um Merkmale zu beschreiben (Kapitel 3 OCR). In</w:t>
+      </w:r>
+      <w:r>
+        <w:t xml:space="preserve"> jeder OCR-Software</w:t>
+      </w:r>
+      <w:r>
+        <w:t xml:space="preserve"> werden</w:t>
+      </w:r>
+      <w:r>
+        <w:t xml:space="preserve"> u</w:t>
+      </w:r>
+      <w:r>
+        <w:t xml:space="preserve">nterschiedliche </w:t>
+      </w:r>
+      <w:r>
+        <w:t xml:space="preserve">Algorithmen eingesetzt um die Zeichen genau zu </w:t>
+      </w:r>
+      <w:r>
+        <w:t>analysieren</w:t>
+      </w:r>
+      <w:r>
+        <w:t xml:space="preserve"> und alle relevanten Merkmale festzustellen, die dann später </w:t>
+      </w:r>
+      <w:r>
+        <w:t>zur</w:t>
+      </w:r>
+      <w:r>
+        <w:t xml:space="preserve"> Klassifizierung dienen. Je mehr Merkmale bestimmt werden, desto länger dauert die Texterkennung, desto genauer wird jedoch auch das Ergebnis. </w:t>
+      </w:r>
+    </w:p>
     <w:p>
       <w:pPr>
         <w:pStyle w:val="berschrift2"/>
       </w:pPr>
-      <w:bookmarkStart w:id="42" w:name="_GoBack"/>
-      <w:bookmarkEnd w:id="42"/>
-      <w:r>
-        <w:t>Klassifizierung der Merkmale</w:t>
-      </w:r>
-    </w:p>
-    <w:p/>
+      <w:r>
+        <w:t>Klassifizierung der Muster</w:t>
+      </w:r>
+    </w:p>
+    <w:p>
+      <w:r>
+        <w:t xml:space="preserve">Der letzte Schritt in der Texterkennung ist es ein Zeichen mit seinen Merkmalen einem Label zuzuordnen, oder einen Wert zu bestimmen, der die Ähnlichkeit zu einem vordefinierten Muster wiederspiegelt. Dafür </w:t>
+      </w:r>
+      <w:r>
+        <w:t>w</w:t>
+      </w:r>
+      <w:r>
+        <w:t>i</w:t>
+      </w:r>
+      <w:r>
+        <w:t xml:space="preserve">rd in diesem Kapitel die statistische Klassifikation beschreiben. </w:t>
+      </w:r>
+      <w:r>
+        <w:t xml:space="preserve">Es gibt </w:t>
+      </w:r>
+      <w:r>
+        <w:t>weitere</w:t>
+      </w:r>
+      <w:r>
+        <w:t xml:space="preserve"> Arten um Zeichen zu klassifizieren, diese können auch über </w:t>
+      </w:r>
+      <w:proofErr w:type="spellStart"/>
+      <w:r>
+        <w:t>Voting</w:t>
+      </w:r>
+      <w:proofErr w:type="spellEnd"/>
+      <w:r>
+        <w:t>-Systeme kombiniert werden um eine höhere Genauigkeit zu erreichen.</w:t>
+      </w:r>
+      <w:r>
+        <w:t xml:space="preserve"> Auch künstliche neuronale Netzwerke werden für die Klassifikation eingesetzt und versprechen immer genauer werdende Texterkennung. </w:t>
+      </w:r>
+      <w:r>
+        <w:t xml:space="preserve">Vor allem </w:t>
+      </w:r>
+      <w:r>
+        <w:t>für Handschriften und komplexer</w:t>
+      </w:r>
+      <w:r>
+        <w:t>e</w:t>
+      </w:r>
+      <w:r>
+        <w:t xml:space="preserve"> Alphabete </w:t>
+      </w:r>
+      <w:r>
+        <w:t>versprechen neuronale Netze</w:t>
+      </w:r>
+      <w:r>
+        <w:t xml:space="preserve"> </w:t>
+      </w:r>
+      <w:r>
+        <w:t>gute Erkennbarkeit, während die klassische Texterkennung bei gut lesbaren, gedruckten Texten aus dem römischen Alphabet bereits sehr ausgereift ist.</w:t>
+      </w:r>
+      <w:r>
+        <w:t xml:space="preserve"> </w:t>
+      </w:r>
+    </w:p>
+    <w:p>
+      <w:r>
+        <w:t xml:space="preserve">Für </w:t>
+      </w:r>
+      <w:r>
+        <w:t xml:space="preserve">ein grobes Verständnis </w:t>
+      </w:r>
+      <w:r>
+        <w:t>wird die</w:t>
+      </w:r>
+      <w:r>
+        <w:t xml:space="preserve"> statis</w:t>
+      </w:r>
+      <w:r>
+        <w:t>tis</w:t>
+      </w:r>
+      <w:r>
+        <w:t xml:space="preserve">che Klassifikation </w:t>
+      </w:r>
+      <w:r>
+        <w:t>veranschaulicht</w:t>
+      </w:r>
+      <w:r>
+        <w:t>.</w:t>
+      </w:r>
+      <w:r>
+        <w:t xml:space="preserve"> Diese</w:t>
+      </w:r>
+      <w:r>
+        <w:t xml:space="preserve"> basiert auf der </w:t>
+      </w:r>
+      <w:proofErr w:type="spellStart"/>
+      <w:r>
+        <w:t>Bayes</w:t>
+      </w:r>
+      <w:proofErr w:type="spellEnd"/>
+      <w:r>
+        <w:t xml:space="preserve">-Entscheidungsregel. </w:t>
+      </w:r>
+      <w:r>
+        <w:t>Das</w:t>
+      </w:r>
+      <w:r>
+        <w:t xml:space="preserve"> soll mit einem Beispiel veranschaulicht werden. Dafür werden für ein Zeichen </w:t>
+      </w:r>
+      <m:oMath>
+        <m:r>
+          <w:rPr>
+            <w:rFonts w:ascii="Cambria Math" w:hAnsi="Cambria Math"/>
+          </w:rPr>
+          <m:t>d</m:t>
+        </m:r>
+      </m:oMath>
+      <w:r>
+        <w:t xml:space="preserve"> Merkmale</w:t>
+      </w:r>
+      <w:r>
+        <w:rPr>
+          <w:rFonts w:eastAsiaTheme="minorEastAsia"/>
+        </w:rPr>
+        <w:t xml:space="preserve"> </w:t>
+      </w:r>
+      <m:oMath>
+        <m:r>
+          <w:rPr>
+            <w:rFonts w:ascii="Cambria Math" w:hAnsi="Cambria Math"/>
+          </w:rPr>
+          <m:t>{</m:t>
+        </m:r>
+        <m:sSub>
+          <m:sSubPr>
+            <m:ctrlPr>
+              <w:rPr>
+                <w:rFonts w:ascii="Cambria Math" w:hAnsi="Cambria Math"/>
+                <w:i/>
+              </w:rPr>
+            </m:ctrlPr>
+          </m:sSubPr>
+          <m:e>
+            <m:r>
+              <w:rPr>
+                <w:rFonts w:ascii="Cambria Math" w:hAnsi="Cambria Math"/>
+              </w:rPr>
+              <m:t>x</m:t>
+            </m:r>
+          </m:e>
+          <m:sub>
+            <m:r>
+              <w:rPr>
+                <w:rFonts w:ascii="Cambria Math" w:hAnsi="Cambria Math"/>
+              </w:rPr>
+              <m:t>1</m:t>
+            </m:r>
+          </m:sub>
+        </m:sSub>
+        <m:r>
+          <w:rPr>
+            <w:rFonts w:ascii="Cambria Math" w:hAnsi="Cambria Math"/>
+          </w:rPr>
+          <m:t>,…,</m:t>
+        </m:r>
+        <m:sSub>
+          <m:sSubPr>
+            <m:ctrlPr>
+              <w:rPr>
+                <w:rFonts w:ascii="Cambria Math" w:hAnsi="Cambria Math"/>
+                <w:i/>
+              </w:rPr>
+            </m:ctrlPr>
+          </m:sSubPr>
+          <m:e>
+            <m:r>
+              <w:rPr>
+                <w:rFonts w:ascii="Cambria Math" w:hAnsi="Cambria Math"/>
+              </w:rPr>
+              <m:t>x</m:t>
+            </m:r>
+          </m:e>
+          <m:sub>
+            <m:r>
+              <w:rPr>
+                <w:rFonts w:ascii="Cambria Math" w:hAnsi="Cambria Math"/>
+              </w:rPr>
+              <m:t>d</m:t>
+            </m:r>
+          </m:sub>
+        </m:sSub>
+        <m:r>
+          <w:rPr>
+            <w:rFonts w:ascii="Cambria Math" w:hAnsi="Cambria Math"/>
+          </w:rPr>
+          <m:t>}</m:t>
+        </m:r>
+      </m:oMath>
+      <w:r>
+        <w:rPr>
+          <w:rFonts w:eastAsiaTheme="minorEastAsia"/>
+        </w:rPr>
+        <w:t xml:space="preserve"> bestimmt. Daraus ergibt sich der </w:t>
+      </w:r>
+      <m:oMath>
+        <m:r>
+          <w:rPr>
+            <w:rFonts w:ascii="Cambria Math" w:eastAsiaTheme="minorEastAsia" w:hAnsi="Cambria Math"/>
+          </w:rPr>
+          <m:t>d</m:t>
+        </m:r>
+      </m:oMath>
+      <w:r>
+        <w:rPr>
+          <w:rFonts w:eastAsiaTheme="minorEastAsia"/>
+        </w:rPr>
+        <w:t>-</w:t>
+      </w:r>
+      <w:r>
+        <w:rPr>
+          <w:rFonts w:eastAsiaTheme="minorEastAsia"/>
+        </w:rPr>
+        <w:t xml:space="preserve"> </w:t>
+      </w:r>
+      <w:r>
+        <w:rPr>
+          <w:rFonts w:eastAsiaTheme="minorEastAsia"/>
+        </w:rPr>
+        <w:t xml:space="preserve">dimensionale Vektor </w:t>
+      </w:r>
+      <m:oMath>
+        <m:r>
+          <w:rPr>
+            <w:rFonts w:ascii="Cambria Math" w:eastAsiaTheme="minorEastAsia" w:hAnsi="Cambria Math"/>
+          </w:rPr>
+          <m:t>x=</m:t>
+        </m:r>
+        <m:sSup>
+          <m:sSupPr>
+            <m:ctrlPr>
+              <w:rPr>
+                <w:rFonts w:ascii="Cambria Math" w:eastAsiaTheme="minorEastAsia" w:hAnsi="Cambria Math"/>
+                <w:i/>
+              </w:rPr>
+            </m:ctrlPr>
+          </m:sSupPr>
+          <m:e>
+            <m:r>
+              <w:rPr>
+                <w:rFonts w:ascii="Cambria Math" w:eastAsiaTheme="minorEastAsia" w:hAnsi="Cambria Math"/>
+              </w:rPr>
+              <m:t>[</m:t>
+            </m:r>
+            <m:sSub>
+              <m:sSubPr>
+                <m:ctrlPr>
+                  <w:rPr>
+                    <w:rFonts w:ascii="Cambria Math" w:eastAsiaTheme="minorEastAsia" w:hAnsi="Cambria Math"/>
+                    <w:i/>
+                  </w:rPr>
+                </m:ctrlPr>
+              </m:sSubPr>
+              <m:e>
+                <m:r>
+                  <w:rPr>
+                    <w:rFonts w:ascii="Cambria Math" w:eastAsiaTheme="minorEastAsia" w:hAnsi="Cambria Math"/>
+                  </w:rPr>
+                  <m:t>x</m:t>
+                </m:r>
+              </m:e>
+              <m:sub>
+                <m:r>
+                  <w:rPr>
+                    <w:rFonts w:ascii="Cambria Math" w:eastAsiaTheme="minorEastAsia" w:hAnsi="Cambria Math"/>
+                  </w:rPr>
+                  <m:t>1</m:t>
+                </m:r>
+              </m:sub>
+            </m:sSub>
+            <m:r>
+              <w:rPr>
+                <w:rFonts w:ascii="Cambria Math" w:eastAsiaTheme="minorEastAsia" w:hAnsi="Cambria Math"/>
+              </w:rPr>
+              <m:t xml:space="preserve">, …, </m:t>
+            </m:r>
+            <m:sSub>
+              <m:sSubPr>
+                <m:ctrlPr>
+                  <w:rPr>
+                    <w:rFonts w:ascii="Cambria Math" w:eastAsiaTheme="minorEastAsia" w:hAnsi="Cambria Math"/>
+                    <w:i/>
+                  </w:rPr>
+                </m:ctrlPr>
+              </m:sSubPr>
+              <m:e>
+                <m:r>
+                  <w:rPr>
+                    <w:rFonts w:ascii="Cambria Math" w:eastAsiaTheme="minorEastAsia" w:hAnsi="Cambria Math"/>
+                  </w:rPr>
+                  <m:t>x</m:t>
+                </m:r>
+              </m:e>
+              <m:sub>
+                <m:r>
+                  <w:rPr>
+                    <w:rFonts w:ascii="Cambria Math" w:eastAsiaTheme="minorEastAsia" w:hAnsi="Cambria Math"/>
+                  </w:rPr>
+                  <m:t>d</m:t>
+                </m:r>
+              </m:sub>
+            </m:sSub>
+            <m:r>
+              <w:rPr>
+                <w:rFonts w:ascii="Cambria Math" w:eastAsiaTheme="minorEastAsia" w:hAnsi="Cambria Math"/>
+              </w:rPr>
+              <m:t>]</m:t>
+            </m:r>
+          </m:e>
+          <m:sup>
+            <m:r>
+              <w:rPr>
+                <w:rFonts w:ascii="Cambria Math" w:eastAsiaTheme="minorEastAsia" w:hAnsi="Cambria Math"/>
+              </w:rPr>
+              <m:t>T</m:t>
+            </m:r>
+          </m:sup>
+        </m:sSup>
+      </m:oMath>
+      <w:r>
+        <w:rPr>
+          <w:rFonts w:eastAsiaTheme="minorEastAsia"/>
+        </w:rPr>
+        <w:t xml:space="preserve"> . </w:t>
+      </w:r>
+      <m:oMath>
+        <m:r>
+          <w:rPr>
+            <w:rFonts w:ascii="Cambria Math" w:eastAsiaTheme="minorEastAsia" w:hAnsi="Cambria Math"/>
+          </w:rPr>
+          <m:t>x</m:t>
+        </m:r>
+      </m:oMath>
+      <w:r>
+        <w:rPr>
+          <w:rFonts w:eastAsiaTheme="minorEastAsia"/>
+        </w:rPr>
+        <w:t xml:space="preserve"> soll einer Klasse aus der Menge </w:t>
+      </w:r>
+      <m:oMath>
+        <m:r>
+          <w:rPr>
+            <w:rFonts w:ascii="Cambria Math" w:eastAsiaTheme="minorEastAsia" w:hAnsi="Cambria Math"/>
+          </w:rPr>
+          <m:t>M={</m:t>
+        </m:r>
+        <m:sSub>
+          <m:sSubPr>
+            <m:ctrlPr>
+              <w:rPr>
+                <w:rFonts w:ascii="Cambria Math" w:eastAsiaTheme="minorEastAsia" w:hAnsi="Cambria Math"/>
+                <w:i/>
+              </w:rPr>
+            </m:ctrlPr>
+          </m:sSubPr>
+          <m:e>
+            <m:r>
+              <w:rPr>
+                <w:rFonts w:ascii="Cambria Math" w:eastAsiaTheme="minorEastAsia" w:hAnsi="Cambria Math"/>
+              </w:rPr>
+              <m:t>w</m:t>
+            </m:r>
+          </m:e>
+          <m:sub>
+            <m:r>
+              <w:rPr>
+                <w:rFonts w:ascii="Cambria Math" w:eastAsiaTheme="minorEastAsia" w:hAnsi="Cambria Math"/>
+              </w:rPr>
+              <m:t>1</m:t>
+            </m:r>
+          </m:sub>
+        </m:sSub>
+        <m:r>
+          <w:rPr>
+            <w:rFonts w:ascii="Cambria Math" w:eastAsiaTheme="minorEastAsia" w:hAnsi="Cambria Math"/>
+          </w:rPr>
+          <m:t>,…,</m:t>
+        </m:r>
+        <m:sSub>
+          <m:sSubPr>
+            <m:ctrlPr>
+              <w:rPr>
+                <w:rFonts w:ascii="Cambria Math" w:eastAsiaTheme="minorEastAsia" w:hAnsi="Cambria Math"/>
+                <w:i/>
+              </w:rPr>
+            </m:ctrlPr>
+          </m:sSubPr>
+          <m:e>
+            <m:r>
+              <w:rPr>
+                <w:rFonts w:ascii="Cambria Math" w:eastAsiaTheme="minorEastAsia" w:hAnsi="Cambria Math"/>
+              </w:rPr>
+              <m:t>w</m:t>
+            </m:r>
+          </m:e>
+          <m:sub>
+            <m:r>
+              <w:rPr>
+                <w:rFonts w:ascii="Cambria Math" w:eastAsiaTheme="minorEastAsia" w:hAnsi="Cambria Math"/>
+              </w:rPr>
+              <m:t>M</m:t>
+            </m:r>
+          </m:sub>
+        </m:sSub>
+        <m:r>
+          <w:rPr>
+            <w:rFonts w:ascii="Cambria Math" w:eastAsiaTheme="minorEastAsia" w:hAnsi="Cambria Math"/>
+          </w:rPr>
+          <m:t>}</m:t>
+        </m:r>
+      </m:oMath>
+      <w:r>
+        <w:rPr>
+          <w:rFonts w:eastAsiaTheme="minorEastAsia"/>
+        </w:rPr>
+        <w:t xml:space="preserve"> zugeordnet werden.</w:t>
+      </w:r>
+      <w:r>
+        <w:rPr>
+          <w:rFonts w:eastAsiaTheme="minorEastAsia"/>
+        </w:rPr>
+        <w:t xml:space="preserve"> Mit den A-priori-Wahrscheinlichkeiten </w:t>
+      </w:r>
+      <m:oMath>
+        <m:r>
+          <w:rPr>
+            <w:rFonts w:ascii="Cambria Math" w:eastAsiaTheme="minorEastAsia" w:hAnsi="Cambria Math"/>
+          </w:rPr>
+          <m:t>P(</m:t>
+        </m:r>
+        <m:sSub>
+          <m:sSubPr>
+            <m:ctrlPr>
+              <w:rPr>
+                <w:rFonts w:ascii="Cambria Math" w:eastAsiaTheme="minorEastAsia" w:hAnsi="Cambria Math"/>
+                <w:i/>
+              </w:rPr>
+            </m:ctrlPr>
+          </m:sSubPr>
+          <m:e>
+            <m:r>
+              <w:rPr>
+                <w:rFonts w:ascii="Cambria Math" w:eastAsiaTheme="minorEastAsia" w:hAnsi="Cambria Math"/>
+              </w:rPr>
+              <m:t>w</m:t>
+            </m:r>
+          </m:e>
+          <m:sub>
+            <m:r>
+              <w:rPr>
+                <w:rFonts w:ascii="Cambria Math" w:eastAsiaTheme="minorEastAsia" w:hAnsi="Cambria Math"/>
+              </w:rPr>
+              <m:t>i</m:t>
+            </m:r>
+          </m:sub>
+        </m:sSub>
+        <m:r>
+          <w:rPr>
+            <w:rFonts w:ascii="Cambria Math" w:eastAsiaTheme="minorEastAsia" w:hAnsi="Cambria Math"/>
+          </w:rPr>
+          <m:t>)</m:t>
+        </m:r>
+      </m:oMath>
+      <w:r>
+        <w:rPr>
+          <w:rFonts w:eastAsiaTheme="minorEastAsia"/>
+        </w:rPr>
+        <w:t xml:space="preserve"> und den klassen-abhängigen Wahrscheinlichkeitsverteilungen </w:t>
+      </w:r>
+      <m:oMath>
+        <m:r>
+          <w:rPr>
+            <w:rFonts w:ascii="Cambria Math" w:eastAsiaTheme="minorEastAsia" w:hAnsi="Cambria Math"/>
+          </w:rPr>
+          <m:t>p</m:t>
+        </m:r>
+        <m:d>
+          <m:dPr>
+            <m:ctrlPr>
+              <w:rPr>
+                <w:rFonts w:ascii="Cambria Math" w:eastAsiaTheme="minorEastAsia" w:hAnsi="Cambria Math"/>
+                <w:i/>
+              </w:rPr>
+            </m:ctrlPr>
+          </m:dPr>
+          <m:e>
+            <m:r>
+              <w:rPr>
+                <w:rFonts w:ascii="Cambria Math" w:eastAsiaTheme="minorEastAsia" w:hAnsi="Cambria Math"/>
+              </w:rPr>
+              <m:t>x</m:t>
+            </m:r>
+          </m:e>
+          <m:e>
+            <m:sSub>
+              <m:sSubPr>
+                <m:ctrlPr>
+                  <w:rPr>
+                    <w:rFonts w:ascii="Cambria Math" w:eastAsiaTheme="minorEastAsia" w:hAnsi="Cambria Math"/>
+                    <w:i/>
+                  </w:rPr>
+                </m:ctrlPr>
+              </m:sSubPr>
+              <m:e>
+                <m:r>
+                  <w:rPr>
+                    <w:rFonts w:ascii="Cambria Math" w:eastAsiaTheme="minorEastAsia" w:hAnsi="Cambria Math"/>
+                  </w:rPr>
+                  <m:t>w</m:t>
+                </m:r>
+              </m:e>
+              <m:sub>
+                <m:r>
+                  <w:rPr>
+                    <w:rFonts w:ascii="Cambria Math" w:eastAsiaTheme="minorEastAsia" w:hAnsi="Cambria Math"/>
+                  </w:rPr>
+                  <m:t>i</m:t>
+                </m:r>
+              </m:sub>
+            </m:sSub>
+          </m:e>
+        </m:d>
+        <m:r>
+          <w:rPr>
+            <w:rFonts w:ascii="Cambria Math" w:eastAsiaTheme="minorEastAsia" w:hAnsi="Cambria Math"/>
+          </w:rPr>
+          <m:t>, i=1, …, M</m:t>
+        </m:r>
+      </m:oMath>
+      <w:r>
+        <w:rPr>
+          <w:rFonts w:eastAsiaTheme="minorEastAsia"/>
+        </w:rPr>
+        <w:t xml:space="preserve"> ergeben sich die A-posteriori-Wahrscheinlichkeiten aus der </w:t>
+      </w:r>
+      <w:r>
+        <w:rPr>
+          <w:rFonts w:eastAsiaTheme="minorEastAsia"/>
+        </w:rPr>
+        <w:fldChar w:fldCharType="begin"/>
+      </w:r>
+      <w:r>
+        <w:rPr>
+          <w:rFonts w:eastAsiaTheme="minorEastAsia"/>
+        </w:rPr>
+        <w:instrText xml:space="preserve"> REF _Ref514852879 \h </w:instrText>
+      </w:r>
+      <w:r>
+        <w:rPr>
+          <w:rFonts w:eastAsiaTheme="minorEastAsia"/>
+        </w:rPr>
+      </w:r>
+      <w:r>
+        <w:rPr>
+          <w:rFonts w:eastAsiaTheme="minorEastAsia"/>
+        </w:rPr>
+        <w:fldChar w:fldCharType="separate"/>
+      </w:r>
+      <w:r>
+        <w:t xml:space="preserve">Formel </w:t>
+      </w:r>
+      <w:r>
+        <w:rPr>
+          <w:noProof/>
+        </w:rPr>
+        <w:t>1</w:t>
+      </w:r>
+      <w:r>
+        <w:t xml:space="preserve"> ("</w:t>
+      </w:r>
+      <w:proofErr w:type="spellStart"/>
+      <w:r>
+        <w:t>Bayes</w:t>
+      </w:r>
+      <w:proofErr w:type="spellEnd"/>
+      <w:r>
+        <w:t>-Formel</w:t>
+      </w:r>
+      <w:r>
+        <w:rPr>
+          <w:rFonts w:eastAsiaTheme="minorEastAsia"/>
+        </w:rPr>
+        <w:fldChar w:fldCharType="end"/>
+      </w:r>
+      <w:r>
+        <w:rPr>
+          <w:rFonts w:eastAsiaTheme="minorEastAsia"/>
+        </w:rPr>
+        <w:t>“) (OCR S131)</w:t>
+      </w:r>
+    </w:p>
+    <w:p>
+      <w:pPr>
+        <w:pStyle w:val="Beschriftung"/>
+        <w:keepNext/>
+      </w:pPr>
+      <w:bookmarkStart w:id="45" w:name="_Ref514852879"/>
+      <w:r>
+        <w:lastRenderedPageBreak/>
+        <w:t xml:space="preserve">Formel </w:t>
+      </w:r>
+      <w:fldSimple w:instr=" SEQ Formel \* ARABIC ">
+        <w:r>
+          <w:rPr>
+            <w:noProof/>
+          </w:rPr>
+          <w:t>1</w:t>
+        </w:r>
+      </w:fldSimple>
+      <w:r>
+        <w:t xml:space="preserve"> </w:t>
+      </w:r>
+      <w:proofErr w:type="spellStart"/>
+      <w:r>
+        <w:t>Bayes</w:t>
+      </w:r>
+      <w:proofErr w:type="spellEnd"/>
+      <w:r>
+        <w:t>-Formel</w:t>
+      </w:r>
+      <w:bookmarkEnd w:id="45"/>
+    </w:p>
+    <w:p>
+      <w:r>
+        <w:rPr>
+          <w:rFonts w:eastAsiaTheme="minorEastAsia"/>
+          <w:noProof/>
+          <w:lang w:eastAsia="de-DE"/>
+        </w:rPr>
+        <w:drawing>
+          <wp:inline distT="0" distB="0" distL="0" distR="0" wp14:anchorId="52F66073" wp14:editId="50DF06D9">
+            <wp:extent cx="5753100" cy="1085850"/>
+            <wp:effectExtent l="0" t="0" r="0" b="0"/>
+            <wp:docPr id="24" name="Grafik 24" descr="C:\Users\andy\Pictures\Screenpresso\2018-05-23_15h26_02.png"/>
+            <wp:cNvGraphicFramePr>
+              <a:graphicFrameLocks xmlns:a="http://schemas.openxmlformats.org/drawingml/2006/main" noChangeAspect="1"/>
+            </wp:cNvGraphicFramePr>
+            <a:graphic xmlns:a="http://schemas.openxmlformats.org/drawingml/2006/main">
+              <a:graphicData uri="http://schemas.openxmlformats.org/drawingml/2006/picture">
+                <pic:pic xmlns:pic="http://schemas.openxmlformats.org/drawingml/2006/picture">
+                  <pic:nvPicPr>
+                    <pic:cNvPr id="0" name="Picture 2" descr="C:\Users\andy\Pictures\Screenpresso\2018-05-23_15h26_02.png"/>
+                    <pic:cNvPicPr>
+                      <a:picLocks noChangeAspect="1" noChangeArrowheads="1"/>
+                    </pic:cNvPicPr>
+                  </pic:nvPicPr>
+                  <pic:blipFill>
+                    <a:blip r:embed="rId32">
+                      <a:extLst>
+                        <a:ext uri="{28A0092B-C50C-407E-A947-70E740481C1C}">
+                          <a14:useLocalDpi xmlns:a14="http://schemas.microsoft.com/office/drawing/2010/main" val="0"/>
+                        </a:ext>
+                      </a:extLst>
+                    </a:blip>
+                    <a:srcRect/>
+                    <a:stretch>
+                      <a:fillRect/>
+                    </a:stretch>
+                  </pic:blipFill>
+                  <pic:spPr bwMode="auto">
+                    <a:xfrm>
+                      <a:off x="0" y="0"/>
+                      <a:ext cx="5753100" cy="1085850"/>
+                    </a:xfrm>
+                    <a:prstGeom prst="rect">
+                      <a:avLst/>
+                    </a:prstGeom>
+                    <a:noFill/>
+                    <a:ln>
+                      <a:noFill/>
+                    </a:ln>
+                  </pic:spPr>
+                </pic:pic>
+              </a:graphicData>
+            </a:graphic>
+          </wp:inline>
+        </w:drawing>
+      </w:r>
+    </w:p>
+    <w:p>
+      <w:pPr>
+        <w:rPr>
+          <w:rFonts w:eastAsiaTheme="minorEastAsia"/>
+        </w:rPr>
+      </w:pPr>
+      <w:r>
+        <w:t xml:space="preserve">Die Klassifizierung erfolgt über die höchste A-posteriori-Wahrscheinlichkeit mit der </w:t>
+      </w:r>
+      <m:oMath>
+        <m:r>
+          <w:rPr>
+            <w:rFonts w:ascii="Cambria Math" w:hAnsi="Cambria Math"/>
+          </w:rPr>
+          <m:t>x</m:t>
+        </m:r>
+      </m:oMath>
+      <w:r>
+        <w:rPr>
+          <w:rFonts w:eastAsiaTheme="minorEastAsia"/>
+        </w:rPr>
+        <w:t xml:space="preserve"> zu einer Klasse aus </w:t>
+      </w:r>
+      <m:oMath>
+        <m:r>
+          <w:rPr>
+            <w:rFonts w:ascii="Cambria Math" w:eastAsiaTheme="minorEastAsia" w:hAnsi="Cambria Math"/>
+          </w:rPr>
+          <m:t>M</m:t>
+        </m:r>
+      </m:oMath>
+      <w:r>
+        <w:rPr>
+          <w:rFonts w:eastAsiaTheme="minorEastAsia"/>
+        </w:rPr>
+        <w:t xml:space="preserve"> zugeordnet werden kann. M wäre damit beispielsweise eine Datenbank wie in Kapitel </w:t>
+      </w:r>
+      <w:r>
+        <w:rPr>
+          <w:rFonts w:eastAsiaTheme="minorEastAsia"/>
+        </w:rPr>
+        <w:fldChar w:fldCharType="begin"/>
+      </w:r>
+      <w:r>
+        <w:rPr>
+          <w:rFonts w:eastAsiaTheme="minorEastAsia"/>
+        </w:rPr>
+        <w:instrText xml:space="preserve"> REF _Ref514853257 \r \h </w:instrText>
+      </w:r>
+      <w:r>
+        <w:rPr>
+          <w:rFonts w:eastAsiaTheme="minorEastAsia"/>
+        </w:rPr>
+      </w:r>
+      <w:r>
+        <w:rPr>
+          <w:rFonts w:eastAsiaTheme="minorEastAsia"/>
+        </w:rPr>
+        <w:fldChar w:fldCharType="separate"/>
+      </w:r>
+      <w:r>
+        <w:rPr>
+          <w:rFonts w:eastAsiaTheme="minorEastAsia"/>
+        </w:rPr>
+        <w:t>4.1</w:t>
+      </w:r>
+      <w:r>
+        <w:rPr>
+          <w:rFonts w:eastAsiaTheme="minorEastAsia"/>
+        </w:rPr>
+        <w:fldChar w:fldCharType="end"/>
+      </w:r>
+      <w:r>
+        <w:rPr>
+          <w:rFonts w:eastAsiaTheme="minorEastAsia"/>
+        </w:rPr>
+        <w:t xml:space="preserve"> („</w:t>
+      </w:r>
+      <w:r>
+        <w:rPr>
+          <w:rFonts w:eastAsiaTheme="minorEastAsia"/>
+        </w:rPr>
+        <w:fldChar w:fldCharType="begin"/>
+      </w:r>
+      <w:r>
+        <w:rPr>
+          <w:rFonts w:eastAsiaTheme="minorEastAsia"/>
+        </w:rPr>
+        <w:instrText xml:space="preserve"> REF _Ref514853262 \h </w:instrText>
+      </w:r>
+      <w:r>
+        <w:rPr>
+          <w:rFonts w:eastAsiaTheme="minorEastAsia"/>
+        </w:rPr>
+      </w:r>
+      <w:r>
+        <w:rPr>
+          <w:rFonts w:eastAsiaTheme="minorEastAsia"/>
+        </w:rPr>
+        <w:fldChar w:fldCharType="separate"/>
+      </w:r>
+      <w:r>
+        <w:t>Klassischer Ablauf</w:t>
+      </w:r>
+      <w:r>
+        <w:rPr>
+          <w:rFonts w:eastAsiaTheme="minorEastAsia"/>
+        </w:rPr>
+        <w:fldChar w:fldCharType="end"/>
+      </w:r>
+      <w:r>
+        <w:rPr>
+          <w:rFonts w:eastAsiaTheme="minorEastAsia"/>
+        </w:rPr>
+        <w:t xml:space="preserve">“) beschrieben, die für jeden Buchstaben die Merkmale und ihre Werte speichert, während </w:t>
+      </w:r>
+      <m:oMath>
+        <m:r>
+          <w:rPr>
+            <w:rFonts w:ascii="Cambria Math" w:eastAsiaTheme="minorEastAsia" w:hAnsi="Cambria Math"/>
+          </w:rPr>
+          <m:t>x</m:t>
+        </m:r>
+      </m:oMath>
+      <w:r>
+        <w:rPr>
+          <w:rFonts w:eastAsiaTheme="minorEastAsia"/>
+        </w:rPr>
+        <w:t xml:space="preserve"> der aktuell zu untersuchende Buchstabe mit allen seinen Merkmalen ist. Mit der Wahrscheinlichkeit </w:t>
+      </w:r>
+      <m:oMath>
+        <m:r>
+          <w:rPr>
+            <w:rFonts w:ascii="Cambria Math" w:eastAsiaTheme="minorEastAsia" w:hAnsi="Cambria Math"/>
+          </w:rPr>
+          <m:t>P</m:t>
+        </m:r>
+        <m:d>
+          <m:dPr>
+            <m:ctrlPr>
+              <w:rPr>
+                <w:rFonts w:ascii="Cambria Math" w:eastAsiaTheme="minorEastAsia" w:hAnsi="Cambria Math"/>
+                <w:i/>
+              </w:rPr>
+            </m:ctrlPr>
+          </m:dPr>
+          <m:e>
+            <m:sSub>
+              <m:sSubPr>
+                <m:ctrlPr>
+                  <w:rPr>
+                    <w:rFonts w:ascii="Cambria Math" w:eastAsiaTheme="minorEastAsia" w:hAnsi="Cambria Math"/>
+                    <w:i/>
+                  </w:rPr>
+                </m:ctrlPr>
+              </m:sSubPr>
+              <m:e>
+                <m:r>
+                  <w:rPr>
+                    <w:rFonts w:ascii="Cambria Math" w:eastAsiaTheme="minorEastAsia" w:hAnsi="Cambria Math"/>
+                  </w:rPr>
+                  <m:t>w</m:t>
+                </m:r>
+              </m:e>
+              <m:sub>
+                <m:r>
+                  <w:rPr>
+                    <w:rFonts w:ascii="Cambria Math" w:eastAsiaTheme="minorEastAsia" w:hAnsi="Cambria Math"/>
+                  </w:rPr>
+                  <m:t>i</m:t>
+                </m:r>
+              </m:sub>
+            </m:sSub>
+          </m:e>
+          <m:e>
+            <m:r>
+              <w:rPr>
+                <w:rFonts w:ascii="Cambria Math" w:eastAsiaTheme="minorEastAsia" w:hAnsi="Cambria Math"/>
+              </w:rPr>
+              <m:t>x</m:t>
+            </m:r>
+          </m:e>
+        </m:d>
+        <m:r>
+          <w:rPr>
+            <w:rFonts w:ascii="Cambria Math" w:eastAsiaTheme="minorEastAsia" w:hAnsi="Cambria Math"/>
+          </w:rPr>
+          <m:t xml:space="preserve"> </m:t>
+        </m:r>
+      </m:oMath>
+      <w:r>
+        <w:rPr>
+          <w:rFonts w:eastAsiaTheme="minorEastAsia"/>
+        </w:rPr>
+        <w:t xml:space="preserve"> gehört</w:t>
+      </w:r>
+      <w:r>
+        <w:rPr>
+          <w:rFonts w:eastAsiaTheme="minorEastAsia"/>
+        </w:rPr>
+        <w:t xml:space="preserve"> </w:t>
+      </w:r>
+      <m:oMath>
+        <m:r>
+          <w:rPr>
+            <w:rFonts w:ascii="Cambria Math" w:eastAsiaTheme="minorEastAsia" w:hAnsi="Cambria Math"/>
+          </w:rPr>
+          <m:t>x</m:t>
+        </m:r>
+      </m:oMath>
+      <w:r>
+        <w:rPr>
+          <w:rFonts w:eastAsiaTheme="minorEastAsia"/>
+        </w:rPr>
+        <w:t xml:space="preserve"> </w:t>
+      </w:r>
+      <w:r>
+        <w:rPr>
+          <w:rFonts w:eastAsiaTheme="minorEastAsia"/>
+        </w:rPr>
+        <w:t>zur</w:t>
+      </w:r>
+      <w:r>
+        <w:rPr>
+          <w:rFonts w:eastAsiaTheme="minorEastAsia"/>
+        </w:rPr>
+        <w:t xml:space="preserve"> Klasse </w:t>
+      </w:r>
+      <m:oMath>
+        <m:sSub>
+          <m:sSubPr>
+            <m:ctrlPr>
+              <w:rPr>
+                <w:rFonts w:ascii="Cambria Math" w:eastAsiaTheme="minorEastAsia" w:hAnsi="Cambria Math"/>
+                <w:i/>
+              </w:rPr>
+            </m:ctrlPr>
+          </m:sSubPr>
+          <m:e>
+            <m:r>
+              <w:rPr>
+                <w:rFonts w:ascii="Cambria Math" w:eastAsiaTheme="minorEastAsia" w:hAnsi="Cambria Math"/>
+              </w:rPr>
+              <m:t>w</m:t>
+            </m:r>
+          </m:e>
+          <m:sub>
+            <m:r>
+              <w:rPr>
+                <w:rFonts w:ascii="Cambria Math" w:eastAsiaTheme="minorEastAsia" w:hAnsi="Cambria Math"/>
+              </w:rPr>
+              <m:t>i</m:t>
+            </m:r>
+          </m:sub>
+        </m:sSub>
+      </m:oMath>
+      <w:r>
+        <w:rPr>
+          <w:rFonts w:eastAsiaTheme="minorEastAsia"/>
+        </w:rPr>
+        <w:t xml:space="preserve"> , die einen Buchstaben repräsentiert.</w:t>
+      </w:r>
+    </w:p>
+    <w:p>
+      <w:pPr>
+        <w:rPr>
+          <w:rFonts w:eastAsiaTheme="minorEastAsia"/>
+        </w:rPr>
+      </w:pPr>
+    </w:p>
     <w:p>
       <w:pPr>
         <w:pStyle w:val="berschrift2"/>
       </w:pPr>
-      <w:bookmarkStart w:id="43" w:name="_Toc514412937"/>
+      <w:bookmarkStart w:id="46" w:name="_Toc514412937"/>
       <w:r>
         <w:t>Auswahl einer OCR-Bibliothek</w:t>
       </w:r>
-      <w:bookmarkEnd w:id="43"/>
+      <w:bookmarkEnd w:id="46"/>
     </w:p>
     <w:p>
       <w:r>
@@ -7098,7 +8266,11 @@
         <w:t xml:space="preserve">. </w:t>
       </w:r>
       <w:r>
-        <w:t>Diese Daten setzten sich aus unterschiedlichen Zeichensätzen und unterschiedlichen Schriftarten zusammen. Derartige Daten zu sammeln ist zeitintensiv. Zum anderen wäre die Entwicklung der vorher beschrieben Algorithmen zeitaufwändig. Wenn dieses Risiko aufgenommen wird, kann in abschätzbarer Zeit eine OCR-Bibliothek entwickelt werden, diese wäre aber funktional begrenzt und ungenau. Fertige OCR-Bibliotheken haben dahingegen eine größere Funktionalität und eine höhere Genauigkeit, aufgrund der größeren Entwicklungszeit und -Ressourcen. Außerdem werden viele OCR-Bibliotheken aktiv weiterentwickelt, was einen weiteren Vorteil bietet</w:t>
+        <w:t xml:space="preserve">Diese Daten setzten sich aus unterschiedlichen Zeichensätzen und unterschiedlichen Schriftarten zusammen. Derartige Daten zu sammeln ist zeitintensiv. Zum anderen wäre die Entwicklung der vorher beschrieben Algorithmen zeitaufwändig. Wenn dieses Risiko aufgenommen wird, kann in abschätzbarer Zeit eine OCR-Bibliothek entwickelt werden, diese wäre aber funktional begrenzt und ungenau. Fertige OCR-Bibliotheken haben dahingegen eine größere Funktionalität und eine höhere Genauigkeit, aufgrund der größeren Entwicklungszeit und -Ressourcen. Außerdem werden viele OCR-Bibliotheken </w:t>
+      </w:r>
+      <w:r>
+        <w:lastRenderedPageBreak/>
+        <w:t>aktiv weiterentwickelt, was einen weiteren Vorteil bietet</w:t>
       </w:r>
       <w:r>
         <w:t>.</w:t>
@@ -7107,11 +8279,7 @@
         <w:t xml:space="preserve"> </w:t>
       </w:r>
       <w:r>
-        <w:t xml:space="preserve">Zum anderen wäre </w:t>
-      </w:r>
-      <w:r>
-        <w:lastRenderedPageBreak/>
-        <w:t>die Entwicklung der vorher beschrieben Algorithmen zeitaufwändig. Wenn dieses Risiko aufgenommen wird, kann</w:t>
+        <w:t>Zum anderen wäre die Entwicklung der vorher beschrieben Algorithmen zeitaufwändig. Wenn dieses Risiko aufgenommen wird, kann</w:t>
       </w:r>
       <w:r>
         <w:t xml:space="preserve"> </w:t>
@@ -7213,14 +8381,14 @@
       <w:pPr>
         <w:pStyle w:val="berschrift3"/>
       </w:pPr>
-      <w:bookmarkStart w:id="44" w:name="_Toc514412938"/>
+      <w:bookmarkStart w:id="47" w:name="_Toc514412938"/>
       <w:r>
         <w:t>Google Mobil</w:t>
       </w:r>
       <w:r>
         <w:t>e Vision</w:t>
       </w:r>
-      <w:bookmarkEnd w:id="44"/>
+      <w:bookmarkEnd w:id="47"/>
     </w:p>
     <w:p>
       <w:r>
@@ -7236,7 +8404,7 @@
       <w:r>
         <w:t>(</w:t>
       </w:r>
-      <w:hyperlink r:id="rId26" w:history="1">
+      <w:hyperlink r:id="rId33" w:history="1">
         <w:r>
           <w:rPr>
             <w:rStyle w:val="Hyperlink"/>
@@ -7257,7 +8425,7 @@
       <w:r>
         <w:t>(</w:t>
       </w:r>
-      <w:hyperlink r:id="rId27" w:history="1">
+      <w:hyperlink r:id="rId34" w:history="1">
         <w:r>
           <w:rPr>
             <w:rStyle w:val="Hyperlink"/>
@@ -7325,26 +8493,34 @@
         <w:rPr>
           <w:color w:val="FF0000"/>
         </w:rPr>
-        <w:t>Repräsentation der Daten</w:t>
-      </w:r>
-    </w:p>
-    <w:p>
-      <w:pPr>
+        <w:t>Repräsentation der Dat</w:t>
+      </w:r>
+      <w:bookmarkStart w:id="48" w:name="_GoBack"/>
+      <w:bookmarkEnd w:id="48"/>
+      <w:r>
         <w:rPr>
           <w:color w:val="FF0000"/>
         </w:rPr>
+        <w:t>en</w:t>
+      </w:r>
+    </w:p>
+    <w:p>
+      <w:pPr>
+        <w:rPr>
+          <w:color w:val="FF0000"/>
+        </w:rPr>
       </w:pPr>
     </w:p>
     <w:p>
       <w:pPr>
         <w:pStyle w:val="berschrift3"/>
       </w:pPr>
-      <w:bookmarkStart w:id="45" w:name="_Toc514412939"/>
+      <w:bookmarkStart w:id="49" w:name="_Toc514412939"/>
       <w:proofErr w:type="spellStart"/>
       <w:r>
         <w:t>Tesseract</w:t>
       </w:r>
-      <w:bookmarkEnd w:id="45"/>
+      <w:bookmarkEnd w:id="49"/>
       <w:proofErr w:type="spellEnd"/>
     </w:p>
     <w:p>
@@ -7431,7 +8607,7 @@
       <w:r>
         <w:t xml:space="preserve"> für Android (</w:t>
       </w:r>
-      <w:hyperlink r:id="rId28" w:history="1">
+      <w:hyperlink r:id="rId35" w:history="1">
         <w:r>
           <w:rPr>
             <w:rStyle w:val="Hyperlink"/>
@@ -7447,7 +8623,7 @@
       <w:pPr>
         <w:pStyle w:val="berschrift1"/>
       </w:pPr>
-      <w:bookmarkStart w:id="46" w:name="_Toc514412940"/>
+      <w:bookmarkStart w:id="50" w:name="_Toc514412940"/>
       <w:r>
         <w:t>Erkennung von Rechnungsdaten</w:t>
       </w:r>
@@ -7485,13 +8661,13 @@
         <w:lastRenderedPageBreak/>
         <w:t>Android Entwicklung</w:t>
       </w:r>
-      <w:bookmarkEnd w:id="46"/>
+      <w:bookmarkEnd w:id="50"/>
     </w:p>
     <w:p>
       <w:pPr>
         <w:pStyle w:val="berschrift2"/>
       </w:pPr>
-      <w:bookmarkStart w:id="47" w:name="_Toc514412941"/>
+      <w:bookmarkStart w:id="51" w:name="_Toc514412941"/>
       <w:r>
         <w:t>Applikations-Manifest</w:t>
       </w:r>
@@ -7601,18 +8777,18 @@
       <w:pPr>
         <w:pStyle w:val="berschrift2"/>
       </w:pPr>
-      <w:bookmarkStart w:id="48" w:name="_Ref514764392"/>
+      <w:bookmarkStart w:id="52" w:name="_Ref514764392"/>
       <w:r>
         <w:t>Aktivitäten</w:t>
       </w:r>
-      <w:bookmarkEnd w:id="47"/>
-      <w:bookmarkEnd w:id="48"/>
+      <w:bookmarkEnd w:id="51"/>
+      <w:bookmarkEnd w:id="52"/>
     </w:p>
     <w:p>
       <w:r>
         <w:t>Ein essentieller Bestandteil von Android Applikationen sind Aktivitäten. Android Applikationen werden nicht, wie bei Desktop Applikationen üblich, durch eine Main-Methode gestartet, sondern können auf viele verschiedene weisen aufgerufen werden, wofür eine Aktivität entsprechende Callback-Methoden zur Verfügung stellt. (</w:t>
       </w:r>
-      <w:hyperlink r:id="rId29" w:history="1">
+      <w:hyperlink r:id="rId36" w:history="1">
         <w:r>
           <w:rPr>
             <w:rStyle w:val="Hyperlink"/>
@@ -7645,7 +8821,7 @@
         <w:lastRenderedPageBreak/>
         <w:t>Start bezeichnet. (</w:t>
       </w:r>
-      <w:hyperlink r:id="rId30" w:history="1">
+      <w:hyperlink r:id="rId37" w:history="1">
         <w:r>
           <w:rPr>
             <w:rStyle w:val="Hyperlink"/>
@@ -7667,7 +8843,7 @@
           <w:lang w:eastAsia="de-DE"/>
         </w:rPr>
         <w:drawing>
-          <wp:inline distT="0" distB="0" distL="0" distR="0" wp14:anchorId="24AFC149" wp14:editId="0596E1E5">
+          <wp:inline distT="0" distB="0" distL="0" distR="0" wp14:anchorId="120E1711" wp14:editId="4197A597">
             <wp:extent cx="4884420" cy="6316980"/>
             <wp:effectExtent l="0" t="0" r="0" b="0"/>
             <wp:docPr id="19" name="Grafik 19" descr="C:\Users\gsansone\Desktop\Studium\Studienjahr3\Studienarbeit\Bilder Studienarbeit\activity_lifecycle.png"/>
@@ -7684,7 +8860,7 @@
                     </pic:cNvPicPr>
                   </pic:nvPicPr>
                   <pic:blipFill>
-                    <a:blip r:embed="rId31">
+                    <a:blip r:embed="rId38">
                       <a:extLst>
                         <a:ext uri="{28A0092B-C50C-407E-A947-70E740481C1C}">
                           <a14:useLocalDpi xmlns:a14="http://schemas.microsoft.com/office/drawing/2010/main" val="0"/>
@@ -7720,7 +8896,7 @@
       <w:pPr>
         <w:pStyle w:val="Beschriftung"/>
       </w:pPr>
-      <w:bookmarkStart w:id="49" w:name="_Toc514766029"/>
+      <w:bookmarkStart w:id="53" w:name="_Toc514766029"/>
       <w:r>
         <w:t xml:space="preserve">Abbildung </w:t>
       </w:r>
@@ -7729,13 +8905,13 @@
           <w:rPr>
             <w:noProof/>
           </w:rPr>
-          <w:t>13</w:t>
+          <w:t>14</w:t>
         </w:r>
       </w:fldSimple>
       <w:r>
         <w:t xml:space="preserve"> - Aktivitätslebenszyklus</w:t>
       </w:r>
-      <w:bookmarkEnd w:id="49"/>
+      <w:bookmarkEnd w:id="53"/>
     </w:p>
     <w:p>
       <w:r>
@@ -7752,12 +8928,12 @@
       <w:pPr>
         <w:pStyle w:val="berschrift2"/>
       </w:pPr>
-      <w:bookmarkStart w:id="50" w:name="_Toc514412942"/>
+      <w:bookmarkStart w:id="54" w:name="_Toc514412942"/>
       <w:r>
         <w:lastRenderedPageBreak/>
         <w:t>Fragmente</w:t>
       </w:r>
-      <w:bookmarkEnd w:id="50"/>
+      <w:bookmarkEnd w:id="54"/>
     </w:p>
     <w:p>
       <w:r>
@@ -7789,7 +8965,7 @@
         </w:rPr>
         <w:lastRenderedPageBreak/>
         <w:drawing>
-          <wp:inline distT="0" distB="0" distL="0" distR="0" wp14:anchorId="0864AF8A" wp14:editId="19AEEE18">
+          <wp:inline distT="0" distB="0" distL="0" distR="0" wp14:anchorId="71B87775" wp14:editId="4CCBA908">
             <wp:extent cx="2855104" cy="7635240"/>
             <wp:effectExtent l="0" t="0" r="2540" b="0"/>
             <wp:docPr id="20" name="Grafik 20" descr="C:\Users\gsansone\Desktop\Studium\Studienjahr3\Studienarbeit\Bilder Studienarbeit\fragment_lifecycle.png"/>
@@ -7806,7 +8982,7 @@
                     </pic:cNvPicPr>
                   </pic:nvPicPr>
                   <pic:blipFill>
-                    <a:blip r:embed="rId32">
+                    <a:blip r:embed="rId39">
                       <a:extLst>
                         <a:ext uri="{28A0092B-C50C-407E-A947-70E740481C1C}">
                           <a14:useLocalDpi xmlns:a14="http://schemas.microsoft.com/office/drawing/2010/main" val="0"/>
@@ -7842,7 +9018,7 @@
       <w:pPr>
         <w:pStyle w:val="Beschriftung"/>
       </w:pPr>
-      <w:bookmarkStart w:id="51" w:name="_Toc514766030"/>
+      <w:bookmarkStart w:id="55" w:name="_Toc514766030"/>
       <w:r>
         <w:t xml:space="preserve">Abbildung </w:t>
       </w:r>
@@ -7851,7 +9027,7 @@
           <w:rPr>
             <w:noProof/>
           </w:rPr>
-          <w:t>14</w:t>
+          <w:t>15</w:t>
         </w:r>
       </w:fldSimple>
       <w:r>
@@ -7861,7 +9037,7 @@
       <w:r>
         <w:t>Fragmentlebenszyklus</w:t>
       </w:r>
-      <w:bookmarkEnd w:id="51"/>
+      <w:bookmarkEnd w:id="55"/>
       <w:proofErr w:type="spellEnd"/>
     </w:p>
     <w:p>
@@ -7879,12 +9055,12 @@
       <w:pPr>
         <w:pStyle w:val="berschrift2"/>
       </w:pPr>
-      <w:bookmarkStart w:id="52" w:name="_Ref514765743"/>
+      <w:bookmarkStart w:id="56" w:name="_Ref514765743"/>
       <w:r>
         <w:lastRenderedPageBreak/>
         <w:t>Berechtigungen</w:t>
       </w:r>
-      <w:bookmarkEnd w:id="52"/>
+      <w:bookmarkEnd w:id="56"/>
     </w:p>
     <w:p>
       <w:r>
@@ -7937,7 +9113,7 @@
           <w:lang w:eastAsia="de-DE"/>
         </w:rPr>
         <w:drawing>
-          <wp:inline distT="0" distB="0" distL="0" distR="0" wp14:anchorId="66F0C198" wp14:editId="3D3FCADF">
+          <wp:inline distT="0" distB="0" distL="0" distR="0" wp14:anchorId="3C20768B" wp14:editId="447075C8">
             <wp:extent cx="1676400" cy="1219200"/>
             <wp:effectExtent l="0" t="0" r="0" b="0"/>
             <wp:docPr id="1" name="Grafik 1" descr="C:\Users\andy\Pictures\Screenpresso\2018-05-22_14h28_03.png"/>
@@ -7954,7 +9130,7 @@
                     </pic:cNvPicPr>
                   </pic:nvPicPr>
                   <pic:blipFill>
-                    <a:blip r:embed="rId33">
+                    <a:blip r:embed="rId40">
                       <a:extLst>
                         <a:ext uri="{28A0092B-C50C-407E-A947-70E740481C1C}">
                           <a14:useLocalDpi xmlns:a14="http://schemas.microsoft.com/office/drawing/2010/main" val="0"/>
@@ -7990,9 +9166,9 @@
       <w:pPr>
         <w:pStyle w:val="Beschriftung"/>
       </w:pPr>
-      <w:bookmarkStart w:id="53" w:name="_Ref514762862"/>
-      <w:bookmarkStart w:id="54" w:name="_Ref514762842"/>
-      <w:bookmarkStart w:id="55" w:name="_Toc514766031"/>
+      <w:bookmarkStart w:id="57" w:name="_Ref514762862"/>
+      <w:bookmarkStart w:id="58" w:name="_Ref514762842"/>
+      <w:bookmarkStart w:id="59" w:name="_Toc514766031"/>
       <w:r>
         <w:t xml:space="preserve">Abbildung </w:t>
       </w:r>
@@ -8001,10 +9177,10 @@
           <w:rPr>
             <w:noProof/>
           </w:rPr>
-          <w:t>15</w:t>
+          <w:t>16</w:t>
         </w:r>
       </w:fldSimple>
-      <w:bookmarkEnd w:id="53"/>
+      <w:bookmarkEnd w:id="57"/>
       <w:r>
         <w:t xml:space="preserve"> </w:t>
       </w:r>
@@ -8016,8 +9192,8 @@
       <w:r>
         <w:t>-Request</w:t>
       </w:r>
-      <w:bookmarkEnd w:id="54"/>
-      <w:bookmarkEnd w:id="55"/>
+      <w:bookmarkEnd w:id="58"/>
+      <w:bookmarkEnd w:id="59"/>
     </w:p>
     <w:p>
       <w:r>
@@ -8034,16 +9210,16 @@
       <w:pPr>
         <w:pStyle w:val="berschrift2"/>
       </w:pPr>
-      <w:bookmarkStart w:id="56" w:name="_Toc514412944"/>
-      <w:bookmarkStart w:id="57" w:name="_Ref514765635"/>
-      <w:bookmarkStart w:id="58" w:name="_Ref514765639"/>
+      <w:bookmarkStart w:id="60" w:name="_Toc514412944"/>
+      <w:bookmarkStart w:id="61" w:name="_Ref514765635"/>
+      <w:bookmarkStart w:id="62" w:name="_Ref514765639"/>
       <w:proofErr w:type="spellStart"/>
       <w:r>
         <w:t>Intents</w:t>
       </w:r>
-      <w:bookmarkEnd w:id="56"/>
-      <w:bookmarkEnd w:id="57"/>
-      <w:bookmarkEnd w:id="58"/>
+      <w:bookmarkEnd w:id="60"/>
+      <w:bookmarkEnd w:id="61"/>
+      <w:bookmarkEnd w:id="62"/>
       <w:proofErr w:type="spellEnd"/>
     </w:p>
     <w:p>
@@ -8187,7 +9363,7 @@
       </w:r>
     </w:p>
     <w:p>
-      <w:hyperlink r:id="rId34" w:history="1">
+      <w:hyperlink r:id="rId41" w:history="1">
         <w:r>
           <w:rPr>
             <w:rStyle w:val="Hyperlink"/>
@@ -8197,7 +9373,7 @@
       </w:hyperlink>
     </w:p>
     <w:p>
-      <w:hyperlink r:id="rId35" w:anchor="Components" w:history="1">
+      <w:hyperlink r:id="rId42" w:anchor="Components" w:history="1">
         <w:r>
           <w:rPr>
             <w:rStyle w:val="Hyperlink"/>
@@ -8211,11 +9387,11 @@
       <w:pPr>
         <w:pStyle w:val="berschrift2"/>
       </w:pPr>
-      <w:bookmarkStart w:id="59" w:name="_Toc514412945"/>
+      <w:bookmarkStart w:id="63" w:name="_Toc514412945"/>
       <w:r>
         <w:t>Navigation</w:t>
       </w:r>
-      <w:bookmarkEnd w:id="59"/>
+      <w:bookmarkEnd w:id="63"/>
     </w:p>
     <w:p>
       <w:r>
@@ -8226,11 +9402,11 @@
       <w:pPr>
         <w:pStyle w:val="berschrift3"/>
       </w:pPr>
-      <w:bookmarkStart w:id="60" w:name="_Toc514412946"/>
+      <w:bookmarkStart w:id="64" w:name="_Toc514412946"/>
       <w:r>
         <w:t>Laterale Navigation</w:t>
       </w:r>
-      <w:bookmarkEnd w:id="60"/>
+      <w:bookmarkEnd w:id="64"/>
     </w:p>
     <w:p>
       <w:r>
@@ -8256,7 +9432,7 @@
         <w:lastRenderedPageBreak/>
         <w:t>Zielen, welche wahlweise mit einem Icon versehen werden können. Weitere Formen der lateralen Navigation sind möglich, werden jedoch hier nicht weiter behandelt. (</w:t>
       </w:r>
-      <w:hyperlink r:id="rId36" w:anchor="lateral-navigation" w:history="1">
+      <w:hyperlink r:id="rId43" w:anchor="lateral-navigation" w:history="1">
         <w:r>
           <w:rPr>
             <w:rStyle w:val="Hyperlink"/>
@@ -8278,7 +9454,7 @@
           <w:lang w:eastAsia="de-DE"/>
         </w:rPr>
         <w:drawing>
-          <wp:inline distT="0" distB="0" distL="0" distR="0" wp14:anchorId="5356A101" wp14:editId="3D6B94F4">
+          <wp:inline distT="0" distB="0" distL="0" distR="0" wp14:anchorId="296357D8" wp14:editId="632DB94E">
             <wp:extent cx="5745480" cy="4236720"/>
             <wp:effectExtent l="0" t="0" r="7620" b="0"/>
             <wp:docPr id="21" name="Grafik 21" descr="C:\Users\gsansone\Desktop\Studium\Studienjahr3\Studienarbeit\Bilder Studienarbeit\navigation_drawer_anatomy.png"/>
@@ -8295,7 +9471,7 @@
                     </pic:cNvPicPr>
                   </pic:nvPicPr>
                   <pic:blipFill>
-                    <a:blip r:embed="rId37" cstate="print">
+                    <a:blip r:embed="rId44" cstate="print">
                       <a:extLst>
                         <a:ext uri="{28A0092B-C50C-407E-A947-70E740481C1C}">
                           <a14:useLocalDpi xmlns:a14="http://schemas.microsoft.com/office/drawing/2010/main" val="0"/>
@@ -8331,7 +9507,7 @@
       <w:pPr>
         <w:pStyle w:val="Beschriftung"/>
       </w:pPr>
-      <w:bookmarkStart w:id="61" w:name="_Toc514766032"/>
+      <w:bookmarkStart w:id="65" w:name="_Toc514766032"/>
       <w:r>
         <w:t xml:space="preserve">Abbildung </w:t>
       </w:r>
@@ -8340,7 +9516,7 @@
           <w:rPr>
             <w:noProof/>
           </w:rPr>
-          <w:t>16</w:t>
+          <w:t>17</w:t>
         </w:r>
       </w:fldSimple>
       <w:r>
@@ -8354,13 +9530,13 @@
       <w:r>
         <w:t xml:space="preserve"> Vorlage</w:t>
       </w:r>
-      <w:bookmarkEnd w:id="61"/>
+      <w:bookmarkEnd w:id="65"/>
     </w:p>
     <w:p>
       <w:r>
         <w:t>(</w:t>
       </w:r>
-      <w:hyperlink r:id="rId38" w:history="1">
+      <w:hyperlink r:id="rId45" w:history="1">
         <w:r>
           <w:rPr>
             <w:rStyle w:val="Hyperlink"/>
@@ -8376,11 +9552,11 @@
       <w:pPr>
         <w:pStyle w:val="berschrift3"/>
       </w:pPr>
-      <w:bookmarkStart w:id="62" w:name="_Toc514412947"/>
+      <w:bookmarkStart w:id="66" w:name="_Toc514412947"/>
       <w:r>
         <w:t>Aufwärtsnavigation</w:t>
       </w:r>
-      <w:bookmarkEnd w:id="62"/>
+      <w:bookmarkEnd w:id="66"/>
     </w:p>
     <w:p>
       <w:r>
@@ -8425,7 +9601,7 @@
           <w:lang w:eastAsia="de-DE"/>
         </w:rPr>
         <w:drawing>
-          <wp:inline distT="0" distB="0" distL="0" distR="0" wp14:anchorId="633E3C90" wp14:editId="65A65E0A">
+          <wp:inline distT="0" distB="0" distL="0" distR="0" wp14:anchorId="6C2ADC3F" wp14:editId="435040D7">
             <wp:extent cx="5745480" cy="2872740"/>
             <wp:effectExtent l="0" t="0" r="7620" b="3810"/>
             <wp:docPr id="22" name="Grafik 22" descr="C:\Users\gsansone\Desktop\Studium\Studienjahr3\Studienarbeit\Bilder Studienarbeit\back_vs_up.png"/>
@@ -8442,7 +9618,7 @@
                     </pic:cNvPicPr>
                   </pic:nvPicPr>
                   <pic:blipFill>
-                    <a:blip r:embed="rId39" cstate="print">
+                    <a:blip r:embed="rId46" cstate="print">
                       <a:extLst>
                         <a:ext uri="{28A0092B-C50C-407E-A947-70E740481C1C}">
                           <a14:useLocalDpi xmlns:a14="http://schemas.microsoft.com/office/drawing/2010/main" val="0"/>
@@ -8481,7 +9657,7 @@
           <w:lang w:val="en-US"/>
         </w:rPr>
       </w:pPr>
-      <w:bookmarkStart w:id="63" w:name="_Toc514766033"/>
+      <w:bookmarkStart w:id="67" w:name="_Toc514766033"/>
       <w:proofErr w:type="spellStart"/>
       <w:r>
         <w:rPr>
@@ -8513,7 +9689,7 @@
           <w:noProof/>
           <w:lang w:val="en-US"/>
         </w:rPr>
-        <w:t>17</w:t>
+        <w:t>18</w:t>
       </w:r>
       <w:r>
         <w:fldChar w:fldCharType="end"/>
@@ -8538,7 +9714,7 @@
         </w:rPr>
         <w:t xml:space="preserve"> button</w:t>
       </w:r>
-      <w:bookmarkEnd w:id="63"/>
+      <w:bookmarkEnd w:id="67"/>
     </w:p>
     <w:p>
       <w:pPr>
@@ -8557,11 +9733,11 @@
       <w:pPr>
         <w:pStyle w:val="berschrift1"/>
       </w:pPr>
-      <w:bookmarkStart w:id="64" w:name="_Toc514412948"/>
+      <w:bookmarkStart w:id="68" w:name="_Toc514412948"/>
       <w:r>
         <w:t>Implementierung</w:t>
       </w:r>
-      <w:bookmarkEnd w:id="64"/>
+      <w:bookmarkEnd w:id="68"/>
     </w:p>
     <w:p>
       <w:r>
@@ -8596,11 +9772,11 @@
           <w:numId w:val="13"/>
         </w:numPr>
       </w:pPr>
-      <w:bookmarkStart w:id="65" w:name="_Toc514412949"/>
+      <w:bookmarkStart w:id="69" w:name="_Toc514412949"/>
       <w:r>
         <w:t>Ladebildschirm</w:t>
       </w:r>
-      <w:bookmarkEnd w:id="65"/>
+      <w:bookmarkEnd w:id="69"/>
     </w:p>
     <w:p>
       <w:r>
@@ -8641,7 +9817,7 @@
       <w:r>
         <w:t>Ein individueller Ladebildschirm kann hierbei Abhilfe verschaffen, indem dem Nutzer signalisiert wird, dass die Applikation gestartet wurde aber noch Zeit zum Laden braucht. (</w:t>
       </w:r>
-      <w:hyperlink r:id="rId40" w:history="1">
+      <w:hyperlink r:id="rId47" w:history="1">
         <w:r>
           <w:rPr>
             <w:rStyle w:val="Hyperlink"/>
@@ -8666,11 +9842,11 @@
           <w:numId w:val="13"/>
         </w:numPr>
       </w:pPr>
-      <w:bookmarkStart w:id="66" w:name="_Toc514412950"/>
+      <w:bookmarkStart w:id="70" w:name="_Toc514412950"/>
       <w:r>
         <w:t>Kamera</w:t>
       </w:r>
-      <w:bookmarkEnd w:id="66"/>
+      <w:bookmarkEnd w:id="70"/>
     </w:p>
     <w:p>
       <w:r>
@@ -8716,11 +9892,11 @@
           <w:numId w:val="13"/>
         </w:numPr>
       </w:pPr>
-      <w:bookmarkStart w:id="67" w:name="_Toc514412951"/>
+      <w:bookmarkStart w:id="71" w:name="_Toc514412951"/>
       <w:r>
         <w:t>Analyse</w:t>
       </w:r>
-      <w:bookmarkEnd w:id="67"/>
+      <w:bookmarkEnd w:id="71"/>
     </w:p>
     <w:p>
       <w:r>
@@ -8740,12 +9916,12 @@
           <w:numId w:val="13"/>
         </w:numPr>
       </w:pPr>
-      <w:bookmarkStart w:id="68" w:name="_Toc514412952"/>
+      <w:bookmarkStart w:id="72" w:name="_Toc514412952"/>
       <w:r>
         <w:lastRenderedPageBreak/>
         <w:t>Datenbank</w:t>
       </w:r>
-      <w:bookmarkEnd w:id="68"/>
+      <w:bookmarkEnd w:id="72"/>
     </w:p>
     <w:p>
       <w:r>
@@ -8768,11 +9944,11 @@
           <w:numId w:val="13"/>
         </w:numPr>
       </w:pPr>
-      <w:bookmarkStart w:id="69" w:name="_Toc514412953"/>
+      <w:bookmarkStart w:id="73" w:name="_Toc514412953"/>
       <w:r>
         <w:t>Archiv und Favoriten</w:t>
       </w:r>
-      <w:bookmarkEnd w:id="69"/>
+      <w:bookmarkEnd w:id="73"/>
     </w:p>
     <w:p>
       <w:r>
@@ -8813,12 +9989,12 @@
           <w:numId w:val="13"/>
         </w:numPr>
       </w:pPr>
-      <w:bookmarkStart w:id="70" w:name="_Toc514412954"/>
+      <w:bookmarkStart w:id="74" w:name="_Toc514412954"/>
       <w:proofErr w:type="spellStart"/>
       <w:r>
         <w:t>About</w:t>
       </w:r>
-      <w:bookmarkEnd w:id="70"/>
+      <w:bookmarkEnd w:id="74"/>
       <w:proofErr w:type="spellEnd"/>
     </w:p>
     <w:p>
@@ -8850,11 +10026,11 @@
           <w:numId w:val="13"/>
         </w:numPr>
       </w:pPr>
-      <w:bookmarkStart w:id="71" w:name="_Toc514412955"/>
+      <w:bookmarkStart w:id="75" w:name="_Toc514412955"/>
       <w:r>
         <w:t>Navigation</w:t>
       </w:r>
-      <w:bookmarkEnd w:id="71"/>
+      <w:bookmarkEnd w:id="75"/>
     </w:p>
     <w:p>
       <w:r>
@@ -8928,11 +10104,11 @@
       <w:pPr>
         <w:pStyle w:val="berschrift1"/>
       </w:pPr>
-      <w:bookmarkStart w:id="72" w:name="_Toc514412956"/>
+      <w:bookmarkStart w:id="76" w:name="_Toc514412956"/>
       <w:r>
         <w:t>Fazit und Ausblick</w:t>
       </w:r>
-      <w:bookmarkEnd w:id="72"/>
+      <w:bookmarkEnd w:id="76"/>
     </w:p>
     <w:p>
       <w:r>
@@ -8946,11 +10122,11 @@
       <w:pPr>
         <w:pStyle w:val="berschrift1"/>
       </w:pPr>
-      <w:bookmarkStart w:id="73" w:name="_Toc514412957"/>
+      <w:bookmarkStart w:id="77" w:name="_Toc514412957"/>
       <w:r>
         <w:t>Literaturverzeichnis</w:t>
       </w:r>
-      <w:bookmarkEnd w:id="73"/>
+      <w:bookmarkEnd w:id="77"/>
     </w:p>
     <w:p>
       <w:r>
@@ -8969,7 +10145,7 @@
       <w:r>
         <w:t xml:space="preserve">[2] </w:t>
       </w:r>
-      <w:hyperlink r:id="rId41" w:history="1">
+      <w:hyperlink r:id="rId48" w:history="1">
         <w:r>
           <w:rPr>
             <w:rStyle w:val="Hyperlink"/>
@@ -8982,7 +10158,7 @@
       <w:r>
         <w:t xml:space="preserve">[3] </w:t>
       </w:r>
-      <w:hyperlink r:id="rId42" w:history="1">
+      <w:hyperlink r:id="rId49" w:history="1">
         <w:r>
           <w:rPr>
             <w:rStyle w:val="Hyperlink"/>
@@ -8995,7 +10171,7 @@
       <w:r>
         <w:t xml:space="preserve">[4] </w:t>
       </w:r>
-      <w:hyperlink r:id="rId43" w:history="1">
+      <w:hyperlink r:id="rId50" w:history="1">
         <w:r>
           <w:rPr>
             <w:rStyle w:val="Hyperlink"/>
@@ -9008,7 +10184,7 @@
       <w:r>
         <w:t xml:space="preserve">[5] </w:t>
       </w:r>
-      <w:hyperlink r:id="rId44" w:history="1">
+      <w:hyperlink r:id="rId51" w:history="1">
         <w:r>
           <w:rPr>
             <w:rStyle w:val="Hyperlink"/>
@@ -9026,7 +10202,7 @@
       <w:r>
         <w:t xml:space="preserve">[6] </w:t>
       </w:r>
-      <w:hyperlink r:id="rId45" w:history="1">
+      <w:hyperlink r:id="rId52" w:history="1">
         <w:r>
           <w:rPr>
             <w:rStyle w:val="Hyperlink"/>
@@ -9128,7 +10304,7 @@
           <w:lang w:val="en-US"/>
         </w:rPr>
       </w:pPr>
-      <w:hyperlink r:id="rId46" w:history="1">
+      <w:hyperlink r:id="rId53" w:history="1">
         <w:r>
           <w:rPr>
             <w:rStyle w:val="Hyperlink"/>
@@ -9218,7 +10394,7 @@
           <w:lang w:val="en-US"/>
         </w:rPr>
       </w:pPr>
-      <w:bookmarkStart w:id="74" w:name="_Toc514412958"/>
+      <w:bookmarkStart w:id="78" w:name="_Toc514412958"/>
       <w:proofErr w:type="spellStart"/>
       <w:r>
         <w:rPr>
@@ -9226,7 +10402,7 @@
         </w:rPr>
         <w:t>Abbildungsverzeichnis</w:t>
       </w:r>
-      <w:bookmarkEnd w:id="74"/>
+      <w:bookmarkEnd w:id="78"/>
       <w:proofErr w:type="spellEnd"/>
     </w:p>
     <w:p>
@@ -9333,7 +10509,7 @@
           <w:lang w:eastAsia="de-DE"/>
         </w:rPr>
       </w:pPr>
-      <w:hyperlink r:id="rId47" w:anchor="_Toc514766019" w:history="1">
+      <w:hyperlink r:id="rId54" w:anchor="_Toc514766019" w:history="1">
         <w:r>
           <w:rPr>
             <w:rStyle w:val="Hyperlink"/>
@@ -9405,7 +10581,7 @@
           <w:lang w:eastAsia="de-DE"/>
         </w:rPr>
       </w:pPr>
-      <w:hyperlink r:id="rId48" w:anchor="_Toc514766020" w:history="1">
+      <w:hyperlink r:id="rId55" w:anchor="_Toc514766020" w:history="1">
         <w:r>
           <w:rPr>
             <w:rStyle w:val="Hyperlink"/>
@@ -9478,7 +10654,7 @@
           <w:lang w:eastAsia="de-DE"/>
         </w:rPr>
       </w:pPr>
-      <w:hyperlink r:id="rId49" w:anchor="_Toc514766021" w:history="1">
+      <w:hyperlink r:id="rId56" w:anchor="_Toc514766021" w:history="1">
         <w:r>
           <w:rPr>
             <w:rStyle w:val="Hyperlink"/>
@@ -9551,7 +10727,7 @@
           <w:lang w:eastAsia="de-DE"/>
         </w:rPr>
       </w:pPr>
-      <w:hyperlink r:id="rId50" w:anchor="_Toc514766022" w:history="1">
+      <w:hyperlink r:id="rId57" w:anchor="_Toc514766022" w:history="1">
         <w:r>
           <w:rPr>
             <w:rStyle w:val="Hyperlink"/>
@@ -10424,7 +11600,7 @@
       </w:r>
     </w:p>
     <w:sectPr>
-      <w:headerReference w:type="default" r:id="rId51"/>
+      <w:headerReference w:type="default" r:id="rId58"/>
       <w:pgSz w:w="11906" w:h="16838"/>
       <w:pgMar w:top="1417" w:right="1417" w:bottom="1418" w:left="1417" w:header="708" w:footer="708" w:gutter="0"/>
       <w:cols w:space="708"/>
@@ -10454,6 +11630,16 @@
 </file>
 
 <file path=word/footer1.xml><?xml version="1.0" encoding="utf-8"?>
+<w:ftr xmlns:wpc="http://schemas.microsoft.com/office/word/2010/wordprocessingCanvas" xmlns:mc="http://schemas.openxmlformats.org/markup-compatibility/2006" xmlns:o="urn:schemas-microsoft-com:office:office" xmlns:r="http://schemas.openxmlformats.org/officeDocument/2006/relationships" xmlns:m="http://schemas.openxmlformats.org/officeDocument/2006/math" xmlns:v="urn:schemas-microsoft-com:vml" xmlns:wp14="http://schemas.microsoft.com/office/word/2010/wordprocessingDrawing" xmlns:wp="http://schemas.openxmlformats.org/drawingml/2006/wordprocessingDrawing" xmlns:w10="urn:schemas-microsoft-com:office:word" xmlns:w="http://schemas.openxmlformats.org/wordprocessingml/2006/main" xmlns:w14="http://schemas.microsoft.com/office/word/2010/wordml" xmlns:wpg="http://schemas.microsoft.com/office/word/2010/wordprocessingGroup" xmlns:wpi="http://schemas.microsoft.com/office/word/2010/wordprocessingInk" xmlns:wne="http://schemas.microsoft.com/office/word/2006/wordml" xmlns:wps="http://schemas.microsoft.com/office/word/2010/wordprocessingShape" mc:Ignorable="w14 wp14">
+  <w:p>
+    <w:pPr>
+      <w:pStyle w:val="Fuzeile"/>
+    </w:pPr>
+  </w:p>
+</w:ftr>
+</file>
+
+<file path=word/footer2.xml><?xml version="1.0" encoding="utf-8"?>
 <w:ftr xmlns:wpc="http://schemas.microsoft.com/office/word/2010/wordprocessingCanvas" xmlns:mc="http://schemas.openxmlformats.org/markup-compatibility/2006" xmlns:o="urn:schemas-microsoft-com:office:office" xmlns:r="http://schemas.openxmlformats.org/officeDocument/2006/relationships" xmlns:m="http://schemas.openxmlformats.org/officeDocument/2006/math" xmlns:v="urn:schemas-microsoft-com:vml" xmlns:wp14="http://schemas.microsoft.com/office/word/2010/wordprocessingDrawing" xmlns:wp="http://schemas.openxmlformats.org/drawingml/2006/wordprocessingDrawing" xmlns:w10="urn:schemas-microsoft-com:office:word" xmlns:w="http://schemas.openxmlformats.org/wordprocessingml/2006/main" xmlns:w14="http://schemas.microsoft.com/office/word/2010/wordml" xmlns:wpg="http://schemas.microsoft.com/office/word/2010/wordprocessingGroup" xmlns:wpi="http://schemas.microsoft.com/office/word/2010/wordprocessingInk" xmlns:wne="http://schemas.microsoft.com/office/word/2006/wordml" xmlns:wps="http://schemas.microsoft.com/office/word/2010/wordprocessingShape" mc:Ignorable="w14 wp14">
   <w:p>
     <w:pPr>
@@ -10476,7 +11662,7 @@
       <w:rPr>
         <w:noProof/>
       </w:rPr>
-      <w:t>18</w:t>
+      <w:t>22</w:t>
     </w:r>
     <w:r>
       <w:fldChar w:fldCharType="end"/>
@@ -10485,6 +11671,16 @@
 </w:ftr>
 </file>
 
+<file path=word/footer3.xml><?xml version="1.0" encoding="utf-8"?>
+<w:ftr xmlns:wpc="http://schemas.microsoft.com/office/word/2010/wordprocessingCanvas" xmlns:mc="http://schemas.openxmlformats.org/markup-compatibility/2006" xmlns:o="urn:schemas-microsoft-com:office:office" xmlns:r="http://schemas.openxmlformats.org/officeDocument/2006/relationships" xmlns:m="http://schemas.openxmlformats.org/officeDocument/2006/math" xmlns:v="urn:schemas-microsoft-com:vml" xmlns:wp14="http://schemas.microsoft.com/office/word/2010/wordprocessingDrawing" xmlns:wp="http://schemas.openxmlformats.org/drawingml/2006/wordprocessingDrawing" xmlns:w10="urn:schemas-microsoft-com:office:word" xmlns:w="http://schemas.openxmlformats.org/wordprocessingml/2006/main" xmlns:w14="http://schemas.microsoft.com/office/word/2010/wordml" xmlns:wpg="http://schemas.microsoft.com/office/word/2010/wordprocessingGroup" xmlns:wpi="http://schemas.microsoft.com/office/word/2010/wordprocessingInk" xmlns:wne="http://schemas.microsoft.com/office/word/2006/wordml" xmlns:wps="http://schemas.microsoft.com/office/word/2010/wordprocessingShape" mc:Ignorable="w14 wp14">
+  <w:p>
+    <w:pPr>
+      <w:pStyle w:val="Fuzeile"/>
+    </w:pPr>
+  </w:p>
+</w:ftr>
+</file>
+
 <file path=word/footnotes.xml><?xml version="1.0" encoding="utf-8"?>
 <w:footnotes xmlns:wpc="http://schemas.microsoft.com/office/word/2010/wordprocessingCanvas" xmlns:mc="http://schemas.openxmlformats.org/markup-compatibility/2006" xmlns:o="urn:schemas-microsoft-com:office:office" xmlns:r="http://schemas.openxmlformats.org/officeDocument/2006/relationships" xmlns:m="http://schemas.openxmlformats.org/officeDocument/2006/math" xmlns:v="urn:schemas-microsoft-com:vml" xmlns:wp14="http://schemas.microsoft.com/office/word/2010/wordprocessingDrawing" xmlns:wp="http://schemas.openxmlformats.org/drawingml/2006/wordprocessingDrawing" xmlns:w10="urn:schemas-microsoft-com:office:word" xmlns:w="http://schemas.openxmlformats.org/wordprocessingml/2006/main" xmlns:w14="http://schemas.microsoft.com/office/word/2010/wordml" xmlns:wpg="http://schemas.microsoft.com/office/word/2010/wordprocessingGroup" xmlns:wpi="http://schemas.microsoft.com/office/word/2010/wordprocessingInk" xmlns:wne="http://schemas.microsoft.com/office/word/2006/wordml" xmlns:wps="http://schemas.microsoft.com/office/word/2010/wordprocessingShape" mc:Ignorable="w14 wp14">
   <w:footnote w:type="separator" w:id="-1">
@@ -10505,6 +11701,16 @@
 </file>
 
 <file path=word/header1.xml><?xml version="1.0" encoding="utf-8"?>
+<w:hdr xmlns:wpc="http://schemas.microsoft.com/office/word/2010/wordprocessingCanvas" xmlns:mc="http://schemas.openxmlformats.org/markup-compatibility/2006" xmlns:o="urn:schemas-microsoft-com:office:office" xmlns:r="http://schemas.openxmlformats.org/officeDocument/2006/relationships" xmlns:m="http://schemas.openxmlformats.org/officeDocument/2006/math" xmlns:v="urn:schemas-microsoft-com:vml" xmlns:wp14="http://schemas.microsoft.com/office/word/2010/wordprocessingDrawing" xmlns:wp="http://schemas.openxmlformats.org/drawingml/2006/wordprocessingDrawing" xmlns:w10="urn:schemas-microsoft-com:office:word" xmlns:w="http://schemas.openxmlformats.org/wordprocessingml/2006/main" xmlns:w14="http://schemas.microsoft.com/office/word/2010/wordml" xmlns:wpg="http://schemas.microsoft.com/office/word/2010/wordprocessingGroup" xmlns:wpi="http://schemas.microsoft.com/office/word/2010/wordprocessingInk" xmlns:wne="http://schemas.microsoft.com/office/word/2006/wordml" xmlns:wps="http://schemas.microsoft.com/office/word/2010/wordprocessingShape" mc:Ignorable="w14 wp14">
+  <w:p>
+    <w:pPr>
+      <w:pStyle w:val="Kopfzeile"/>
+    </w:pPr>
+  </w:p>
+</w:hdr>
+</file>
+
+<file path=word/header2.xml><?xml version="1.0" encoding="utf-8"?>
 <w:hdr xmlns:wpc="http://schemas.microsoft.com/office/word/2010/wordprocessingCanvas" xmlns:mc="http://schemas.openxmlformats.org/markup-compatibility/2006" xmlns:o="urn:schemas-microsoft-com:office:office" xmlns:r="http://schemas.openxmlformats.org/officeDocument/2006/relationships" xmlns:m="http://schemas.openxmlformats.org/officeDocument/2006/math" xmlns:v="urn:schemas-microsoft-com:vml" xmlns:wp14="http://schemas.microsoft.com/office/word/2010/wordprocessingDrawing" xmlns:wp="http://schemas.openxmlformats.org/drawingml/2006/wordprocessingDrawing" xmlns:w10="urn:schemas-microsoft-com:office:word" xmlns:w="http://schemas.openxmlformats.org/wordprocessingml/2006/main" xmlns:w14="http://schemas.microsoft.com/office/word/2010/wordml" xmlns:wpg="http://schemas.microsoft.com/office/word/2010/wordprocessingGroup" xmlns:wpi="http://schemas.microsoft.com/office/word/2010/wordprocessingInk" xmlns:wne="http://schemas.microsoft.com/office/word/2006/wordml" xmlns:wps="http://schemas.microsoft.com/office/word/2010/wordprocessingShape" mc:Ignorable="w14 wp14">
   <w:p>
     <w:pPr>
@@ -10621,7 +11827,17 @@
 </w:hdr>
 </file>
 
-<file path=word/header2.xml><?xml version="1.0" encoding="utf-8"?>
+<file path=word/header3.xml><?xml version="1.0" encoding="utf-8"?>
+<w:hdr xmlns:wpc="http://schemas.microsoft.com/office/word/2010/wordprocessingCanvas" xmlns:mc="http://schemas.openxmlformats.org/markup-compatibility/2006" xmlns:o="urn:schemas-microsoft-com:office:office" xmlns:r="http://schemas.openxmlformats.org/officeDocument/2006/relationships" xmlns:m="http://schemas.openxmlformats.org/officeDocument/2006/math" xmlns:v="urn:schemas-microsoft-com:vml" xmlns:wp14="http://schemas.microsoft.com/office/word/2010/wordprocessingDrawing" xmlns:wp="http://schemas.openxmlformats.org/drawingml/2006/wordprocessingDrawing" xmlns:w10="urn:schemas-microsoft-com:office:word" xmlns:w="http://schemas.openxmlformats.org/wordprocessingml/2006/main" xmlns:w14="http://schemas.microsoft.com/office/word/2010/wordml" xmlns:wpg="http://schemas.microsoft.com/office/word/2010/wordprocessingGroup" xmlns:wpi="http://schemas.microsoft.com/office/word/2010/wordprocessingInk" xmlns:wne="http://schemas.microsoft.com/office/word/2006/wordml" xmlns:wps="http://schemas.microsoft.com/office/word/2010/wordprocessingShape" mc:Ignorable="w14 wp14">
+  <w:p>
+    <w:pPr>
+      <w:pStyle w:val="Kopfzeile"/>
+    </w:pPr>
+  </w:p>
+</w:hdr>
+</file>
+
+<file path=word/header4.xml><?xml version="1.0" encoding="utf-8"?>
 <w:hdr xmlns:wpc="http://schemas.microsoft.com/office/word/2010/wordprocessingCanvas" xmlns:mc="http://schemas.openxmlformats.org/markup-compatibility/2006" xmlns:o="urn:schemas-microsoft-com:office:office" xmlns:r="http://schemas.openxmlformats.org/officeDocument/2006/relationships" xmlns:m="http://schemas.openxmlformats.org/officeDocument/2006/math" xmlns:v="urn:schemas-microsoft-com:vml" xmlns:wp14="http://schemas.microsoft.com/office/word/2010/wordprocessingDrawing" xmlns:wp="http://schemas.openxmlformats.org/drawingml/2006/wordprocessingDrawing" xmlns:w10="urn:schemas-microsoft-com:office:word" xmlns:w="http://schemas.openxmlformats.org/wordprocessingml/2006/main" xmlns:w14="http://schemas.microsoft.com/office/word/2010/wordml" xmlns:wpg="http://schemas.microsoft.com/office/word/2010/wordprocessingGroup" xmlns:wpi="http://schemas.microsoft.com/office/word/2010/wordprocessingInk" xmlns:wne="http://schemas.microsoft.com/office/word/2006/wordml" xmlns:wps="http://schemas.microsoft.com/office/word/2010/wordprocessingShape" mc:Ignorable="w14 wp14">
   <w:p>
     <w:pPr>
@@ -14377,6 +15593,530 @@
 </w:styles>
 </file>
 
+<file path=word/glossary/document.xml><?xml version="1.0" encoding="utf-8"?>
+<w:glossaryDocument xmlns:wpc="http://schemas.microsoft.com/office/word/2010/wordprocessingCanvas" xmlns:mc="http://schemas.openxmlformats.org/markup-compatibility/2006" xmlns:o="urn:schemas-microsoft-com:office:office" xmlns:r="http://schemas.openxmlformats.org/officeDocument/2006/relationships" xmlns:m="http://schemas.openxmlformats.org/officeDocument/2006/math" xmlns:v="urn:schemas-microsoft-com:vml" xmlns:wp14="http://schemas.microsoft.com/office/word/2010/wordprocessingDrawing" xmlns:wp="http://schemas.openxmlformats.org/drawingml/2006/wordprocessingDrawing" xmlns:w10="urn:schemas-microsoft-com:office:word" xmlns:w="http://schemas.openxmlformats.org/wordprocessingml/2006/main" xmlns:w14="http://schemas.microsoft.com/office/word/2010/wordml" xmlns:wpg="http://schemas.microsoft.com/office/word/2010/wordprocessingGroup" xmlns:wpi="http://schemas.microsoft.com/office/word/2010/wordprocessingInk" xmlns:wne="http://schemas.microsoft.com/office/word/2006/wordml" xmlns:wps="http://schemas.microsoft.com/office/word/2010/wordprocessingShape" mc:Ignorable="w14 wp14"/>
+</file>
+
+<file path=word/glossary/fontTable.xml><?xml version="1.0" encoding="utf-8"?>
+<w:fonts xmlns:mc="http://schemas.openxmlformats.org/markup-compatibility/2006" xmlns:r="http://schemas.openxmlformats.org/officeDocument/2006/relationships" xmlns:w="http://schemas.openxmlformats.org/wordprocessingml/2006/main" xmlns:w14="http://schemas.microsoft.com/office/word/2010/wordml" mc:Ignorable="w14">
+  <w:font w:name="Calibri">
+    <w:panose1 w:val="020F0502020204030204"/>
+    <w:charset w:val="00"/>
+    <w:family w:val="swiss"/>
+    <w:pitch w:val="variable"/>
+    <w:sig w:usb0="E00002FF" w:usb1="4000ACFF" w:usb2="00000001" w:usb3="00000000" w:csb0="0000019F" w:csb1="00000000"/>
+  </w:font>
+  <w:font w:name="Courier New">
+    <w:panose1 w:val="02070309020205020404"/>
+    <w:charset w:val="00"/>
+    <w:family w:val="modern"/>
+    <w:pitch w:val="fixed"/>
+    <w:sig w:usb0="E0002AFF" w:usb1="C0007843" w:usb2="00000009" w:usb3="00000000" w:csb0="000001FF" w:csb1="00000000"/>
+  </w:font>
+  <w:font w:name="Times New Roman">
+    <w:panose1 w:val="02020603050405020304"/>
+    <w:charset w:val="00"/>
+    <w:family w:val="roman"/>
+    <w:pitch w:val="variable"/>
+    <w:sig w:usb0="E0002AFF" w:usb1="C0007841" w:usb2="00000009" w:usb3="00000000" w:csb0="000001FF" w:csb1="00000000"/>
+  </w:font>
+  <w:font w:name="Wingdings">
+    <w:panose1 w:val="05000000000000000000"/>
+    <w:charset w:val="02"/>
+    <w:family w:val="auto"/>
+    <w:pitch w:val="variable"/>
+    <w:sig w:usb0="00000000" w:usb1="10000000" w:usb2="00000000" w:usb3="00000000" w:csb0="80000000" w:csb1="00000000"/>
+  </w:font>
+  <w:font w:name="Symbol">
+    <w:panose1 w:val="05050102010706020507"/>
+    <w:charset w:val="02"/>
+    <w:family w:val="roman"/>
+    <w:pitch w:val="variable"/>
+    <w:sig w:usb0="00000000" w:usb1="10000000" w:usb2="00000000" w:usb3="00000000" w:csb0="80000000" w:csb1="00000000"/>
+  </w:font>
+  <w:font w:name="Century Gothic">
+    <w:panose1 w:val="020B0502020202020204"/>
+    <w:charset w:val="00"/>
+    <w:family w:val="swiss"/>
+    <w:pitch w:val="variable"/>
+    <w:sig w:usb0="00000287" w:usb1="00000000" w:usb2="00000000" w:usb3="00000000" w:csb0="0000009F" w:csb1="00000000"/>
+  </w:font>
+  <w:font w:name="Calibri Light">
+    <w:panose1 w:val="020F0302020204030204"/>
+    <w:charset w:val="00"/>
+    <w:family w:val="swiss"/>
+    <w:pitch w:val="variable"/>
+    <w:sig w:usb0="A00002EF" w:usb1="4000207B" w:usb2="00000000" w:usb3="00000000" w:csb0="0000019F" w:csb1="00000000"/>
+  </w:font>
+  <w:font w:name="Tahoma">
+    <w:panose1 w:val="020B0604030504040204"/>
+    <w:charset w:val="00"/>
+    <w:family w:val="swiss"/>
+    <w:pitch w:val="variable"/>
+    <w:sig w:usb0="E1002EFF" w:usb1="C000605B" w:usb2="00000029" w:usb3="00000000" w:csb0="000101FF" w:csb1="00000000"/>
+  </w:font>
+  <w:font w:name="Cambria Math">
+    <w:panose1 w:val="02040503050406030204"/>
+    <w:charset w:val="00"/>
+    <w:family w:val="roman"/>
+    <w:pitch w:val="variable"/>
+    <w:sig w:usb0="E00002FF" w:usb1="420024FF" w:usb2="00000000" w:usb3="00000000" w:csb0="0000019F" w:csb1="00000000"/>
+  </w:font>
+  <w:font w:name="Cambria">
+    <w:panose1 w:val="02040503050406030204"/>
+    <w:charset w:val="00"/>
+    <w:family w:val="roman"/>
+    <w:pitch w:val="variable"/>
+    <w:sig w:usb0="E00002FF" w:usb1="400004FF" w:usb2="00000000" w:usb3="00000000" w:csb0="0000019F" w:csb1="00000000"/>
+  </w:font>
+</w:fonts>
+</file>
+
+<file path=word/glossary/settings.xml><?xml version="1.0" encoding="utf-8"?>
+<w:settings xmlns:mc="http://schemas.openxmlformats.org/markup-compatibility/2006" xmlns:o="urn:schemas-microsoft-com:office:office" xmlns:r="http://schemas.openxmlformats.org/officeDocument/2006/relationships" xmlns:m="http://schemas.openxmlformats.org/officeDocument/2006/math" xmlns:v="urn:schemas-microsoft-com:vml" xmlns:w10="urn:schemas-microsoft-com:office:word" xmlns:w="http://schemas.openxmlformats.org/wordprocessingml/2006/main" xmlns:w14="http://schemas.microsoft.com/office/word/2010/wordml" xmlns:sl="http://schemas.openxmlformats.org/schemaLibrary/2006/main" mc:Ignorable="w14">
+  <w:view w:val="normal"/>
+  <w:defaultTabStop w:val="708"/>
+  <w:hyphenationZone w:val="425"/>
+  <w:characterSpacingControl w:val="doNotCompress"/>
+  <w:compat>
+    <w:useFELayout/>
+    <w:compatSetting w:name="compatibilityMode" w:uri="http://schemas.microsoft.com/office/word" w:val="14"/>
+    <w:compatSetting w:name="overrideTableStyleFontSizeAndJustification" w:uri="http://schemas.microsoft.com/office/word" w:val="1"/>
+    <w:compatSetting w:name="enableOpenTypeFeatures" w:uri="http://schemas.microsoft.com/office/word" w:val="1"/>
+    <w:compatSetting w:name="doNotFlipMirrorIndents" w:uri="http://schemas.microsoft.com/office/word" w:val="1"/>
+  </w:compat>
+  <w:rsids>
+    <w:rsidRoot w:val="00CE1350"/>
+    <w:rsid w:val="000B2C2F"/>
+    <w:rsid w:val="00CE1350"/>
+  </w:rsids>
+  <m:mathPr>
+    <m:mathFont m:val="Cambria Math"/>
+    <m:brkBin m:val="before"/>
+    <m:brkBinSub m:val="--"/>
+    <m:smallFrac m:val="0"/>
+    <m:dispDef/>
+    <m:lMargin m:val="0"/>
+    <m:rMargin m:val="0"/>
+    <m:defJc m:val="centerGroup"/>
+    <m:wrapIndent m:val="1440"/>
+    <m:intLim m:val="subSup"/>
+    <m:naryLim m:val="undOvr"/>
+  </m:mathPr>
+  <w:themeFontLang w:val="de-DE"/>
+  <w:clrSchemeMapping w:bg1="light1" w:t1="dark1" w:bg2="light2" w:t2="dark2" w:accent1="accent1" w:accent2="accent2" w:accent3="accent3" w:accent4="accent4" w:accent5="accent5" w:accent6="accent6" w:hyperlink="hyperlink" w:followedHyperlink="followedHyperlink"/>
+  <w:decimalSymbol w:val=","/>
+  <w:listSeparator w:val=";"/>
+</w:settings>
+</file>
+
+<file path=word/glossary/styles.xml><?xml version="1.0" encoding="utf-8"?>
+<w:styles xmlns:mc="http://schemas.openxmlformats.org/markup-compatibility/2006" xmlns:r="http://schemas.openxmlformats.org/officeDocument/2006/relationships" xmlns:w="http://schemas.openxmlformats.org/wordprocessingml/2006/main" xmlns:w14="http://schemas.microsoft.com/office/word/2010/wordml" mc:Ignorable="w14">
+  <w:docDefaults>
+    <w:rPrDefault>
+      <w:rPr>
+        <w:rFonts w:asciiTheme="minorHAnsi" w:eastAsiaTheme="minorEastAsia" w:hAnsiTheme="minorHAnsi" w:cstheme="minorBidi"/>
+        <w:sz w:val="22"/>
+        <w:szCs w:val="22"/>
+        <w:lang w:val="de-DE" w:eastAsia="de-DE" w:bidi="ar-SA"/>
+      </w:rPr>
+    </w:rPrDefault>
+    <w:pPrDefault>
+      <w:pPr>
+        <w:spacing w:after="200" w:line="276" w:lineRule="auto"/>
+      </w:pPr>
+    </w:pPrDefault>
+  </w:docDefaults>
+  <w:latentStyles w:defLockedState="0" w:defUIPriority="99" w:defSemiHidden="1" w:defUnhideWhenUsed="1" w:defQFormat="0" w:count="267">
+    <w:lsdException w:name="Normal" w:semiHidden="0" w:uiPriority="0" w:unhideWhenUsed="0" w:qFormat="1"/>
+    <w:lsdException w:name="heading 1" w:semiHidden="0" w:uiPriority="9" w:unhideWhenUsed="0" w:qFormat="1"/>
+    <w:lsdException w:name="heading 2" w:uiPriority="9" w:qFormat="1"/>
+    <w:lsdException w:name="heading 3" w:uiPriority="9" w:qFormat="1"/>
+    <w:lsdException w:name="heading 4" w:uiPriority="9" w:qFormat="1"/>
+    <w:lsdException w:name="heading 5" w:uiPriority="9" w:qFormat="1"/>
+    <w:lsdException w:name="heading 6" w:uiPriority="9" w:qFormat="1"/>
+    <w:lsdException w:name="heading 7" w:uiPriority="9" w:qFormat="1"/>
+    <w:lsdException w:name="heading 8" w:uiPriority="9" w:qFormat="1"/>
+    <w:lsdException w:name="heading 9" w:uiPriority="9" w:qFormat="1"/>
+    <w:lsdException w:name="toc 1" w:uiPriority="39"/>
+    <w:lsdException w:name="toc 2" w:uiPriority="39"/>
+    <w:lsdException w:name="toc 3" w:uiPriority="39"/>
+    <w:lsdException w:name="toc 4" w:uiPriority="39"/>
+    <w:lsdException w:name="toc 5" w:uiPriority="39"/>
+    <w:lsdException w:name="toc 6" w:uiPriority="39"/>
+    <w:lsdException w:name="toc 7" w:uiPriority="39"/>
+    <w:lsdException w:name="toc 8" w:uiPriority="39"/>
+    <w:lsdException w:name="toc 9" w:uiPriority="39"/>
+    <w:lsdException w:name="caption" w:uiPriority="35" w:qFormat="1"/>
+    <w:lsdException w:name="Title" w:semiHidden="0" w:uiPriority="10" w:unhideWhenUsed="0" w:qFormat="1"/>
+    <w:lsdException w:name="Default Paragraph Font" w:uiPriority="1"/>
+    <w:lsdException w:name="Subtitle" w:semiHidden="0" w:uiPriority="11" w:unhideWhenUsed="0" w:qFormat="1"/>
+    <w:lsdException w:name="Strong" w:semiHidden="0" w:uiPriority="22" w:unhideWhenUsed="0" w:qFormat="1"/>
+    <w:lsdException w:name="Emphasis" w:semiHidden="0" w:uiPriority="20" w:unhideWhenUsed="0" w:qFormat="1"/>
+    <w:lsdException w:name="Table Grid" w:semiHidden="0" w:uiPriority="59" w:unhideWhenUsed="0"/>
+    <w:lsdException w:name="Placeholder Text" w:unhideWhenUsed="0"/>
+    <w:lsdException w:name="No Spacing" w:semiHidden="0" w:uiPriority="1" w:unhideWhenUsed="0" w:qFormat="1"/>
+    <w:lsdException w:name="Light Shading" w:semiHidden="0" w:uiPriority="60" w:unhideWhenUsed="0"/>
+    <w:lsdException w:name="Light List" w:semiHidden="0" w:uiPriority="61" w:unhideWhenUsed="0"/>
+    <w:lsdException w:name="Light Grid" w:semiHidden="0" w:uiPriority="62" w:unhideWhenUsed="0"/>
+    <w:lsdException w:name="Medium Shading 1" w:semiHidden="0" w:uiPriority="63" w:unhideWhenUsed="0"/>
+    <w:lsdException w:name="Medium Shading 2" w:semiHidden="0" w:uiPriority="64" w:unhideWhenUsed="0"/>
+    <w:lsdException w:name="Medium List 1" w:semiHidden="0" w:uiPriority="65" w:unhideWhenUsed="0"/>
+    <w:lsdException w:name="Medium List 2" w:semiHidden="0" w:uiPriority="66" w:unhideWhenUsed="0"/>
+    <w:lsdException w:name="Medium Grid 1" w:semiHidden="0" w:uiPriority="67" w:unhideWhenUsed="0"/>
+    <w:lsdException w:name="Medium Grid 2" w:semiHidden="0" w:uiPriority="68" w:unhideWhenUsed="0"/>
+    <w:lsdException w:name="Medium Grid 3" w:semiHidden="0" w:uiPriority="69" w:unhideWhenUsed="0"/>
+    <w:lsdException w:name="Dark List" w:semiHidden="0" w:uiPriority="70" w:unhideWhenUsed="0"/>
+    <w:lsdException w:name="Colorful Shading" w:semiHidden="0" w:uiPriority="71" w:unhideWhenUsed="0"/>
+    <w:lsdException w:name="Colorful List" w:semiHidden="0" w:uiPriority="72" w:unhideWhenUsed="0"/>
+    <w:lsdException w:name="Colorful Grid" w:semiHidden="0" w:uiPriority="73" w:unhideWhenUsed="0"/>
+    <w:lsdException w:name="Light Shading Accent 1" w:semiHidden="0" w:uiPriority="60" w:unhideWhenUsed="0"/>
+    <w:lsdException w:name="Light List Accent 1" w:semiHidden="0" w:uiPriority="61" w:unhideWhenUsed="0"/>
+    <w:lsdException w:name="Light Grid Accent 1" w:semiHidden="0" w:uiPriority="62" w:unhideWhenUsed="0"/>
+    <w:lsdException w:name="Medium Shading 1 Accent 1" w:semiHidden="0" w:uiPriority="63" w:unhideWhenUsed="0"/>
+    <w:lsdException w:name="Medium Shading 2 Accent 1" w:semiHidden="0" w:uiPriority="64" w:unhideWhenUsed="0"/>
+    <w:lsdException w:name="Medium List 1 Accent 1" w:semiHidden="0" w:uiPriority="65" w:unhideWhenUsed="0"/>
+    <w:lsdException w:name="Revision" w:unhideWhenUsed="0"/>
+    <w:lsdException w:name="List Paragraph" w:semiHidden="0" w:uiPriority="34" w:unhideWhenUsed="0" w:qFormat="1"/>
+    <w:lsdException w:name="Quote" w:semiHidden="0" w:uiPriority="29" w:unhideWhenUsed="0" w:qFormat="1"/>
+    <w:lsdException w:name="Intense Quote" w:semiHidden="0" w:uiPriority="30" w:unhideWhenUsed="0" w:qFormat="1"/>
+    <w:lsdException w:name="Medium List 2 Accent 1" w:semiHidden="0" w:uiPriority="66" w:unhideWhenUsed="0"/>
+    <w:lsdException w:name="Medium Grid 1 Accent 1" w:semiHidden="0" w:uiPriority="67" w:unhideWhenUsed="0"/>
+    <w:lsdException w:name="Medium Grid 2 Accent 1" w:semiHidden="0" w:uiPriority="68" w:unhideWhenUsed="0"/>
+    <w:lsdException w:name="Medium Grid 3 Accent 1" w:semiHidden="0" w:uiPriority="69" w:unhideWhenUsed="0"/>
+    <w:lsdException w:name="Dark List Accent 1" w:semiHidden="0" w:uiPriority="70" w:unhideWhenUsed="0"/>
+    <w:lsdException w:name="Colorful Shading Accent 1" w:semiHidden="0" w:uiPriority="71" w:unhideWhenUsed="0"/>
+    <w:lsdException w:name="Colorful List Accent 1" w:semiHidden="0" w:uiPriority="72" w:unhideWhenUsed="0"/>
+    <w:lsdException w:name="Colorful Grid Accent 1" w:semiHidden="0" w:uiPriority="73" w:unhideWhenUsed="0"/>
+    <w:lsdException w:name="Light Shading Accent 2" w:semiHidden="0" w:uiPriority="60" w:unhideWhenUsed="0"/>
+    <w:lsdException w:name="Light List Accent 2" w:semiHidden="0" w:uiPriority="61" w:unhideWhenUsed="0"/>
+    <w:lsdException w:name="Light Grid Accent 2" w:semiHidden="0" w:uiPriority="62" w:unhideWhenUsed="0"/>
+    <w:lsdException w:name="Medium Shading 1 Accent 2" w:semiHidden="0" w:uiPriority="63" w:unhideWhenUsed="0"/>
+    <w:lsdException w:name="Medium Shading 2 Accent 2" w:semiHidden="0" w:uiPriority="64" w:unhideWhenUsed="0"/>
+    <w:lsdException w:name="Medium List 1 Accent 2" w:semiHidden="0" w:uiPriority="65" w:unhideWhenUsed="0"/>
+    <w:lsdException w:name="Medium List 2 Accent 2" w:semiHidden="0" w:uiPriority="66" w:unhideWhenUsed="0"/>
+    <w:lsdException w:name="Medium Grid 1 Accent 2" w:semiHidden="0" w:uiPriority="67" w:unhideWhenUsed="0"/>
+    <w:lsdException w:name="Medium Grid 2 Accent 2" w:semiHidden="0" w:uiPriority="68" w:unhideWhenUsed="0"/>
+    <w:lsdException w:name="Medium Grid 3 Accent 2" w:semiHidden="0" w:uiPriority="69" w:unhideWhenUsed="0"/>
+    <w:lsdException w:name="Dark List Accent 2" w:semiHidden="0" w:uiPriority="70" w:unhideWhenUsed="0"/>
+    <w:lsdException w:name="Colorful Shading Accent 2" w:semiHidden="0" w:uiPriority="71" w:unhideWhenUsed="0"/>
+    <w:lsdException w:name="Colorful List Accent 2" w:semiHidden="0" w:uiPriority="72" w:unhideWhenUsed="0"/>
+    <w:lsdException w:name="Colorful Grid Accent 2" w:semiHidden="0" w:uiPriority="73" w:unhideWhenUsed="0"/>
+    <w:lsdException w:name="Light Shading Accent 3" w:semiHidden="0" w:uiPriority="60" w:unhideWhenUsed="0"/>
+    <w:lsdException w:name="Light List Accent 3" w:semiHidden="0" w:uiPriority="61" w:unhideWhenUsed="0"/>
+    <w:lsdException w:name="Light Grid Accent 3" w:semiHidden="0" w:uiPriority="62" w:unhideWhenUsed="0"/>
+    <w:lsdException w:name="Medium Shading 1 Accent 3" w:semiHidden="0" w:uiPriority="63" w:unhideWhenUsed="0"/>
+    <w:lsdException w:name="Medium Shading 2 Accent 3" w:semiHidden="0" w:uiPriority="64" w:unhideWhenUsed="0"/>
+    <w:lsdException w:name="Medium List 1 Accent 3" w:semiHidden="0" w:uiPriority="65" w:unhideWhenUsed="0"/>
+    <w:lsdException w:name="Medium List 2 Accent 3" w:semiHidden="0" w:uiPriority="66" w:unhideWhenUsed="0"/>
+    <w:lsdException w:name="Medium Grid 1 Accent 3" w:semiHidden="0" w:uiPriority="67" w:unhideWhenUsed="0"/>
+    <w:lsdException w:name="Medium Grid 2 Accent 3" w:semiHidden="0" w:uiPriority="68" w:unhideWhenUsed="0"/>
+    <w:lsdException w:name="Medium Grid 3 Accent 3" w:semiHidden="0" w:uiPriority="69" w:unhideWhenUsed="0"/>
+    <w:lsdException w:name="Dark List Accent 3" w:semiHidden="0" w:uiPriority="70" w:unhideWhenUsed="0"/>
+    <w:lsdException w:name="Colorful Shading Accent 3" w:semiHidden="0" w:uiPriority="71" w:unhideWhenUsed="0"/>
+    <w:lsdException w:name="Colorful List Accent 3" w:semiHidden="0" w:uiPriority="72" w:unhideWhenUsed="0"/>
+    <w:lsdException w:name="Colorful Grid Accent 3" w:semiHidden="0" w:uiPriority="73" w:unhideWhenUsed="0"/>
+    <w:lsdException w:name="Light Shading Accent 4" w:semiHidden="0" w:uiPriority="60" w:unhideWhenUsed="0"/>
+    <w:lsdException w:name="Light List Accent 4" w:semiHidden="0" w:uiPriority="61" w:unhideWhenUsed="0"/>
+    <w:lsdException w:name="Light Grid Accent 4" w:semiHidden="0" w:uiPriority="62" w:unhideWhenUsed="0"/>
+    <w:lsdException w:name="Medium Shading 1 Accent 4" w:semiHidden="0" w:uiPriority="63" w:unhideWhenUsed="0"/>
+    <w:lsdException w:name="Medium Shading 2 Accent 4" w:semiHidden="0" w:uiPriority="64" w:unhideWhenUsed="0"/>
+    <w:lsdException w:name="Medium List 1 Accent 4" w:semiHidden="0" w:uiPriority="65" w:unhideWhenUsed="0"/>
+    <w:lsdException w:name="Medium List 2 Accent 4" w:semiHidden="0" w:uiPriority="66" w:unhideWhenUsed="0"/>
+    <w:lsdException w:name="Medium Grid 1 Accent 4" w:semiHidden="0" w:uiPriority="67" w:unhideWhenUsed="0"/>
+    <w:lsdException w:name="Medium Grid 2 Accent 4" w:semiHidden="0" w:uiPriority="68" w:unhideWhenUsed="0"/>
+    <w:lsdException w:name="Medium Grid 3 Accent 4" w:semiHidden="0" w:uiPriority="69" w:unhideWhenUsed="0"/>
+    <w:lsdException w:name="Dark List Accent 4" w:semiHidden="0" w:uiPriority="70" w:unhideWhenUsed="0"/>
+    <w:lsdException w:name="Colorful Shading Accent 4" w:semiHidden="0" w:uiPriority="71" w:unhideWhenUsed="0"/>
+    <w:lsdException w:name="Colorful List Accent 4" w:semiHidden="0" w:uiPriority="72" w:unhideWhenUsed="0"/>
+    <w:lsdException w:name="Colorful Grid Accent 4" w:semiHidden="0" w:uiPriority="73" w:unhideWhenUsed="0"/>
+    <w:lsdException w:name="Light Shading Accent 5" w:semiHidden="0" w:uiPriority="60" w:unhideWhenUsed="0"/>
+    <w:lsdException w:name="Light List Accent 5" w:semiHidden="0" w:uiPriority="61" w:unhideWhenUsed="0"/>
+    <w:lsdException w:name="Light Grid Accent 5" w:semiHidden="0" w:uiPriority="62" w:unhideWhenUsed="0"/>
+    <w:lsdException w:name="Medium Shading 1 Accent 5" w:semiHidden="0" w:uiPriority="63" w:unhideWhenUsed="0"/>
+    <w:lsdException w:name="Medium Shading 2 Accent 5" w:semiHidden="0" w:uiPriority="64" w:unhideWhenUsed="0"/>
+    <w:lsdException w:name="Medium List 1 Accent 5" w:semiHidden="0" w:uiPriority="65" w:unhideWhenUsed="0"/>
+    <w:lsdException w:name="Medium List 2 Accent 5" w:semiHidden="0" w:uiPriority="66" w:unhideWhenUsed="0"/>
+    <w:lsdException w:name="Medium Grid 1 Accent 5" w:semiHidden="0" w:uiPriority="67" w:unhideWhenUsed="0"/>
+    <w:lsdException w:name="Medium Grid 2 Accent 5" w:semiHidden="0" w:uiPriority="68" w:unhideWhenUsed="0"/>
+    <w:lsdException w:name="Medium Grid 3 Accent 5" w:semiHidden="0" w:uiPriority="69" w:unhideWhenUsed="0"/>
+    <w:lsdException w:name="Dark List Accent 5" w:semiHidden="0" w:uiPriority="70" w:unhideWhenUsed="0"/>
+    <w:lsdException w:name="Colorful Shading Accent 5" w:semiHidden="0" w:uiPriority="71" w:unhideWhenUsed="0"/>
+    <w:lsdException w:name="Colorful List Accent 5" w:semiHidden="0" w:uiPriority="72" w:unhideWhenUsed="0"/>
+    <w:lsdException w:name="Colorful Grid Accent 5" w:semiHidden="0" w:uiPriority="73" w:unhideWhenUsed="0"/>
+    <w:lsdException w:name="Light Shading Accent 6" w:semiHidden="0" w:uiPriority="60" w:unhideWhenUsed="0"/>
+    <w:lsdException w:name="Light List Accent 6" w:semiHidden="0" w:uiPriority="61" w:unhideWhenUsed="0"/>
+    <w:lsdException w:name="Light Grid Accent 6" w:semiHidden="0" w:uiPriority="62" w:unhideWhenUsed="0"/>
+    <w:lsdException w:name="Medium Shading 1 Accent 6" w:semiHidden="0" w:uiPriority="63" w:unhideWhenUsed="0"/>
+    <w:lsdException w:name="Medium Shading 2 Accent 6" w:semiHidden="0" w:uiPriority="64" w:unhideWhenUsed="0"/>
+    <w:lsdException w:name="Medium List 1 Accent 6" w:semiHidden="0" w:uiPriority="65" w:unhideWhenUsed="0"/>
+    <w:lsdException w:name="Medium List 2 Accent 6" w:semiHidden="0" w:uiPriority="66" w:unhideWhenUsed="0"/>
+    <w:lsdException w:name="Medium Grid 1 Accent 6" w:semiHidden="0" w:uiPriority="67" w:unhideWhenUsed="0"/>
+    <w:lsdException w:name="Medium Grid 2 Accent 6" w:semiHidden="0" w:uiPriority="68" w:unhideWhenUsed="0"/>
+    <w:lsdException w:name="Medium Grid 3 Accent 6" w:semiHidden="0" w:uiPriority="69" w:unhideWhenUsed="0"/>
+    <w:lsdException w:name="Dark List Accent 6" w:semiHidden="0" w:uiPriority="70" w:unhideWhenUsed="0"/>
+    <w:lsdException w:name="Colorful Shading Accent 6" w:semiHidden="0" w:uiPriority="71" w:unhideWhenUsed="0"/>
+    <w:lsdException w:name="Colorful List Accent 6" w:semiHidden="0" w:uiPriority="72" w:unhideWhenUsed="0"/>
+    <w:lsdException w:name="Colorful Grid Accent 6" w:semiHidden="0" w:uiPriority="73" w:unhideWhenUsed="0"/>
+    <w:lsdException w:name="Subtle Emphasis" w:semiHidden="0" w:uiPriority="19" w:unhideWhenUsed="0" w:qFormat="1"/>
+    <w:lsdException w:name="Intense Emphasis" w:semiHidden="0" w:uiPriority="21" w:unhideWhenUsed="0" w:qFormat="1"/>
+    <w:lsdException w:name="Subtle Reference" w:semiHidden="0" w:uiPriority="31" w:unhideWhenUsed="0" w:qFormat="1"/>
+    <w:lsdException w:name="Intense Reference" w:semiHidden="0" w:uiPriority="32" w:unhideWhenUsed="0" w:qFormat="1"/>
+    <w:lsdException w:name="Book Title" w:semiHidden="0" w:uiPriority="33" w:unhideWhenUsed="0" w:qFormat="1"/>
+    <w:lsdException w:name="Bibliography" w:uiPriority="37"/>
+    <w:lsdException w:name="TOC Heading" w:uiPriority="39" w:qFormat="1"/>
+  </w:latentStyles>
+  <w:style w:type="paragraph" w:default="1" w:styleId="Standard">
+    <w:name w:val="Normal"/>
+    <w:qFormat/>
+  </w:style>
+  <w:style w:type="character" w:default="1" w:styleId="Absatz-Standardschriftart">
+    <w:name w:val="Default Paragraph Font"/>
+    <w:uiPriority w:val="1"/>
+    <w:semiHidden/>
+    <w:unhideWhenUsed/>
+  </w:style>
+  <w:style w:type="table" w:default="1" w:styleId="NormaleTabelle">
+    <w:name w:val="Normal Table"/>
+    <w:uiPriority w:val="99"/>
+    <w:semiHidden/>
+    <w:unhideWhenUsed/>
+    <w:tblPr>
+      <w:tblInd w:w="0" w:type="dxa"/>
+      <w:tblCellMar>
+        <w:top w:w="0" w:type="dxa"/>
+        <w:left w:w="108" w:type="dxa"/>
+        <w:bottom w:w="0" w:type="dxa"/>
+        <w:right w:w="108" w:type="dxa"/>
+      </w:tblCellMar>
+    </w:tblPr>
+  </w:style>
+  <w:style w:type="numbering" w:default="1" w:styleId="KeineListe">
+    <w:name w:val="No List"/>
+    <w:uiPriority w:val="99"/>
+    <w:semiHidden/>
+    <w:unhideWhenUsed/>
+  </w:style>
+  <w:style w:type="character" w:styleId="Platzhaltertext">
+    <w:name w:val="Placeholder Text"/>
+    <w:basedOn w:val="Absatz-Standardschriftart"/>
+    <w:uiPriority w:val="99"/>
+    <w:semiHidden/>
+    <w:rsid w:val="00CE1350"/>
+    <w:rPr>
+      <w:color w:val="808080"/>
+    </w:rPr>
+  </w:style>
+</w:styles>
+</file>
+
+<file path=word/glossary/stylesWithEffects.xml><?xml version="1.0" encoding="utf-8"?>
+<w:styles xmlns:wpc="http://schemas.microsoft.com/office/word/2010/wordprocessingCanvas" xmlns:mc="http://schemas.openxmlformats.org/markup-compatibility/2006" xmlns:o="urn:schemas-microsoft-com:office:office" xmlns:r="http://schemas.openxmlformats.org/officeDocument/2006/relationships" xmlns:m="http://schemas.openxmlformats.org/officeDocument/2006/math" xmlns:v="urn:schemas-microsoft-com:vml" xmlns:wp14="http://schemas.microsoft.com/office/word/2010/wordprocessingDrawing" xmlns:wp="http://schemas.openxmlformats.org/drawingml/2006/wordprocessingDrawing" xmlns:w10="urn:schemas-microsoft-com:office:word" xmlns:w="http://schemas.openxmlformats.org/wordprocessingml/2006/main" xmlns:w14="http://schemas.microsoft.com/office/word/2010/wordml" xmlns:wpg="http://schemas.microsoft.com/office/word/2010/wordprocessingGroup" xmlns:wpi="http://schemas.microsoft.com/office/word/2010/wordprocessingInk" xmlns:wne="http://schemas.microsoft.com/office/word/2006/wordml" xmlns:wps="http://schemas.microsoft.com/office/word/2010/wordprocessingShape" mc:Ignorable="w14 wp14">
+  <w:docDefaults>
+    <w:rPrDefault>
+      <w:rPr>
+        <w:rFonts w:asciiTheme="minorHAnsi" w:eastAsiaTheme="minorEastAsia" w:hAnsiTheme="minorHAnsi" w:cstheme="minorBidi"/>
+        <w:sz w:val="22"/>
+        <w:szCs w:val="22"/>
+        <w:lang w:val="de-DE" w:eastAsia="de-DE" w:bidi="ar-SA"/>
+      </w:rPr>
+    </w:rPrDefault>
+    <w:pPrDefault>
+      <w:pPr>
+        <w:spacing w:after="200" w:line="276" w:lineRule="auto"/>
+      </w:pPr>
+    </w:pPrDefault>
+  </w:docDefaults>
+  <w:latentStyles w:defLockedState="0" w:defUIPriority="99" w:defSemiHidden="1" w:defUnhideWhenUsed="1" w:defQFormat="0" w:count="267">
+    <w:lsdException w:name="Normal" w:semiHidden="0" w:uiPriority="0" w:unhideWhenUsed="0" w:qFormat="1"/>
+    <w:lsdException w:name="heading 1" w:semiHidden="0" w:uiPriority="9" w:unhideWhenUsed="0" w:qFormat="1"/>
+    <w:lsdException w:name="heading 2" w:uiPriority="9" w:qFormat="1"/>
+    <w:lsdException w:name="heading 3" w:uiPriority="9" w:qFormat="1"/>
+    <w:lsdException w:name="heading 4" w:uiPriority="9" w:qFormat="1"/>
+    <w:lsdException w:name="heading 5" w:uiPriority="9" w:qFormat="1"/>
+    <w:lsdException w:name="heading 6" w:uiPriority="9" w:qFormat="1"/>
+    <w:lsdException w:name="heading 7" w:uiPriority="9" w:qFormat="1"/>
+    <w:lsdException w:name="heading 8" w:uiPriority="9" w:qFormat="1"/>
+    <w:lsdException w:name="heading 9" w:uiPriority="9" w:qFormat="1"/>
+    <w:lsdException w:name="toc 1" w:uiPriority="39"/>
+    <w:lsdException w:name="toc 2" w:uiPriority="39"/>
+    <w:lsdException w:name="toc 3" w:uiPriority="39"/>
+    <w:lsdException w:name="toc 4" w:uiPriority="39"/>
+    <w:lsdException w:name="toc 5" w:uiPriority="39"/>
+    <w:lsdException w:name="toc 6" w:uiPriority="39"/>
+    <w:lsdException w:name="toc 7" w:uiPriority="39"/>
+    <w:lsdException w:name="toc 8" w:uiPriority="39"/>
+    <w:lsdException w:name="toc 9" w:uiPriority="39"/>
+    <w:lsdException w:name="caption" w:uiPriority="35" w:qFormat="1"/>
+    <w:lsdException w:name="Title" w:semiHidden="0" w:uiPriority="10" w:unhideWhenUsed="0" w:qFormat="1"/>
+    <w:lsdException w:name="Default Paragraph Font" w:uiPriority="1"/>
+    <w:lsdException w:name="Subtitle" w:semiHidden="0" w:uiPriority="11" w:unhideWhenUsed="0" w:qFormat="1"/>
+    <w:lsdException w:name="Strong" w:semiHidden="0" w:uiPriority="22" w:unhideWhenUsed="0" w:qFormat="1"/>
+    <w:lsdException w:name="Emphasis" w:semiHidden="0" w:uiPriority="20" w:unhideWhenUsed="0" w:qFormat="1"/>
+    <w:lsdException w:name="Table Grid" w:semiHidden="0" w:uiPriority="59" w:unhideWhenUsed="0"/>
+    <w:lsdException w:name="Placeholder Text" w:unhideWhenUsed="0"/>
+    <w:lsdException w:name="No Spacing" w:semiHidden="0" w:uiPriority="1" w:unhideWhenUsed="0" w:qFormat="1"/>
+    <w:lsdException w:name="Light Shading" w:semiHidden="0" w:uiPriority="60" w:unhideWhenUsed="0"/>
+    <w:lsdException w:name="Light List" w:semiHidden="0" w:uiPriority="61" w:unhideWhenUsed="0"/>
+    <w:lsdException w:name="Light Grid" w:semiHidden="0" w:uiPriority="62" w:unhideWhenUsed="0"/>
+    <w:lsdException w:name="Medium Shading 1" w:semiHidden="0" w:uiPriority="63" w:unhideWhenUsed="0"/>
+    <w:lsdException w:name="Medium Shading 2" w:semiHidden="0" w:uiPriority="64" w:unhideWhenUsed="0"/>
+    <w:lsdException w:name="Medium List 1" w:semiHidden="0" w:uiPriority="65" w:unhideWhenUsed="0"/>
+    <w:lsdException w:name="Medium List 2" w:semiHidden="0" w:uiPriority="66" w:unhideWhenUsed="0"/>
+    <w:lsdException w:name="Medium Grid 1" w:semiHidden="0" w:uiPriority="67" w:unhideWhenUsed="0"/>
+    <w:lsdException w:name="Medium Grid 2" w:semiHidden="0" w:uiPriority="68" w:unhideWhenUsed="0"/>
+    <w:lsdException w:name="Medium Grid 3" w:semiHidden="0" w:uiPriority="69" w:unhideWhenUsed="0"/>
+    <w:lsdException w:name="Dark List" w:semiHidden="0" w:uiPriority="70" w:unhideWhenUsed="0"/>
+    <w:lsdException w:name="Colorful Shading" w:semiHidden="0" w:uiPriority="71" w:unhideWhenUsed="0"/>
+    <w:lsdException w:name="Colorful List" w:semiHidden="0" w:uiPriority="72" w:unhideWhenUsed="0"/>
+    <w:lsdException w:name="Colorful Grid" w:semiHidden="0" w:uiPriority="73" w:unhideWhenUsed="0"/>
+    <w:lsdException w:name="Light Shading Accent 1" w:semiHidden="0" w:uiPriority="60" w:unhideWhenUsed="0"/>
+    <w:lsdException w:name="Light List Accent 1" w:semiHidden="0" w:uiPriority="61" w:unhideWhenUsed="0"/>
+    <w:lsdException w:name="Light Grid Accent 1" w:semiHidden="0" w:uiPriority="62" w:unhideWhenUsed="0"/>
+    <w:lsdException w:name="Medium Shading 1 Accent 1" w:semiHidden="0" w:uiPriority="63" w:unhideWhenUsed="0"/>
+    <w:lsdException w:name="Medium Shading 2 Accent 1" w:semiHidden="0" w:uiPriority="64" w:unhideWhenUsed="0"/>
+    <w:lsdException w:name="Medium List 1 Accent 1" w:semiHidden="0" w:uiPriority="65" w:unhideWhenUsed="0"/>
+    <w:lsdException w:name="Revision" w:unhideWhenUsed="0"/>
+    <w:lsdException w:name="List Paragraph" w:semiHidden="0" w:uiPriority="34" w:unhideWhenUsed="0" w:qFormat="1"/>
+    <w:lsdException w:name="Quote" w:semiHidden="0" w:uiPriority="29" w:unhideWhenUsed="0" w:qFormat="1"/>
+    <w:lsdException w:name="Intense Quote" w:semiHidden="0" w:uiPriority="30" w:unhideWhenUsed="0" w:qFormat="1"/>
+    <w:lsdException w:name="Medium List 2 Accent 1" w:semiHidden="0" w:uiPriority="66" w:unhideWhenUsed="0"/>
+    <w:lsdException w:name="Medium Grid 1 Accent 1" w:semiHidden="0" w:uiPriority="67" w:unhideWhenUsed="0"/>
+    <w:lsdException w:name="Medium Grid 2 Accent 1" w:semiHidden="0" w:uiPriority="68" w:unhideWhenUsed="0"/>
+    <w:lsdException w:name="Medium Grid 3 Accent 1" w:semiHidden="0" w:uiPriority="69" w:unhideWhenUsed="0"/>
+    <w:lsdException w:name="Dark List Accent 1" w:semiHidden="0" w:uiPriority="70" w:unhideWhenUsed="0"/>
+    <w:lsdException w:name="Colorful Shading Accent 1" w:semiHidden="0" w:uiPriority="71" w:unhideWhenUsed="0"/>
+    <w:lsdException w:name="Colorful List Accent 1" w:semiHidden="0" w:uiPriority="72" w:unhideWhenUsed="0"/>
+    <w:lsdException w:name="Colorful Grid Accent 1" w:semiHidden="0" w:uiPriority="73" w:unhideWhenUsed="0"/>
+    <w:lsdException w:name="Light Shading Accent 2" w:semiHidden="0" w:uiPriority="60" w:unhideWhenUsed="0"/>
+    <w:lsdException w:name="Light List Accent 2" w:semiHidden="0" w:uiPriority="61" w:unhideWhenUsed="0"/>
+    <w:lsdException w:name="Light Grid Accent 2" w:semiHidden="0" w:uiPriority="62" w:unhideWhenUsed="0"/>
+    <w:lsdException w:name="Medium Shading 1 Accent 2" w:semiHidden="0" w:uiPriority="63" w:unhideWhenUsed="0"/>
+    <w:lsdException w:name="Medium Shading 2 Accent 2" w:semiHidden="0" w:uiPriority="64" w:unhideWhenUsed="0"/>
+    <w:lsdException w:name="Medium List 1 Accent 2" w:semiHidden="0" w:uiPriority="65" w:unhideWhenUsed="0"/>
+    <w:lsdException w:name="Medium List 2 Accent 2" w:semiHidden="0" w:uiPriority="66" w:unhideWhenUsed="0"/>
+    <w:lsdException w:name="Medium Grid 1 Accent 2" w:semiHidden="0" w:uiPriority="67" w:unhideWhenUsed="0"/>
+    <w:lsdException w:name="Medium Grid 2 Accent 2" w:semiHidden="0" w:uiPriority="68" w:unhideWhenUsed="0"/>
+    <w:lsdException w:name="Medium Grid 3 Accent 2" w:semiHidden="0" w:uiPriority="69" w:unhideWhenUsed="0"/>
+    <w:lsdException w:name="Dark List Accent 2" w:semiHidden="0" w:uiPriority="70" w:unhideWhenUsed="0"/>
+    <w:lsdException w:name="Colorful Shading Accent 2" w:semiHidden="0" w:uiPriority="71" w:unhideWhenUsed="0"/>
+    <w:lsdException w:name="Colorful List Accent 2" w:semiHidden="0" w:uiPriority="72" w:unhideWhenUsed="0"/>
+    <w:lsdException w:name="Colorful Grid Accent 2" w:semiHidden="0" w:uiPriority="73" w:unhideWhenUsed="0"/>
+    <w:lsdException w:name="Light Shading Accent 3" w:semiHidden="0" w:uiPriority="60" w:unhideWhenUsed="0"/>
+    <w:lsdException w:name="Light List Accent 3" w:semiHidden="0" w:uiPriority="61" w:unhideWhenUsed="0"/>
+    <w:lsdException w:name="Light Grid Accent 3" w:semiHidden="0" w:uiPriority="62" w:unhideWhenUsed="0"/>
+    <w:lsdException w:name="Medium Shading 1 Accent 3" w:semiHidden="0" w:uiPriority="63" w:unhideWhenUsed="0"/>
+    <w:lsdException w:name="Medium Shading 2 Accent 3" w:semiHidden="0" w:uiPriority="64" w:unhideWhenUsed="0"/>
+    <w:lsdException w:name="Medium List 1 Accent 3" w:semiHidden="0" w:uiPriority="65" w:unhideWhenUsed="0"/>
+    <w:lsdException w:name="Medium List 2 Accent 3" w:semiHidden="0" w:uiPriority="66" w:unhideWhenUsed="0"/>
+    <w:lsdException w:name="Medium Grid 1 Accent 3" w:semiHidden="0" w:uiPriority="67" w:unhideWhenUsed="0"/>
+    <w:lsdException w:name="Medium Grid 2 Accent 3" w:semiHidden="0" w:uiPriority="68" w:unhideWhenUsed="0"/>
+    <w:lsdException w:name="Medium Grid 3 Accent 3" w:semiHidden="0" w:uiPriority="69" w:unhideWhenUsed="0"/>
+    <w:lsdException w:name="Dark List Accent 3" w:semiHidden="0" w:uiPriority="70" w:unhideWhenUsed="0"/>
+    <w:lsdException w:name="Colorful Shading Accent 3" w:semiHidden="0" w:uiPriority="71" w:unhideWhenUsed="0"/>
+    <w:lsdException w:name="Colorful List Accent 3" w:semiHidden="0" w:uiPriority="72" w:unhideWhenUsed="0"/>
+    <w:lsdException w:name="Colorful Grid Accent 3" w:semiHidden="0" w:uiPriority="73" w:unhideWhenUsed="0"/>
+    <w:lsdException w:name="Light Shading Accent 4" w:semiHidden="0" w:uiPriority="60" w:unhideWhenUsed="0"/>
+    <w:lsdException w:name="Light List Accent 4" w:semiHidden="0" w:uiPriority="61" w:unhideWhenUsed="0"/>
+    <w:lsdException w:name="Light Grid Accent 4" w:semiHidden="0" w:uiPriority="62" w:unhideWhenUsed="0"/>
+    <w:lsdException w:name="Medium Shading 1 Accent 4" w:semiHidden="0" w:uiPriority="63" w:unhideWhenUsed="0"/>
+    <w:lsdException w:name="Medium Shading 2 Accent 4" w:semiHidden="0" w:uiPriority="64" w:unhideWhenUsed="0"/>
+    <w:lsdException w:name="Medium List 1 Accent 4" w:semiHidden="0" w:uiPriority="65" w:unhideWhenUsed="0"/>
+    <w:lsdException w:name="Medium List 2 Accent 4" w:semiHidden="0" w:uiPriority="66" w:unhideWhenUsed="0"/>
+    <w:lsdException w:name="Medium Grid 1 Accent 4" w:semiHidden="0" w:uiPriority="67" w:unhideWhenUsed="0"/>
+    <w:lsdException w:name="Medium Grid 2 Accent 4" w:semiHidden="0" w:uiPriority="68" w:unhideWhenUsed="0"/>
+    <w:lsdException w:name="Medium Grid 3 Accent 4" w:semiHidden="0" w:uiPriority="69" w:unhideWhenUsed="0"/>
+    <w:lsdException w:name="Dark List Accent 4" w:semiHidden="0" w:uiPriority="70" w:unhideWhenUsed="0"/>
+    <w:lsdException w:name="Colorful Shading Accent 4" w:semiHidden="0" w:uiPriority="71" w:unhideWhenUsed="0"/>
+    <w:lsdException w:name="Colorful List Accent 4" w:semiHidden="0" w:uiPriority="72" w:unhideWhenUsed="0"/>
+    <w:lsdException w:name="Colorful Grid Accent 4" w:semiHidden="0" w:uiPriority="73" w:unhideWhenUsed="0"/>
+    <w:lsdException w:name="Light Shading Accent 5" w:semiHidden="0" w:uiPriority="60" w:unhideWhenUsed="0"/>
+    <w:lsdException w:name="Light List Accent 5" w:semiHidden="0" w:uiPriority="61" w:unhideWhenUsed="0"/>
+    <w:lsdException w:name="Light Grid Accent 5" w:semiHidden="0" w:uiPriority="62" w:unhideWhenUsed="0"/>
+    <w:lsdException w:name="Medium Shading 1 Accent 5" w:semiHidden="0" w:uiPriority="63" w:unhideWhenUsed="0"/>
+    <w:lsdException w:name="Medium Shading 2 Accent 5" w:semiHidden="0" w:uiPriority="64" w:unhideWhenUsed="0"/>
+    <w:lsdException w:name="Medium List 1 Accent 5" w:semiHidden="0" w:uiPriority="65" w:unhideWhenUsed="0"/>
+    <w:lsdException w:name="Medium List 2 Accent 5" w:semiHidden="0" w:uiPriority="66" w:unhideWhenUsed="0"/>
+    <w:lsdException w:name="Medium Grid 1 Accent 5" w:semiHidden="0" w:uiPriority="67" w:unhideWhenUsed="0"/>
+    <w:lsdException w:name="Medium Grid 2 Accent 5" w:semiHidden="0" w:uiPriority="68" w:unhideWhenUsed="0"/>
+    <w:lsdException w:name="Medium Grid 3 Accent 5" w:semiHidden="0" w:uiPriority="69" w:unhideWhenUsed="0"/>
+    <w:lsdException w:name="Dark List Accent 5" w:semiHidden="0" w:uiPriority="70" w:unhideWhenUsed="0"/>
+    <w:lsdException w:name="Colorful Shading Accent 5" w:semiHidden="0" w:uiPriority="71" w:unhideWhenUsed="0"/>
+    <w:lsdException w:name="Colorful List Accent 5" w:semiHidden="0" w:uiPriority="72" w:unhideWhenUsed="0"/>
+    <w:lsdException w:name="Colorful Grid Accent 5" w:semiHidden="0" w:uiPriority="73" w:unhideWhenUsed="0"/>
+    <w:lsdException w:name="Light Shading Accent 6" w:semiHidden="0" w:uiPriority="60" w:unhideWhenUsed="0"/>
+    <w:lsdException w:name="Light List Accent 6" w:semiHidden="0" w:uiPriority="61" w:unhideWhenUsed="0"/>
+    <w:lsdException w:name="Light Grid Accent 6" w:semiHidden="0" w:uiPriority="62" w:unhideWhenUsed="0"/>
+    <w:lsdException w:name="Medium Shading 1 Accent 6" w:semiHidden="0" w:uiPriority="63" w:unhideWhenUsed="0"/>
+    <w:lsdException w:name="Medium Shading 2 Accent 6" w:semiHidden="0" w:uiPriority="64" w:unhideWhenUsed="0"/>
+    <w:lsdException w:name="Medium List 1 Accent 6" w:semiHidden="0" w:uiPriority="65" w:unhideWhenUsed="0"/>
+    <w:lsdException w:name="Medium List 2 Accent 6" w:semiHidden="0" w:uiPriority="66" w:unhideWhenUsed="0"/>
+    <w:lsdException w:name="Medium Grid 1 Accent 6" w:semiHidden="0" w:uiPriority="67" w:unhideWhenUsed="0"/>
+    <w:lsdException w:name="Medium Grid 2 Accent 6" w:semiHidden="0" w:uiPriority="68" w:unhideWhenUsed="0"/>
+    <w:lsdException w:name="Medium Grid 3 Accent 6" w:semiHidden="0" w:uiPriority="69" w:unhideWhenUsed="0"/>
+    <w:lsdException w:name="Dark List Accent 6" w:semiHidden="0" w:uiPriority="70" w:unhideWhenUsed="0"/>
+    <w:lsdException w:name="Colorful Shading Accent 6" w:semiHidden="0" w:uiPriority="71" w:unhideWhenUsed="0"/>
+    <w:lsdException w:name="Colorful List Accent 6" w:semiHidden="0" w:uiPriority="72" w:unhideWhenUsed="0"/>
+    <w:lsdException w:name="Colorful Grid Accent 6" w:semiHidden="0" w:uiPriority="73" w:unhideWhenUsed="0"/>
+    <w:lsdException w:name="Subtle Emphasis" w:semiHidden="0" w:uiPriority="19" w:unhideWhenUsed="0" w:qFormat="1"/>
+    <w:lsdException w:name="Intense Emphasis" w:semiHidden="0" w:uiPriority="21" w:unhideWhenUsed="0" w:qFormat="1"/>
+    <w:lsdException w:name="Subtle Reference" w:semiHidden="0" w:uiPriority="31" w:unhideWhenUsed="0" w:qFormat="1"/>
+    <w:lsdException w:name="Intense Reference" w:semiHidden="0" w:uiPriority="32" w:unhideWhenUsed="0" w:qFormat="1"/>
+    <w:lsdException w:name="Book Title" w:semiHidden="0" w:uiPriority="33" w:unhideWhenUsed="0" w:qFormat="1"/>
+    <w:lsdException w:name="Bibliography" w:uiPriority="37"/>
+    <w:lsdException w:name="TOC Heading" w:uiPriority="39" w:qFormat="1"/>
+  </w:latentStyles>
+  <w:style w:type="paragraph" w:default="1" w:styleId="Standard">
+    <w:name w:val="Normal"/>
+    <w:qFormat/>
+  </w:style>
+  <w:style w:type="character" w:default="1" w:styleId="Absatz-Standardschriftart">
+    <w:name w:val="Default Paragraph Font"/>
+    <w:uiPriority w:val="1"/>
+    <w:semiHidden/>
+    <w:unhideWhenUsed/>
+  </w:style>
+  <w:style w:type="table" w:default="1" w:styleId="NormaleTabelle">
+    <w:name w:val="Normal Table"/>
+    <w:uiPriority w:val="99"/>
+    <w:semiHidden/>
+    <w:unhideWhenUsed/>
+    <w:tblPr>
+      <w:tblInd w:w="0" w:type="dxa"/>
+      <w:tblCellMar>
+        <w:top w:w="0" w:type="dxa"/>
+        <w:left w:w="108" w:type="dxa"/>
+        <w:bottom w:w="0" w:type="dxa"/>
+        <w:right w:w="108" w:type="dxa"/>
+      </w:tblCellMar>
+    </w:tblPr>
+  </w:style>
+  <w:style w:type="numbering" w:default="1" w:styleId="KeineListe">
+    <w:name w:val="No List"/>
+    <w:uiPriority w:val="99"/>
+    <w:semiHidden/>
+    <w:unhideWhenUsed/>
+  </w:style>
+  <w:style w:type="character" w:styleId="Platzhaltertext">
+    <w:name w:val="Placeholder Text"/>
+    <w:basedOn w:val="Absatz-Standardschriftart"/>
+    <w:uiPriority w:val="99"/>
+    <w:semiHidden/>
+    <w:rsid w:val="00CE1350"/>
+    <w:rPr>
+      <w:color w:val="808080"/>
+    </w:rPr>
+  </w:style>
+</w:styles>
+</file>
+
+<file path=word/glossary/webSettings.xml><?xml version="1.0" encoding="utf-8"?>
+<w:webSettings xmlns:mc="http://schemas.openxmlformats.org/markup-compatibility/2006" xmlns:r="http://schemas.openxmlformats.org/officeDocument/2006/relationships" xmlns:w="http://schemas.openxmlformats.org/wordprocessingml/2006/main" xmlns:w14="http://schemas.microsoft.com/office/word/2010/wordml" mc:Ignorable="w14">
+  <w:optimizeForBrowser/>
+  <w:allowPNG/>
+</w:webSettings>
+</file>
+
 <file path=word/theme/theme1.xml><?xml version="1.0" encoding="utf-8"?>
 <a:theme xmlns:a="http://schemas.openxmlformats.org/drawingml/2006/main" name="Office">
   <a:themeElements>
@@ -14666,7 +16406,7 @@
   <a:extraClrSchemeLst/>
   <a:extLst>
     <a:ext uri="{05A4C25C-085E-4340-85A3-A5531E510DB2}">
-      <thm15:themeFamily xmlns:thm15="http://schemas.microsoft.com/office/thememl/2012/main" xmlns="" name="Office Theme" id="{62F939B6-93AF-4DB8-9C6B-D6C7DFDC589F}" vid="{4A3C46E8-61CC-4603-A589-7422A47A8E4A}"/>
+      <thm15:themeFamily xmlns="" xmlns:thm15="http://schemas.microsoft.com/office/thememl/2012/main" name="Office Theme" id="{62F939B6-93AF-4DB8-9C6B-D6C7DFDC589F}" vid="{4A3C46E8-61CC-4603-A589-7422A47A8E4A}"/>
     </a:ext>
   </a:extLst>
 </a:theme>
@@ -14677,7 +16417,7 @@
 </file>
 
 <file path=customXml/itemProps1.xml><?xml version="1.0" encoding="utf-8"?>
-<ds:datastoreItem xmlns:ds="http://schemas.openxmlformats.org/officeDocument/2006/customXml" ds:itemID="{61279B1D-A52D-4123-89C8-B26712D1D5C0}">
+<ds:datastoreItem xmlns:ds="http://schemas.openxmlformats.org/officeDocument/2006/customXml" ds:itemID="{8460DC16-22A1-4863-9AD7-6A501178F3DC}">
   <ds:schemaRefs>
     <ds:schemaRef ds:uri="http://schemas.openxmlformats.org/officeDocument/2006/bibliography"/>
   </ds:schemaRefs>

</xml_diff>

<commit_message>
Add Database implemention chapter
</commit_message>
<xml_diff>
--- a/Studienarbeit_Mobile_App_Für_Foto_Überweisungen.docx
+++ b/Studienarbeit_Mobile_App_Für_Foto_Überweisungen.docx
@@ -5357,14 +5357,27 @@
       <w:r>
         <w:t xml:space="preserve">Abbildung </w:t>
       </w:r>
-      <w:fldSimple w:instr=" SEQ Abbildung \* ARABIC ">
-        <w:r>
-          <w:rPr>
-            <w:noProof/>
-          </w:rPr>
-          <w:t>1</w:t>
-        </w:r>
-      </w:fldSimple>
+      <w:r>
+        <w:fldChar w:fldCharType="begin"/>
+      </w:r>
+      <w:r>
+        <w:instrText xml:space="preserve"> SEQ Abbildung \* ARABIC </w:instrText>
+      </w:r>
+      <w:r>
+        <w:fldChar w:fldCharType="separate"/>
+      </w:r>
+      <w:r>
+        <w:rPr>
+          <w:noProof/>
+        </w:rPr>
+        <w:t>1</w:t>
+      </w:r>
+      <w:r>
+        <w:rPr>
+          <w:noProof/>
+        </w:rPr>
+        <w:fldChar w:fldCharType="end"/>
+      </w:r>
       <w:bookmarkEnd w:id="5"/>
       <w:r>
         <w:t xml:space="preserve"> - Testing Pyramide</w:t>
@@ -5637,14 +5650,27 @@
                             <w:r>
                               <w:t xml:space="preserve">Abbildung </w:t>
                             </w:r>
-                            <w:fldSimple w:instr=" SEQ Abbildung \* ARABIC ">
-                              <w:r>
-                                <w:rPr>
-                                  <w:noProof/>
-                                </w:rPr>
-                                <w:t>2</w:t>
-                              </w:r>
-                            </w:fldSimple>
+                            <w:r>
+                              <w:fldChar w:fldCharType="begin"/>
+                            </w:r>
+                            <w:r>
+                              <w:instrText xml:space="preserve"> SEQ Abbildung \* ARABIC </w:instrText>
+                            </w:r>
+                            <w:r>
+                              <w:fldChar w:fldCharType="separate"/>
+                            </w:r>
+                            <w:r>
+                              <w:rPr>
+                                <w:noProof/>
+                              </w:rPr>
+                              <w:t>2</w:t>
+                            </w:r>
+                            <w:r>
+                              <w:rPr>
+                                <w:noProof/>
+                              </w:rPr>
+                              <w:fldChar w:fldCharType="end"/>
+                            </w:r>
                             <w:r>
                               <w:t xml:space="preserve"> - </w:t>
                             </w:r>
@@ -5700,14 +5726,27 @@
                       <w:r>
                         <w:t xml:space="preserve">Abbildung </w:t>
                       </w:r>
-                      <w:fldSimple w:instr=" SEQ Abbildung \* ARABIC ">
-                        <w:r>
-                          <w:rPr>
-                            <w:noProof/>
-                          </w:rPr>
-                          <w:t>2</w:t>
-                        </w:r>
-                      </w:fldSimple>
+                      <w:r>
+                        <w:fldChar w:fldCharType="begin"/>
+                      </w:r>
+                      <w:r>
+                        <w:instrText xml:space="preserve"> SEQ Abbildung \* ARABIC </w:instrText>
+                      </w:r>
+                      <w:r>
+                        <w:fldChar w:fldCharType="separate"/>
+                      </w:r>
+                      <w:r>
+                        <w:rPr>
+                          <w:noProof/>
+                        </w:rPr>
+                        <w:t>2</w:t>
+                      </w:r>
+                      <w:r>
+                        <w:rPr>
+                          <w:noProof/>
+                        </w:rPr>
+                        <w:fldChar w:fldCharType="end"/>
+                      </w:r>
                       <w:r>
                         <w:t xml:space="preserve"> - </w:t>
                       </w:r>
@@ -6612,14 +6651,27 @@
                             <w:r>
                               <w:t xml:space="preserve">Abbildung </w:t>
                             </w:r>
-                            <w:fldSimple w:instr=" SEQ Abbildung \* ARABIC ">
-                              <w:r>
-                                <w:rPr>
-                                  <w:noProof/>
-                                </w:rPr>
-                                <w:t>5</w:t>
-                              </w:r>
-                            </w:fldSimple>
+                            <w:r>
+                              <w:fldChar w:fldCharType="begin"/>
+                            </w:r>
+                            <w:r>
+                              <w:instrText xml:space="preserve"> SEQ Abbildung \* ARABIC </w:instrText>
+                            </w:r>
+                            <w:r>
+                              <w:fldChar w:fldCharType="separate"/>
+                            </w:r>
+                            <w:r>
+                              <w:rPr>
+                                <w:noProof/>
+                              </w:rPr>
+                              <w:t>5</w:t>
+                            </w:r>
+                            <w:r>
+                              <w:rPr>
+                                <w:noProof/>
+                              </w:rPr>
+                              <w:fldChar w:fldCharType="end"/>
+                            </w:r>
                             <w:r>
                               <w:t xml:space="preserve"> - </w:t>
                             </w:r>
@@ -6671,14 +6723,27 @@
                       <w:r>
                         <w:t xml:space="preserve">Abbildung </w:t>
                       </w:r>
-                      <w:fldSimple w:instr=" SEQ Abbildung \* ARABIC ">
-                        <w:r>
-                          <w:rPr>
-                            <w:noProof/>
-                          </w:rPr>
-                          <w:t>5</w:t>
-                        </w:r>
-                      </w:fldSimple>
+                      <w:r>
+                        <w:fldChar w:fldCharType="begin"/>
+                      </w:r>
+                      <w:r>
+                        <w:instrText xml:space="preserve"> SEQ Abbildung \* ARABIC </w:instrText>
+                      </w:r>
+                      <w:r>
+                        <w:fldChar w:fldCharType="separate"/>
+                      </w:r>
+                      <w:r>
+                        <w:rPr>
+                          <w:noProof/>
+                        </w:rPr>
+                        <w:t>5</w:t>
+                      </w:r>
+                      <w:r>
+                        <w:rPr>
+                          <w:noProof/>
+                        </w:rPr>
+                        <w:fldChar w:fldCharType="end"/>
+                      </w:r>
                       <w:r>
                         <w:t xml:space="preserve"> - </w:t>
                       </w:r>
@@ -7405,14 +7470,27 @@
       <w:r>
         <w:t xml:space="preserve">Abbildung </w:t>
       </w:r>
-      <w:fldSimple w:instr=" SEQ Abbildung \* ARABIC ">
-        <w:r>
-          <w:rPr>
-            <w:noProof/>
-          </w:rPr>
-          <w:t>7</w:t>
-        </w:r>
-      </w:fldSimple>
+      <w:r>
+        <w:fldChar w:fldCharType="begin"/>
+      </w:r>
+      <w:r>
+        <w:instrText xml:space="preserve"> SEQ Abbildung \* ARABIC </w:instrText>
+      </w:r>
+      <w:r>
+        <w:fldChar w:fldCharType="separate"/>
+      </w:r>
+      <w:r>
+        <w:rPr>
+          <w:noProof/>
+        </w:rPr>
+        <w:t>7</w:t>
+      </w:r>
+      <w:r>
+        <w:rPr>
+          <w:noProof/>
+        </w:rPr>
+        <w:fldChar w:fldCharType="end"/>
+      </w:r>
       <w:r>
         <w:t xml:space="preserve"> Beispielhaftes Überweisungsformular</w:t>
       </w:r>
@@ -7557,14 +7635,27 @@
       <w:r>
         <w:t xml:space="preserve">Abbildung </w:t>
       </w:r>
-      <w:fldSimple w:instr=" SEQ Abbildung \* ARABIC ">
-        <w:r>
-          <w:rPr>
-            <w:noProof/>
-          </w:rPr>
-          <w:t>8</w:t>
-        </w:r>
-      </w:fldSimple>
+      <w:r>
+        <w:fldChar w:fldCharType="begin"/>
+      </w:r>
+      <w:r>
+        <w:instrText xml:space="preserve"> SEQ Abbildung \* ARABIC </w:instrText>
+      </w:r>
+      <w:r>
+        <w:fldChar w:fldCharType="separate"/>
+      </w:r>
+      <w:r>
+        <w:rPr>
+          <w:noProof/>
+        </w:rPr>
+        <w:t>8</w:t>
+      </w:r>
+      <w:r>
+        <w:rPr>
+          <w:noProof/>
+        </w:rPr>
+        <w:fldChar w:fldCharType="end"/>
+      </w:r>
       <w:r>
         <w:t xml:space="preserve"> Textstruktur </w:t>
       </w:r>
@@ -7775,14 +7866,27 @@
       <w:r>
         <w:t xml:space="preserve">Abbildung </w:t>
       </w:r>
-      <w:fldSimple w:instr=" SEQ Abbildung \* ARABIC ">
-        <w:r>
-          <w:rPr>
-            <w:noProof/>
-          </w:rPr>
-          <w:t>9</w:t>
-        </w:r>
-      </w:fldSimple>
+      <w:r>
+        <w:fldChar w:fldCharType="begin"/>
+      </w:r>
+      <w:r>
+        <w:instrText xml:space="preserve"> SEQ Abbildung \* ARABIC </w:instrText>
+      </w:r>
+      <w:r>
+        <w:fldChar w:fldCharType="separate"/>
+      </w:r>
+      <w:r>
+        <w:rPr>
+          <w:noProof/>
+        </w:rPr>
+        <w:t>9</w:t>
+      </w:r>
+      <w:r>
+        <w:rPr>
+          <w:noProof/>
+        </w:rPr>
+        <w:fldChar w:fldCharType="end"/>
+      </w:r>
       <w:bookmarkEnd w:id="36"/>
       <w:r>
         <w:t xml:space="preserve"> </w:t>
@@ -7894,14 +7998,27 @@
       <w:r>
         <w:t xml:space="preserve">Abbildung </w:t>
       </w:r>
-      <w:fldSimple w:instr=" SEQ Abbildung \* ARABIC ">
-        <w:r>
-          <w:rPr>
-            <w:noProof/>
-          </w:rPr>
-          <w:t>10</w:t>
-        </w:r>
-      </w:fldSimple>
+      <w:r>
+        <w:fldChar w:fldCharType="begin"/>
+      </w:r>
+      <w:r>
+        <w:instrText xml:space="preserve"> SEQ Abbildung \* ARABIC </w:instrText>
+      </w:r>
+      <w:r>
+        <w:fldChar w:fldCharType="separate"/>
+      </w:r>
+      <w:r>
+        <w:rPr>
+          <w:noProof/>
+        </w:rPr>
+        <w:t>10</w:t>
+      </w:r>
+      <w:r>
+        <w:rPr>
+          <w:noProof/>
+        </w:rPr>
+        <w:fldChar w:fldCharType="end"/>
+      </w:r>
       <w:bookmarkEnd w:id="39"/>
       <w:r>
         <w:t xml:space="preserve"> Median-</w:t>
@@ -8012,14 +8129,27 @@
       <w:r>
         <w:t xml:space="preserve">Abbildung </w:t>
       </w:r>
-      <w:fldSimple w:instr=" SEQ Abbildung \* ARABIC ">
-        <w:r>
-          <w:rPr>
-            <w:noProof/>
-          </w:rPr>
-          <w:t>11</w:t>
-        </w:r>
-      </w:fldSimple>
+      <w:r>
+        <w:fldChar w:fldCharType="begin"/>
+      </w:r>
+      <w:r>
+        <w:instrText xml:space="preserve"> SEQ Abbildung \* ARABIC </w:instrText>
+      </w:r>
+      <w:r>
+        <w:fldChar w:fldCharType="separate"/>
+      </w:r>
+      <w:r>
+        <w:rPr>
+          <w:noProof/>
+        </w:rPr>
+        <w:t>11</w:t>
+      </w:r>
+      <w:r>
+        <w:rPr>
+          <w:noProof/>
+        </w:rPr>
+        <w:fldChar w:fldCharType="end"/>
+      </w:r>
       <w:bookmarkEnd w:id="41"/>
       <w:r>
         <w:t xml:space="preserve"> Eliminierung der Textneigung</w:t>
@@ -8297,14 +8427,27 @@
       <w:r>
         <w:t xml:space="preserve">Abbildung </w:t>
       </w:r>
-      <w:fldSimple w:instr=" SEQ Abbildung \* ARABIC ">
-        <w:r>
-          <w:rPr>
-            <w:noProof/>
-          </w:rPr>
-          <w:t>12</w:t>
-        </w:r>
-      </w:fldSimple>
+      <w:r>
+        <w:fldChar w:fldCharType="begin"/>
+      </w:r>
+      <w:r>
+        <w:instrText xml:space="preserve"> SEQ Abbildung \* ARABIC </w:instrText>
+      </w:r>
+      <w:r>
+        <w:fldChar w:fldCharType="separate"/>
+      </w:r>
+      <w:r>
+        <w:rPr>
+          <w:noProof/>
+        </w:rPr>
+        <w:t>12</w:t>
+      </w:r>
+      <w:r>
+        <w:rPr>
+          <w:noProof/>
+        </w:rPr>
+        <w:fldChar w:fldCharType="end"/>
+      </w:r>
       <w:r>
         <w:t xml:space="preserve"> - Image Histogramm</w:t>
       </w:r>
@@ -8425,14 +8568,27 @@
       <w:r>
         <w:t xml:space="preserve">Abbildung </w:t>
       </w:r>
-      <w:fldSimple w:instr=" SEQ Abbildung \* ARABIC ">
-        <w:r>
-          <w:rPr>
-            <w:noProof/>
-          </w:rPr>
-          <w:t>13</w:t>
-        </w:r>
-      </w:fldSimple>
+      <w:r>
+        <w:fldChar w:fldCharType="begin"/>
+      </w:r>
+      <w:r>
+        <w:instrText xml:space="preserve"> SEQ Abbildung \* ARABIC </w:instrText>
+      </w:r>
+      <w:r>
+        <w:fldChar w:fldCharType="separate"/>
+      </w:r>
+      <w:r>
+        <w:rPr>
+          <w:noProof/>
+        </w:rPr>
+        <w:t>13</w:t>
+      </w:r>
+      <w:r>
+        <w:rPr>
+          <w:noProof/>
+        </w:rPr>
+        <w:fldChar w:fldCharType="end"/>
+      </w:r>
       <w:r>
         <w:t xml:space="preserve"> Hough-Transformation</w:t>
       </w:r>
@@ -9111,14 +9267,27 @@
         <w:lastRenderedPageBreak/>
         <w:t xml:space="preserve">Formel </w:t>
       </w:r>
-      <w:fldSimple w:instr=" SEQ Formel \* ARABIC ">
-        <w:r>
-          <w:rPr>
-            <w:noProof/>
-          </w:rPr>
-          <w:t>1</w:t>
-        </w:r>
-      </w:fldSimple>
+      <w:r>
+        <w:fldChar w:fldCharType="begin"/>
+      </w:r>
+      <w:r>
+        <w:instrText xml:space="preserve"> SEQ Formel \* ARABIC </w:instrText>
+      </w:r>
+      <w:r>
+        <w:fldChar w:fldCharType="separate"/>
+      </w:r>
+      <w:r>
+        <w:rPr>
+          <w:noProof/>
+        </w:rPr>
+        <w:t>1</w:t>
+      </w:r>
+      <w:r>
+        <w:rPr>
+          <w:noProof/>
+        </w:rPr>
+        <w:fldChar w:fldCharType="end"/>
+      </w:r>
       <w:r>
         <w:t xml:space="preserve"> </w:t>
       </w:r>
@@ -9969,14 +10138,27 @@
       <w:r>
         <w:t xml:space="preserve">Abbildung </w:t>
       </w:r>
-      <w:fldSimple w:instr=" SEQ Abbildung \* ARABIC ">
-        <w:r>
-          <w:rPr>
-            <w:noProof/>
-          </w:rPr>
-          <w:t>14</w:t>
-        </w:r>
-      </w:fldSimple>
+      <w:r>
+        <w:fldChar w:fldCharType="begin"/>
+      </w:r>
+      <w:r>
+        <w:instrText xml:space="preserve"> SEQ Abbildung \* ARABIC </w:instrText>
+      </w:r>
+      <w:r>
+        <w:fldChar w:fldCharType="separate"/>
+      </w:r>
+      <w:r>
+        <w:rPr>
+          <w:noProof/>
+        </w:rPr>
+        <w:t>14</w:t>
+      </w:r>
+      <w:r>
+        <w:rPr>
+          <w:noProof/>
+        </w:rPr>
+        <w:fldChar w:fldCharType="end"/>
+      </w:r>
       <w:r>
         <w:t xml:space="preserve"> - Getränke-Rechnung</w:t>
       </w:r>
@@ -10629,32 +10811,32 @@
         <w:pStyle w:val="Rechnungstext"/>
       </w:pPr>
       <w:r>
+        <w:t xml:space="preserve">08.05.2018 10260 43393 103719 </w:t>
+      </w:r>
+      <w:r>
+        <w:rPr>
+          <w:b/>
+        </w:rPr>
+        <w:t>XXXXX/XXXXX</w:t>
+      </w:r>
+      <w:r>
+        <w:t xml:space="preserve"> Datum: Kunden </w:t>
+      </w:r>
+      <w:proofErr w:type="spellStart"/>
+      <w:r>
+        <w:t>Nr</w:t>
+      </w:r>
+      <w:proofErr w:type="spellEnd"/>
+      <w:r>
+        <w:t xml:space="preserve"> Rechnungs-N</w:t>
+      </w:r>
+    </w:p>
+    <w:p>
+      <w:pPr>
+        <w:pStyle w:val="Rechnungstext"/>
+      </w:pPr>
+      <w:r>
         <w:lastRenderedPageBreak/>
-        <w:t xml:space="preserve">08.05.2018 10260 43393 103719 </w:t>
-      </w:r>
-      <w:r>
-        <w:rPr>
-          <w:b/>
-        </w:rPr>
-        <w:t>XXXXX/XXXXX</w:t>
-      </w:r>
-      <w:r>
-        <w:t xml:space="preserve"> Datum: Kunden </w:t>
-      </w:r>
-      <w:proofErr w:type="spellStart"/>
-      <w:r>
-        <w:t>Nr</w:t>
-      </w:r>
-      <w:proofErr w:type="spellEnd"/>
-      <w:r>
-        <w:t xml:space="preserve"> Rechnungs-N</w:t>
-      </w:r>
-    </w:p>
-    <w:p>
-      <w:pPr>
-        <w:pStyle w:val="Rechnungstext"/>
-      </w:pPr>
-      <w:r>
         <w:t>Vorgangs-</w:t>
       </w:r>
       <w:proofErr w:type="spellStart"/>
@@ -11464,15 +11646,15 @@
         <w:pStyle w:val="Rechnungstext"/>
       </w:pPr>
       <w:r>
+        <w:t>Zwischensumme 89.21</w:t>
+      </w:r>
+    </w:p>
+    <w:p>
+      <w:pPr>
+        <w:pStyle w:val="Rechnungstext"/>
+      </w:pPr>
+      <w:r>
         <w:lastRenderedPageBreak/>
-        <w:t>Zwischensumme 89.21</w:t>
-      </w:r>
-    </w:p>
-    <w:p>
-      <w:pPr>
-        <w:pStyle w:val="Rechnungstext"/>
-      </w:pPr>
-      <w:r>
         <w:t xml:space="preserve">Mehrwertsteuer 19 % aus </w:t>
       </w:r>
       <w:proofErr w:type="spellStart"/>
@@ -11997,14 +12179,27 @@
       <w:r>
         <w:t xml:space="preserve">Abbildung </w:t>
       </w:r>
-      <w:fldSimple w:instr=" SEQ Abbildung \* ARABIC ">
-        <w:r>
-          <w:rPr>
-            <w:noProof/>
-          </w:rPr>
-          <w:t>15</w:t>
-        </w:r>
-      </w:fldSimple>
+      <w:r>
+        <w:fldChar w:fldCharType="begin"/>
+      </w:r>
+      <w:r>
+        <w:instrText xml:space="preserve"> SEQ Abbildung \* ARABIC </w:instrText>
+      </w:r>
+      <w:r>
+        <w:fldChar w:fldCharType="separate"/>
+      </w:r>
+      <w:r>
+        <w:rPr>
+          <w:noProof/>
+        </w:rPr>
+        <w:t>15</w:t>
+      </w:r>
+      <w:r>
+        <w:rPr>
+          <w:noProof/>
+        </w:rPr>
+        <w:fldChar w:fldCharType="end"/>
+      </w:r>
       <w:r>
         <w:t xml:space="preserve"> - Struktur GMV Text </w:t>
       </w:r>
@@ -12174,14 +12369,27 @@
       <w:r>
         <w:t xml:space="preserve">Abbildung </w:t>
       </w:r>
-      <w:fldSimple w:instr=" SEQ Abbildung \* ARABIC ">
-        <w:r>
-          <w:rPr>
-            <w:noProof/>
-          </w:rPr>
-          <w:t>16</w:t>
-        </w:r>
-      </w:fldSimple>
+      <w:r>
+        <w:fldChar w:fldCharType="begin"/>
+      </w:r>
+      <w:r>
+        <w:instrText xml:space="preserve"> SEQ Abbildung \* ARABIC </w:instrText>
+      </w:r>
+      <w:r>
+        <w:fldChar w:fldCharType="separate"/>
+      </w:r>
+      <w:r>
+        <w:rPr>
+          <w:noProof/>
+        </w:rPr>
+        <w:t>16</w:t>
+      </w:r>
+      <w:r>
+        <w:rPr>
+          <w:noProof/>
+        </w:rPr>
+        <w:fldChar w:fldCharType="end"/>
+      </w:r>
       <w:bookmarkEnd w:id="64"/>
       <w:r>
         <w:t xml:space="preserve"> - Dokument von GMV Text analysiert</w:t>
@@ -12716,19 +12924,7 @@
           <w:rPr>
             <w:rStyle w:val="Hyperlink"/>
           </w:rPr>
-          <w:t>https://www.bundesbank.de/Navigation/DE/Aufgab</w:t>
-        </w:r>
-        <w:r>
-          <w:rPr>
-            <w:rStyle w:val="Hyperlink"/>
-          </w:rPr>
-          <w:t>e</w:t>
-        </w:r>
-        <w:r>
-          <w:rPr>
-            <w:rStyle w:val="Hyperlink"/>
-          </w:rPr>
-          <w:t>n/Unbarer_Zahlungsverkehr/Serviceangebot/Bankleitzahlen/bankleitzahlen.html</w:t>
+          <w:t>https://www.bundesbank.de/Navigation/DE/Aufgaben/Unbarer_Zahlungsverkehr/Serviceangebot/Bankleitzahlen/bankleitzahlen.html</w:t>
         </w:r>
       </w:hyperlink>
     </w:p>
@@ -12738,19 +12934,7 @@
           <w:rPr>
             <w:rStyle w:val="Hyperlink"/>
           </w:rPr>
-          <w:t>https://www.bundesbank.de/Navigation/DE/Aufgaben/Unbarer_Zahlungsverkehr/Serviceangebot/serviceange</w:t>
-        </w:r>
-        <w:r>
-          <w:rPr>
-            <w:rStyle w:val="Hyperlink"/>
-          </w:rPr>
-          <w:t>b</w:t>
-        </w:r>
-        <w:r>
-          <w:rPr>
-            <w:rStyle w:val="Hyperlink"/>
-          </w:rPr>
-          <w:t>ot.html</w:t>
+          <w:t>https://www.bundesbank.de/Navigation/DE/Aufgaben/Unbarer_Zahlungsverkehr/Serviceangebot/serviceangebot.html</w:t>
         </w:r>
       </w:hyperlink>
     </w:p>
@@ -13037,14 +13221,27 @@
       <w:r>
         <w:t xml:space="preserve">Abbildung </w:t>
       </w:r>
-      <w:fldSimple w:instr=" SEQ Abbildung \* ARABIC ">
-        <w:r>
-          <w:rPr>
-            <w:noProof/>
-          </w:rPr>
-          <w:t>17</w:t>
-        </w:r>
-      </w:fldSimple>
+      <w:r>
+        <w:fldChar w:fldCharType="begin"/>
+      </w:r>
+      <w:r>
+        <w:instrText xml:space="preserve"> SEQ Abbildung \* ARABIC </w:instrText>
+      </w:r>
+      <w:r>
+        <w:fldChar w:fldCharType="separate"/>
+      </w:r>
+      <w:r>
+        <w:rPr>
+          <w:noProof/>
+        </w:rPr>
+        <w:t>17</w:t>
+      </w:r>
+      <w:r>
+        <w:rPr>
+          <w:noProof/>
+        </w:rPr>
+        <w:fldChar w:fldCharType="end"/>
+      </w:r>
       <w:r>
         <w:t xml:space="preserve"> - Aktivitätslebenszyklus</w:t>
       </w:r>
@@ -13159,14 +13356,27 @@
       <w:r>
         <w:t xml:space="preserve">Abbildung </w:t>
       </w:r>
-      <w:fldSimple w:instr=" SEQ Abbildung \* ARABIC ">
-        <w:r>
-          <w:rPr>
-            <w:noProof/>
-          </w:rPr>
-          <w:t>18</w:t>
-        </w:r>
-      </w:fldSimple>
+      <w:r>
+        <w:fldChar w:fldCharType="begin"/>
+      </w:r>
+      <w:r>
+        <w:instrText xml:space="preserve"> SEQ Abbildung \* ARABIC </w:instrText>
+      </w:r>
+      <w:r>
+        <w:fldChar w:fldCharType="separate"/>
+      </w:r>
+      <w:r>
+        <w:rPr>
+          <w:noProof/>
+        </w:rPr>
+        <w:t>18</w:t>
+      </w:r>
+      <w:r>
+        <w:rPr>
+          <w:noProof/>
+        </w:rPr>
+        <w:fldChar w:fldCharType="end"/>
+      </w:r>
       <w:r>
         <w:t xml:space="preserve"> - </w:t>
       </w:r>
@@ -13311,14 +13521,27 @@
       <w:r>
         <w:t xml:space="preserve">Abbildung </w:t>
       </w:r>
-      <w:fldSimple w:instr=" SEQ Abbildung \* ARABIC ">
-        <w:r>
-          <w:rPr>
-            <w:noProof/>
-          </w:rPr>
-          <w:t>19</w:t>
-        </w:r>
-      </w:fldSimple>
+      <w:r>
+        <w:fldChar w:fldCharType="begin"/>
+      </w:r>
+      <w:r>
+        <w:instrText xml:space="preserve"> SEQ Abbildung \* ARABIC </w:instrText>
+      </w:r>
+      <w:r>
+        <w:fldChar w:fldCharType="separate"/>
+      </w:r>
+      <w:r>
+        <w:rPr>
+          <w:noProof/>
+        </w:rPr>
+        <w:t>19</w:t>
+      </w:r>
+      <w:r>
+        <w:rPr>
+          <w:noProof/>
+        </w:rPr>
+        <w:fldChar w:fldCharType="end"/>
+      </w:r>
       <w:bookmarkEnd w:id="82"/>
       <w:r>
         <w:t xml:space="preserve"> </w:t>
@@ -13650,14 +13873,27 @@
       <w:r>
         <w:t xml:space="preserve">Abbildung </w:t>
       </w:r>
-      <w:fldSimple w:instr=" SEQ Abbildung \* ARABIC ">
-        <w:r>
-          <w:rPr>
-            <w:noProof/>
-          </w:rPr>
-          <w:t>20</w:t>
-        </w:r>
-      </w:fldSimple>
+      <w:r>
+        <w:fldChar w:fldCharType="begin"/>
+      </w:r>
+      <w:r>
+        <w:instrText xml:space="preserve"> SEQ Abbildung \* ARABIC </w:instrText>
+      </w:r>
+      <w:r>
+        <w:fldChar w:fldCharType="separate"/>
+      </w:r>
+      <w:r>
+        <w:rPr>
+          <w:noProof/>
+        </w:rPr>
+        <w:t>20</w:t>
+      </w:r>
+      <w:r>
+        <w:rPr>
+          <w:noProof/>
+        </w:rPr>
+        <w:fldChar w:fldCharType="end"/>
+      </w:r>
       <w:r>
         <w:t xml:space="preserve"> - Navigation </w:t>
       </w:r>
@@ -14064,20 +14300,370 @@
     </w:p>
     <w:p>
       <w:r>
-        <w:t xml:space="preserve">Bitte mit </w:t>
+        <w:t xml:space="preserve">Um Rechnungsdaten zu speichern, wird eine Datenbank benötigt. Dies wurde mit der </w:t>
       </w:r>
       <w:proofErr w:type="spellStart"/>
       <w:r>
-        <w:t>Ro</w:t>
+        <w:t>Room</w:t>
+      </w:r>
+      <w:proofErr w:type="spellEnd"/>
+      <w:r>
+        <w:t xml:space="preserve"> </w:t>
+      </w:r>
+      <w:proofErr w:type="spellStart"/>
+      <w:r>
+        <w:t>Persistance</w:t>
+      </w:r>
+      <w:proofErr w:type="spellEnd"/>
+      <w:r>
+        <w:t xml:space="preserve"> Library umgesetzt, die auf </w:t>
+      </w:r>
+      <w:proofErr w:type="spellStart"/>
+      <w:r>
+        <w:t>SQLite</w:t>
+      </w:r>
+      <w:proofErr w:type="spellEnd"/>
+      <w:r>
+        <w:t xml:space="preserve"> aufsetzt.</w:t>
+      </w:r>
+      <w:r>
+        <w:t xml:space="preserve"> Diese Bibliothek bietet eine Ab</w:t>
+      </w:r>
+      <w:r>
+        <w:t xml:space="preserve">straktionsschicht um Datenbankzugriffe zu vereinfachen und trotzdem den vollständigen Funktionsumfang von </w:t>
+      </w:r>
+      <w:proofErr w:type="spellStart"/>
+      <w:r>
+        <w:t>SQLite</w:t>
+      </w:r>
+      <w:proofErr w:type="spellEnd"/>
+      <w:r>
+        <w:t xml:space="preserve"> auszunutzen.</w:t>
+      </w:r>
+      <w:r>
+        <w:t xml:space="preserve"> Um eine Rechnung zu speichern, wurde die Entität aus </w:t>
+      </w:r>
+      <w:r>
+        <w:fldChar w:fldCharType="begin"/>
+      </w:r>
+      <w:r>
+        <w:instrText xml:space="preserve"> REF _Ref515008026 \h </w:instrText>
+      </w:r>
+      <w:r>
+        <w:fldChar w:fldCharType="separate"/>
+      </w:r>
+      <w:r>
+        <w:t xml:space="preserve">Abbildung </w:t>
+      </w:r>
+      <w:r>
+        <w:rPr>
+          <w:noProof/>
+        </w:rPr>
+        <w:t>22</w:t>
+      </w:r>
+      <w:r>
+        <w:fldChar w:fldCharType="end"/>
+      </w:r>
+      <w:r>
+        <w:t xml:space="preserve"> entworfen. Jede Rechnung hat eine eindeutige automatisch inkrementierende Identifik</w:t>
       </w:r>
       <w:bookmarkStart w:id="98" w:name="_GoBack"/>
       <w:bookmarkEnd w:id="98"/>
       <w:r>
-        <w:t>om</w:t>
+        <w:t>ationsnummer. Eine Rechnung muss mindestens eine IBAN, den Betrag und einen Empfänger haben. Optional können der Pfad zum Bild der Rechnung, die BIC und ein Verwendungszweck angegeben werden. Außerdem gibt die Boolean-Variable „</w:t>
+      </w:r>
+      <w:proofErr w:type="spellStart"/>
+      <w:r>
+        <w:rPr>
+          <w:rStyle w:val="CodeZchn"/>
+        </w:rPr>
+        <w:t>isFavorite</w:t>
       </w:r>
       <w:proofErr w:type="spellEnd"/>
       <w:r>
-        <w:t xml:space="preserve"> Database Umsetzung füllen</w:t>
+        <w:t xml:space="preserve">“ an, ob </w:t>
+      </w:r>
+      <w:r>
+        <w:t xml:space="preserve">ein Archiveintrag favorisiert wurde. </w:t>
+      </w:r>
+    </w:p>
+    <w:p>
+      <w:pPr>
+        <w:keepNext/>
+      </w:pPr>
+      <w:r>
+        <w:lastRenderedPageBreak/>
+        <w:drawing>
+          <wp:inline distT="0" distB="0" distL="0" distR="0" wp14:anchorId="6E9F06ED" wp14:editId="65D9A569">
+            <wp:extent cx="2124934" cy="2953944"/>
+            <wp:effectExtent l="0" t="0" r="8890" b="0"/>
+            <wp:docPr id="26" name="Grafik 26"/>
+            <wp:cNvGraphicFramePr>
+              <a:graphicFrameLocks xmlns:a="http://schemas.openxmlformats.org/drawingml/2006/main" noChangeAspect="1"/>
+            </wp:cNvGraphicFramePr>
+            <a:graphic xmlns:a="http://schemas.openxmlformats.org/drawingml/2006/main">
+              <a:graphicData uri="http://schemas.openxmlformats.org/drawingml/2006/picture">
+                <pic:pic xmlns:pic="http://schemas.openxmlformats.org/drawingml/2006/picture">
+                  <pic:nvPicPr>
+                    <pic:cNvPr id="0" name=""/>
+                    <pic:cNvPicPr/>
+                  </pic:nvPicPr>
+                  <pic:blipFill>
+                    <a:blip r:embed="rId56"/>
+                    <a:stretch>
+                      <a:fillRect/>
+                    </a:stretch>
+                  </pic:blipFill>
+                  <pic:spPr>
+                    <a:xfrm>
+                      <a:off x="0" y="0"/>
+                      <a:ext cx="2124934" cy="2953944"/>
+                    </a:xfrm>
+                    <a:prstGeom prst="rect">
+                      <a:avLst/>
+                    </a:prstGeom>
+                  </pic:spPr>
+                </pic:pic>
+              </a:graphicData>
+            </a:graphic>
+          </wp:inline>
+        </w:drawing>
+      </w:r>
+    </w:p>
+    <w:p>
+      <w:pPr>
+        <w:pStyle w:val="Beschriftung"/>
+      </w:pPr>
+      <w:bookmarkStart w:id="99" w:name="_Ref515008026"/>
+      <w:r>
+        <w:t xml:space="preserve">Abbildung </w:t>
+      </w:r>
+      <w:r>
+        <w:fldChar w:fldCharType="begin"/>
+      </w:r>
+      <w:r>
+        <w:instrText xml:space="preserve"> SEQ Abbildung \* ARABIC </w:instrText>
+      </w:r>
+      <w:r>
+        <w:fldChar w:fldCharType="separate"/>
+      </w:r>
+      <w:r>
+        <w:rPr>
+          <w:noProof/>
+        </w:rPr>
+        <w:t>22</w:t>
+      </w:r>
+      <w:r>
+        <w:fldChar w:fldCharType="end"/>
+      </w:r>
+      <w:bookmarkEnd w:id="99"/>
+      <w:r>
+        <w:t xml:space="preserve"> - </w:t>
+      </w:r>
+      <w:proofErr w:type="spellStart"/>
+      <w:r>
+        <w:t>Invoice</w:t>
+      </w:r>
+      <w:proofErr w:type="spellEnd"/>
+      <w:r>
+        <w:t xml:space="preserve"> Entität</w:t>
+      </w:r>
+    </w:p>
+    <w:p>
+      <w:r>
+        <w:t xml:space="preserve">Für den Zugriff auf Daten aus der Datenbank werden Zugriffs-Objekte (Data Access </w:t>
+      </w:r>
+      <w:proofErr w:type="spellStart"/>
+      <w:r>
+        <w:t>Object</w:t>
+      </w:r>
+      <w:proofErr w:type="spellEnd"/>
+      <w:r>
+        <w:t xml:space="preserve">) definiert. Diese beschreiben, welche Operationen für bestimmte Daten möglich sind. Für Rechnungen wurden die Funktionen aus </w:t>
+      </w:r>
+      <w:r>
+        <w:fldChar w:fldCharType="begin"/>
+      </w:r>
+      <w:r>
+        <w:instrText xml:space="preserve"> REF _Ref515008632 \h </w:instrText>
+      </w:r>
+      <w:r>
+        <w:fldChar w:fldCharType="separate"/>
+      </w:r>
+      <w:r>
+        <w:t xml:space="preserve">Abbildung </w:t>
+      </w:r>
+      <w:r>
+        <w:rPr>
+          <w:noProof/>
+        </w:rPr>
+        <w:t>23</w:t>
+      </w:r>
+      <w:r>
+        <w:fldChar w:fldCharType="end"/>
+      </w:r>
+      <w:r>
+        <w:t xml:space="preserve"> implementiert. </w:t>
+      </w:r>
+    </w:p>
+    <w:p>
+      <w:pPr>
+        <w:keepNext/>
+      </w:pPr>
+      <w:r>
+        <w:rPr>
+          <w:noProof/>
+          <w:lang w:eastAsia="de-DE"/>
+        </w:rPr>
+        <w:drawing>
+          <wp:inline distT="0" distB="0" distL="0" distR="0" wp14:anchorId="4BCB08A0" wp14:editId="4716AD0E">
+            <wp:extent cx="4448175" cy="2733675"/>
+            <wp:effectExtent l="0" t="0" r="9525" b="9525"/>
+            <wp:docPr id="30" name="Grafik 30" descr="C:\Users\andy\Pictures\Screenpresso\2018-05-25_10h45_41.png"/>
+            <wp:cNvGraphicFramePr>
+              <a:graphicFrameLocks xmlns:a="http://schemas.openxmlformats.org/drawingml/2006/main" noChangeAspect="1"/>
+            </wp:cNvGraphicFramePr>
+            <a:graphic xmlns:a="http://schemas.openxmlformats.org/drawingml/2006/main">
+              <a:graphicData uri="http://schemas.openxmlformats.org/drawingml/2006/picture">
+                <pic:pic xmlns:pic="http://schemas.openxmlformats.org/drawingml/2006/picture">
+                  <pic:nvPicPr>
+                    <pic:cNvPr id="0" name="Picture 2" descr="C:\Users\andy\Pictures\Screenpresso\2018-05-25_10h45_41.png"/>
+                    <pic:cNvPicPr>
+                      <a:picLocks noChangeAspect="1" noChangeArrowheads="1"/>
+                    </pic:cNvPicPr>
+                  </pic:nvPicPr>
+                  <pic:blipFill>
+                    <a:blip r:embed="rId57">
+                      <a:extLst>
+                        <a:ext uri="{28A0092B-C50C-407E-A947-70E740481C1C}">
+                          <a14:useLocalDpi xmlns:a14="http://schemas.microsoft.com/office/drawing/2010/main" val="0"/>
+                        </a:ext>
+                      </a:extLst>
+                    </a:blip>
+                    <a:srcRect/>
+                    <a:stretch>
+                      <a:fillRect/>
+                    </a:stretch>
+                  </pic:blipFill>
+                  <pic:spPr bwMode="auto">
+                    <a:xfrm>
+                      <a:off x="0" y="0"/>
+                      <a:ext cx="4448175" cy="2733675"/>
+                    </a:xfrm>
+                    <a:prstGeom prst="rect">
+                      <a:avLst/>
+                    </a:prstGeom>
+                    <a:noFill/>
+                    <a:ln>
+                      <a:noFill/>
+                    </a:ln>
+                  </pic:spPr>
+                </pic:pic>
+              </a:graphicData>
+            </a:graphic>
+          </wp:inline>
+        </w:drawing>
+      </w:r>
+    </w:p>
+    <w:p>
+      <w:pPr>
+        <w:pStyle w:val="Beschriftung"/>
+      </w:pPr>
+      <w:bookmarkStart w:id="100" w:name="_Ref515008632"/>
+      <w:r>
+        <w:t xml:space="preserve">Abbildung </w:t>
+      </w:r>
+      <w:r>
+        <w:fldChar w:fldCharType="begin"/>
+      </w:r>
+      <w:r>
+        <w:instrText xml:space="preserve"> SEQ Abbildung \* ARABIC </w:instrText>
+      </w:r>
+      <w:r>
+        <w:fldChar w:fldCharType="separate"/>
+      </w:r>
+      <w:r>
+        <w:rPr>
+          <w:noProof/>
+        </w:rPr>
+        <w:t>23</w:t>
+      </w:r>
+      <w:r>
+        <w:fldChar w:fldCharType="end"/>
+      </w:r>
+      <w:bookmarkEnd w:id="100"/>
+      <w:r>
+        <w:t xml:space="preserve"> - </w:t>
+      </w:r>
+      <w:proofErr w:type="spellStart"/>
+      <w:r>
+        <w:t>Invoice</w:t>
+      </w:r>
+      <w:proofErr w:type="spellEnd"/>
+      <w:r>
+        <w:t xml:space="preserve"> Data Access </w:t>
+      </w:r>
+      <w:proofErr w:type="spellStart"/>
+      <w:r>
+        <w:t>Object</w:t>
+      </w:r>
+      <w:proofErr w:type="spellEnd"/>
+    </w:p>
+    <w:p>
+      <w:r>
+        <w:t xml:space="preserve">Rechnungen dürfen hinzugefügt, gelöscht und aktualisiert werden. Mit dem Funktionsaufruf </w:t>
+      </w:r>
+      <w:proofErr w:type="spellStart"/>
+      <w:r>
+        <w:rPr>
+          <w:rStyle w:val="CodeZchn"/>
+        </w:rPr>
+        <w:t>database.</w:t>
+      </w:r>
+      <w:r>
+        <w:rPr>
+          <w:rStyle w:val="CodeZchn"/>
+        </w:rPr>
+        <w:t>invoiceDao</w:t>
+      </w:r>
+      <w:proofErr w:type="spellEnd"/>
+      <w:r>
+        <w:rPr>
+          <w:rStyle w:val="CodeZchn"/>
+        </w:rPr>
+        <w:t xml:space="preserve">().all </w:t>
+      </w:r>
+      <w:r>
+        <w:t xml:space="preserve">werden alle Rechnungen in einer </w:t>
+      </w:r>
+      <w:r>
+        <w:lastRenderedPageBreak/>
+        <w:t xml:space="preserve">Liste zurückgegeben. Es kann mit dem Aufruf </w:t>
+      </w:r>
+      <w:proofErr w:type="spellStart"/>
+      <w:r>
+        <w:rPr>
+          <w:rStyle w:val="CodeZchn"/>
+        </w:rPr>
+        <w:t>database.invoiceDao</w:t>
+      </w:r>
+      <w:proofErr w:type="spellEnd"/>
+      <w:r>
+        <w:rPr>
+          <w:rStyle w:val="CodeZchn"/>
+        </w:rPr>
+        <w:t>().</w:t>
+      </w:r>
+      <w:proofErr w:type="spellStart"/>
+      <w:r>
+        <w:rPr>
+          <w:rStyle w:val="CodeZchn"/>
+        </w:rPr>
+        <w:t>favorites</w:t>
+      </w:r>
+      <w:proofErr w:type="spellEnd"/>
+      <w:r>
+        <w:t xml:space="preserve"> auch nur die Liste der favorisierten Rechnungen zurückgegeben werden</w:t>
       </w:r>
     </w:p>
     <w:p>
@@ -14088,11 +14674,11 @@
           <w:numId w:val="13"/>
         </w:numPr>
       </w:pPr>
-      <w:bookmarkStart w:id="99" w:name="_Toc514939204"/>
+      <w:bookmarkStart w:id="101" w:name="_Toc514939204"/>
       <w:r>
         <w:t>Archiv und Favoriten</w:t>
       </w:r>
-      <w:bookmarkEnd w:id="99"/>
+      <w:bookmarkEnd w:id="101"/>
     </w:p>
     <w:p>
       <w:r>
@@ -14133,13 +14719,12 @@
           <w:numId w:val="13"/>
         </w:numPr>
       </w:pPr>
-      <w:bookmarkStart w:id="100" w:name="_Toc514939205"/>
+      <w:bookmarkStart w:id="102" w:name="_Toc514939205"/>
       <w:proofErr w:type="spellStart"/>
       <w:r>
-        <w:lastRenderedPageBreak/>
         <w:t>About</w:t>
       </w:r>
-      <w:bookmarkEnd w:id="100"/>
+      <w:bookmarkEnd w:id="102"/>
       <w:proofErr w:type="spellEnd"/>
     </w:p>
     <w:p>
@@ -14171,11 +14756,11 @@
           <w:numId w:val="13"/>
         </w:numPr>
       </w:pPr>
-      <w:bookmarkStart w:id="101" w:name="_Toc514939206"/>
+      <w:bookmarkStart w:id="103" w:name="_Toc514939206"/>
       <w:r>
         <w:t>Navigation</w:t>
       </w:r>
-      <w:bookmarkEnd w:id="101"/>
+      <w:bookmarkEnd w:id="103"/>
     </w:p>
     <w:p>
       <w:r>
@@ -14208,7 +14793,11 @@
       </w:r>
       <w:proofErr w:type="spellEnd"/>
       <w:r>
-        <w:t xml:space="preserve">. Statt dem Menüsymbol in der oberen linken Ecke befindet sich bei diesen Ansichten ein </w:t>
+        <w:t xml:space="preserve">. Statt dem Menüsymbol in der oberen linken Ecke </w:t>
+      </w:r>
+      <w:r>
+        <w:lastRenderedPageBreak/>
+        <w:t xml:space="preserve">befindet sich bei diesen Ansichten ein </w:t>
       </w:r>
       <w:proofErr w:type="spellStart"/>
       <w:r>
@@ -14245,12 +14834,12 @@
       <w:pPr>
         <w:pStyle w:val="berschrift1"/>
       </w:pPr>
-      <w:bookmarkStart w:id="102" w:name="_Toc514939207"/>
+      <w:bookmarkStart w:id="104" w:name="_Toc514939207"/>
       <w:r>
         <w:lastRenderedPageBreak/>
         <w:t>Fazit und Ausblick</w:t>
       </w:r>
-      <w:bookmarkEnd w:id="102"/>
+      <w:bookmarkEnd w:id="104"/>
     </w:p>
     <w:p>
       <w:r>
@@ -14264,12 +14853,12 @@
       <w:pPr>
         <w:pStyle w:val="berschrift1"/>
       </w:pPr>
-      <w:bookmarkStart w:id="103" w:name="_Toc514939208"/>
+      <w:bookmarkStart w:id="105" w:name="_Toc514939208"/>
       <w:r>
         <w:lastRenderedPageBreak/>
         <w:t>Literaturverzeichnis</w:t>
       </w:r>
-      <w:bookmarkEnd w:id="103"/>
+      <w:bookmarkEnd w:id="105"/>
     </w:p>
     <w:p>
       <w:r>
@@ -14288,7 +14877,7 @@
       <w:r>
         <w:t xml:space="preserve">[2] </w:t>
       </w:r>
-      <w:hyperlink r:id="rId56" w:history="1">
+      <w:hyperlink r:id="rId58" w:history="1">
         <w:r>
           <w:rPr>
             <w:rStyle w:val="Hyperlink"/>
@@ -14301,7 +14890,7 @@
       <w:r>
         <w:t xml:space="preserve">[3] </w:t>
       </w:r>
-      <w:hyperlink r:id="rId57" w:history="1">
+      <w:hyperlink r:id="rId59" w:history="1">
         <w:r>
           <w:rPr>
             <w:rStyle w:val="Hyperlink"/>
@@ -14314,7 +14903,7 @@
       <w:r>
         <w:t xml:space="preserve">[4] </w:t>
       </w:r>
-      <w:hyperlink r:id="rId58" w:history="1">
+      <w:hyperlink r:id="rId60" w:history="1">
         <w:r>
           <w:rPr>
             <w:rStyle w:val="Hyperlink"/>
@@ -14327,7 +14916,7 @@
       <w:r>
         <w:t xml:space="preserve">[5] </w:t>
       </w:r>
-      <w:hyperlink r:id="rId59" w:history="1">
+      <w:hyperlink r:id="rId61" w:history="1">
         <w:r>
           <w:rPr>
             <w:rStyle w:val="Hyperlink"/>
@@ -14345,7 +14934,7 @@
       <w:r>
         <w:t xml:space="preserve">[6] </w:t>
       </w:r>
-      <w:hyperlink r:id="rId60" w:history="1">
+      <w:hyperlink r:id="rId62" w:history="1">
         <w:r>
           <w:rPr>
             <w:rStyle w:val="Hyperlink"/>
@@ -14447,7 +15036,7 @@
           <w:lang w:val="en-US"/>
         </w:rPr>
       </w:pPr>
-      <w:hyperlink r:id="rId61" w:history="1">
+      <w:hyperlink r:id="rId63" w:history="1">
         <w:r>
           <w:rPr>
             <w:rStyle w:val="Hyperlink"/>
@@ -14537,7 +15126,7 @@
           <w:lang w:val="en-US"/>
         </w:rPr>
       </w:pPr>
-      <w:bookmarkStart w:id="104" w:name="_Toc514939209"/>
+      <w:bookmarkStart w:id="106" w:name="_Toc514939209"/>
       <w:proofErr w:type="spellStart"/>
       <w:r>
         <w:rPr>
@@ -14546,7 +15135,7 @@
         <w:lastRenderedPageBreak/>
         <w:t>Abbildungsverzeichnis</w:t>
       </w:r>
-      <w:bookmarkEnd w:id="104"/>
+      <w:bookmarkEnd w:id="106"/>
       <w:proofErr w:type="spellEnd"/>
     </w:p>
     <w:p>
@@ -14653,7 +15242,7 @@
           <w:lang w:eastAsia="de-DE"/>
         </w:rPr>
       </w:pPr>
-      <w:hyperlink r:id="rId62" w:anchor="_Toc514766019" w:history="1">
+      <w:hyperlink r:id="rId64" w:anchor="_Toc514766019" w:history="1">
         <w:r>
           <w:rPr>
             <w:rStyle w:val="Hyperlink"/>
@@ -14725,7 +15314,7 @@
           <w:lang w:eastAsia="de-DE"/>
         </w:rPr>
       </w:pPr>
-      <w:hyperlink r:id="rId63" w:anchor="_Toc514766020" w:history="1">
+      <w:hyperlink r:id="rId65" w:anchor="_Toc514766020" w:history="1">
         <w:r>
           <w:rPr>
             <w:rStyle w:val="Hyperlink"/>
@@ -14798,7 +15387,7 @@
           <w:lang w:eastAsia="de-DE"/>
         </w:rPr>
       </w:pPr>
-      <w:hyperlink r:id="rId64" w:anchor="_Toc514766021" w:history="1">
+      <w:hyperlink r:id="rId66" w:anchor="_Toc514766021" w:history="1">
         <w:r>
           <w:rPr>
             <w:rStyle w:val="Hyperlink"/>
@@ -14871,7 +15460,7 @@
           <w:lang w:eastAsia="de-DE"/>
         </w:rPr>
       </w:pPr>
-      <w:hyperlink r:id="rId65" w:anchor="_Toc514766022" w:history="1">
+      <w:hyperlink r:id="rId67" w:anchor="_Toc514766022" w:history="1">
         <w:r>
           <w:rPr>
             <w:rStyle w:val="Hyperlink"/>
@@ -15748,7 +16337,7 @@
       </w:r>
     </w:p>
     <w:sectPr>
-      <w:headerReference w:type="default" r:id="rId66"/>
+      <w:headerReference w:type="default" r:id="rId68"/>
       <w:pgSz w:w="11906" w:h="16838"/>
       <w:pgMar w:top="1417" w:right="1417" w:bottom="1418" w:left="1417" w:header="708" w:footer="708" w:gutter="0"/>
       <w:cols w:space="708"/>
@@ -15810,7 +16399,7 @@
       <w:rPr>
         <w:noProof/>
       </w:rPr>
-      <w:t>45</w:t>
+      <w:t>52</w:t>
     </w:r>
     <w:r>
       <w:fldChar w:fldCharType="end"/>
@@ -18029,7 +18618,6 @@
   <w:style w:type="character" w:default="1" w:styleId="Absatz-Standardschriftart">
     <w:name w:val="Default Paragraph Font"/>
     <w:uiPriority w:val="1"/>
-    <w:semiHidden/>
     <w:unhideWhenUsed/>
   </w:style>
   <w:style w:type="table" w:default="1" w:styleId="NormaleTabelle">
@@ -19191,7 +19779,6 @@
   <w:style w:type="character" w:default="1" w:styleId="Absatz-Standardschriftart">
     <w:name w:val="Default Paragraph Font"/>
     <w:uiPriority w:val="1"/>
-    <w:semiHidden/>
     <w:unhideWhenUsed/>
   </w:style>
   <w:style w:type="table" w:default="1" w:styleId="NormaleTabelle">
@@ -20230,7 +20817,7 @@
   <a:extraClrSchemeLst/>
   <a:extLst>
     <a:ext uri="{05A4C25C-085E-4340-85A3-A5531E510DB2}">
-      <thm15:themeFamily xmlns:thm15="http://schemas.microsoft.com/office/thememl/2012/main" xmlns="" name="Office Theme" id="{62F939B6-93AF-4DB8-9C6B-D6C7DFDC589F}" vid="{4A3C46E8-61CC-4603-A589-7422A47A8E4A}"/>
+      <thm15:themeFamily xmlns="" xmlns:thm15="http://schemas.microsoft.com/office/thememl/2012/main" name="Office Theme" id="{62F939B6-93AF-4DB8-9C6B-D6C7DFDC589F}" vid="{4A3C46E8-61CC-4603-A589-7422A47A8E4A}"/>
     </a:ext>
   </a:extLst>
 </a:theme>
@@ -20241,7 +20828,7 @@
 </file>
 
 <file path=customXml/itemProps1.xml><?xml version="1.0" encoding="utf-8"?>
-<ds:datastoreItem xmlns:ds="http://schemas.openxmlformats.org/officeDocument/2006/customXml" ds:itemID="{492C889A-7452-4498-8F2C-7843B5BAB509}">
+<ds:datastoreItem xmlns:ds="http://schemas.openxmlformats.org/officeDocument/2006/customXml" ds:itemID="{F000EC82-5414-4446-9A5D-6BBD311DBD8E}">
   <ds:schemaRefs>
     <ds:schemaRef ds:uri="http://schemas.openxmlformats.org/officeDocument/2006/bibliography"/>
   </ds:schemaRefs>

</xml_diff>

<commit_message>
Change structure + add tasks
</commit_message>
<xml_diff>
--- a/Studienarbeit_Mobile_App_Für_Foto_Überweisungen.docx
+++ b/Studienarbeit_Mobile_App_Für_Foto_Überweisungen.docx
@@ -5008,6 +5008,7 @@
         <w:t>Ziel dieses Projekts ist eine Applikation für Mobilgeräte zu entwickeln, die anhand eines Fotos Überweisungsdaten erkennt und diese auf dem Bildschirm ausgibt.</w:t>
       </w:r>
     </w:p>
+    <w:p/>
     <w:p>
       <w:pPr>
         <w:pStyle w:val="berschrift1"/>
@@ -5357,27 +5358,14 @@
       <w:r>
         <w:t xml:space="preserve">Abbildung </w:t>
       </w:r>
-      <w:r>
-        <w:fldChar w:fldCharType="begin"/>
-      </w:r>
-      <w:r>
-        <w:instrText xml:space="preserve"> SEQ Abbildung \* ARABIC </w:instrText>
-      </w:r>
-      <w:r>
-        <w:fldChar w:fldCharType="separate"/>
-      </w:r>
-      <w:r>
-        <w:rPr>
-          <w:noProof/>
-        </w:rPr>
-        <w:t>1</w:t>
-      </w:r>
-      <w:r>
-        <w:rPr>
-          <w:noProof/>
-        </w:rPr>
-        <w:fldChar w:fldCharType="end"/>
-      </w:r>
+      <w:fldSimple w:instr=" SEQ Abbildung \* ARABIC ">
+        <w:r>
+          <w:rPr>
+            <w:noProof/>
+          </w:rPr>
+          <w:t>1</w:t>
+        </w:r>
+      </w:fldSimple>
       <w:bookmarkEnd w:id="5"/>
       <w:r>
         <w:t xml:space="preserve"> - Testing Pyramide</w:t>
@@ -5650,27 +5638,14 @@
                             <w:r>
                               <w:t xml:space="preserve">Abbildung </w:t>
                             </w:r>
-                            <w:r>
-                              <w:fldChar w:fldCharType="begin"/>
-                            </w:r>
-                            <w:r>
-                              <w:instrText xml:space="preserve"> SEQ Abbildung \* ARABIC </w:instrText>
-                            </w:r>
-                            <w:r>
-                              <w:fldChar w:fldCharType="separate"/>
-                            </w:r>
-                            <w:r>
-                              <w:rPr>
-                                <w:noProof/>
-                              </w:rPr>
-                              <w:t>2</w:t>
-                            </w:r>
-                            <w:r>
-                              <w:rPr>
-                                <w:noProof/>
-                              </w:rPr>
-                              <w:fldChar w:fldCharType="end"/>
-                            </w:r>
+                            <w:fldSimple w:instr=" SEQ Abbildung \* ARABIC ">
+                              <w:r>
+                                <w:rPr>
+                                  <w:noProof/>
+                                </w:rPr>
+                                <w:t>2</w:t>
+                              </w:r>
+                            </w:fldSimple>
                             <w:r>
                               <w:t xml:space="preserve"> - </w:t>
                             </w:r>
@@ -5704,9 +5679,9 @@
               </wp:anchor>
             </w:drawing>
           </mc:Choice>
-          <mc:Fallback xmlns:w16se="http://schemas.microsoft.com/office/word/2015/wordml/symex" xmlns:w15="http://schemas.microsoft.com/office/word/2012/wordml" xmlns:cx1="http://schemas.microsoft.com/office/drawing/2015/9/8/chartex" xmlns:cx="http://schemas.microsoft.com/office/drawing/2014/chartex">
+          <mc:Fallback>
             <w:pict>
-              <v:shapetype w14:anchorId="41D01944" id="_x0000_t202" coordsize="21600,21600" o:spt="202" path="m,l,21600r21600,l21600,xe">
+              <v:shapetype id="_x0000_t202" coordsize="21600,21600" o:spt="202" path="m,l,21600r21600,l21600,xe">
                 <v:stroke joinstyle="miter"/>
                 <v:path gradientshapeok="t" o:connecttype="rect"/>
               </v:shapetype>
@@ -5735,7 +5710,15 @@
                         </w:r>
                       </w:fldSimple>
                       <w:r>
-                        <w:t xml:space="preserve"> - Kotlin Logo (</w:t>
+                        <w:t xml:space="preserve"> - </w:t>
+                      </w:r>
+                      <w:proofErr w:type="spellStart"/>
+                      <w:r>
+                        <w:t>Kotlin</w:t>
+                      </w:r>
+                      <w:proofErr w:type="spellEnd"/>
+                      <w:r>
+                        <w:t xml:space="preserve"> Logo (</w:t>
                       </w:r>
                       <w:r>
                         <w:t>https://pbs.twimg.com/profile_images/699217734492647428/pCfEzr6L_400x400.png</w:t>
@@ -5900,11 +5883,11 @@
       <w:pPr>
         <w:pStyle w:val="berschrift2"/>
       </w:pPr>
-      <w:bookmarkStart w:id="12" w:name="_Toc514939165"/>
+      <w:bookmarkStart w:id="13" w:name="_Toc514939165"/>
       <w:r>
         <w:t>Android NDK</w:t>
       </w:r>
-      <w:bookmarkEnd w:id="12"/>
+      <w:bookmarkEnd w:id="13"/>
     </w:p>
     <w:p>
       <w:r>
@@ -5921,7 +5904,7 @@
       <w:pPr>
         <w:pStyle w:val="berschrift2"/>
       </w:pPr>
-      <w:bookmarkStart w:id="13" w:name="_Toc514939166"/>
+      <w:bookmarkStart w:id="14" w:name="_Toc514939166"/>
       <w:proofErr w:type="spellStart"/>
       <w:r>
         <w:t>Xamarin</w:t>
@@ -5930,7 +5913,7 @@
       <w:r>
         <w:t xml:space="preserve"> Android</w:t>
       </w:r>
-      <w:bookmarkEnd w:id="13"/>
+      <w:bookmarkEnd w:id="14"/>
     </w:p>
     <w:p>
       <w:r>
@@ -5985,7 +5968,7 @@
                                 <w:lang w:val="it-IT"/>
                               </w:rPr>
                             </w:pPr>
-                            <w:bookmarkStart w:id="14" w:name="_Toc514766020"/>
+                            <w:bookmarkStart w:id="15" w:name="_Toc514766020"/>
                             <w:proofErr w:type="spellStart"/>
                             <w:r>
                               <w:rPr>
@@ -6042,7 +6025,7 @@
                               </w:rPr>
                               <w:t xml:space="preserve"> Logo (https://avatars2.githubusercontent.com/u/790012?s=200&amp;v=4)</w:t>
                             </w:r>
-                            <w:bookmarkEnd w:id="14"/>
+                            <w:bookmarkEnd w:id="15"/>
                           </w:p>
                         </w:txbxContent>
                       </wps:txbx>
@@ -6058,9 +6041,9 @@
               </wp:anchor>
             </w:drawing>
           </mc:Choice>
-          <mc:Fallback xmlns:w16se="http://schemas.microsoft.com/office/word/2015/wordml/symex" xmlns:w15="http://schemas.microsoft.com/office/word/2012/wordml" xmlns:cx1="http://schemas.microsoft.com/office/drawing/2015/9/8/chartex" xmlns:cx="http://schemas.microsoft.com/office/drawing/2014/chartex">
+          <mc:Fallback>
             <w:pict>
-              <v:shape w14:anchorId="2CB9A1E8" id="Textfeld 13" o:spid="_x0000_s1027" type="#_x0000_t202" style="position:absolute;left:0;text-align:left;margin-left:303.55pt;margin-top:154.95pt;width:150pt;height:.05pt;z-index:251659264;visibility:visible;mso-wrap-style:square;mso-wrap-distance-left:9pt;mso-wrap-distance-top:0;mso-wrap-distance-right:9pt;mso-wrap-distance-bottom:0;mso-position-horizontal:absolute;mso-position-horizontal-relative:text;mso-position-vertical:absolute;mso-position-vertical-relative:text;v-text-anchor:top" o:gfxdata="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" stroked="f">
+              <v:shape id="Textfeld 13" o:spid="_x0000_s1027" type="#_x0000_t202" style="position:absolute;left:0;text-align:left;margin-left:303.55pt;margin-top:154.95pt;width:150pt;height:.05pt;z-index:251659264;visibility:visible;mso-wrap-style:square;mso-wrap-distance-left:9pt;mso-wrap-distance-top:0;mso-wrap-distance-right:9pt;mso-wrap-distance-bottom:0;mso-position-horizontal:absolute;mso-position-horizontal-relative:text;mso-position-vertical:absolute;mso-position-vertical-relative:text;v-text-anchor:top" o:gfxdata="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" stroked="f">
                 <v:textbox style="mso-fit-shape-to-text:t" inset="0,0,0,0">
                   <w:txbxContent>
                     <w:p>
@@ -6074,11 +6057,19 @@
                         </w:rPr>
                       </w:pPr>
                       <w:bookmarkStart w:id="16" w:name="_Toc514766020"/>
+                      <w:proofErr w:type="spellStart"/>
                       <w:r>
                         <w:rPr>
                           <w:lang w:val="it-IT"/>
                         </w:rPr>
-                        <w:t xml:space="preserve">Abbildung </w:t>
+                        <w:t>Abbildung</w:t>
+                      </w:r>
+                      <w:proofErr w:type="spellEnd"/>
+                      <w:r>
+                        <w:rPr>
+                          <w:lang w:val="it-IT"/>
+                        </w:rPr>
+                        <w:t xml:space="preserve"> </w:t>
                       </w:r>
                       <w:r>
                         <w:fldChar w:fldCharType="begin"/>
@@ -6106,7 +6097,21 @@
                         <w:rPr>
                           <w:lang w:val="it-IT"/>
                         </w:rPr>
-                        <w:t xml:space="preserve"> - Xamarin Logo (https://avatars2.githubusercontent.com/u/790012?s=200&amp;v=4)</w:t>
+                        <w:t xml:space="preserve"> - </w:t>
+                      </w:r>
+                      <w:proofErr w:type="spellStart"/>
+                      <w:r>
+                        <w:rPr>
+                          <w:lang w:val="it-IT"/>
+                        </w:rPr>
+                        <w:t>Xamarin</w:t>
+                      </w:r>
+                      <w:proofErr w:type="spellEnd"/>
+                      <w:r>
+                        <w:rPr>
+                          <w:lang w:val="it-IT"/>
+                        </w:rPr>
+                        <w:t xml:space="preserve"> Logo (https://avatars2.githubusercontent.com/u/790012?s=200&amp;v=4)</w:t>
                       </w:r>
                       <w:bookmarkEnd w:id="16"/>
                     </w:p>
@@ -6210,11 +6215,11 @@
       <w:pPr>
         <w:pStyle w:val="berschrift2"/>
       </w:pPr>
-      <w:bookmarkStart w:id="15" w:name="_Toc514939167"/>
+      <w:bookmarkStart w:id="17" w:name="_Toc514939167"/>
       <w:r>
         <w:t>Corona</w:t>
       </w:r>
-      <w:bookmarkEnd w:id="15"/>
+      <w:bookmarkEnd w:id="17"/>
     </w:p>
     <w:p>
       <w:r>
@@ -6269,7 +6274,7 @@
                                 <w:lang w:val="it-IT"/>
                               </w:rPr>
                             </w:pPr>
-                            <w:bookmarkStart w:id="16" w:name="_Toc514766021"/>
+                            <w:bookmarkStart w:id="18" w:name="_Toc514766021"/>
                             <w:proofErr w:type="spellStart"/>
                             <w:r>
                               <w:rPr>
@@ -6333,7 +6338,7 @@
                               </w:rPr>
                               <w:t>)</w:t>
                             </w:r>
-                            <w:bookmarkEnd w:id="16"/>
+                            <w:bookmarkEnd w:id="18"/>
                             <w:proofErr w:type="gramEnd"/>
                           </w:p>
                         </w:txbxContent>
@@ -6350,9 +6355,9 @@
               </wp:anchor>
             </w:drawing>
           </mc:Choice>
-          <mc:Fallback xmlns:w16se="http://schemas.microsoft.com/office/word/2015/wordml/symex" xmlns:w15="http://schemas.microsoft.com/office/word/2012/wordml" xmlns:cx1="http://schemas.microsoft.com/office/drawing/2015/9/8/chartex" xmlns:cx="http://schemas.microsoft.com/office/drawing/2014/chartex">
+          <mc:Fallback>
             <w:pict>
-              <v:shape w14:anchorId="18E552A8" id="Textfeld 15" o:spid="_x0000_s1028" type="#_x0000_t202" style="position:absolute;left:0;text-align:left;margin-left:340.15pt;margin-top:145.65pt;width:112.8pt;height:.05pt;z-index:251664384;visibility:visible;mso-wrap-style:square;mso-wrap-distance-left:9pt;mso-wrap-distance-top:0;mso-wrap-distance-right:9pt;mso-wrap-distance-bottom:0;mso-position-horizontal:absolute;mso-position-horizontal-relative:text;mso-position-vertical:absolute;mso-position-vertical-relative:text;v-text-anchor:top" o:gfxdata="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" stroked="f">
+              <v:shape id="Textfeld 15" o:spid="_x0000_s1028" type="#_x0000_t202" style="position:absolute;left:0;text-align:left;margin-left:340.15pt;margin-top:145.65pt;width:112.8pt;height:.05pt;z-index:251664384;visibility:visible;mso-wrap-style:square;mso-wrap-distance-left:9pt;mso-wrap-distance-top:0;mso-wrap-distance-right:9pt;mso-wrap-distance-bottom:0;mso-position-horizontal:absolute;mso-position-horizontal-relative:text;mso-position-vertical:absolute;mso-position-vertical-relative:text;v-text-anchor:top" o:gfxdata="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" stroked="f">
                 <v:textbox style="mso-fit-shape-to-text:t" inset="0,0,0,0">
                   <w:txbxContent>
                     <w:p>
@@ -6366,11 +6371,19 @@
                         </w:rPr>
                       </w:pPr>
                       <w:bookmarkStart w:id="19" w:name="_Toc514766021"/>
+                      <w:proofErr w:type="spellStart"/>
                       <w:r>
                         <w:rPr>
                           <w:lang w:val="it-IT"/>
                         </w:rPr>
-                        <w:t xml:space="preserve">Abbildung </w:t>
+                        <w:t>Abbildung</w:t>
+                      </w:r>
+                      <w:proofErr w:type="spellEnd"/>
+                      <w:r>
+                        <w:rPr>
+                          <w:lang w:val="it-IT"/>
+                        </w:rPr>
+                        <w:t xml:space="preserve"> </w:t>
                       </w:r>
                       <w:r>
                         <w:fldChar w:fldCharType="begin"/>
@@ -6398,9 +6411,31 @@
                         <w:rPr>
                           <w:lang w:val="it-IT"/>
                         </w:rPr>
-                        <w:t xml:space="preserve"> - Corona Labs Logo (https://coronalabs.com/wordpress/wp-content/uploads/2016/08/corona_logo-150x150.png)</w:t>
+                        <w:t xml:space="preserve"> - Corona </w:t>
+                      </w:r>
+                      <w:proofErr w:type="spellStart"/>
+                      <w:r>
+                        <w:rPr>
+                          <w:lang w:val="it-IT"/>
+                        </w:rPr>
+                        <w:t>Labs</w:t>
+                      </w:r>
+                      <w:proofErr w:type="spellEnd"/>
+                      <w:r>
+                        <w:rPr>
+                          <w:lang w:val="it-IT"/>
+                        </w:rPr>
+                        <w:t xml:space="preserve"> Logo (https://coronalabs.com/wordpress/wp-content/uploads/2016/08/corona_logo-150x150.png</w:t>
+                      </w:r>
+                      <w:proofErr w:type="gramStart"/>
+                      <w:r>
+                        <w:rPr>
+                          <w:lang w:val="it-IT"/>
+                        </w:rPr>
+                        <w:t>)</w:t>
                       </w:r>
                       <w:bookmarkEnd w:id="19"/>
+                      <w:proofErr w:type="gramEnd"/>
                     </w:p>
                   </w:txbxContent>
                 </v:textbox>
@@ -6514,12 +6549,12 @@
       <w:pPr>
         <w:pStyle w:val="berschrift2"/>
       </w:pPr>
-      <w:bookmarkStart w:id="17" w:name="_Toc514939168"/>
+      <w:bookmarkStart w:id="20" w:name="_Toc514939168"/>
       <w:proofErr w:type="spellStart"/>
       <w:r>
         <w:t>PhoneGap</w:t>
       </w:r>
-      <w:bookmarkEnd w:id="17"/>
+      <w:bookmarkEnd w:id="20"/>
       <w:proofErr w:type="spellEnd"/>
     </w:p>
     <w:p>
@@ -6574,31 +6609,18 @@
                                 <w:szCs w:val="24"/>
                               </w:rPr>
                             </w:pPr>
-                            <w:bookmarkStart w:id="18" w:name="_Toc514766022"/>
+                            <w:bookmarkStart w:id="21" w:name="_Toc514766022"/>
                             <w:r>
                               <w:t xml:space="preserve">Abbildung </w:t>
                             </w:r>
-                            <w:r>
-                              <w:fldChar w:fldCharType="begin"/>
-                            </w:r>
-                            <w:r>
-                              <w:instrText xml:space="preserve"> SEQ Abbildung \* ARABIC </w:instrText>
-                            </w:r>
-                            <w:r>
-                              <w:fldChar w:fldCharType="separate"/>
-                            </w:r>
-                            <w:r>
-                              <w:rPr>
-                                <w:noProof/>
-                              </w:rPr>
-                              <w:t>5</w:t>
-                            </w:r>
-                            <w:r>
-                              <w:rPr>
-                                <w:noProof/>
-                              </w:rPr>
-                              <w:fldChar w:fldCharType="end"/>
-                            </w:r>
+                            <w:fldSimple w:instr=" SEQ Abbildung \* ARABIC ">
+                              <w:r>
+                                <w:rPr>
+                                  <w:noProof/>
+                                </w:rPr>
+                                <w:t>5</w:t>
+                              </w:r>
+                            </w:fldSimple>
                             <w:r>
                               <w:t xml:space="preserve"> - </w:t>
                             </w:r>
@@ -6616,7 +6638,7 @@
                             <w:r>
                               <w:t>)</w:t>
                             </w:r>
-                            <w:bookmarkEnd w:id="18"/>
+                            <w:bookmarkEnd w:id="21"/>
                           </w:p>
                         </w:txbxContent>
                       </wps:txbx>
@@ -6632,9 +6654,9 @@
               </wp:anchor>
             </w:drawing>
           </mc:Choice>
-          <mc:Fallback xmlns:w16se="http://schemas.microsoft.com/office/word/2015/wordml/symex" xmlns:w15="http://schemas.microsoft.com/office/word/2012/wordml" xmlns:cx1="http://schemas.microsoft.com/office/drawing/2015/9/8/chartex" xmlns:cx="http://schemas.microsoft.com/office/drawing/2014/chartex">
+          <mc:Fallback>
             <w:pict>
-              <v:shape w14:anchorId="627ADF54" id="Textfeld 17" o:spid="_x0000_s1029" type="#_x0000_t202" style="position:absolute;left:0;text-align:left;margin-left:294.55pt;margin-top:165.75pt;width:158.4pt;height:.05pt;z-index:251669504;visibility:visible;mso-wrap-style:square;mso-wrap-distance-left:9pt;mso-wrap-distance-top:0;mso-wrap-distance-right:9pt;mso-wrap-distance-bottom:0;mso-position-horizontal:absolute;mso-position-horizontal-relative:text;mso-position-vertical:absolute;mso-position-vertical-relative:text;v-text-anchor:top" o:gfxdata="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" stroked="f">
+              <v:shape id="Textfeld 17" o:spid="_x0000_s1029" type="#_x0000_t202" style="position:absolute;left:0;text-align:left;margin-left:294.55pt;margin-top:165.75pt;width:158.4pt;height:.05pt;z-index:251669504;visibility:visible;mso-wrap-style:square;mso-wrap-distance-left:9pt;mso-wrap-distance-top:0;mso-wrap-distance-right:9pt;mso-wrap-distance-bottom:0;mso-position-horizontal:absolute;mso-position-horizontal-relative:text;mso-position-vertical:absolute;mso-position-vertical-relative:text;v-text-anchor:top" o:gfxdata="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" stroked="f">
                 <v:textbox style="mso-fit-shape-to-text:t" inset="0,0,0,0">
                   <w:txbxContent>
                     <w:p>
@@ -6659,7 +6681,15 @@
                         </w:r>
                       </w:fldSimple>
                       <w:r>
-                        <w:t xml:space="preserve"> - PhoneGap Logo (</w:t>
+                        <w:t xml:space="preserve"> - </w:t>
+                      </w:r>
+                      <w:proofErr w:type="spellStart"/>
+                      <w:r>
+                        <w:t>PhoneGap</w:t>
+                      </w:r>
+                      <w:proofErr w:type="spellEnd"/>
+                      <w:r>
+                        <w:t xml:space="preserve"> Logo (</w:t>
                       </w:r>
                       <w:r>
                         <w:t>https://pbs.twimg.com/profile_images/596058283699347456/NgaEDjHt_400x400.jpg</w:t>
@@ -6788,11 +6818,11 @@
       <w:pPr>
         <w:pStyle w:val="berschrift2"/>
       </w:pPr>
-      <w:bookmarkStart w:id="19" w:name="_Toc514939169"/>
+      <w:bookmarkStart w:id="23" w:name="_Toc514939169"/>
       <w:r>
         <w:t>Auswahl</w:t>
       </w:r>
-      <w:bookmarkEnd w:id="19"/>
+      <w:bookmarkEnd w:id="23"/>
     </w:p>
     <w:p>
       <w:r>
@@ -6873,12 +6903,12 @@
       <w:pPr>
         <w:pStyle w:val="berschrift1"/>
       </w:pPr>
-      <w:bookmarkStart w:id="20" w:name="_Toc514939170"/>
+      <w:bookmarkStart w:id="24" w:name="_Toc514939170"/>
       <w:r>
         <w:lastRenderedPageBreak/>
         <w:t>Texterkennung</w:t>
       </w:r>
-      <w:bookmarkEnd w:id="20"/>
+      <w:bookmarkEnd w:id="24"/>
     </w:p>
     <w:p>
       <w:pPr>
@@ -6925,15 +6955,15 @@
       <w:pPr>
         <w:pStyle w:val="berschrift3"/>
       </w:pPr>
-      <w:bookmarkStart w:id="21" w:name="_Ref514853257"/>
-      <w:bookmarkStart w:id="22" w:name="_Ref514853262"/>
-      <w:bookmarkStart w:id="23" w:name="_Toc514939171"/>
+      <w:bookmarkStart w:id="25" w:name="_Ref514853257"/>
+      <w:bookmarkStart w:id="26" w:name="_Ref514853262"/>
+      <w:bookmarkStart w:id="27" w:name="_Toc514939171"/>
       <w:r>
         <w:t>Klassischer Ablauf</w:t>
       </w:r>
-      <w:bookmarkEnd w:id="21"/>
-      <w:bookmarkEnd w:id="22"/>
-      <w:bookmarkEnd w:id="23"/>
+      <w:bookmarkEnd w:id="25"/>
+      <w:bookmarkEnd w:id="26"/>
+      <w:bookmarkEnd w:id="27"/>
     </w:p>
     <w:p>
       <w:r>
@@ -7068,16 +7098,16 @@
       <w:r>
         <w:t xml:space="preserve">-Algorithmus soll an folgendem Beispiel erläutert werden. Es wird ein Schwellwert </w:t>
       </w:r>
-      <w:commentRangeStart w:id="24"/>
+      <w:commentRangeStart w:id="28"/>
       <w:r>
         <w:t>w</w:t>
       </w:r>
-      <w:commentRangeEnd w:id="24"/>
+      <w:commentRangeEnd w:id="28"/>
       <w:r>
         <w:rPr>
           <w:rStyle w:val="Kommentarzeichen"/>
         </w:rPr>
-        <w:commentReference w:id="24"/>
+        <w:commentReference w:id="28"/>
       </w:r>
       <w:r>
         <w:t xml:space="preserve"> = 127 festgelegt.  </w:t>
@@ -7097,7 +7127,7 @@
       <w:r>
         <w:t xml:space="preserve"> </w:t>
       </w:r>
-      <w:commentRangeStart w:id="25"/>
+      <w:commentRangeStart w:id="29"/>
       <w:r>
         <w:t xml:space="preserve">Mit der geschickten Wahl und Parametrisierung </w:t>
       </w:r>
@@ -7121,12 +7151,12 @@
       <w:r>
         <w:t>kann das Bild für die Erkennung von Text optimiert werden.</w:t>
       </w:r>
-      <w:commentRangeEnd w:id="25"/>
+      <w:commentRangeEnd w:id="29"/>
       <w:r>
         <w:rPr>
           <w:rStyle w:val="Kommentarzeichen"/>
         </w:rPr>
-        <w:commentReference w:id="25"/>
+        <w:commentReference w:id="29"/>
       </w:r>
       <w:r>
         <w:t xml:space="preserve"> So </w:t>
@@ -7227,7 +7257,7 @@
           <w:lang w:val="en-US"/>
         </w:rPr>
       </w:pPr>
-      <w:bookmarkStart w:id="26" w:name="_Toc514766023"/>
+      <w:bookmarkStart w:id="30" w:name="_Toc514766023"/>
       <w:proofErr w:type="spellStart"/>
       <w:r>
         <w:rPr>
@@ -7270,7 +7300,7 @@
         </w:rPr>
         <w:t xml:space="preserve"> Thresholding (https://docs.opencv.org/3.4/d7/d4d/tutorial_py_thresholding.html)</w:t>
       </w:r>
-      <w:bookmarkEnd w:id="26"/>
+      <w:bookmarkEnd w:id="30"/>
     </w:p>
     <w:p>
       <w:r>
@@ -7279,16 +7309,16 @@
       <w:r>
         <w:t xml:space="preserve"> um Störungen wie Rauschen zu eliminieren und die Qualität der Zeichen zu verbessern</w:t>
       </w:r>
-      <w:commentRangeStart w:id="27"/>
+      <w:commentRangeStart w:id="31"/>
       <w:r>
         <w:t>(</w:t>
       </w:r>
-      <w:commentRangeEnd w:id="27"/>
+      <w:commentRangeEnd w:id="31"/>
       <w:r>
         <w:rPr>
           <w:rStyle w:val="Kommentarzeichen"/>
         </w:rPr>
-        <w:commentReference w:id="27"/>
+        <w:commentReference w:id="31"/>
       </w:r>
       <w:r>
         <w:fldChar w:fldCharType="begin"/>
@@ -7341,7 +7371,7 @@
       <w:r>
         <w:t xml:space="preserve"> einem Datenbankmodell zugeordnet </w:t>
       </w:r>
-      <w:commentRangeStart w:id="28"/>
+      <w:commentRangeStart w:id="32"/>
       <w:r>
         <w:t>(OCR</w:t>
       </w:r>
@@ -7349,27 +7379,27 @@
       <w:r>
         <w:t>,Kap2,Seite6</w:t>
       </w:r>
-      <w:commentRangeEnd w:id="28"/>
+      <w:commentRangeEnd w:id="32"/>
       <w:proofErr w:type="gramEnd"/>
       <w:r>
         <w:rPr>
           <w:rStyle w:val="Kommentarzeichen"/>
         </w:rPr>
-        <w:commentReference w:id="28"/>
+        <w:commentReference w:id="32"/>
       </w:r>
       <w:r>
         <w:t xml:space="preserve">). Dafür werden Struktur-Elemente wie Zeilenumbrüche, Trennlinien, Kästen oder ausfüllbare Felder erkannt und interpretiert. Ein </w:t>
       </w:r>
-      <w:commentRangeStart w:id="29"/>
+      <w:commentRangeStart w:id="33"/>
       <w:r>
         <w:t>Datenbankmodell</w:t>
       </w:r>
-      <w:commentRangeEnd w:id="29"/>
+      <w:commentRangeEnd w:id="33"/>
       <w:r>
         <w:rPr>
           <w:rStyle w:val="Kommentarzeichen"/>
         </w:rPr>
-        <w:commentReference w:id="29"/>
+        <w:commentReference w:id="33"/>
       </w:r>
       <w:r>
         <w:t xml:space="preserve"> kann es dann vereinfachen das Dokument zu verstehen und zu interpretieren. So kann schnell festgelegt werden, ob es sich zum Beispiel um eine bestimmte Art von Antrag oder Rechnung handelt. Dies hilft später bei Texterkennung auch bestimmte Felder auf Plausibilität zu prüfen, da der Kontext bekannt ist.</w:t>
@@ -7433,50 +7463,37 @@
       <w:pPr>
         <w:pStyle w:val="Beschriftung"/>
       </w:pPr>
-      <w:bookmarkStart w:id="30" w:name="_Toc514766024"/>
+      <w:bookmarkStart w:id="34" w:name="_Toc514766024"/>
       <w:r>
         <w:t xml:space="preserve">Abbildung </w:t>
       </w:r>
-      <w:r>
-        <w:fldChar w:fldCharType="begin"/>
-      </w:r>
-      <w:r>
-        <w:instrText xml:space="preserve"> SEQ Abbildung \* ARABIC </w:instrText>
-      </w:r>
-      <w:r>
-        <w:fldChar w:fldCharType="separate"/>
-      </w:r>
-      <w:r>
-        <w:rPr>
-          <w:noProof/>
-        </w:rPr>
-        <w:t>7</w:t>
-      </w:r>
-      <w:r>
-        <w:rPr>
-          <w:noProof/>
-        </w:rPr>
-        <w:fldChar w:fldCharType="end"/>
-      </w:r>
+      <w:fldSimple w:instr=" SEQ Abbildung \* ARABIC ">
+        <w:r>
+          <w:rPr>
+            <w:noProof/>
+          </w:rPr>
+          <w:t>7</w:t>
+        </w:r>
+      </w:fldSimple>
       <w:r>
         <w:t xml:space="preserve"> Beispielhaftes Überweisungsformular</w:t>
       </w:r>
-      <w:bookmarkEnd w:id="30"/>
+      <w:bookmarkEnd w:id="34"/>
     </w:p>
     <w:p>
       <w:r>
         <w:t xml:space="preserve">Verdeutlicht werden soll dies mit dem Beispiel aus </w:t>
       </w:r>
-      <w:commentRangeStart w:id="31"/>
+      <w:commentRangeStart w:id="35"/>
       <w:r>
         <w:t>Abbildung 7</w:t>
       </w:r>
-      <w:commentRangeEnd w:id="31"/>
+      <w:commentRangeEnd w:id="35"/>
       <w:r>
         <w:rPr>
           <w:rStyle w:val="Kommentarzeichen"/>
         </w:rPr>
-        <w:commentReference w:id="31"/>
+        <w:commentReference w:id="35"/>
       </w:r>
       <w:r>
         <w:t xml:space="preserve">. Es gibt das Datenbankmodell für Überweisung, wodurch bekannt ist, dass im grünen Feld eine Kontonummer stehen muss. </w:t>
@@ -7521,7 +7538,7 @@
         </w:rPr>
         <w:t xml:space="preserve"> </w:t>
       </w:r>
-      <w:commentRangeStart w:id="32"/>
+      <w:commentRangeStart w:id="36"/>
       <w:r>
         <w:rPr>
           <w:rStyle w:val="Hervorhebung"/>
@@ -7529,12 +7546,12 @@
         </w:rPr>
         <w:t>So</w:t>
       </w:r>
-      <w:commentRangeEnd w:id="32"/>
+      <w:commentRangeEnd w:id="36"/>
       <w:r>
         <w:rPr>
           <w:rStyle w:val="Kommentarzeichen"/>
         </w:rPr>
-        <w:commentReference w:id="32"/>
+        <w:commentReference w:id="36"/>
       </w:r>
       <w:r>
         <w:rPr>
@@ -7634,43 +7651,30 @@
       <w:pPr>
         <w:pStyle w:val="Beschriftung"/>
       </w:pPr>
-      <w:bookmarkStart w:id="33" w:name="_Toc514766025"/>
+      <w:bookmarkStart w:id="37" w:name="_Toc514766025"/>
       <w:r>
         <w:t xml:space="preserve">Abbildung </w:t>
       </w:r>
-      <w:r>
-        <w:fldChar w:fldCharType="begin"/>
-      </w:r>
-      <w:r>
-        <w:instrText xml:space="preserve"> SEQ Abbildung \* ARABIC </w:instrText>
-      </w:r>
-      <w:r>
-        <w:fldChar w:fldCharType="separate"/>
-      </w:r>
-      <w:r>
-        <w:rPr>
-          <w:noProof/>
-        </w:rPr>
-        <w:t>8</w:t>
-      </w:r>
-      <w:r>
-        <w:rPr>
-          <w:noProof/>
-        </w:rPr>
-        <w:fldChar w:fldCharType="end"/>
-      </w:r>
+      <w:fldSimple w:instr=" SEQ Abbildung \* ARABIC ">
+        <w:r>
+          <w:rPr>
+            <w:noProof/>
+          </w:rPr>
+          <w:t>8</w:t>
+        </w:r>
+      </w:fldSimple>
       <w:r>
         <w:t xml:space="preserve"> Textstruktur </w:t>
       </w:r>
       <w:r>
         <w:t>https://developers.google.com/vision/android/text-</w:t>
       </w:r>
-      <w:commentRangeStart w:id="34"/>
+      <w:commentRangeStart w:id="38"/>
       <w:r>
         <w:t>overview</w:t>
       </w:r>
-      <w:bookmarkEnd w:id="33"/>
-      <w:commentRangeEnd w:id="34"/>
+      <w:bookmarkEnd w:id="37"/>
+      <w:commentRangeEnd w:id="38"/>
       <w:r>
         <w:rPr>
           <w:rStyle w:val="Kommentarzeichen"/>
@@ -7678,7 +7682,7 @@
           <w:iCs w:val="0"/>
           <w:color w:val="auto"/>
         </w:rPr>
-        <w:commentReference w:id="34"/>
+        <w:commentReference w:id="38"/>
       </w:r>
     </w:p>
     <w:p>
@@ -7747,19 +7751,19 @@
       <w:pPr>
         <w:pStyle w:val="berschrift3"/>
       </w:pPr>
-      <w:bookmarkStart w:id="35" w:name="_Ref514420142"/>
-      <w:bookmarkStart w:id="36" w:name="_Ref514420148"/>
-      <w:bookmarkStart w:id="37" w:name="_Ref514420180"/>
-      <w:bookmarkStart w:id="38" w:name="_Ref514420189"/>
-      <w:bookmarkStart w:id="39" w:name="_Toc514939172"/>
+      <w:bookmarkStart w:id="39" w:name="_Ref514420142"/>
+      <w:bookmarkStart w:id="40" w:name="_Ref514420148"/>
+      <w:bookmarkStart w:id="41" w:name="_Ref514420180"/>
+      <w:bookmarkStart w:id="42" w:name="_Ref514420189"/>
+      <w:bookmarkStart w:id="43" w:name="_Toc514939172"/>
       <w:r>
         <w:t>Vorverarbeitung</w:t>
       </w:r>
-      <w:bookmarkEnd w:id="35"/>
-      <w:bookmarkEnd w:id="36"/>
-      <w:bookmarkEnd w:id="37"/>
-      <w:bookmarkEnd w:id="38"/>
       <w:bookmarkEnd w:id="39"/>
+      <w:bookmarkEnd w:id="40"/>
+      <w:bookmarkEnd w:id="41"/>
+      <w:bookmarkEnd w:id="42"/>
+      <w:bookmarkEnd w:id="43"/>
     </w:p>
     <w:p>
       <w:r>
@@ -7785,16 +7789,16 @@
       <w:r>
         <w:t xml:space="preserve">, da kleine Lücken gefüllt und kleine </w:t>
       </w:r>
-      <w:commentRangeStart w:id="40"/>
+      <w:commentRangeStart w:id="44"/>
       <w:r>
         <w:t>Hügel</w:t>
       </w:r>
-      <w:commentRangeEnd w:id="40"/>
+      <w:commentRangeEnd w:id="44"/>
       <w:r>
         <w:rPr>
           <w:rStyle w:val="Kommentarzeichen"/>
         </w:rPr>
-        <w:commentReference w:id="40"/>
+        <w:commentReference w:id="44"/>
       </w:r>
       <w:r>
         <w:t xml:space="preserve"> entfernt werden. (OCR, Kapitel 2 Seite 30)</w:t>
@@ -7891,34 +7895,21 @@
       <w:pPr>
         <w:pStyle w:val="Beschriftung"/>
       </w:pPr>
-      <w:bookmarkStart w:id="41" w:name="_Ref514422982"/>
-      <w:bookmarkStart w:id="42" w:name="_Ref514422979"/>
-      <w:bookmarkStart w:id="43" w:name="_Toc514766026"/>
+      <w:bookmarkStart w:id="45" w:name="_Ref514422982"/>
+      <w:bookmarkStart w:id="46" w:name="_Ref514422979"/>
+      <w:bookmarkStart w:id="47" w:name="_Toc514766026"/>
       <w:r>
         <w:t xml:space="preserve">Abbildung </w:t>
       </w:r>
-      <w:r>
-        <w:fldChar w:fldCharType="begin"/>
-      </w:r>
-      <w:r>
-        <w:instrText xml:space="preserve"> SEQ Abbildung \* ARABIC </w:instrText>
-      </w:r>
-      <w:r>
-        <w:fldChar w:fldCharType="separate"/>
-      </w:r>
-      <w:r>
-        <w:rPr>
-          <w:noProof/>
-        </w:rPr>
-        <w:t>9</w:t>
-      </w:r>
-      <w:r>
-        <w:rPr>
-          <w:noProof/>
-        </w:rPr>
-        <w:fldChar w:fldCharType="end"/>
-      </w:r>
-      <w:bookmarkEnd w:id="41"/>
+      <w:fldSimple w:instr=" SEQ Abbildung \* ARABIC ">
+        <w:r>
+          <w:rPr>
+            <w:noProof/>
+          </w:rPr>
+          <w:t>9</w:t>
+        </w:r>
+      </w:fldSimple>
+      <w:bookmarkEnd w:id="45"/>
       <w:r>
         <w:t xml:space="preserve"> </w:t>
       </w:r>
@@ -7941,8 +7932,8 @@
       <w:r>
         <w:t>)</w:t>
       </w:r>
-      <w:bookmarkEnd w:id="42"/>
-      <w:bookmarkEnd w:id="43"/>
+      <w:bookmarkEnd w:id="46"/>
+      <w:bookmarkEnd w:id="47"/>
     </w:p>
     <w:p>
       <w:r>
@@ -8024,36 +8015,20 @@
       <w:pPr>
         <w:pStyle w:val="Beschriftung"/>
       </w:pPr>
-      <w:bookmarkStart w:id="44" w:name="_Ref514423258"/>
-      <w:bookmarkStart w:id="45" w:name="_Toc514766027"/>
+      <w:bookmarkStart w:id="48" w:name="_Ref514423258"/>
+      <w:bookmarkStart w:id="49" w:name="_Toc514766027"/>
       <w:r>
         <w:t xml:space="preserve">Abbildung </w:t>
       </w:r>
-      <w:r>
-        <w:fldChar w:fldCharType="begin"/>
-      </w:r>
-      <w:r>
-        <w:instrText xml:space="preserve"> SEQ Abbildung \* ARAB</w:instrText>
-      </w:r>
-      <w:r>
-        <w:instrText xml:space="preserve">IC </w:instrText>
-      </w:r>
-      <w:r>
-        <w:fldChar w:fldCharType="separate"/>
-      </w:r>
-      <w:r>
-        <w:rPr>
-          <w:noProof/>
-        </w:rPr>
-        <w:t>10</w:t>
-      </w:r>
-      <w:r>
-        <w:rPr>
-          <w:noProof/>
-        </w:rPr>
-        <w:fldChar w:fldCharType="end"/>
-      </w:r>
-      <w:bookmarkEnd w:id="44"/>
+      <w:fldSimple w:instr=" SEQ Abbildung \* ARABIC ">
+        <w:r>
+          <w:rPr>
+            <w:noProof/>
+          </w:rPr>
+          <w:t>10</w:t>
+        </w:r>
+      </w:fldSimple>
+      <w:bookmarkEnd w:id="48"/>
       <w:r>
         <w:t xml:space="preserve"> Median-</w:t>
       </w:r>
@@ -8068,7 +8043,7 @@
       <w:r>
         <w:t>https://docs.opencv.org/3.1.0/d4/d13/tutorial_py_filtering.html</w:t>
       </w:r>
-      <w:bookmarkEnd w:id="45"/>
+      <w:bookmarkEnd w:id="49"/>
     </w:p>
     <w:p>
       <w:r>
@@ -8158,37 +8133,24 @@
       <w:pPr>
         <w:pStyle w:val="Beschriftung"/>
       </w:pPr>
-      <w:bookmarkStart w:id="46" w:name="_Ref514423748"/>
-      <w:bookmarkStart w:id="47" w:name="_Toc514766028"/>
+      <w:bookmarkStart w:id="50" w:name="_Ref514423748"/>
+      <w:bookmarkStart w:id="51" w:name="_Toc514766028"/>
       <w:r>
         <w:t xml:space="preserve">Abbildung </w:t>
       </w:r>
-      <w:r>
-        <w:fldChar w:fldCharType="begin"/>
-      </w:r>
-      <w:r>
-        <w:instrText xml:space="preserve"> SEQ Abbildung \* ARABIC </w:instrText>
-      </w:r>
-      <w:r>
-        <w:fldChar w:fldCharType="separate"/>
-      </w:r>
-      <w:r>
-        <w:rPr>
-          <w:noProof/>
-        </w:rPr>
-        <w:t>11</w:t>
-      </w:r>
-      <w:r>
-        <w:rPr>
-          <w:noProof/>
-        </w:rPr>
-        <w:fldChar w:fldCharType="end"/>
-      </w:r>
-      <w:bookmarkEnd w:id="46"/>
+      <w:fldSimple w:instr=" SEQ Abbildung \* ARABIC ">
+        <w:r>
+          <w:rPr>
+            <w:noProof/>
+          </w:rPr>
+          <w:t>11</w:t>
+        </w:r>
+      </w:fldSimple>
+      <w:bookmarkEnd w:id="50"/>
       <w:r>
         <w:t xml:space="preserve"> Eliminierung der Textneigung</w:t>
       </w:r>
-      <w:bookmarkEnd w:id="47"/>
+      <w:bookmarkEnd w:id="51"/>
     </w:p>
     <w:p>
       <w:pPr>
@@ -8316,11 +8278,11 @@
       <w:pPr>
         <w:pStyle w:val="berschrift3"/>
       </w:pPr>
-      <w:bookmarkStart w:id="48" w:name="_Toc514939173"/>
+      <w:bookmarkStart w:id="52" w:name="_Toc514939173"/>
       <w:r>
         <w:t>Bestimmen von Merkmalen</w:t>
       </w:r>
-      <w:bookmarkEnd w:id="48"/>
+      <w:bookmarkEnd w:id="52"/>
     </w:p>
     <w:p>
       <w:r>
@@ -8370,16 +8332,16 @@
       <w:r>
         <w:t>nte sind gewichtete Mittelwerte, die sich aus den Intensitäten der Bildpunkte und einer Parameterfunktionen berechnen lassen(</w:t>
       </w:r>
-      <w:commentRangeStart w:id="49"/>
+      <w:commentRangeStart w:id="53"/>
       <w:r>
         <w:t>Formel 3.1 S55</w:t>
       </w:r>
-      <w:commentRangeEnd w:id="49"/>
+      <w:commentRangeEnd w:id="53"/>
       <w:r>
         <w:rPr>
           <w:rStyle w:val="Kommentarzeichen"/>
         </w:rPr>
-        <w:commentReference w:id="49"/>
+        <w:commentReference w:id="53"/>
       </w:r>
       <w:r>
         <w:t>)</w:t>
@@ -8471,96 +8433,80 @@
       <w:pPr>
         <w:pStyle w:val="Beschriftung"/>
       </w:pPr>
-      <w:bookmarkStart w:id="50" w:name="_Ref514768412"/>
+      <w:bookmarkStart w:id="54" w:name="_Ref514768412"/>
       <w:r>
         <w:t xml:space="preserve">Abbildung </w:t>
       </w:r>
+      <w:fldSimple w:instr=" SEQ Abbildung \* ARABIC ">
+        <w:r>
+          <w:rPr>
+            <w:noProof/>
+          </w:rPr>
+          <w:t>12</w:t>
+        </w:r>
+      </w:fldSimple>
+      <w:r>
+        <w:t xml:space="preserve"> - Image Histogramm</w:t>
+      </w:r>
+      <w:bookmarkEnd w:id="54"/>
+      <w:r>
+        <w:t xml:space="preserve"> </w:t>
+      </w:r>
+    </w:p>
+    <w:p/>
+    <w:p>
+      <w:r>
+        <w:t xml:space="preserve">Des Weiteren können zum Beispiel mit der Hough Transformation verschiedene Formen aus einem Bild herausgefiltert werden. Mit entsprechenden Gleichungen als Parameter können so gerade Linien, Kurven oder andere parametrisierbare geometrische Formen gefiltert werden (OCR Seite 68). Bei der Hough-Transformation wird das ursprüngliche Bild aus seinem Bildraum mit einer Zuordnungsformel </w:t>
+      </w:r>
+      <w:r>
+        <w:t>in den Parameterraum transformiert.</w:t>
+      </w:r>
+      <w:r>
+        <w:t xml:space="preserve"> Dafür wird jede Linie im Bildraum einem Punkt im Parameterraum zugeordnet. Die Koordinaten des Punktes im Parameterraum sind dabei die Parameter der Linie im Bildraum</w:t>
+      </w:r>
+      <w:r>
+        <w:t>(OCR Seite 69)</w:t>
+      </w:r>
+      <w:r>
+        <w:t>.</w:t>
+      </w:r>
+      <w:r>
+        <w:t xml:space="preserve"> Die hellen Stellen im rechten Bild aus </w:t>
+      </w:r>
       <w:r>
         <w:fldChar w:fldCharType="begin"/>
       </w:r>
       <w:r>
-        <w:instrText xml:space="preserve"> SEQ Abbil</w:instrText>
-      </w:r>
-      <w:r>
-        <w:instrText xml:space="preserve">dung \* ARABIC </w:instrText>
+        <w:instrText xml:space="preserve"> REF _Ref514847295 \h </w:instrText>
       </w:r>
       <w:r>
         <w:fldChar w:fldCharType="separate"/>
       </w:r>
       <w:r>
+        <w:t xml:space="preserve">Abbildung </w:t>
+      </w:r>
+      <w:r>
         <w:rPr>
           <w:noProof/>
         </w:rPr>
-        <w:t>12</w:t>
-      </w:r>
-      <w:r>
-        <w:rPr>
-          <w:noProof/>
-        </w:rPr>
+        <w:t>13</w:t>
+      </w:r>
+      <w:r>
         <w:fldChar w:fldCharType="end"/>
       </w:r>
       <w:r>
-        <w:t xml:space="preserve"> - Image Histogramm</w:t>
-      </w:r>
-      <w:bookmarkEnd w:id="50"/>
-      <w:r>
-        <w:t xml:space="preserve"> </w:t>
-      </w:r>
-    </w:p>
-    <w:p/>
-    <w:p>
-      <w:r>
-        <w:t xml:space="preserve">Des Weiteren können zum Beispiel mit der Hough Transformation verschiedene Formen aus einem Bild herausgefiltert werden. Mit entsprechenden Gleichungen als Parameter können so gerade Linien, Kurven oder andere parametrisierbare geometrische Formen gefiltert werden (OCR Seite 68). Bei der Hough-Transformation wird das ursprüngliche Bild aus seinem Bildraum mit einer Zuordnungsformel </w:t>
-      </w:r>
-      <w:r>
-        <w:t>in den Parameterraum transformiert.</w:t>
-      </w:r>
-      <w:r>
-        <w:t xml:space="preserve"> Dafür wird jede Linie im Bildraum einem Punkt im Parameterraum zugeordnet. Die Koordinaten des Punktes im Parameterraum sind dabei die Parameter der Linie im Bildraum</w:t>
-      </w:r>
-      <w:r>
-        <w:t>(OCR Seite 69)</w:t>
-      </w:r>
-      <w:r>
-        <w:t>.</w:t>
-      </w:r>
-      <w:r>
-        <w:t xml:space="preserve"> Die hellen Stellen im rechten Bild aus </w:t>
-      </w:r>
-      <w:r>
-        <w:fldChar w:fldCharType="begin"/>
-      </w:r>
-      <w:r>
-        <w:instrText xml:space="preserve"> REF _Ref514847295 \h </w:instrText>
-      </w:r>
-      <w:r>
-        <w:fldChar w:fldCharType="separate"/>
-      </w:r>
-      <w:r>
-        <w:t xml:space="preserve">Abbildung </w:t>
-      </w:r>
-      <w:r>
-        <w:rPr>
-          <w:noProof/>
-        </w:rPr>
-        <w:t>13</w:t>
-      </w:r>
-      <w:r>
-        <w:fldChar w:fldCharType="end"/>
-      </w:r>
-      <w:r>
         <w:t xml:space="preserve"> weisen so daraufhin, </w:t>
       </w:r>
-      <w:commentRangeStart w:id="51"/>
+      <w:commentRangeStart w:id="55"/>
       <w:r>
         <w:t>dass mit den Parametern der beiden Punkte im Originalbild rechts eine Linie zu finden ist.</w:t>
       </w:r>
-      <w:commentRangeEnd w:id="51"/>
+      <w:commentRangeEnd w:id="55"/>
       <w:r>
         <w:rPr>
           <w:rStyle w:val="Kommentarzeichen"/>
         </w:rPr>
-        <w:commentReference w:id="51"/>
+        <w:commentReference w:id="55"/>
       </w:r>
       <w:r>
         <w:t xml:space="preserve"> </w:t>
@@ -8629,35 +8575,22 @@
       <w:pPr>
         <w:pStyle w:val="Beschriftung"/>
       </w:pPr>
-      <w:bookmarkStart w:id="52" w:name="_Ref514847295"/>
+      <w:bookmarkStart w:id="56" w:name="_Ref514847295"/>
       <w:r>
         <w:t xml:space="preserve">Abbildung </w:t>
       </w:r>
-      <w:r>
-        <w:fldChar w:fldCharType="begin"/>
-      </w:r>
-      <w:r>
-        <w:instrText xml:space="preserve"> SEQ Abbildung \* ARABIC </w:instrText>
-      </w:r>
-      <w:r>
-        <w:fldChar w:fldCharType="separate"/>
-      </w:r>
-      <w:r>
-        <w:rPr>
-          <w:noProof/>
-        </w:rPr>
-        <w:t>13</w:t>
-      </w:r>
-      <w:r>
-        <w:rPr>
-          <w:noProof/>
-        </w:rPr>
-        <w:fldChar w:fldCharType="end"/>
-      </w:r>
+      <w:fldSimple w:instr=" SEQ Abbildung \* ARABIC ">
+        <w:r>
+          <w:rPr>
+            <w:noProof/>
+          </w:rPr>
+          <w:t>13</w:t>
+        </w:r>
+      </w:fldSimple>
       <w:r>
         <w:t xml:space="preserve"> Hough-Transformation</w:t>
       </w:r>
-      <w:bookmarkEnd w:id="52"/>
+      <w:bookmarkEnd w:id="56"/>
     </w:p>
     <w:p>
       <w:hyperlink r:id="rId32" w:history="1">
@@ -8673,16 +8606,16 @@
       <w:r>
         <w:t xml:space="preserve">Es gibt eine Vielzahl weiterer Algorithmen um Merkmale zu </w:t>
       </w:r>
-      <w:commentRangeStart w:id="53"/>
+      <w:commentRangeStart w:id="57"/>
       <w:r>
         <w:t xml:space="preserve">beschreiben </w:t>
       </w:r>
-      <w:commentRangeEnd w:id="53"/>
+      <w:commentRangeEnd w:id="57"/>
       <w:r>
         <w:rPr>
           <w:rStyle w:val="Kommentarzeichen"/>
         </w:rPr>
-        <w:commentReference w:id="53"/>
+        <w:commentReference w:id="57"/>
       </w:r>
       <w:r>
         <w:t>(Kapitel 3 OCR). In</w:t>
@@ -8714,16 +8647,16 @@
       <w:r>
         <w:t xml:space="preserve"> Klassifizierung dienen. Je mehr Merkmale bestimmt werden, desto länger dauert die Texterkennung, </w:t>
       </w:r>
-      <w:commentRangeStart w:id="54"/>
+      <w:commentRangeStart w:id="58"/>
       <w:r>
         <w:t>desto</w:t>
       </w:r>
-      <w:commentRangeEnd w:id="54"/>
+      <w:commentRangeEnd w:id="58"/>
       <w:r>
         <w:rPr>
           <w:rStyle w:val="Kommentarzeichen"/>
         </w:rPr>
-        <w:commentReference w:id="54"/>
+        <w:commentReference w:id="58"/>
       </w:r>
       <w:r>
         <w:t xml:space="preserve"> genauer wird jedoch auch das Ergebnis. </w:t>
@@ -8733,11 +8666,11 @@
       <w:pPr>
         <w:pStyle w:val="berschrift3"/>
       </w:pPr>
-      <w:bookmarkStart w:id="55" w:name="_Toc514939174"/>
+      <w:bookmarkStart w:id="59" w:name="_Toc514939174"/>
       <w:r>
         <w:t>Klassifizierung der Muster</w:t>
       </w:r>
-      <w:bookmarkEnd w:id="55"/>
+      <w:bookmarkEnd w:id="59"/>
     </w:p>
     <w:p>
       <w:r>
@@ -8752,16 +8685,16 @@
       <w:r>
         <w:t xml:space="preserve">rd in diesem Kapitel die statistische Klassifikation </w:t>
       </w:r>
-      <w:commentRangeStart w:id="56"/>
+      <w:commentRangeStart w:id="60"/>
       <w:r>
         <w:t>beschreiben</w:t>
       </w:r>
-      <w:commentRangeEnd w:id="56"/>
+      <w:commentRangeEnd w:id="60"/>
       <w:r>
         <w:rPr>
           <w:rStyle w:val="Kommentarzeichen"/>
         </w:rPr>
-        <w:commentReference w:id="56"/>
+        <w:commentReference w:id="60"/>
       </w:r>
       <w:r>
         <w:t xml:space="preserve">. </w:t>
@@ -9369,32 +9302,19 @@
         <w:pStyle w:val="Beschriftung"/>
         <w:keepNext/>
       </w:pPr>
-      <w:bookmarkStart w:id="57" w:name="_Ref514852879"/>
+      <w:bookmarkStart w:id="61" w:name="_Ref514852879"/>
       <w:r>
         <w:lastRenderedPageBreak/>
         <w:t xml:space="preserve">Formel </w:t>
       </w:r>
-      <w:r>
-        <w:fldChar w:fldCharType="begin"/>
-      </w:r>
-      <w:r>
-        <w:instrText xml:space="preserve"> SEQ Formel \* ARABIC </w:instrText>
-      </w:r>
-      <w:r>
-        <w:fldChar w:fldCharType="separate"/>
-      </w:r>
-      <w:r>
-        <w:rPr>
-          <w:noProof/>
-        </w:rPr>
-        <w:t>1</w:t>
-      </w:r>
-      <w:r>
-        <w:rPr>
-          <w:noProof/>
-        </w:rPr>
-        <w:fldChar w:fldCharType="end"/>
-      </w:r>
+      <w:fldSimple w:instr=" SEQ Formel \* ARABIC ">
+        <w:r>
+          <w:rPr>
+            <w:noProof/>
+          </w:rPr>
+          <w:t>1</w:t>
+        </w:r>
+      </w:fldSimple>
       <w:r>
         <w:t xml:space="preserve"> </w:t>
       </w:r>
@@ -9406,7 +9326,7 @@
       <w:r>
         <w:t>-Formel</w:t>
       </w:r>
-      <w:bookmarkEnd w:id="57"/>
+      <w:bookmarkEnd w:id="61"/>
     </w:p>
     <w:p>
       <w:r>
@@ -9727,19 +9647,19 @@
         </w:rPr>
         <w:t xml:space="preserve"> , die einen Buchstaben </w:t>
       </w:r>
-      <w:commentRangeStart w:id="58"/>
+      <w:commentRangeStart w:id="62"/>
       <w:r>
         <w:rPr>
           <w:rFonts w:eastAsiaTheme="minorEastAsia"/>
         </w:rPr>
         <w:t>repräsentiert</w:t>
       </w:r>
-      <w:commentRangeEnd w:id="58"/>
+      <w:commentRangeEnd w:id="62"/>
       <w:r>
         <w:rPr>
           <w:rStyle w:val="Kommentarzeichen"/>
         </w:rPr>
-        <w:commentReference w:id="58"/>
+        <w:commentReference w:id="62"/>
       </w:r>
       <w:r>
         <w:rPr>
@@ -9752,11 +9672,11 @@
       <w:pPr>
         <w:pStyle w:val="berschrift2"/>
       </w:pPr>
-      <w:bookmarkStart w:id="59" w:name="_Toc514939175"/>
+      <w:bookmarkStart w:id="63" w:name="_Toc514939175"/>
       <w:r>
         <w:t>Auswahl einer OCR-Bibliothek</w:t>
       </w:r>
-      <w:bookmarkEnd w:id="59"/>
+      <w:bookmarkEnd w:id="63"/>
     </w:p>
     <w:p>
       <w:r>
@@ -9780,47 +9700,47 @@
       <w:r>
         <w:t xml:space="preserve">, als sie für dieses Projekt gegeben sind. </w:t>
       </w:r>
-      <w:commentRangeStart w:id="60"/>
+      <w:commentRangeStart w:id="64"/>
       <w:r>
         <w:t>Um effektive Texterkennung zu ermöglichen, wird eine große Menge an Daten benötigt</w:t>
       </w:r>
       <w:r>
         <w:t xml:space="preserve">. </w:t>
       </w:r>
-      <w:commentRangeEnd w:id="60"/>
+      <w:commentRangeEnd w:id="64"/>
       <w:r>
         <w:rPr>
           <w:rStyle w:val="Kommentarzeichen"/>
         </w:rPr>
-        <w:commentReference w:id="60"/>
+        <w:commentReference w:id="64"/>
       </w:r>
       <w:r>
         <w:t xml:space="preserve">Diese Daten setzten sich aus unterschiedlichen Zeichensätzen und unterschiedlichen Schriftarten zusammen. Derartige Daten zu sammeln ist zeitintensiv. Zum anderen wäre die Entwicklung der vorher beschrieben Algorithmen zeitaufwändig. Wenn dieses </w:t>
       </w:r>
-      <w:commentRangeStart w:id="61"/>
+      <w:commentRangeStart w:id="65"/>
       <w:r>
         <w:t>Risiko</w:t>
       </w:r>
-      <w:commentRangeEnd w:id="61"/>
+      <w:commentRangeEnd w:id="65"/>
       <w:r>
         <w:rPr>
           <w:rStyle w:val="Kommentarzeichen"/>
         </w:rPr>
-        <w:commentReference w:id="61"/>
+        <w:commentReference w:id="65"/>
       </w:r>
       <w:r>
         <w:t xml:space="preserve"> aufgenommen wird, kann in abschätzbarer Zeit eine OCR-Bibliothek entwickelt werden, diese wäre aber funktional begrenzt und ungenau. Fertige OCR-Bibliotheken haben dahingegen eine größere Funktionalität und eine höhere Genauigkeit, aufgrund der größeren Entwicklungszeit und -Ressourcen. Außerdem werden viele OCR-Bibliotheken aktiv weiterentwickelt, was einen </w:t>
       </w:r>
-      <w:commentRangeStart w:id="62"/>
+      <w:commentRangeStart w:id="66"/>
       <w:r>
         <w:t xml:space="preserve">weiteren Vorteil </w:t>
       </w:r>
-      <w:commentRangeEnd w:id="62"/>
+      <w:commentRangeEnd w:id="66"/>
       <w:r>
         <w:rPr>
           <w:rStyle w:val="Kommentarzeichen"/>
         </w:rPr>
-        <w:commentReference w:id="62"/>
+        <w:commentReference w:id="66"/>
       </w:r>
       <w:r>
         <w:t>bietet</w:t>
@@ -9831,7 +9751,7 @@
       <w:r>
         <w:t xml:space="preserve"> </w:t>
       </w:r>
-      <w:commentRangeStart w:id="63"/>
+      <w:commentRangeStart w:id="67"/>
       <w:r>
         <w:t xml:space="preserve">Zum anderen wäre </w:t>
       </w:r>
@@ -9854,26 +9774,26 @@
       <w:r>
         <w:t xml:space="preserve">funktional begrenzt und ungenau. </w:t>
       </w:r>
-      <w:commentRangeEnd w:id="63"/>
+      <w:commentRangeEnd w:id="67"/>
       <w:r>
         <w:rPr>
           <w:rStyle w:val="Kommentarzeichen"/>
         </w:rPr>
-        <w:commentReference w:id="63"/>
+        <w:commentReference w:id="67"/>
       </w:r>
       <w:r>
         <w:t xml:space="preserve">Für kommerzielle Anwendungen werden meist Lizenzen von </w:t>
       </w:r>
-      <w:commentRangeStart w:id="64"/>
+      <w:commentRangeStart w:id="68"/>
       <w:r>
         <w:t>proprietäre</w:t>
       </w:r>
-      <w:commentRangeEnd w:id="64"/>
+      <w:commentRangeEnd w:id="68"/>
       <w:r>
         <w:rPr>
           <w:rStyle w:val="Kommentarzeichen"/>
         </w:rPr>
-        <w:commentReference w:id="64"/>
+        <w:commentReference w:id="68"/>
       </w:r>
       <w:r>
         <w:t xml:space="preserve"> SDKs eingekauft, da diese meist genauer sind. Eine Lizenz für die </w:t>
@@ -9889,16 +9809,16 @@
       <w:r>
         <w:t xml:space="preserve">. </w:t>
       </w:r>
-      <w:commentRangeStart w:id="65"/>
+      <w:commentRangeStart w:id="69"/>
       <w:r>
         <w:t xml:space="preserve">Aufgrund der hohen </w:t>
       </w:r>
-      <w:commentRangeEnd w:id="65"/>
+      <w:commentRangeEnd w:id="69"/>
       <w:r>
         <w:rPr>
           <w:rStyle w:val="Kommentarzeichen"/>
         </w:rPr>
-        <w:commentReference w:id="65"/>
+        <w:commentReference w:id="69"/>
       </w:r>
     </w:p>
     <w:p>
@@ -9952,7 +9872,7 @@
       <w:r>
         <w:t xml:space="preserve">, der Engpass über die Internetverbindung </w:t>
       </w:r>
-      <w:commentRangeStart w:id="66"/>
+      <w:commentRangeStart w:id="70"/>
       <w:r>
         <w:t>fällt</w:t>
       </w:r>
@@ -9963,38 +9883,38 @@
       <w:r>
         <w:t>wegfallen</w:t>
       </w:r>
-      <w:commentRangeEnd w:id="66"/>
+      <w:commentRangeEnd w:id="70"/>
       <w:proofErr w:type="gramEnd"/>
       <w:r>
         <w:rPr>
           <w:rStyle w:val="Kommentarzeichen"/>
         </w:rPr>
-        <w:commentReference w:id="66"/>
-      </w:r>
-      <w:commentRangeStart w:id="67"/>
+        <w:commentReference w:id="70"/>
+      </w:r>
+      <w:commentRangeStart w:id="71"/>
       <w:r>
         <w:t>.</w:t>
       </w:r>
-      <w:commentRangeEnd w:id="67"/>
+      <w:commentRangeEnd w:id="71"/>
       <w:r>
         <w:rPr>
           <w:rStyle w:val="Kommentarzeichen"/>
         </w:rPr>
-        <w:commentReference w:id="67"/>
+        <w:commentReference w:id="71"/>
       </w:r>
     </w:p>
     <w:p>
       <w:pPr>
         <w:pStyle w:val="berschrift3"/>
       </w:pPr>
-      <w:bookmarkStart w:id="68" w:name="_Toc514939176"/>
+      <w:bookmarkStart w:id="72" w:name="_Toc514939176"/>
       <w:r>
         <w:t>Google Mobil</w:t>
       </w:r>
       <w:r>
         <w:t>e Vision</w:t>
       </w:r>
-      <w:bookmarkEnd w:id="68"/>
+      <w:bookmarkEnd w:id="72"/>
     </w:p>
     <w:p>
       <w:r>
@@ -10047,11 +9967,11 @@
       <w:pPr>
         <w:pStyle w:val="berschrift3"/>
       </w:pPr>
-      <w:bookmarkStart w:id="69" w:name="_Toc514939177"/>
+      <w:bookmarkStart w:id="73" w:name="_Toc514939177"/>
       <w:r>
         <w:t>Tesseract</w:t>
       </w:r>
-      <w:bookmarkEnd w:id="69"/>
+      <w:bookmarkEnd w:id="73"/>
     </w:p>
     <w:p>
       <w:r>
@@ -10124,21 +10044,21 @@
       <w:pPr>
         <w:pStyle w:val="berschrift2"/>
       </w:pPr>
-      <w:bookmarkStart w:id="70" w:name="_Toc514939178"/>
+      <w:bookmarkStart w:id="74" w:name="_Toc514939178"/>
       <w:r>
         <w:t>Vergleich: Tesseract – Google Mobile Vision Text</w:t>
       </w:r>
-      <w:bookmarkEnd w:id="70"/>
+      <w:bookmarkEnd w:id="74"/>
     </w:p>
     <w:p>
       <w:pPr>
         <w:pStyle w:val="berschrift3"/>
       </w:pPr>
-      <w:bookmarkStart w:id="71" w:name="_Toc514939179"/>
+      <w:bookmarkStart w:id="75" w:name="_Toc514939179"/>
       <w:r>
         <w:t>Kriterien</w:t>
       </w:r>
-      <w:bookmarkEnd w:id="71"/>
+      <w:bookmarkEnd w:id="75"/>
     </w:p>
     <w:p>
       <w:r>
@@ -10223,9 +10143,9 @@
       <w:pPr>
         <w:pStyle w:val="berschrift3"/>
       </w:pPr>
-      <w:bookmarkStart w:id="72" w:name="_Toc514939180"/>
-      <w:bookmarkStart w:id="73" w:name="_Ref514940469"/>
-      <w:bookmarkStart w:id="74" w:name="_Ref514940472"/>
+      <w:bookmarkStart w:id="76" w:name="_Toc514939180"/>
+      <w:bookmarkStart w:id="77" w:name="_Ref514940469"/>
+      <w:bookmarkStart w:id="78" w:name="_Ref514940472"/>
       <w:r>
         <w:lastRenderedPageBreak/>
         <w:t>Beispiel</w:t>
@@ -10236,9 +10156,9 @@
       <w:r>
         <w:t xml:space="preserve"> Getränke-Rechnung</w:t>
       </w:r>
-      <w:bookmarkEnd w:id="72"/>
-      <w:bookmarkEnd w:id="73"/>
-      <w:bookmarkEnd w:id="74"/>
+      <w:bookmarkEnd w:id="76"/>
+      <w:bookmarkEnd w:id="77"/>
+      <w:bookmarkEnd w:id="78"/>
     </w:p>
     <w:p>
       <w:pPr>
@@ -10346,35 +10266,22 @@
       <w:pPr>
         <w:pStyle w:val="Beschriftung"/>
       </w:pPr>
-      <w:bookmarkStart w:id="75" w:name="_Ref514935663"/>
+      <w:bookmarkStart w:id="79" w:name="_Ref514935663"/>
       <w:r>
         <w:t xml:space="preserve">Abbildung </w:t>
       </w:r>
-      <w:r>
-        <w:fldChar w:fldCharType="begin"/>
-      </w:r>
-      <w:r>
-        <w:instrText xml:space="preserve"> SEQ Abbildung \* ARABIC </w:instrText>
-      </w:r>
-      <w:r>
-        <w:fldChar w:fldCharType="separate"/>
-      </w:r>
-      <w:r>
-        <w:rPr>
-          <w:noProof/>
-        </w:rPr>
-        <w:t>14</w:t>
-      </w:r>
-      <w:r>
-        <w:rPr>
-          <w:noProof/>
-        </w:rPr>
-        <w:fldChar w:fldCharType="end"/>
-      </w:r>
+      <w:fldSimple w:instr=" SEQ Abbildung \* ARABIC ">
+        <w:r>
+          <w:rPr>
+            <w:noProof/>
+          </w:rPr>
+          <w:t>14</w:t>
+        </w:r>
+      </w:fldSimple>
       <w:r>
         <w:t xml:space="preserve"> - Getränke-Rechnung</w:t>
       </w:r>
-      <w:bookmarkEnd w:id="75"/>
+      <w:bookmarkEnd w:id="79"/>
     </w:p>
     <w:p>
       <w:r>
@@ -11011,20 +10918,20 @@
         </w:rPr>
         <w:t xml:space="preserve">IBAN: DE1234567891011121314 BIC: </w:t>
       </w:r>
-      <w:commentRangeStart w:id="76"/>
+      <w:commentRangeStart w:id="80"/>
       <w:r>
         <w:rPr>
           <w:b/>
         </w:rPr>
         <w:t>BLABLABLA</w:t>
       </w:r>
-      <w:commentRangeEnd w:id="76"/>
+      <w:commentRangeEnd w:id="80"/>
       <w:r>
         <w:rPr>
           <w:rStyle w:val="Kommentarzeichen"/>
           <w:i w:val="0"/>
         </w:rPr>
-        <w:commentReference w:id="76"/>
+        <w:commentReference w:id="80"/>
       </w:r>
       <w:r>
         <w:rPr>
@@ -11044,6 +10951,7 @@
         <w:pStyle w:val="Rechnungstext"/>
       </w:pPr>
       <w:r>
+        <w:lastRenderedPageBreak/>
         <w:t xml:space="preserve">08.05.2018 10260 43393 103719 </w:t>
       </w:r>
       <w:r>
@@ -11069,7 +10977,6 @@
         <w:pStyle w:val="Rechnungstext"/>
       </w:pPr>
       <w:r>
-        <w:lastRenderedPageBreak/>
         <w:t>Vorgangs-</w:t>
       </w:r>
       <w:proofErr w:type="spellStart"/>
@@ -11941,6 +11848,7 @@
         <w:pStyle w:val="Rechnungstext"/>
       </w:pPr>
       <w:r>
+        <w:lastRenderedPageBreak/>
         <w:t>Zwischensumme 89.21</w:t>
       </w:r>
     </w:p>
@@ -11949,7 +11857,6 @@
         <w:pStyle w:val="Rechnungstext"/>
       </w:pPr>
       <w:r>
-        <w:lastRenderedPageBreak/>
         <w:t xml:space="preserve">Mehrwertsteuer 19 % aus </w:t>
       </w:r>
       <w:proofErr w:type="spellStart"/>
@@ -12272,7 +12179,7 @@
           <w:rStyle w:val="Kommentarzeichen"/>
           <w:i w:val="0"/>
         </w:rPr>
-        <w:commentReference w:id="77"/>
+        <w:commentReference w:id="81"/>
       </w:r>
     </w:p>
     <w:p>
@@ -12286,141 +12193,11 @@
       <w:pPr>
         <w:pStyle w:val="berschrift3"/>
       </w:pPr>
-      <w:bookmarkStart w:id="78" w:name="_Toc514939181"/>
-      <w:bookmarkStart w:id="79" w:name="_Ref514945568"/>
-      <w:bookmarkStart w:id="80" w:name="_Ref514945571"/>
+      <w:bookmarkStart w:id="82" w:name="_Toc514939181"/>
+      <w:bookmarkStart w:id="83" w:name="_Ref514945568"/>
+      <w:bookmarkStart w:id="84" w:name="_Ref514945571"/>
       <w:r>
         <w:t>Performance</w:t>
-      </w:r>
-      <w:bookmarkEnd w:id="78"/>
-      <w:bookmarkEnd w:id="79"/>
-      <w:bookmarkEnd w:id="80"/>
-    </w:p>
-    <w:p>
-      <w:r>
-        <w:t xml:space="preserve">Um die Performance zu messen wird mit der Funktion </w:t>
-      </w:r>
-      <w:proofErr w:type="spellStart"/>
-      <w:r>
-        <w:rPr>
-          <w:rStyle w:val="CodeZchn"/>
-        </w:rPr>
-        <w:t>System.nanoTime</w:t>
-      </w:r>
-      <w:proofErr w:type="spellEnd"/>
-      <w:r>
-        <w:rPr>
-          <w:rStyle w:val="CodeZchn"/>
-        </w:rPr>
-        <w:t>()</w:t>
-      </w:r>
-      <w:r>
-        <w:rPr>
-          <w:rStyle w:val="CodeZchn"/>
-        </w:rPr>
-        <w:t xml:space="preserve"> </w:t>
-      </w:r>
-      <w:r>
-        <w:t xml:space="preserve">die Zeit gemessen bevor die Texterkennung beginnt. Diese Funktion liefert die vergangene Zeit seit einem fixen, aber beliebigen Zeitpunkt. Dieser Zeitpunkt ist für alle Instanzen der aktuellen Java Virtual </w:t>
-      </w:r>
-      <w:proofErr w:type="spellStart"/>
-      <w:r>
-        <w:t>Machine</w:t>
-      </w:r>
-      <w:proofErr w:type="spellEnd"/>
-      <w:r>
-        <w:t xml:space="preserve"> gleich. (</w:t>
-      </w:r>
-      <w:r>
-        <w:t>https://developer.android.com/reference/java/lang/System#nanotime</w:t>
-      </w:r>
-      <w:r>
-        <w:t xml:space="preserve">) </w:t>
-      </w:r>
-    </w:p>
-    <w:p>
-      <w:r>
-        <w:t xml:space="preserve">Durch die hohe Auflösung und den fixen Bezugspunkt eignet sich die Funktion für die </w:t>
-      </w:r>
-      <w:proofErr w:type="spellStart"/>
-      <w:r>
-        <w:t>Perfomance</w:t>
-      </w:r>
-      <w:proofErr w:type="spellEnd"/>
-      <w:r>
-        <w:t>-Messung. Eine weitere Messung wird durchgeführt, nachdem die Texterkennung abgeschlossen ist. Die gesamte Dauer der Texterkennung errechnet sich aus der Differenz der beiden gemessenen Zeitpunkte.</w:t>
-      </w:r>
-    </w:p>
-    <w:p>
-      <w:r>
-        <w:t>Für diese Aufnahme ergaben sich folgende Werte:</w:t>
-      </w:r>
-    </w:p>
-    <w:p>
-      <w:r>
-        <w:tab/>
-        <w:t xml:space="preserve">Tesseract: </w:t>
-      </w:r>
-      <w:r>
-        <w:tab/>
-        <w:t>23,</w:t>
-      </w:r>
-      <w:r>
-        <w:t>820</w:t>
-      </w:r>
-      <w:r>
-        <w:t xml:space="preserve"> Sekunden</w:t>
-      </w:r>
-    </w:p>
-    <w:p>
-      <w:r>
-        <w:tab/>
-        <w:t xml:space="preserve">GMV: </w:t>
-      </w:r>
-      <w:r>
-        <w:tab/>
-      </w:r>
-      <w:r>
-        <w:t>1.430</w:t>
-      </w:r>
-      <w:r>
-        <w:t xml:space="preserve"> Sekunden</w:t>
-      </w:r>
-    </w:p>
-    <w:p>
-      <w:r>
-        <w:t xml:space="preserve">Auch bei weiteren Tests und anderen Dokumenten benötigt Tesseract </w:t>
-      </w:r>
-      <w:r>
-        <w:t>15-</w:t>
-      </w:r>
-      <w:commentRangeStart w:id="81"/>
-      <w:r>
-        <w:t>25</w:t>
-      </w:r>
-      <w:commentRangeEnd w:id="81"/>
-      <w:r>
-        <w:rPr>
-          <w:rStyle w:val="Kommentarzeichen"/>
-        </w:rPr>
-        <w:commentReference w:id="81"/>
-      </w:r>
-      <w:r>
-        <w:t>-mal</w:t>
-      </w:r>
-      <w:r>
-        <w:t xml:space="preserve"> mehr Zeit.</w:t>
-      </w:r>
-    </w:p>
-    <w:p>
-      <w:pPr>
-        <w:pStyle w:val="berschrift3"/>
-      </w:pPr>
-      <w:bookmarkStart w:id="82" w:name="_Toc514939182"/>
-      <w:bookmarkStart w:id="83" w:name="_Ref514942818"/>
-      <w:bookmarkStart w:id="84" w:name="_Ref514942844"/>
-      <w:r>
-        <w:t>Datenrepräsentation</w:t>
       </w:r>
       <w:bookmarkEnd w:id="82"/>
       <w:bookmarkEnd w:id="83"/>
@@ -12428,6 +12205,136 @@
     </w:p>
     <w:p>
       <w:r>
+        <w:t xml:space="preserve">Um die Performance zu messen wird mit der Funktion </w:t>
+      </w:r>
+      <w:proofErr w:type="spellStart"/>
+      <w:r>
+        <w:rPr>
+          <w:rStyle w:val="CodeZchn"/>
+        </w:rPr>
+        <w:t>System.nanoTime</w:t>
+      </w:r>
+      <w:proofErr w:type="spellEnd"/>
+      <w:r>
+        <w:rPr>
+          <w:rStyle w:val="CodeZchn"/>
+        </w:rPr>
+        <w:t>()</w:t>
+      </w:r>
+      <w:r>
+        <w:rPr>
+          <w:rStyle w:val="CodeZchn"/>
+        </w:rPr>
+        <w:t xml:space="preserve"> </w:t>
+      </w:r>
+      <w:r>
+        <w:t xml:space="preserve">die Zeit gemessen bevor die Texterkennung beginnt. Diese Funktion liefert die vergangene Zeit seit einem fixen, aber beliebigen Zeitpunkt. Dieser Zeitpunkt ist für alle Instanzen der aktuellen Java Virtual </w:t>
+      </w:r>
+      <w:proofErr w:type="spellStart"/>
+      <w:r>
+        <w:t>Machine</w:t>
+      </w:r>
+      <w:proofErr w:type="spellEnd"/>
+      <w:r>
+        <w:t xml:space="preserve"> gleich. (</w:t>
+      </w:r>
+      <w:r>
+        <w:t>https://developer.android.com/reference/java/lang/System#nanotime</w:t>
+      </w:r>
+      <w:r>
+        <w:t xml:space="preserve">) </w:t>
+      </w:r>
+    </w:p>
+    <w:p>
+      <w:r>
+        <w:t xml:space="preserve">Durch die hohe Auflösung und den fixen Bezugspunkt eignet sich die Funktion für die </w:t>
+      </w:r>
+      <w:proofErr w:type="spellStart"/>
+      <w:r>
+        <w:t>Perfomance</w:t>
+      </w:r>
+      <w:proofErr w:type="spellEnd"/>
+      <w:r>
+        <w:t>-Messung. Eine weitere Messung wird durchgeführt, nachdem die Texterkennung abgeschlossen ist. Die gesamte Dauer der Texterkennung errechnet sich aus der Differenz der beiden gemessenen Zeitpunkte.</w:t>
+      </w:r>
+    </w:p>
+    <w:p>
+      <w:r>
+        <w:t>Für diese Aufnahme ergaben sich folgende Werte:</w:t>
+      </w:r>
+    </w:p>
+    <w:p>
+      <w:r>
+        <w:tab/>
+        <w:t xml:space="preserve">Tesseract: </w:t>
+      </w:r>
+      <w:r>
+        <w:tab/>
+        <w:t>23,</w:t>
+      </w:r>
+      <w:r>
+        <w:t>820</w:t>
+      </w:r>
+      <w:r>
+        <w:t xml:space="preserve"> Sekunden</w:t>
+      </w:r>
+    </w:p>
+    <w:p>
+      <w:r>
+        <w:tab/>
+        <w:t xml:space="preserve">GMV: </w:t>
+      </w:r>
+      <w:r>
+        <w:tab/>
+      </w:r>
+      <w:r>
+        <w:t>1.430</w:t>
+      </w:r>
+      <w:r>
+        <w:t xml:space="preserve"> Sekunden</w:t>
+      </w:r>
+    </w:p>
+    <w:p>
+      <w:r>
+        <w:t xml:space="preserve">Auch bei weiteren Tests und anderen Dokumenten benötigt Tesseract </w:t>
+      </w:r>
+      <w:r>
+        <w:t>15-</w:t>
+      </w:r>
+      <w:commentRangeStart w:id="85"/>
+      <w:r>
+        <w:t>25</w:t>
+      </w:r>
+      <w:commentRangeEnd w:id="85"/>
+      <w:r>
+        <w:rPr>
+          <w:rStyle w:val="Kommentarzeichen"/>
+        </w:rPr>
+        <w:commentReference w:id="85"/>
+      </w:r>
+      <w:r>
+        <w:t>-mal</w:t>
+      </w:r>
+      <w:r>
+        <w:t xml:space="preserve"> mehr Zeit.</w:t>
+      </w:r>
+    </w:p>
+    <w:p>
+      <w:pPr>
+        <w:pStyle w:val="berschrift3"/>
+      </w:pPr>
+      <w:bookmarkStart w:id="86" w:name="_Toc514939182"/>
+      <w:bookmarkStart w:id="87" w:name="_Ref514942818"/>
+      <w:bookmarkStart w:id="88" w:name="_Ref514942844"/>
+      <w:r>
+        <w:t>Datenrepräsentation</w:t>
+      </w:r>
+      <w:bookmarkEnd w:id="86"/>
+      <w:bookmarkEnd w:id="87"/>
+      <w:bookmarkEnd w:id="88"/>
+    </w:p>
+    <w:p>
+      <w:r>
         <w:t xml:space="preserve">Bei Google Mobile Vision wird der erkannte Text in einem Array zurückgegeben. Jedes Arrayelement beschreibt dabei einen Textblock, wie in </w:t>
       </w:r>
       <w:r>
@@ -12455,16 +12362,16 @@
       <w:r>
         <w:t xml:space="preserve"> </w:t>
       </w:r>
-      <w:commentRangeStart w:id="85"/>
+      <w:commentRangeStart w:id="89"/>
       <w:r>
         <w:t>zu</w:t>
       </w:r>
-      <w:commentRangeEnd w:id="85"/>
+      <w:commentRangeEnd w:id="89"/>
       <w:r>
         <w:rPr>
           <w:rStyle w:val="Kommentarzeichen"/>
         </w:rPr>
-        <w:commentReference w:id="85"/>
+        <w:commentReference w:id="89"/>
       </w:r>
       <w:r>
         <w:t xml:space="preserve"> sehen. Diese Textblöcke bestehen wiederum aus Zeilen, welche sich in Wörter aufspalten.</w:t>
@@ -12533,31 +12440,18 @@
       <w:pPr>
         <w:pStyle w:val="Beschriftung"/>
       </w:pPr>
-      <w:bookmarkStart w:id="86" w:name="_Ref514939748"/>
+      <w:bookmarkStart w:id="90" w:name="_Ref514939748"/>
       <w:r>
         <w:t xml:space="preserve">Abbildung </w:t>
       </w:r>
-      <w:r>
-        <w:fldChar w:fldCharType="begin"/>
-      </w:r>
-      <w:r>
-        <w:instrText xml:space="preserve"> SEQ Abbildung \* ARABIC </w:instrText>
-      </w:r>
-      <w:r>
-        <w:fldChar w:fldCharType="separate"/>
-      </w:r>
-      <w:r>
-        <w:rPr>
-          <w:noProof/>
-        </w:rPr>
-        <w:t>15</w:t>
-      </w:r>
-      <w:r>
-        <w:rPr>
-          <w:noProof/>
-        </w:rPr>
-        <w:fldChar w:fldCharType="end"/>
-      </w:r>
+      <w:fldSimple w:instr=" SEQ Abbildung \* ARABIC ">
+        <w:r>
+          <w:rPr>
+            <w:noProof/>
+          </w:rPr>
+          <w:t>15</w:t>
+        </w:r>
+      </w:fldSimple>
       <w:r>
         <w:t xml:space="preserve"> - Struktur GMV Text </w:t>
       </w:r>
@@ -12569,22 +12463,22 @@
           <w:t>https://developers.google.com/vision/android/text-overview</w:t>
         </w:r>
       </w:hyperlink>
-      <w:bookmarkEnd w:id="86"/>
+      <w:bookmarkEnd w:id="90"/>
     </w:p>
     <w:p>
       <w:r>
         <w:t xml:space="preserve">Für das Verständnis der Struktur </w:t>
       </w:r>
-      <w:commentRangeStart w:id="87"/>
+      <w:commentRangeStart w:id="91"/>
       <w:r>
         <w:t>wurden</w:t>
       </w:r>
-      <w:commentRangeEnd w:id="87"/>
+      <w:commentRangeEnd w:id="91"/>
       <w:r>
         <w:rPr>
           <w:rStyle w:val="Kommentarzeichen"/>
         </w:rPr>
-        <w:commentReference w:id="87"/>
+        <w:commentReference w:id="91"/>
       </w:r>
       <w:r>
         <w:t xml:space="preserve">, die für dieses konkrete Beispiel erkannten Textblöcke, in </w:t>
@@ -12613,19 +12507,19 @@
       <w:r>
         <w:t xml:space="preserve"> visualisiert. Die Fließtextausgabe dieses Arrays ist </w:t>
       </w:r>
-      <w:commentRangeStart w:id="88"/>
+      <w:commentRangeStart w:id="92"/>
       <w:r>
         <w:t>deu</w:t>
       </w:r>
       <w:r>
         <w:t>tlicher</w:t>
       </w:r>
-      <w:commentRangeEnd w:id="88"/>
+      <w:commentRangeEnd w:id="92"/>
       <w:r>
         <w:rPr>
           <w:rStyle w:val="Kommentarzeichen"/>
         </w:rPr>
-        <w:commentReference w:id="88"/>
+        <w:commentReference w:id="92"/>
       </w:r>
       <w:r>
         <w:t xml:space="preserve"> weniger aussagekräftig (</w:t>
@@ -12751,32 +12645,19 @@
       <w:pPr>
         <w:pStyle w:val="Beschriftung"/>
       </w:pPr>
-      <w:bookmarkStart w:id="89" w:name="_Ref514940313"/>
+      <w:bookmarkStart w:id="93" w:name="_Ref514940313"/>
       <w:r>
         <w:t xml:space="preserve">Abbildung </w:t>
       </w:r>
-      <w:r>
-        <w:fldChar w:fldCharType="begin"/>
-      </w:r>
-      <w:r>
-        <w:instrText xml:space="preserve"> SEQ Abbildung \* ARABIC </w:instrText>
-      </w:r>
-      <w:r>
-        <w:fldChar w:fldCharType="separate"/>
-      </w:r>
-      <w:r>
-        <w:rPr>
-          <w:noProof/>
-        </w:rPr>
-        <w:t>16</w:t>
-      </w:r>
-      <w:r>
-        <w:rPr>
-          <w:noProof/>
-        </w:rPr>
-        <w:fldChar w:fldCharType="end"/>
-      </w:r>
-      <w:bookmarkEnd w:id="89"/>
+      <w:fldSimple w:instr=" SEQ Abbildung \* ARABIC ">
+        <w:r>
+          <w:rPr>
+            <w:noProof/>
+          </w:rPr>
+          <w:t>16</w:t>
+        </w:r>
+      </w:fldSimple>
+      <w:bookmarkEnd w:id="93"/>
       <w:r>
         <w:t xml:space="preserve"> - Dokument von GMV Text analysiert</w:t>
       </w:r>
@@ -12785,11 +12666,11 @@
       <w:pPr>
         <w:pStyle w:val="berschrift3"/>
       </w:pPr>
-      <w:bookmarkStart w:id="90" w:name="_Toc514939183"/>
+      <w:bookmarkStart w:id="94" w:name="_Toc514939183"/>
       <w:r>
         <w:t>Komplexität</w:t>
       </w:r>
-      <w:bookmarkEnd w:id="90"/>
+      <w:bookmarkEnd w:id="94"/>
       <w:r>
         <w:t xml:space="preserve"> </w:t>
       </w:r>
@@ -12920,22 +12801,22 @@
       <w:pPr>
         <w:pStyle w:val="berschrift3"/>
       </w:pPr>
-      <w:bookmarkStart w:id="91" w:name="_Toc514939185"/>
-      <w:bookmarkStart w:id="92" w:name="_Ref514944501"/>
-      <w:bookmarkStart w:id="93" w:name="_Ref514944505"/>
+      <w:bookmarkStart w:id="95" w:name="_Toc514939185"/>
+      <w:bookmarkStart w:id="96" w:name="_Ref514944501"/>
+      <w:bookmarkStart w:id="97" w:name="_Ref514944505"/>
       <w:r>
         <w:t>Genauigkeit</w:t>
       </w:r>
-      <w:bookmarkEnd w:id="91"/>
-      <w:bookmarkEnd w:id="92"/>
-      <w:bookmarkEnd w:id="93"/>
+      <w:bookmarkEnd w:id="95"/>
+      <w:bookmarkEnd w:id="96"/>
+      <w:bookmarkEnd w:id="97"/>
     </w:p>
     <w:p/>
     <w:p>
       <w:pPr>
         <w:pStyle w:val="berschrift3"/>
       </w:pPr>
-      <w:bookmarkStart w:id="94" w:name="_Toc514939186"/>
+      <w:bookmarkStart w:id="98" w:name="_Toc514939186"/>
       <w:r>
         <w:t>Fazit</w:t>
       </w:r>
@@ -12965,16 +12846,16 @@
             <w:tcW w:w="3070" w:type="dxa"/>
           </w:tcPr>
           <w:p>
-            <w:commentRangeStart w:id="95"/>
+            <w:commentRangeStart w:id="99"/>
             <w:r>
               <w:t>Performance</w:t>
             </w:r>
-            <w:commentRangeEnd w:id="95"/>
+            <w:commentRangeEnd w:id="99"/>
             <w:r>
               <w:rPr>
                 <w:rStyle w:val="Kommentarzeichen"/>
               </w:rPr>
-              <w:commentReference w:id="95"/>
+              <w:commentReference w:id="99"/>
             </w:r>
           </w:p>
         </w:tc>
@@ -13300,17 +13181,17 @@
         <w:lastRenderedPageBreak/>
         <w:t>Erkennung von Rechnungsdaten</w:t>
       </w:r>
-      <w:bookmarkEnd w:id="94"/>
+      <w:bookmarkEnd w:id="98"/>
     </w:p>
     <w:p>
       <w:pPr>
         <w:pStyle w:val="berschrift2"/>
       </w:pPr>
-      <w:bookmarkStart w:id="96" w:name="_Toc514939187"/>
+      <w:bookmarkStart w:id="100" w:name="_Toc514939187"/>
       <w:r>
         <w:t>Aufbau einer Rechnung</w:t>
       </w:r>
-      <w:bookmarkEnd w:id="96"/>
+      <w:bookmarkEnd w:id="100"/>
     </w:p>
     <w:p>
       <w:hyperlink r:id="rId42" w:history="1">
@@ -13347,44 +13228,44 @@
       <w:pPr>
         <w:pStyle w:val="berschrift2"/>
       </w:pPr>
-      <w:bookmarkStart w:id="97" w:name="_Toc514939188"/>
+      <w:bookmarkStart w:id="101" w:name="_Toc514939188"/>
       <w:r>
         <w:t>Reguläre Ausdrücke</w:t>
       </w:r>
-      <w:bookmarkEnd w:id="97"/>
+      <w:bookmarkEnd w:id="101"/>
     </w:p>
     <w:p/>
     <w:p>
       <w:pPr>
         <w:pStyle w:val="berschrift2"/>
       </w:pPr>
-      <w:bookmarkStart w:id="98" w:name="_Toc514939189"/>
+      <w:bookmarkStart w:id="102" w:name="_Toc514939189"/>
       <w:r>
         <w:t>String-Ähnlichkeit</w:t>
       </w:r>
-      <w:bookmarkEnd w:id="98"/>
+      <w:bookmarkEnd w:id="102"/>
     </w:p>
     <w:p/>
     <w:p>
       <w:pPr>
         <w:pStyle w:val="berschrift1"/>
       </w:pPr>
-      <w:bookmarkStart w:id="99" w:name="_Toc514939190"/>
+      <w:bookmarkStart w:id="103" w:name="_Toc514939190"/>
       <w:r>
         <w:lastRenderedPageBreak/>
         <w:t>Android Entwicklung</w:t>
       </w:r>
-      <w:bookmarkEnd w:id="99"/>
+      <w:bookmarkEnd w:id="103"/>
     </w:p>
     <w:p>
       <w:pPr>
         <w:pStyle w:val="berschrift2"/>
       </w:pPr>
-      <w:bookmarkStart w:id="100" w:name="_Toc514939191"/>
+      <w:bookmarkStart w:id="104" w:name="_Toc514939191"/>
       <w:r>
         <w:t>Applikations-Manifest</w:t>
       </w:r>
-      <w:bookmarkEnd w:id="100"/>
+      <w:bookmarkEnd w:id="104"/>
     </w:p>
     <w:p>
       <w:r>
@@ -13491,13 +13372,13 @@
       <w:pPr>
         <w:pStyle w:val="berschrift2"/>
       </w:pPr>
-      <w:bookmarkStart w:id="101" w:name="_Ref514764392"/>
-      <w:bookmarkStart w:id="102" w:name="_Toc514939192"/>
+      <w:bookmarkStart w:id="105" w:name="_Ref514764392"/>
+      <w:bookmarkStart w:id="106" w:name="_Toc514939192"/>
       <w:r>
         <w:t>Aktivitäten</w:t>
       </w:r>
-      <w:bookmarkEnd w:id="101"/>
-      <w:bookmarkEnd w:id="102"/>
+      <w:bookmarkEnd w:id="105"/>
+      <w:bookmarkEnd w:id="106"/>
     </w:p>
     <w:p>
       <w:r>
@@ -13611,35 +13492,22 @@
       <w:pPr>
         <w:pStyle w:val="Beschriftung"/>
       </w:pPr>
-      <w:bookmarkStart w:id="103" w:name="_Toc514766029"/>
+      <w:bookmarkStart w:id="107" w:name="_Toc514766029"/>
       <w:r>
         <w:t xml:space="preserve">Abbildung </w:t>
       </w:r>
-      <w:r>
-        <w:fldChar w:fldCharType="begin"/>
-      </w:r>
-      <w:r>
-        <w:instrText xml:space="preserve"> SEQ Abbildung \* ARABIC </w:instrText>
-      </w:r>
-      <w:r>
-        <w:fldChar w:fldCharType="separate"/>
-      </w:r>
-      <w:r>
-        <w:rPr>
-          <w:noProof/>
-        </w:rPr>
-        <w:t>17</w:t>
-      </w:r>
-      <w:r>
-        <w:rPr>
-          <w:noProof/>
-        </w:rPr>
-        <w:fldChar w:fldCharType="end"/>
-      </w:r>
+      <w:fldSimple w:instr=" SEQ Abbildung \* ARABIC ">
+        <w:r>
+          <w:rPr>
+            <w:noProof/>
+          </w:rPr>
+          <w:t>17</w:t>
+        </w:r>
+      </w:fldSimple>
       <w:r>
         <w:t xml:space="preserve"> - Aktivitätslebenszyklus</w:t>
       </w:r>
-      <w:bookmarkEnd w:id="103"/>
+      <w:bookmarkEnd w:id="107"/>
     </w:p>
     <w:p>
       <w:r>
@@ -13656,12 +13524,12 @@
       <w:pPr>
         <w:pStyle w:val="berschrift2"/>
       </w:pPr>
-      <w:bookmarkStart w:id="104" w:name="_Toc514939193"/>
+      <w:bookmarkStart w:id="108" w:name="_Toc514939193"/>
       <w:r>
         <w:lastRenderedPageBreak/>
         <w:t>Fragmente</w:t>
       </w:r>
-      <w:bookmarkEnd w:id="104"/>
+      <w:bookmarkEnd w:id="108"/>
     </w:p>
     <w:p>
       <w:r>
@@ -13746,31 +13614,18 @@
       <w:pPr>
         <w:pStyle w:val="Beschriftung"/>
       </w:pPr>
-      <w:bookmarkStart w:id="105" w:name="_Toc514766030"/>
+      <w:bookmarkStart w:id="109" w:name="_Toc514766030"/>
       <w:r>
         <w:t xml:space="preserve">Abbildung </w:t>
       </w:r>
-      <w:r>
-        <w:fldChar w:fldCharType="begin"/>
-      </w:r>
-      <w:r>
-        <w:instrText xml:space="preserve"> SEQ Abbildung \* ARABIC </w:instrText>
-      </w:r>
-      <w:r>
-        <w:fldChar w:fldCharType="separate"/>
-      </w:r>
-      <w:r>
-        <w:rPr>
-          <w:noProof/>
-        </w:rPr>
-        <w:t>18</w:t>
-      </w:r>
-      <w:r>
-        <w:rPr>
-          <w:noProof/>
-        </w:rPr>
-        <w:fldChar w:fldCharType="end"/>
-      </w:r>
+      <w:fldSimple w:instr=" SEQ Abbildung \* ARABIC ">
+        <w:r>
+          <w:rPr>
+            <w:noProof/>
+          </w:rPr>
+          <w:t>18</w:t>
+        </w:r>
+      </w:fldSimple>
       <w:r>
         <w:t xml:space="preserve"> - </w:t>
       </w:r>
@@ -13778,7 +13633,7 @@
       <w:r>
         <w:t>Fragmentlebenszyklus</w:t>
       </w:r>
-      <w:bookmarkEnd w:id="105"/>
+      <w:bookmarkEnd w:id="109"/>
       <w:proofErr w:type="spellEnd"/>
     </w:p>
     <w:p>
@@ -13796,14 +13651,14 @@
       <w:pPr>
         <w:pStyle w:val="berschrift2"/>
       </w:pPr>
-      <w:bookmarkStart w:id="106" w:name="_Ref514765743"/>
-      <w:bookmarkStart w:id="107" w:name="_Toc514939194"/>
+      <w:bookmarkStart w:id="110" w:name="_Ref514765743"/>
+      <w:bookmarkStart w:id="111" w:name="_Toc514939194"/>
       <w:r>
         <w:lastRenderedPageBreak/>
         <w:t>Berechtigungen</w:t>
       </w:r>
-      <w:bookmarkEnd w:id="106"/>
-      <w:bookmarkEnd w:id="107"/>
+      <w:bookmarkEnd w:id="110"/>
+      <w:bookmarkEnd w:id="111"/>
     </w:p>
     <w:p>
       <w:r>
@@ -13909,34 +13764,21 @@
       <w:pPr>
         <w:pStyle w:val="Beschriftung"/>
       </w:pPr>
-      <w:bookmarkStart w:id="108" w:name="_Ref514762862"/>
-      <w:bookmarkStart w:id="109" w:name="_Ref514762842"/>
-      <w:bookmarkStart w:id="110" w:name="_Toc514766031"/>
+      <w:bookmarkStart w:id="112" w:name="_Ref514762862"/>
+      <w:bookmarkStart w:id="113" w:name="_Ref514762842"/>
+      <w:bookmarkStart w:id="114" w:name="_Toc514766031"/>
       <w:r>
         <w:t xml:space="preserve">Abbildung </w:t>
       </w:r>
-      <w:r>
-        <w:fldChar w:fldCharType="begin"/>
-      </w:r>
-      <w:r>
-        <w:instrText xml:space="preserve"> SEQ Abbildung \* ARABIC </w:instrText>
-      </w:r>
-      <w:r>
-        <w:fldChar w:fldCharType="separate"/>
-      </w:r>
-      <w:r>
-        <w:rPr>
-          <w:noProof/>
-        </w:rPr>
-        <w:t>19</w:t>
-      </w:r>
-      <w:r>
-        <w:rPr>
-          <w:noProof/>
-        </w:rPr>
-        <w:fldChar w:fldCharType="end"/>
-      </w:r>
-      <w:bookmarkEnd w:id="108"/>
+      <w:fldSimple w:instr=" SEQ Abbildung \* ARABIC ">
+        <w:r>
+          <w:rPr>
+            <w:noProof/>
+          </w:rPr>
+          <w:t>19</w:t>
+        </w:r>
+      </w:fldSimple>
+      <w:bookmarkEnd w:id="112"/>
       <w:r>
         <w:t xml:space="preserve"> </w:t>
       </w:r>
@@ -13948,8 +13790,8 @@
       <w:r>
         <w:t>-Request</w:t>
       </w:r>
-      <w:bookmarkEnd w:id="109"/>
-      <w:bookmarkEnd w:id="110"/>
+      <w:bookmarkEnd w:id="113"/>
+      <w:bookmarkEnd w:id="114"/>
     </w:p>
     <w:p>
       <w:r>
@@ -13966,16 +13808,16 @@
       <w:pPr>
         <w:pStyle w:val="berschrift2"/>
       </w:pPr>
-      <w:bookmarkStart w:id="111" w:name="_Ref514765635"/>
-      <w:bookmarkStart w:id="112" w:name="_Ref514765639"/>
-      <w:bookmarkStart w:id="113" w:name="_Toc514939195"/>
+      <w:bookmarkStart w:id="115" w:name="_Ref514765635"/>
+      <w:bookmarkStart w:id="116" w:name="_Ref514765639"/>
+      <w:bookmarkStart w:id="117" w:name="_Toc514939195"/>
       <w:proofErr w:type="spellStart"/>
       <w:r>
         <w:t>Intents</w:t>
       </w:r>
-      <w:bookmarkEnd w:id="111"/>
-      <w:bookmarkEnd w:id="112"/>
-      <w:bookmarkEnd w:id="113"/>
+      <w:bookmarkEnd w:id="115"/>
+      <w:bookmarkEnd w:id="116"/>
+      <w:bookmarkEnd w:id="117"/>
       <w:proofErr w:type="spellEnd"/>
     </w:p>
     <w:p>
@@ -14143,11 +13985,13 @@
       <w:pPr>
         <w:pStyle w:val="berschrift2"/>
       </w:pPr>
-      <w:bookmarkStart w:id="114" w:name="_Toc514939196"/>
+      <w:bookmarkStart w:id="118" w:name="_Toc514939196"/>
+      <w:bookmarkStart w:id="119" w:name="_GoBack"/>
+      <w:bookmarkEnd w:id="119"/>
       <w:r>
         <w:t>Navigation</w:t>
       </w:r>
-      <w:bookmarkEnd w:id="114"/>
+      <w:bookmarkEnd w:id="118"/>
     </w:p>
     <w:p>
       <w:r>
@@ -14158,11 +14002,11 @@
       <w:pPr>
         <w:pStyle w:val="berschrift3"/>
       </w:pPr>
-      <w:bookmarkStart w:id="115" w:name="_Toc514939197"/>
+      <w:bookmarkStart w:id="120" w:name="_Toc514939197"/>
       <w:r>
         <w:t>Laterale Navigation</w:t>
       </w:r>
-      <w:bookmarkEnd w:id="115"/>
+      <w:bookmarkEnd w:id="120"/>
     </w:p>
     <w:p>
       <w:r>
@@ -14263,31 +14107,18 @@
       <w:pPr>
         <w:pStyle w:val="Beschriftung"/>
       </w:pPr>
-      <w:bookmarkStart w:id="116" w:name="_Toc514766032"/>
+      <w:bookmarkStart w:id="121" w:name="_Toc514766032"/>
       <w:r>
         <w:t xml:space="preserve">Abbildung </w:t>
       </w:r>
-      <w:r>
-        <w:fldChar w:fldCharType="begin"/>
-      </w:r>
-      <w:r>
-        <w:instrText xml:space="preserve"> SEQ Abbildung \* ARABIC </w:instrText>
-      </w:r>
-      <w:r>
-        <w:fldChar w:fldCharType="separate"/>
-      </w:r>
-      <w:r>
-        <w:rPr>
-          <w:noProof/>
-        </w:rPr>
-        <w:t>20</w:t>
-      </w:r>
-      <w:r>
-        <w:rPr>
-          <w:noProof/>
-        </w:rPr>
-        <w:fldChar w:fldCharType="end"/>
-      </w:r>
+      <w:fldSimple w:instr=" SEQ Abbildung \* ARABIC ">
+        <w:r>
+          <w:rPr>
+            <w:noProof/>
+          </w:rPr>
+          <w:t>20</w:t>
+        </w:r>
+      </w:fldSimple>
       <w:r>
         <w:t xml:space="preserve"> - Navigation </w:t>
       </w:r>
@@ -14299,7 +14130,7 @@
       <w:r>
         <w:t xml:space="preserve"> Vorlage</w:t>
       </w:r>
-      <w:bookmarkEnd w:id="116"/>
+      <w:bookmarkEnd w:id="121"/>
     </w:p>
     <w:p>
       <w:r>
@@ -14321,11 +14152,11 @@
       <w:pPr>
         <w:pStyle w:val="berschrift3"/>
       </w:pPr>
-      <w:bookmarkStart w:id="117" w:name="_Toc514939198"/>
+      <w:bookmarkStart w:id="122" w:name="_Toc514939198"/>
       <w:r>
         <w:t>Aufwärtsnavigation</w:t>
       </w:r>
-      <w:bookmarkEnd w:id="117"/>
+      <w:bookmarkEnd w:id="122"/>
     </w:p>
     <w:p>
       <w:r>
@@ -14426,7 +14257,7 @@
           <w:lang w:val="en-US"/>
         </w:rPr>
       </w:pPr>
-      <w:bookmarkStart w:id="118" w:name="_Toc514766033"/>
+      <w:bookmarkStart w:id="123" w:name="_Toc514766033"/>
       <w:proofErr w:type="spellStart"/>
       <w:r>
         <w:rPr>
@@ -14483,7 +14314,7 @@
         </w:rPr>
         <w:t xml:space="preserve"> button</w:t>
       </w:r>
-      <w:bookmarkEnd w:id="118"/>
+      <w:bookmarkEnd w:id="123"/>
     </w:p>
     <w:p>
       <w:pPr>
@@ -14502,12 +14333,12 @@
       <w:pPr>
         <w:pStyle w:val="berschrift1"/>
       </w:pPr>
-      <w:bookmarkStart w:id="119" w:name="_Toc514939199"/>
+      <w:bookmarkStart w:id="124" w:name="_Toc514939199"/>
       <w:r>
         <w:lastRenderedPageBreak/>
         <w:t>Implementierung</w:t>
       </w:r>
-      <w:bookmarkEnd w:id="119"/>
+      <w:bookmarkEnd w:id="124"/>
     </w:p>
     <w:p>
       <w:r>
@@ -14542,11 +14373,11 @@
           <w:numId w:val="13"/>
         </w:numPr>
       </w:pPr>
-      <w:bookmarkStart w:id="120" w:name="_Toc514939200"/>
+      <w:bookmarkStart w:id="125" w:name="_Toc514939200"/>
       <w:r>
         <w:t>Ladebildschirm</w:t>
       </w:r>
-      <w:bookmarkEnd w:id="120"/>
+      <w:bookmarkEnd w:id="125"/>
     </w:p>
     <w:p>
       <w:r>
@@ -14611,11 +14442,11 @@
           <w:numId w:val="13"/>
         </w:numPr>
       </w:pPr>
-      <w:bookmarkStart w:id="121" w:name="_Toc514939201"/>
+      <w:bookmarkStart w:id="126" w:name="_Toc514939201"/>
       <w:r>
         <w:t>Kamera</w:t>
       </w:r>
-      <w:bookmarkEnd w:id="121"/>
+      <w:bookmarkEnd w:id="126"/>
     </w:p>
     <w:p>
       <w:r>
@@ -14662,11 +14493,11 @@
           <w:numId w:val="13"/>
         </w:numPr>
       </w:pPr>
-      <w:bookmarkStart w:id="122" w:name="_Toc514939202"/>
+      <w:bookmarkStart w:id="127" w:name="_Toc514939202"/>
       <w:r>
         <w:t>Analyse</w:t>
       </w:r>
-      <w:bookmarkEnd w:id="122"/>
+      <w:bookmarkEnd w:id="127"/>
     </w:p>
     <w:p>
       <w:r>
@@ -14686,14 +14517,14 @@
           <w:numId w:val="13"/>
         </w:numPr>
       </w:pPr>
-      <w:bookmarkStart w:id="123" w:name="_Toc514939203"/>
+      <w:bookmarkStart w:id="128" w:name="_Toc514939203"/>
       <w:r>
         <w:t>Datenbank</w:t>
       </w:r>
-      <w:bookmarkEnd w:id="123"/>
-    </w:p>
-    <w:p>
-      <w:bookmarkStart w:id="124" w:name="_Toc514939204"/>
+      <w:bookmarkEnd w:id="128"/>
+    </w:p>
+    <w:p>
+      <w:bookmarkStart w:id="129" w:name="_Toc514939204"/>
       <w:r>
         <w:t xml:space="preserve">Um Rechnungsdaten zu speichern, wird eine Datenbank benötigt. Dies wurde mit der </w:t>
       </w:r>
@@ -14816,29 +14647,19 @@
       <w:pPr>
         <w:pStyle w:val="Beschriftung"/>
       </w:pPr>
-      <w:bookmarkStart w:id="125" w:name="_Ref515008026"/>
+      <w:bookmarkStart w:id="130" w:name="_Ref515008026"/>
       <w:r>
         <w:t xml:space="preserve">Abbildung </w:t>
       </w:r>
-      <w:r>
-        <w:fldChar w:fldCharType="begin"/>
-      </w:r>
-      <w:r>
-        <w:instrText xml:space="preserve"> SEQ Abbildung \* ARABIC </w:instrText>
-      </w:r>
-      <w:r>
-        <w:fldChar w:fldCharType="separate"/>
-      </w:r>
-      <w:r>
-        <w:rPr>
-          <w:noProof/>
-        </w:rPr>
-        <w:t>22</w:t>
-      </w:r>
-      <w:r>
-        <w:fldChar w:fldCharType="end"/>
-      </w:r>
-      <w:bookmarkEnd w:id="125"/>
+      <w:fldSimple w:instr=" SEQ Abbildung \* ARABIC ">
+        <w:r>
+          <w:rPr>
+            <w:noProof/>
+          </w:rPr>
+          <w:t>22</w:t>
+        </w:r>
+      </w:fldSimple>
+      <w:bookmarkEnd w:id="130"/>
       <w:r>
         <w:t xml:space="preserve"> - </w:t>
       </w:r>
@@ -14951,29 +14772,19 @@
       <w:pPr>
         <w:pStyle w:val="Beschriftung"/>
       </w:pPr>
-      <w:bookmarkStart w:id="126" w:name="_Ref515008632"/>
+      <w:bookmarkStart w:id="131" w:name="_Ref515008632"/>
       <w:r>
         <w:t xml:space="preserve">Abbildung </w:t>
       </w:r>
-      <w:r>
-        <w:fldChar w:fldCharType="begin"/>
-      </w:r>
-      <w:r>
-        <w:instrText xml:space="preserve"> SEQ Abbildung \* ARABIC </w:instrText>
-      </w:r>
-      <w:r>
-        <w:fldChar w:fldCharType="separate"/>
-      </w:r>
-      <w:r>
-        <w:rPr>
-          <w:noProof/>
-        </w:rPr>
-        <w:t>23</w:t>
-      </w:r>
-      <w:r>
-        <w:fldChar w:fldCharType="end"/>
-      </w:r>
-      <w:bookmarkEnd w:id="126"/>
+      <w:fldSimple w:instr=" SEQ Abbildung \* ARABIC ">
+        <w:r>
+          <w:rPr>
+            <w:noProof/>
+          </w:rPr>
+          <w:t>23</w:t>
+        </w:r>
+      </w:fldSimple>
+      <w:bookmarkEnd w:id="131"/>
       <w:r>
         <w:t xml:space="preserve"> - </w:t>
       </w:r>
@@ -15050,12 +14861,10 @@
           <w:numId w:val="13"/>
         </w:numPr>
       </w:pPr>
-      <w:bookmarkStart w:id="127" w:name="_GoBack"/>
-      <w:bookmarkEnd w:id="127"/>
       <w:r>
         <w:t>Archiv und Favoriten</w:t>
       </w:r>
-      <w:bookmarkEnd w:id="124"/>
+      <w:bookmarkEnd w:id="129"/>
     </w:p>
     <w:p>
       <w:r>
@@ -15096,12 +14905,12 @@
           <w:numId w:val="13"/>
         </w:numPr>
       </w:pPr>
-      <w:bookmarkStart w:id="128" w:name="_Toc514939205"/>
+      <w:bookmarkStart w:id="132" w:name="_Toc514939205"/>
       <w:proofErr w:type="spellStart"/>
       <w:r>
         <w:t>About</w:t>
       </w:r>
-      <w:bookmarkEnd w:id="128"/>
+      <w:bookmarkEnd w:id="132"/>
       <w:proofErr w:type="spellEnd"/>
     </w:p>
     <w:p>
@@ -15133,11 +14942,11 @@
           <w:numId w:val="13"/>
         </w:numPr>
       </w:pPr>
-      <w:bookmarkStart w:id="129" w:name="_Toc514939206"/>
+      <w:bookmarkStart w:id="133" w:name="_Toc514939206"/>
       <w:r>
         <w:t>Navigation</w:t>
       </w:r>
-      <w:bookmarkEnd w:id="129"/>
+      <w:bookmarkEnd w:id="133"/>
     </w:p>
     <w:p>
       <w:r>
@@ -15211,12 +15020,12 @@
       <w:pPr>
         <w:pStyle w:val="berschrift1"/>
       </w:pPr>
-      <w:bookmarkStart w:id="130" w:name="_Toc514939207"/>
+      <w:bookmarkStart w:id="134" w:name="_Toc514939207"/>
       <w:r>
         <w:lastRenderedPageBreak/>
         <w:t>Fazit und Ausblick</w:t>
       </w:r>
-      <w:bookmarkEnd w:id="130"/>
+      <w:bookmarkEnd w:id="134"/>
     </w:p>
     <w:p>
       <w:r>
@@ -15230,12 +15039,12 @@
       <w:pPr>
         <w:pStyle w:val="berschrift1"/>
       </w:pPr>
-      <w:bookmarkStart w:id="131" w:name="_Toc514939208"/>
+      <w:bookmarkStart w:id="135" w:name="_Toc514939208"/>
       <w:r>
         <w:lastRenderedPageBreak/>
         <w:t>Literaturverzeichnis</w:t>
       </w:r>
-      <w:bookmarkEnd w:id="131"/>
+      <w:bookmarkEnd w:id="135"/>
     </w:p>
     <w:p>
       <w:r>
@@ -15503,7 +15312,7 @@
           <w:lang w:val="en-US"/>
         </w:rPr>
       </w:pPr>
-      <w:bookmarkStart w:id="132" w:name="_Toc514939209"/>
+      <w:bookmarkStart w:id="136" w:name="_Toc514939209"/>
       <w:proofErr w:type="spellStart"/>
       <w:r>
         <w:rPr>
@@ -15512,7 +15321,7 @@
         <w:lastRenderedPageBreak/>
         <w:t>Abbildungsverzeichnis</w:t>
       </w:r>
-      <w:bookmarkEnd w:id="132"/>
+      <w:bookmarkEnd w:id="136"/>
       <w:proofErr w:type="spellEnd"/>
     </w:p>
     <w:p>
@@ -16726,7 +16535,7 @@
 
 <file path=word/comments.xml><?xml version="1.0" encoding="utf-8"?>
 <w:comments xmlns:wpc="http://schemas.microsoft.com/office/word/2010/wordprocessingCanvas" xmlns:mc="http://schemas.openxmlformats.org/markup-compatibility/2006" xmlns:o="urn:schemas-microsoft-com:office:office" xmlns:r="http://schemas.openxmlformats.org/officeDocument/2006/relationships" xmlns:m="http://schemas.openxmlformats.org/officeDocument/2006/math" xmlns:v="urn:schemas-microsoft-com:vml" xmlns:wp14="http://schemas.microsoft.com/office/word/2010/wordprocessingDrawing" xmlns:wp="http://schemas.openxmlformats.org/drawingml/2006/wordprocessingDrawing" xmlns:w10="urn:schemas-microsoft-com:office:word" xmlns:w="http://schemas.openxmlformats.org/wordprocessingml/2006/main" xmlns:w14="http://schemas.microsoft.com/office/word/2010/wordml" xmlns:wpg="http://schemas.microsoft.com/office/word/2010/wordprocessingGroup" xmlns:wpi="http://schemas.microsoft.com/office/word/2010/wordprocessingInk" xmlns:wne="http://schemas.microsoft.com/office/word/2006/wordml" xmlns:wps="http://schemas.microsoft.com/office/word/2010/wordprocessingShape" mc:Ignorable="w14 wp14">
-  <w:comment w:id="24" w:author="gsansone" w:date="2018-05-25T10:14:00Z" w:initials="g">
+  <w:comment w:id="28" w:author="gsansone" w:date="2018-05-25T10:14:00Z" w:initials="g">
     <w:p>
       <w:pPr>
         <w:pStyle w:val="Kommentartext"/>
@@ -16742,7 +16551,7 @@
       </w:r>
     </w:p>
   </w:comment>
-  <w:comment w:id="25" w:author="gsansone" w:date="2018-05-25T10:16:00Z" w:initials="g">
+  <w:comment w:id="29" w:author="gsansone" w:date="2018-05-25T10:16:00Z" w:initials="g">
     <w:p>
       <w:pPr>
         <w:pStyle w:val="Kommentartext"/>
@@ -16774,7 +16583,7 @@
       </w:r>
     </w:p>
   </w:comment>
-  <w:comment w:id="27" w:author="gsansone" w:date="2018-05-25T10:17:00Z" w:initials="g">
+  <w:comment w:id="31" w:author="gsansone" w:date="2018-05-25T10:17:00Z" w:initials="g">
     <w:p>
       <w:pPr>
         <w:pStyle w:val="Kommentartext"/>
@@ -16796,7 +16605,7 @@
       </w:r>
     </w:p>
   </w:comment>
-  <w:comment w:id="28" w:author="gsansone" w:date="2018-05-25T10:18:00Z" w:initials="g">
+  <w:comment w:id="32" w:author="gsansone" w:date="2018-05-25T10:18:00Z" w:initials="g">
     <w:p>
       <w:pPr>
         <w:pStyle w:val="Kommentartext"/>
@@ -16827,7 +16636,7 @@
       </w:r>
     </w:p>
   </w:comment>
-  <w:comment w:id="29" w:author="gsansone" w:date="2018-05-25T10:19:00Z" w:initials="g">
+  <w:comment w:id="33" w:author="gsansone" w:date="2018-05-25T10:19:00Z" w:initials="g">
     <w:p>
       <w:pPr>
         <w:pStyle w:val="Kommentartext"/>
@@ -16843,7 +16652,7 @@
       </w:r>
     </w:p>
   </w:comment>
-  <w:comment w:id="31" w:author="gsansone" w:date="2018-05-25T10:20:00Z" w:initials="g">
+  <w:comment w:id="35" w:author="gsansone" w:date="2018-05-25T10:20:00Z" w:initials="g">
     <w:p>
       <w:pPr>
         <w:pStyle w:val="Kommentartext"/>
@@ -16859,7 +16668,7 @@
       </w:r>
     </w:p>
   </w:comment>
-  <w:comment w:id="32" w:author="gsansone" w:date="2018-05-25T10:20:00Z" w:initials="g">
+  <w:comment w:id="36" w:author="gsansone" w:date="2018-05-25T10:20:00Z" w:initials="g">
     <w:p>
       <w:pPr>
         <w:pStyle w:val="Kommentartext"/>
@@ -16875,7 +16684,7 @@
       </w:r>
     </w:p>
   </w:comment>
-  <w:comment w:id="34" w:author="gsansone" w:date="2018-05-25T10:21:00Z" w:initials="g">
+  <w:comment w:id="38" w:author="gsansone" w:date="2018-05-25T10:21:00Z" w:initials="g">
     <w:p>
       <w:pPr>
         <w:pStyle w:val="Kommentartext"/>
@@ -16891,7 +16700,7 @@
       </w:r>
     </w:p>
   </w:comment>
-  <w:comment w:id="40" w:author="gsansone" w:date="2018-05-25T10:23:00Z" w:initials="g">
+  <w:comment w:id="44" w:author="gsansone" w:date="2018-05-25T10:23:00Z" w:initials="g">
     <w:p>
       <w:pPr>
         <w:pStyle w:val="Kommentartext"/>
@@ -16923,7 +16732,7 @@
       </w:r>
     </w:p>
   </w:comment>
-  <w:comment w:id="49" w:author="gsansone" w:date="2018-05-25T10:26:00Z" w:initials="g">
+  <w:comment w:id="53" w:author="gsansone" w:date="2018-05-25T10:26:00Z" w:initials="g">
     <w:p>
       <w:pPr>
         <w:pStyle w:val="Kommentartext"/>
@@ -16947,7 +16756,7 @@
       </w:r>
     </w:p>
   </w:comment>
-  <w:comment w:id="51" w:author="gsansone" w:date="2018-05-25T10:28:00Z" w:initials="g">
+  <w:comment w:id="55" w:author="gsansone" w:date="2018-05-25T10:28:00Z" w:initials="g">
     <w:p>
       <w:pPr>
         <w:pStyle w:val="Kommentartext"/>
@@ -16971,7 +16780,7 @@
       </w:r>
     </w:p>
   </w:comment>
-  <w:comment w:id="53" w:author="gsansone" w:date="2018-05-25T10:29:00Z" w:initials="g">
+  <w:comment w:id="57" w:author="gsansone" w:date="2018-05-25T10:29:00Z" w:initials="g">
     <w:p>
       <w:pPr>
         <w:pStyle w:val="Kommentartext"/>
@@ -16987,7 +16796,7 @@
       </w:r>
     </w:p>
   </w:comment>
-  <w:comment w:id="54" w:author="gsansone" w:date="2018-05-25T10:29:00Z" w:initials="g">
+  <w:comment w:id="58" w:author="gsansone" w:date="2018-05-25T10:29:00Z" w:initials="g">
     <w:p>
       <w:pPr>
         <w:pStyle w:val="Kommentartext"/>
@@ -17003,7 +16812,7 @@
       </w:r>
     </w:p>
   </w:comment>
-  <w:comment w:id="56" w:author="gsansone" w:date="2018-05-25T10:30:00Z" w:initials="g">
+  <w:comment w:id="60" w:author="gsansone" w:date="2018-05-25T10:30:00Z" w:initials="g">
     <w:p>
       <w:pPr>
         <w:pStyle w:val="Kommentartext"/>
@@ -17019,7 +16828,7 @@
       </w:r>
     </w:p>
   </w:comment>
-  <w:comment w:id="58" w:author="gsansone" w:date="2018-05-25T10:32:00Z" w:initials="g">
+  <w:comment w:id="62" w:author="gsansone" w:date="2018-05-25T10:32:00Z" w:initials="g">
     <w:p>
       <w:pPr>
         <w:pStyle w:val="Kommentartext"/>
@@ -17043,7 +16852,7 @@
       </w:r>
     </w:p>
   </w:comment>
-  <w:comment w:id="60" w:author="gsansone" w:date="2018-05-25T10:33:00Z" w:initials="g">
+  <w:comment w:id="64" w:author="gsansone" w:date="2018-05-25T10:33:00Z" w:initials="g">
     <w:p>
       <w:pPr>
         <w:pStyle w:val="Kommentartext"/>
@@ -17059,7 +16868,7 @@
       </w:r>
     </w:p>
   </w:comment>
-  <w:comment w:id="61" w:author="gsansone" w:date="2018-05-25T10:34:00Z" w:initials="g">
+  <w:comment w:id="65" w:author="gsansone" w:date="2018-05-25T10:34:00Z" w:initials="g">
     <w:p>
       <w:pPr>
         <w:pStyle w:val="Kommentartext"/>
@@ -17075,7 +16884,7 @@
       </w:r>
     </w:p>
   </w:comment>
-  <w:comment w:id="62" w:author="gsansone" w:date="2018-05-25T10:35:00Z" w:initials="g">
+  <w:comment w:id="66" w:author="gsansone" w:date="2018-05-25T10:35:00Z" w:initials="g">
     <w:p>
       <w:pPr>
         <w:pStyle w:val="Kommentartext"/>
@@ -17104,7 +16913,7 @@
       </w:r>
     </w:p>
   </w:comment>
-  <w:comment w:id="63" w:author="gsansone" w:date="2018-05-25T10:36:00Z" w:initials="g">
+  <w:comment w:id="67" w:author="gsansone" w:date="2018-05-25T10:36:00Z" w:initials="g">
     <w:p>
       <w:pPr>
         <w:pStyle w:val="Kommentartext"/>
@@ -17120,7 +16929,7 @@
       </w:r>
     </w:p>
   </w:comment>
-  <w:comment w:id="64" w:author="gsansone" w:date="2018-05-25T10:36:00Z" w:initials="g">
+  <w:comment w:id="68" w:author="gsansone" w:date="2018-05-25T10:36:00Z" w:initials="g">
     <w:p>
       <w:pPr>
         <w:pStyle w:val="Kommentartext"/>
@@ -17138,7 +16947,7 @@
       <w:proofErr w:type="spellEnd"/>
     </w:p>
   </w:comment>
-  <w:comment w:id="65" w:author="gsansone" w:date="2018-05-25T10:37:00Z" w:initials="g">
+  <w:comment w:id="69" w:author="gsansone" w:date="2018-05-25T10:37:00Z" w:initials="g">
     <w:p>
       <w:pPr>
         <w:pStyle w:val="Kommentartext"/>
@@ -17170,7 +16979,7 @@
       </w:r>
     </w:p>
   </w:comment>
-  <w:comment w:id="66" w:author="gsansone" w:date="2018-05-25T10:37:00Z" w:initials="g">
+  <w:comment w:id="70" w:author="gsansone" w:date="2018-05-25T10:37:00Z" w:initials="g">
     <w:p>
       <w:pPr>
         <w:pStyle w:val="Kommentartext"/>
@@ -17186,7 +16995,7 @@
       </w:r>
     </w:p>
   </w:comment>
-  <w:comment w:id="67" w:author="gsansone" w:date="2018-05-25T10:38:00Z" w:initials="g">
+  <w:comment w:id="71" w:author="gsansone" w:date="2018-05-25T10:38:00Z" w:initials="g">
     <w:p>
       <w:pPr>
         <w:pStyle w:val="Kommentartext"/>
@@ -17210,7 +17019,7 @@
       </w:r>
     </w:p>
   </w:comment>
-  <w:comment w:id="76" w:author="gsansone" w:date="2018-05-25T10:41:00Z" w:initials="g">
+  <w:comment w:id="80" w:author="gsansone" w:date="2018-05-25T10:41:00Z" w:initials="g">
     <w:p>
       <w:pPr>
         <w:pStyle w:val="Kommentartext"/>
@@ -17231,7 +17040,7 @@
       <w:proofErr w:type="spellEnd"/>
     </w:p>
   </w:comment>
-  <w:comment w:id="77" w:author="gsansone" w:date="2018-05-25T10:42:00Z" w:initials="g">
+  <w:comment w:id="81" w:author="gsansone" w:date="2018-05-25T10:42:00Z" w:initials="g">
     <w:p>
       <w:pPr>
         <w:pStyle w:val="Kommentartext"/>
@@ -17247,7 +17056,7 @@
       </w:r>
     </w:p>
   </w:comment>
-  <w:comment w:id="81" w:author="gsansone" w:date="2018-05-25T10:43:00Z" w:initials="g">
+  <w:comment w:id="85" w:author="gsansone" w:date="2018-05-25T10:43:00Z" w:initials="g">
     <w:p>
       <w:pPr>
         <w:pStyle w:val="Kommentartext"/>
@@ -17263,7 +17072,7 @@
       </w:r>
     </w:p>
   </w:comment>
-  <w:comment w:id="85" w:author="gsansone" w:date="2018-05-25T10:44:00Z" w:initials="g">
+  <w:comment w:id="89" w:author="gsansone" w:date="2018-05-25T10:44:00Z" w:initials="g">
     <w:p>
       <w:pPr>
         <w:pStyle w:val="Kommentartext"/>
@@ -17306,7 +17115,7 @@
       </w:r>
     </w:p>
   </w:comment>
-  <w:comment w:id="87" w:author="gsansone" w:date="2018-05-25T10:45:00Z" w:initials="g">
+  <w:comment w:id="91" w:author="gsansone" w:date="2018-05-25T10:45:00Z" w:initials="g">
     <w:p>
       <w:pPr>
         <w:pStyle w:val="Kommentartext"/>
@@ -17322,7 +17131,7 @@
       </w:r>
     </w:p>
   </w:comment>
-  <w:comment w:id="88" w:author="gsansone" w:date="2018-05-25T10:45:00Z" w:initials="g">
+  <w:comment w:id="92" w:author="gsansone" w:date="2018-05-25T10:45:00Z" w:initials="g">
     <w:p>
       <w:pPr>
         <w:pStyle w:val="Kommentartext"/>
@@ -17338,7 +17147,7 @@
       </w:r>
     </w:p>
   </w:comment>
-  <w:comment w:id="95" w:author="gsansone" w:date="2018-05-25T10:47:00Z" w:initials="g">
+  <w:comment w:id="99" w:author="gsansone" w:date="2018-05-25T10:47:00Z" w:initials="g">
     <w:p>
       <w:pPr>
         <w:pStyle w:val="Kommentartext"/>
@@ -17444,7 +17253,7 @@
       <w:rPr>
         <w:noProof/>
       </w:rPr>
-      <w:t>47</w:t>
+      <w:t>42</w:t>
     </w:r>
     <w:r>
       <w:fldChar w:fldCharType="end"/>
@@ -17658,7 +17467,6 @@
         <w:dataBinding w:prefixMappings="xmlns:ns0='http://purl.org/dc/elements/1.1/' xmlns:ns1='http://schemas.openxmlformats.org/package/2006/metadata/core-properties' " w:xpath="/ns1:coreProperties[1]/ns0:title[1]" w:storeItemID="{6C3C8BC8-F283-45AE-878A-BAB7291924A1}"/>
         <w:text/>
       </w:sdtPr>
-      <w:sdtEndPr/>
       <w:sdtContent>
         <w:r>
           <w:rPr>
@@ -17764,7 +17572,6 @@
         <w:dataBinding w:prefixMappings="xmlns:ns0='http://purl.org/dc/elements/1.1/' xmlns:ns1='http://schemas.openxmlformats.org/package/2006/metadata/core-properties' " w:xpath="/ns1:coreProperties[1]/ns0:creator[1]" w:storeItemID="{6C3C8BC8-F283-45AE-878A-BAB7291924A1}"/>
         <w:text/>
       </w:sdtPr>
-      <w:sdtEndPr/>
       <w:sdtContent>
         <w:r>
           <w:rPr>
@@ -22130,7 +21937,7 @@
   <a:extraClrSchemeLst/>
   <a:extLst>
     <a:ext uri="{05A4C25C-085E-4340-85A3-A5531E510DB2}">
-      <thm15:themeFamily xmlns:thm15="http://schemas.microsoft.com/office/thememl/2012/main" xmlns="" name="Office Theme" id="{62F939B6-93AF-4DB8-9C6B-D6C7DFDC589F}" vid="{4A3C46E8-61CC-4603-A589-7422A47A8E4A}"/>
+      <thm15:themeFamily xmlns="" xmlns:thm15="http://schemas.microsoft.com/office/thememl/2012/main" name="Office Theme" id="{62F939B6-93AF-4DB8-9C6B-D6C7DFDC589F}" vid="{4A3C46E8-61CC-4603-A589-7422A47A8E4A}"/>
     </a:ext>
   </a:extLst>
 </a:theme>
@@ -22141,7 +21948,7 @@
 </file>
 
 <file path=customXml/itemProps1.xml><?xml version="1.0" encoding="utf-8"?>
-<ds:datastoreItem xmlns:ds="http://schemas.openxmlformats.org/officeDocument/2006/customXml" ds:itemID="{62D341C4-F9DD-413B-93B0-7FBA89369BA3}">
+<ds:datastoreItem xmlns:ds="http://schemas.openxmlformats.org/officeDocument/2006/customXml" ds:itemID="{9D4C5B8B-0195-498F-8A3D-97663E1DD1C8}">
   <ds:schemaRefs>
     <ds:schemaRef ds:uri="http://schemas.openxmlformats.org/officeDocument/2006/bibliography"/>
   </ds:schemaRefs>

</xml_diff>

<commit_message>
updated picture for lateral navigation
</commit_message>
<xml_diff>
--- a/Studienarbeit_Mobile_App_Für_Foto_Überweisungen.docx
+++ b/Studienarbeit_Mobile_App_Für_Foto_Überweisungen.docx
@@ -5454,14 +5454,27 @@
       <w:r>
         <w:t xml:space="preserve">Abbildung </w:t>
       </w:r>
-      <w:fldSimple w:instr=" SEQ Abbildung \* ARABIC ">
-        <w:r>
-          <w:rPr>
-            <w:noProof/>
-          </w:rPr>
-          <w:t>1</w:t>
-        </w:r>
-      </w:fldSimple>
+      <w:r>
+        <w:fldChar w:fldCharType="begin"/>
+      </w:r>
+      <w:r>
+        <w:instrText xml:space="preserve"> SEQ Abbildung \* ARABIC </w:instrText>
+      </w:r>
+      <w:r>
+        <w:fldChar w:fldCharType="separate"/>
+      </w:r>
+      <w:r>
+        <w:rPr>
+          <w:noProof/>
+        </w:rPr>
+        <w:t>1</w:t>
+      </w:r>
+      <w:r>
+        <w:rPr>
+          <w:noProof/>
+        </w:rPr>
+        <w:fldChar w:fldCharType="end"/>
+      </w:r>
       <w:r>
         <w:t xml:space="preserve"> - V-Modell</w:t>
       </w:r>
@@ -5666,14 +5679,27 @@
       <w:r>
         <w:t xml:space="preserve">Abbildung </w:t>
       </w:r>
-      <w:fldSimple w:instr=" SEQ Abbildung \* ARABIC ">
-        <w:r>
-          <w:rPr>
-            <w:noProof/>
-          </w:rPr>
-          <w:t>2</w:t>
-        </w:r>
-      </w:fldSimple>
+      <w:r>
+        <w:fldChar w:fldCharType="begin"/>
+      </w:r>
+      <w:r>
+        <w:instrText xml:space="preserve"> SEQ Abbildung \* ARABIC </w:instrText>
+      </w:r>
+      <w:r>
+        <w:fldChar w:fldCharType="separate"/>
+      </w:r>
+      <w:r>
+        <w:rPr>
+          <w:noProof/>
+        </w:rPr>
+        <w:t>2</w:t>
+      </w:r>
+      <w:r>
+        <w:rPr>
+          <w:noProof/>
+        </w:rPr>
+        <w:fldChar w:fldCharType="end"/>
+      </w:r>
       <w:bookmarkEnd w:id="5"/>
       <w:r>
         <w:t xml:space="preserve"> - Testing Pyramide</w:t>
@@ -5923,14 +5949,27 @@
                             <w:r>
                               <w:t xml:space="preserve">Abbildung </w:t>
                             </w:r>
-                            <w:fldSimple w:instr=" SEQ Abbildung \* ARABIC ">
-                              <w:r>
-                                <w:rPr>
-                                  <w:noProof/>
-                                </w:rPr>
-                                <w:t>3</w:t>
-                              </w:r>
-                            </w:fldSimple>
+                            <w:r>
+                              <w:fldChar w:fldCharType="begin"/>
+                            </w:r>
+                            <w:r>
+                              <w:instrText xml:space="preserve"> SEQ Abbildung \* ARABIC </w:instrText>
+                            </w:r>
+                            <w:r>
+                              <w:fldChar w:fldCharType="separate"/>
+                            </w:r>
+                            <w:r>
+                              <w:rPr>
+                                <w:noProof/>
+                              </w:rPr>
+                              <w:t>3</w:t>
+                            </w:r>
+                            <w:r>
+                              <w:rPr>
+                                <w:noProof/>
+                              </w:rPr>
+                              <w:fldChar w:fldCharType="end"/>
+                            </w:r>
                             <w:r>
                               <w:t xml:space="preserve"> - Kotlin Logo (</w:t>
                             </w:r>
@@ -5978,14 +6017,27 @@
                       <w:r>
                         <w:t xml:space="preserve">Abbildung </w:t>
                       </w:r>
-                      <w:fldSimple w:instr=" SEQ Abbildung \* ARABIC ">
-                        <w:r>
-                          <w:rPr>
-                            <w:noProof/>
-                          </w:rPr>
-                          <w:t>3</w:t>
-                        </w:r>
-                      </w:fldSimple>
+                      <w:r>
+                        <w:fldChar w:fldCharType="begin"/>
+                      </w:r>
+                      <w:r>
+                        <w:instrText xml:space="preserve"> SEQ Abbildung \* ARABIC </w:instrText>
+                      </w:r>
+                      <w:r>
+                        <w:fldChar w:fldCharType="separate"/>
+                      </w:r>
+                      <w:r>
+                        <w:rPr>
+                          <w:noProof/>
+                        </w:rPr>
+                        <w:t>3</w:t>
+                      </w:r>
+                      <w:r>
+                        <w:rPr>
+                          <w:noProof/>
+                        </w:rPr>
+                        <w:fldChar w:fldCharType="end"/>
+                      </w:r>
                       <w:r>
                         <w:t xml:space="preserve"> - Kotlin Logo (</w:t>
                       </w:r>
@@ -6675,14 +6727,27 @@
                             <w:r>
                               <w:t xml:space="preserve">Abbildung </w:t>
                             </w:r>
-                            <w:fldSimple w:instr=" SEQ Abbildung \* ARABIC ">
-                              <w:r>
-                                <w:rPr>
-                                  <w:noProof/>
-                                </w:rPr>
-                                <w:t>6</w:t>
-                              </w:r>
-                            </w:fldSimple>
+                            <w:r>
+                              <w:fldChar w:fldCharType="begin"/>
+                            </w:r>
+                            <w:r>
+                              <w:instrText xml:space="preserve"> SEQ Abbildung \* ARABIC </w:instrText>
+                            </w:r>
+                            <w:r>
+                              <w:fldChar w:fldCharType="separate"/>
+                            </w:r>
+                            <w:r>
+                              <w:rPr>
+                                <w:noProof/>
+                              </w:rPr>
+                              <w:t>6</w:t>
+                            </w:r>
+                            <w:r>
+                              <w:rPr>
+                                <w:noProof/>
+                              </w:rPr>
+                              <w:fldChar w:fldCharType="end"/>
+                            </w:r>
                             <w:r>
                               <w:t xml:space="preserve"> - PhoneGap Logo (</w:t>
                             </w:r>
@@ -6726,14 +6791,27 @@
                       <w:r>
                         <w:t xml:space="preserve">Abbildung </w:t>
                       </w:r>
-                      <w:fldSimple w:instr=" SEQ Abbildung \* ARABIC ">
-                        <w:r>
-                          <w:rPr>
-                            <w:noProof/>
-                          </w:rPr>
-                          <w:t>6</w:t>
-                        </w:r>
-                      </w:fldSimple>
+                      <w:r>
+                        <w:fldChar w:fldCharType="begin"/>
+                      </w:r>
+                      <w:r>
+                        <w:instrText xml:space="preserve"> SEQ Abbildung \* ARABIC </w:instrText>
+                      </w:r>
+                      <w:r>
+                        <w:fldChar w:fldCharType="separate"/>
+                      </w:r>
+                      <w:r>
+                        <w:rPr>
+                          <w:noProof/>
+                        </w:rPr>
+                        <w:t>6</w:t>
+                      </w:r>
+                      <w:r>
+                        <w:rPr>
+                          <w:noProof/>
+                        </w:rPr>
+                        <w:fldChar w:fldCharType="end"/>
+                      </w:r>
                       <w:r>
                         <w:t xml:space="preserve"> - PhoneGap Logo (</w:t>
                       </w:r>
@@ -7375,14 +7453,27 @@
       <w:r>
         <w:t xml:space="preserve">Abbildung </w:t>
       </w:r>
-      <w:fldSimple w:instr=" SEQ Abbildung \* ARABIC ">
-        <w:r>
-          <w:rPr>
-            <w:noProof/>
-          </w:rPr>
-          <w:t>8</w:t>
-        </w:r>
-      </w:fldSimple>
+      <w:r>
+        <w:fldChar w:fldCharType="begin"/>
+      </w:r>
+      <w:r>
+        <w:instrText xml:space="preserve"> SEQ Abbildung \* ARABIC </w:instrText>
+      </w:r>
+      <w:r>
+        <w:fldChar w:fldCharType="separate"/>
+      </w:r>
+      <w:r>
+        <w:rPr>
+          <w:noProof/>
+        </w:rPr>
+        <w:t>8</w:t>
+      </w:r>
+      <w:r>
+        <w:rPr>
+          <w:noProof/>
+        </w:rPr>
+        <w:fldChar w:fldCharType="end"/>
+      </w:r>
       <w:r>
         <w:t xml:space="preserve"> Beispielhaftes Überweisungsformular</w:t>
       </w:r>
@@ -7563,14 +7654,27 @@
       <w:r>
         <w:t xml:space="preserve">Abbildung </w:t>
       </w:r>
-      <w:fldSimple w:instr=" SEQ Abbildung \* ARABIC ">
-        <w:r>
-          <w:rPr>
-            <w:noProof/>
-          </w:rPr>
-          <w:t>9</w:t>
-        </w:r>
-      </w:fldSimple>
+      <w:r>
+        <w:fldChar w:fldCharType="begin"/>
+      </w:r>
+      <w:r>
+        <w:instrText xml:space="preserve"> SEQ Abbildung \* ARABIC </w:instrText>
+      </w:r>
+      <w:r>
+        <w:fldChar w:fldCharType="separate"/>
+      </w:r>
+      <w:r>
+        <w:rPr>
+          <w:noProof/>
+        </w:rPr>
+        <w:t>9</w:t>
+      </w:r>
+      <w:r>
+        <w:rPr>
+          <w:noProof/>
+        </w:rPr>
+        <w:fldChar w:fldCharType="end"/>
+      </w:r>
       <w:r>
         <w:t xml:space="preserve"> Textstruktur </w:t>
       </w:r>
@@ -7801,14 +7905,27 @@
       <w:r>
         <w:t xml:space="preserve">Abbildung </w:t>
       </w:r>
-      <w:fldSimple w:instr=" SEQ Abbildung \* ARABIC ">
-        <w:r>
-          <w:rPr>
-            <w:noProof/>
-          </w:rPr>
-          <w:t>10</w:t>
-        </w:r>
-      </w:fldSimple>
+      <w:r>
+        <w:fldChar w:fldCharType="begin"/>
+      </w:r>
+      <w:r>
+        <w:instrText xml:space="preserve"> SEQ Abbildung \* ARABIC </w:instrText>
+      </w:r>
+      <w:r>
+        <w:fldChar w:fldCharType="separate"/>
+      </w:r>
+      <w:r>
+        <w:rPr>
+          <w:noProof/>
+        </w:rPr>
+        <w:t>10</w:t>
+      </w:r>
+      <w:r>
+        <w:rPr>
+          <w:noProof/>
+        </w:rPr>
+        <w:fldChar w:fldCharType="end"/>
+      </w:r>
       <w:bookmarkEnd w:id="47"/>
       <w:r>
         <w:t xml:space="preserve"> </w:t>
@@ -7918,14 +8035,27 @@
       <w:r>
         <w:t xml:space="preserve">Abbildung </w:t>
       </w:r>
-      <w:fldSimple w:instr=" SEQ Abbildung \* ARABIC ">
-        <w:r>
-          <w:rPr>
-            <w:noProof/>
-          </w:rPr>
-          <w:t>11</w:t>
-        </w:r>
-      </w:fldSimple>
+      <w:r>
+        <w:fldChar w:fldCharType="begin"/>
+      </w:r>
+      <w:r>
+        <w:instrText xml:space="preserve"> SEQ Abbildung \* ARABIC </w:instrText>
+      </w:r>
+      <w:r>
+        <w:fldChar w:fldCharType="separate"/>
+      </w:r>
+      <w:r>
+        <w:rPr>
+          <w:noProof/>
+        </w:rPr>
+        <w:t>11</w:t>
+      </w:r>
+      <w:r>
+        <w:rPr>
+          <w:noProof/>
+        </w:rPr>
+        <w:fldChar w:fldCharType="end"/>
+      </w:r>
       <w:bookmarkEnd w:id="50"/>
       <w:r>
         <w:t xml:space="preserve"> Median-Blur </w:t>
@@ -8028,14 +8158,27 @@
       <w:r>
         <w:t xml:space="preserve">Abbildung </w:t>
       </w:r>
-      <w:fldSimple w:instr=" SEQ Abbildung \* ARABIC ">
-        <w:r>
-          <w:rPr>
-            <w:noProof/>
-          </w:rPr>
-          <w:t>12</w:t>
-        </w:r>
-      </w:fldSimple>
+      <w:r>
+        <w:fldChar w:fldCharType="begin"/>
+      </w:r>
+      <w:r>
+        <w:instrText xml:space="preserve"> SEQ Abbildung \* ARABIC </w:instrText>
+      </w:r>
+      <w:r>
+        <w:fldChar w:fldCharType="separate"/>
+      </w:r>
+      <w:r>
+        <w:rPr>
+          <w:noProof/>
+        </w:rPr>
+        <w:t>12</w:t>
+      </w:r>
+      <w:r>
+        <w:rPr>
+          <w:noProof/>
+        </w:rPr>
+        <w:fldChar w:fldCharType="end"/>
+      </w:r>
       <w:bookmarkEnd w:id="52"/>
       <w:r>
         <w:t xml:space="preserve"> Eliminierung der Textneigung</w:t>
@@ -8333,14 +8476,27 @@
       <w:r>
         <w:t xml:space="preserve">Abbildung </w:t>
       </w:r>
-      <w:fldSimple w:instr=" SEQ Abbildung \* ARABIC ">
-        <w:r>
-          <w:rPr>
-            <w:noProof/>
-          </w:rPr>
-          <w:t>13</w:t>
-        </w:r>
-      </w:fldSimple>
+      <w:r>
+        <w:fldChar w:fldCharType="begin"/>
+      </w:r>
+      <w:r>
+        <w:instrText xml:space="preserve"> SEQ Abbildung \* ARABIC </w:instrText>
+      </w:r>
+      <w:r>
+        <w:fldChar w:fldCharType="separate"/>
+      </w:r>
+      <w:r>
+        <w:rPr>
+          <w:noProof/>
+        </w:rPr>
+        <w:t>13</w:t>
+      </w:r>
+      <w:r>
+        <w:rPr>
+          <w:noProof/>
+        </w:rPr>
+        <w:fldChar w:fldCharType="end"/>
+      </w:r>
       <w:r>
         <w:t xml:space="preserve"> - Image Histogramm</w:t>
       </w:r>
@@ -8478,14 +8634,27 @@
       <w:r>
         <w:t xml:space="preserve">Abbildung </w:t>
       </w:r>
-      <w:fldSimple w:instr=" SEQ Abbildung \* ARABIC ">
-        <w:r>
-          <w:rPr>
-            <w:noProof/>
-          </w:rPr>
-          <w:t>14</w:t>
-        </w:r>
-      </w:fldSimple>
+      <w:r>
+        <w:fldChar w:fldCharType="begin"/>
+      </w:r>
+      <w:r>
+        <w:instrText xml:space="preserve"> SEQ Abbildung \* ARABIC </w:instrText>
+      </w:r>
+      <w:r>
+        <w:fldChar w:fldCharType="separate"/>
+      </w:r>
+      <w:r>
+        <w:rPr>
+          <w:noProof/>
+        </w:rPr>
+        <w:t>14</w:t>
+      </w:r>
+      <w:r>
+        <w:rPr>
+          <w:noProof/>
+        </w:rPr>
+        <w:fldChar w:fldCharType="end"/>
+      </w:r>
       <w:r>
         <w:t xml:space="preserve"> Hough-Transformation</w:t>
       </w:r>
@@ -9177,14 +9346,27 @@
         <w:lastRenderedPageBreak/>
         <w:t xml:space="preserve">Formel </w:t>
       </w:r>
-      <w:fldSimple w:instr=" SEQ Formel \* ARABIC ">
-        <w:r>
-          <w:rPr>
-            <w:noProof/>
-          </w:rPr>
-          <w:t>1</w:t>
-        </w:r>
-      </w:fldSimple>
+      <w:r>
+        <w:fldChar w:fldCharType="begin"/>
+      </w:r>
+      <w:r>
+        <w:instrText xml:space="preserve"> SEQ Formel \* ARABIC </w:instrText>
+      </w:r>
+      <w:r>
+        <w:fldChar w:fldCharType="separate"/>
+      </w:r>
+      <w:r>
+        <w:rPr>
+          <w:noProof/>
+        </w:rPr>
+        <w:t>1</w:t>
+      </w:r>
+      <w:r>
+        <w:rPr>
+          <w:noProof/>
+        </w:rPr>
+        <w:fldChar w:fldCharType="end"/>
+      </w:r>
       <w:r>
         <w:t xml:space="preserve"> Bayes-Formel</w:t>
       </w:r>
@@ -10061,14 +10243,27 @@
       <w:r>
         <w:t xml:space="preserve">Abbildung </w:t>
       </w:r>
-      <w:fldSimple w:instr=" SEQ Abbildung \* ARABIC ">
-        <w:r>
-          <w:rPr>
-            <w:noProof/>
-          </w:rPr>
-          <w:t>15</w:t>
-        </w:r>
-      </w:fldSimple>
+      <w:r>
+        <w:fldChar w:fldCharType="begin"/>
+      </w:r>
+      <w:r>
+        <w:instrText xml:space="preserve"> SEQ Abbildung \* ARABIC </w:instrText>
+      </w:r>
+      <w:r>
+        <w:fldChar w:fldCharType="separate"/>
+      </w:r>
+      <w:r>
+        <w:rPr>
+          <w:noProof/>
+        </w:rPr>
+        <w:t>15</w:t>
+      </w:r>
+      <w:r>
+        <w:rPr>
+          <w:noProof/>
+        </w:rPr>
+        <w:fldChar w:fldCharType="end"/>
+      </w:r>
       <w:r>
         <w:t xml:space="preserve"> - Getränke-Rechnung</w:t>
       </w:r>
@@ -10702,6 +10897,7 @@
         <w:pStyle w:val="Rechnungstext"/>
       </w:pPr>
       <w:r>
+        <w:lastRenderedPageBreak/>
         <w:t xml:space="preserve">08.05.2018 10260 43393 103719 </w:t>
       </w:r>
       <w:r>
@@ -10719,7 +10915,6 @@
         <w:pStyle w:val="Rechnungstext"/>
       </w:pPr>
       <w:r>
-        <w:lastRenderedPageBreak/>
         <w:t xml:space="preserve">Vorgangs-Nr Unsere Steuer-Nr. Seite Bankverbindung: IBAN: </w:t>
       </w:r>
       <w:r>
@@ -11235,6 +11430,7 @@
         <w:pStyle w:val="Rechnungstext"/>
       </w:pPr>
       <w:r>
+        <w:lastRenderedPageBreak/>
         <w:t>Zwischensumme 89.21</w:t>
       </w:r>
     </w:p>
@@ -11243,7 +11439,6 @@
         <w:pStyle w:val="Rechnungstext"/>
       </w:pPr>
       <w:r>
-        <w:lastRenderedPageBreak/>
         <w:t>Mehrwertsteuer 19 % aus Nencbetrag 89.21 16.95</w:t>
       </w:r>
     </w:p>
@@ -11653,14 +11848,27 @@
       <w:r>
         <w:t xml:space="preserve">Abbildung </w:t>
       </w:r>
-      <w:fldSimple w:instr=" SEQ Abbildung \* ARABIC ">
-        <w:r>
-          <w:rPr>
-            <w:noProof/>
-          </w:rPr>
-          <w:t>16</w:t>
-        </w:r>
-      </w:fldSimple>
+      <w:r>
+        <w:fldChar w:fldCharType="begin"/>
+      </w:r>
+      <w:r>
+        <w:instrText xml:space="preserve"> SEQ Abbildung \* ARABIC </w:instrText>
+      </w:r>
+      <w:r>
+        <w:fldChar w:fldCharType="separate"/>
+      </w:r>
+      <w:r>
+        <w:rPr>
+          <w:noProof/>
+        </w:rPr>
+        <w:t>16</w:t>
+      </w:r>
+      <w:r>
+        <w:rPr>
+          <w:noProof/>
+        </w:rPr>
+        <w:fldChar w:fldCharType="end"/>
+      </w:r>
       <w:r>
         <w:t xml:space="preserve"> - Struktur GMV Text </w:t>
       </w:r>
@@ -11858,14 +12066,27 @@
       <w:r>
         <w:t xml:space="preserve">Abbildung </w:t>
       </w:r>
-      <w:fldSimple w:instr=" SEQ Abbildung \* ARABIC ">
-        <w:r>
-          <w:rPr>
-            <w:noProof/>
-          </w:rPr>
-          <w:t>17</w:t>
-        </w:r>
-      </w:fldSimple>
+      <w:r>
+        <w:fldChar w:fldCharType="begin"/>
+      </w:r>
+      <w:r>
+        <w:instrText xml:space="preserve"> SEQ Abbildung \* ARABIC </w:instrText>
+      </w:r>
+      <w:r>
+        <w:fldChar w:fldCharType="separate"/>
+      </w:r>
+      <w:r>
+        <w:rPr>
+          <w:noProof/>
+        </w:rPr>
+        <w:t>17</w:t>
+      </w:r>
+      <w:r>
+        <w:rPr>
+          <w:noProof/>
+        </w:rPr>
+        <w:fldChar w:fldCharType="end"/>
+      </w:r>
       <w:bookmarkEnd w:id="97"/>
       <w:r>
         <w:t xml:space="preserve"> - Dokument von GMV Text analysiert</w:t>
@@ -12723,14 +12944,27 @@
       <w:r>
         <w:t xml:space="preserve">Abbildung </w:t>
       </w:r>
-      <w:fldSimple w:instr=" SEQ Abbildung \* ARABIC ">
-        <w:r>
-          <w:rPr>
-            <w:noProof/>
-          </w:rPr>
-          <w:t>18</w:t>
-        </w:r>
-      </w:fldSimple>
+      <w:r>
+        <w:fldChar w:fldCharType="begin"/>
+      </w:r>
+      <w:r>
+        <w:instrText xml:space="preserve"> SEQ Abbildung \* ARABIC </w:instrText>
+      </w:r>
+      <w:r>
+        <w:fldChar w:fldCharType="separate"/>
+      </w:r>
+      <w:r>
+        <w:rPr>
+          <w:noProof/>
+        </w:rPr>
+        <w:t>18</w:t>
+      </w:r>
+      <w:r>
+        <w:rPr>
+          <w:noProof/>
+        </w:rPr>
+        <w:fldChar w:fldCharType="end"/>
+      </w:r>
       <w:bookmarkEnd w:id="112"/>
       <w:r>
         <w:t xml:space="preserve"> - Aktivitätslebenszyklus</w:t>
@@ -12869,14 +13103,27 @@
       <w:r>
         <w:t xml:space="preserve">Abbildung </w:t>
       </w:r>
-      <w:fldSimple w:instr=" SEQ Abbildung \* ARABIC ">
-        <w:r>
-          <w:rPr>
-            <w:noProof/>
-          </w:rPr>
-          <w:t>19</w:t>
-        </w:r>
-      </w:fldSimple>
+      <w:r>
+        <w:fldChar w:fldCharType="begin"/>
+      </w:r>
+      <w:r>
+        <w:instrText xml:space="preserve"> SEQ Abbildung \* ARABIC </w:instrText>
+      </w:r>
+      <w:r>
+        <w:fldChar w:fldCharType="separate"/>
+      </w:r>
+      <w:r>
+        <w:rPr>
+          <w:noProof/>
+        </w:rPr>
+        <w:t>19</w:t>
+      </w:r>
+      <w:r>
+        <w:rPr>
+          <w:noProof/>
+        </w:rPr>
+        <w:fldChar w:fldCharType="end"/>
+      </w:r>
       <w:bookmarkEnd w:id="115"/>
       <w:r>
         <w:t xml:space="preserve"> - Fragmentlebenszyklus</w:t>
@@ -13017,14 +13264,27 @@
       <w:r>
         <w:t xml:space="preserve">Abbildung </w:t>
       </w:r>
-      <w:fldSimple w:instr=" SEQ Abbildung \* ARABIC ">
-        <w:r>
-          <w:rPr>
-            <w:noProof/>
-          </w:rPr>
-          <w:t>20</w:t>
-        </w:r>
-      </w:fldSimple>
+      <w:r>
+        <w:fldChar w:fldCharType="begin"/>
+      </w:r>
+      <w:r>
+        <w:instrText xml:space="preserve"> SEQ Abbildung \* ARABIC </w:instrText>
+      </w:r>
+      <w:r>
+        <w:fldChar w:fldCharType="separate"/>
+      </w:r>
+      <w:r>
+        <w:rPr>
+          <w:noProof/>
+        </w:rPr>
+        <w:t>20</w:t>
+      </w:r>
+      <w:r>
+        <w:rPr>
+          <w:noProof/>
+        </w:rPr>
+        <w:fldChar w:fldCharType="end"/>
+      </w:r>
       <w:bookmarkEnd w:id="119"/>
       <w:r>
         <w:t xml:space="preserve"> Permission-Request</w:t>
@@ -13331,14 +13591,27 @@
       <w:r>
         <w:t xml:space="preserve">Abbildung </w:t>
       </w:r>
-      <w:fldSimple w:instr=" SEQ Abbildung \* ARABIC ">
-        <w:r>
-          <w:rPr>
-            <w:noProof/>
-          </w:rPr>
-          <w:t>21</w:t>
-        </w:r>
-      </w:fldSimple>
+      <w:r>
+        <w:fldChar w:fldCharType="begin"/>
+      </w:r>
+      <w:r>
+        <w:instrText xml:space="preserve"> SEQ Abbildung \* ARABIC </w:instrText>
+      </w:r>
+      <w:r>
+        <w:fldChar w:fldCharType="separate"/>
+      </w:r>
+      <w:r>
+        <w:rPr>
+          <w:noProof/>
+        </w:rPr>
+        <w:t>21</w:t>
+      </w:r>
+      <w:r>
+        <w:rPr>
+          <w:noProof/>
+        </w:rPr>
+        <w:fldChar w:fldCharType="end"/>
+      </w:r>
       <w:bookmarkEnd w:id="128"/>
       <w:r>
         <w:t xml:space="preserve"> - Navigation Drawer Vorlage</w:t>
@@ -13614,14 +13887,27 @@
       <w:r>
         <w:t xml:space="preserve">Abbildung </w:t>
       </w:r>
-      <w:fldSimple w:instr=" SEQ Abbildung \* ARABIC ">
-        <w:r>
-          <w:rPr>
-            <w:noProof/>
-          </w:rPr>
-          <w:t>23</w:t>
-        </w:r>
-      </w:fldSimple>
+      <w:r>
+        <w:fldChar w:fldCharType="begin"/>
+      </w:r>
+      <w:r>
+        <w:instrText xml:space="preserve"> SEQ Abbildung \* ARABIC </w:instrText>
+      </w:r>
+      <w:r>
+        <w:fldChar w:fldCharType="separate"/>
+      </w:r>
+      <w:r>
+        <w:rPr>
+          <w:noProof/>
+        </w:rPr>
+        <w:t>23</w:t>
+      </w:r>
+      <w:r>
+        <w:rPr>
+          <w:noProof/>
+        </w:rPr>
+        <w:fldChar w:fldCharType="end"/>
+      </w:r>
       <w:r>
         <w:t xml:space="preserve"> - Plan-Based Development</w:t>
       </w:r>
@@ -13712,16 +13998,17 @@
       <w:pPr>
         <w:keepNext/>
       </w:pPr>
+      <w:bookmarkStart w:id="135" w:name="_GoBack"/>
       <w:r>
         <w:rPr>
           <w:noProof/>
           <w:lang w:eastAsia="de-DE"/>
         </w:rPr>
         <w:drawing>
-          <wp:inline distT="0" distB="0" distL="0" distR="0" wp14:anchorId="65C2795B" wp14:editId="24712E64">
-            <wp:extent cx="5753100" cy="3867150"/>
-            <wp:effectExtent l="0" t="0" r="0" b="0"/>
-            <wp:docPr id="39" name="Grafik 39" descr="C:\Users\gsansone\Desktop\Studium\Studienjahr3\Studienarbeit\Bilder Studienarbeit\navigation_ab_und_lat.png"/>
+          <wp:inline distT="0" distB="0" distL="0" distR="0" wp14:anchorId="65C2795B" wp14:editId="00E664CF">
+            <wp:extent cx="5749692" cy="3867150"/>
+            <wp:effectExtent l="0" t="0" r="3810" b="0"/>
+            <wp:docPr id="39" name="Grafik 39"/>
             <wp:cNvGraphicFramePr>
               <a:graphicFrameLocks xmlns:a="http://schemas.openxmlformats.org/drawingml/2006/main" noChangeAspect="1"/>
             </wp:cNvGraphicFramePr>
@@ -13742,7 +14029,6 @@
                         </a:ext>
                       </a:extLst>
                     </a:blip>
-                    <a:srcRect/>
                     <a:stretch>
                       <a:fillRect/>
                     </a:stretch>
@@ -13750,7 +14036,7 @@
                   <pic:spPr bwMode="auto">
                     <a:xfrm>
                       <a:off x="0" y="0"/>
-                      <a:ext cx="5753100" cy="3867150"/>
+                      <a:ext cx="5749692" cy="3867150"/>
                     </a:xfrm>
                     <a:prstGeom prst="rect">
                       <a:avLst/>
@@ -13766,24 +14052,41 @@
           </wp:inline>
         </w:drawing>
       </w:r>
+      <w:bookmarkEnd w:id="135"/>
     </w:p>
     <w:p>
       <w:pPr>
         <w:pStyle w:val="Beschriftung"/>
       </w:pPr>
-      <w:bookmarkStart w:id="135" w:name="_Ref515267325"/>
+      <w:bookmarkStart w:id="136" w:name="_Ref515267325"/>
       <w:r>
         <w:t xml:space="preserve">Abbildung </w:t>
       </w:r>
-      <w:fldSimple w:instr=" SEQ Abbildung \* ARABIC ">
-        <w:r>
-          <w:rPr>
-            <w:noProof/>
-          </w:rPr>
-          <w:t>24</w:t>
-        </w:r>
-      </w:fldSimple>
-      <w:bookmarkEnd w:id="135"/>
+      <w:r>
+        <w:fldChar w:fldCharType="begin"/>
+      </w:r>
+      <w:r>
+        <w:instrText xml:space="preserve"> SEQ Abbil</w:instrText>
+      </w:r>
+      <w:r>
+        <w:instrText xml:space="preserve">dung \* ARABIC </w:instrText>
+      </w:r>
+      <w:r>
+        <w:fldChar w:fldCharType="separate"/>
+      </w:r>
+      <w:r>
+        <w:rPr>
+          <w:noProof/>
+        </w:rPr>
+        <w:t>24</w:t>
+      </w:r>
+      <w:r>
+        <w:rPr>
+          <w:noProof/>
+        </w:rPr>
+        <w:fldChar w:fldCharType="end"/>
+      </w:r>
+      <w:bookmarkEnd w:id="136"/>
       <w:r>
         <w:t xml:space="preserve"> - Abwärts- und Lateralnavigation</w:t>
       </w:r>
@@ -13792,12 +14095,12 @@
       <w:pPr>
         <w:pStyle w:val="berschrift3"/>
       </w:pPr>
-      <w:bookmarkStart w:id="136" w:name="_Toc515263111"/>
+      <w:bookmarkStart w:id="137" w:name="_Toc515263111"/>
       <w:r>
         <w:lastRenderedPageBreak/>
         <w:t>Kamera</w:t>
       </w:r>
-      <w:bookmarkEnd w:id="136"/>
+      <w:bookmarkEnd w:id="137"/>
     </w:p>
     <w:p>
       <w:r>
@@ -13823,11 +14126,11 @@
       <w:pPr>
         <w:pStyle w:val="berschrift3"/>
       </w:pPr>
-      <w:bookmarkStart w:id="137" w:name="_Toc515263112"/>
+      <w:bookmarkStart w:id="138" w:name="_Toc515263112"/>
       <w:r>
         <w:t>Analyse</w:t>
       </w:r>
-      <w:bookmarkEnd w:id="137"/>
+      <w:bookmarkEnd w:id="138"/>
     </w:p>
     <w:p>
       <w:r>
@@ -13843,11 +14146,11 @@
       <w:pPr>
         <w:pStyle w:val="berschrift3"/>
       </w:pPr>
-      <w:bookmarkStart w:id="138" w:name="_Toc515263113"/>
+      <w:bookmarkStart w:id="139" w:name="_Toc515263113"/>
       <w:r>
         <w:t>Archiv und Favoriten</w:t>
       </w:r>
-      <w:bookmarkEnd w:id="138"/>
+      <w:bookmarkEnd w:id="139"/>
     </w:p>
     <w:p>
       <w:r>
@@ -13872,11 +14175,11 @@
       <w:pPr>
         <w:pStyle w:val="berschrift3"/>
       </w:pPr>
-      <w:bookmarkStart w:id="139" w:name="_Toc515263114"/>
+      <w:bookmarkStart w:id="140" w:name="_Toc515263114"/>
       <w:r>
         <w:t>About</w:t>
       </w:r>
-      <w:bookmarkEnd w:id="139"/>
+      <w:bookmarkEnd w:id="140"/>
     </w:p>
     <w:p>
       <w:r>
@@ -13894,11 +14197,11 @@
           <w:numId w:val="13"/>
         </w:numPr>
       </w:pPr>
-      <w:bookmarkStart w:id="140" w:name="_Toc515263115"/>
+      <w:bookmarkStart w:id="141" w:name="_Toc515263115"/>
       <w:r>
         <w:t>Datenbank</w:t>
       </w:r>
-      <w:bookmarkEnd w:id="140"/>
+      <w:bookmarkEnd w:id="141"/>
     </w:p>
     <w:p>
       <w:r>
@@ -13989,19 +14292,32 @@
       <w:pPr>
         <w:pStyle w:val="Beschriftung"/>
       </w:pPr>
-      <w:bookmarkStart w:id="141" w:name="_Ref515008026"/>
+      <w:bookmarkStart w:id="142" w:name="_Ref515008026"/>
       <w:r>
         <w:t xml:space="preserve">Abbildung </w:t>
       </w:r>
-      <w:fldSimple w:instr=" SEQ Abbildung \* ARABIC ">
-        <w:r>
-          <w:rPr>
-            <w:noProof/>
-          </w:rPr>
-          <w:t>25</w:t>
-        </w:r>
-      </w:fldSimple>
-      <w:bookmarkEnd w:id="141"/>
+      <w:r>
+        <w:fldChar w:fldCharType="begin"/>
+      </w:r>
+      <w:r>
+        <w:instrText xml:space="preserve"> SEQ Abbildung \* ARABIC </w:instrText>
+      </w:r>
+      <w:r>
+        <w:fldChar w:fldCharType="separate"/>
+      </w:r>
+      <w:r>
+        <w:rPr>
+          <w:noProof/>
+        </w:rPr>
+        <w:t>25</w:t>
+      </w:r>
+      <w:r>
+        <w:rPr>
+          <w:noProof/>
+        </w:rPr>
+        <w:fldChar w:fldCharType="end"/>
+      </w:r>
+      <w:bookmarkEnd w:id="142"/>
       <w:r>
         <w:t xml:space="preserve"> - Invoice Entität</w:t>
       </w:r>
@@ -14101,7 +14417,7 @@
           <w:lang w:val="en-US"/>
         </w:rPr>
       </w:pPr>
-      <w:bookmarkStart w:id="142" w:name="_Ref515008632"/>
+      <w:bookmarkStart w:id="143" w:name="_Ref515008632"/>
       <w:r>
         <w:rPr>
           <w:lang w:val="en-US"/>
@@ -14133,7 +14449,7 @@
         </w:rPr>
         <w:fldChar w:fldCharType="end"/>
       </w:r>
-      <w:bookmarkEnd w:id="142"/>
+      <w:bookmarkEnd w:id="143"/>
       <w:r>
         <w:rPr>
           <w:lang w:val="en-US"/>
@@ -14182,11 +14498,11 @@
           <w:numId w:val="13"/>
         </w:numPr>
       </w:pPr>
-      <w:bookmarkStart w:id="143" w:name="_Toc515263116"/>
+      <w:bookmarkStart w:id="144" w:name="_Toc515263116"/>
       <w:r>
         <w:t>Navigation</w:t>
       </w:r>
-      <w:bookmarkEnd w:id="143"/>
+      <w:bookmarkEnd w:id="144"/>
     </w:p>
     <w:p>
       <w:r>
@@ -14233,8 +14549,6 @@
       <w:r>
         <w:t xml:space="preserve"> verdeutlicht. Navigation durch den Back-Button ist hier durch einen roten Pfeil verdeutlicht, während Navigation durch den Up-Button gelb dargestellt ist.</w:t>
       </w:r>
-      <w:bookmarkStart w:id="144" w:name="_GoBack"/>
-      <w:bookmarkEnd w:id="144"/>
     </w:p>
     <w:p>
       <w:pPr>
@@ -14310,14 +14624,27 @@
       <w:r>
         <w:t xml:space="preserve">Abbildung </w:t>
       </w:r>
-      <w:fldSimple w:instr=" SEQ Abbildung \* ARABIC ">
-        <w:r>
-          <w:rPr>
-            <w:noProof/>
-          </w:rPr>
-          <w:t>27</w:t>
-        </w:r>
-      </w:fldSimple>
+      <w:r>
+        <w:fldChar w:fldCharType="begin"/>
+      </w:r>
+      <w:r>
+        <w:instrText xml:space="preserve"> SEQ Abbildung \* ARABIC </w:instrText>
+      </w:r>
+      <w:r>
+        <w:fldChar w:fldCharType="separate"/>
+      </w:r>
+      <w:r>
+        <w:rPr>
+          <w:noProof/>
+        </w:rPr>
+        <w:t>27</w:t>
+      </w:r>
+      <w:r>
+        <w:rPr>
+          <w:noProof/>
+        </w:rPr>
+        <w:fldChar w:fldCharType="end"/>
+      </w:r>
       <w:bookmarkEnd w:id="145"/>
       <w:r>
         <w:t xml:space="preserve"> - Aufwärtsnavigation</w:t>
@@ -14485,14 +14812,27 @@
       <w:r>
         <w:t xml:space="preserve">Abbildung </w:t>
       </w:r>
-      <w:fldSimple w:instr=" SEQ Abbildung \* ARABIC ">
-        <w:r>
-          <w:rPr>
-            <w:noProof/>
-          </w:rPr>
-          <w:t>28</w:t>
-        </w:r>
-      </w:fldSimple>
+      <w:r>
+        <w:fldChar w:fldCharType="begin"/>
+      </w:r>
+      <w:r>
+        <w:instrText xml:space="preserve"> SEQ Abbildung \* ARABIC </w:instrText>
+      </w:r>
+      <w:r>
+        <w:fldChar w:fldCharType="separate"/>
+      </w:r>
+      <w:r>
+        <w:rPr>
+          <w:noProof/>
+        </w:rPr>
+        <w:t>28</w:t>
+      </w:r>
+      <w:r>
+        <w:rPr>
+          <w:noProof/>
+        </w:rPr>
+        <w:fldChar w:fldCharType="end"/>
+      </w:r>
       <w:r>
         <w:t xml:space="preserve"> - Deutsche IBAN</w:t>
       </w:r>
@@ -14597,14 +14937,27 @@
       <w:r>
         <w:t xml:space="preserve">Abbildung </w:t>
       </w:r>
-      <w:fldSimple w:instr=" SEQ Abbildung \* ARABIC ">
-        <w:r>
-          <w:rPr>
-            <w:noProof/>
-          </w:rPr>
-          <w:t>29</w:t>
-        </w:r>
-      </w:fldSimple>
+      <w:r>
+        <w:fldChar w:fldCharType="begin"/>
+      </w:r>
+      <w:r>
+        <w:instrText xml:space="preserve"> SEQ Abbildung \* ARABIC </w:instrText>
+      </w:r>
+      <w:r>
+        <w:fldChar w:fldCharType="separate"/>
+      </w:r>
+      <w:r>
+        <w:rPr>
+          <w:noProof/>
+        </w:rPr>
+        <w:t>29</w:t>
+      </w:r>
+      <w:r>
+        <w:rPr>
+          <w:noProof/>
+        </w:rPr>
+        <w:fldChar w:fldCharType="end"/>
+      </w:r>
       <w:bookmarkEnd w:id="148"/>
       <w:r>
         <w:t xml:space="preserve"> - IBAN-Regex grafisch</w:t>
@@ -14678,14 +15031,27 @@
       <w:r>
         <w:t xml:space="preserve">Abbildung </w:t>
       </w:r>
-      <w:fldSimple w:instr=" SEQ Abbildung \* ARABIC ">
-        <w:r>
-          <w:rPr>
-            <w:noProof/>
-          </w:rPr>
-          <w:t>30</w:t>
-        </w:r>
-      </w:fldSimple>
+      <w:r>
+        <w:fldChar w:fldCharType="begin"/>
+      </w:r>
+      <w:r>
+        <w:instrText xml:space="preserve"> SEQ Abbildung \* ARABIC </w:instrText>
+      </w:r>
+      <w:r>
+        <w:fldChar w:fldCharType="separate"/>
+      </w:r>
+      <w:r>
+        <w:rPr>
+          <w:noProof/>
+        </w:rPr>
+        <w:t>30</w:t>
+      </w:r>
+      <w:r>
+        <w:rPr>
+          <w:noProof/>
+        </w:rPr>
+        <w:fldChar w:fldCharType="end"/>
+      </w:r>
       <w:r>
         <w:t xml:space="preserve"> - IBAN Regex code</w:t>
       </w:r>
@@ -14879,14 +15245,27 @@
       <w:r>
         <w:t xml:space="preserve">Abbildung </w:t>
       </w:r>
-      <w:fldSimple w:instr=" SEQ Abbildung \* ARABIC ">
-        <w:r>
-          <w:rPr>
-            <w:noProof/>
-          </w:rPr>
-          <w:t>31</w:t>
-        </w:r>
-      </w:fldSimple>
+      <w:r>
+        <w:fldChar w:fldCharType="begin"/>
+      </w:r>
+      <w:r>
+        <w:instrText xml:space="preserve"> SEQ Abbildung \* ARABIC </w:instrText>
+      </w:r>
+      <w:r>
+        <w:fldChar w:fldCharType="separate"/>
+      </w:r>
+      <w:r>
+        <w:rPr>
+          <w:noProof/>
+        </w:rPr>
+        <w:t>31</w:t>
+      </w:r>
+      <w:r>
+        <w:rPr>
+          <w:noProof/>
+        </w:rPr>
+        <w:fldChar w:fldCharType="end"/>
+      </w:r>
       <w:bookmarkEnd w:id="149"/>
       <w:r>
         <w:t xml:space="preserve"> - BIC Pattern grafisch</w:t>
@@ -14960,14 +15339,27 @@
       <w:r>
         <w:t xml:space="preserve">Abbildung </w:t>
       </w:r>
-      <w:fldSimple w:instr=" SEQ Abbildung \* ARABIC ">
-        <w:r>
-          <w:rPr>
-            <w:noProof/>
-          </w:rPr>
-          <w:t>32</w:t>
-        </w:r>
-      </w:fldSimple>
+      <w:r>
+        <w:fldChar w:fldCharType="begin"/>
+      </w:r>
+      <w:r>
+        <w:instrText xml:space="preserve"> SEQ Abbildung \* ARABIC </w:instrText>
+      </w:r>
+      <w:r>
+        <w:fldChar w:fldCharType="separate"/>
+      </w:r>
+      <w:r>
+        <w:rPr>
+          <w:noProof/>
+        </w:rPr>
+        <w:t>32</w:t>
+      </w:r>
+      <w:r>
+        <w:rPr>
+          <w:noProof/>
+        </w:rPr>
+        <w:fldChar w:fldCharType="end"/>
+      </w:r>
       <w:bookmarkEnd w:id="150"/>
       <w:r>
         <w:t xml:space="preserve"> - BIC Pattern code</w:t>
@@ -15047,14 +15439,27 @@
       <w:r>
         <w:t xml:space="preserve">Abbildung </w:t>
       </w:r>
-      <w:fldSimple w:instr=" SEQ Abbildung \* ARABIC ">
-        <w:r>
-          <w:rPr>
-            <w:noProof/>
-          </w:rPr>
-          <w:t>33</w:t>
-        </w:r>
-      </w:fldSimple>
+      <w:r>
+        <w:fldChar w:fldCharType="begin"/>
+      </w:r>
+      <w:r>
+        <w:instrText xml:space="preserve"> SEQ Abbildung \* ARABIC </w:instrText>
+      </w:r>
+      <w:r>
+        <w:fldChar w:fldCharType="separate"/>
+      </w:r>
+      <w:r>
+        <w:rPr>
+          <w:noProof/>
+        </w:rPr>
+        <w:t>33</w:t>
+      </w:r>
+      <w:r>
+        <w:rPr>
+          <w:noProof/>
+        </w:rPr>
+        <w:fldChar w:fldCharType="end"/>
+      </w:r>
       <w:r>
         <w:t xml:space="preserve"> - RegexPattern Kommazahl</w:t>
       </w:r>
@@ -15125,14 +15530,27 @@
       <w:r>
         <w:t xml:space="preserve">Abbildung </w:t>
       </w:r>
-      <w:fldSimple w:instr=" SEQ Abbildung \* ARABIC ">
-        <w:r>
-          <w:rPr>
-            <w:noProof/>
-          </w:rPr>
-          <w:t>34</w:t>
-        </w:r>
-      </w:fldSimple>
+      <w:r>
+        <w:fldChar w:fldCharType="begin"/>
+      </w:r>
+      <w:r>
+        <w:instrText xml:space="preserve"> SEQ Abbildung \* ARABIC </w:instrText>
+      </w:r>
+      <w:r>
+        <w:fldChar w:fldCharType="separate"/>
+      </w:r>
+      <w:r>
+        <w:rPr>
+          <w:noProof/>
+        </w:rPr>
+        <w:t>34</w:t>
+      </w:r>
+      <w:r>
+        <w:rPr>
+          <w:noProof/>
+        </w:rPr>
+        <w:fldChar w:fldCharType="end"/>
+      </w:r>
       <w:r>
         <w:t xml:space="preserve"> RegexPattern Kommazahl code</w:t>
       </w:r>
@@ -15244,6 +15662,7 @@
           <w:docPartUnique/>
         </w:docPartObj>
       </w:sdtPr>
+      <w:sdtEndPr/>
       <w:sdtContent>
         <w:bookmarkStart w:id="152" w:name="_Toc515263119" w:displacedByCustomXml="prev"/>
         <w:p>
@@ -15269,6 +15688,7 @@
             <w:id w:val="111145805"/>
             <w:bibliography/>
           </w:sdtPr>
+          <w:sdtEndPr/>
           <w:sdtContent>
             <w:p>
               <w:pPr>
@@ -17798,7 +18218,7 @@
       <w:rPr>
         <w:noProof/>
       </w:rPr>
-      <w:t>50</w:t>
+      <w:t>46</w:t>
     </w:r>
     <w:r>
       <w:fldChar w:fldCharType="end"/>
@@ -17994,6 +18414,7 @@
         <w:dataBinding w:prefixMappings="xmlns:ns0='http://purl.org/dc/elements/1.1/' xmlns:ns1='http://schemas.openxmlformats.org/package/2006/metadata/core-properties' " w:xpath="/ns1:coreProperties[1]/ns0:title[1]" w:storeItemID="{6C3C8BC8-F283-45AE-878A-BAB7291924A1}"/>
         <w:text/>
       </w:sdtPr>
+      <w:sdtEndPr/>
       <w:sdtContent>
         <w:r>
           <w:rPr>
@@ -18099,6 +18520,7 @@
         <w:dataBinding w:prefixMappings="xmlns:ns0='http://purl.org/dc/elements/1.1/' xmlns:ns1='http://schemas.openxmlformats.org/package/2006/metadata/core-properties' " w:xpath="/ns1:coreProperties[1]/ns0:creator[1]" w:storeItemID="{6C3C8BC8-F283-45AE-878A-BAB7291924A1}"/>
         <w:text/>
       </w:sdtPr>
+      <w:sdtEndPr/>
       <w:sdtContent>
         <w:r>
           <w:rPr>
@@ -21797,7 +22219,7 @@
 </file>
 
 <file path=customXml/itemProps1.xml><?xml version="1.0" encoding="utf-8"?>
-<ds:datastoreItem xmlns:ds="http://schemas.openxmlformats.org/officeDocument/2006/customXml" ds:itemID="{F96B1152-699D-474A-BAE2-D74FFD059F4C}">
+<ds:datastoreItem xmlns:ds="http://schemas.openxmlformats.org/officeDocument/2006/customXml" ds:itemID="{407F0750-FEDC-48F7-B1BD-1920FFDBE839}">
   <ds:schemaRefs>
     <ds:schemaRef ds:uri="http://schemas.openxmlformats.org/officeDocument/2006/bibliography"/>
   </ds:schemaRefs>

</xml_diff>